<commit_message>
glossary of term -- part1
</commit_message>
<xml_diff>
--- a/doc/Map_Doc_译文.docx
+++ b/doc/Map_Doc_译文.docx
@@ -131,7 +131,21 @@
         <w:rPr>
           <w:rFonts w:hint="eastAsia"/>
         </w:rPr>
-        <w:t>电子档名称</w:t>
+        <w:t>电子</w:t>
+      </w:r>
+      <w:proofErr w:type="gramStart"/>
+      <w:r>
+        <w:rPr>
+          <w:rFonts w:hint="eastAsia"/>
+        </w:rPr>
+        <w:t>档</w:t>
+      </w:r>
+      <w:proofErr w:type="gramEnd"/>
+      <w:r>
+        <w:rPr>
+          <w:rFonts w:hint="eastAsia"/>
+        </w:rPr>
+        <w:t>名称</w:t>
       </w:r>
       <w:r>
         <w:rPr>
@@ -186,11 +200,19 @@
       </w:r>
     </w:p>
     <w:p>
-      <w:r>
-        <w:rPr>
-          <w:rFonts w:hint="eastAsia"/>
-        </w:rPr>
-        <w:t>本说明说收版权与法律保护，包含了关于</w:t>
+      <w:proofErr w:type="gramStart"/>
+      <w:r>
+        <w:rPr>
+          <w:rFonts w:hint="eastAsia"/>
+        </w:rPr>
+        <w:t>本说明</w:t>
+      </w:r>
+      <w:proofErr w:type="gramEnd"/>
+      <w:r>
+        <w:rPr>
+          <w:rFonts w:hint="eastAsia"/>
+        </w:rPr>
+        <w:t>说收版权与法律保护，包含了关于</w:t>
       </w:r>
       <w:r>
         <w:rPr>
@@ -208,19 +230,41 @@
         <w:rPr>
           <w:rFonts w:hint="eastAsia"/>
         </w:rPr>
-        <w:t xml:space="preserve">ADASIS </w:t>
-      </w:r>
-      <w:r>
-        <w:rPr>
-          <w:rFonts w:hint="eastAsia"/>
-        </w:rPr>
-        <w:t>AISBL</w:t>
-      </w:r>
-      <w:r>
-        <w:rPr>
-          <w:rFonts w:hint="eastAsia"/>
-        </w:rPr>
-        <w:t>的书面许可下，不得将此专属内容或此内容的部分章节用于生产，发布，分发，传输，展览，广播或进行他用。读者可能会使用本说明中内容去实现一些功能，并且在其产品中并未移除本产品相关商标、版权声明或其他信息。这并不代表可以进行任何相关产品的生产，公开，内容分发，或者售卖。</w:t>
+        <w:t>ADASIS AISBL</w:t>
+      </w:r>
+      <w:r>
+        <w:rPr>
+          <w:rFonts w:hint="eastAsia"/>
+        </w:rPr>
+        <w:t>的书面许可下，不得将</w:t>
+      </w:r>
+      <w:proofErr w:type="gramStart"/>
+      <w:r>
+        <w:rPr>
+          <w:rFonts w:hint="eastAsia"/>
+        </w:rPr>
+        <w:t>此专属内容</w:t>
+      </w:r>
+      <w:proofErr w:type="gramEnd"/>
+      <w:r>
+        <w:rPr>
+          <w:rFonts w:hint="eastAsia"/>
+        </w:rPr>
+        <w:t>或此内容的部分章节用于生产，发布，分发，传输，展览，广播或进行他用。读者可能会使用</w:t>
+      </w:r>
+      <w:proofErr w:type="gramStart"/>
+      <w:r>
+        <w:rPr>
+          <w:rFonts w:hint="eastAsia"/>
+        </w:rPr>
+        <w:t>本说明</w:t>
+      </w:r>
+      <w:proofErr w:type="gramEnd"/>
+      <w:r>
+        <w:rPr>
+          <w:rFonts w:hint="eastAsia"/>
+        </w:rPr>
+        <w:t>中内容去实现一些功能，并且在其产品中并未移除本产品相关商标、版权声明或其他信息。这并不代表可以进行任何相关产品的生产，公开，内容分发，或者售卖。</w:t>
       </w:r>
     </w:p>
     <w:p/>
@@ -358,11 +402,19 @@
         </w:rPr>
         <w:t xml:space="preserve"> </w:t>
       </w:r>
-      <w:r>
-        <w:rPr>
-          <w:rFonts w:hint="eastAsia"/>
-        </w:rPr>
-        <w:t>关于协议更新到</w:t>
+      <w:proofErr w:type="gramStart"/>
+      <w:r>
+        <w:rPr>
+          <w:rFonts w:hint="eastAsia"/>
+        </w:rPr>
+        <w:t>关于协议</w:t>
+      </w:r>
+      <w:proofErr w:type="gramEnd"/>
+      <w:r>
+        <w:rPr>
+          <w:rFonts w:hint="eastAsia"/>
+        </w:rPr>
+        <w:t>更新到</w:t>
       </w:r>
       <w:r>
         <w:rPr>
@@ -406,7 +458,21 @@
         <w:rPr>
           <w:rFonts w:hint="eastAsia"/>
         </w:rPr>
-        <w:t>会议与法务。</w:t>
+        <w:t>会议与法</w:t>
+      </w:r>
+      <w:proofErr w:type="gramStart"/>
+      <w:r>
+        <w:rPr>
+          <w:rFonts w:hint="eastAsia"/>
+        </w:rPr>
+        <w:t>务</w:t>
+      </w:r>
+      <w:proofErr w:type="gramEnd"/>
+      <w:r>
+        <w:rPr>
+          <w:rFonts w:hint="eastAsia"/>
+        </w:rPr>
+        <w:t>。</w:t>
       </w:r>
     </w:p>
     <w:p/>
@@ -536,26 +602,28 @@
         <w:rPr>
           <w:rFonts w:hint="eastAsia"/>
         </w:rPr>
+        <w:t>ADAS Horizon</w:t>
+      </w:r>
+      <w:r>
+        <w:rPr>
+          <w:rFonts w:hint="eastAsia"/>
+        </w:rPr>
+        <w:t>会灵活适配变化并具传输动态数据（比如，信号灯状态）。此外，</w:t>
+      </w:r>
+      <w:r>
+        <w:rPr>
+          <w:rFonts w:hint="eastAsia"/>
+        </w:rPr>
         <w:t xml:space="preserve">ADAS </w:t>
       </w:r>
-      <w:r>
-        <w:rPr>
-          <w:rFonts w:hint="eastAsia"/>
-        </w:rPr>
-        <w:t>Horizon</w:t>
-      </w:r>
-      <w:r>
-        <w:rPr>
-          <w:rFonts w:hint="eastAsia"/>
-        </w:rPr>
-        <w:t>会灵活适配变化并具传输动态数据（比如，信号灯状态）。此外，</w:t>
-      </w:r>
-      <w:r>
-        <w:rPr>
-          <w:rFonts w:hint="eastAsia"/>
-        </w:rPr>
-        <w:t>ADAS Hozrizon</w:t>
-      </w:r>
+      <w:proofErr w:type="spellStart"/>
+      <w:r>
+        <w:rPr>
+          <w:rFonts w:hint="eastAsia"/>
+        </w:rPr>
+        <w:t>Hozrizon</w:t>
+      </w:r>
+      <w:proofErr w:type="spellEnd"/>
       <w:r>
         <w:rPr>
           <w:rFonts w:hint="eastAsia"/>
@@ -866,12 +934,14 @@
         </w:rPr>
         <w:t>ADAS V3 HORIZON -</w:t>
       </w:r>
+      <w:proofErr w:type="gramStart"/>
       <w:r>
         <w:rPr>
           <w:rFonts w:hint="eastAsia"/>
         </w:rPr>
         <w:t>拓补网络</w:t>
       </w:r>
+      <w:proofErr w:type="gramEnd"/>
     </w:p>
     <w:p>
       <w:pPr>
@@ -1129,7 +1199,21 @@
         <w:rPr>
           <w:rFonts w:hint="eastAsia"/>
         </w:rPr>
-        <w:t>生命周期则车辆进过后</w:t>
+        <w:t>生命周期</w:t>
+      </w:r>
+      <w:proofErr w:type="gramStart"/>
+      <w:r>
+        <w:rPr>
+          <w:rFonts w:hint="eastAsia"/>
+        </w:rPr>
+        <w:t>则车辆</w:t>
+      </w:r>
+      <w:proofErr w:type="gramEnd"/>
+      <w:r>
+        <w:rPr>
+          <w:rFonts w:hint="eastAsia"/>
+        </w:rPr>
+        <w:t>进过后</w:t>
       </w:r>
       <w:r>
         <w:t>500</w:t>
@@ -1561,9 +1645,6 @@
           <w:ilvl w:val="0"/>
           <w:numId w:val="2"/>
         </w:numPr>
-        <w:rPr>
-          <w:rFonts w:hint="eastAsia"/>
-        </w:rPr>
       </w:pPr>
       <w:r>
         <w:rPr>
@@ -1572,6 +1653,848 @@
         <w:lastRenderedPageBreak/>
         <w:t>丁字路口使用场场景</w:t>
       </w:r>
+    </w:p>
+    <w:p>
+      <w:pPr>
+        <w:tabs>
+          <w:tab w:val="left" w:pos="312"/>
+        </w:tabs>
+      </w:pPr>
+    </w:p>
+    <w:p>
+      <w:pPr>
+        <w:tabs>
+          <w:tab w:val="left" w:pos="312"/>
+        </w:tabs>
+      </w:pPr>
+    </w:p>
+    <w:p>
+      <w:pPr>
+        <w:tabs>
+          <w:tab w:val="left" w:pos="312"/>
+        </w:tabs>
+      </w:pPr>
+    </w:p>
+    <w:p>
+      <w:pPr>
+        <w:tabs>
+          <w:tab w:val="left" w:pos="312"/>
+        </w:tabs>
+      </w:pPr>
+    </w:p>
+    <w:p>
+      <w:pPr>
+        <w:tabs>
+          <w:tab w:val="left" w:pos="312"/>
+        </w:tabs>
+      </w:pPr>
+    </w:p>
+    <w:p>
+      <w:pPr>
+        <w:tabs>
+          <w:tab w:val="left" w:pos="312"/>
+        </w:tabs>
+      </w:pPr>
+    </w:p>
+    <w:p>
+      <w:pPr>
+        <w:tabs>
+          <w:tab w:val="left" w:pos="312"/>
+        </w:tabs>
+      </w:pPr>
+    </w:p>
+    <w:p>
+      <w:pPr>
+        <w:tabs>
+          <w:tab w:val="left" w:pos="312"/>
+        </w:tabs>
+      </w:pPr>
+    </w:p>
+    <w:p>
+      <w:pPr>
+        <w:tabs>
+          <w:tab w:val="left" w:pos="312"/>
+        </w:tabs>
+      </w:pPr>
+    </w:p>
+    <w:p>
+      <w:pPr>
+        <w:tabs>
+          <w:tab w:val="left" w:pos="312"/>
+        </w:tabs>
+      </w:pPr>
+    </w:p>
+    <w:p>
+      <w:pPr>
+        <w:tabs>
+          <w:tab w:val="left" w:pos="312"/>
+        </w:tabs>
+      </w:pPr>
+    </w:p>
+    <w:p>
+      <w:pPr>
+        <w:tabs>
+          <w:tab w:val="left" w:pos="312"/>
+        </w:tabs>
+      </w:pPr>
+    </w:p>
+    <w:p>
+      <w:pPr>
+        <w:tabs>
+          <w:tab w:val="left" w:pos="312"/>
+        </w:tabs>
+      </w:pPr>
+    </w:p>
+    <w:p>
+      <w:pPr>
+        <w:tabs>
+          <w:tab w:val="left" w:pos="312"/>
+        </w:tabs>
+      </w:pPr>
+    </w:p>
+    <w:p>
+      <w:pPr>
+        <w:tabs>
+          <w:tab w:val="left" w:pos="312"/>
+        </w:tabs>
+      </w:pPr>
+    </w:p>
+    <w:p>
+      <w:pPr>
+        <w:tabs>
+          <w:tab w:val="left" w:pos="312"/>
+        </w:tabs>
+      </w:pPr>
+    </w:p>
+    <w:p>
+      <w:pPr>
+        <w:tabs>
+          <w:tab w:val="left" w:pos="312"/>
+        </w:tabs>
+      </w:pPr>
+    </w:p>
+    <w:p>
+      <w:pPr>
+        <w:tabs>
+          <w:tab w:val="left" w:pos="312"/>
+        </w:tabs>
+      </w:pPr>
+    </w:p>
+    <w:p>
+      <w:pPr>
+        <w:tabs>
+          <w:tab w:val="left" w:pos="312"/>
+        </w:tabs>
+      </w:pPr>
+    </w:p>
+    <w:p>
+      <w:pPr>
+        <w:tabs>
+          <w:tab w:val="left" w:pos="312"/>
+        </w:tabs>
+      </w:pPr>
+    </w:p>
+    <w:p>
+      <w:pPr>
+        <w:tabs>
+          <w:tab w:val="left" w:pos="312"/>
+        </w:tabs>
+      </w:pPr>
+    </w:p>
+    <w:p>
+      <w:pPr>
+        <w:tabs>
+          <w:tab w:val="left" w:pos="312"/>
+        </w:tabs>
+      </w:pPr>
+    </w:p>
+    <w:p>
+      <w:pPr>
+        <w:tabs>
+          <w:tab w:val="left" w:pos="312"/>
+        </w:tabs>
+      </w:pPr>
+    </w:p>
+    <w:p>
+      <w:pPr>
+        <w:tabs>
+          <w:tab w:val="left" w:pos="312"/>
+        </w:tabs>
+      </w:pPr>
+    </w:p>
+    <w:p>
+      <w:pPr>
+        <w:tabs>
+          <w:tab w:val="left" w:pos="312"/>
+        </w:tabs>
+      </w:pPr>
+    </w:p>
+    <w:p>
+      <w:pPr>
+        <w:tabs>
+          <w:tab w:val="left" w:pos="312"/>
+        </w:tabs>
+      </w:pPr>
+    </w:p>
+    <w:p>
+      <w:pPr>
+        <w:tabs>
+          <w:tab w:val="left" w:pos="312"/>
+        </w:tabs>
+      </w:pPr>
+    </w:p>
+    <w:p>
+      <w:pPr>
+        <w:tabs>
+          <w:tab w:val="left" w:pos="312"/>
+        </w:tabs>
+      </w:pPr>
+    </w:p>
+    <w:p>
+      <w:pPr>
+        <w:tabs>
+          <w:tab w:val="left" w:pos="312"/>
+        </w:tabs>
+      </w:pPr>
+    </w:p>
+    <w:p>
+      <w:pPr>
+        <w:tabs>
+          <w:tab w:val="left" w:pos="312"/>
+        </w:tabs>
+      </w:pPr>
+    </w:p>
+    <w:p>
+      <w:pPr>
+        <w:tabs>
+          <w:tab w:val="left" w:pos="312"/>
+        </w:tabs>
+      </w:pPr>
+    </w:p>
+    <w:p>
+      <w:pPr>
+        <w:tabs>
+          <w:tab w:val="left" w:pos="312"/>
+        </w:tabs>
+      </w:pPr>
+    </w:p>
+    <w:p>
+      <w:pPr>
+        <w:tabs>
+          <w:tab w:val="left" w:pos="312"/>
+        </w:tabs>
+      </w:pPr>
+    </w:p>
+    <w:p>
+      <w:pPr>
+        <w:tabs>
+          <w:tab w:val="left" w:pos="312"/>
+        </w:tabs>
+      </w:pPr>
+    </w:p>
+    <w:p>
+      <w:pPr>
+        <w:tabs>
+          <w:tab w:val="left" w:pos="312"/>
+        </w:tabs>
+      </w:pPr>
+    </w:p>
+    <w:p>
+      <w:pPr>
+        <w:tabs>
+          <w:tab w:val="left" w:pos="312"/>
+        </w:tabs>
+      </w:pPr>
+    </w:p>
+    <w:p>
+      <w:pPr>
+        <w:tabs>
+          <w:tab w:val="left" w:pos="312"/>
+        </w:tabs>
+      </w:pPr>
+    </w:p>
+    <w:p>
+      <w:pPr>
+        <w:tabs>
+          <w:tab w:val="left" w:pos="312"/>
+        </w:tabs>
+      </w:pPr>
+    </w:p>
+    <w:p>
+      <w:pPr>
+        <w:tabs>
+          <w:tab w:val="left" w:pos="312"/>
+        </w:tabs>
+      </w:pPr>
+    </w:p>
+    <w:p>
+      <w:pPr>
+        <w:tabs>
+          <w:tab w:val="left" w:pos="312"/>
+        </w:tabs>
+      </w:pPr>
+    </w:p>
+    <w:p>
+      <w:pPr>
+        <w:tabs>
+          <w:tab w:val="left" w:pos="312"/>
+        </w:tabs>
+      </w:pPr>
+    </w:p>
+    <w:p>
+      <w:pPr>
+        <w:tabs>
+          <w:tab w:val="left" w:pos="312"/>
+        </w:tabs>
+      </w:pPr>
+    </w:p>
+    <w:p>
+      <w:pPr>
+        <w:tabs>
+          <w:tab w:val="left" w:pos="312"/>
+        </w:tabs>
+      </w:pPr>
+    </w:p>
+    <w:p>
+      <w:pPr>
+        <w:tabs>
+          <w:tab w:val="left" w:pos="312"/>
+        </w:tabs>
+      </w:pPr>
+      <w:r>
+        <w:rPr>
+          <w:rFonts w:hint="eastAsia"/>
+        </w:rPr>
+        <w:lastRenderedPageBreak/>
+        <w:t>名词解释</w:t>
+      </w:r>
+    </w:p>
+    <w:p>
+      <w:pPr>
+        <w:tabs>
+          <w:tab w:val="left" w:pos="312"/>
+        </w:tabs>
+      </w:pPr>
+      <w:r>
+        <w:rPr>
+          <w:rFonts w:hint="eastAsia"/>
+        </w:rPr>
+        <w:t>A</w:t>
+      </w:r>
+      <w:r>
+        <w:t>DAS</w:t>
+      </w:r>
+      <w:r>
+        <w:rPr>
+          <w:rFonts w:hint="eastAsia"/>
+        </w:rPr>
+        <w:t>：高级驾驶辅助系统</w:t>
+      </w:r>
+    </w:p>
+    <w:p>
+      <w:pPr>
+        <w:tabs>
+          <w:tab w:val="left" w:pos="312"/>
+        </w:tabs>
+      </w:pPr>
+      <w:r>
+        <w:rPr>
+          <w:rFonts w:hint="eastAsia"/>
+        </w:rPr>
+        <w:t>A</w:t>
+      </w:r>
+      <w:r>
+        <w:t>DASIS</w:t>
+      </w:r>
+      <w:r>
+        <w:rPr>
+          <w:rFonts w:hint="eastAsia"/>
+        </w:rPr>
+        <w:t>：</w:t>
+      </w:r>
+      <w:r>
+        <w:rPr>
+          <w:rFonts w:hint="eastAsia"/>
+        </w:rPr>
+        <w:t>A</w:t>
+      </w:r>
+      <w:r>
+        <w:t>DAS</w:t>
+      </w:r>
+      <w:r>
+        <w:rPr>
+          <w:rFonts w:hint="eastAsia"/>
+        </w:rPr>
+        <w:t>的接口说明文档</w:t>
+      </w:r>
+    </w:p>
+    <w:p>
+      <w:pPr>
+        <w:tabs>
+          <w:tab w:val="left" w:pos="312"/>
+        </w:tabs>
+      </w:pPr>
+      <w:r>
+        <w:rPr>
+          <w:rFonts w:hint="eastAsia"/>
+        </w:rPr>
+        <w:t>A</w:t>
+      </w:r>
+      <w:r>
+        <w:t>DASIS AISBL</w:t>
+      </w:r>
+      <w:r>
+        <w:rPr>
+          <w:rFonts w:hint="eastAsia"/>
+        </w:rPr>
+        <w:t>：</w:t>
+      </w:r>
+      <w:r>
+        <w:rPr>
+          <w:rFonts w:hint="eastAsia"/>
+        </w:rPr>
+        <w:t>布鲁塞尔条约下的</w:t>
+      </w:r>
+      <w:proofErr w:type="gramStart"/>
+      <w:r>
+        <w:rPr>
+          <w:rFonts w:hint="eastAsia"/>
+        </w:rPr>
+        <w:t>一</w:t>
+      </w:r>
+      <w:proofErr w:type="gramEnd"/>
+      <w:r>
+        <w:rPr>
+          <w:rFonts w:hint="eastAsia"/>
+        </w:rPr>
+        <w:t>合法非盈利组织</w:t>
+      </w:r>
+    </w:p>
+    <w:p>
+      <w:pPr>
+        <w:tabs>
+          <w:tab w:val="left" w:pos="312"/>
+        </w:tabs>
+      </w:pPr>
+      <w:r>
+        <w:rPr>
+          <w:rFonts w:hint="eastAsia"/>
+        </w:rPr>
+        <w:t>Av</w:t>
+      </w:r>
+      <w:r>
+        <w:t>2</w:t>
+      </w:r>
+      <w:r>
+        <w:rPr>
+          <w:rFonts w:hint="eastAsia"/>
+        </w:rPr>
+        <w:t>：</w:t>
+      </w:r>
+      <w:r>
+        <w:rPr>
+          <w:rFonts w:hint="eastAsia"/>
+        </w:rPr>
+        <w:t>v</w:t>
+      </w:r>
+      <w:r>
+        <w:t>2</w:t>
+      </w:r>
+      <w:r>
+        <w:rPr>
+          <w:rFonts w:hint="eastAsia"/>
+        </w:rPr>
+        <w:t>版本的</w:t>
+      </w:r>
+      <w:r>
+        <w:rPr>
+          <w:rFonts w:hint="eastAsia"/>
+        </w:rPr>
+        <w:t>A</w:t>
+      </w:r>
+      <w:r>
+        <w:t>DASI</w:t>
+      </w:r>
+      <w:r>
+        <w:rPr>
+          <w:rFonts w:hint="eastAsia"/>
+        </w:rPr>
+        <w:t>协议定义说明（为了区分和</w:t>
+      </w:r>
+      <w:r>
+        <w:rPr>
+          <w:rFonts w:hint="eastAsia"/>
+        </w:rPr>
+        <w:t>A</w:t>
+      </w:r>
+      <w:r>
+        <w:t>DASISV1,</w:t>
+      </w:r>
+      <w:r>
+        <w:rPr>
+          <w:rFonts w:hint="eastAsia"/>
+        </w:rPr>
+        <w:t>此版本已在预装地图和</w:t>
+      </w:r>
+      <w:r>
+        <w:rPr>
+          <w:rFonts w:hint="eastAsia"/>
+        </w:rPr>
+        <w:t>A</w:t>
+      </w:r>
+      <w:r>
+        <w:t>DAS</w:t>
+      </w:r>
+      <w:r>
+        <w:rPr>
+          <w:rFonts w:hint="eastAsia"/>
+        </w:rPr>
+        <w:t>项目上进行了开发与测试）</w:t>
+      </w:r>
+    </w:p>
+    <w:p>
+      <w:pPr>
+        <w:tabs>
+          <w:tab w:val="left" w:pos="312"/>
+        </w:tabs>
+      </w:pPr>
+      <w:r>
+        <w:t>A</w:t>
+      </w:r>
+      <w:r>
+        <w:rPr>
+          <w:rFonts w:hint="eastAsia"/>
+        </w:rPr>
+        <w:t>v</w:t>
+      </w:r>
+      <w:r>
+        <w:t>3:v3</w:t>
+      </w:r>
+      <w:r>
+        <w:rPr>
+          <w:rFonts w:hint="eastAsia"/>
+        </w:rPr>
+        <w:t>版本的</w:t>
+      </w:r>
+      <w:r>
+        <w:rPr>
+          <w:rFonts w:hint="eastAsia"/>
+        </w:rPr>
+        <w:t>A</w:t>
+      </w:r>
+      <w:r>
+        <w:t>DASIS</w:t>
+      </w:r>
+      <w:r>
+        <w:rPr>
+          <w:rFonts w:hint="eastAsia"/>
+        </w:rPr>
+        <w:t>协议定义说明</w:t>
+      </w:r>
+      <w:r>
+        <w:rPr>
+          <w:rFonts w:hint="eastAsia"/>
+        </w:rPr>
+        <w:t>（与</w:t>
+      </w:r>
+      <w:r>
+        <w:rPr>
+          <w:rFonts w:hint="eastAsia"/>
+        </w:rPr>
+        <w:t>v</w:t>
+      </w:r>
+      <w:r>
+        <w:t>2</w:t>
+      </w:r>
+      <w:r>
+        <w:rPr>
+          <w:rFonts w:hint="eastAsia"/>
+        </w:rPr>
+        <w:t>版本有区别）</w:t>
+      </w:r>
+    </w:p>
+    <w:p>
+      <w:pPr>
+        <w:tabs>
+          <w:tab w:val="left" w:pos="312"/>
+        </w:tabs>
+      </w:pPr>
+      <w:r>
+        <w:t>CAN</w:t>
+      </w:r>
+      <w:r>
+        <w:rPr>
+          <w:rFonts w:hint="eastAsia"/>
+        </w:rPr>
+        <w:t>（局域网控制器）：</w:t>
+      </w:r>
+      <w:r>
+        <w:rPr>
+          <w:rFonts w:hint="eastAsia"/>
+        </w:rPr>
+        <w:t>在自动驾驶应用中，用于设备间消息通信的协议</w:t>
+      </w:r>
+    </w:p>
+    <w:p>
+      <w:pPr>
+        <w:tabs>
+          <w:tab w:val="left" w:pos="312"/>
+        </w:tabs>
+      </w:pPr>
+      <w:r>
+        <w:t>CAN-FD</w:t>
+      </w:r>
+      <w:r>
+        <w:rPr>
+          <w:rFonts w:hint="eastAsia"/>
+        </w:rPr>
+        <w:t>（数据可变的</w:t>
+      </w:r>
+      <w:r>
+        <w:rPr>
+          <w:rFonts w:hint="eastAsia"/>
+        </w:rPr>
+        <w:t>C</w:t>
+      </w:r>
+      <w:r>
+        <w:t>AN</w:t>
+      </w:r>
+      <w:r>
+        <w:rPr>
+          <w:rFonts w:hint="eastAsia"/>
+        </w:rPr>
+        <w:t>）：</w:t>
+      </w:r>
+      <w:r>
+        <w:rPr>
+          <w:rFonts w:hint="eastAsia"/>
+        </w:rPr>
+        <w:t>C</w:t>
+      </w:r>
+      <w:r>
+        <w:t>AN</w:t>
+      </w:r>
+      <w:r>
+        <w:rPr>
+          <w:rFonts w:hint="eastAsia"/>
+        </w:rPr>
+        <w:t>协议的扩展协议，单个消息最大容量为</w:t>
+      </w:r>
+      <w:r>
+        <w:rPr>
+          <w:rFonts w:hint="eastAsia"/>
+        </w:rPr>
+        <w:t>6</w:t>
+      </w:r>
+      <w:r>
+        <w:t xml:space="preserve">4 </w:t>
+      </w:r>
+      <w:r>
+        <w:rPr>
+          <w:rFonts w:hint="eastAsia"/>
+        </w:rPr>
+        <w:t>bytes</w:t>
+      </w:r>
+    </w:p>
+    <w:p>
+      <w:pPr>
+        <w:tabs>
+          <w:tab w:val="left" w:pos="312"/>
+        </w:tabs>
+      </w:pPr>
+      <w:r>
+        <w:t>ADAS H</w:t>
+      </w:r>
+      <w:r>
+        <w:rPr>
+          <w:rFonts w:hint="eastAsia"/>
+        </w:rPr>
+        <w:t>orizon</w:t>
+      </w:r>
+      <w:r>
+        <w:rPr>
+          <w:rFonts w:hint="eastAsia"/>
+        </w:rPr>
+        <w:t>（</w:t>
+      </w:r>
+      <w:r>
+        <w:rPr>
+          <w:rFonts w:hint="eastAsia"/>
+        </w:rPr>
+        <w:t>A</w:t>
+      </w:r>
+      <w:r>
+        <w:t>H</w:t>
+      </w:r>
+      <w:r>
+        <w:rPr>
+          <w:rFonts w:hint="eastAsia"/>
+        </w:rPr>
+        <w:t>）：获取</w:t>
+      </w:r>
+      <w:r>
+        <w:rPr>
+          <w:rFonts w:hint="eastAsia"/>
+        </w:rPr>
+        <w:t>车辆前方地图数据</w:t>
+      </w:r>
+    </w:p>
+    <w:p>
+      <w:pPr>
+        <w:tabs>
+          <w:tab w:val="left" w:pos="312"/>
+        </w:tabs>
+      </w:pPr>
+      <w:r>
+        <w:rPr>
+          <w:rFonts w:hint="eastAsia"/>
+        </w:rPr>
+        <w:t>Horizon</w:t>
+      </w:r>
+      <w:r>
+        <w:t xml:space="preserve"> </w:t>
+      </w:r>
+      <w:proofErr w:type="spellStart"/>
+      <w:r>
+        <w:t>P</w:t>
+      </w:r>
+      <w:r>
+        <w:rPr>
+          <w:rFonts w:hint="eastAsia"/>
+        </w:rPr>
+        <w:t>rivider</w:t>
+      </w:r>
+      <w:proofErr w:type="spellEnd"/>
+      <w:r>
+        <w:rPr>
+          <w:rFonts w:hint="eastAsia"/>
+        </w:rPr>
+        <w:t>（</w:t>
+      </w:r>
+      <w:r>
+        <w:t>AV3HP</w:t>
+      </w:r>
+      <w:r>
+        <w:rPr>
+          <w:rFonts w:hint="eastAsia"/>
+        </w:rPr>
+        <w:t>）：视野数据提供者，</w:t>
+      </w:r>
+      <w:r>
+        <w:rPr>
+          <w:rFonts w:hint="eastAsia"/>
+        </w:rPr>
+        <w:t>A</w:t>
+      </w:r>
+      <w:r>
+        <w:t>DAS</w:t>
+      </w:r>
+      <w:r>
+        <w:rPr>
+          <w:rFonts w:hint="eastAsia"/>
+        </w:rPr>
+        <w:t>软件的一部分，用于生成</w:t>
+      </w:r>
+      <w:r>
+        <w:rPr>
+          <w:rFonts w:hint="eastAsia"/>
+        </w:rPr>
+        <w:t>A</w:t>
+      </w:r>
+      <w:r>
+        <w:t>DAS H</w:t>
+      </w:r>
+      <w:r>
+        <w:rPr>
+          <w:rFonts w:hint="eastAsia"/>
+        </w:rPr>
+        <w:t>orizon</w:t>
+      </w:r>
+      <w:r>
+        <w:rPr>
+          <w:rFonts w:hint="eastAsia"/>
+        </w:rPr>
+        <w:t>数据，并提供给其他应用</w:t>
+      </w:r>
+    </w:p>
+    <w:p>
+      <w:pPr>
+        <w:tabs>
+          <w:tab w:val="left" w:pos="312"/>
+        </w:tabs>
+      </w:pPr>
+      <w:r>
+        <w:rPr>
+          <w:rFonts w:hint="eastAsia"/>
+        </w:rPr>
+        <w:t>H</w:t>
+      </w:r>
+      <w:r>
+        <w:t xml:space="preserve">orizon </w:t>
+      </w:r>
+      <w:proofErr w:type="spellStart"/>
+      <w:r>
+        <w:t>R</w:t>
+      </w:r>
+      <w:r>
+        <w:rPr>
+          <w:rFonts w:hint="eastAsia"/>
+        </w:rPr>
+        <w:t>e</w:t>
+      </w:r>
+      <w:r>
+        <w:t>constructor</w:t>
+      </w:r>
+      <w:proofErr w:type="spellEnd"/>
+      <w:r>
+        <w:rPr>
+          <w:rFonts w:hint="eastAsia"/>
+        </w:rPr>
+        <w:t>（</w:t>
+      </w:r>
+      <w:r>
+        <w:rPr>
+          <w:rFonts w:hint="eastAsia"/>
+        </w:rPr>
+        <w:t>Av</w:t>
+      </w:r>
+      <w:r>
+        <w:t>3HR</w:t>
+      </w:r>
+      <w:r>
+        <w:rPr>
+          <w:rFonts w:hint="eastAsia"/>
+        </w:rPr>
+        <w:t>）：重够了</w:t>
+      </w:r>
+      <w:r>
+        <w:t>Av3</w:t>
+      </w:r>
+      <w:r>
+        <w:rPr>
+          <w:rFonts w:hint="eastAsia"/>
+        </w:rPr>
+        <w:t>的结构与接口，并命名为</w:t>
+      </w:r>
+      <w:r>
+        <w:rPr>
+          <w:rFonts w:hint="eastAsia"/>
+        </w:rPr>
+        <w:t>Av</w:t>
+      </w:r>
+      <w:r>
+        <w:t>3HP</w:t>
+      </w:r>
+    </w:p>
+    <w:p>
+      <w:pPr>
+        <w:tabs>
+          <w:tab w:val="left" w:pos="312"/>
+        </w:tabs>
+        <w:rPr>
+          <w:rFonts w:hint="eastAsia"/>
+        </w:rPr>
+      </w:pPr>
     </w:p>
     <w:sectPr>
       <w:pgSz w:w="11906" w:h="16838"/>

</xml_diff>

<commit_message>
glossary of terms finish
</commit_message>
<xml_diff>
--- a/doc/Map_Doc_译文.docx
+++ b/doc/Map_Doc_译文.docx
@@ -131,21 +131,7 @@
         <w:rPr>
           <w:rFonts w:hint="eastAsia"/>
         </w:rPr>
-        <w:t>电子</w:t>
-      </w:r>
-      <w:proofErr w:type="gramStart"/>
-      <w:r>
-        <w:rPr>
-          <w:rFonts w:hint="eastAsia"/>
-        </w:rPr>
-        <w:t>档</w:t>
-      </w:r>
-      <w:proofErr w:type="gramEnd"/>
-      <w:r>
-        <w:rPr>
-          <w:rFonts w:hint="eastAsia"/>
-        </w:rPr>
-        <w:t>名称</w:t>
+        <w:t>电子档名称</w:t>
       </w:r>
       <w:r>
         <w:rPr>
@@ -200,19 +186,11 @@
       </w:r>
     </w:p>
     <w:p>
-      <w:proofErr w:type="gramStart"/>
-      <w:r>
-        <w:rPr>
-          <w:rFonts w:hint="eastAsia"/>
-        </w:rPr>
-        <w:t>本说明</w:t>
-      </w:r>
-      <w:proofErr w:type="gramEnd"/>
-      <w:r>
-        <w:rPr>
-          <w:rFonts w:hint="eastAsia"/>
-        </w:rPr>
-        <w:t>说收版权与法律保护，包含了关于</w:t>
+      <w:r>
+        <w:rPr>
+          <w:rFonts w:hint="eastAsia"/>
+        </w:rPr>
+        <w:t>本说明说收版权与法律保护，包含了关于</w:t>
       </w:r>
       <w:r>
         <w:rPr>
@@ -236,35 +214,7 @@
         <w:rPr>
           <w:rFonts w:hint="eastAsia"/>
         </w:rPr>
-        <w:t>的书面许可下，不得将</w:t>
-      </w:r>
-      <w:proofErr w:type="gramStart"/>
-      <w:r>
-        <w:rPr>
-          <w:rFonts w:hint="eastAsia"/>
-        </w:rPr>
-        <w:t>此专属内容</w:t>
-      </w:r>
-      <w:proofErr w:type="gramEnd"/>
-      <w:r>
-        <w:rPr>
-          <w:rFonts w:hint="eastAsia"/>
-        </w:rPr>
-        <w:t>或此内容的部分章节用于生产，发布，分发，传输，展览，广播或进行他用。读者可能会使用</w:t>
-      </w:r>
-      <w:proofErr w:type="gramStart"/>
-      <w:r>
-        <w:rPr>
-          <w:rFonts w:hint="eastAsia"/>
-        </w:rPr>
-        <w:t>本说明</w:t>
-      </w:r>
-      <w:proofErr w:type="gramEnd"/>
-      <w:r>
-        <w:rPr>
-          <w:rFonts w:hint="eastAsia"/>
-        </w:rPr>
-        <w:t>中内容去实现一些功能，并且在其产品中并未移除本产品相关商标、版权声明或其他信息。这并不代表可以进行任何相关产品的生产，公开，内容分发，或者售卖。</w:t>
+        <w:t>的书面许可下，不得将此专属内容或此内容的部分章节用于生产，发布，分发，传输，展览，广播或进行他用。读者可能会使用本说明中内容去实现一些功能，并且在其产品中并未移除本产品相关商标、版权声明或其他信息。这并不代表可以进行任何相关产品的生产，公开，内容分发，或者售卖。</w:t>
       </w:r>
     </w:p>
     <w:p/>
@@ -402,19 +352,11 @@
         </w:rPr>
         <w:t xml:space="preserve"> </w:t>
       </w:r>
-      <w:proofErr w:type="gramStart"/>
-      <w:r>
-        <w:rPr>
-          <w:rFonts w:hint="eastAsia"/>
-        </w:rPr>
-        <w:t>关于协议</w:t>
-      </w:r>
-      <w:proofErr w:type="gramEnd"/>
-      <w:r>
-        <w:rPr>
-          <w:rFonts w:hint="eastAsia"/>
-        </w:rPr>
-        <w:t>更新到</w:t>
+      <w:r>
+        <w:rPr>
+          <w:rFonts w:hint="eastAsia"/>
+        </w:rPr>
+        <w:t>关于协议更新到</w:t>
       </w:r>
       <w:r>
         <w:rPr>
@@ -458,21 +400,7 @@
         <w:rPr>
           <w:rFonts w:hint="eastAsia"/>
         </w:rPr>
-        <w:t>会议与法</w:t>
-      </w:r>
-      <w:proofErr w:type="gramStart"/>
-      <w:r>
-        <w:rPr>
-          <w:rFonts w:hint="eastAsia"/>
-        </w:rPr>
-        <w:t>务</w:t>
-      </w:r>
-      <w:proofErr w:type="gramEnd"/>
-      <w:r>
-        <w:rPr>
-          <w:rFonts w:hint="eastAsia"/>
-        </w:rPr>
-        <w:t>。</w:t>
+        <w:t>会议与法务。</w:t>
       </w:r>
     </w:p>
     <w:p/>
@@ -614,16 +542,8 @@
         <w:rPr>
           <w:rFonts w:hint="eastAsia"/>
         </w:rPr>
-        <w:t xml:space="preserve">ADAS </w:t>
-      </w:r>
-      <w:proofErr w:type="spellStart"/>
-      <w:r>
-        <w:rPr>
-          <w:rFonts w:hint="eastAsia"/>
-        </w:rPr>
-        <w:t>Hozrizon</w:t>
-      </w:r>
-      <w:proofErr w:type="spellEnd"/>
+        <w:t>ADAS Hozrizon</w:t>
+      </w:r>
       <w:r>
         <w:rPr>
           <w:rFonts w:hint="eastAsia"/>
@@ -934,14 +854,12 @@
         </w:rPr>
         <w:t>ADAS V3 HORIZON -</w:t>
       </w:r>
-      <w:proofErr w:type="gramStart"/>
       <w:r>
         <w:rPr>
           <w:rFonts w:hint="eastAsia"/>
         </w:rPr>
         <w:t>拓补网络</w:t>
       </w:r>
-      <w:proofErr w:type="gramEnd"/>
     </w:p>
     <w:p>
       <w:pPr>
@@ -1199,21 +1117,7 @@
         <w:rPr>
           <w:rFonts w:hint="eastAsia"/>
         </w:rPr>
-        <w:t>生命周期</w:t>
-      </w:r>
-      <w:proofErr w:type="gramStart"/>
-      <w:r>
-        <w:rPr>
-          <w:rFonts w:hint="eastAsia"/>
-        </w:rPr>
-        <w:t>则车辆</w:t>
-      </w:r>
-      <w:proofErr w:type="gramEnd"/>
-      <w:r>
-        <w:rPr>
-          <w:rFonts w:hint="eastAsia"/>
-        </w:rPr>
-        <w:t>进过后</w:t>
+        <w:t>生命周期则车辆进过后</w:t>
       </w:r>
       <w:r>
         <w:t>500</w:t>
@@ -2053,21 +1957,7 @@
         <w:rPr>
           <w:rFonts w:hint="eastAsia"/>
         </w:rPr>
-        <w:t>布鲁塞尔条约下的</w:t>
-      </w:r>
-      <w:proofErr w:type="gramStart"/>
-      <w:r>
-        <w:rPr>
-          <w:rFonts w:hint="eastAsia"/>
-        </w:rPr>
-        <w:t>一</w:t>
-      </w:r>
-      <w:proofErr w:type="gramEnd"/>
-      <w:r>
-        <w:rPr>
-          <w:rFonts w:hint="eastAsia"/>
-        </w:rPr>
-        <w:t>合法非盈利组织</w:t>
+        <w:t>布鲁塞尔条约下的一合法非盈利组织</w:t>
       </w:r>
     </w:p>
     <w:p>
@@ -2352,9 +2242,497 @@
         <w:t>Horizon</w:t>
       </w:r>
       <w:r>
+        <w:t xml:space="preserve"> P</w:t>
+      </w:r>
+      <w:r>
+        <w:rPr>
+          <w:rFonts w:hint="eastAsia"/>
+        </w:rPr>
+        <w:t>rivider</w:t>
+      </w:r>
+      <w:r>
+        <w:rPr>
+          <w:rFonts w:hint="eastAsia"/>
+        </w:rPr>
+        <w:t>（</w:t>
+      </w:r>
+      <w:r>
+        <w:t>AV3HP</w:t>
+      </w:r>
+      <w:r>
+        <w:rPr>
+          <w:rFonts w:hint="eastAsia"/>
+        </w:rPr>
+        <w:t>）：视野数据提供者，</w:t>
+      </w:r>
+      <w:r>
+        <w:rPr>
+          <w:rFonts w:hint="eastAsia"/>
+        </w:rPr>
+        <w:t>A</w:t>
+      </w:r>
+      <w:r>
+        <w:t>DAS</w:t>
+      </w:r>
+      <w:r>
+        <w:rPr>
+          <w:rFonts w:hint="eastAsia"/>
+        </w:rPr>
+        <w:t>软件的一部分，用于生成</w:t>
+      </w:r>
+      <w:r>
+        <w:rPr>
+          <w:rFonts w:hint="eastAsia"/>
+        </w:rPr>
+        <w:t>A</w:t>
+      </w:r>
+      <w:r>
+        <w:t>DAS H</w:t>
+      </w:r>
+      <w:r>
+        <w:rPr>
+          <w:rFonts w:hint="eastAsia"/>
+        </w:rPr>
+        <w:t>orizon</w:t>
+      </w:r>
+      <w:r>
+        <w:rPr>
+          <w:rFonts w:hint="eastAsia"/>
+        </w:rPr>
+        <w:t>数据，并提供给其他应用</w:t>
+      </w:r>
+    </w:p>
+    <w:p>
+      <w:pPr>
+        <w:tabs>
+          <w:tab w:val="left" w:pos="312"/>
+        </w:tabs>
+      </w:pPr>
+      <w:r>
+        <w:rPr>
+          <w:rFonts w:hint="eastAsia"/>
+        </w:rPr>
+        <w:t>H</w:t>
+      </w:r>
+      <w:r>
+        <w:t>orizon R</w:t>
+      </w:r>
+      <w:r>
+        <w:rPr>
+          <w:rFonts w:hint="eastAsia"/>
+        </w:rPr>
+        <w:t>e</w:t>
+      </w:r>
+      <w:r>
+        <w:t>constructor</w:t>
+      </w:r>
+      <w:r>
+        <w:rPr>
+          <w:rFonts w:hint="eastAsia"/>
+        </w:rPr>
+        <w:t>（</w:t>
+      </w:r>
+      <w:r>
+        <w:rPr>
+          <w:rFonts w:hint="eastAsia"/>
+        </w:rPr>
+        <w:t>Av</w:t>
+      </w:r>
+      <w:r>
+        <w:t>3HR</w:t>
+      </w:r>
+      <w:r>
+        <w:rPr>
+          <w:rFonts w:hint="eastAsia"/>
+        </w:rPr>
+        <w:t>）：重够了</w:t>
+      </w:r>
+      <w:r>
+        <w:t>Av3</w:t>
+      </w:r>
+      <w:r>
+        <w:rPr>
+          <w:rFonts w:hint="eastAsia"/>
+        </w:rPr>
+        <w:t>的结构与接口，并命名为</w:t>
+      </w:r>
+      <w:r>
+        <w:rPr>
+          <w:rFonts w:hint="eastAsia"/>
+        </w:rPr>
+        <w:t>Av</w:t>
+      </w:r>
+      <w:r>
+        <w:t>3HP</w:t>
+      </w:r>
+    </w:p>
+    <w:p>
+      <w:pPr>
+        <w:tabs>
+          <w:tab w:val="left" w:pos="312"/>
+        </w:tabs>
+      </w:pPr>
+      <w:r>
+        <w:rPr>
+          <w:rFonts w:hint="eastAsia"/>
+        </w:rPr>
+        <w:t>Network</w:t>
+      </w:r>
+      <w:r>
         <w:t xml:space="preserve"> </w:t>
       </w:r>
-      <w:proofErr w:type="spellStart"/>
+      <w:r>
+        <w:rPr>
+          <w:rFonts w:hint="eastAsia"/>
+        </w:rPr>
+        <w:t>of</w:t>
+      </w:r>
+      <w:r>
+        <w:t xml:space="preserve"> Links</w:t>
+      </w:r>
+      <w:r>
+        <w:rPr>
+          <w:rFonts w:hint="eastAsia"/>
+        </w:rPr>
+        <w:t>：各个路段集合，他们之间通过起点与终点链接，构成了</w:t>
+      </w:r>
+      <w:r>
+        <w:rPr>
+          <w:rFonts w:hint="eastAsia"/>
+        </w:rPr>
+        <w:t>道路网。</w:t>
+      </w:r>
+    </w:p>
+    <w:p>
+      <w:pPr>
+        <w:tabs>
+          <w:tab w:val="left" w:pos="312"/>
+        </w:tabs>
+      </w:pPr>
+      <w:r>
+        <w:rPr>
+          <w:rFonts w:hint="eastAsia"/>
+        </w:rPr>
+        <w:t>Path</w:t>
+      </w:r>
+      <w:r>
+        <w:rPr>
+          <w:rFonts w:hint="eastAsia"/>
+        </w:rPr>
+        <w:t>：在道路网络上，车辆有可能选择的行驶路线</w:t>
+      </w:r>
+    </w:p>
+    <w:p>
+      <w:pPr>
+        <w:tabs>
+          <w:tab w:val="left" w:pos="312"/>
+        </w:tabs>
+      </w:pPr>
+      <w:r>
+        <w:rPr>
+          <w:rFonts w:hint="eastAsia"/>
+        </w:rPr>
+        <w:t>Profile</w:t>
+      </w:r>
+      <w:r>
+        <w:rPr>
+          <w:rFonts w:hint="eastAsia"/>
+        </w:rPr>
+        <w:t>：当前</w:t>
+      </w:r>
+      <w:r>
+        <w:rPr>
+          <w:rFonts w:hint="eastAsia"/>
+        </w:rPr>
+        <w:t>行驶</w:t>
+      </w:r>
+      <w:r>
+        <w:rPr>
+          <w:rFonts w:hint="eastAsia"/>
+        </w:rPr>
+        <w:t>路线上的路线属性与特征描述。</w:t>
+      </w:r>
+    </w:p>
+    <w:p>
+      <w:pPr>
+        <w:tabs>
+          <w:tab w:val="left" w:pos="312"/>
+        </w:tabs>
+      </w:pPr>
+      <w:r>
+        <w:rPr>
+          <w:rFonts w:hint="eastAsia"/>
+        </w:rPr>
+        <w:t>Profile</w:t>
+      </w:r>
+      <w:r>
+        <w:t xml:space="preserve"> Entry</w:t>
+      </w:r>
+      <w:r>
+        <w:rPr>
+          <w:rFonts w:hint="eastAsia"/>
+        </w:rPr>
+        <w:t>：</w:t>
+      </w:r>
+      <w:r>
+        <w:rPr>
+          <w:rFonts w:hint="eastAsia"/>
+        </w:rPr>
+        <w:t>根据现有经纬度确定的当前行驶路线上的路线属性与特征描述。</w:t>
+      </w:r>
+    </w:p>
+    <w:p>
+      <w:pPr>
+        <w:tabs>
+          <w:tab w:val="left" w:pos="312"/>
+        </w:tabs>
+      </w:pPr>
+      <w:r>
+        <w:rPr>
+          <w:rFonts w:hint="eastAsia"/>
+        </w:rPr>
+        <w:t>Profile</w:t>
+      </w:r>
+      <w:r>
+        <w:t xml:space="preserve"> T</w:t>
+      </w:r>
+      <w:r>
+        <w:rPr>
+          <w:rFonts w:hint="eastAsia"/>
+        </w:rPr>
+        <w:t>ype</w:t>
+      </w:r>
+      <w:r>
+        <w:rPr>
+          <w:rFonts w:hint="eastAsia"/>
+        </w:rPr>
+        <w:t>：</w:t>
+      </w:r>
+      <w:r>
+        <w:t>Profile</w:t>
+      </w:r>
+      <w:r>
+        <w:rPr>
+          <w:rFonts w:hint="eastAsia"/>
+        </w:rPr>
+        <w:t>的类型，比如当前路段的斜坡曲率。</w:t>
+      </w:r>
+    </w:p>
+    <w:p>
+      <w:r>
+        <w:t>S</w:t>
+      </w:r>
+      <w:r>
+        <w:rPr>
+          <w:rFonts w:hint="eastAsia"/>
+        </w:rPr>
+        <w:t>egment</w:t>
+      </w:r>
+      <w:r>
+        <w:rPr>
+          <w:rFonts w:hint="eastAsia"/>
+        </w:rPr>
+        <w:t>：</w:t>
+      </w:r>
+      <w:r>
+        <w:rPr>
+          <w:rFonts w:hint="eastAsia"/>
+        </w:rPr>
+        <w:t>Path</w:t>
+      </w:r>
+      <w:r>
+        <w:rPr>
+          <w:rFonts w:hint="eastAsia"/>
+        </w:rPr>
+        <w:t>上的每一段路段的属性是是</w:t>
+      </w:r>
+      <w:r>
+        <w:rPr>
+          <w:rFonts w:hint="eastAsia"/>
+        </w:rPr>
+        <w:t xml:space="preserve"> </w:t>
+      </w:r>
+      <w:r>
+        <w:t>ADAS</w:t>
+      </w:r>
+      <w:r>
+        <w:rPr>
+          <w:rFonts w:hint="eastAsia"/>
+        </w:rPr>
+        <w:t>应用中最重要的部分，这部分没有太大改动。</w:t>
+      </w:r>
+    </w:p>
+    <w:p>
+      <w:r>
+        <w:t>L</w:t>
+      </w:r>
+      <w:r>
+        <w:rPr>
+          <w:rFonts w:hint="eastAsia"/>
+        </w:rPr>
+        <w:t>ink</w:t>
+      </w:r>
+      <w:r>
+        <w:rPr>
+          <w:rFonts w:hint="eastAsia"/>
+        </w:rPr>
+        <w:t>：来自于地图数据库，范围是道路中连接两个岔路口</w:t>
+      </w:r>
+      <w:r>
+        <w:rPr>
+          <w:rFonts w:hint="eastAsia"/>
+        </w:rPr>
+        <w:t>中间的部分</w:t>
+      </w:r>
+    </w:p>
+    <w:p>
+      <w:r>
+        <w:rPr>
+          <w:rFonts w:hint="eastAsia"/>
+        </w:rPr>
+        <w:t>Most</w:t>
+      </w:r>
+      <w:r>
+        <w:t xml:space="preserve"> P</w:t>
+      </w:r>
+      <w:r>
+        <w:rPr>
+          <w:rFonts w:hint="eastAsia"/>
+        </w:rPr>
+        <w:t>refered</w:t>
+      </w:r>
+      <w:r>
+        <w:t xml:space="preserve"> P</w:t>
+      </w:r>
+      <w:r>
+        <w:rPr>
+          <w:rFonts w:hint="eastAsia"/>
+        </w:rPr>
+        <w:t>ath</w:t>
+      </w:r>
+      <w:r>
+        <w:rPr>
+          <w:rFonts w:hint="eastAsia"/>
+        </w:rPr>
+        <w:t>（</w:t>
+      </w:r>
+      <w:r>
+        <w:rPr>
+          <w:rFonts w:hint="eastAsia"/>
+        </w:rPr>
+        <w:t>M</w:t>
+      </w:r>
+      <w:r>
+        <w:t>PP,formerly Most probable Path</w:t>
+      </w:r>
+      <w:r>
+        <w:rPr>
+          <w:rFonts w:hint="eastAsia"/>
+        </w:rPr>
+        <w:t>）：某条道路上车辆的偏好路线，这些路线可能</w:t>
+      </w:r>
+      <w:r>
+        <w:rPr>
+          <w:rFonts w:hint="eastAsia"/>
+        </w:rPr>
+        <w:t>是其他路线组合而来。</w:t>
+      </w:r>
+    </w:p>
+    <w:p>
+      <w:r>
+        <w:rPr>
+          <w:rFonts w:hint="eastAsia"/>
+        </w:rPr>
+        <w:t>Root</w:t>
+      </w:r>
+      <w:r>
+        <w:t xml:space="preserve"> P</w:t>
+      </w:r>
+      <w:r>
+        <w:rPr>
+          <w:rFonts w:hint="eastAsia"/>
+        </w:rPr>
+        <w:t>ath</w:t>
+      </w:r>
+      <w:r>
+        <w:rPr>
+          <w:rFonts w:hint="eastAsia"/>
+        </w:rPr>
+        <w:t>：根</w:t>
+      </w:r>
+      <w:r>
+        <w:rPr>
+          <w:rFonts w:hint="eastAsia"/>
+        </w:rPr>
+        <w:t>Path</w:t>
+      </w:r>
+    </w:p>
+    <w:p>
+      <w:r>
+        <w:rPr>
+          <w:rFonts w:hint="eastAsia"/>
+        </w:rPr>
+        <w:t>Sub</w:t>
+      </w:r>
+      <w:r>
+        <w:t xml:space="preserve"> Path</w:t>
+      </w:r>
+      <w:r>
+        <w:rPr>
+          <w:rFonts w:hint="eastAsia"/>
+        </w:rPr>
+        <w:t>：父</w:t>
+      </w:r>
+      <w:r>
+        <w:rPr>
+          <w:rFonts w:hint="eastAsia"/>
+        </w:rPr>
+        <w:t>Path</w:t>
+      </w:r>
+      <w:r>
+        <w:rPr>
+          <w:rFonts w:hint="eastAsia"/>
+        </w:rPr>
+        <w:t>上的分支</w:t>
+      </w:r>
+      <w:r>
+        <w:rPr>
+          <w:rFonts w:hint="eastAsia"/>
+        </w:rPr>
+        <w:t>Path</w:t>
+      </w:r>
+    </w:p>
+    <w:p>
+      <w:r>
+        <w:t>V</w:t>
+      </w:r>
+      <w:r>
+        <w:rPr>
+          <w:rFonts w:hint="eastAsia"/>
+        </w:rPr>
+        <w:t>ehicle</w:t>
+      </w:r>
+      <w:r>
+        <w:t xml:space="preserve"> P</w:t>
+      </w:r>
+      <w:r>
+        <w:rPr>
+          <w:rFonts w:hint="eastAsia"/>
+        </w:rPr>
+        <w:t>ath</w:t>
+      </w:r>
+      <w:r>
+        <w:rPr>
+          <w:rFonts w:hint="eastAsia"/>
+        </w:rPr>
+        <w:t>：</w:t>
+      </w:r>
+      <w:r>
+        <w:rPr>
+          <w:rFonts w:hint="eastAsia"/>
+        </w:rPr>
+        <w:t>当前车所在的</w:t>
+      </w:r>
       <w:r>
         <w:t>P</w:t>
       </w:r>
@@ -2362,23 +2740,254 @@
         <w:rPr>
           <w:rFonts w:hint="eastAsia"/>
         </w:rPr>
-        <w:t>rivider</w:t>
-      </w:r>
-      <w:proofErr w:type="spellEnd"/>
-      <w:r>
-        <w:rPr>
-          <w:rFonts w:hint="eastAsia"/>
-        </w:rPr>
-        <w:t>（</w:t>
-      </w:r>
-      <w:r>
-        <w:t>AV3HP</w:t>
-      </w:r>
-      <w:r>
-        <w:rPr>
-          <w:rFonts w:hint="eastAsia"/>
-        </w:rPr>
-        <w:t>）：视野数据提供者，</w:t>
+        <w:t>ath</w:t>
+      </w:r>
+    </w:p>
+    <w:p>
+      <w:r>
+        <w:rPr>
+          <w:rFonts w:hint="eastAsia"/>
+        </w:rPr>
+        <w:t>Transmitted</w:t>
+      </w:r>
+      <w:r>
+        <w:t xml:space="preserve"> P</w:t>
+      </w:r>
+      <w:r>
+        <w:rPr>
+          <w:rFonts w:hint="eastAsia"/>
+        </w:rPr>
+        <w:t>ath</w:t>
+      </w:r>
+      <w:r>
+        <w:rPr>
+          <w:rFonts w:hint="eastAsia"/>
+        </w:rPr>
+        <w:t>：数据提供者通过网络传输</w:t>
+      </w:r>
+      <w:r>
+        <w:rPr>
+          <w:rFonts w:hint="eastAsia"/>
+        </w:rPr>
+        <w:t>Path</w:t>
+      </w:r>
+      <w:r>
+        <w:rPr>
+          <w:rFonts w:hint="eastAsia"/>
+        </w:rPr>
+        <w:t>数据到各个客户端</w:t>
+      </w:r>
+    </w:p>
+    <w:p>
+      <w:r>
+        <w:rPr>
+          <w:rFonts w:hint="eastAsia"/>
+        </w:rPr>
+        <w:t>Path</w:t>
+      </w:r>
+      <w:r>
+        <w:t xml:space="preserve"> I</w:t>
+      </w:r>
+      <w:r>
+        <w:rPr>
+          <w:rFonts w:hint="eastAsia"/>
+        </w:rPr>
+        <w:t>dentifier</w:t>
+      </w:r>
+      <w:r>
+        <w:rPr>
+          <w:rFonts w:hint="eastAsia"/>
+        </w:rPr>
+        <w:t>：</w:t>
+      </w:r>
+      <w:r>
+        <w:rPr>
+          <w:rFonts w:hint="eastAsia"/>
+        </w:rPr>
+        <w:t>Path</w:t>
+      </w:r>
+      <w:r>
+        <w:rPr>
+          <w:rFonts w:hint="eastAsia"/>
+        </w:rPr>
+        <w:t>的唯一标识码</w:t>
+      </w:r>
+      <w:r>
+        <w:rPr>
+          <w:rFonts w:hint="eastAsia"/>
+        </w:rPr>
+        <w:t>。</w:t>
+      </w:r>
+    </w:p>
+    <w:p>
+      <w:r>
+        <w:rPr>
+          <w:rFonts w:hint="eastAsia"/>
+        </w:rPr>
+        <w:t>Off</w:t>
+      </w:r>
+      <w:r>
+        <w:t>set</w:t>
+      </w:r>
+      <w:r>
+        <w:rPr>
+          <w:rFonts w:hint="eastAsia"/>
+        </w:rPr>
+        <w:t>：在</w:t>
+      </w:r>
+      <w:r>
+        <w:rPr>
+          <w:rFonts w:hint="eastAsia"/>
+        </w:rPr>
+        <w:t>Path</w:t>
+      </w:r>
+      <w:r>
+        <w:rPr>
+          <w:rFonts w:hint="eastAsia"/>
+        </w:rPr>
+        <w:t>上的各个位置</w:t>
+      </w:r>
+    </w:p>
+    <w:p>
+      <w:r>
+        <w:rPr>
+          <w:rFonts w:hint="eastAsia"/>
+        </w:rPr>
+        <w:t>U</w:t>
+      </w:r>
+      <w:r>
+        <w:t>nknown Value</w:t>
+      </w:r>
+      <w:r>
+        <w:rPr>
+          <w:rFonts w:hint="eastAsia"/>
+        </w:rPr>
+        <w:t>：</w:t>
+      </w:r>
+      <w:r>
+        <w:rPr>
+          <w:rFonts w:hint="eastAsia"/>
+        </w:rPr>
+        <w:t>来自</w:t>
+      </w:r>
+      <w:r>
+        <w:rPr>
+          <w:rFonts w:hint="eastAsia"/>
+        </w:rPr>
+        <w:t>Horizon</w:t>
+      </w:r>
+      <w:r>
+        <w:rPr>
+          <w:rFonts w:hint="eastAsia"/>
+        </w:rPr>
+        <w:t>数据提供者提供的额外数据，目前对于当前</w:t>
+      </w:r>
+      <w:r>
+        <w:rPr>
+          <w:rFonts w:hint="eastAsia"/>
+        </w:rPr>
+        <w:t>Horizon</w:t>
+      </w:r>
+      <w:r>
+        <w:rPr>
+          <w:rFonts w:hint="eastAsia"/>
+        </w:rPr>
+        <w:t>暂无他用</w:t>
+      </w:r>
+    </w:p>
+    <w:p>
+      <w:r>
+        <w:rPr>
+          <w:rFonts w:hint="eastAsia"/>
+        </w:rPr>
+        <w:t>Signal</w:t>
+      </w:r>
+      <w:r>
+        <w:t xml:space="preserve"> not Available Value(N/A)</w:t>
+      </w:r>
+      <w:r>
+        <w:t>:</w:t>
+      </w:r>
+      <w:r>
+        <w:rPr>
+          <w:rFonts w:hint="eastAsia"/>
+        </w:rPr>
+        <w:t>同上</w:t>
+      </w:r>
+    </w:p>
+    <w:p>
+      <w:r>
+        <w:rPr>
+          <w:rFonts w:hint="eastAsia"/>
+        </w:rPr>
+        <w:t>Spline</w:t>
+      </w:r>
+      <w:r>
+        <w:t>:</w:t>
+      </w:r>
+      <w:r>
+        <w:rPr>
+          <w:rFonts w:hint="eastAsia"/>
+        </w:rPr>
+        <w:t>通过多个方法并基于一套特定</w:t>
+      </w:r>
+      <w:r>
+        <w:rPr>
+          <w:rFonts w:hint="eastAsia"/>
+        </w:rPr>
+        <w:t>控制点而生成的曲线</w:t>
+      </w:r>
+    </w:p>
+    <w:p>
+      <w:r>
+        <w:t>C</w:t>
+      </w:r>
+      <w:r>
+        <w:rPr>
+          <w:rFonts w:hint="eastAsia"/>
+        </w:rPr>
+        <w:t>lothoid</w:t>
+      </w:r>
+      <w:r>
+        <w:rPr>
+          <w:rFonts w:hint="eastAsia"/>
+        </w:rPr>
+        <w:t>：</w:t>
+      </w:r>
+      <w:r>
+        <w:rPr>
+          <w:rFonts w:hint="eastAsia"/>
+        </w:rPr>
+        <w:t>根据距离而产生的增加或减少的曲线变化，并且能够体现出</w:t>
+      </w:r>
+      <w:r>
+        <w:rPr>
+          <w:rFonts w:hint="eastAsia"/>
+        </w:rPr>
+        <w:t>道路上曲线变化的最优点。</w:t>
+      </w:r>
+    </w:p>
+    <w:p>
+      <w:r>
+        <w:rPr>
+          <w:rFonts w:hint="eastAsia"/>
+        </w:rPr>
+        <w:t>Message</w:t>
+      </w:r>
+      <w:r>
+        <w:t xml:space="preserve"> T</w:t>
+      </w:r>
+      <w:r>
+        <w:rPr>
+          <w:rFonts w:hint="eastAsia"/>
+        </w:rPr>
+        <w:t>ype</w:t>
+      </w:r>
+      <w:r>
+        <w:rPr>
+          <w:rFonts w:hint="eastAsia"/>
+        </w:rPr>
+        <w:t>：</w:t>
       </w:r>
       <w:r>
         <w:rPr>
@@ -2387,54 +2996,33 @@
         <w:t>A</w:t>
       </w:r>
       <w:r>
-        <w:t>DAS</w:t>
-      </w:r>
-      <w:r>
-        <w:rPr>
-          <w:rFonts w:hint="eastAsia"/>
-        </w:rPr>
-        <w:t>软件的一部分，用于生成</w:t>
-      </w:r>
-      <w:r>
-        <w:rPr>
-          <w:rFonts w:hint="eastAsia"/>
-        </w:rPr>
-        <w:t>A</w:t>
-      </w:r>
-      <w:r>
-        <w:t>DAS H</w:t>
-      </w:r>
-      <w:r>
-        <w:rPr>
-          <w:rFonts w:hint="eastAsia"/>
-        </w:rPr>
-        <w:t>orizon</w:t>
-      </w:r>
-      <w:r>
-        <w:rPr>
-          <w:rFonts w:hint="eastAsia"/>
-        </w:rPr>
-        <w:t>数据，并提供给其他应用</w:t>
-      </w:r>
-    </w:p>
-    <w:p>
-      <w:pPr>
-        <w:tabs>
-          <w:tab w:val="left" w:pos="312"/>
-        </w:tabs>
-      </w:pPr>
-      <w:r>
-        <w:rPr>
-          <w:rFonts w:hint="eastAsia"/>
-        </w:rPr>
-        <w:t>H</w:t>
-      </w:r>
-      <w:r>
-        <w:t xml:space="preserve">orizon </w:t>
-      </w:r>
-      <w:proofErr w:type="spellStart"/>
-      <w:r>
-        <w:t>R</w:t>
+        <w:t>DASIS V3</w:t>
+      </w:r>
+      <w:r>
+        <w:rPr>
+          <w:rFonts w:hint="eastAsia"/>
+        </w:rPr>
+        <w:t>协议中的消息类型</w:t>
+      </w:r>
+    </w:p>
+    <w:p>
+      <w:r>
+        <w:rPr>
+          <w:rFonts w:hint="eastAsia"/>
+        </w:rPr>
+        <w:t>Path</w:t>
+      </w:r>
+      <w:r>
+        <w:t xml:space="preserve"> C</w:t>
+      </w:r>
+      <w:r>
+        <w:rPr>
+          <w:rFonts w:hint="eastAsia"/>
+        </w:rPr>
+        <w:t>ontrol</w:t>
+      </w:r>
+      <w:r>
+        <w:t xml:space="preserve"> M</w:t>
       </w:r>
       <w:r>
         <w:rPr>
@@ -2443,47 +3031,66 @@
         <w:t>e</w:t>
       </w:r>
       <w:r>
-        <w:t>constructor</w:t>
-      </w:r>
-      <w:proofErr w:type="spellEnd"/>
-      <w:r>
-        <w:rPr>
-          <w:rFonts w:hint="eastAsia"/>
-        </w:rPr>
-        <w:t>（</w:t>
-      </w:r>
-      <w:r>
-        <w:rPr>
-          <w:rFonts w:hint="eastAsia"/>
-        </w:rPr>
-        <w:t>Av</w:t>
-      </w:r>
-      <w:r>
-        <w:t>3HR</w:t>
-      </w:r>
-      <w:r>
-        <w:rPr>
-          <w:rFonts w:hint="eastAsia"/>
-        </w:rPr>
-        <w:t>）：重够了</w:t>
-      </w:r>
-      <w:r>
-        <w:t>Av3</w:t>
-      </w:r>
-      <w:r>
-        <w:rPr>
-          <w:rFonts w:hint="eastAsia"/>
-        </w:rPr>
-        <w:t>的结构与接口，并命名为</w:t>
-      </w:r>
-      <w:r>
-        <w:rPr>
-          <w:rFonts w:hint="eastAsia"/>
-        </w:rPr>
-        <w:t>Av</w:t>
-      </w:r>
-      <w:r>
-        <w:t>3HP</w:t>
+        <w:t>ssage</w:t>
+      </w:r>
+      <w:r>
+        <w:rPr>
+          <w:rFonts w:hint="eastAsia"/>
+        </w:rPr>
+        <w:t>：路线控制消息</w:t>
+      </w:r>
+    </w:p>
+    <w:p>
+      <w:r>
+        <w:rPr>
+          <w:rFonts w:hint="eastAsia"/>
+        </w:rPr>
+        <w:t>Pr</w:t>
+      </w:r>
+      <w:r>
+        <w:t>ofile Control Message</w:t>
+      </w:r>
+      <w:r>
+        <w:rPr>
+          <w:rFonts w:hint="eastAsia"/>
+        </w:rPr>
+        <w:t>：</w:t>
+      </w:r>
+      <w:r>
+        <w:t>P</w:t>
+      </w:r>
+      <w:r>
+        <w:rPr>
+          <w:rFonts w:hint="eastAsia"/>
+        </w:rPr>
+        <w:t>rofile</w:t>
+      </w:r>
+      <w:r>
+        <w:rPr>
+          <w:rFonts w:hint="eastAsia"/>
+        </w:rPr>
+        <w:t>相关控制消息</w:t>
+      </w:r>
+    </w:p>
+    <w:p/>
+    <w:p/>
+    <w:p/>
+    <w:p/>
+    <w:p/>
+    <w:p/>
+    <w:p/>
+    <w:p>
+      <w:pPr>
+        <w:rPr>
+          <w:rFonts w:hint="eastAsia"/>
+        </w:rPr>
+      </w:pPr>
+      <w:r>
+        <w:rPr>
+          <w:rFonts w:hint="eastAsia"/>
+        </w:rPr>
+        <w:lastRenderedPageBreak/>
+        <w:t>目录表：</w:t>
       </w:r>
     </w:p>
     <w:p>

</xml_diff>

<commit_message>
table of contents trans finish
</commit_message>
<xml_diff>
--- a/doc/Map_Doc_译文.docx
+++ b/doc/Map_Doc_译文.docx
@@ -3080,17 +3080,1703 @@
     <w:p/>
     <w:p/>
     <w:p>
-      <w:pPr>
-        <w:rPr>
-          <w:rFonts w:hint="eastAsia"/>
-        </w:rPr>
-      </w:pPr>
       <w:r>
         <w:rPr>
           <w:rFonts w:hint="eastAsia"/>
         </w:rPr>
         <w:lastRenderedPageBreak/>
         <w:t>目录表：</w:t>
+      </w:r>
+    </w:p>
+    <w:p>
+      <w:pPr>
+        <w:pStyle w:val="a3"/>
+        <w:numPr>
+          <w:ilvl w:val="0"/>
+          <w:numId w:val="3"/>
+        </w:numPr>
+        <w:tabs>
+          <w:tab w:val="left" w:pos="312"/>
+        </w:tabs>
+        <w:ind w:firstLineChars="0"/>
+      </w:pPr>
+      <w:r>
+        <w:rPr>
+          <w:rFonts w:hint="eastAsia"/>
+        </w:rPr>
+        <w:t>概要</w:t>
+      </w:r>
+    </w:p>
+    <w:p>
+      <w:pPr>
+        <w:pStyle w:val="a3"/>
+        <w:numPr>
+          <w:ilvl w:val="1"/>
+          <w:numId w:val="3"/>
+        </w:numPr>
+        <w:tabs>
+          <w:tab w:val="left" w:pos="312"/>
+        </w:tabs>
+        <w:ind w:firstLineChars="0"/>
+      </w:pPr>
+      <w:r>
+        <w:t>ADASIS V3</w:t>
+      </w:r>
+      <w:r>
+        <w:rPr>
+          <w:rFonts w:hint="eastAsia"/>
+        </w:rPr>
+        <w:t>说明文档</w:t>
+      </w:r>
+    </w:p>
+    <w:p>
+      <w:pPr>
+        <w:pStyle w:val="a3"/>
+        <w:numPr>
+          <w:ilvl w:val="2"/>
+          <w:numId w:val="3"/>
+        </w:numPr>
+        <w:tabs>
+          <w:tab w:val="left" w:pos="312"/>
+        </w:tabs>
+        <w:ind w:firstLineChars="0"/>
+      </w:pPr>
+      <w:r>
+        <w:rPr>
+          <w:rFonts w:hint="eastAsia"/>
+        </w:rPr>
+        <w:t>协议更新与兼容说明</w:t>
+      </w:r>
+    </w:p>
+    <w:p>
+      <w:pPr>
+        <w:pStyle w:val="a3"/>
+        <w:numPr>
+          <w:ilvl w:val="1"/>
+          <w:numId w:val="3"/>
+        </w:numPr>
+        <w:tabs>
+          <w:tab w:val="left" w:pos="312"/>
+        </w:tabs>
+        <w:ind w:firstLineChars="0"/>
+      </w:pPr>
+      <w:r>
+        <w:t xml:space="preserve">Franca IDL </w:t>
+      </w:r>
+      <w:r>
+        <w:rPr>
+          <w:rFonts w:hint="eastAsia"/>
+        </w:rPr>
+        <w:t>相关说明</w:t>
+      </w:r>
+    </w:p>
+    <w:p>
+      <w:pPr>
+        <w:pStyle w:val="a3"/>
+        <w:numPr>
+          <w:ilvl w:val="2"/>
+          <w:numId w:val="3"/>
+        </w:numPr>
+        <w:tabs>
+          <w:tab w:val="left" w:pos="312"/>
+        </w:tabs>
+        <w:ind w:firstLineChars="0"/>
+      </w:pPr>
+      <w:r>
+        <w:rPr>
+          <w:rFonts w:hint="eastAsia"/>
+        </w:rPr>
+        <w:t>导入</w:t>
+      </w:r>
+      <w:r>
+        <w:rPr>
+          <w:rFonts w:hint="eastAsia"/>
+        </w:rPr>
+        <w:t>Franca</w:t>
+      </w:r>
+    </w:p>
+    <w:p>
+      <w:pPr>
+        <w:pStyle w:val="a3"/>
+        <w:numPr>
+          <w:ilvl w:val="2"/>
+          <w:numId w:val="3"/>
+        </w:numPr>
+        <w:tabs>
+          <w:tab w:val="left" w:pos="312"/>
+        </w:tabs>
+        <w:ind w:firstLineChars="0"/>
+      </w:pPr>
+      <w:r>
+        <w:rPr>
+          <w:rFonts w:hint="eastAsia"/>
+        </w:rPr>
+        <w:t>Fra</w:t>
+      </w:r>
+      <w:r>
+        <w:t>nca</w:t>
+      </w:r>
+      <w:r>
+        <w:rPr>
+          <w:rFonts w:hint="eastAsia"/>
+        </w:rPr>
+        <w:t>数据转化</w:t>
+      </w:r>
+    </w:p>
+    <w:p>
+      <w:pPr>
+        <w:pStyle w:val="a3"/>
+        <w:numPr>
+          <w:ilvl w:val="2"/>
+          <w:numId w:val="3"/>
+        </w:numPr>
+        <w:tabs>
+          <w:tab w:val="left" w:pos="312"/>
+        </w:tabs>
+        <w:ind w:firstLineChars="0"/>
+      </w:pPr>
+      <w:r>
+        <w:rPr>
+          <w:rFonts w:hint="eastAsia"/>
+        </w:rPr>
+        <w:t>Fr</w:t>
+      </w:r>
+      <w:r>
+        <w:t>anc</w:t>
+      </w:r>
+      <w:r>
+        <w:rPr>
+          <w:rFonts w:hint="eastAsia"/>
+        </w:rPr>
+        <w:t>a</w:t>
+      </w:r>
+      <w:r>
+        <w:rPr>
+          <w:rFonts w:hint="eastAsia"/>
+        </w:rPr>
+        <w:t>的部署说明</w:t>
+      </w:r>
+    </w:p>
+    <w:p>
+      <w:pPr>
+        <w:pStyle w:val="a3"/>
+        <w:numPr>
+          <w:ilvl w:val="2"/>
+          <w:numId w:val="3"/>
+        </w:numPr>
+        <w:tabs>
+          <w:tab w:val="left" w:pos="312"/>
+        </w:tabs>
+        <w:ind w:firstLineChars="0"/>
+      </w:pPr>
+      <w:r>
+        <w:rPr>
+          <w:rFonts w:hint="eastAsia"/>
+        </w:rPr>
+        <w:t>高级定制</w:t>
+      </w:r>
+    </w:p>
+    <w:p>
+      <w:pPr>
+        <w:pStyle w:val="a3"/>
+        <w:numPr>
+          <w:ilvl w:val="0"/>
+          <w:numId w:val="3"/>
+        </w:numPr>
+        <w:tabs>
+          <w:tab w:val="left" w:pos="312"/>
+        </w:tabs>
+        <w:ind w:firstLineChars="0"/>
+      </w:pPr>
+      <w:r>
+        <w:rPr>
+          <w:rFonts w:hint="eastAsia"/>
+        </w:rPr>
+        <w:t>A</w:t>
+      </w:r>
+      <w:r>
+        <w:t>DASIS V3</w:t>
+      </w:r>
+      <w:r>
+        <w:rPr>
+          <w:rFonts w:hint="eastAsia"/>
+        </w:rPr>
+        <w:t>的概念</w:t>
+      </w:r>
+    </w:p>
+    <w:p>
+      <w:pPr>
+        <w:pStyle w:val="a3"/>
+        <w:numPr>
+          <w:ilvl w:val="1"/>
+          <w:numId w:val="3"/>
+        </w:numPr>
+        <w:tabs>
+          <w:tab w:val="left" w:pos="312"/>
+        </w:tabs>
+        <w:ind w:firstLineChars="0"/>
+      </w:pPr>
+      <w:r>
+        <w:rPr>
+          <w:rFonts w:hint="eastAsia"/>
+        </w:rPr>
+        <w:t>综述</w:t>
+      </w:r>
+    </w:p>
+    <w:p>
+      <w:pPr>
+        <w:pStyle w:val="a3"/>
+        <w:numPr>
+          <w:ilvl w:val="1"/>
+          <w:numId w:val="3"/>
+        </w:numPr>
+        <w:tabs>
+          <w:tab w:val="left" w:pos="312"/>
+        </w:tabs>
+        <w:ind w:firstLineChars="0"/>
+      </w:pPr>
+      <w:r>
+        <w:rPr>
+          <w:rFonts w:hint="eastAsia"/>
+        </w:rPr>
+        <w:t>相关模型</w:t>
+      </w:r>
+    </w:p>
+    <w:p>
+      <w:pPr>
+        <w:pStyle w:val="a3"/>
+        <w:numPr>
+          <w:ilvl w:val="1"/>
+          <w:numId w:val="3"/>
+        </w:numPr>
+        <w:tabs>
+          <w:tab w:val="left" w:pos="312"/>
+        </w:tabs>
+        <w:ind w:firstLineChars="0"/>
+      </w:pPr>
+      <w:r>
+        <w:rPr>
+          <w:rFonts w:hint="eastAsia"/>
+        </w:rPr>
+        <w:t>A</w:t>
+      </w:r>
+      <w:r>
+        <w:t>DAS H</w:t>
+      </w:r>
+      <w:r>
+        <w:rPr>
+          <w:rFonts w:hint="eastAsia"/>
+        </w:rPr>
+        <w:t>orizon</w:t>
+      </w:r>
+      <w:r>
+        <w:rPr>
+          <w:rFonts w:hint="eastAsia"/>
+        </w:rPr>
+        <w:t>中</w:t>
+      </w:r>
+      <w:r>
+        <w:t>P</w:t>
+      </w:r>
+      <w:r>
+        <w:rPr>
+          <w:rFonts w:hint="eastAsia"/>
+        </w:rPr>
+        <w:t>ath</w:t>
+      </w:r>
+      <w:r>
+        <w:rPr>
+          <w:rFonts w:hint="eastAsia"/>
+        </w:rPr>
+        <w:t>的含义</w:t>
+      </w:r>
+    </w:p>
+    <w:p>
+      <w:pPr>
+        <w:pStyle w:val="a3"/>
+        <w:numPr>
+          <w:ilvl w:val="2"/>
+          <w:numId w:val="3"/>
+        </w:numPr>
+        <w:tabs>
+          <w:tab w:val="left" w:pos="312"/>
+        </w:tabs>
+        <w:ind w:firstLineChars="0"/>
+      </w:pPr>
+      <w:r>
+        <w:t>ADAS H</w:t>
+      </w:r>
+      <w:r>
+        <w:rPr>
+          <w:rFonts w:hint="eastAsia"/>
+        </w:rPr>
+        <w:t>orizon</w:t>
+      </w:r>
+      <w:r>
+        <w:rPr>
+          <w:rFonts w:hint="eastAsia"/>
+        </w:rPr>
+        <w:t>中相关</w:t>
+      </w:r>
+      <w:r>
+        <w:rPr>
+          <w:rFonts w:hint="eastAsia"/>
+        </w:rPr>
+        <w:t>Link</w:t>
+      </w:r>
+      <w:r>
+        <w:rPr>
+          <w:rFonts w:hint="eastAsia"/>
+        </w:rPr>
+        <w:t>的含义</w:t>
+      </w:r>
+    </w:p>
+    <w:p>
+      <w:pPr>
+        <w:pStyle w:val="a3"/>
+        <w:numPr>
+          <w:ilvl w:val="2"/>
+          <w:numId w:val="3"/>
+        </w:numPr>
+        <w:tabs>
+          <w:tab w:val="left" w:pos="312"/>
+        </w:tabs>
+        <w:ind w:firstLineChars="0"/>
+      </w:pPr>
+      <w:r>
+        <w:t>ADAS H</w:t>
+      </w:r>
+      <w:r>
+        <w:rPr>
+          <w:rFonts w:hint="eastAsia"/>
+        </w:rPr>
+        <w:t>orizon</w:t>
+      </w:r>
+      <w:r>
+        <w:t xml:space="preserve"> </w:t>
+      </w:r>
+      <w:r>
+        <w:rPr>
+          <w:rFonts w:hint="eastAsia"/>
+        </w:rPr>
+        <w:t>中</w:t>
+      </w:r>
+      <w:r>
+        <w:rPr>
+          <w:rFonts w:hint="eastAsia"/>
+        </w:rPr>
+        <w:t>Simple</w:t>
+      </w:r>
+      <w:r>
+        <w:t xml:space="preserve"> P</w:t>
+      </w:r>
+      <w:r>
+        <w:rPr>
+          <w:rFonts w:hint="eastAsia"/>
+        </w:rPr>
+        <w:t>ath</w:t>
+      </w:r>
+      <w:r>
+        <w:rPr>
+          <w:rFonts w:hint="eastAsia"/>
+        </w:rPr>
+        <w:t>的含义</w:t>
+      </w:r>
+    </w:p>
+    <w:p>
+      <w:pPr>
+        <w:pStyle w:val="a3"/>
+        <w:numPr>
+          <w:ilvl w:val="2"/>
+          <w:numId w:val="3"/>
+        </w:numPr>
+        <w:tabs>
+          <w:tab w:val="left" w:pos="312"/>
+        </w:tabs>
+        <w:ind w:firstLineChars="0"/>
+      </w:pPr>
+      <w:r>
+        <w:rPr>
+          <w:rFonts w:hint="eastAsia"/>
+        </w:rPr>
+        <w:t>A</w:t>
+      </w:r>
+      <w:r>
+        <w:t>DAS H</w:t>
+      </w:r>
+      <w:r>
+        <w:rPr>
+          <w:rFonts w:hint="eastAsia"/>
+        </w:rPr>
+        <w:t>orizon</w:t>
+      </w:r>
+      <w:r>
+        <w:rPr>
+          <w:rFonts w:hint="eastAsia"/>
+        </w:rPr>
+        <w:t>中</w:t>
+      </w:r>
+      <w:r>
+        <w:t xml:space="preserve">ADASIS V3 </w:t>
+      </w:r>
+      <w:r>
+        <w:rPr>
+          <w:rFonts w:hint="eastAsia"/>
+        </w:rPr>
+        <w:t>优化路线的含义</w:t>
+      </w:r>
+    </w:p>
+    <w:p>
+      <w:pPr>
+        <w:pStyle w:val="a3"/>
+        <w:numPr>
+          <w:ilvl w:val="1"/>
+          <w:numId w:val="3"/>
+        </w:numPr>
+        <w:tabs>
+          <w:tab w:val="left" w:pos="312"/>
+        </w:tabs>
+        <w:ind w:firstLineChars="0"/>
+      </w:pPr>
+      <w:r>
+        <w:t>ADASIS V3 H</w:t>
+      </w:r>
+      <w:r>
+        <w:rPr>
+          <w:rFonts w:hint="eastAsia"/>
+        </w:rPr>
+        <w:t>orzion</w:t>
+      </w:r>
+      <w:r>
+        <w:rPr>
+          <w:rFonts w:hint="eastAsia"/>
+        </w:rPr>
+        <w:t>中路线分支的深度</w:t>
+      </w:r>
+    </w:p>
+    <w:p>
+      <w:pPr>
+        <w:pStyle w:val="a3"/>
+        <w:numPr>
+          <w:ilvl w:val="0"/>
+          <w:numId w:val="3"/>
+        </w:numPr>
+        <w:tabs>
+          <w:tab w:val="left" w:pos="312"/>
+        </w:tabs>
+        <w:ind w:firstLineChars="0"/>
+      </w:pPr>
+      <w:r>
+        <w:rPr>
+          <w:rFonts w:hint="eastAsia"/>
+        </w:rPr>
+        <w:t>A</w:t>
+      </w:r>
+      <w:r>
+        <w:t xml:space="preserve">DASIS V3 </w:t>
+      </w:r>
+      <w:r>
+        <w:rPr>
+          <w:rFonts w:hint="eastAsia"/>
+        </w:rPr>
+        <w:t>相关基本概念</w:t>
+      </w:r>
+    </w:p>
+    <w:p>
+      <w:pPr>
+        <w:pStyle w:val="a3"/>
+        <w:numPr>
+          <w:ilvl w:val="1"/>
+          <w:numId w:val="3"/>
+        </w:numPr>
+        <w:tabs>
+          <w:tab w:val="left" w:pos="312"/>
+        </w:tabs>
+        <w:ind w:firstLineChars="0"/>
+      </w:pPr>
+      <w:r>
+        <w:t>P</w:t>
+      </w:r>
+      <w:r>
+        <w:rPr>
+          <w:rFonts w:hint="eastAsia"/>
+        </w:rPr>
+        <w:t>ath</w:t>
+      </w:r>
+    </w:p>
+    <w:p>
+      <w:pPr>
+        <w:pStyle w:val="a3"/>
+        <w:numPr>
+          <w:ilvl w:val="2"/>
+          <w:numId w:val="3"/>
+        </w:numPr>
+        <w:tabs>
+          <w:tab w:val="left" w:pos="312"/>
+        </w:tabs>
+        <w:ind w:firstLineChars="0"/>
+      </w:pPr>
+      <w:r>
+        <w:rPr>
+          <w:rFonts w:hint="eastAsia"/>
+        </w:rPr>
+        <w:t>相关定义</w:t>
+      </w:r>
+    </w:p>
+    <w:p>
+      <w:pPr>
+        <w:pStyle w:val="a3"/>
+        <w:numPr>
+          <w:ilvl w:val="2"/>
+          <w:numId w:val="3"/>
+        </w:numPr>
+        <w:tabs>
+          <w:tab w:val="left" w:pos="312"/>
+        </w:tabs>
+        <w:ind w:firstLineChars="0"/>
+      </w:pPr>
+      <w:r>
+        <w:rPr>
+          <w:rFonts w:hint="eastAsia"/>
+        </w:rPr>
+        <w:t>路线的可变树状展开</w:t>
+      </w:r>
+    </w:p>
+    <w:p>
+      <w:pPr>
+        <w:pStyle w:val="a3"/>
+        <w:numPr>
+          <w:ilvl w:val="2"/>
+          <w:numId w:val="3"/>
+        </w:numPr>
+        <w:tabs>
+          <w:tab w:val="left" w:pos="312"/>
+        </w:tabs>
+        <w:ind w:firstLineChars="0"/>
+      </w:pPr>
+      <w:r>
+        <w:t>Horizon</w:t>
+      </w:r>
+      <w:r>
+        <w:rPr>
+          <w:rFonts w:hint="eastAsia"/>
+        </w:rPr>
+        <w:t>拓补图</w:t>
+      </w:r>
+    </w:p>
+    <w:p>
+      <w:pPr>
+        <w:pStyle w:val="a3"/>
+        <w:numPr>
+          <w:ilvl w:val="2"/>
+          <w:numId w:val="3"/>
+        </w:numPr>
+        <w:tabs>
+          <w:tab w:val="left" w:pos="312"/>
+        </w:tabs>
+        <w:ind w:firstLineChars="0"/>
+      </w:pPr>
+      <w:r>
+        <w:rPr>
+          <w:rFonts w:hint="eastAsia"/>
+        </w:rPr>
+        <w:t>Horzion</w:t>
+      </w:r>
+      <w:r>
+        <w:t xml:space="preserve"> </w:t>
+      </w:r>
+      <w:r>
+        <w:rPr>
+          <w:rFonts w:hint="eastAsia"/>
+        </w:rPr>
+        <w:t>界面展示</w:t>
+      </w:r>
+    </w:p>
+    <w:p>
+      <w:pPr>
+        <w:pStyle w:val="a3"/>
+        <w:numPr>
+          <w:ilvl w:val="1"/>
+          <w:numId w:val="3"/>
+        </w:numPr>
+        <w:tabs>
+          <w:tab w:val="left" w:pos="312"/>
+        </w:tabs>
+        <w:ind w:firstLineChars="0"/>
+      </w:pPr>
+      <w:r>
+        <w:t>profile</w:t>
+      </w:r>
+    </w:p>
+    <w:p>
+      <w:pPr>
+        <w:pStyle w:val="a3"/>
+        <w:numPr>
+          <w:ilvl w:val="2"/>
+          <w:numId w:val="3"/>
+        </w:numPr>
+        <w:tabs>
+          <w:tab w:val="left" w:pos="312"/>
+        </w:tabs>
+        <w:ind w:firstLineChars="0"/>
+      </w:pPr>
+      <w:r>
+        <w:rPr>
+          <w:rFonts w:hint="eastAsia"/>
+        </w:rPr>
+        <w:t>定义</w:t>
+      </w:r>
+    </w:p>
+    <w:p>
+      <w:pPr>
+        <w:pStyle w:val="a3"/>
+        <w:numPr>
+          <w:ilvl w:val="2"/>
+          <w:numId w:val="3"/>
+        </w:numPr>
+        <w:tabs>
+          <w:tab w:val="left" w:pos="312"/>
+        </w:tabs>
+        <w:ind w:firstLineChars="0"/>
+      </w:pPr>
+      <w:r>
+        <w:rPr>
+          <w:rFonts w:hint="eastAsia"/>
+        </w:rPr>
+        <w:t>插入类型</w:t>
+      </w:r>
+    </w:p>
+    <w:p>
+      <w:pPr>
+        <w:pStyle w:val="a3"/>
+        <w:numPr>
+          <w:ilvl w:val="2"/>
+          <w:numId w:val="3"/>
+        </w:numPr>
+        <w:tabs>
+          <w:tab w:val="left" w:pos="312"/>
+        </w:tabs>
+        <w:ind w:firstLineChars="0"/>
+      </w:pPr>
+      <w:r>
+        <w:rPr>
+          <w:rFonts w:hint="eastAsia"/>
+        </w:rPr>
+        <w:t>路线特征的相关级别</w:t>
+      </w:r>
+    </w:p>
+    <w:p>
+      <w:pPr>
+        <w:pStyle w:val="a3"/>
+        <w:numPr>
+          <w:ilvl w:val="2"/>
+          <w:numId w:val="3"/>
+        </w:numPr>
+        <w:tabs>
+          <w:tab w:val="left" w:pos="312"/>
+        </w:tabs>
+        <w:ind w:firstLineChars="0"/>
+      </w:pPr>
+      <w:r>
+        <w:rPr>
+          <w:rFonts w:hint="eastAsia"/>
+        </w:rPr>
+        <w:t>全局数据</w:t>
+      </w:r>
+    </w:p>
+    <w:p>
+      <w:pPr>
+        <w:pStyle w:val="a3"/>
+        <w:numPr>
+          <w:ilvl w:val="1"/>
+          <w:numId w:val="3"/>
+        </w:numPr>
+        <w:tabs>
+          <w:tab w:val="left" w:pos="312"/>
+        </w:tabs>
+        <w:ind w:firstLineChars="0"/>
+      </w:pPr>
+      <w:r>
+        <w:rPr>
+          <w:rFonts w:hint="eastAsia"/>
+        </w:rPr>
+        <w:t>位置信息</w:t>
+      </w:r>
+    </w:p>
+    <w:p>
+      <w:pPr>
+        <w:pStyle w:val="a3"/>
+        <w:numPr>
+          <w:ilvl w:val="0"/>
+          <w:numId w:val="3"/>
+        </w:numPr>
+        <w:tabs>
+          <w:tab w:val="left" w:pos="312"/>
+        </w:tabs>
+        <w:ind w:firstLineChars="0"/>
+      </w:pPr>
+      <w:r>
+        <w:rPr>
+          <w:rFonts w:hint="eastAsia"/>
+        </w:rPr>
+        <w:t>A</w:t>
+      </w:r>
+      <w:r>
+        <w:t>DASIS V3</w:t>
+      </w:r>
+      <w:r>
+        <w:rPr>
+          <w:rFonts w:hint="eastAsia"/>
+        </w:rPr>
+        <w:t>的管理</w:t>
+      </w:r>
+    </w:p>
+    <w:p>
+      <w:pPr>
+        <w:pStyle w:val="a3"/>
+        <w:numPr>
+          <w:ilvl w:val="1"/>
+          <w:numId w:val="3"/>
+        </w:numPr>
+        <w:tabs>
+          <w:tab w:val="left" w:pos="312"/>
+        </w:tabs>
+        <w:ind w:firstLineChars="0"/>
+      </w:pPr>
+      <w:r>
+        <w:t>ADAS V3 Hozrizon</w:t>
+      </w:r>
+      <w:r>
+        <w:rPr>
+          <w:rFonts w:hint="eastAsia"/>
+        </w:rPr>
+        <w:t>中发送者与接收这的数据同步</w:t>
+      </w:r>
+    </w:p>
+    <w:p>
+      <w:pPr>
+        <w:pStyle w:val="a3"/>
+        <w:numPr>
+          <w:ilvl w:val="2"/>
+          <w:numId w:val="3"/>
+        </w:numPr>
+        <w:tabs>
+          <w:tab w:val="left" w:pos="312"/>
+        </w:tabs>
+        <w:ind w:firstLineChars="0"/>
+      </w:pPr>
+      <w:r>
+        <w:t>PATH</w:t>
+      </w:r>
+      <w:r>
+        <w:rPr>
+          <w:rFonts w:hint="eastAsia"/>
+        </w:rPr>
+        <w:t>的同步</w:t>
+      </w:r>
+    </w:p>
+    <w:p>
+      <w:pPr>
+        <w:pStyle w:val="a3"/>
+        <w:numPr>
+          <w:ilvl w:val="2"/>
+          <w:numId w:val="3"/>
+        </w:numPr>
+        <w:tabs>
+          <w:tab w:val="left" w:pos="312"/>
+        </w:tabs>
+        <w:ind w:firstLineChars="0"/>
+      </w:pPr>
+      <w:r>
+        <w:t>Profile</w:t>
+      </w:r>
+      <w:r>
+        <w:rPr>
+          <w:rFonts w:hint="eastAsia"/>
+        </w:rPr>
+        <w:t>的同步</w:t>
+      </w:r>
+    </w:p>
+    <w:p>
+      <w:pPr>
+        <w:pStyle w:val="a3"/>
+        <w:numPr>
+          <w:ilvl w:val="2"/>
+          <w:numId w:val="3"/>
+        </w:numPr>
+        <w:tabs>
+          <w:tab w:val="left" w:pos="312"/>
+        </w:tabs>
+        <w:ind w:firstLineChars="0"/>
+      </w:pPr>
+      <w:r>
+        <w:t>P</w:t>
+      </w:r>
+      <w:r>
+        <w:rPr>
+          <w:rFonts w:hint="eastAsia"/>
+        </w:rPr>
+        <w:t>ath</w:t>
+      </w:r>
+      <w:r>
+        <w:rPr>
+          <w:rFonts w:hint="eastAsia"/>
+        </w:rPr>
+        <w:t>生命周期与</w:t>
+      </w:r>
+      <w:r>
+        <w:rPr>
+          <w:rFonts w:hint="eastAsia"/>
+        </w:rPr>
+        <w:t>Path-data</w:t>
+      </w:r>
+      <w:r>
+        <w:rPr>
+          <w:rFonts w:hint="eastAsia"/>
+        </w:rPr>
+        <w:t>的生命周期分离</w:t>
+      </w:r>
+    </w:p>
+    <w:p>
+      <w:pPr>
+        <w:pStyle w:val="a3"/>
+        <w:numPr>
+          <w:ilvl w:val="1"/>
+          <w:numId w:val="3"/>
+        </w:numPr>
+        <w:tabs>
+          <w:tab w:val="left" w:pos="312"/>
+        </w:tabs>
+        <w:ind w:firstLineChars="0"/>
+      </w:pPr>
+      <w:r>
+        <w:rPr>
+          <w:rFonts w:hint="eastAsia"/>
+        </w:rPr>
+        <w:t>更新和清除机制</w:t>
+      </w:r>
+    </w:p>
+    <w:p>
+      <w:pPr>
+        <w:pStyle w:val="a3"/>
+        <w:numPr>
+          <w:ilvl w:val="2"/>
+          <w:numId w:val="3"/>
+        </w:numPr>
+        <w:tabs>
+          <w:tab w:val="left" w:pos="312"/>
+        </w:tabs>
+        <w:ind w:firstLineChars="0"/>
+      </w:pPr>
+      <w:r>
+        <w:rPr>
+          <w:rFonts w:hint="eastAsia"/>
+        </w:rPr>
+        <w:t>数据更新</w:t>
+      </w:r>
+    </w:p>
+    <w:p>
+      <w:pPr>
+        <w:pStyle w:val="a3"/>
+        <w:numPr>
+          <w:ilvl w:val="2"/>
+          <w:numId w:val="3"/>
+        </w:numPr>
+        <w:tabs>
+          <w:tab w:val="left" w:pos="312"/>
+        </w:tabs>
+        <w:ind w:firstLineChars="0"/>
+      </w:pPr>
+      <w:r>
+        <w:rPr>
+          <w:rFonts w:hint="eastAsia"/>
+        </w:rPr>
+        <w:t>更新范围</w:t>
+      </w:r>
+    </w:p>
+    <w:p>
+      <w:pPr>
+        <w:pStyle w:val="a3"/>
+        <w:numPr>
+          <w:ilvl w:val="1"/>
+          <w:numId w:val="3"/>
+        </w:numPr>
+        <w:tabs>
+          <w:tab w:val="left" w:pos="312"/>
+        </w:tabs>
+        <w:ind w:firstLineChars="0"/>
+      </w:pPr>
+      <w:r>
+        <w:rPr>
+          <w:rFonts w:hint="eastAsia"/>
+        </w:rPr>
+        <w:t xml:space="preserve"> </w:t>
+      </w:r>
+      <w:r>
+        <w:rPr>
+          <w:rFonts w:hint="eastAsia"/>
+        </w:rPr>
+        <w:t>预估数据</w:t>
+      </w:r>
+      <w:r>
+        <w:rPr>
+          <w:rFonts w:hint="eastAsia"/>
+        </w:rPr>
+        <w:t>-</w:t>
+      </w:r>
+      <w:r>
+        <w:rPr>
+          <w:rFonts w:hint="eastAsia"/>
+        </w:rPr>
+        <w:t>内存</w:t>
+      </w:r>
+      <w:r>
+        <w:rPr>
+          <w:rFonts w:hint="eastAsia"/>
+        </w:rPr>
+        <w:t>管理</w:t>
+      </w:r>
+    </w:p>
+    <w:p>
+      <w:pPr>
+        <w:pStyle w:val="a3"/>
+        <w:numPr>
+          <w:ilvl w:val="1"/>
+          <w:numId w:val="3"/>
+        </w:numPr>
+        <w:tabs>
+          <w:tab w:val="left" w:pos="312"/>
+        </w:tabs>
+        <w:ind w:firstLineChars="0"/>
+      </w:pPr>
+      <w:r>
+        <w:rPr>
+          <w:rFonts w:hint="eastAsia"/>
+        </w:rPr>
+        <w:t xml:space="preserve"> </w:t>
+      </w:r>
+      <w:r>
+        <w:rPr>
+          <w:rFonts w:hint="eastAsia"/>
+        </w:rPr>
+        <w:t>预估数据</w:t>
+      </w:r>
+      <w:r>
+        <w:rPr>
+          <w:rFonts w:hint="eastAsia"/>
+        </w:rPr>
+        <w:t>-</w:t>
+      </w:r>
+      <w:r>
+        <w:t xml:space="preserve">AHR </w:t>
+      </w:r>
+      <w:r>
+        <w:rPr>
+          <w:rFonts w:hint="eastAsia"/>
+        </w:rPr>
+        <w:t>反馈</w:t>
+      </w:r>
+    </w:p>
+    <w:p>
+      <w:pPr>
+        <w:pStyle w:val="a3"/>
+        <w:numPr>
+          <w:ilvl w:val="1"/>
+          <w:numId w:val="3"/>
+        </w:numPr>
+        <w:tabs>
+          <w:tab w:val="left" w:pos="312"/>
+        </w:tabs>
+        <w:ind w:firstLineChars="0"/>
+      </w:pPr>
+      <w:r>
+        <w:rPr>
+          <w:rFonts w:hint="eastAsia"/>
+        </w:rPr>
+        <w:t xml:space="preserve"> </w:t>
+      </w:r>
+      <w:r>
+        <w:rPr>
+          <w:rFonts w:hint="eastAsia"/>
+        </w:rPr>
+        <w:t>兼容</w:t>
+      </w:r>
+      <w:r>
+        <w:rPr>
+          <w:rFonts w:hint="eastAsia"/>
+        </w:rPr>
+        <w:t>A</w:t>
+      </w:r>
+      <w:r>
+        <w:t>DASIS v2</w:t>
+      </w:r>
+    </w:p>
+    <w:p>
+      <w:pPr>
+        <w:pStyle w:val="a3"/>
+        <w:numPr>
+          <w:ilvl w:val="1"/>
+          <w:numId w:val="3"/>
+        </w:numPr>
+        <w:tabs>
+          <w:tab w:val="left" w:pos="312"/>
+        </w:tabs>
+        <w:ind w:firstLineChars="0"/>
+      </w:pPr>
+      <w:r>
+        <w:t xml:space="preserve"> </w:t>
+      </w:r>
+      <w:r>
+        <w:rPr>
+          <w:rFonts w:hint="eastAsia"/>
+        </w:rPr>
+        <w:t>预估数据</w:t>
+      </w:r>
+      <w:r>
+        <w:rPr>
+          <w:rFonts w:hint="eastAsia"/>
+        </w:rPr>
+        <w:t>-</w:t>
+      </w:r>
+      <w:r>
+        <w:rPr>
+          <w:rFonts w:hint="eastAsia"/>
+        </w:rPr>
+        <w:t>辅助数据提供者和传感器数据融合</w:t>
+      </w:r>
+    </w:p>
+    <w:p>
+      <w:pPr>
+        <w:pStyle w:val="a3"/>
+        <w:numPr>
+          <w:ilvl w:val="1"/>
+          <w:numId w:val="3"/>
+        </w:numPr>
+        <w:tabs>
+          <w:tab w:val="left" w:pos="312"/>
+        </w:tabs>
+        <w:ind w:firstLineChars="0"/>
+      </w:pPr>
+      <w:r>
+        <w:rPr>
+          <w:rFonts w:hint="eastAsia"/>
+        </w:rPr>
+        <w:t>通信方案</w:t>
+      </w:r>
+    </w:p>
+    <w:p>
+      <w:pPr>
+        <w:pStyle w:val="a3"/>
+        <w:numPr>
+          <w:ilvl w:val="2"/>
+          <w:numId w:val="3"/>
+        </w:numPr>
+        <w:tabs>
+          <w:tab w:val="left" w:pos="312"/>
+        </w:tabs>
+        <w:ind w:firstLineChars="0"/>
+      </w:pPr>
+      <w:r>
+        <w:rPr>
+          <w:rFonts w:hint="eastAsia"/>
+        </w:rPr>
+        <w:t>广播</w:t>
+      </w:r>
+    </w:p>
+    <w:p>
+      <w:pPr>
+        <w:pStyle w:val="a3"/>
+        <w:numPr>
+          <w:ilvl w:val="2"/>
+          <w:numId w:val="3"/>
+        </w:numPr>
+        <w:tabs>
+          <w:tab w:val="left" w:pos="312"/>
+        </w:tabs>
+        <w:ind w:firstLineChars="0"/>
+      </w:pPr>
+      <w:r>
+        <w:rPr>
+          <w:rFonts w:hint="eastAsia"/>
+        </w:rPr>
+        <w:t>预估</w:t>
+      </w:r>
+      <w:r>
+        <w:rPr>
+          <w:rFonts w:hint="eastAsia"/>
+        </w:rPr>
+        <w:t>-</w:t>
+      </w:r>
+      <w:r>
+        <w:rPr>
+          <w:rFonts w:hint="eastAsia"/>
+        </w:rPr>
+        <w:t>组播</w:t>
+      </w:r>
+    </w:p>
+    <w:p>
+      <w:pPr>
+        <w:pStyle w:val="a3"/>
+        <w:numPr>
+          <w:ilvl w:val="2"/>
+          <w:numId w:val="3"/>
+        </w:numPr>
+        <w:tabs>
+          <w:tab w:val="left" w:pos="312"/>
+        </w:tabs>
+        <w:ind w:firstLineChars="0"/>
+      </w:pPr>
+      <w:r>
+        <w:rPr>
+          <w:rFonts w:hint="eastAsia"/>
+        </w:rPr>
+        <w:lastRenderedPageBreak/>
+        <w:t>单播</w:t>
+      </w:r>
+    </w:p>
+    <w:p>
+      <w:pPr>
+        <w:pStyle w:val="a3"/>
+        <w:numPr>
+          <w:ilvl w:val="2"/>
+          <w:numId w:val="3"/>
+        </w:numPr>
+        <w:tabs>
+          <w:tab w:val="left" w:pos="312"/>
+        </w:tabs>
+        <w:ind w:firstLineChars="0"/>
+      </w:pPr>
+      <w:r>
+        <w:rPr>
+          <w:rFonts w:hint="eastAsia"/>
+        </w:rPr>
+        <w:t>请求</w:t>
+      </w:r>
+      <w:r>
+        <w:rPr>
+          <w:rFonts w:hint="eastAsia"/>
+        </w:rPr>
+        <w:t>/</w:t>
+      </w:r>
+      <w:r>
+        <w:rPr>
+          <w:rFonts w:hint="eastAsia"/>
+        </w:rPr>
+        <w:t>相应</w:t>
+      </w:r>
+    </w:p>
+    <w:p>
+      <w:pPr>
+        <w:pStyle w:val="a3"/>
+        <w:numPr>
+          <w:ilvl w:val="2"/>
+          <w:numId w:val="3"/>
+        </w:numPr>
+        <w:tabs>
+          <w:tab w:val="left" w:pos="312"/>
+        </w:tabs>
+        <w:ind w:firstLineChars="0"/>
+      </w:pPr>
+      <w:r>
+        <w:rPr>
+          <w:rFonts w:hint="eastAsia"/>
+        </w:rPr>
+        <w:t>发布者</w:t>
+      </w:r>
+      <w:r>
+        <w:rPr>
+          <w:rFonts w:hint="eastAsia"/>
+        </w:rPr>
+        <w:t>/</w:t>
+      </w:r>
+      <w:r>
+        <w:rPr>
+          <w:rFonts w:hint="eastAsia"/>
+        </w:rPr>
+        <w:t>订阅者</w:t>
+      </w:r>
+    </w:p>
+    <w:p>
+      <w:pPr>
+        <w:pStyle w:val="a3"/>
+        <w:numPr>
+          <w:ilvl w:val="0"/>
+          <w:numId w:val="3"/>
+        </w:numPr>
+        <w:tabs>
+          <w:tab w:val="left" w:pos="312"/>
+        </w:tabs>
+        <w:ind w:firstLineChars="0"/>
+      </w:pPr>
+      <w:r>
+        <w:rPr>
+          <w:rFonts w:hint="eastAsia"/>
+        </w:rPr>
+        <w:t>A</w:t>
+      </w:r>
+      <w:r>
+        <w:t>DASIS V3</w:t>
+      </w:r>
+      <w:r>
+        <w:rPr>
+          <w:rFonts w:hint="eastAsia"/>
+        </w:rPr>
+        <w:t>协议使用入门</w:t>
+      </w:r>
+    </w:p>
+    <w:p>
+      <w:pPr>
+        <w:pStyle w:val="a3"/>
+        <w:numPr>
+          <w:ilvl w:val="1"/>
+          <w:numId w:val="3"/>
+        </w:numPr>
+        <w:tabs>
+          <w:tab w:val="left" w:pos="312"/>
+        </w:tabs>
+        <w:ind w:firstLineChars="0"/>
+      </w:pPr>
+      <w:r>
+        <w:t xml:space="preserve">ADASIS V3 </w:t>
+      </w:r>
+      <w:r>
+        <w:rPr>
+          <w:rFonts w:hint="eastAsia"/>
+        </w:rPr>
+        <w:t>中相关消息</w:t>
+      </w:r>
+    </w:p>
+    <w:p>
+      <w:pPr>
+        <w:pStyle w:val="a3"/>
+        <w:numPr>
+          <w:ilvl w:val="1"/>
+          <w:numId w:val="3"/>
+        </w:numPr>
+        <w:tabs>
+          <w:tab w:val="left" w:pos="312"/>
+        </w:tabs>
+        <w:ind w:firstLineChars="0"/>
+      </w:pPr>
+      <w:r>
+        <w:rPr>
+          <w:rFonts w:hint="eastAsia"/>
+        </w:rPr>
+        <w:t>路网特征</w:t>
+      </w:r>
+      <w:r>
+        <w:rPr>
+          <w:rFonts w:hint="eastAsia"/>
+        </w:rPr>
+        <w:t xml:space="preserve"> </w:t>
+      </w:r>
+      <w:r>
+        <w:rPr>
+          <w:rFonts w:hint="eastAsia"/>
+        </w:rPr>
+        <w:t>（</w:t>
+      </w:r>
+      <w:r>
+        <w:rPr>
+          <w:rFonts w:hint="eastAsia"/>
+        </w:rPr>
+        <w:t>profile</w:t>
+      </w:r>
+      <w:r>
+        <w:rPr>
+          <w:rFonts w:hint="eastAsia"/>
+        </w:rPr>
+        <w:t>）</w:t>
+      </w:r>
+    </w:p>
+    <w:p>
+      <w:pPr>
+        <w:pStyle w:val="a3"/>
+        <w:numPr>
+          <w:ilvl w:val="2"/>
+          <w:numId w:val="3"/>
+        </w:numPr>
+        <w:tabs>
+          <w:tab w:val="left" w:pos="312"/>
+        </w:tabs>
+        <w:ind w:firstLineChars="0"/>
+      </w:pPr>
+      <w:r>
+        <w:rPr>
+          <w:rFonts w:hint="eastAsia"/>
+        </w:rPr>
+        <w:t>路网特征（</w:t>
+      </w:r>
+      <w:r>
+        <w:rPr>
+          <w:rFonts w:hint="eastAsia"/>
+        </w:rPr>
+        <w:t>profile</w:t>
+      </w:r>
+      <w:r>
+        <w:rPr>
+          <w:rFonts w:hint="eastAsia"/>
+        </w:rPr>
+        <w:t>）自定义</w:t>
+      </w:r>
+    </w:p>
+    <w:p>
+      <w:pPr>
+        <w:pStyle w:val="a3"/>
+        <w:numPr>
+          <w:ilvl w:val="0"/>
+          <w:numId w:val="3"/>
+        </w:numPr>
+        <w:tabs>
+          <w:tab w:val="left" w:pos="312"/>
+        </w:tabs>
+        <w:ind w:firstLineChars="0"/>
+      </w:pPr>
+      <w:r>
+        <w:rPr>
+          <w:rFonts w:hint="eastAsia"/>
+        </w:rPr>
+        <w:t>指导方案与相关推荐</w:t>
+      </w:r>
+    </w:p>
+    <w:p>
+      <w:pPr>
+        <w:pStyle w:val="a3"/>
+        <w:numPr>
+          <w:ilvl w:val="1"/>
+          <w:numId w:val="3"/>
+        </w:numPr>
+        <w:tabs>
+          <w:tab w:val="left" w:pos="312"/>
+        </w:tabs>
+        <w:ind w:firstLineChars="0"/>
+      </w:pPr>
+      <w:r>
+        <w:rPr>
+          <w:rFonts w:hint="eastAsia"/>
+        </w:rPr>
+        <w:t>带宽要求</w:t>
+      </w:r>
+    </w:p>
+    <w:p>
+      <w:pPr>
+        <w:pStyle w:val="a3"/>
+        <w:numPr>
+          <w:ilvl w:val="1"/>
+          <w:numId w:val="3"/>
+        </w:numPr>
+        <w:tabs>
+          <w:tab w:val="left" w:pos="312"/>
+        </w:tabs>
+        <w:ind w:firstLineChars="0"/>
+      </w:pPr>
+      <w:r>
+        <w:rPr>
+          <w:rFonts w:hint="eastAsia"/>
+        </w:rPr>
+        <w:t>实现方案推荐</w:t>
+      </w:r>
+    </w:p>
+    <w:p>
+      <w:pPr>
+        <w:pStyle w:val="a3"/>
+        <w:numPr>
+          <w:ilvl w:val="2"/>
+          <w:numId w:val="3"/>
+        </w:numPr>
+        <w:tabs>
+          <w:tab w:val="left" w:pos="312"/>
+        </w:tabs>
+        <w:ind w:firstLineChars="0"/>
+      </w:pPr>
+      <w:r>
+        <w:t>P</w:t>
+      </w:r>
+      <w:r>
+        <w:rPr>
+          <w:rFonts w:hint="eastAsia"/>
+        </w:rPr>
+        <w:t>ath</w:t>
+      </w:r>
+      <w:r>
+        <w:rPr>
+          <w:rFonts w:hint="eastAsia"/>
+        </w:rPr>
+        <w:t>的数量</w:t>
+      </w:r>
+    </w:p>
+    <w:p>
+      <w:pPr>
+        <w:pStyle w:val="a3"/>
+        <w:numPr>
+          <w:ilvl w:val="2"/>
+          <w:numId w:val="3"/>
+        </w:numPr>
+        <w:tabs>
+          <w:tab w:val="left" w:pos="312"/>
+        </w:tabs>
+        <w:ind w:firstLineChars="0"/>
+      </w:pPr>
+      <w:r>
+        <w:rPr>
+          <w:rFonts w:hint="eastAsia"/>
+        </w:rPr>
+        <w:t>相同位置下，相同</w:t>
+      </w:r>
+      <w:r>
+        <w:rPr>
+          <w:rFonts w:hint="eastAsia"/>
+        </w:rPr>
+        <w:t>Profile</w:t>
+      </w:r>
+      <w:r>
+        <w:rPr>
+          <w:rFonts w:hint="eastAsia"/>
+        </w:rPr>
+        <w:t>消息类型</w:t>
+      </w:r>
+    </w:p>
+    <w:p>
+      <w:pPr>
+        <w:pStyle w:val="a3"/>
+        <w:numPr>
+          <w:ilvl w:val="0"/>
+          <w:numId w:val="3"/>
+        </w:numPr>
+        <w:tabs>
+          <w:tab w:val="left" w:pos="312"/>
+        </w:tabs>
+        <w:ind w:firstLineChars="0"/>
+      </w:pPr>
+      <w:r>
+        <w:rPr>
+          <w:rFonts w:hint="eastAsia"/>
+        </w:rPr>
+        <w:t>异常数据检测与恢复</w:t>
+      </w:r>
+    </w:p>
+    <w:p>
+      <w:pPr>
+        <w:pStyle w:val="a3"/>
+        <w:numPr>
+          <w:ilvl w:val="1"/>
+          <w:numId w:val="3"/>
+        </w:numPr>
+        <w:tabs>
+          <w:tab w:val="left" w:pos="312"/>
+        </w:tabs>
+        <w:ind w:firstLineChars="0"/>
+      </w:pPr>
+      <w:r>
+        <w:rPr>
+          <w:rFonts w:hint="eastAsia"/>
+        </w:rPr>
+        <w:t>异常检测</w:t>
+      </w:r>
+    </w:p>
+    <w:p>
+      <w:pPr>
+        <w:pStyle w:val="a3"/>
+        <w:numPr>
+          <w:ilvl w:val="2"/>
+          <w:numId w:val="3"/>
+        </w:numPr>
+        <w:tabs>
+          <w:tab w:val="left" w:pos="312"/>
+        </w:tabs>
+        <w:ind w:firstLineChars="0"/>
+      </w:pPr>
+      <w:r>
+        <w:rPr>
+          <w:rFonts w:hint="eastAsia"/>
+        </w:rPr>
+        <w:t>消息丢失与消息重排</w:t>
+      </w:r>
+    </w:p>
+    <w:p>
+      <w:pPr>
+        <w:pStyle w:val="a3"/>
+        <w:numPr>
+          <w:ilvl w:val="2"/>
+          <w:numId w:val="3"/>
+        </w:numPr>
+        <w:tabs>
+          <w:tab w:val="left" w:pos="312"/>
+        </w:tabs>
+        <w:ind w:firstLineChars="0"/>
+      </w:pPr>
+      <w:r>
+        <w:rPr>
+          <w:rFonts w:hint="eastAsia"/>
+        </w:rPr>
+        <w:t>误差空挡检测</w:t>
+      </w:r>
+    </w:p>
+    <w:p>
+      <w:pPr>
+        <w:pStyle w:val="a3"/>
+        <w:numPr>
+          <w:ilvl w:val="1"/>
+          <w:numId w:val="3"/>
+        </w:numPr>
+        <w:tabs>
+          <w:tab w:val="left" w:pos="312"/>
+        </w:tabs>
+        <w:ind w:firstLineChars="0"/>
+      </w:pPr>
+      <w:r>
+        <w:rPr>
+          <w:rFonts w:hint="eastAsia"/>
+        </w:rPr>
+        <w:t>异常恢复</w:t>
+      </w:r>
+    </w:p>
+    <w:p>
+      <w:pPr>
+        <w:pStyle w:val="a3"/>
+        <w:numPr>
+          <w:ilvl w:val="0"/>
+          <w:numId w:val="3"/>
+        </w:numPr>
+        <w:tabs>
+          <w:tab w:val="left" w:pos="312"/>
+        </w:tabs>
+        <w:ind w:firstLineChars="0"/>
+      </w:pPr>
+      <w:r>
+        <w:rPr>
+          <w:rFonts w:hint="eastAsia"/>
+        </w:rPr>
+        <w:t>使用案例</w:t>
+      </w:r>
+    </w:p>
+    <w:p>
+      <w:pPr>
+        <w:pStyle w:val="a3"/>
+        <w:numPr>
+          <w:ilvl w:val="1"/>
+          <w:numId w:val="3"/>
+        </w:numPr>
+        <w:tabs>
+          <w:tab w:val="left" w:pos="312"/>
+        </w:tabs>
+        <w:ind w:firstLineChars="0"/>
+      </w:pPr>
+      <w:r>
+        <w:rPr>
+          <w:rFonts w:hint="eastAsia"/>
+        </w:rPr>
+        <w:t>小路段的联通</w:t>
+      </w:r>
+    </w:p>
+    <w:p>
+      <w:pPr>
+        <w:pStyle w:val="a3"/>
+        <w:numPr>
+          <w:ilvl w:val="2"/>
+          <w:numId w:val="3"/>
+        </w:numPr>
+        <w:tabs>
+          <w:tab w:val="left" w:pos="312"/>
+        </w:tabs>
+        <w:ind w:firstLineChars="0"/>
+      </w:pPr>
+      <w:r>
+        <w:rPr>
+          <w:rFonts w:hint="eastAsia"/>
+        </w:rPr>
+        <w:t>大距离下小路段的组成机构的常规案例</w:t>
+      </w:r>
+    </w:p>
+    <w:p>
+      <w:pPr>
+        <w:pStyle w:val="a3"/>
+        <w:numPr>
+          <w:ilvl w:val="2"/>
+          <w:numId w:val="3"/>
+        </w:numPr>
+        <w:tabs>
+          <w:tab w:val="left" w:pos="312"/>
+        </w:tabs>
+        <w:ind w:firstLineChars="0"/>
+      </w:pPr>
+      <w:r>
+        <w:rPr>
+          <w:rFonts w:hint="eastAsia"/>
+        </w:rPr>
+        <w:t>特殊条件下小路段的快速生成</w:t>
+      </w:r>
+    </w:p>
+    <w:p>
+      <w:pPr>
+        <w:pStyle w:val="a3"/>
+        <w:numPr>
+          <w:ilvl w:val="2"/>
+          <w:numId w:val="3"/>
+        </w:numPr>
+        <w:tabs>
+          <w:tab w:val="left" w:pos="312"/>
+        </w:tabs>
+        <w:ind w:firstLineChars="0"/>
+      </w:pPr>
+      <w:r>
+        <w:rPr>
+          <w:rFonts w:hint="eastAsia"/>
+        </w:rPr>
+        <w:t>特殊条件下小路段的分裂展开</w:t>
+      </w:r>
+    </w:p>
+    <w:p>
+      <w:pPr>
+        <w:tabs>
+          <w:tab w:val="left" w:pos="312"/>
+        </w:tabs>
+      </w:pPr>
+      <w:r>
+        <w:rPr>
+          <w:rFonts w:hint="eastAsia"/>
+        </w:rPr>
+        <w:t>8</w:t>
+      </w:r>
+      <w:r>
+        <w:t xml:space="preserve">.2 </w:t>
+      </w:r>
+      <w:r>
+        <w:rPr>
+          <w:rFonts w:hint="eastAsia"/>
+        </w:rPr>
+        <w:t>不同缩放级别下</w:t>
+      </w:r>
+      <w:r>
+        <w:rPr>
+          <w:rFonts w:hint="eastAsia"/>
+        </w:rPr>
+        <w:t>的</w:t>
+      </w:r>
+      <w:r>
+        <w:rPr>
+          <w:rFonts w:hint="eastAsia"/>
+        </w:rPr>
+        <w:t>丁字口的详情信息</w:t>
+      </w:r>
+    </w:p>
+    <w:p>
+      <w:pPr>
+        <w:tabs>
+          <w:tab w:val="left" w:pos="312"/>
+        </w:tabs>
+        <w:rPr>
+          <w:rFonts w:hint="eastAsia"/>
+        </w:rPr>
+      </w:pPr>
+      <w:r>
+        <w:t>9</w:t>
+      </w:r>
+      <w:r>
+        <w:rPr>
+          <w:rFonts w:hint="eastAsia"/>
+        </w:rPr>
+        <w:t>．其他相关参考资料</w:t>
       </w:r>
     </w:p>
     <w:p>
@@ -3148,11 +4834,135 @@
       </w:pPr>
     </w:lvl>
   </w:abstractNum>
+  <w:abstractNum w:abstractNumId="2" w15:restartNumberingAfterBreak="0">
+    <w:nsid w:val="1B0C58DC"/>
+    <w:multiLevelType w:val="multilevel"/>
+    <w:tmpl w:val="2CCCD1EE"/>
+    <w:lvl w:ilvl="0">
+      <w:start w:val="1"/>
+      <w:numFmt w:val="decimal"/>
+      <w:lvlText w:val="%1."/>
+      <w:lvlJc w:val="left"/>
+      <w:pPr>
+        <w:ind w:left="360" w:hanging="360"/>
+      </w:pPr>
+      <w:rPr>
+        <w:rFonts w:hint="default"/>
+      </w:rPr>
+    </w:lvl>
+    <w:lvl w:ilvl="1">
+      <w:start w:val="1"/>
+      <w:numFmt w:val="decimal"/>
+      <w:isLgl/>
+      <w:lvlText w:val="%1.%2"/>
+      <w:lvlJc w:val="left"/>
+      <w:pPr>
+        <w:ind w:left="360" w:hanging="360"/>
+      </w:pPr>
+      <w:rPr>
+        <w:rFonts w:hint="default"/>
+      </w:rPr>
+    </w:lvl>
+    <w:lvl w:ilvl="2">
+      <w:start w:val="1"/>
+      <w:numFmt w:val="decimal"/>
+      <w:isLgl/>
+      <w:lvlText w:val="%1.%2.%3"/>
+      <w:lvlJc w:val="left"/>
+      <w:pPr>
+        <w:ind w:left="720" w:hanging="720"/>
+      </w:pPr>
+      <w:rPr>
+        <w:rFonts w:hint="default"/>
+      </w:rPr>
+    </w:lvl>
+    <w:lvl w:ilvl="3">
+      <w:start w:val="1"/>
+      <w:numFmt w:val="decimal"/>
+      <w:isLgl/>
+      <w:lvlText w:val="%1.%2.%3.%4"/>
+      <w:lvlJc w:val="left"/>
+      <w:pPr>
+        <w:ind w:left="720" w:hanging="720"/>
+      </w:pPr>
+      <w:rPr>
+        <w:rFonts w:hint="default"/>
+      </w:rPr>
+    </w:lvl>
+    <w:lvl w:ilvl="4">
+      <w:start w:val="1"/>
+      <w:numFmt w:val="decimal"/>
+      <w:isLgl/>
+      <w:lvlText w:val="%1.%2.%3.%4.%5"/>
+      <w:lvlJc w:val="left"/>
+      <w:pPr>
+        <w:ind w:left="1080" w:hanging="1080"/>
+      </w:pPr>
+      <w:rPr>
+        <w:rFonts w:hint="default"/>
+      </w:rPr>
+    </w:lvl>
+    <w:lvl w:ilvl="5">
+      <w:start w:val="1"/>
+      <w:numFmt w:val="decimal"/>
+      <w:isLgl/>
+      <w:lvlText w:val="%1.%2.%3.%4.%5.%6"/>
+      <w:lvlJc w:val="left"/>
+      <w:pPr>
+        <w:ind w:left="1080" w:hanging="1080"/>
+      </w:pPr>
+      <w:rPr>
+        <w:rFonts w:hint="default"/>
+      </w:rPr>
+    </w:lvl>
+    <w:lvl w:ilvl="6">
+      <w:start w:val="1"/>
+      <w:numFmt w:val="decimal"/>
+      <w:isLgl/>
+      <w:lvlText w:val="%1.%2.%3.%4.%5.%6.%7"/>
+      <w:lvlJc w:val="left"/>
+      <w:pPr>
+        <w:ind w:left="1080" w:hanging="1080"/>
+      </w:pPr>
+      <w:rPr>
+        <w:rFonts w:hint="default"/>
+      </w:rPr>
+    </w:lvl>
+    <w:lvl w:ilvl="7">
+      <w:start w:val="1"/>
+      <w:numFmt w:val="decimal"/>
+      <w:isLgl/>
+      <w:lvlText w:val="%1.%2.%3.%4.%5.%6.%7.%8"/>
+      <w:lvlJc w:val="left"/>
+      <w:pPr>
+        <w:ind w:left="1440" w:hanging="1440"/>
+      </w:pPr>
+      <w:rPr>
+        <w:rFonts w:hint="default"/>
+      </w:rPr>
+    </w:lvl>
+    <w:lvl w:ilvl="8">
+      <w:start w:val="1"/>
+      <w:numFmt w:val="decimal"/>
+      <w:isLgl/>
+      <w:lvlText w:val="%1.%2.%3.%4.%5.%6.%7.%8.%9"/>
+      <w:lvlJc w:val="left"/>
+      <w:pPr>
+        <w:ind w:left="1440" w:hanging="1440"/>
+      </w:pPr>
+      <w:rPr>
+        <w:rFonts w:hint="default"/>
+      </w:rPr>
+    </w:lvl>
+  </w:abstractNum>
   <w:num w:numId="1">
     <w:abstractNumId w:val="1"/>
   </w:num>
   <w:num w:numId="2">
     <w:abstractNumId w:val="0"/>
+  </w:num>
+  <w:num w:numId="3">
+    <w:abstractNumId w:val="2"/>
   </w:num>
 </w:numbering>
 </file>
@@ -3496,6 +5306,15 @@
     <w:semiHidden/>
     <w:unhideWhenUsed/>
   </w:style>
+  <w:style w:type="paragraph" w:styleId="a3">
+    <w:name w:val="List Paragraph"/>
+    <w:basedOn w:val="a"/>
+    <w:uiPriority w:val="99"/>
+    <w:rsid w:val="000B504A"/>
+    <w:pPr>
+      <w:ind w:firstLineChars="200" w:firstLine="420"/>
+    </w:pPr>
+  </w:style>
 </w:styles>
 </file>
 

</xml_diff>

<commit_message>
translation of ADASIS v3 Specification par1
</commit_message>
<xml_diff>
--- a/doc/Map_Doc_译文.docx
+++ b/doc/Map_Doc_译文.docx
@@ -4992,9 +4992,6 @@
           <w:tab w:val="left" w:pos="312"/>
         </w:tabs>
         <w:ind w:left="360" w:firstLineChars="0" w:firstLine="0"/>
-        <w:rPr>
-          <w:rFonts w:hint="eastAsia"/>
-        </w:rPr>
       </w:pPr>
       <w:r>
         <w:rPr>
@@ -5094,6 +5091,880 @@
           <w:rFonts w:hint="eastAsia"/>
         </w:rPr>
         <w:t>。</w:t>
+      </w:r>
+    </w:p>
+    <w:p>
+      <w:pPr>
+        <w:pStyle w:val="a3"/>
+        <w:tabs>
+          <w:tab w:val="left" w:pos="312"/>
+        </w:tabs>
+        <w:ind w:left="360" w:firstLineChars="0" w:firstLine="0"/>
+      </w:pPr>
+    </w:p>
+    <w:p>
+      <w:pPr>
+        <w:pStyle w:val="a3"/>
+        <w:tabs>
+          <w:tab w:val="left" w:pos="312"/>
+        </w:tabs>
+        <w:ind w:left="360" w:firstLineChars="0" w:firstLine="0"/>
+      </w:pPr>
+      <w:r>
+        <w:rPr>
+          <w:rFonts w:hint="eastAsia"/>
+        </w:rPr>
+        <w:t>A</w:t>
+      </w:r>
+      <w:r>
+        <w:t>DASIS AISBL</w:t>
+      </w:r>
+      <w:r>
+        <w:rPr>
+          <w:rFonts w:hint="eastAsia"/>
+        </w:rPr>
+        <w:t>是</w:t>
+      </w:r>
+      <w:r>
+        <w:rPr>
+          <w:rFonts w:hint="eastAsia"/>
+        </w:rPr>
+        <w:t>A</w:t>
+      </w:r>
+      <w:r>
+        <w:t>DASIS</w:t>
+      </w:r>
+      <w:r>
+        <w:rPr>
+          <w:rFonts w:hint="eastAsia"/>
+        </w:rPr>
+        <w:t>的标准交互协议，基于之前的版本进行了改进，同时增加了对应用详细解决方案的支持，这些相关优势已经在</w:t>
+      </w:r>
+      <w:r>
+        <w:rPr>
+          <w:rFonts w:hint="eastAsia"/>
+        </w:rPr>
+        <w:t>A</w:t>
+      </w:r>
+      <w:r>
+        <w:t xml:space="preserve">DASIS V3 </w:t>
+      </w:r>
+      <w:r>
+        <w:rPr>
+          <w:rFonts w:hint="eastAsia"/>
+        </w:rPr>
+        <w:t>版本中实现了。</w:t>
+      </w:r>
+    </w:p>
+    <w:p>
+      <w:pPr>
+        <w:pStyle w:val="a3"/>
+        <w:tabs>
+          <w:tab w:val="left" w:pos="312"/>
+        </w:tabs>
+        <w:ind w:left="360" w:firstLineChars="0" w:firstLine="0"/>
+      </w:pPr>
+    </w:p>
+    <w:p>
+      <w:pPr>
+        <w:pStyle w:val="a3"/>
+        <w:tabs>
+          <w:tab w:val="left" w:pos="312"/>
+        </w:tabs>
+        <w:ind w:left="360" w:firstLineChars="0" w:firstLine="0"/>
+      </w:pPr>
+      <w:r>
+        <w:rPr>
+          <w:rFonts w:hint="eastAsia"/>
+        </w:rPr>
+        <w:t>A</w:t>
+      </w:r>
+      <w:r>
+        <w:t>DASIS V3</w:t>
+      </w:r>
+      <w:r>
+        <w:rPr>
+          <w:rFonts w:hint="eastAsia"/>
+        </w:rPr>
+        <w:t>标准协议旨在促进</w:t>
+      </w:r>
+      <w:r>
+        <w:rPr>
+          <w:rFonts w:hint="eastAsia"/>
+        </w:rPr>
+        <w:t>A</w:t>
+      </w:r>
+      <w:r>
+        <w:t>DASIS V3 H</w:t>
+      </w:r>
+      <w:r>
+        <w:rPr>
+          <w:rFonts w:hint="eastAsia"/>
+        </w:rPr>
+        <w:t>o</w:t>
+      </w:r>
+      <w:r>
+        <w:t>rizon</w:t>
+      </w:r>
+      <w:r>
+        <w:rPr>
+          <w:rFonts w:hint="eastAsia"/>
+        </w:rPr>
+        <w:t>数据</w:t>
+      </w:r>
+      <w:r>
+        <w:rPr>
+          <w:rFonts w:hint="eastAsia"/>
+        </w:rPr>
+        <w:t>从</w:t>
+      </w:r>
+      <w:r>
+        <w:rPr>
+          <w:rFonts w:hint="eastAsia"/>
+        </w:rPr>
+        <w:t>Horizon</w:t>
+      </w:r>
+      <w:r>
+        <w:rPr>
+          <w:rFonts w:hint="eastAsia"/>
+        </w:rPr>
+        <w:t>数据提供者到各个接收端的数据分发。为了实现这个过程，</w:t>
+      </w:r>
+      <w:r>
+        <w:rPr>
+          <w:rFonts w:hint="eastAsia"/>
+        </w:rPr>
+        <w:t>A</w:t>
+      </w:r>
+      <w:r>
+        <w:t>DASIS V3</w:t>
+      </w:r>
+      <w:r>
+        <w:rPr>
+          <w:rFonts w:hint="eastAsia"/>
+        </w:rPr>
+        <w:t>标准定义了专门的数据结构包含这些数据，并使用</w:t>
+      </w:r>
+      <w:r>
+        <w:rPr>
+          <w:rFonts w:hint="eastAsia"/>
+        </w:rPr>
+        <w:t>Fra</w:t>
+      </w:r>
+      <w:r>
+        <w:t xml:space="preserve">nca IDL </w:t>
+      </w:r>
+      <w:r>
+        <w:rPr>
+          <w:rFonts w:hint="eastAsia"/>
+        </w:rPr>
+        <w:t>来作为正式开发语言。名为“</w:t>
+      </w:r>
+      <w:r>
+        <w:rPr>
+          <w:rFonts w:hint="eastAsia"/>
+        </w:rPr>
+        <w:t>A</w:t>
+      </w:r>
+      <w:r>
+        <w:t>DASISV3M</w:t>
+      </w:r>
+      <w:r>
+        <w:rPr>
+          <w:rFonts w:hint="eastAsia"/>
+        </w:rPr>
+        <w:t>essages</w:t>
+      </w:r>
+      <w:r>
+        <w:t>.fidl</w:t>
+      </w:r>
+      <w:r>
+        <w:rPr>
+          <w:rFonts w:hint="eastAsia"/>
+        </w:rPr>
+        <w:t>”（基于</w:t>
+      </w:r>
+      <w:r>
+        <w:rPr>
+          <w:rFonts w:hint="eastAsia"/>
+        </w:rPr>
+        <w:t>Franca</w:t>
+      </w:r>
+      <w:r>
+        <w:rPr>
+          <w:rFonts w:hint="eastAsia"/>
+        </w:rPr>
+        <w:t>编写）的描述文件就是</w:t>
+      </w:r>
+      <w:r>
+        <w:rPr>
+          <w:rFonts w:hint="eastAsia"/>
+        </w:rPr>
+        <w:t>A</w:t>
+      </w:r>
+      <w:r>
+        <w:t>DASIS v3</w:t>
+      </w:r>
+      <w:r>
+        <w:rPr>
+          <w:rFonts w:hint="eastAsia"/>
+        </w:rPr>
+        <w:t>标准的一部分，</w:t>
+      </w:r>
+      <w:r>
+        <w:rPr>
+          <w:rFonts w:hint="eastAsia"/>
+        </w:rPr>
+        <w:t>除了常规信息背景描述之外，</w:t>
+      </w:r>
+      <w:r>
+        <w:rPr>
+          <w:rFonts w:hint="eastAsia"/>
+        </w:rPr>
+        <w:t xml:space="preserve">Franca </w:t>
+      </w:r>
+      <w:r>
+        <w:t>IDL</w:t>
+      </w:r>
+      <w:r>
+        <w:rPr>
+          <w:rFonts w:hint="eastAsia"/>
+        </w:rPr>
+        <w:t>在数据结构上还有一严格的语法要求。</w:t>
+      </w:r>
+    </w:p>
+    <w:p>
+      <w:pPr>
+        <w:pStyle w:val="a3"/>
+        <w:tabs>
+          <w:tab w:val="left" w:pos="312"/>
+        </w:tabs>
+        <w:ind w:left="360" w:firstLineChars="0" w:firstLine="0"/>
+      </w:pPr>
+    </w:p>
+    <w:p>
+      <w:pPr>
+        <w:pStyle w:val="a3"/>
+        <w:tabs>
+          <w:tab w:val="left" w:pos="312"/>
+        </w:tabs>
+        <w:ind w:left="360" w:firstLineChars="0" w:firstLine="0"/>
+      </w:pPr>
+      <w:r>
+        <w:rPr>
+          <w:rFonts w:hint="eastAsia"/>
+        </w:rPr>
+        <w:t>因此，</w:t>
+      </w:r>
+      <w:r>
+        <w:rPr>
+          <w:rFonts w:hint="eastAsia"/>
+        </w:rPr>
+        <w:t>A</w:t>
+      </w:r>
+      <w:r>
+        <w:t xml:space="preserve">DASIS V3 </w:t>
+      </w:r>
+      <w:r>
+        <w:rPr>
+          <w:rFonts w:hint="eastAsia"/>
+        </w:rPr>
+        <w:t>是基于</w:t>
+      </w:r>
+      <w:r>
+        <w:t xml:space="preserve">OSI 7 </w:t>
+      </w:r>
+      <w:r>
+        <w:rPr>
+          <w:rFonts w:hint="eastAsia"/>
+        </w:rPr>
+        <w:t>层网络模型，并在逻辑结构上与</w:t>
+      </w:r>
+      <w:r>
+        <w:rPr>
+          <w:rFonts w:hint="eastAsia"/>
+        </w:rPr>
+        <w:t>Horizon</w:t>
+      </w:r>
+      <w:r>
+        <w:t xml:space="preserve"> </w:t>
+      </w:r>
+      <w:r>
+        <w:rPr>
+          <w:rFonts w:hint="eastAsia"/>
+        </w:rPr>
+        <w:t>契合</w:t>
+      </w:r>
+    </w:p>
+    <w:p>
+      <w:pPr>
+        <w:pStyle w:val="a3"/>
+        <w:tabs>
+          <w:tab w:val="left" w:pos="312"/>
+        </w:tabs>
+        <w:ind w:left="360" w:firstLineChars="0" w:firstLine="0"/>
+      </w:pPr>
+    </w:p>
+    <w:p>
+      <w:pPr>
+        <w:pStyle w:val="a3"/>
+        <w:tabs>
+          <w:tab w:val="left" w:pos="312"/>
+        </w:tabs>
+        <w:ind w:left="360" w:firstLineChars="0" w:firstLine="0"/>
+      </w:pPr>
+      <w:r>
+        <w:rPr>
+          <w:rFonts w:hint="eastAsia"/>
+        </w:rPr>
+        <w:t>在未来的某个时间点，</w:t>
+      </w:r>
+      <w:r>
+        <w:rPr>
+          <w:rFonts w:hint="eastAsia"/>
+        </w:rPr>
+        <w:t>A</w:t>
+      </w:r>
+      <w:r>
+        <w:t>DASIS</w:t>
+      </w:r>
+      <w:r>
+        <w:rPr>
+          <w:rFonts w:hint="eastAsia"/>
+        </w:rPr>
+        <w:t>还会标准化从数据提供者到接收端的</w:t>
+      </w:r>
+      <w:r>
+        <w:rPr>
+          <w:rFonts w:hint="eastAsia"/>
+        </w:rPr>
+        <w:t>数据格式与编码格式。然而在</w:t>
+      </w:r>
+      <w:r>
+        <w:rPr>
+          <w:rFonts w:hint="eastAsia"/>
+        </w:rPr>
+        <w:t>A</w:t>
+      </w:r>
+      <w:r>
+        <w:t xml:space="preserve">DASIS V3 </w:t>
+      </w:r>
+      <w:r>
+        <w:rPr>
+          <w:rFonts w:hint="eastAsia"/>
+        </w:rPr>
+        <w:t>创建之初，这些构想仅仅是一些非正式的提议</w:t>
+      </w:r>
+      <w:r>
+        <w:rPr>
+          <w:rFonts w:hint="eastAsia"/>
+        </w:rPr>
+        <w:t>。</w:t>
+      </w:r>
+    </w:p>
+    <w:p>
+      <w:pPr>
+        <w:pStyle w:val="a3"/>
+        <w:tabs>
+          <w:tab w:val="left" w:pos="312"/>
+        </w:tabs>
+        <w:ind w:left="360" w:firstLineChars="0" w:firstLine="0"/>
+      </w:pPr>
+    </w:p>
+    <w:p>
+      <w:pPr>
+        <w:pStyle w:val="a3"/>
+        <w:tabs>
+          <w:tab w:val="left" w:pos="312"/>
+        </w:tabs>
+        <w:ind w:left="360" w:firstLineChars="0" w:firstLine="0"/>
+      </w:pPr>
+      <w:r>
+        <w:t xml:space="preserve">ADASIS V2 </w:t>
+      </w:r>
+      <w:r>
+        <w:rPr>
+          <w:rFonts w:hint="eastAsia"/>
+        </w:rPr>
+        <w:t>是基与</w:t>
+      </w:r>
+      <w:r>
+        <w:rPr>
+          <w:rFonts w:hint="eastAsia"/>
+        </w:rPr>
+        <w:t>C</w:t>
+      </w:r>
+      <w:r>
+        <w:t>AN</w:t>
+      </w:r>
+      <w:r>
+        <w:rPr>
+          <w:rFonts w:hint="eastAsia"/>
+        </w:rPr>
+        <w:t>协议为了支持公交车上数据通信而设计的，不过单条消息的数据大小限制为</w:t>
+      </w:r>
+      <w:r>
+        <w:rPr>
+          <w:rFonts w:hint="eastAsia"/>
+        </w:rPr>
+        <w:t>8b</w:t>
+      </w:r>
+      <w:r>
+        <w:t>yte</w:t>
+      </w:r>
+      <w:r>
+        <w:rPr>
+          <w:rFonts w:hint="eastAsia"/>
+        </w:rPr>
+        <w:t>，</w:t>
+      </w:r>
+      <w:r>
+        <w:rPr>
+          <w:rFonts w:hint="eastAsia"/>
+        </w:rPr>
+        <w:t>A</w:t>
+      </w:r>
+      <w:r>
+        <w:t xml:space="preserve">DASIS v3 </w:t>
+      </w:r>
+      <w:r>
+        <w:rPr>
+          <w:rFonts w:hint="eastAsia"/>
+        </w:rPr>
+        <w:t>在通信上将使用更高的带宽。单个消息支持更丰富的数据，并且不比关心数据的编码格式。</w:t>
+      </w:r>
+      <w:r>
+        <w:rPr>
+          <w:rFonts w:hint="eastAsia"/>
+        </w:rPr>
+        <w:t>A</w:t>
+      </w:r>
+      <w:r>
+        <w:t>DASIS V3</w:t>
+      </w:r>
+      <w:r>
+        <w:rPr>
+          <w:rFonts w:hint="eastAsia"/>
+        </w:rPr>
+        <w:t>版本中，单个消息有更大的数据承载量以便于数据实体封装，序列化，或加入更复杂的实体。</w:t>
+      </w:r>
+    </w:p>
+    <w:p>
+      <w:pPr>
+        <w:pStyle w:val="a3"/>
+        <w:tabs>
+          <w:tab w:val="left" w:pos="312"/>
+        </w:tabs>
+        <w:ind w:left="360" w:firstLineChars="0" w:firstLine="0"/>
+      </w:pPr>
+    </w:p>
+    <w:p>
+      <w:pPr>
+        <w:pStyle w:val="a3"/>
+        <w:tabs>
+          <w:tab w:val="left" w:pos="312"/>
+        </w:tabs>
+        <w:ind w:left="360" w:firstLineChars="0" w:firstLine="0"/>
+      </w:pPr>
+      <w:r>
+        <w:rPr>
+          <w:rFonts w:hint="eastAsia"/>
+        </w:rPr>
+        <w:t>A</w:t>
+      </w:r>
+      <w:r>
+        <w:t>DASIS V3</w:t>
+      </w:r>
+      <w:r>
+        <w:rPr>
+          <w:rFonts w:hint="eastAsia"/>
+        </w:rPr>
+        <w:t>的主要优化点如下：</w:t>
+      </w:r>
+    </w:p>
+    <w:p>
+      <w:pPr>
+        <w:pStyle w:val="a3"/>
+        <w:tabs>
+          <w:tab w:val="left" w:pos="312"/>
+        </w:tabs>
+        <w:ind w:left="360" w:firstLineChars="0" w:firstLine="0"/>
+      </w:pPr>
+      <w:r>
+        <w:rPr>
+          <w:rFonts w:hint="eastAsia"/>
+        </w:rPr>
+        <w:t>数据分辨粒度从</w:t>
+      </w:r>
+      <w:r>
+        <w:rPr>
+          <w:rFonts w:hint="eastAsia"/>
+        </w:rPr>
+        <w:t>1m</w:t>
+      </w:r>
+      <w:r>
+        <w:rPr>
+          <w:rFonts w:hint="eastAsia"/>
+        </w:rPr>
+        <w:t>提升至</w:t>
+      </w:r>
+      <w:r>
+        <w:rPr>
+          <w:rFonts w:hint="eastAsia"/>
+        </w:rPr>
+        <w:t>1cm</w:t>
+      </w:r>
+    </w:p>
+    <w:p>
+      <w:pPr>
+        <w:pStyle w:val="a3"/>
+        <w:tabs>
+          <w:tab w:val="left" w:pos="312"/>
+        </w:tabs>
+        <w:ind w:left="360" w:firstLineChars="0" w:firstLine="0"/>
+      </w:pPr>
+      <w:r>
+        <w:rPr>
+          <w:rFonts w:hint="eastAsia"/>
+        </w:rPr>
+        <w:t>Profile</w:t>
+      </w:r>
+      <w:r>
+        <w:t xml:space="preserve"> E</w:t>
+      </w:r>
+      <w:r>
+        <w:rPr>
+          <w:rFonts w:hint="eastAsia"/>
+        </w:rPr>
+        <w:t>ntity</w:t>
+      </w:r>
+      <w:r>
+        <w:rPr>
+          <w:rFonts w:hint="eastAsia"/>
+        </w:rPr>
+        <w:t>提供了</w:t>
+      </w:r>
+      <w:r>
+        <w:rPr>
+          <w:rFonts w:hint="eastAsia"/>
+        </w:rPr>
+        <w:t>详细的位置信息来描述数据的合法性，也包含一些拓展数据，或者下一推荐</w:t>
+      </w:r>
+      <w:r>
+        <w:t>P</w:t>
+      </w:r>
+      <w:r>
+        <w:rPr>
+          <w:rFonts w:hint="eastAsia"/>
+        </w:rPr>
+        <w:t>rofile</w:t>
+      </w:r>
+      <w:r>
+        <w:t xml:space="preserve"> Entit</w:t>
+      </w:r>
+      <w:r>
+        <w:rPr>
+          <w:rFonts w:hint="eastAsia"/>
+        </w:rPr>
+        <w:t>y</w:t>
+      </w:r>
+      <w:r>
+        <w:rPr>
+          <w:rFonts w:hint="eastAsia"/>
+        </w:rPr>
+        <w:t>的数据</w:t>
+      </w:r>
+    </w:p>
+    <w:p>
+      <w:pPr>
+        <w:pStyle w:val="a3"/>
+        <w:tabs>
+          <w:tab w:val="left" w:pos="312"/>
+        </w:tabs>
+        <w:ind w:left="360" w:firstLineChars="0" w:firstLine="0"/>
+      </w:pPr>
+      <w:r>
+        <w:rPr>
+          <w:rFonts w:hint="eastAsia"/>
+        </w:rPr>
+        <w:t>多个</w:t>
+      </w:r>
+      <w:r>
+        <w:rPr>
+          <w:rFonts w:hint="eastAsia"/>
+        </w:rPr>
+        <w:t>Profile</w:t>
+      </w:r>
+      <w:r>
+        <w:t xml:space="preserve"> En</w:t>
+      </w:r>
+      <w:r>
+        <w:rPr>
+          <w:rFonts w:hint="eastAsia"/>
+        </w:rPr>
+        <w:t>tity</w:t>
+      </w:r>
+      <w:r>
+        <w:rPr>
+          <w:rFonts w:hint="eastAsia"/>
+        </w:rPr>
+        <w:t>数据可以封装到一条信息内</w:t>
+      </w:r>
+    </w:p>
+    <w:p>
+      <w:pPr>
+        <w:pStyle w:val="a3"/>
+        <w:tabs>
+          <w:tab w:val="left" w:pos="312"/>
+        </w:tabs>
+        <w:ind w:left="360" w:firstLineChars="0" w:firstLine="0"/>
+      </w:pPr>
+      <w:r>
+        <w:rPr>
+          <w:rFonts w:hint="eastAsia"/>
+        </w:rPr>
+        <w:t>新增路线控制，道路属性控制机制</w:t>
+      </w:r>
+    </w:p>
+    <w:p>
+      <w:pPr>
+        <w:pStyle w:val="a3"/>
+        <w:tabs>
+          <w:tab w:val="left" w:pos="312"/>
+        </w:tabs>
+        <w:ind w:left="360" w:firstLineChars="0" w:firstLine="0"/>
+      </w:pPr>
+      <w:r>
+        <w:rPr>
+          <w:rFonts w:hint="eastAsia"/>
+        </w:rPr>
+        <w:t>新增多个动态行为</w:t>
+      </w:r>
+    </w:p>
+    <w:p>
+      <w:pPr>
+        <w:pStyle w:val="a3"/>
+        <w:tabs>
+          <w:tab w:val="left" w:pos="312"/>
+        </w:tabs>
+        <w:ind w:left="360" w:firstLineChars="0" w:firstLine="0"/>
+      </w:pPr>
+      <w:r>
+        <w:rPr>
+          <w:rFonts w:hint="eastAsia"/>
+        </w:rPr>
+        <w:t>车辆位置信息目前包含潜在位置与预估位置并将它们封装到一条信息中，而不是之前的独立消息</w:t>
+      </w:r>
+    </w:p>
+    <w:p>
+      <w:pPr>
+        <w:pStyle w:val="a3"/>
+        <w:tabs>
+          <w:tab w:val="left" w:pos="312"/>
+        </w:tabs>
+        <w:ind w:left="360" w:firstLineChars="0" w:firstLine="0"/>
+      </w:pPr>
+      <w:r>
+        <w:rPr>
+          <w:rFonts w:hint="eastAsia"/>
+        </w:rPr>
+        <w:t>乡间小道和</w:t>
+      </w:r>
+      <w:r>
+        <w:rPr>
+          <w:rFonts w:hint="eastAsia"/>
+        </w:rPr>
+        <w:t>小路的详情与几何构造信息</w:t>
+      </w:r>
+    </w:p>
+    <w:p>
+      <w:pPr>
+        <w:pStyle w:val="a3"/>
+        <w:tabs>
+          <w:tab w:val="left" w:pos="312"/>
+        </w:tabs>
+        <w:ind w:left="360" w:firstLineChars="0" w:firstLine="0"/>
+      </w:pPr>
+      <w:r>
+        <w:rPr>
+          <w:rFonts w:hint="eastAsia"/>
+        </w:rPr>
+        <w:t>其他额外数据（比如持续变化的车速数据）</w:t>
+      </w:r>
+    </w:p>
+    <w:p>
+      <w:pPr>
+        <w:pStyle w:val="a3"/>
+        <w:tabs>
+          <w:tab w:val="left" w:pos="312"/>
+        </w:tabs>
+        <w:ind w:left="360" w:firstLineChars="0" w:firstLine="0"/>
+      </w:pPr>
+      <w:r>
+        <w:rPr>
+          <w:rFonts w:hint="eastAsia"/>
+        </w:rPr>
+        <w:t>对于详细数据的支持（比如来自</w:t>
+      </w:r>
+      <w:r>
+        <w:rPr>
+          <w:rFonts w:hint="eastAsia"/>
+        </w:rPr>
+        <w:t>H</w:t>
+      </w:r>
+      <w:r>
+        <w:t xml:space="preserve">D </w:t>
+      </w:r>
+      <w:r>
+        <w:rPr>
+          <w:rFonts w:hint="eastAsia"/>
+        </w:rPr>
+        <w:t>map</w:t>
+      </w:r>
+      <w:r>
+        <w:rPr>
+          <w:rFonts w:hint="eastAsia"/>
+        </w:rPr>
+        <w:t>的支持）</w:t>
+      </w:r>
+    </w:p>
+    <w:p>
+      <w:pPr>
+        <w:pStyle w:val="a3"/>
+        <w:tabs>
+          <w:tab w:val="left" w:pos="312"/>
+        </w:tabs>
+        <w:ind w:left="360" w:firstLineChars="0" w:firstLine="0"/>
+      </w:pPr>
+      <w:r>
+        <w:rPr>
+          <w:rFonts w:hint="eastAsia"/>
+        </w:rPr>
+        <w:lastRenderedPageBreak/>
+        <w:t>使用</w:t>
+      </w:r>
+      <w:r>
+        <w:rPr>
+          <w:rFonts w:hint="eastAsia"/>
+        </w:rPr>
+        <w:t>A</w:t>
+      </w:r>
+      <w:r>
+        <w:t>DAS H</w:t>
+      </w:r>
+      <w:r>
+        <w:rPr>
+          <w:rFonts w:hint="eastAsia"/>
+        </w:rPr>
+        <w:t>o</w:t>
+      </w:r>
+      <w:r>
+        <w:t>rizon</w:t>
+      </w:r>
+      <w:r>
+        <w:rPr>
+          <w:rFonts w:hint="eastAsia"/>
+        </w:rPr>
+        <w:t>时，常规结构组成如下：</w:t>
+      </w:r>
+    </w:p>
+    <w:p>
+      <w:pPr>
+        <w:pStyle w:val="a3"/>
+        <w:tabs>
+          <w:tab w:val="left" w:pos="312"/>
+        </w:tabs>
+        <w:ind w:left="360" w:firstLineChars="0" w:firstLine="0"/>
+      </w:pPr>
+      <w:r>
+        <w:rPr>
+          <w:rFonts w:hint="eastAsia"/>
+        </w:rPr>
+        <w:t>H</w:t>
+      </w:r>
+      <w:r>
+        <w:t>orizon</w:t>
+      </w:r>
+      <w:r>
+        <w:rPr>
+          <w:rFonts w:hint="eastAsia"/>
+        </w:rPr>
+        <w:t>数据提供者</w:t>
+      </w:r>
+    </w:p>
+    <w:p>
+      <w:pPr>
+        <w:pStyle w:val="a3"/>
+        <w:tabs>
+          <w:tab w:val="left" w:pos="312"/>
+        </w:tabs>
+        <w:ind w:left="360" w:firstLineChars="0" w:firstLine="0"/>
+      </w:pPr>
+      <w:r>
+        <w:rPr>
+          <w:rFonts w:hint="eastAsia"/>
+        </w:rPr>
+        <w:t>Horzion</w:t>
+      </w:r>
+      <w:r>
+        <w:t xml:space="preserve"> </w:t>
+      </w:r>
+      <w:r>
+        <w:rPr>
+          <w:rFonts w:hint="eastAsia"/>
+        </w:rPr>
+        <w:t>重构结构</w:t>
+      </w:r>
+    </w:p>
+    <w:p>
+      <w:pPr>
+        <w:pStyle w:val="a3"/>
+        <w:tabs>
+          <w:tab w:val="left" w:pos="312"/>
+        </w:tabs>
+        <w:ind w:left="360" w:firstLineChars="0" w:firstLine="0"/>
+      </w:pPr>
+      <w:r>
+        <w:rPr>
+          <w:rFonts w:hint="eastAsia"/>
+        </w:rPr>
+        <w:t>A</w:t>
+      </w:r>
+      <w:r>
+        <w:t xml:space="preserve">DASIS V3 </w:t>
+      </w:r>
+      <w:r>
+        <w:rPr>
+          <w:rFonts w:hint="eastAsia"/>
+        </w:rPr>
+        <w:t>协议</w:t>
+      </w:r>
+    </w:p>
+    <w:p>
+      <w:pPr>
+        <w:pStyle w:val="a3"/>
+        <w:tabs>
+          <w:tab w:val="left" w:pos="312"/>
+        </w:tabs>
+        <w:ind w:left="360" w:firstLineChars="0" w:firstLine="0"/>
+        <w:rPr>
+          <w:rFonts w:hint="eastAsia"/>
+        </w:rPr>
+      </w:pPr>
+      <w:r>
+        <w:rPr>
+          <w:rFonts w:hint="eastAsia"/>
+        </w:rPr>
+        <w:t>A</w:t>
+      </w:r>
+      <w:r>
+        <w:t xml:space="preserve">DAS </w:t>
+      </w:r>
+      <w:r>
+        <w:rPr>
+          <w:rFonts w:hint="eastAsia"/>
+        </w:rPr>
+        <w:t>相关应用</w:t>
       </w:r>
     </w:p>
     <w:sectPr>

</xml_diff>

<commit_message>
start Specification of Franca IDL
</commit_message>
<xml_diff>
--- a/doc/Map_Doc_译文.docx
+++ b/doc/Map_Doc_译文.docx
@@ -10325,7 +10325,6 @@
         </w:tabs>
         <w:ind w:firstLine="480"/>
         <w:rPr>
-          <w:rFonts w:hint="eastAsia"/>
           <w:sz w:val="24"/>
           <w:szCs w:val="32"/>
         </w:rPr>
@@ -10409,7 +10408,6 @@
         </w:tabs>
         <w:ind w:firstLine="480"/>
         <w:rPr>
-          <w:rFonts w:hint="eastAsia"/>
           <w:sz w:val="24"/>
           <w:szCs w:val="32"/>
         </w:rPr>
@@ -10420,6 +10418,1573 @@
           <w:szCs w:val="32"/>
         </w:rPr>
         <w:t xml:space="preserve"> </w:t>
+      </w:r>
+    </w:p>
+    <w:p>
+      <w:pPr>
+        <w:pStyle w:val="a3"/>
+        <w:numPr>
+          <w:ilvl w:val="1"/>
+          <w:numId w:val="4"/>
+        </w:numPr>
+        <w:tabs>
+          <w:tab w:val="left" w:pos="312"/>
+        </w:tabs>
+        <w:ind w:firstLineChars="0"/>
+        <w:rPr>
+          <w:sz w:val="24"/>
+          <w:szCs w:val="32"/>
+        </w:rPr>
+      </w:pPr>
+      <w:r>
+        <w:rPr>
+          <w:sz w:val="24"/>
+          <w:szCs w:val="32"/>
+        </w:rPr>
+        <w:t xml:space="preserve"> </w:t>
+      </w:r>
+      <w:r>
+        <w:rPr>
+          <w:sz w:val="24"/>
+          <w:szCs w:val="32"/>
+        </w:rPr>
+        <w:t>F</w:t>
+      </w:r>
+      <w:r>
+        <w:rPr>
+          <w:rFonts w:hint="eastAsia"/>
+          <w:sz w:val="24"/>
+          <w:szCs w:val="32"/>
+        </w:rPr>
+        <w:t>ranca</w:t>
+      </w:r>
+      <w:r>
+        <w:rPr>
+          <w:sz w:val="24"/>
+          <w:szCs w:val="32"/>
+        </w:rPr>
+        <w:t xml:space="preserve"> IDL</w:t>
+      </w:r>
+      <w:r>
+        <w:rPr>
+          <w:rFonts w:hint="eastAsia"/>
+          <w:sz w:val="24"/>
+          <w:szCs w:val="32"/>
+        </w:rPr>
+        <w:t>文档说明</w:t>
+      </w:r>
+    </w:p>
+    <w:p>
+      <w:pPr>
+        <w:pStyle w:val="a3"/>
+        <w:tabs>
+          <w:tab w:val="left" w:pos="312"/>
+        </w:tabs>
+        <w:ind w:left="360" w:firstLineChars="0" w:firstLine="0"/>
+        <w:rPr>
+          <w:sz w:val="24"/>
+          <w:szCs w:val="32"/>
+        </w:rPr>
+      </w:pPr>
+      <w:r>
+        <w:rPr>
+          <w:sz w:val="24"/>
+          <w:szCs w:val="32"/>
+        </w:rPr>
+        <w:t>ADASIS V3</w:t>
+      </w:r>
+      <w:r>
+        <w:rPr>
+          <w:rFonts w:hint="eastAsia"/>
+          <w:sz w:val="24"/>
+          <w:szCs w:val="32"/>
+        </w:rPr>
+        <w:t>将会基于</w:t>
+      </w:r>
+      <w:r>
+        <w:rPr>
+          <w:rFonts w:hint="eastAsia"/>
+          <w:sz w:val="24"/>
+          <w:szCs w:val="32"/>
+        </w:rPr>
+        <w:t>Franca</w:t>
+      </w:r>
+      <w:r>
+        <w:rPr>
+          <w:sz w:val="24"/>
+          <w:szCs w:val="32"/>
+        </w:rPr>
+        <w:t xml:space="preserve"> IDL</w:t>
+      </w:r>
+      <w:r>
+        <w:rPr>
+          <w:rFonts w:hint="eastAsia"/>
+          <w:sz w:val="24"/>
+          <w:szCs w:val="32"/>
+        </w:rPr>
+        <w:t>并以最全量的交互为目标来实现不同供应商设备上的数据通信。为了实现这一点，非常有必要定义清楚协议中数据的颗粒度细化到</w:t>
+      </w:r>
+      <w:r>
+        <w:rPr>
+          <w:rFonts w:hint="eastAsia"/>
+          <w:sz w:val="24"/>
+          <w:szCs w:val="32"/>
+        </w:rPr>
+        <w:t>bit</w:t>
+      </w:r>
+      <w:r>
+        <w:rPr>
+          <w:rFonts w:hint="eastAsia"/>
+          <w:sz w:val="24"/>
+          <w:szCs w:val="32"/>
+        </w:rPr>
+        <w:t>或字节。</w:t>
+      </w:r>
+      <w:r>
+        <w:rPr>
+          <w:rFonts w:hint="eastAsia"/>
+          <w:sz w:val="24"/>
+          <w:szCs w:val="32"/>
+        </w:rPr>
+        <w:t>这些与协议的数据格式和语法要求都是紧密相关的。</w:t>
+      </w:r>
+    </w:p>
+    <w:p>
+      <w:pPr>
+        <w:pStyle w:val="a3"/>
+        <w:tabs>
+          <w:tab w:val="left" w:pos="312"/>
+        </w:tabs>
+        <w:ind w:left="360" w:firstLineChars="0" w:firstLine="0"/>
+        <w:rPr>
+          <w:sz w:val="24"/>
+          <w:szCs w:val="32"/>
+        </w:rPr>
+      </w:pPr>
+    </w:p>
+    <w:p>
+      <w:pPr>
+        <w:pStyle w:val="a3"/>
+        <w:tabs>
+          <w:tab w:val="left" w:pos="312"/>
+        </w:tabs>
+        <w:ind w:left="360" w:firstLineChars="0" w:firstLine="0"/>
+        <w:rPr>
+          <w:sz w:val="24"/>
+          <w:szCs w:val="32"/>
+        </w:rPr>
+      </w:pPr>
+      <w:r>
+        <w:rPr>
+          <w:rFonts w:hint="eastAsia"/>
+          <w:sz w:val="24"/>
+          <w:szCs w:val="32"/>
+        </w:rPr>
+        <w:t>协议的数据含义描述应使用通俗易懂的语言描述，这一点文档中也有提到。至于协议数据结构则需要使用一种描述清晰、机器设备可识别的正式语言作为数据结构</w:t>
+      </w:r>
+      <w:r>
+        <w:rPr>
+          <w:rFonts w:hint="eastAsia"/>
+          <w:sz w:val="24"/>
+          <w:szCs w:val="32"/>
+        </w:rPr>
+        <w:t>。</w:t>
+      </w:r>
+    </w:p>
+    <w:p>
+      <w:pPr>
+        <w:pStyle w:val="a3"/>
+        <w:tabs>
+          <w:tab w:val="left" w:pos="312"/>
+        </w:tabs>
+        <w:ind w:left="360" w:firstLineChars="0" w:firstLine="0"/>
+        <w:rPr>
+          <w:sz w:val="24"/>
+          <w:szCs w:val="32"/>
+        </w:rPr>
+      </w:pPr>
+    </w:p>
+    <w:p>
+      <w:pPr>
+        <w:pStyle w:val="a3"/>
+        <w:tabs>
+          <w:tab w:val="left" w:pos="312"/>
+        </w:tabs>
+        <w:ind w:left="360" w:firstLineChars="0" w:firstLine="0"/>
+        <w:rPr>
+          <w:sz w:val="24"/>
+          <w:szCs w:val="32"/>
+        </w:rPr>
+      </w:pPr>
+      <w:r>
+        <w:rPr>
+          <w:sz w:val="24"/>
+          <w:szCs w:val="32"/>
+        </w:rPr>
+        <w:t xml:space="preserve">ADASIS </w:t>
+      </w:r>
+      <w:r>
+        <w:rPr>
+          <w:rFonts w:hint="eastAsia"/>
+          <w:sz w:val="24"/>
+          <w:szCs w:val="32"/>
+        </w:rPr>
+        <w:t>使用</w:t>
+      </w:r>
+      <w:r>
+        <w:rPr>
+          <w:rFonts w:hint="eastAsia"/>
+          <w:sz w:val="24"/>
+          <w:szCs w:val="32"/>
+        </w:rPr>
+        <w:t>Franca</w:t>
+      </w:r>
+      <w:r>
+        <w:rPr>
+          <w:sz w:val="24"/>
+          <w:szCs w:val="32"/>
+        </w:rPr>
+        <w:t xml:space="preserve"> IDL</w:t>
+      </w:r>
+      <w:r>
+        <w:rPr>
+          <w:rFonts w:hint="eastAsia"/>
+          <w:sz w:val="24"/>
+          <w:szCs w:val="32"/>
+        </w:rPr>
+        <w:t>作为</w:t>
+      </w:r>
+      <w:r>
+        <w:rPr>
+          <w:rFonts w:hint="eastAsia"/>
+          <w:sz w:val="24"/>
+          <w:szCs w:val="32"/>
+        </w:rPr>
+        <w:t>A</w:t>
+      </w:r>
+      <w:r>
+        <w:rPr>
+          <w:sz w:val="24"/>
+          <w:szCs w:val="32"/>
+        </w:rPr>
+        <w:t>DASISI V3</w:t>
+      </w:r>
+      <w:r>
+        <w:rPr>
+          <w:rFonts w:hint="eastAsia"/>
+          <w:sz w:val="24"/>
+          <w:szCs w:val="32"/>
+        </w:rPr>
+        <w:t>协议的正式定义语言工具</w:t>
+      </w:r>
+    </w:p>
+    <w:p>
+      <w:pPr>
+        <w:pStyle w:val="a3"/>
+        <w:tabs>
+          <w:tab w:val="left" w:pos="312"/>
+        </w:tabs>
+        <w:ind w:left="360" w:firstLineChars="0" w:firstLine="0"/>
+        <w:rPr>
+          <w:sz w:val="24"/>
+          <w:szCs w:val="32"/>
+        </w:rPr>
+      </w:pPr>
+      <w:r>
+        <w:rPr>
+          <w:rFonts w:hint="eastAsia"/>
+          <w:sz w:val="24"/>
+          <w:szCs w:val="32"/>
+        </w:rPr>
+        <w:lastRenderedPageBreak/>
+        <w:t>Franca</w:t>
+      </w:r>
+      <w:r>
+        <w:rPr>
+          <w:rFonts w:hint="eastAsia"/>
+          <w:sz w:val="24"/>
+          <w:szCs w:val="32"/>
+        </w:rPr>
+        <w:t>作为一种高级别元语言可机器转译成其他接口定义，也可以直接用来编码。</w:t>
+      </w:r>
+      <w:r>
+        <w:rPr>
+          <w:rFonts w:hint="eastAsia"/>
+          <w:sz w:val="24"/>
+          <w:szCs w:val="32"/>
+        </w:rPr>
+        <w:t>Franca</w:t>
+      </w:r>
+      <w:r>
+        <w:rPr>
+          <w:rFonts w:hint="eastAsia"/>
+          <w:sz w:val="24"/>
+          <w:szCs w:val="32"/>
+        </w:rPr>
+        <w:t>是在逻辑上描述数据结构与相关接口，并不会强制规定数据在二进制中的表现形式。</w:t>
+      </w:r>
+      <w:r>
+        <w:rPr>
+          <w:rFonts w:hint="eastAsia"/>
+          <w:sz w:val="24"/>
+          <w:szCs w:val="32"/>
+        </w:rPr>
+        <w:t>如需要</w:t>
+      </w:r>
+      <w:r>
+        <w:rPr>
+          <w:rFonts w:hint="eastAsia"/>
+          <w:sz w:val="24"/>
+          <w:szCs w:val="32"/>
+        </w:rPr>
+        <w:t>一个全量的二进制数据结构</w:t>
+      </w:r>
+      <w:r>
+        <w:rPr>
+          <w:rFonts w:hint="eastAsia"/>
+          <w:sz w:val="24"/>
+          <w:szCs w:val="32"/>
+        </w:rPr>
+        <w:t>则需要给给到</w:t>
+      </w:r>
+      <w:r>
+        <w:rPr>
+          <w:rFonts w:hint="eastAsia"/>
+          <w:sz w:val="24"/>
+          <w:szCs w:val="32"/>
+        </w:rPr>
+        <w:t>Franca</w:t>
+      </w:r>
+      <w:r>
+        <w:rPr>
+          <w:rFonts w:hint="eastAsia"/>
+          <w:sz w:val="24"/>
+          <w:szCs w:val="32"/>
+        </w:rPr>
+        <w:t>一些列的定义转译规。仅仅是数据不足以构成</w:t>
+      </w:r>
+      <w:r>
+        <w:rPr>
+          <w:rFonts w:hint="eastAsia"/>
+          <w:sz w:val="24"/>
+          <w:szCs w:val="32"/>
+        </w:rPr>
+        <w:t>通信协议的，除此之外，</w:t>
+      </w:r>
+      <w:r>
+        <w:rPr>
+          <w:rFonts w:hint="eastAsia"/>
+          <w:sz w:val="24"/>
+          <w:szCs w:val="32"/>
+        </w:rPr>
+        <w:t>至少需要定义数据在媒介中的传输规则，而对于传输媒体，</w:t>
+      </w:r>
+      <w:r>
+        <w:rPr>
+          <w:rFonts w:hint="eastAsia"/>
+          <w:sz w:val="24"/>
+          <w:szCs w:val="32"/>
+        </w:rPr>
+        <w:t>则需要知道通信双方怎样获取对方、如何建立通信等等。</w:t>
+      </w:r>
+    </w:p>
+    <w:p>
+      <w:pPr>
+        <w:tabs>
+          <w:tab w:val="left" w:pos="312"/>
+        </w:tabs>
+        <w:rPr>
+          <w:sz w:val="24"/>
+          <w:szCs w:val="32"/>
+        </w:rPr>
+      </w:pPr>
+    </w:p>
+    <w:p>
+      <w:pPr>
+        <w:tabs>
+          <w:tab w:val="left" w:pos="312"/>
+        </w:tabs>
+        <w:rPr>
+          <w:sz w:val="24"/>
+          <w:szCs w:val="32"/>
+        </w:rPr>
+      </w:pPr>
+      <w:r>
+        <w:rPr>
+          <w:sz w:val="24"/>
+          <w:szCs w:val="32"/>
+        </w:rPr>
+        <w:tab/>
+      </w:r>
+      <w:r>
+        <w:rPr>
+          <w:rFonts w:hint="eastAsia"/>
+          <w:sz w:val="24"/>
+          <w:szCs w:val="32"/>
+        </w:rPr>
+        <w:t>因此，</w:t>
+      </w:r>
+      <w:r>
+        <w:rPr>
+          <w:rFonts w:hint="eastAsia"/>
+          <w:sz w:val="24"/>
+          <w:szCs w:val="32"/>
+        </w:rPr>
+        <w:t>一个</w:t>
+      </w:r>
+      <w:r>
+        <w:rPr>
+          <w:rFonts w:hint="eastAsia"/>
+          <w:sz w:val="24"/>
+          <w:szCs w:val="32"/>
+        </w:rPr>
+        <w:t>A</w:t>
+      </w:r>
+      <w:r>
+        <w:rPr>
+          <w:sz w:val="24"/>
+          <w:szCs w:val="32"/>
+        </w:rPr>
+        <w:t xml:space="preserve">DASIS V3 </w:t>
+      </w:r>
+      <w:r>
+        <w:rPr>
+          <w:rFonts w:hint="eastAsia"/>
+          <w:sz w:val="24"/>
+          <w:szCs w:val="32"/>
+        </w:rPr>
+        <w:t>协议的详细二进制交互说明实现方案由以下几部分组成：</w:t>
+      </w:r>
+    </w:p>
+    <w:p>
+      <w:pPr>
+        <w:tabs>
+          <w:tab w:val="left" w:pos="312"/>
+        </w:tabs>
+        <w:rPr>
+          <w:sz w:val="24"/>
+          <w:szCs w:val="32"/>
+        </w:rPr>
+      </w:pPr>
+      <w:r>
+        <w:rPr>
+          <w:sz w:val="24"/>
+          <w:szCs w:val="32"/>
+        </w:rPr>
+        <w:tab/>
+      </w:r>
+      <w:r>
+        <w:rPr>
+          <w:sz w:val="24"/>
+          <w:szCs w:val="32"/>
+        </w:rPr>
+        <w:t>F</w:t>
+      </w:r>
+      <w:r>
+        <w:rPr>
+          <w:rFonts w:hint="eastAsia"/>
+          <w:sz w:val="24"/>
+          <w:szCs w:val="32"/>
+        </w:rPr>
+        <w:t>ra</w:t>
+      </w:r>
+      <w:r>
+        <w:rPr>
+          <w:sz w:val="24"/>
+          <w:szCs w:val="32"/>
+        </w:rPr>
+        <w:t>nca IDL</w:t>
+      </w:r>
+      <w:r>
+        <w:rPr>
+          <w:rFonts w:hint="eastAsia"/>
+          <w:sz w:val="24"/>
+          <w:szCs w:val="32"/>
+        </w:rPr>
+        <w:t>文件定义了</w:t>
+      </w:r>
+      <w:r>
+        <w:rPr>
+          <w:rFonts w:hint="eastAsia"/>
+          <w:sz w:val="24"/>
+          <w:szCs w:val="32"/>
+        </w:rPr>
+        <w:t>A</w:t>
+      </w:r>
+      <w:r>
+        <w:rPr>
+          <w:sz w:val="24"/>
+          <w:szCs w:val="32"/>
+        </w:rPr>
+        <w:t>DASIS V3</w:t>
+      </w:r>
+      <w:r>
+        <w:rPr>
+          <w:rFonts w:hint="eastAsia"/>
+          <w:sz w:val="24"/>
+          <w:szCs w:val="32"/>
+        </w:rPr>
+        <w:t>的协议中消息的数据结构。</w:t>
+      </w:r>
+    </w:p>
+    <w:p>
+      <w:pPr>
+        <w:tabs>
+          <w:tab w:val="left" w:pos="312"/>
+        </w:tabs>
+        <w:rPr>
+          <w:sz w:val="24"/>
+          <w:szCs w:val="32"/>
+        </w:rPr>
+      </w:pPr>
+      <w:r>
+        <w:rPr>
+          <w:sz w:val="24"/>
+          <w:szCs w:val="32"/>
+        </w:rPr>
+        <w:tab/>
+        <w:t>ADASISI V3</w:t>
+      </w:r>
+      <w:r>
+        <w:rPr>
+          <w:rFonts w:hint="eastAsia"/>
+          <w:sz w:val="24"/>
+          <w:szCs w:val="32"/>
+        </w:rPr>
+        <w:t>协议中说明了消息体中数据的含义，同时指出了域</w:t>
+      </w:r>
+      <w:r>
+        <w:rPr>
+          <w:rFonts w:hint="eastAsia"/>
+          <w:sz w:val="24"/>
+          <w:szCs w:val="32"/>
+        </w:rPr>
+        <w:t>A</w:t>
+      </w:r>
+      <w:r>
+        <w:rPr>
+          <w:sz w:val="24"/>
+          <w:szCs w:val="32"/>
+        </w:rPr>
+        <w:t>DASIS V3 H</w:t>
+      </w:r>
+      <w:r>
+        <w:rPr>
+          <w:rFonts w:hint="eastAsia"/>
+          <w:sz w:val="24"/>
+          <w:szCs w:val="32"/>
+        </w:rPr>
+        <w:t>orizon</w:t>
+      </w:r>
+      <w:r>
+        <w:rPr>
+          <w:rFonts w:hint="eastAsia"/>
+          <w:sz w:val="24"/>
+          <w:szCs w:val="32"/>
+        </w:rPr>
+        <w:t>中的传输过程</w:t>
+      </w:r>
+    </w:p>
+    <w:p>
+      <w:pPr>
+        <w:tabs>
+          <w:tab w:val="left" w:pos="312"/>
+        </w:tabs>
+        <w:rPr>
+          <w:sz w:val="24"/>
+          <w:szCs w:val="32"/>
+        </w:rPr>
+      </w:pPr>
+      <w:r>
+        <w:rPr>
+          <w:sz w:val="24"/>
+          <w:szCs w:val="32"/>
+        </w:rPr>
+        <w:tab/>
+      </w:r>
+      <w:r>
+        <w:rPr>
+          <w:rFonts w:hint="eastAsia"/>
+          <w:sz w:val="24"/>
+          <w:szCs w:val="32"/>
+        </w:rPr>
+        <w:t>数据翻译规则方面，</w:t>
+      </w:r>
+      <w:r>
+        <w:rPr>
+          <w:rFonts w:hint="eastAsia"/>
+          <w:sz w:val="24"/>
+          <w:szCs w:val="32"/>
+        </w:rPr>
+        <w:t>Franca</w:t>
+      </w:r>
+      <w:r>
+        <w:rPr>
+          <w:rFonts w:hint="eastAsia"/>
+          <w:sz w:val="24"/>
+          <w:szCs w:val="32"/>
+        </w:rPr>
+        <w:t>中定义了转译规则来描述怎样将接口转译成为</w:t>
+      </w:r>
+      <w:r>
+        <w:rPr>
+          <w:rFonts w:hint="eastAsia"/>
+          <w:sz w:val="24"/>
+          <w:szCs w:val="32"/>
+        </w:rPr>
+        <w:t>A</w:t>
+      </w:r>
+      <w:r>
+        <w:rPr>
+          <w:sz w:val="24"/>
+          <w:szCs w:val="32"/>
+        </w:rPr>
+        <w:t>DASIS V3</w:t>
+      </w:r>
+    </w:p>
+    <w:p>
+      <w:pPr>
+        <w:tabs>
+          <w:tab w:val="left" w:pos="312"/>
+        </w:tabs>
+        <w:rPr>
+          <w:sz w:val="24"/>
+          <w:szCs w:val="32"/>
+        </w:rPr>
+      </w:pPr>
+      <w:r>
+        <w:rPr>
+          <w:sz w:val="24"/>
+          <w:szCs w:val="32"/>
+        </w:rPr>
+        <w:tab/>
+      </w:r>
+      <w:r>
+        <w:rPr>
+          <w:rFonts w:hint="eastAsia"/>
+          <w:sz w:val="24"/>
+          <w:szCs w:val="32"/>
+        </w:rPr>
+        <w:t>数据传输方面</w:t>
+      </w:r>
+      <w:r>
+        <w:rPr>
+          <w:rFonts w:hint="eastAsia"/>
+          <w:sz w:val="24"/>
+          <w:szCs w:val="32"/>
+        </w:rPr>
+        <w:t>，</w:t>
+      </w:r>
+      <w:r>
+        <w:rPr>
+          <w:rFonts w:hint="eastAsia"/>
+          <w:sz w:val="24"/>
+          <w:szCs w:val="32"/>
+        </w:rPr>
+        <w:t>则定义了</w:t>
+      </w:r>
+      <w:r>
+        <w:rPr>
+          <w:rFonts w:hint="eastAsia"/>
+          <w:sz w:val="24"/>
+          <w:szCs w:val="32"/>
+        </w:rPr>
+        <w:t>A</w:t>
+      </w:r>
+      <w:r>
+        <w:rPr>
+          <w:sz w:val="24"/>
+          <w:szCs w:val="32"/>
+        </w:rPr>
+        <w:t xml:space="preserve">DASIS V3 </w:t>
+      </w:r>
+      <w:r>
+        <w:rPr>
+          <w:rFonts w:hint="eastAsia"/>
+          <w:sz w:val="24"/>
+          <w:szCs w:val="32"/>
+        </w:rPr>
+        <w:t>协议中怎样使用下层协议进行传输（比如</w:t>
+      </w:r>
+      <w:r>
+        <w:rPr>
+          <w:rFonts w:hint="eastAsia"/>
+          <w:sz w:val="24"/>
+          <w:szCs w:val="32"/>
+        </w:rPr>
+        <w:t>ip</w:t>
+      </w:r>
+      <w:r>
+        <w:rPr>
+          <w:rFonts w:hint="eastAsia"/>
+          <w:sz w:val="24"/>
+          <w:szCs w:val="32"/>
+        </w:rPr>
+        <w:t>协议）</w:t>
+      </w:r>
+    </w:p>
+    <w:p>
+      <w:pPr>
+        <w:rPr>
+          <w:sz w:val="24"/>
+          <w:szCs w:val="32"/>
+        </w:rPr>
+      </w:pPr>
+      <w:r>
+        <w:rPr>
+          <w:rFonts w:hint="eastAsia"/>
+          <w:sz w:val="24"/>
+          <w:szCs w:val="32"/>
+        </w:rPr>
+        <w:t>目前，</w:t>
+      </w:r>
+      <w:r>
+        <w:rPr>
+          <w:rFonts w:hint="eastAsia"/>
+          <w:sz w:val="24"/>
+          <w:szCs w:val="32"/>
+        </w:rPr>
+        <w:t>只有</w:t>
+      </w:r>
+      <w:r>
+        <w:rPr>
+          <w:rFonts w:hint="eastAsia"/>
+          <w:sz w:val="24"/>
+          <w:szCs w:val="32"/>
+        </w:rPr>
+        <w:t>A</w:t>
+      </w:r>
+      <w:r>
+        <w:rPr>
+          <w:sz w:val="24"/>
+          <w:szCs w:val="32"/>
+        </w:rPr>
+        <w:t xml:space="preserve">DASIS V3 </w:t>
+      </w:r>
+      <w:r>
+        <w:rPr>
+          <w:rFonts w:hint="eastAsia"/>
+          <w:sz w:val="24"/>
+          <w:szCs w:val="32"/>
+        </w:rPr>
+        <w:t>协议</w:t>
+      </w:r>
+      <w:r>
+        <w:rPr>
+          <w:rFonts w:hint="eastAsia"/>
+          <w:sz w:val="24"/>
+          <w:szCs w:val="32"/>
+        </w:rPr>
+        <w:t>说明与</w:t>
+      </w:r>
+      <w:r>
+        <w:rPr>
+          <w:rFonts w:hint="eastAsia"/>
+          <w:sz w:val="24"/>
+          <w:szCs w:val="32"/>
+        </w:rPr>
+        <w:t>Franca</w:t>
+      </w:r>
+      <w:r>
+        <w:rPr>
+          <w:sz w:val="24"/>
+          <w:szCs w:val="32"/>
+        </w:rPr>
+        <w:t xml:space="preserve"> IDL</w:t>
+      </w:r>
+      <w:r>
+        <w:rPr>
+          <w:rFonts w:hint="eastAsia"/>
+          <w:sz w:val="24"/>
+          <w:szCs w:val="32"/>
+        </w:rPr>
+        <w:t>是正式支持。</w:t>
+      </w:r>
+      <w:r>
+        <w:rPr>
+          <w:rFonts w:hint="eastAsia"/>
+          <w:sz w:val="24"/>
+          <w:szCs w:val="32"/>
+        </w:rPr>
+        <w:t>A</w:t>
+      </w:r>
+      <w:r>
+        <w:rPr>
+          <w:sz w:val="24"/>
+          <w:szCs w:val="32"/>
+        </w:rPr>
+        <w:t>DASIS</w:t>
+      </w:r>
+      <w:r>
+        <w:rPr>
+          <w:rFonts w:hint="eastAsia"/>
+          <w:sz w:val="24"/>
+          <w:szCs w:val="32"/>
+        </w:rPr>
+        <w:t>有意向提供正式的转译与通信标准。</w:t>
+      </w:r>
+      <w:r>
+        <w:rPr>
+          <w:rFonts w:hint="eastAsia"/>
+          <w:sz w:val="24"/>
+          <w:szCs w:val="32"/>
+        </w:rPr>
+        <w:t>也希望能够提供一系列转译规则与通信方案来满足不同用户</w:t>
+      </w:r>
+      <w:r>
+        <w:rPr>
+          <w:rFonts w:hint="eastAsia"/>
+          <w:sz w:val="24"/>
+          <w:szCs w:val="32"/>
+        </w:rPr>
+        <w:t>A</w:t>
+      </w:r>
+      <w:r>
+        <w:rPr>
+          <w:sz w:val="24"/>
+          <w:szCs w:val="32"/>
+        </w:rPr>
+        <w:t xml:space="preserve">DASIS </w:t>
+      </w:r>
+      <w:r>
+        <w:rPr>
+          <w:rFonts w:hint="eastAsia"/>
+          <w:sz w:val="24"/>
+          <w:szCs w:val="32"/>
+        </w:rPr>
+        <w:t>的使用需求。如果是这种场景下，非常遗憾，不同的</w:t>
+      </w:r>
+      <w:r>
+        <w:rPr>
+          <w:rFonts w:hint="eastAsia"/>
+          <w:sz w:val="24"/>
+          <w:szCs w:val="32"/>
+        </w:rPr>
+        <w:t>A</w:t>
+      </w:r>
+      <w:r>
+        <w:rPr>
+          <w:sz w:val="24"/>
+          <w:szCs w:val="32"/>
+        </w:rPr>
+        <w:t>DASIS V3</w:t>
+      </w:r>
+      <w:r>
+        <w:rPr>
+          <w:rFonts w:hint="eastAsia"/>
+          <w:sz w:val="24"/>
+          <w:szCs w:val="32"/>
+        </w:rPr>
+        <w:t>环境下</w:t>
+      </w:r>
+      <w:r>
+        <w:rPr>
+          <w:rFonts w:hint="eastAsia"/>
+          <w:sz w:val="24"/>
+          <w:szCs w:val="32"/>
+        </w:rPr>
+        <w:t>的二进制数据不能兼容，但是在数据传输上，可以进行大部分数据重用。</w:t>
+      </w:r>
+    </w:p>
+    <w:p>
+      <w:pPr>
+        <w:rPr>
+          <w:sz w:val="24"/>
+          <w:szCs w:val="32"/>
+        </w:rPr>
+      </w:pPr>
+    </w:p>
+    <w:p>
+      <w:pPr>
+        <w:pStyle w:val="a3"/>
+        <w:numPr>
+          <w:ilvl w:val="2"/>
+          <w:numId w:val="4"/>
+        </w:numPr>
+        <w:ind w:firstLineChars="0"/>
+        <w:rPr>
+          <w:sz w:val="24"/>
+          <w:szCs w:val="32"/>
+        </w:rPr>
+      </w:pPr>
+      <w:r>
+        <w:rPr>
+          <w:rFonts w:hint="eastAsia"/>
+          <w:sz w:val="24"/>
+          <w:szCs w:val="32"/>
+        </w:rPr>
+        <w:t>导入</w:t>
+      </w:r>
+      <w:r>
+        <w:rPr>
+          <w:rFonts w:hint="eastAsia"/>
+          <w:sz w:val="24"/>
+          <w:szCs w:val="32"/>
+        </w:rPr>
+        <w:t>Franca</w:t>
+      </w:r>
+    </w:p>
+    <w:p>
+      <w:pPr>
+        <w:rPr>
+          <w:sz w:val="24"/>
+          <w:szCs w:val="32"/>
+        </w:rPr>
+      </w:pPr>
+      <w:r>
+        <w:rPr>
+          <w:rFonts w:hint="eastAsia"/>
+          <w:sz w:val="24"/>
+          <w:szCs w:val="32"/>
+        </w:rPr>
+        <w:t>事实上，</w:t>
+      </w:r>
+      <w:r>
+        <w:rPr>
+          <w:rFonts w:hint="eastAsia"/>
+          <w:sz w:val="24"/>
+          <w:szCs w:val="32"/>
+        </w:rPr>
+        <w:t>Franca</w:t>
+      </w:r>
+      <w:r>
+        <w:rPr>
+          <w:rFonts w:hint="eastAsia"/>
+          <w:sz w:val="24"/>
+          <w:szCs w:val="32"/>
+        </w:rPr>
+        <w:t>是非常适合</w:t>
+      </w:r>
+      <w:r>
+        <w:rPr>
+          <w:rFonts w:hint="eastAsia"/>
+          <w:sz w:val="24"/>
+          <w:szCs w:val="32"/>
+        </w:rPr>
+        <w:t>A</w:t>
+      </w:r>
+      <w:r>
+        <w:rPr>
+          <w:sz w:val="24"/>
+          <w:szCs w:val="32"/>
+        </w:rPr>
+        <w:t>DASIS V3</w:t>
+      </w:r>
+      <w:r>
+        <w:rPr>
+          <w:rFonts w:hint="eastAsia"/>
+          <w:sz w:val="24"/>
+          <w:szCs w:val="32"/>
+        </w:rPr>
+        <w:t>的正式语言。</w:t>
+      </w:r>
+      <w:r>
+        <w:rPr>
+          <w:rFonts w:hint="eastAsia"/>
+          <w:sz w:val="24"/>
+          <w:szCs w:val="32"/>
+        </w:rPr>
+        <w:t>Franca</w:t>
+      </w:r>
+      <w:r>
+        <w:rPr>
+          <w:rFonts w:hint="eastAsia"/>
+          <w:sz w:val="24"/>
+          <w:szCs w:val="32"/>
+        </w:rPr>
+        <w:t>为一种设置型工具。基于</w:t>
+      </w:r>
+      <w:r>
+        <w:rPr>
+          <w:rFonts w:hint="eastAsia"/>
+          <w:sz w:val="24"/>
+          <w:szCs w:val="32"/>
+        </w:rPr>
+        <w:t>Eclipse</w:t>
+      </w:r>
+      <w:r>
+        <w:rPr>
+          <w:sz w:val="24"/>
+          <w:szCs w:val="32"/>
+        </w:rPr>
+        <w:t xml:space="preserve"> </w:t>
+      </w:r>
+      <w:r>
+        <w:rPr>
+          <w:rFonts w:hint="eastAsia"/>
+          <w:sz w:val="24"/>
+          <w:szCs w:val="32"/>
+        </w:rPr>
+        <w:t>可以用于编辑与验证说明，这些都是用</w:t>
+      </w:r>
+      <w:r>
+        <w:rPr>
+          <w:rFonts w:hint="eastAsia"/>
+          <w:sz w:val="24"/>
+          <w:szCs w:val="32"/>
+        </w:rPr>
+        <w:t>Franca</w:t>
+      </w:r>
+      <w:r>
+        <w:rPr>
+          <w:rFonts w:hint="eastAsia"/>
+          <w:sz w:val="24"/>
+          <w:szCs w:val="32"/>
+        </w:rPr>
+        <w:t>来写的。使用此工具能够非常轻松的创建转译</w:t>
+      </w:r>
+      <w:r>
+        <w:rPr>
+          <w:rFonts w:hint="eastAsia"/>
+          <w:sz w:val="24"/>
+          <w:szCs w:val="32"/>
+        </w:rPr>
+        <w:t>体来讲</w:t>
+      </w:r>
+      <w:r>
+        <w:rPr>
+          <w:rFonts w:hint="eastAsia"/>
+          <w:sz w:val="24"/>
+          <w:szCs w:val="32"/>
+        </w:rPr>
+        <w:t>Franca</w:t>
+      </w:r>
+      <w:r>
+        <w:rPr>
+          <w:rFonts w:hint="eastAsia"/>
+          <w:sz w:val="24"/>
+          <w:szCs w:val="32"/>
+        </w:rPr>
+        <w:t>转译成另一种语言。这种转译类似</w:t>
+      </w:r>
+      <w:r>
+        <w:rPr>
+          <w:rFonts w:hint="eastAsia"/>
+          <w:sz w:val="24"/>
+          <w:szCs w:val="32"/>
+        </w:rPr>
+        <w:t>protocal</w:t>
+      </w:r>
+      <w:r>
+        <w:rPr>
+          <w:sz w:val="24"/>
+          <w:szCs w:val="32"/>
+        </w:rPr>
+        <w:t xml:space="preserve"> Bu</w:t>
+      </w:r>
+      <w:r>
+        <w:rPr>
+          <w:rFonts w:hint="eastAsia"/>
+          <w:sz w:val="24"/>
+          <w:szCs w:val="32"/>
+        </w:rPr>
+        <w:t>ffer</w:t>
+      </w:r>
+      <w:r>
+        <w:rPr>
+          <w:sz w:val="24"/>
+          <w:szCs w:val="32"/>
+        </w:rPr>
+        <w:t>s</w:t>
+      </w:r>
+      <w:r>
+        <w:rPr>
+          <w:rFonts w:hint="eastAsia"/>
+          <w:sz w:val="24"/>
+          <w:szCs w:val="32"/>
+        </w:rPr>
+        <w:t>（谷歌推出的序列化格式</w:t>
+      </w:r>
+      <w:r>
+        <w:rPr>
+          <w:rFonts w:hint="eastAsia"/>
+          <w:sz w:val="24"/>
+          <w:szCs w:val="32"/>
+        </w:rPr>
+        <w:t>-</w:t>
+      </w:r>
+      <w:r>
+        <w:rPr>
+          <w:rFonts w:hint="eastAsia"/>
+          <w:sz w:val="24"/>
+          <w:szCs w:val="32"/>
+        </w:rPr>
+        <w:t>特点：小快灵）</w:t>
+      </w:r>
+      <w:r>
+        <w:rPr>
+          <w:rFonts w:hint="eastAsia"/>
+          <w:sz w:val="24"/>
+          <w:szCs w:val="32"/>
+        </w:rPr>
+        <w:t>。如果是直接使用</w:t>
+      </w:r>
+      <w:r>
+        <w:rPr>
+          <w:rFonts w:hint="eastAsia"/>
+          <w:sz w:val="24"/>
+          <w:szCs w:val="32"/>
+        </w:rPr>
+        <w:t>Franca</w:t>
+      </w:r>
+      <w:r>
+        <w:rPr>
+          <w:rFonts w:hint="eastAsia"/>
+          <w:sz w:val="24"/>
+          <w:szCs w:val="32"/>
+        </w:rPr>
+        <w:t>进行编码的话，此种语言风格类似</w:t>
+      </w:r>
+      <w:r>
+        <w:rPr>
+          <w:sz w:val="24"/>
+          <w:szCs w:val="32"/>
+        </w:rPr>
+        <w:t>C</w:t>
+      </w:r>
+      <w:r>
+        <w:rPr>
+          <w:rFonts w:hint="eastAsia"/>
+          <w:sz w:val="24"/>
+          <w:szCs w:val="32"/>
+        </w:rPr>
+        <w:t>语言。</w:t>
+      </w:r>
+    </w:p>
+    <w:p>
+      <w:pPr>
+        <w:rPr>
+          <w:sz w:val="24"/>
+          <w:szCs w:val="32"/>
+        </w:rPr>
+      </w:pPr>
+    </w:p>
+    <w:p>
+      <w:pPr>
+        <w:rPr>
+          <w:sz w:val="24"/>
+          <w:szCs w:val="32"/>
+        </w:rPr>
+      </w:pPr>
+      <w:r>
+        <w:rPr>
+          <w:rFonts w:hint="eastAsia"/>
+          <w:sz w:val="24"/>
+          <w:szCs w:val="32"/>
+        </w:rPr>
+        <w:t>更多</w:t>
+      </w:r>
+      <w:r>
+        <w:rPr>
+          <w:rFonts w:hint="eastAsia"/>
+          <w:sz w:val="24"/>
+          <w:szCs w:val="32"/>
+        </w:rPr>
+        <w:t>Franca</w:t>
+      </w:r>
+      <w:r>
+        <w:rPr>
+          <w:rFonts w:hint="eastAsia"/>
+          <w:sz w:val="24"/>
+          <w:szCs w:val="32"/>
+        </w:rPr>
+        <w:t>环境搭建详情，请查看</w:t>
+      </w:r>
+      <w:r>
+        <w:rPr>
+          <w:rFonts w:hint="eastAsia"/>
+          <w:sz w:val="24"/>
+          <w:szCs w:val="32"/>
+        </w:rPr>
+        <w:t>Franca</w:t>
+      </w:r>
+      <w:r>
+        <w:rPr>
+          <w:sz w:val="24"/>
+          <w:szCs w:val="32"/>
+        </w:rPr>
+        <w:t xml:space="preserve"> W</w:t>
+      </w:r>
+      <w:r>
+        <w:rPr>
+          <w:rFonts w:hint="eastAsia"/>
+          <w:sz w:val="24"/>
+          <w:szCs w:val="32"/>
+        </w:rPr>
+        <w:t>iki</w:t>
+      </w:r>
+      <w:r>
+        <w:rPr>
+          <w:sz w:val="24"/>
+          <w:szCs w:val="32"/>
+        </w:rPr>
+        <w:t xml:space="preserve"> </w:t>
+      </w:r>
+      <w:r>
+        <w:rPr>
+          <w:rFonts w:hint="eastAsia"/>
+          <w:sz w:val="24"/>
+          <w:szCs w:val="32"/>
+        </w:rPr>
+        <w:t>中的</w:t>
+      </w:r>
+      <w:r>
+        <w:rPr>
+          <w:rFonts w:hint="eastAsia"/>
+          <w:sz w:val="24"/>
+          <w:szCs w:val="32"/>
+        </w:rPr>
+        <w:t>Qui</w:t>
+      </w:r>
+      <w:r>
+        <w:rPr>
+          <w:sz w:val="24"/>
+          <w:szCs w:val="32"/>
+        </w:rPr>
+        <w:t xml:space="preserve">ck install Guide </w:t>
+      </w:r>
+      <w:r>
+        <w:rPr>
+          <w:rFonts w:hint="eastAsia"/>
+          <w:sz w:val="24"/>
+          <w:szCs w:val="32"/>
+        </w:rPr>
+        <w:t>，目前来说不必使用</w:t>
+      </w:r>
+      <w:r>
+        <w:rPr>
+          <w:rFonts w:hint="eastAsia"/>
+          <w:sz w:val="24"/>
+          <w:szCs w:val="32"/>
+        </w:rPr>
+        <w:t>Eclipse</w:t>
+      </w:r>
+      <w:r>
+        <w:rPr>
+          <w:sz w:val="24"/>
+          <w:szCs w:val="32"/>
+        </w:rPr>
+        <w:t xml:space="preserve"> M</w:t>
+      </w:r>
+      <w:r>
+        <w:rPr>
+          <w:rFonts w:hint="eastAsia"/>
+          <w:sz w:val="24"/>
+          <w:szCs w:val="32"/>
+        </w:rPr>
+        <w:t>ars</w:t>
+      </w:r>
+      <w:r>
+        <w:rPr>
+          <w:rFonts w:hint="eastAsia"/>
+          <w:sz w:val="24"/>
+          <w:szCs w:val="32"/>
+        </w:rPr>
+        <w:t>版本来搭建，当前</w:t>
+      </w:r>
+      <w:r>
+        <w:rPr>
+          <w:sz w:val="24"/>
+          <w:szCs w:val="32"/>
+        </w:rPr>
+        <w:t>Franca</w:t>
+      </w:r>
+      <w:r>
+        <w:rPr>
+          <w:rFonts w:hint="eastAsia"/>
+          <w:sz w:val="24"/>
+          <w:szCs w:val="32"/>
+        </w:rPr>
+        <w:t>版本（</w:t>
+      </w:r>
+      <w:r>
+        <w:rPr>
+          <w:rFonts w:hint="eastAsia"/>
+          <w:sz w:val="24"/>
+          <w:szCs w:val="32"/>
+        </w:rPr>
+        <w:t>0</w:t>
+      </w:r>
+      <w:r>
+        <w:rPr>
+          <w:sz w:val="24"/>
+          <w:szCs w:val="32"/>
+        </w:rPr>
+        <w:t>.11.1</w:t>
+      </w:r>
+      <w:r>
+        <w:rPr>
+          <w:rFonts w:hint="eastAsia"/>
+          <w:sz w:val="24"/>
+          <w:szCs w:val="32"/>
+        </w:rPr>
+        <w:t>）插件已在</w:t>
+      </w:r>
+      <w:r>
+        <w:rPr>
+          <w:rFonts w:hint="eastAsia"/>
+          <w:sz w:val="24"/>
+          <w:szCs w:val="32"/>
+        </w:rPr>
+        <w:t>Eclipse</w:t>
+      </w:r>
+      <w:r>
+        <w:rPr>
+          <w:sz w:val="24"/>
+          <w:szCs w:val="32"/>
+        </w:rPr>
+        <w:t xml:space="preserve"> O</w:t>
+      </w:r>
+      <w:r>
+        <w:rPr>
+          <w:rFonts w:hint="eastAsia"/>
+          <w:sz w:val="24"/>
+          <w:szCs w:val="32"/>
+        </w:rPr>
+        <w:t>xygen</w:t>
+      </w:r>
+      <w:r>
+        <w:rPr>
+          <w:rFonts w:hint="eastAsia"/>
+          <w:sz w:val="24"/>
+          <w:szCs w:val="32"/>
+        </w:rPr>
+        <w:t>上支持了并进行了</w:t>
+      </w:r>
+      <w:r>
+        <w:rPr>
+          <w:rFonts w:hint="eastAsia"/>
+          <w:sz w:val="24"/>
+          <w:szCs w:val="32"/>
+        </w:rPr>
+        <w:t>A</w:t>
+      </w:r>
+      <w:r>
+        <w:rPr>
+          <w:sz w:val="24"/>
+          <w:szCs w:val="32"/>
+        </w:rPr>
+        <w:t>DASIS v3</w:t>
+      </w:r>
+      <w:r>
+        <w:rPr>
+          <w:rFonts w:hint="eastAsia"/>
+          <w:sz w:val="24"/>
+          <w:szCs w:val="32"/>
+        </w:rPr>
+        <w:t>的接口测试。当然了也会对后面的</w:t>
+      </w:r>
+      <w:r>
+        <w:rPr>
+          <w:rFonts w:hint="eastAsia"/>
+          <w:sz w:val="24"/>
+          <w:szCs w:val="32"/>
+        </w:rPr>
+        <w:t>eclipse</w:t>
+      </w:r>
+      <w:r>
+        <w:rPr>
+          <w:rFonts w:hint="eastAsia"/>
+          <w:sz w:val="24"/>
+          <w:szCs w:val="32"/>
+        </w:rPr>
+        <w:t>版本进行支持。在任何情况下，在搭建环境时候，推荐使用</w:t>
+      </w:r>
+      <w:r>
+        <w:rPr>
+          <w:rFonts w:hint="eastAsia"/>
+          <w:sz w:val="24"/>
+          <w:szCs w:val="32"/>
+        </w:rPr>
+        <w:t>Eclipse</w:t>
+      </w:r>
+      <w:r>
+        <w:rPr>
+          <w:rFonts w:hint="eastAsia"/>
+          <w:sz w:val="24"/>
+          <w:szCs w:val="32"/>
+        </w:rPr>
+        <w:t>的</w:t>
+      </w:r>
+      <w:r>
+        <w:rPr>
+          <w:rFonts w:hint="eastAsia"/>
+          <w:sz w:val="24"/>
+          <w:szCs w:val="32"/>
+        </w:rPr>
+        <w:t>D</w:t>
+      </w:r>
+      <w:r>
+        <w:rPr>
+          <w:sz w:val="24"/>
+          <w:szCs w:val="32"/>
+        </w:rPr>
+        <w:t>SL</w:t>
+      </w:r>
+      <w:r>
+        <w:rPr>
+          <w:rFonts w:hint="eastAsia"/>
+          <w:sz w:val="24"/>
+          <w:szCs w:val="32"/>
+        </w:rPr>
+        <w:t>工具包</w:t>
+      </w:r>
+      <w:r>
+        <w:rPr>
+          <w:rFonts w:hint="eastAsia"/>
+          <w:sz w:val="24"/>
+          <w:szCs w:val="32"/>
+        </w:rPr>
+        <w:t>。</w:t>
+      </w:r>
+      <w:r>
+        <w:rPr>
+          <w:rFonts w:hint="eastAsia"/>
+          <w:sz w:val="24"/>
+          <w:szCs w:val="32"/>
+        </w:rPr>
+        <w:t>Franca</w:t>
+      </w:r>
+      <w:r>
+        <w:rPr>
+          <w:sz w:val="24"/>
+          <w:szCs w:val="32"/>
+        </w:rPr>
+        <w:t xml:space="preserve"> </w:t>
+      </w:r>
+      <w:r>
+        <w:rPr>
+          <w:rFonts w:hint="eastAsia"/>
+          <w:sz w:val="24"/>
+          <w:szCs w:val="32"/>
+        </w:rPr>
+        <w:t>就是一个</w:t>
+      </w:r>
+      <w:r>
+        <w:rPr>
+          <w:rFonts w:hint="eastAsia"/>
+          <w:sz w:val="24"/>
+          <w:szCs w:val="32"/>
+        </w:rPr>
+        <w:t>D</w:t>
+      </w:r>
+      <w:r>
+        <w:rPr>
+          <w:sz w:val="24"/>
+          <w:szCs w:val="32"/>
+        </w:rPr>
+        <w:t>SL</w:t>
+      </w:r>
+      <w:r>
+        <w:rPr>
+          <w:rFonts w:hint="eastAsia"/>
+          <w:sz w:val="24"/>
+          <w:szCs w:val="32"/>
+        </w:rPr>
+        <w:t>，在</w:t>
+      </w:r>
+      <w:r>
+        <w:rPr>
+          <w:rFonts w:hint="eastAsia"/>
+          <w:sz w:val="24"/>
+          <w:szCs w:val="32"/>
+        </w:rPr>
+        <w:t>Eclipse</w:t>
+      </w:r>
+      <w:r>
+        <w:rPr>
+          <w:rFonts w:hint="eastAsia"/>
+          <w:sz w:val="24"/>
+          <w:szCs w:val="32"/>
+        </w:rPr>
+        <w:t>标准版中就加入</w:t>
+      </w:r>
+      <w:r>
+        <w:rPr>
+          <w:sz w:val="24"/>
+          <w:szCs w:val="32"/>
+        </w:rPr>
+        <w:t>DSL</w:t>
+      </w:r>
+      <w:r>
+        <w:rPr>
+          <w:rFonts w:hint="eastAsia"/>
+          <w:sz w:val="24"/>
+          <w:szCs w:val="32"/>
+        </w:rPr>
+        <w:t>之后，大量</w:t>
+      </w:r>
+      <w:r>
+        <w:rPr>
+          <w:sz w:val="24"/>
+          <w:szCs w:val="32"/>
+        </w:rPr>
+        <w:t>DSL</w:t>
+      </w:r>
+      <w:r>
+        <w:rPr>
+          <w:rFonts w:hint="eastAsia"/>
+          <w:sz w:val="24"/>
+          <w:szCs w:val="32"/>
+        </w:rPr>
+        <w:t>相关工具将自动导入。</w:t>
+      </w:r>
+    </w:p>
+    <w:p>
+      <w:pPr>
+        <w:rPr>
+          <w:sz w:val="24"/>
+          <w:szCs w:val="32"/>
+        </w:rPr>
+      </w:pPr>
+    </w:p>
+    <w:p>
+      <w:pPr>
+        <w:rPr>
+          <w:rFonts w:hint="eastAsia"/>
+          <w:sz w:val="24"/>
+          <w:szCs w:val="32"/>
+        </w:rPr>
+      </w:pPr>
+      <w:r>
+        <w:rPr>
+          <w:rFonts w:hint="eastAsia"/>
+          <w:sz w:val="24"/>
+          <w:szCs w:val="32"/>
+        </w:rPr>
+        <w:t>在</w:t>
+      </w:r>
+      <w:r>
+        <w:rPr>
+          <w:rFonts w:hint="eastAsia"/>
+          <w:sz w:val="24"/>
+          <w:szCs w:val="32"/>
+        </w:rPr>
+        <w:t>Franca</w:t>
+      </w:r>
+      <w:r>
+        <w:rPr>
+          <w:rFonts w:hint="eastAsia"/>
+          <w:sz w:val="24"/>
+          <w:szCs w:val="32"/>
+        </w:rPr>
+        <w:t>这部分只需要加入运行环境和</w:t>
+      </w:r>
+      <w:r>
+        <w:rPr>
+          <w:rFonts w:hint="eastAsia"/>
+          <w:sz w:val="24"/>
+          <w:szCs w:val="32"/>
+        </w:rPr>
+        <w:t>Ui</w:t>
+      </w:r>
+      <w:r>
+        <w:rPr>
+          <w:rFonts w:hint="eastAsia"/>
+          <w:sz w:val="24"/>
+          <w:szCs w:val="32"/>
+        </w:rPr>
+        <w:t>组件即可</w:t>
       </w:r>
     </w:p>
     <w:sectPr>

</xml_diff>

<commit_message>
1.2.4 Further customization finish
</commit_message>
<xml_diff>
--- a/doc/Map_Doc_译文.docx
+++ b/doc/Map_Doc_译文.docx
@@ -472,7 +472,25 @@
           <w:sz w:val="24"/>
           <w:szCs w:val="32"/>
         </w:rPr>
-        <w:t>电子档名称</w:t>
+        <w:t>电子</w:t>
+      </w:r>
+      <w:proofErr w:type="gramStart"/>
+      <w:r>
+        <w:rPr>
+          <w:rFonts w:hint="eastAsia"/>
+          <w:sz w:val="24"/>
+          <w:szCs w:val="32"/>
+        </w:rPr>
+        <w:t>档</w:t>
+      </w:r>
+      <w:proofErr w:type="gramEnd"/>
+      <w:r>
+        <w:rPr>
+          <w:rFonts w:hint="eastAsia"/>
+          <w:sz w:val="24"/>
+          <w:szCs w:val="32"/>
+        </w:rPr>
+        <w:t>名称</w:t>
       </w:r>
       <w:r>
         <w:rPr>
@@ -578,13 +596,23 @@
           <w:szCs w:val="32"/>
         </w:rPr>
       </w:pPr>
-      <w:r>
-        <w:rPr>
-          <w:rFonts w:hint="eastAsia"/>
-          <w:sz w:val="24"/>
-          <w:szCs w:val="32"/>
-        </w:rPr>
-        <w:t>本说明说收版权与法律保护，包含了关于</w:t>
+      <w:proofErr w:type="gramStart"/>
+      <w:r>
+        <w:rPr>
+          <w:rFonts w:hint="eastAsia"/>
+          <w:sz w:val="24"/>
+          <w:szCs w:val="32"/>
+        </w:rPr>
+        <w:t>本说明</w:t>
+      </w:r>
+      <w:proofErr w:type="gramEnd"/>
+      <w:r>
+        <w:rPr>
+          <w:rFonts w:hint="eastAsia"/>
+          <w:sz w:val="24"/>
+          <w:szCs w:val="32"/>
+        </w:rPr>
+        <w:t>说收版权与法律保护，包含了关于</w:t>
       </w:r>
       <w:r>
         <w:rPr>
@@ -616,7 +644,43 @@
           <w:sz w:val="24"/>
           <w:szCs w:val="32"/>
         </w:rPr>
-        <w:t>的书面许可下，不得将此专属内容或此内容的部分章节用于生产，发布，分发，传输，展览，广播或进行他用。读者可能会使用本说明中内容去实现一些功能，并且在其产品中并未移除本产品相关商标、版权声明或其他信息。这并不代表可以进行任何相关产品的生产，公开，内容分发，或者售卖。</w:t>
+        <w:t>的书面许可下，不得将</w:t>
+      </w:r>
+      <w:proofErr w:type="gramStart"/>
+      <w:r>
+        <w:rPr>
+          <w:rFonts w:hint="eastAsia"/>
+          <w:sz w:val="24"/>
+          <w:szCs w:val="32"/>
+        </w:rPr>
+        <w:t>此专属内容</w:t>
+      </w:r>
+      <w:proofErr w:type="gramEnd"/>
+      <w:r>
+        <w:rPr>
+          <w:rFonts w:hint="eastAsia"/>
+          <w:sz w:val="24"/>
+          <w:szCs w:val="32"/>
+        </w:rPr>
+        <w:t>或此内容的部分章节用于生产，发布，分发，传输，展览，广播或进行他用。读者可能会使用</w:t>
+      </w:r>
+      <w:proofErr w:type="gramStart"/>
+      <w:r>
+        <w:rPr>
+          <w:rFonts w:hint="eastAsia"/>
+          <w:sz w:val="24"/>
+          <w:szCs w:val="32"/>
+        </w:rPr>
+        <w:t>本说明</w:t>
+      </w:r>
+      <w:proofErr w:type="gramEnd"/>
+      <w:r>
+        <w:rPr>
+          <w:rFonts w:hint="eastAsia"/>
+          <w:sz w:val="24"/>
+          <w:szCs w:val="32"/>
+        </w:rPr>
+        <w:t>中内容去实现一些功能，并且在其产品中并未移除本产品相关商标、版权声明或其他信息。这并不代表可以进行任何相关产品的生产，公开，内容分发，或者售卖。</w:t>
       </w:r>
     </w:p>
     <w:p>
@@ -1039,13 +1103,23 @@
         </w:rPr>
         <w:t xml:space="preserve"> </w:t>
       </w:r>
-      <w:r>
-        <w:rPr>
-          <w:rFonts w:hint="eastAsia"/>
-          <w:sz w:val="24"/>
-          <w:szCs w:val="32"/>
-        </w:rPr>
-        <w:t>关于协议更新到</w:t>
+      <w:proofErr w:type="gramStart"/>
+      <w:r>
+        <w:rPr>
+          <w:rFonts w:hint="eastAsia"/>
+          <w:sz w:val="24"/>
+          <w:szCs w:val="32"/>
+        </w:rPr>
+        <w:t>关于协议</w:t>
+      </w:r>
+      <w:proofErr w:type="gramEnd"/>
+      <w:r>
+        <w:rPr>
+          <w:rFonts w:hint="eastAsia"/>
+          <w:sz w:val="24"/>
+          <w:szCs w:val="32"/>
+        </w:rPr>
+        <w:t>更新到</w:t>
       </w:r>
       <w:r>
         <w:rPr>
@@ -1105,7 +1179,25 @@
           <w:sz w:val="24"/>
           <w:szCs w:val="32"/>
         </w:rPr>
-        <w:t>会议与法务。</w:t>
+        <w:t>会议与法</w:t>
+      </w:r>
+      <w:proofErr w:type="gramStart"/>
+      <w:r>
+        <w:rPr>
+          <w:rFonts w:hint="eastAsia"/>
+          <w:sz w:val="24"/>
+          <w:szCs w:val="32"/>
+        </w:rPr>
+        <w:t>务</w:t>
+      </w:r>
+      <w:proofErr w:type="gramEnd"/>
+      <w:r>
+        <w:rPr>
+          <w:rFonts w:hint="eastAsia"/>
+          <w:sz w:val="24"/>
+          <w:szCs w:val="32"/>
+        </w:rPr>
+        <w:t>。</w:t>
       </w:r>
     </w:p>
     <w:p>
@@ -1562,8 +1654,18 @@
           <w:sz w:val="24"/>
           <w:szCs w:val="32"/>
         </w:rPr>
-        <w:t>ADAS Hozrizon</w:t>
-      </w:r>
+        <w:t xml:space="preserve">ADAS </w:t>
+      </w:r>
+      <w:proofErr w:type="spellStart"/>
+      <w:r>
+        <w:rPr>
+          <w:rFonts w:hint="eastAsia"/>
+          <w:sz w:val="24"/>
+          <w:szCs w:val="32"/>
+        </w:rPr>
+        <w:t>Hozrizon</w:t>
+      </w:r>
+      <w:proofErr w:type="spellEnd"/>
       <w:r>
         <w:rPr>
           <w:rFonts w:hint="eastAsia"/>
@@ -2248,6 +2350,7 @@
         </w:rPr>
         <w:t>ADAS V3 HORIZON -</w:t>
       </w:r>
+      <w:proofErr w:type="gramStart"/>
       <w:r>
         <w:rPr>
           <w:rFonts w:hint="eastAsia"/>
@@ -2256,6 +2359,7 @@
         </w:rPr>
         <w:t>拓补网络</w:t>
       </w:r>
+      <w:proofErr w:type="gramEnd"/>
     </w:p>
     <w:p>
       <w:pPr>
@@ -2643,7 +2747,25 @@
           <w:sz w:val="24"/>
           <w:szCs w:val="32"/>
         </w:rPr>
-        <w:t>生命周期则车辆进过后</w:t>
+        <w:t>生命周期</w:t>
+      </w:r>
+      <w:proofErr w:type="gramStart"/>
+      <w:r>
+        <w:rPr>
+          <w:rFonts w:hint="eastAsia"/>
+          <w:sz w:val="24"/>
+          <w:szCs w:val="32"/>
+        </w:rPr>
+        <w:t>则车辆</w:t>
+      </w:r>
+      <w:proofErr w:type="gramEnd"/>
+      <w:r>
+        <w:rPr>
+          <w:rFonts w:hint="eastAsia"/>
+          <w:sz w:val="24"/>
+          <w:szCs w:val="32"/>
+        </w:rPr>
+        <w:t>进过后</w:t>
       </w:r>
       <w:r>
         <w:rPr>
@@ -3916,7 +4038,25 @@
           <w:sz w:val="24"/>
           <w:szCs w:val="32"/>
         </w:rPr>
-        <w:t>布鲁塞尔条约下的一合法非盈利组织</w:t>
+        <w:t>布鲁塞尔条约下的</w:t>
+      </w:r>
+      <w:proofErr w:type="gramStart"/>
+      <w:r>
+        <w:rPr>
+          <w:rFonts w:hint="eastAsia"/>
+          <w:sz w:val="24"/>
+          <w:szCs w:val="32"/>
+        </w:rPr>
+        <w:t>一</w:t>
+      </w:r>
+      <w:proofErr w:type="gramEnd"/>
+      <w:r>
+        <w:rPr>
+          <w:rFonts w:hint="eastAsia"/>
+          <w:sz w:val="24"/>
+          <w:szCs w:val="32"/>
+        </w:rPr>
+        <w:t>合法非盈利组织</w:t>
       </w:r>
     </w:p>
     <w:p>
@@ -4357,6 +4497,593 @@
           <w:sz w:val="24"/>
           <w:szCs w:val="32"/>
         </w:rPr>
+        <w:t xml:space="preserve"> </w:t>
+      </w:r>
+      <w:proofErr w:type="spellStart"/>
+      <w:r>
+        <w:rPr>
+          <w:sz w:val="24"/>
+          <w:szCs w:val="32"/>
+        </w:rPr>
+        <w:t>P</w:t>
+      </w:r>
+      <w:r>
+        <w:rPr>
+          <w:rFonts w:hint="eastAsia"/>
+          <w:sz w:val="24"/>
+          <w:szCs w:val="32"/>
+        </w:rPr>
+        <w:t>rivider</w:t>
+      </w:r>
+      <w:proofErr w:type="spellEnd"/>
+      <w:r>
+        <w:rPr>
+          <w:rFonts w:hint="eastAsia"/>
+          <w:sz w:val="24"/>
+          <w:szCs w:val="32"/>
+        </w:rPr>
+        <w:t>（</w:t>
+      </w:r>
+      <w:r>
+        <w:rPr>
+          <w:sz w:val="24"/>
+          <w:szCs w:val="32"/>
+        </w:rPr>
+        <w:t>AV3HP</w:t>
+      </w:r>
+      <w:r>
+        <w:rPr>
+          <w:rFonts w:hint="eastAsia"/>
+          <w:sz w:val="24"/>
+          <w:szCs w:val="32"/>
+        </w:rPr>
+        <w:t>）：视野数据提供者，</w:t>
+      </w:r>
+      <w:r>
+        <w:rPr>
+          <w:rFonts w:hint="eastAsia"/>
+          <w:sz w:val="24"/>
+          <w:szCs w:val="32"/>
+        </w:rPr>
+        <w:t>A</w:t>
+      </w:r>
+      <w:r>
+        <w:rPr>
+          <w:sz w:val="24"/>
+          <w:szCs w:val="32"/>
+        </w:rPr>
+        <w:t>DAS</w:t>
+      </w:r>
+      <w:r>
+        <w:rPr>
+          <w:rFonts w:hint="eastAsia"/>
+          <w:sz w:val="24"/>
+          <w:szCs w:val="32"/>
+        </w:rPr>
+        <w:t>软件的一部分，用于生成</w:t>
+      </w:r>
+      <w:r>
+        <w:rPr>
+          <w:rFonts w:hint="eastAsia"/>
+          <w:sz w:val="24"/>
+          <w:szCs w:val="32"/>
+        </w:rPr>
+        <w:t>A</w:t>
+      </w:r>
+      <w:r>
+        <w:rPr>
+          <w:sz w:val="24"/>
+          <w:szCs w:val="32"/>
+        </w:rPr>
+        <w:t>DAS H</w:t>
+      </w:r>
+      <w:r>
+        <w:rPr>
+          <w:rFonts w:hint="eastAsia"/>
+          <w:sz w:val="24"/>
+          <w:szCs w:val="32"/>
+        </w:rPr>
+        <w:t>orizon</w:t>
+      </w:r>
+      <w:r>
+        <w:rPr>
+          <w:rFonts w:hint="eastAsia"/>
+          <w:sz w:val="24"/>
+          <w:szCs w:val="32"/>
+        </w:rPr>
+        <w:t>数据，并提供给其他应用</w:t>
+      </w:r>
+    </w:p>
+    <w:p>
+      <w:pPr>
+        <w:tabs>
+          <w:tab w:val="left" w:pos="312"/>
+        </w:tabs>
+        <w:rPr>
+          <w:sz w:val="24"/>
+          <w:szCs w:val="32"/>
+        </w:rPr>
+      </w:pPr>
+      <w:r>
+        <w:rPr>
+          <w:rFonts w:hint="eastAsia"/>
+          <w:sz w:val="24"/>
+          <w:szCs w:val="32"/>
+        </w:rPr>
+        <w:t>H</w:t>
+      </w:r>
+      <w:r>
+        <w:rPr>
+          <w:sz w:val="24"/>
+          <w:szCs w:val="32"/>
+        </w:rPr>
+        <w:t xml:space="preserve">orizon </w:t>
+      </w:r>
+      <w:proofErr w:type="spellStart"/>
+      <w:r>
+        <w:rPr>
+          <w:sz w:val="24"/>
+          <w:szCs w:val="32"/>
+        </w:rPr>
+        <w:t>R</w:t>
+      </w:r>
+      <w:r>
+        <w:rPr>
+          <w:rFonts w:hint="eastAsia"/>
+          <w:sz w:val="24"/>
+          <w:szCs w:val="32"/>
+        </w:rPr>
+        <w:t>e</w:t>
+      </w:r>
+      <w:r>
+        <w:rPr>
+          <w:sz w:val="24"/>
+          <w:szCs w:val="32"/>
+        </w:rPr>
+        <w:t>constructor</w:t>
+      </w:r>
+      <w:proofErr w:type="spellEnd"/>
+      <w:r>
+        <w:rPr>
+          <w:rFonts w:hint="eastAsia"/>
+          <w:sz w:val="24"/>
+          <w:szCs w:val="32"/>
+        </w:rPr>
+        <w:t>（</w:t>
+      </w:r>
+      <w:r>
+        <w:rPr>
+          <w:rFonts w:hint="eastAsia"/>
+          <w:sz w:val="24"/>
+          <w:szCs w:val="32"/>
+        </w:rPr>
+        <w:t>Av</w:t>
+      </w:r>
+      <w:r>
+        <w:rPr>
+          <w:sz w:val="24"/>
+          <w:szCs w:val="32"/>
+        </w:rPr>
+        <w:t>3HR</w:t>
+      </w:r>
+      <w:r>
+        <w:rPr>
+          <w:rFonts w:hint="eastAsia"/>
+          <w:sz w:val="24"/>
+          <w:szCs w:val="32"/>
+        </w:rPr>
+        <w:t>）：重够了</w:t>
+      </w:r>
+      <w:r>
+        <w:rPr>
+          <w:sz w:val="24"/>
+          <w:szCs w:val="32"/>
+        </w:rPr>
+        <w:t>Av3</w:t>
+      </w:r>
+      <w:r>
+        <w:rPr>
+          <w:rFonts w:hint="eastAsia"/>
+          <w:sz w:val="24"/>
+          <w:szCs w:val="32"/>
+        </w:rPr>
+        <w:t>的结构与接口，并命名为</w:t>
+      </w:r>
+      <w:r>
+        <w:rPr>
+          <w:rFonts w:hint="eastAsia"/>
+          <w:sz w:val="24"/>
+          <w:szCs w:val="32"/>
+        </w:rPr>
+        <w:t>Av</w:t>
+      </w:r>
+      <w:r>
+        <w:rPr>
+          <w:sz w:val="24"/>
+          <w:szCs w:val="32"/>
+        </w:rPr>
+        <w:t>3HP</w:t>
+      </w:r>
+    </w:p>
+    <w:p>
+      <w:pPr>
+        <w:tabs>
+          <w:tab w:val="left" w:pos="312"/>
+        </w:tabs>
+        <w:rPr>
+          <w:sz w:val="24"/>
+          <w:szCs w:val="32"/>
+        </w:rPr>
+      </w:pPr>
+      <w:r>
+        <w:rPr>
+          <w:rFonts w:hint="eastAsia"/>
+          <w:sz w:val="24"/>
+          <w:szCs w:val="32"/>
+        </w:rPr>
+        <w:t>Network</w:t>
+      </w:r>
+      <w:r>
+        <w:rPr>
+          <w:sz w:val="24"/>
+          <w:szCs w:val="32"/>
+        </w:rPr>
+        <w:t xml:space="preserve"> </w:t>
+      </w:r>
+      <w:r>
+        <w:rPr>
+          <w:rFonts w:hint="eastAsia"/>
+          <w:sz w:val="24"/>
+          <w:szCs w:val="32"/>
+        </w:rPr>
+        <w:t>of</w:t>
+      </w:r>
+      <w:r>
+        <w:rPr>
+          <w:sz w:val="24"/>
+          <w:szCs w:val="32"/>
+        </w:rPr>
+        <w:t xml:space="preserve"> Links</w:t>
+      </w:r>
+      <w:r>
+        <w:rPr>
+          <w:rFonts w:hint="eastAsia"/>
+          <w:sz w:val="24"/>
+          <w:szCs w:val="32"/>
+        </w:rPr>
+        <w:t>：各个路段集合，他们之间通过起点与终点链接，构成了</w:t>
+      </w:r>
+      <w:r>
+        <w:rPr>
+          <w:rFonts w:hint="eastAsia"/>
+          <w:sz w:val="24"/>
+          <w:szCs w:val="32"/>
+        </w:rPr>
+        <w:t>道路网。</w:t>
+      </w:r>
+    </w:p>
+    <w:p>
+      <w:pPr>
+        <w:tabs>
+          <w:tab w:val="left" w:pos="312"/>
+        </w:tabs>
+        <w:rPr>
+          <w:sz w:val="24"/>
+          <w:szCs w:val="32"/>
+        </w:rPr>
+      </w:pPr>
+      <w:r>
+        <w:rPr>
+          <w:rFonts w:hint="eastAsia"/>
+          <w:sz w:val="24"/>
+          <w:szCs w:val="32"/>
+        </w:rPr>
+        <w:t>Path</w:t>
+      </w:r>
+      <w:r>
+        <w:rPr>
+          <w:rFonts w:hint="eastAsia"/>
+          <w:sz w:val="24"/>
+          <w:szCs w:val="32"/>
+        </w:rPr>
+        <w:t>：在道路网络上，车辆有可能选择的行驶路线</w:t>
+      </w:r>
+    </w:p>
+    <w:p>
+      <w:pPr>
+        <w:tabs>
+          <w:tab w:val="left" w:pos="312"/>
+        </w:tabs>
+        <w:rPr>
+          <w:sz w:val="24"/>
+          <w:szCs w:val="32"/>
+        </w:rPr>
+      </w:pPr>
+      <w:r>
+        <w:rPr>
+          <w:rFonts w:hint="eastAsia"/>
+          <w:sz w:val="24"/>
+          <w:szCs w:val="32"/>
+        </w:rPr>
+        <w:t>Profile</w:t>
+      </w:r>
+      <w:r>
+        <w:rPr>
+          <w:rFonts w:hint="eastAsia"/>
+          <w:sz w:val="24"/>
+          <w:szCs w:val="32"/>
+        </w:rPr>
+        <w:t>：当前</w:t>
+      </w:r>
+      <w:r>
+        <w:rPr>
+          <w:rFonts w:hint="eastAsia"/>
+          <w:sz w:val="24"/>
+          <w:szCs w:val="32"/>
+        </w:rPr>
+        <w:t>行驶</w:t>
+      </w:r>
+      <w:r>
+        <w:rPr>
+          <w:rFonts w:hint="eastAsia"/>
+          <w:sz w:val="24"/>
+          <w:szCs w:val="32"/>
+        </w:rPr>
+        <w:t>路线上的路线属性与特征描述。</w:t>
+      </w:r>
+    </w:p>
+    <w:p>
+      <w:pPr>
+        <w:tabs>
+          <w:tab w:val="left" w:pos="312"/>
+        </w:tabs>
+        <w:rPr>
+          <w:sz w:val="24"/>
+          <w:szCs w:val="32"/>
+        </w:rPr>
+      </w:pPr>
+      <w:r>
+        <w:rPr>
+          <w:rFonts w:hint="eastAsia"/>
+          <w:sz w:val="24"/>
+          <w:szCs w:val="32"/>
+        </w:rPr>
+        <w:t>Profile</w:t>
+      </w:r>
+      <w:r>
+        <w:rPr>
+          <w:sz w:val="24"/>
+          <w:szCs w:val="32"/>
+        </w:rPr>
+        <w:t xml:space="preserve"> Entry</w:t>
+      </w:r>
+      <w:r>
+        <w:rPr>
+          <w:rFonts w:hint="eastAsia"/>
+          <w:sz w:val="24"/>
+          <w:szCs w:val="32"/>
+        </w:rPr>
+        <w:t>：</w:t>
+      </w:r>
+      <w:r>
+        <w:rPr>
+          <w:rFonts w:hint="eastAsia"/>
+          <w:sz w:val="24"/>
+          <w:szCs w:val="32"/>
+        </w:rPr>
+        <w:t>根据现有经纬度确定的当前行驶路线上的路线属性与特征描述。</w:t>
+      </w:r>
+    </w:p>
+    <w:p>
+      <w:pPr>
+        <w:tabs>
+          <w:tab w:val="left" w:pos="312"/>
+        </w:tabs>
+        <w:rPr>
+          <w:sz w:val="24"/>
+          <w:szCs w:val="32"/>
+        </w:rPr>
+      </w:pPr>
+      <w:r>
+        <w:rPr>
+          <w:rFonts w:hint="eastAsia"/>
+          <w:sz w:val="24"/>
+          <w:szCs w:val="32"/>
+        </w:rPr>
+        <w:t>Profile</w:t>
+      </w:r>
+      <w:r>
+        <w:rPr>
+          <w:sz w:val="24"/>
+          <w:szCs w:val="32"/>
+        </w:rPr>
+        <w:t xml:space="preserve"> T</w:t>
+      </w:r>
+      <w:r>
+        <w:rPr>
+          <w:rFonts w:hint="eastAsia"/>
+          <w:sz w:val="24"/>
+          <w:szCs w:val="32"/>
+        </w:rPr>
+        <w:t>ype</w:t>
+      </w:r>
+      <w:r>
+        <w:rPr>
+          <w:rFonts w:hint="eastAsia"/>
+          <w:sz w:val="24"/>
+          <w:szCs w:val="32"/>
+        </w:rPr>
+        <w:t>：</w:t>
+      </w:r>
+      <w:r>
+        <w:rPr>
+          <w:sz w:val="24"/>
+          <w:szCs w:val="32"/>
+        </w:rPr>
+        <w:t>Profile</w:t>
+      </w:r>
+      <w:r>
+        <w:rPr>
+          <w:rFonts w:hint="eastAsia"/>
+          <w:sz w:val="24"/>
+          <w:szCs w:val="32"/>
+        </w:rPr>
+        <w:t>的类型，比如当前路段的斜坡曲率。</w:t>
+      </w:r>
+    </w:p>
+    <w:p>
+      <w:pPr>
+        <w:rPr>
+          <w:sz w:val="24"/>
+          <w:szCs w:val="32"/>
+        </w:rPr>
+      </w:pPr>
+      <w:r>
+        <w:rPr>
+          <w:sz w:val="24"/>
+          <w:szCs w:val="32"/>
+        </w:rPr>
+        <w:t>S</w:t>
+      </w:r>
+      <w:r>
+        <w:rPr>
+          <w:rFonts w:hint="eastAsia"/>
+          <w:sz w:val="24"/>
+          <w:szCs w:val="32"/>
+        </w:rPr>
+        <w:t>egment</w:t>
+      </w:r>
+      <w:r>
+        <w:rPr>
+          <w:rFonts w:hint="eastAsia"/>
+          <w:sz w:val="24"/>
+          <w:szCs w:val="32"/>
+        </w:rPr>
+        <w:t>：</w:t>
+      </w:r>
+      <w:r>
+        <w:rPr>
+          <w:rFonts w:hint="eastAsia"/>
+          <w:sz w:val="24"/>
+          <w:szCs w:val="32"/>
+        </w:rPr>
+        <w:t>Path</w:t>
+      </w:r>
+      <w:r>
+        <w:rPr>
+          <w:rFonts w:hint="eastAsia"/>
+          <w:sz w:val="24"/>
+          <w:szCs w:val="32"/>
+        </w:rPr>
+        <w:t>上的每一段路段的属性是是</w:t>
+      </w:r>
+      <w:r>
+        <w:rPr>
+          <w:rFonts w:hint="eastAsia"/>
+          <w:sz w:val="24"/>
+          <w:szCs w:val="32"/>
+        </w:rPr>
+        <w:t xml:space="preserve"> </w:t>
+      </w:r>
+      <w:r>
+        <w:rPr>
+          <w:sz w:val="24"/>
+          <w:szCs w:val="32"/>
+        </w:rPr>
+        <w:t>ADAS</w:t>
+      </w:r>
+      <w:r>
+        <w:rPr>
+          <w:rFonts w:hint="eastAsia"/>
+          <w:sz w:val="24"/>
+          <w:szCs w:val="32"/>
+        </w:rPr>
+        <w:t>应用中最重要的部分，这部分没有太大改动。</w:t>
+      </w:r>
+    </w:p>
+    <w:p>
+      <w:pPr>
+        <w:rPr>
+          <w:sz w:val="24"/>
+          <w:szCs w:val="32"/>
+        </w:rPr>
+      </w:pPr>
+      <w:r>
+        <w:rPr>
+          <w:sz w:val="24"/>
+          <w:szCs w:val="32"/>
+        </w:rPr>
+        <w:t>L</w:t>
+      </w:r>
+      <w:r>
+        <w:rPr>
+          <w:rFonts w:hint="eastAsia"/>
+          <w:sz w:val="24"/>
+          <w:szCs w:val="32"/>
+        </w:rPr>
+        <w:t>ink</w:t>
+      </w:r>
+      <w:r>
+        <w:rPr>
+          <w:rFonts w:hint="eastAsia"/>
+          <w:sz w:val="24"/>
+          <w:szCs w:val="32"/>
+        </w:rPr>
+        <w:t>：来自于地图数据库，范围是道路中连接两个岔路口</w:t>
+      </w:r>
+      <w:r>
+        <w:rPr>
+          <w:rFonts w:hint="eastAsia"/>
+          <w:sz w:val="24"/>
+          <w:szCs w:val="32"/>
+        </w:rPr>
+        <w:t>中间的部分</w:t>
+      </w:r>
+    </w:p>
+    <w:p>
+      <w:pPr>
+        <w:rPr>
+          <w:sz w:val="24"/>
+          <w:szCs w:val="32"/>
+        </w:rPr>
+      </w:pPr>
+      <w:r>
+        <w:rPr>
+          <w:rFonts w:hint="eastAsia"/>
+          <w:sz w:val="24"/>
+          <w:szCs w:val="32"/>
+        </w:rPr>
+        <w:t>Most</w:t>
+      </w:r>
+      <w:r>
+        <w:rPr>
+          <w:sz w:val="24"/>
+          <w:szCs w:val="32"/>
+        </w:rPr>
+        <w:t xml:space="preserve"> </w:t>
+      </w:r>
+      <w:proofErr w:type="spellStart"/>
+      <w:r>
+        <w:rPr>
+          <w:sz w:val="24"/>
+          <w:szCs w:val="32"/>
+        </w:rPr>
+        <w:t>P</w:t>
+      </w:r>
+      <w:r>
+        <w:rPr>
+          <w:rFonts w:hint="eastAsia"/>
+          <w:sz w:val="24"/>
+          <w:szCs w:val="32"/>
+        </w:rPr>
+        <w:t>refered</w:t>
+      </w:r>
+      <w:proofErr w:type="spellEnd"/>
+      <w:r>
+        <w:rPr>
+          <w:sz w:val="24"/>
+          <w:szCs w:val="32"/>
+        </w:rPr>
         <w:t xml:space="preserve"> P</w:t>
       </w:r>
       <w:r>
@@ -4365,7 +5092,7 @@
           <w:sz w:val="24"/>
           <w:szCs w:val="32"/>
         </w:rPr>
-        <w:t>rivider</w:t>
+        <w:t>ath</w:t>
       </w:r>
       <w:r>
         <w:rPr>
@@ -4375,245 +5102,85 @@
         </w:rPr>
         <w:t>（</w:t>
       </w:r>
-      <w:r>
-        <w:rPr>
-          <w:sz w:val="24"/>
-          <w:szCs w:val="32"/>
-        </w:rPr>
-        <w:t>AV3HP</w:t>
-      </w:r>
-      <w:r>
-        <w:rPr>
-          <w:rFonts w:hint="eastAsia"/>
-          <w:sz w:val="24"/>
-          <w:szCs w:val="32"/>
-        </w:rPr>
-        <w:t>）：视野数据提供者，</w:t>
-      </w:r>
-      <w:r>
-        <w:rPr>
-          <w:rFonts w:hint="eastAsia"/>
-          <w:sz w:val="24"/>
-          <w:szCs w:val="32"/>
-        </w:rPr>
-        <w:t>A</w:t>
-      </w:r>
-      <w:r>
-        <w:rPr>
-          <w:sz w:val="24"/>
-          <w:szCs w:val="32"/>
-        </w:rPr>
-        <w:t>DAS</w:t>
-      </w:r>
-      <w:r>
-        <w:rPr>
-          <w:rFonts w:hint="eastAsia"/>
-          <w:sz w:val="24"/>
-          <w:szCs w:val="32"/>
-        </w:rPr>
-        <w:t>软件的一部分，用于生成</w:t>
-      </w:r>
-      <w:r>
-        <w:rPr>
-          <w:rFonts w:hint="eastAsia"/>
-          <w:sz w:val="24"/>
-          <w:szCs w:val="32"/>
-        </w:rPr>
-        <w:t>A</w:t>
-      </w:r>
-      <w:r>
-        <w:rPr>
-          <w:sz w:val="24"/>
-          <w:szCs w:val="32"/>
-        </w:rPr>
-        <w:t>DAS H</w:t>
-      </w:r>
-      <w:r>
-        <w:rPr>
-          <w:rFonts w:hint="eastAsia"/>
-          <w:sz w:val="24"/>
-          <w:szCs w:val="32"/>
-        </w:rPr>
-        <w:t>orizon</w:t>
-      </w:r>
-      <w:r>
-        <w:rPr>
-          <w:rFonts w:hint="eastAsia"/>
-          <w:sz w:val="24"/>
-          <w:szCs w:val="32"/>
-        </w:rPr>
-        <w:t>数据，并提供给其他应用</w:t>
-      </w:r>
-    </w:p>
-    <w:p>
-      <w:pPr>
-        <w:tabs>
-          <w:tab w:val="left" w:pos="312"/>
-        </w:tabs>
-        <w:rPr>
-          <w:sz w:val="24"/>
-          <w:szCs w:val="32"/>
-        </w:rPr>
-      </w:pPr>
-      <w:r>
-        <w:rPr>
-          <w:rFonts w:hint="eastAsia"/>
-          <w:sz w:val="24"/>
-          <w:szCs w:val="32"/>
-        </w:rPr>
-        <w:t>H</w:t>
-      </w:r>
-      <w:r>
-        <w:rPr>
-          <w:sz w:val="24"/>
-          <w:szCs w:val="32"/>
-        </w:rPr>
-        <w:t>orizon R</w:t>
-      </w:r>
-      <w:r>
-        <w:rPr>
-          <w:rFonts w:hint="eastAsia"/>
-          <w:sz w:val="24"/>
-          <w:szCs w:val="32"/>
-        </w:rPr>
-        <w:t>e</w:t>
-      </w:r>
-      <w:r>
-        <w:rPr>
-          <w:sz w:val="24"/>
-          <w:szCs w:val="32"/>
-        </w:rPr>
-        <w:t>constructor</w:t>
-      </w:r>
-      <w:r>
-        <w:rPr>
-          <w:rFonts w:hint="eastAsia"/>
-          <w:sz w:val="24"/>
-          <w:szCs w:val="32"/>
-        </w:rPr>
-        <w:t>（</w:t>
-      </w:r>
-      <w:r>
-        <w:rPr>
-          <w:rFonts w:hint="eastAsia"/>
-          <w:sz w:val="24"/>
-          <w:szCs w:val="32"/>
-        </w:rPr>
-        <w:t>Av</w:t>
-      </w:r>
-      <w:r>
-        <w:rPr>
-          <w:sz w:val="24"/>
-          <w:szCs w:val="32"/>
-        </w:rPr>
-        <w:t>3HR</w:t>
-      </w:r>
-      <w:r>
-        <w:rPr>
-          <w:rFonts w:hint="eastAsia"/>
-          <w:sz w:val="24"/>
-          <w:szCs w:val="32"/>
-        </w:rPr>
-        <w:t>）：重够了</w:t>
-      </w:r>
-      <w:r>
-        <w:rPr>
-          <w:sz w:val="24"/>
-          <w:szCs w:val="32"/>
-        </w:rPr>
-        <w:t>Av3</w:t>
-      </w:r>
-      <w:r>
-        <w:rPr>
-          <w:rFonts w:hint="eastAsia"/>
-          <w:sz w:val="24"/>
-          <w:szCs w:val="32"/>
-        </w:rPr>
-        <w:t>的结构与接口，并命名为</w:t>
-      </w:r>
-      <w:r>
-        <w:rPr>
-          <w:rFonts w:hint="eastAsia"/>
-          <w:sz w:val="24"/>
-          <w:szCs w:val="32"/>
-        </w:rPr>
-        <w:t>Av</w:t>
-      </w:r>
-      <w:r>
-        <w:rPr>
-          <w:sz w:val="24"/>
-          <w:szCs w:val="32"/>
-        </w:rPr>
-        <w:t>3HP</w:t>
-      </w:r>
-    </w:p>
-    <w:p>
-      <w:pPr>
-        <w:tabs>
-          <w:tab w:val="left" w:pos="312"/>
-        </w:tabs>
-        <w:rPr>
-          <w:sz w:val="24"/>
-          <w:szCs w:val="32"/>
-        </w:rPr>
-      </w:pPr>
-      <w:r>
-        <w:rPr>
-          <w:rFonts w:hint="eastAsia"/>
-          <w:sz w:val="24"/>
-          <w:szCs w:val="32"/>
-        </w:rPr>
-        <w:t>Network</w:t>
-      </w:r>
-      <w:r>
-        <w:rPr>
-          <w:sz w:val="24"/>
-          <w:szCs w:val="32"/>
-        </w:rPr>
-        <w:t xml:space="preserve"> </w:t>
-      </w:r>
-      <w:r>
-        <w:rPr>
-          <w:rFonts w:hint="eastAsia"/>
-          <w:sz w:val="24"/>
-          <w:szCs w:val="32"/>
-        </w:rPr>
-        <w:t>of</w:t>
-      </w:r>
-      <w:r>
-        <w:rPr>
-          <w:sz w:val="24"/>
-          <w:szCs w:val="32"/>
-        </w:rPr>
-        <w:t xml:space="preserve"> Links</w:t>
-      </w:r>
-      <w:r>
-        <w:rPr>
-          <w:rFonts w:hint="eastAsia"/>
-          <w:sz w:val="24"/>
-          <w:szCs w:val="32"/>
-        </w:rPr>
-        <w:t>：各个路段集合，他们之间通过起点与终点链接，构成了</w:t>
-      </w:r>
-      <w:r>
-        <w:rPr>
-          <w:rFonts w:hint="eastAsia"/>
-          <w:sz w:val="24"/>
-          <w:szCs w:val="32"/>
-        </w:rPr>
-        <w:t>道路网。</w:t>
-      </w:r>
-    </w:p>
-    <w:p>
-      <w:pPr>
-        <w:tabs>
-          <w:tab w:val="left" w:pos="312"/>
-        </w:tabs>
-        <w:rPr>
-          <w:sz w:val="24"/>
-          <w:szCs w:val="32"/>
-        </w:rPr>
-      </w:pPr>
+      <w:proofErr w:type="spellStart"/>
+      <w:r>
+        <w:rPr>
+          <w:rFonts w:hint="eastAsia"/>
+          <w:sz w:val="24"/>
+          <w:szCs w:val="32"/>
+        </w:rPr>
+        <w:t>M</w:t>
+      </w:r>
+      <w:r>
+        <w:rPr>
+          <w:sz w:val="24"/>
+          <w:szCs w:val="32"/>
+        </w:rPr>
+        <w:t>PP,formerly</w:t>
+      </w:r>
+      <w:proofErr w:type="spellEnd"/>
+      <w:r>
+        <w:rPr>
+          <w:sz w:val="24"/>
+          <w:szCs w:val="32"/>
+        </w:rPr>
+        <w:t xml:space="preserve"> Most probable Path</w:t>
+      </w:r>
+      <w:r>
+        <w:rPr>
+          <w:rFonts w:hint="eastAsia"/>
+          <w:sz w:val="24"/>
+          <w:szCs w:val="32"/>
+        </w:rPr>
+        <w:t>）：某条道路上车辆的偏好路线，这些路线可能</w:t>
+      </w:r>
+      <w:r>
+        <w:rPr>
+          <w:rFonts w:hint="eastAsia"/>
+          <w:sz w:val="24"/>
+          <w:szCs w:val="32"/>
+        </w:rPr>
+        <w:t>是其他路线组合而来。</w:t>
+      </w:r>
+    </w:p>
+    <w:p>
+      <w:pPr>
+        <w:rPr>
+          <w:sz w:val="24"/>
+          <w:szCs w:val="32"/>
+        </w:rPr>
+      </w:pPr>
+      <w:r>
+        <w:rPr>
+          <w:rFonts w:hint="eastAsia"/>
+          <w:sz w:val="24"/>
+          <w:szCs w:val="32"/>
+        </w:rPr>
+        <w:t>Root</w:t>
+      </w:r>
+      <w:r>
+        <w:rPr>
+          <w:sz w:val="24"/>
+          <w:szCs w:val="32"/>
+        </w:rPr>
+        <w:t xml:space="preserve"> P</w:t>
+      </w:r>
+      <w:r>
+        <w:rPr>
+          <w:rFonts w:hint="eastAsia"/>
+          <w:sz w:val="24"/>
+          <w:szCs w:val="32"/>
+        </w:rPr>
+        <w:t>ath</w:t>
+      </w:r>
+      <w:r>
+        <w:rPr>
+          <w:rFonts w:hint="eastAsia"/>
+          <w:sz w:val="24"/>
+          <w:szCs w:val="32"/>
+        </w:rPr>
+        <w:t>：根</w:t>
+      </w:r>
       <w:r>
         <w:rPr>
           <w:rFonts w:hint="eastAsia"/>
@@ -4622,82 +5189,98 @@
         </w:rPr>
         <w:t>Path</w:t>
       </w:r>
-      <w:r>
-        <w:rPr>
-          <w:rFonts w:hint="eastAsia"/>
-          <w:sz w:val="24"/>
-          <w:szCs w:val="32"/>
-        </w:rPr>
-        <w:t>：在道路网络上，车辆有可能选择的行驶路线</w:t>
-      </w:r>
-    </w:p>
-    <w:p>
-      <w:pPr>
-        <w:tabs>
-          <w:tab w:val="left" w:pos="312"/>
-        </w:tabs>
-        <w:rPr>
-          <w:sz w:val="24"/>
-          <w:szCs w:val="32"/>
-        </w:rPr>
-      </w:pPr>
-      <w:r>
-        <w:rPr>
-          <w:rFonts w:hint="eastAsia"/>
-          <w:sz w:val="24"/>
-          <w:szCs w:val="32"/>
-        </w:rPr>
-        <w:t>Profile</w:t>
-      </w:r>
-      <w:r>
-        <w:rPr>
-          <w:rFonts w:hint="eastAsia"/>
-          <w:sz w:val="24"/>
-          <w:szCs w:val="32"/>
-        </w:rPr>
-        <w:t>：当前</w:t>
-      </w:r>
-      <w:r>
-        <w:rPr>
-          <w:rFonts w:hint="eastAsia"/>
-          <w:sz w:val="24"/>
-          <w:szCs w:val="32"/>
-        </w:rPr>
-        <w:t>行驶</w:t>
-      </w:r>
-      <w:r>
-        <w:rPr>
-          <w:rFonts w:hint="eastAsia"/>
-          <w:sz w:val="24"/>
-          <w:szCs w:val="32"/>
-        </w:rPr>
-        <w:t>路线上的路线属性与特征描述。</w:t>
-      </w:r>
-    </w:p>
-    <w:p>
-      <w:pPr>
-        <w:tabs>
-          <w:tab w:val="left" w:pos="312"/>
-        </w:tabs>
-        <w:rPr>
-          <w:sz w:val="24"/>
-          <w:szCs w:val="32"/>
-        </w:rPr>
-      </w:pPr>
-      <w:r>
-        <w:rPr>
-          <w:rFonts w:hint="eastAsia"/>
-          <w:sz w:val="24"/>
-          <w:szCs w:val="32"/>
-        </w:rPr>
-        <w:t>Profile</w:t>
-      </w:r>
-      <w:r>
-        <w:rPr>
-          <w:sz w:val="24"/>
-          <w:szCs w:val="32"/>
-        </w:rPr>
-        <w:t xml:space="preserve"> Entry</w:t>
+    </w:p>
+    <w:p>
+      <w:pPr>
+        <w:rPr>
+          <w:sz w:val="24"/>
+          <w:szCs w:val="32"/>
+        </w:rPr>
+      </w:pPr>
+      <w:r>
+        <w:rPr>
+          <w:rFonts w:hint="eastAsia"/>
+          <w:sz w:val="24"/>
+          <w:szCs w:val="32"/>
+        </w:rPr>
+        <w:t>Sub</w:t>
+      </w:r>
+      <w:r>
+        <w:rPr>
+          <w:sz w:val="24"/>
+          <w:szCs w:val="32"/>
+        </w:rPr>
+        <w:t xml:space="preserve"> Path</w:t>
+      </w:r>
+      <w:r>
+        <w:rPr>
+          <w:rFonts w:hint="eastAsia"/>
+          <w:sz w:val="24"/>
+          <w:szCs w:val="32"/>
+        </w:rPr>
+        <w:t>：父</w:t>
+      </w:r>
+      <w:r>
+        <w:rPr>
+          <w:rFonts w:hint="eastAsia"/>
+          <w:sz w:val="24"/>
+          <w:szCs w:val="32"/>
+        </w:rPr>
+        <w:t>Path</w:t>
+      </w:r>
+      <w:r>
+        <w:rPr>
+          <w:rFonts w:hint="eastAsia"/>
+          <w:sz w:val="24"/>
+          <w:szCs w:val="32"/>
+        </w:rPr>
+        <w:t>上的分支</w:t>
+      </w:r>
+      <w:r>
+        <w:rPr>
+          <w:rFonts w:hint="eastAsia"/>
+          <w:sz w:val="24"/>
+          <w:szCs w:val="32"/>
+        </w:rPr>
+        <w:t>Path</w:t>
+      </w:r>
+    </w:p>
+    <w:p>
+      <w:pPr>
+        <w:rPr>
+          <w:sz w:val="24"/>
+          <w:szCs w:val="32"/>
+        </w:rPr>
+      </w:pPr>
+      <w:r>
+        <w:rPr>
+          <w:sz w:val="24"/>
+          <w:szCs w:val="32"/>
+        </w:rPr>
+        <w:t>V</w:t>
+      </w:r>
+      <w:r>
+        <w:rPr>
+          <w:rFonts w:hint="eastAsia"/>
+          <w:sz w:val="24"/>
+          <w:szCs w:val="32"/>
+        </w:rPr>
+        <w:t>ehicle</w:t>
+      </w:r>
+      <w:r>
+        <w:rPr>
+          <w:sz w:val="24"/>
+          <w:szCs w:val="32"/>
+        </w:rPr>
+        <w:t xml:space="preserve"> P</w:t>
+      </w:r>
+      <w:r>
+        <w:rPr>
+          <w:rFonts w:hint="eastAsia"/>
+          <w:sz w:val="24"/>
+          <w:szCs w:val="32"/>
+        </w:rPr>
+        <w:t>ath</w:t>
       </w:r>
       <w:r>
         <w:rPr>
@@ -4713,41 +5296,108 @@
           <w:sz w:val="24"/>
           <w:szCs w:val="32"/>
         </w:rPr>
-        <w:t>根据现有经纬度确定的当前行驶路线上的路线属性与特征描述。</w:t>
-      </w:r>
-    </w:p>
-    <w:p>
-      <w:pPr>
-        <w:tabs>
-          <w:tab w:val="left" w:pos="312"/>
-        </w:tabs>
-        <w:rPr>
-          <w:sz w:val="24"/>
-          <w:szCs w:val="32"/>
-        </w:rPr>
-      </w:pPr>
-      <w:r>
-        <w:rPr>
-          <w:rFonts w:hint="eastAsia"/>
-          <w:sz w:val="24"/>
-          <w:szCs w:val="32"/>
-        </w:rPr>
-        <w:t>Profile</w:t>
-      </w:r>
-      <w:r>
-        <w:rPr>
-          <w:sz w:val="24"/>
-          <w:szCs w:val="32"/>
-        </w:rPr>
-        <w:t xml:space="preserve"> T</w:t>
-      </w:r>
-      <w:r>
-        <w:rPr>
-          <w:rFonts w:hint="eastAsia"/>
-          <w:sz w:val="24"/>
-          <w:szCs w:val="32"/>
-        </w:rPr>
-        <w:t>ype</w:t>
+        <w:t>当前车所在的</w:t>
+      </w:r>
+      <w:r>
+        <w:rPr>
+          <w:sz w:val="24"/>
+          <w:szCs w:val="32"/>
+        </w:rPr>
+        <w:t>P</w:t>
+      </w:r>
+      <w:r>
+        <w:rPr>
+          <w:rFonts w:hint="eastAsia"/>
+          <w:sz w:val="24"/>
+          <w:szCs w:val="32"/>
+        </w:rPr>
+        <w:t>ath</w:t>
+      </w:r>
+    </w:p>
+    <w:p>
+      <w:pPr>
+        <w:rPr>
+          <w:sz w:val="24"/>
+          <w:szCs w:val="32"/>
+        </w:rPr>
+      </w:pPr>
+      <w:r>
+        <w:rPr>
+          <w:rFonts w:hint="eastAsia"/>
+          <w:sz w:val="24"/>
+          <w:szCs w:val="32"/>
+        </w:rPr>
+        <w:t>Transmitted</w:t>
+      </w:r>
+      <w:r>
+        <w:rPr>
+          <w:sz w:val="24"/>
+          <w:szCs w:val="32"/>
+        </w:rPr>
+        <w:t xml:space="preserve"> P</w:t>
+      </w:r>
+      <w:r>
+        <w:rPr>
+          <w:rFonts w:hint="eastAsia"/>
+          <w:sz w:val="24"/>
+          <w:szCs w:val="32"/>
+        </w:rPr>
+        <w:t>ath</w:t>
+      </w:r>
+      <w:r>
+        <w:rPr>
+          <w:rFonts w:hint="eastAsia"/>
+          <w:sz w:val="24"/>
+          <w:szCs w:val="32"/>
+        </w:rPr>
+        <w:t>：数据提供者通过网络传输</w:t>
+      </w:r>
+      <w:r>
+        <w:rPr>
+          <w:rFonts w:hint="eastAsia"/>
+          <w:sz w:val="24"/>
+          <w:szCs w:val="32"/>
+        </w:rPr>
+        <w:t>Path</w:t>
+      </w:r>
+      <w:r>
+        <w:rPr>
+          <w:rFonts w:hint="eastAsia"/>
+          <w:sz w:val="24"/>
+          <w:szCs w:val="32"/>
+        </w:rPr>
+        <w:t>数据到各个客户端</w:t>
+      </w:r>
+    </w:p>
+    <w:p>
+      <w:pPr>
+        <w:rPr>
+          <w:sz w:val="24"/>
+          <w:szCs w:val="32"/>
+        </w:rPr>
+      </w:pPr>
+      <w:r>
+        <w:rPr>
+          <w:rFonts w:hint="eastAsia"/>
+          <w:sz w:val="24"/>
+          <w:szCs w:val="32"/>
+        </w:rPr>
+        <w:t>Path</w:t>
+      </w:r>
+      <w:r>
+        <w:rPr>
+          <w:sz w:val="24"/>
+          <w:szCs w:val="32"/>
+        </w:rPr>
+        <w:t xml:space="preserve"> I</w:t>
+      </w:r>
+      <w:r>
+        <w:rPr>
+          <w:rFonts w:hint="eastAsia"/>
+          <w:sz w:val="24"/>
+          <w:szCs w:val="32"/>
+        </w:rPr>
+        <w:t>dentifier</w:t>
       </w:r>
       <w:r>
         <w:rPr>
@@ -4759,41 +5409,97 @@
       </w:r>
       <w:r>
         <w:rPr>
-          <w:sz w:val="24"/>
-          <w:szCs w:val="32"/>
-        </w:rPr>
-        <w:t>Profile</w:t>
-      </w:r>
-      <w:r>
-        <w:rPr>
-          <w:rFonts w:hint="eastAsia"/>
-          <w:sz w:val="24"/>
-          <w:szCs w:val="32"/>
-        </w:rPr>
-        <w:t>的类型，比如当前路段的斜坡曲率。</w:t>
-      </w:r>
-    </w:p>
-    <w:p>
-      <w:pPr>
-        <w:rPr>
-          <w:sz w:val="24"/>
-          <w:szCs w:val="32"/>
-        </w:rPr>
-      </w:pPr>
-      <w:r>
-        <w:rPr>
-          <w:sz w:val="24"/>
-          <w:szCs w:val="32"/>
-        </w:rPr>
-        <w:t>S</w:t>
-      </w:r>
-      <w:r>
-        <w:rPr>
-          <w:rFonts w:hint="eastAsia"/>
-          <w:sz w:val="24"/>
-          <w:szCs w:val="32"/>
-        </w:rPr>
-        <w:t>egment</w:t>
+          <w:rFonts w:hint="eastAsia"/>
+          <w:sz w:val="24"/>
+          <w:szCs w:val="32"/>
+        </w:rPr>
+        <w:t>Path</w:t>
+      </w:r>
+      <w:r>
+        <w:rPr>
+          <w:rFonts w:hint="eastAsia"/>
+          <w:sz w:val="24"/>
+          <w:szCs w:val="32"/>
+        </w:rPr>
+        <w:t>的唯一标识码</w:t>
+      </w:r>
+      <w:r>
+        <w:rPr>
+          <w:rFonts w:hint="eastAsia"/>
+          <w:sz w:val="24"/>
+          <w:szCs w:val="32"/>
+        </w:rPr>
+        <w:t>。</w:t>
+      </w:r>
+    </w:p>
+    <w:p>
+      <w:pPr>
+        <w:rPr>
+          <w:sz w:val="24"/>
+          <w:szCs w:val="32"/>
+        </w:rPr>
+      </w:pPr>
+      <w:r>
+        <w:rPr>
+          <w:rFonts w:hint="eastAsia"/>
+          <w:sz w:val="24"/>
+          <w:szCs w:val="32"/>
+        </w:rPr>
+        <w:t>Off</w:t>
+      </w:r>
+      <w:r>
+        <w:rPr>
+          <w:sz w:val="24"/>
+          <w:szCs w:val="32"/>
+        </w:rPr>
+        <w:t>set</w:t>
+      </w:r>
+      <w:r>
+        <w:rPr>
+          <w:rFonts w:hint="eastAsia"/>
+          <w:sz w:val="24"/>
+          <w:szCs w:val="32"/>
+        </w:rPr>
+        <w:t>：在</w:t>
+      </w:r>
+      <w:r>
+        <w:rPr>
+          <w:rFonts w:hint="eastAsia"/>
+          <w:sz w:val="24"/>
+          <w:szCs w:val="32"/>
+        </w:rPr>
+        <w:t>Path</w:t>
+      </w:r>
+      <w:r>
+        <w:rPr>
+          <w:rFonts w:hint="eastAsia"/>
+          <w:sz w:val="24"/>
+          <w:szCs w:val="32"/>
+        </w:rPr>
+        <w:t>上的各个位置</w:t>
+      </w:r>
+    </w:p>
+    <w:p>
+      <w:pPr>
+        <w:rPr>
+          <w:sz w:val="24"/>
+          <w:szCs w:val="32"/>
+        </w:rPr>
+      </w:pPr>
+      <w:r>
+        <w:rPr>
+          <w:rFonts w:hint="eastAsia"/>
+          <w:sz w:val="24"/>
+          <w:szCs w:val="32"/>
+        </w:rPr>
+        <w:t>U</w:t>
+      </w:r>
+      <w:r>
+        <w:rPr>
+          <w:sz w:val="24"/>
+          <w:szCs w:val="32"/>
+        </w:rPr>
+        <w:t>nknown Value</w:t>
       </w:r>
       <w:r>
         <w:rPr>
@@ -4809,303 +5515,142 @@
           <w:sz w:val="24"/>
           <w:szCs w:val="32"/>
         </w:rPr>
-        <w:t>Path</w:t>
-      </w:r>
-      <w:r>
-        <w:rPr>
-          <w:rFonts w:hint="eastAsia"/>
-          <w:sz w:val="24"/>
-          <w:szCs w:val="32"/>
-        </w:rPr>
-        <w:t>上的每一段路段的属性是是</w:t>
-      </w:r>
-      <w:r>
-        <w:rPr>
-          <w:rFonts w:hint="eastAsia"/>
-          <w:sz w:val="24"/>
-          <w:szCs w:val="32"/>
-        </w:rPr>
-        <w:t xml:space="preserve"> </w:t>
-      </w:r>
-      <w:r>
-        <w:rPr>
-          <w:sz w:val="24"/>
-          <w:szCs w:val="32"/>
-        </w:rPr>
-        <w:t>ADAS</w:t>
-      </w:r>
-      <w:r>
-        <w:rPr>
-          <w:rFonts w:hint="eastAsia"/>
-          <w:sz w:val="24"/>
-          <w:szCs w:val="32"/>
-        </w:rPr>
-        <w:t>应用中最重要的部分，这部分没有太大改动。</w:t>
-      </w:r>
-    </w:p>
-    <w:p>
-      <w:pPr>
-        <w:rPr>
-          <w:sz w:val="24"/>
-          <w:szCs w:val="32"/>
-        </w:rPr>
-      </w:pPr>
-      <w:r>
-        <w:rPr>
-          <w:sz w:val="24"/>
-          <w:szCs w:val="32"/>
-        </w:rPr>
-        <w:t>L</w:t>
-      </w:r>
-      <w:r>
-        <w:rPr>
-          <w:rFonts w:hint="eastAsia"/>
-          <w:sz w:val="24"/>
-          <w:szCs w:val="32"/>
-        </w:rPr>
-        <w:t>ink</w:t>
-      </w:r>
-      <w:r>
-        <w:rPr>
-          <w:rFonts w:hint="eastAsia"/>
-          <w:sz w:val="24"/>
-          <w:szCs w:val="32"/>
-        </w:rPr>
-        <w:t>：来自于地图数据库，范围是道路中连接两个岔路口</w:t>
-      </w:r>
-      <w:r>
-        <w:rPr>
-          <w:rFonts w:hint="eastAsia"/>
-          <w:sz w:val="24"/>
-          <w:szCs w:val="32"/>
-        </w:rPr>
-        <w:t>中间的部分</w:t>
-      </w:r>
-    </w:p>
-    <w:p>
-      <w:pPr>
-        <w:rPr>
-          <w:sz w:val="24"/>
-          <w:szCs w:val="32"/>
-        </w:rPr>
-      </w:pPr>
-      <w:r>
-        <w:rPr>
-          <w:rFonts w:hint="eastAsia"/>
-          <w:sz w:val="24"/>
-          <w:szCs w:val="32"/>
-        </w:rPr>
-        <w:t>Most</w:t>
-      </w:r>
-      <w:r>
-        <w:rPr>
-          <w:sz w:val="24"/>
-          <w:szCs w:val="32"/>
-        </w:rPr>
-        <w:t xml:space="preserve"> P</w:t>
-      </w:r>
-      <w:r>
-        <w:rPr>
-          <w:rFonts w:hint="eastAsia"/>
-          <w:sz w:val="24"/>
-          <w:szCs w:val="32"/>
-        </w:rPr>
-        <w:t>refered</w:t>
-      </w:r>
-      <w:r>
-        <w:rPr>
-          <w:sz w:val="24"/>
-          <w:szCs w:val="32"/>
-        </w:rPr>
-        <w:t xml:space="preserve"> P</w:t>
-      </w:r>
-      <w:r>
-        <w:rPr>
-          <w:rFonts w:hint="eastAsia"/>
-          <w:sz w:val="24"/>
-          <w:szCs w:val="32"/>
-        </w:rPr>
-        <w:t>ath</w:t>
-      </w:r>
-      <w:r>
-        <w:rPr>
-          <w:rFonts w:hint="eastAsia"/>
-          <w:sz w:val="24"/>
-          <w:szCs w:val="32"/>
-        </w:rPr>
-        <w:t>（</w:t>
-      </w:r>
-      <w:r>
-        <w:rPr>
-          <w:rFonts w:hint="eastAsia"/>
-          <w:sz w:val="24"/>
-          <w:szCs w:val="32"/>
-        </w:rPr>
-        <w:t>M</w:t>
-      </w:r>
-      <w:r>
-        <w:rPr>
-          <w:sz w:val="24"/>
-          <w:szCs w:val="32"/>
-        </w:rPr>
-        <w:t>PP,formerly Most probable Path</w:t>
-      </w:r>
-      <w:r>
-        <w:rPr>
-          <w:rFonts w:hint="eastAsia"/>
-          <w:sz w:val="24"/>
-          <w:szCs w:val="32"/>
-        </w:rPr>
-        <w:t>）：某条道路上车辆的偏好路线，这些路线可能</w:t>
-      </w:r>
-      <w:r>
-        <w:rPr>
-          <w:rFonts w:hint="eastAsia"/>
-          <w:sz w:val="24"/>
-          <w:szCs w:val="32"/>
-        </w:rPr>
-        <w:t>是其他路线组合而来。</w:t>
-      </w:r>
-    </w:p>
-    <w:p>
-      <w:pPr>
-        <w:rPr>
-          <w:sz w:val="24"/>
-          <w:szCs w:val="32"/>
-        </w:rPr>
-      </w:pPr>
-      <w:r>
-        <w:rPr>
-          <w:rFonts w:hint="eastAsia"/>
-          <w:sz w:val="24"/>
-          <w:szCs w:val="32"/>
-        </w:rPr>
-        <w:t>Root</w:t>
-      </w:r>
-      <w:r>
-        <w:rPr>
-          <w:sz w:val="24"/>
-          <w:szCs w:val="32"/>
-        </w:rPr>
-        <w:t xml:space="preserve"> P</w:t>
-      </w:r>
-      <w:r>
-        <w:rPr>
-          <w:rFonts w:hint="eastAsia"/>
-          <w:sz w:val="24"/>
-          <w:szCs w:val="32"/>
-        </w:rPr>
-        <w:t>ath</w:t>
-      </w:r>
-      <w:r>
-        <w:rPr>
-          <w:rFonts w:hint="eastAsia"/>
-          <w:sz w:val="24"/>
-          <w:szCs w:val="32"/>
-        </w:rPr>
-        <w:t>：根</w:t>
-      </w:r>
-      <w:r>
-        <w:rPr>
-          <w:rFonts w:hint="eastAsia"/>
-          <w:sz w:val="24"/>
-          <w:szCs w:val="32"/>
-        </w:rPr>
-        <w:t>Path</w:t>
-      </w:r>
-    </w:p>
-    <w:p>
-      <w:pPr>
-        <w:rPr>
-          <w:sz w:val="24"/>
-          <w:szCs w:val="32"/>
-        </w:rPr>
-      </w:pPr>
-      <w:r>
-        <w:rPr>
-          <w:rFonts w:hint="eastAsia"/>
-          <w:sz w:val="24"/>
-          <w:szCs w:val="32"/>
-        </w:rPr>
-        <w:t>Sub</w:t>
-      </w:r>
-      <w:r>
-        <w:rPr>
-          <w:sz w:val="24"/>
-          <w:szCs w:val="32"/>
-        </w:rPr>
-        <w:t xml:space="preserve"> Path</w:t>
-      </w:r>
-      <w:r>
-        <w:rPr>
-          <w:rFonts w:hint="eastAsia"/>
-          <w:sz w:val="24"/>
-          <w:szCs w:val="32"/>
-        </w:rPr>
-        <w:t>：父</w:t>
-      </w:r>
-      <w:r>
-        <w:rPr>
-          <w:rFonts w:hint="eastAsia"/>
-          <w:sz w:val="24"/>
-          <w:szCs w:val="32"/>
-        </w:rPr>
-        <w:t>Path</w:t>
-      </w:r>
-      <w:r>
-        <w:rPr>
-          <w:rFonts w:hint="eastAsia"/>
-          <w:sz w:val="24"/>
-          <w:szCs w:val="32"/>
-        </w:rPr>
-        <w:t>上的分支</w:t>
-      </w:r>
-      <w:r>
-        <w:rPr>
-          <w:rFonts w:hint="eastAsia"/>
-          <w:sz w:val="24"/>
-          <w:szCs w:val="32"/>
-        </w:rPr>
-        <w:t>Path</w:t>
-      </w:r>
-    </w:p>
-    <w:p>
-      <w:pPr>
-        <w:rPr>
-          <w:sz w:val="24"/>
-          <w:szCs w:val="32"/>
-        </w:rPr>
-      </w:pPr>
-      <w:r>
-        <w:rPr>
-          <w:sz w:val="24"/>
-          <w:szCs w:val="32"/>
-        </w:rPr>
-        <w:t>V</w:t>
-      </w:r>
-      <w:r>
-        <w:rPr>
-          <w:rFonts w:hint="eastAsia"/>
-          <w:sz w:val="24"/>
-          <w:szCs w:val="32"/>
-        </w:rPr>
-        <w:t>ehicle</w:t>
-      </w:r>
-      <w:r>
-        <w:rPr>
-          <w:sz w:val="24"/>
-          <w:szCs w:val="32"/>
-        </w:rPr>
-        <w:t xml:space="preserve"> P</w:t>
-      </w:r>
-      <w:r>
-        <w:rPr>
-          <w:rFonts w:hint="eastAsia"/>
-          <w:sz w:val="24"/>
-          <w:szCs w:val="32"/>
-        </w:rPr>
-        <w:t>ath</w:t>
-      </w:r>
+        <w:t>来自</w:t>
+      </w:r>
+      <w:r>
+        <w:rPr>
+          <w:rFonts w:hint="eastAsia"/>
+          <w:sz w:val="24"/>
+          <w:szCs w:val="32"/>
+        </w:rPr>
+        <w:t>Horizon</w:t>
+      </w:r>
+      <w:r>
+        <w:rPr>
+          <w:rFonts w:hint="eastAsia"/>
+          <w:sz w:val="24"/>
+          <w:szCs w:val="32"/>
+        </w:rPr>
+        <w:t>数据提供者提供的额外数据，目前对于当前</w:t>
+      </w:r>
+      <w:r>
+        <w:rPr>
+          <w:rFonts w:hint="eastAsia"/>
+          <w:sz w:val="24"/>
+          <w:szCs w:val="32"/>
+        </w:rPr>
+        <w:t>Horizon</w:t>
+      </w:r>
+      <w:r>
+        <w:rPr>
+          <w:rFonts w:hint="eastAsia"/>
+          <w:sz w:val="24"/>
+          <w:szCs w:val="32"/>
+        </w:rPr>
+        <w:t>暂无他用</w:t>
+      </w:r>
+    </w:p>
+    <w:p>
+      <w:pPr>
+        <w:rPr>
+          <w:sz w:val="24"/>
+          <w:szCs w:val="32"/>
+        </w:rPr>
+      </w:pPr>
+      <w:r>
+        <w:rPr>
+          <w:rFonts w:hint="eastAsia"/>
+          <w:sz w:val="24"/>
+          <w:szCs w:val="32"/>
+        </w:rPr>
+        <w:t>Signal</w:t>
+      </w:r>
+      <w:r>
+        <w:rPr>
+          <w:sz w:val="24"/>
+          <w:szCs w:val="32"/>
+        </w:rPr>
+        <w:t xml:space="preserve"> not Available Value(N/A)</w:t>
+      </w:r>
+      <w:r>
+        <w:rPr>
+          <w:sz w:val="24"/>
+          <w:szCs w:val="32"/>
+        </w:rPr>
+        <w:t>:</w:t>
+      </w:r>
+      <w:r>
+        <w:rPr>
+          <w:rFonts w:hint="eastAsia"/>
+          <w:sz w:val="24"/>
+          <w:szCs w:val="32"/>
+        </w:rPr>
+        <w:t>同上</w:t>
+      </w:r>
+    </w:p>
+    <w:p>
+      <w:pPr>
+        <w:rPr>
+          <w:sz w:val="24"/>
+          <w:szCs w:val="32"/>
+        </w:rPr>
+      </w:pPr>
+      <w:r>
+        <w:rPr>
+          <w:rFonts w:hint="eastAsia"/>
+          <w:sz w:val="24"/>
+          <w:szCs w:val="32"/>
+        </w:rPr>
+        <w:t>Spline</w:t>
+      </w:r>
+      <w:r>
+        <w:rPr>
+          <w:sz w:val="24"/>
+          <w:szCs w:val="32"/>
+        </w:rPr>
+        <w:t>:</w:t>
+      </w:r>
+      <w:r>
+        <w:rPr>
+          <w:rFonts w:hint="eastAsia"/>
+          <w:sz w:val="24"/>
+          <w:szCs w:val="32"/>
+        </w:rPr>
+        <w:t>通过多个方法并基于一套特定</w:t>
+      </w:r>
+      <w:r>
+        <w:rPr>
+          <w:rFonts w:hint="eastAsia"/>
+          <w:sz w:val="24"/>
+          <w:szCs w:val="32"/>
+        </w:rPr>
+        <w:t>控制点而生成的曲线</w:t>
+      </w:r>
+    </w:p>
+    <w:p>
+      <w:pPr>
+        <w:rPr>
+          <w:sz w:val="24"/>
+          <w:szCs w:val="32"/>
+        </w:rPr>
+      </w:pPr>
+      <w:proofErr w:type="spellStart"/>
+      <w:r>
+        <w:rPr>
+          <w:sz w:val="24"/>
+          <w:szCs w:val="32"/>
+        </w:rPr>
+        <w:t>C</w:t>
+      </w:r>
+      <w:r>
+        <w:rPr>
+          <w:rFonts w:hint="eastAsia"/>
+          <w:sz w:val="24"/>
+          <w:szCs w:val="32"/>
+        </w:rPr>
+        <w:t>lothoid</w:t>
+      </w:r>
+      <w:proofErr w:type="spellEnd"/>
       <w:r>
         <w:rPr>
           <w:rFonts w:hint="eastAsia"/>
@@ -5120,373 +5665,6 @@
           <w:sz w:val="24"/>
           <w:szCs w:val="32"/>
         </w:rPr>
-        <w:t>当前车所在的</w:t>
-      </w:r>
-      <w:r>
-        <w:rPr>
-          <w:sz w:val="24"/>
-          <w:szCs w:val="32"/>
-        </w:rPr>
-        <w:t>P</w:t>
-      </w:r>
-      <w:r>
-        <w:rPr>
-          <w:rFonts w:hint="eastAsia"/>
-          <w:sz w:val="24"/>
-          <w:szCs w:val="32"/>
-        </w:rPr>
-        <w:t>ath</w:t>
-      </w:r>
-    </w:p>
-    <w:p>
-      <w:pPr>
-        <w:rPr>
-          <w:sz w:val="24"/>
-          <w:szCs w:val="32"/>
-        </w:rPr>
-      </w:pPr>
-      <w:r>
-        <w:rPr>
-          <w:rFonts w:hint="eastAsia"/>
-          <w:sz w:val="24"/>
-          <w:szCs w:val="32"/>
-        </w:rPr>
-        <w:t>Transmitted</w:t>
-      </w:r>
-      <w:r>
-        <w:rPr>
-          <w:sz w:val="24"/>
-          <w:szCs w:val="32"/>
-        </w:rPr>
-        <w:t xml:space="preserve"> P</w:t>
-      </w:r>
-      <w:r>
-        <w:rPr>
-          <w:rFonts w:hint="eastAsia"/>
-          <w:sz w:val="24"/>
-          <w:szCs w:val="32"/>
-        </w:rPr>
-        <w:t>ath</w:t>
-      </w:r>
-      <w:r>
-        <w:rPr>
-          <w:rFonts w:hint="eastAsia"/>
-          <w:sz w:val="24"/>
-          <w:szCs w:val="32"/>
-        </w:rPr>
-        <w:t>：数据提供者通过网络传输</w:t>
-      </w:r>
-      <w:r>
-        <w:rPr>
-          <w:rFonts w:hint="eastAsia"/>
-          <w:sz w:val="24"/>
-          <w:szCs w:val="32"/>
-        </w:rPr>
-        <w:t>Path</w:t>
-      </w:r>
-      <w:r>
-        <w:rPr>
-          <w:rFonts w:hint="eastAsia"/>
-          <w:sz w:val="24"/>
-          <w:szCs w:val="32"/>
-        </w:rPr>
-        <w:t>数据到各个客户端</w:t>
-      </w:r>
-    </w:p>
-    <w:p>
-      <w:pPr>
-        <w:rPr>
-          <w:sz w:val="24"/>
-          <w:szCs w:val="32"/>
-        </w:rPr>
-      </w:pPr>
-      <w:r>
-        <w:rPr>
-          <w:rFonts w:hint="eastAsia"/>
-          <w:sz w:val="24"/>
-          <w:szCs w:val="32"/>
-        </w:rPr>
-        <w:t>Path</w:t>
-      </w:r>
-      <w:r>
-        <w:rPr>
-          <w:sz w:val="24"/>
-          <w:szCs w:val="32"/>
-        </w:rPr>
-        <w:t xml:space="preserve"> I</w:t>
-      </w:r>
-      <w:r>
-        <w:rPr>
-          <w:rFonts w:hint="eastAsia"/>
-          <w:sz w:val="24"/>
-          <w:szCs w:val="32"/>
-        </w:rPr>
-        <w:t>dentifier</w:t>
-      </w:r>
-      <w:r>
-        <w:rPr>
-          <w:rFonts w:hint="eastAsia"/>
-          <w:sz w:val="24"/>
-          <w:szCs w:val="32"/>
-        </w:rPr>
-        <w:t>：</w:t>
-      </w:r>
-      <w:r>
-        <w:rPr>
-          <w:rFonts w:hint="eastAsia"/>
-          <w:sz w:val="24"/>
-          <w:szCs w:val="32"/>
-        </w:rPr>
-        <w:t>Path</w:t>
-      </w:r>
-      <w:r>
-        <w:rPr>
-          <w:rFonts w:hint="eastAsia"/>
-          <w:sz w:val="24"/>
-          <w:szCs w:val="32"/>
-        </w:rPr>
-        <w:t>的唯一标识码</w:t>
-      </w:r>
-      <w:r>
-        <w:rPr>
-          <w:rFonts w:hint="eastAsia"/>
-          <w:sz w:val="24"/>
-          <w:szCs w:val="32"/>
-        </w:rPr>
-        <w:t>。</w:t>
-      </w:r>
-    </w:p>
-    <w:p>
-      <w:pPr>
-        <w:rPr>
-          <w:sz w:val="24"/>
-          <w:szCs w:val="32"/>
-        </w:rPr>
-      </w:pPr>
-      <w:r>
-        <w:rPr>
-          <w:rFonts w:hint="eastAsia"/>
-          <w:sz w:val="24"/>
-          <w:szCs w:val="32"/>
-        </w:rPr>
-        <w:t>Off</w:t>
-      </w:r>
-      <w:r>
-        <w:rPr>
-          <w:sz w:val="24"/>
-          <w:szCs w:val="32"/>
-        </w:rPr>
-        <w:t>set</w:t>
-      </w:r>
-      <w:r>
-        <w:rPr>
-          <w:rFonts w:hint="eastAsia"/>
-          <w:sz w:val="24"/>
-          <w:szCs w:val="32"/>
-        </w:rPr>
-        <w:t>：在</w:t>
-      </w:r>
-      <w:r>
-        <w:rPr>
-          <w:rFonts w:hint="eastAsia"/>
-          <w:sz w:val="24"/>
-          <w:szCs w:val="32"/>
-        </w:rPr>
-        <w:t>Path</w:t>
-      </w:r>
-      <w:r>
-        <w:rPr>
-          <w:rFonts w:hint="eastAsia"/>
-          <w:sz w:val="24"/>
-          <w:szCs w:val="32"/>
-        </w:rPr>
-        <w:t>上的各个位置</w:t>
-      </w:r>
-    </w:p>
-    <w:p>
-      <w:pPr>
-        <w:rPr>
-          <w:sz w:val="24"/>
-          <w:szCs w:val="32"/>
-        </w:rPr>
-      </w:pPr>
-      <w:r>
-        <w:rPr>
-          <w:rFonts w:hint="eastAsia"/>
-          <w:sz w:val="24"/>
-          <w:szCs w:val="32"/>
-        </w:rPr>
-        <w:t>U</w:t>
-      </w:r>
-      <w:r>
-        <w:rPr>
-          <w:sz w:val="24"/>
-          <w:szCs w:val="32"/>
-        </w:rPr>
-        <w:t>nknown Value</w:t>
-      </w:r>
-      <w:r>
-        <w:rPr>
-          <w:rFonts w:hint="eastAsia"/>
-          <w:sz w:val="24"/>
-          <w:szCs w:val="32"/>
-        </w:rPr>
-        <w:t>：</w:t>
-      </w:r>
-      <w:r>
-        <w:rPr>
-          <w:rFonts w:hint="eastAsia"/>
-          <w:sz w:val="24"/>
-          <w:szCs w:val="32"/>
-        </w:rPr>
-        <w:t>来自</w:t>
-      </w:r>
-      <w:r>
-        <w:rPr>
-          <w:rFonts w:hint="eastAsia"/>
-          <w:sz w:val="24"/>
-          <w:szCs w:val="32"/>
-        </w:rPr>
-        <w:t>Horizon</w:t>
-      </w:r>
-      <w:r>
-        <w:rPr>
-          <w:rFonts w:hint="eastAsia"/>
-          <w:sz w:val="24"/>
-          <w:szCs w:val="32"/>
-        </w:rPr>
-        <w:t>数据提供者提供的额外数据，目前对于当前</w:t>
-      </w:r>
-      <w:r>
-        <w:rPr>
-          <w:rFonts w:hint="eastAsia"/>
-          <w:sz w:val="24"/>
-          <w:szCs w:val="32"/>
-        </w:rPr>
-        <w:t>Horizon</w:t>
-      </w:r>
-      <w:r>
-        <w:rPr>
-          <w:rFonts w:hint="eastAsia"/>
-          <w:sz w:val="24"/>
-          <w:szCs w:val="32"/>
-        </w:rPr>
-        <w:t>暂无他用</w:t>
-      </w:r>
-    </w:p>
-    <w:p>
-      <w:pPr>
-        <w:rPr>
-          <w:sz w:val="24"/>
-          <w:szCs w:val="32"/>
-        </w:rPr>
-      </w:pPr>
-      <w:r>
-        <w:rPr>
-          <w:rFonts w:hint="eastAsia"/>
-          <w:sz w:val="24"/>
-          <w:szCs w:val="32"/>
-        </w:rPr>
-        <w:t>Signal</w:t>
-      </w:r>
-      <w:r>
-        <w:rPr>
-          <w:sz w:val="24"/>
-          <w:szCs w:val="32"/>
-        </w:rPr>
-        <w:t xml:space="preserve"> not Available Value(N/A)</w:t>
-      </w:r>
-      <w:r>
-        <w:rPr>
-          <w:sz w:val="24"/>
-          <w:szCs w:val="32"/>
-        </w:rPr>
-        <w:t>:</w:t>
-      </w:r>
-      <w:r>
-        <w:rPr>
-          <w:rFonts w:hint="eastAsia"/>
-          <w:sz w:val="24"/>
-          <w:szCs w:val="32"/>
-        </w:rPr>
-        <w:t>同上</w:t>
-      </w:r>
-    </w:p>
-    <w:p>
-      <w:pPr>
-        <w:rPr>
-          <w:sz w:val="24"/>
-          <w:szCs w:val="32"/>
-        </w:rPr>
-      </w:pPr>
-      <w:r>
-        <w:rPr>
-          <w:rFonts w:hint="eastAsia"/>
-          <w:sz w:val="24"/>
-          <w:szCs w:val="32"/>
-        </w:rPr>
-        <w:t>Spline</w:t>
-      </w:r>
-      <w:r>
-        <w:rPr>
-          <w:sz w:val="24"/>
-          <w:szCs w:val="32"/>
-        </w:rPr>
-        <w:t>:</w:t>
-      </w:r>
-      <w:r>
-        <w:rPr>
-          <w:rFonts w:hint="eastAsia"/>
-          <w:sz w:val="24"/>
-          <w:szCs w:val="32"/>
-        </w:rPr>
-        <w:t>通过多个方法并基于一套特定</w:t>
-      </w:r>
-      <w:r>
-        <w:rPr>
-          <w:rFonts w:hint="eastAsia"/>
-          <w:sz w:val="24"/>
-          <w:szCs w:val="32"/>
-        </w:rPr>
-        <w:t>控制点而生成的曲线</w:t>
-      </w:r>
-    </w:p>
-    <w:p>
-      <w:pPr>
-        <w:rPr>
-          <w:sz w:val="24"/>
-          <w:szCs w:val="32"/>
-        </w:rPr>
-      </w:pPr>
-      <w:r>
-        <w:rPr>
-          <w:sz w:val="24"/>
-          <w:szCs w:val="32"/>
-        </w:rPr>
-        <w:t>C</w:t>
-      </w:r>
-      <w:r>
-        <w:rPr>
-          <w:rFonts w:hint="eastAsia"/>
-          <w:sz w:val="24"/>
-          <w:szCs w:val="32"/>
-        </w:rPr>
-        <w:t>lothoid</w:t>
-      </w:r>
-      <w:r>
-        <w:rPr>
-          <w:rFonts w:hint="eastAsia"/>
-          <w:sz w:val="24"/>
-          <w:szCs w:val="32"/>
-        </w:rPr>
-        <w:t>：</w:t>
-      </w:r>
-      <w:r>
-        <w:rPr>
-          <w:rFonts w:hint="eastAsia"/>
-          <w:sz w:val="24"/>
-          <w:szCs w:val="32"/>
-        </w:rPr>
         <w:t>根据距离而产生的增加或减少的曲线变化，并且能够体现出</w:t>
       </w:r>
       <w:r>
@@ -5495,7 +5673,25 @@
           <w:sz w:val="24"/>
           <w:szCs w:val="32"/>
         </w:rPr>
-        <w:t>道路上曲线变化的最优点。</w:t>
+        <w:t>道路上曲线变化的</w:t>
+      </w:r>
+      <w:proofErr w:type="gramStart"/>
+      <w:r>
+        <w:rPr>
+          <w:rFonts w:hint="eastAsia"/>
+          <w:sz w:val="24"/>
+          <w:szCs w:val="32"/>
+        </w:rPr>
+        <w:t>最</w:t>
+      </w:r>
+      <w:proofErr w:type="gramEnd"/>
+      <w:r>
+        <w:rPr>
+          <w:rFonts w:hint="eastAsia"/>
+          <w:sz w:val="24"/>
+          <w:szCs w:val="32"/>
+        </w:rPr>
+        <w:t>优点。</w:t>
       </w:r>
     </w:p>
     <w:p>
@@ -6386,7 +6582,15 @@
           <w:sz w:val="24"/>
           <w:szCs w:val="32"/>
         </w:rPr>
-        <w:t>ADASIS V3 H</w:t>
+        <w:t xml:space="preserve">ADASIS V3 </w:t>
+      </w:r>
+      <w:proofErr w:type="spellStart"/>
+      <w:r>
+        <w:rPr>
+          <w:sz w:val="24"/>
+          <w:szCs w:val="32"/>
+        </w:rPr>
+        <w:t>H</w:t>
       </w:r>
       <w:r>
         <w:rPr>
@@ -6396,6 +6600,7 @@
         </w:rPr>
         <w:t>orzion</w:t>
       </w:r>
+      <w:proofErr w:type="spellEnd"/>
       <w:r>
         <w:rPr>
           <w:rFonts w:hint="eastAsia"/>
@@ -6575,6 +6780,7 @@
           <w:szCs w:val="32"/>
         </w:rPr>
       </w:pPr>
+      <w:proofErr w:type="spellStart"/>
       <w:r>
         <w:rPr>
           <w:rFonts w:hint="eastAsia"/>
@@ -6583,6 +6789,7 @@
         </w:rPr>
         <w:t>Horzion</w:t>
       </w:r>
+      <w:proofErr w:type="spellEnd"/>
       <w:r>
         <w:rPr>
           <w:sz w:val="24"/>
@@ -6809,8 +7016,17 @@
           <w:sz w:val="24"/>
           <w:szCs w:val="32"/>
         </w:rPr>
-        <w:t>ADAS V3 Hozrizon</w:t>
-      </w:r>
+        <w:t xml:space="preserve">ADAS V3 </w:t>
+      </w:r>
+      <w:proofErr w:type="spellStart"/>
+      <w:r>
+        <w:rPr>
+          <w:sz w:val="24"/>
+          <w:szCs w:val="32"/>
+        </w:rPr>
+        <w:t>Hozrizon</w:t>
+      </w:r>
+      <w:proofErr w:type="spellEnd"/>
       <w:r>
         <w:rPr>
           <w:rFonts w:hint="eastAsia"/>
@@ -8040,13 +8256,23 @@
         </w:rPr>
         <w:t>的</w:t>
       </w:r>
-      <w:r>
-        <w:rPr>
-          <w:rFonts w:hint="eastAsia"/>
-          <w:sz w:val="24"/>
-          <w:szCs w:val="32"/>
-        </w:rPr>
-        <w:t>丁字口的详情信息</w:t>
+      <w:proofErr w:type="gramStart"/>
+      <w:r>
+        <w:rPr>
+          <w:rFonts w:hint="eastAsia"/>
+          <w:sz w:val="24"/>
+          <w:szCs w:val="32"/>
+        </w:rPr>
+        <w:t>丁字口</w:t>
+      </w:r>
+      <w:proofErr w:type="gramEnd"/>
+      <w:r>
+        <w:rPr>
+          <w:rFonts w:hint="eastAsia"/>
+          <w:sz w:val="24"/>
+          <w:szCs w:val="32"/>
+        </w:rPr>
+        <w:t>的详情信息</w:t>
       </w:r>
     </w:p>
     <w:p>
@@ -8338,7 +8564,25 @@
           <w:sz w:val="24"/>
           <w:szCs w:val="32"/>
         </w:rPr>
-        <w:t>预测电子地图数一般是应用在导航系统中，这也是车机接入地图相关应用的主要目。目前越来越多的车辆都可以有效利用道路信息了。</w:t>
+        <w:t>预测电子地图数一般是应用在导航系统中，这也是</w:t>
+      </w:r>
+      <w:proofErr w:type="gramStart"/>
+      <w:r>
+        <w:rPr>
+          <w:rFonts w:hint="eastAsia"/>
+          <w:sz w:val="24"/>
+          <w:szCs w:val="32"/>
+        </w:rPr>
+        <w:t>车机接入</w:t>
+      </w:r>
+      <w:proofErr w:type="gramEnd"/>
+      <w:r>
+        <w:rPr>
+          <w:rFonts w:hint="eastAsia"/>
+          <w:sz w:val="24"/>
+          <w:szCs w:val="32"/>
+        </w:rPr>
+        <w:t>地图相关应用的主要目。目前越来越多的车辆都可以有效利用道路信息了。</w:t>
       </w:r>
       <w:r>
         <w:rPr>
@@ -8792,13 +9036,23 @@
         </w:rPr>
         <w:t xml:space="preserve">nca IDL </w:t>
       </w:r>
-      <w:r>
-        <w:rPr>
-          <w:rFonts w:hint="eastAsia"/>
-          <w:sz w:val="24"/>
-          <w:szCs w:val="32"/>
-        </w:rPr>
-        <w:t>来作为正式开发语言。名为“</w:t>
+      <w:proofErr w:type="gramStart"/>
+      <w:r>
+        <w:rPr>
+          <w:rFonts w:hint="eastAsia"/>
+          <w:sz w:val="24"/>
+          <w:szCs w:val="32"/>
+        </w:rPr>
+        <w:t>来作</w:t>
+      </w:r>
+      <w:proofErr w:type="gramEnd"/>
+      <w:r>
+        <w:rPr>
+          <w:rFonts w:hint="eastAsia"/>
+          <w:sz w:val="24"/>
+          <w:szCs w:val="32"/>
+        </w:rPr>
+        <w:t>为正式开发语言。名为“</w:t>
       </w:r>
       <w:r>
         <w:rPr>
@@ -9742,6 +9996,7 @@
           <w:szCs w:val="32"/>
         </w:rPr>
       </w:pPr>
+      <w:proofErr w:type="spellStart"/>
       <w:r>
         <w:rPr>
           <w:rFonts w:hint="eastAsia"/>
@@ -9750,6 +10005,7 @@
         </w:rPr>
         <w:t>Horzion</w:t>
       </w:r>
+      <w:proofErr w:type="spellEnd"/>
       <w:r>
         <w:rPr>
           <w:sz w:val="24"/>
@@ -10368,6 +10624,7 @@
         </w:rPr>
         <w:t>的文字说明，所有的</w:t>
       </w:r>
+      <w:proofErr w:type="spellStart"/>
       <w:r>
         <w:rPr>
           <w:rFonts w:hint="eastAsia"/>
@@ -10376,6 +10633,7 @@
         </w:rPr>
         <w:t>placeHolder</w:t>
       </w:r>
+      <w:proofErr w:type="spellEnd"/>
       <w:r>
         <w:rPr>
           <w:rFonts w:hint="eastAsia"/>
@@ -10522,7 +10780,25 @@
           <w:sz w:val="24"/>
           <w:szCs w:val="32"/>
         </w:rPr>
-        <w:t>并以最全量的交互为目标来实现不同供应商设备上的数据通信。为了实现这一点，非常有必要定义清楚协议中数据的颗粒度细化到</w:t>
+        <w:t>并以最全量的交互为目标来实现不同供应</w:t>
+      </w:r>
+      <w:proofErr w:type="gramStart"/>
+      <w:r>
+        <w:rPr>
+          <w:rFonts w:hint="eastAsia"/>
+          <w:sz w:val="24"/>
+          <w:szCs w:val="32"/>
+        </w:rPr>
+        <w:t>商设备</w:t>
+      </w:r>
+      <w:proofErr w:type="gramEnd"/>
+      <w:r>
+        <w:rPr>
+          <w:rFonts w:hint="eastAsia"/>
+          <w:sz w:val="24"/>
+          <w:szCs w:val="32"/>
+        </w:rPr>
+        <w:t>上的数据通信。为了实现这一点，非常有必要定义清楚协议中数据的颗粒度细化到</w:t>
       </w:r>
       <w:r>
         <w:rPr>
@@ -10580,7 +10856,25 @@
           <w:sz w:val="24"/>
           <w:szCs w:val="32"/>
         </w:rPr>
-        <w:t>协议的数据含义描述应使用通俗易懂的语言描述，这一点文档中也有提到。至于协议数据结构则需要使用一种描述清晰、机器设备可识别的正式语言作为数据结构</w:t>
+        <w:t>协议的数据含义描述应使用通俗易懂的语言描述，这一点文档中也有提到。</w:t>
+      </w:r>
+      <w:proofErr w:type="gramStart"/>
+      <w:r>
+        <w:rPr>
+          <w:rFonts w:hint="eastAsia"/>
+          <w:sz w:val="24"/>
+          <w:szCs w:val="32"/>
+        </w:rPr>
+        <w:t>至于协议</w:t>
+      </w:r>
+      <w:proofErr w:type="gramEnd"/>
+      <w:r>
+        <w:rPr>
+          <w:rFonts w:hint="eastAsia"/>
+          <w:sz w:val="24"/>
+          <w:szCs w:val="32"/>
+        </w:rPr>
+        <w:t>数据结构则需要使用一种描述清晰、机器设备可识别的正式语言作为数据结构</w:t>
       </w:r>
       <w:r>
         <w:rPr>
@@ -10745,7 +11039,25 @@
           <w:sz w:val="24"/>
           <w:szCs w:val="32"/>
         </w:rPr>
-        <w:t>则需要给给到</w:t>
+        <w:t>则需要给</w:t>
+      </w:r>
+      <w:proofErr w:type="gramStart"/>
+      <w:r>
+        <w:rPr>
+          <w:rFonts w:hint="eastAsia"/>
+          <w:sz w:val="24"/>
+          <w:szCs w:val="32"/>
+        </w:rPr>
+        <w:t>给</w:t>
+      </w:r>
+      <w:proofErr w:type="gramEnd"/>
+      <w:r>
+        <w:rPr>
+          <w:rFonts w:hint="eastAsia"/>
+          <w:sz w:val="24"/>
+          <w:szCs w:val="32"/>
+        </w:rPr>
+        <w:t>到</w:t>
       </w:r>
       <w:r>
         <w:rPr>
@@ -10755,13 +11067,41 @@
         </w:rPr>
         <w:t>Franca</w:t>
       </w:r>
-      <w:r>
-        <w:rPr>
-          <w:rFonts w:hint="eastAsia"/>
-          <w:sz w:val="24"/>
-          <w:szCs w:val="32"/>
-        </w:rPr>
-        <w:t>一些列的定义转译规。仅仅是数据不足以构成</w:t>
+      <w:proofErr w:type="gramStart"/>
+      <w:r>
+        <w:rPr>
+          <w:rFonts w:hint="eastAsia"/>
+          <w:sz w:val="24"/>
+          <w:szCs w:val="32"/>
+        </w:rPr>
+        <w:t>一些列</w:t>
+      </w:r>
+      <w:proofErr w:type="gramEnd"/>
+      <w:r>
+        <w:rPr>
+          <w:rFonts w:hint="eastAsia"/>
+          <w:sz w:val="24"/>
+          <w:szCs w:val="32"/>
+        </w:rPr>
+        <w:t>的定义转译</w:t>
+      </w:r>
+      <w:proofErr w:type="gramStart"/>
+      <w:r>
+        <w:rPr>
+          <w:rFonts w:hint="eastAsia"/>
+          <w:sz w:val="24"/>
+          <w:szCs w:val="32"/>
+        </w:rPr>
+        <w:t>规</w:t>
+      </w:r>
+      <w:proofErr w:type="gramEnd"/>
+      <w:r>
+        <w:rPr>
+          <w:rFonts w:hint="eastAsia"/>
+          <w:sz w:val="24"/>
+          <w:szCs w:val="32"/>
+        </w:rPr>
+        <w:t>。仅仅是数据不足以构成</w:t>
       </w:r>
       <w:r>
         <w:rPr>
@@ -10951,8 +11291,18 @@
           <w:sz w:val="24"/>
           <w:szCs w:val="32"/>
         </w:rPr>
-        <w:t>协议中说明了消息体中数据的含义，同时指出了域</w:t>
-      </w:r>
+        <w:t>协议中说明了消息体中数据的含义，同时</w:t>
+      </w:r>
+      <w:proofErr w:type="gramStart"/>
+      <w:r>
+        <w:rPr>
+          <w:rFonts w:hint="eastAsia"/>
+          <w:sz w:val="24"/>
+          <w:szCs w:val="32"/>
+        </w:rPr>
+        <w:t>指出了域</w:t>
+      </w:r>
+      <w:proofErr w:type="gramEnd"/>
       <w:r>
         <w:rPr>
           <w:rFonts w:hint="eastAsia"/>
@@ -11106,6 +11456,7 @@
         </w:rPr>
         <w:t>协议中怎样使用下层协议进行传输（比如</w:t>
       </w:r>
+      <w:proofErr w:type="spellStart"/>
       <w:r>
         <w:rPr>
           <w:rFonts w:hint="eastAsia"/>
@@ -11114,6 +11465,7 @@
         </w:rPr>
         <w:t>ip</w:t>
       </w:r>
+      <w:proofErr w:type="spellEnd"/>
       <w:r>
         <w:rPr>
           <w:rFonts w:hint="eastAsia"/>
@@ -11283,7 +11635,25 @@
           <w:sz w:val="24"/>
           <w:szCs w:val="32"/>
         </w:rPr>
-        <w:t>的二进制数据不能兼容，但是在数据传输上，可以进行大部分数据重用。</w:t>
+        <w:t>的二进制数</w:t>
+      </w:r>
+      <w:proofErr w:type="gramStart"/>
+      <w:r>
+        <w:rPr>
+          <w:rFonts w:hint="eastAsia"/>
+          <w:sz w:val="24"/>
+          <w:szCs w:val="32"/>
+        </w:rPr>
+        <w:t>据不能</w:t>
+      </w:r>
+      <w:proofErr w:type="gramEnd"/>
+      <w:r>
+        <w:rPr>
+          <w:rFonts w:hint="eastAsia"/>
+          <w:sz w:val="24"/>
+          <w:szCs w:val="32"/>
+        </w:rPr>
+        <w:t>兼容，但是在数据传输上，可以进行大部分数据重用。</w:t>
       </w:r>
     </w:p>
     <w:p>
@@ -11457,6 +11827,7 @@
         </w:rPr>
         <w:t>转译成另一种语言。这种转译类似</w:t>
       </w:r>
+      <w:proofErr w:type="spellStart"/>
       <w:r>
         <w:rPr>
           <w:rFonts w:hint="eastAsia"/>
@@ -11465,6 +11836,7 @@
         </w:rPr>
         <w:t>protocal</w:t>
       </w:r>
+      <w:proofErr w:type="spellEnd"/>
       <w:r>
         <w:rPr>
           <w:sz w:val="24"/>
@@ -11493,7 +11865,25 @@
           <w:sz w:val="24"/>
           <w:szCs w:val="32"/>
         </w:rPr>
-        <w:t>（谷歌推出的序列化格式</w:t>
+        <w:t>（</w:t>
+      </w:r>
+      <w:proofErr w:type="gramStart"/>
+      <w:r>
+        <w:rPr>
+          <w:rFonts w:hint="eastAsia"/>
+          <w:sz w:val="24"/>
+          <w:szCs w:val="32"/>
+        </w:rPr>
+        <w:t>谷歌推出</w:t>
+      </w:r>
+      <w:proofErr w:type="gramEnd"/>
+      <w:r>
+        <w:rPr>
+          <w:rFonts w:hint="eastAsia"/>
+          <w:sz w:val="24"/>
+          <w:szCs w:val="32"/>
+        </w:rPr>
+        <w:t>的序列化格式</w:t>
       </w:r>
       <w:r>
         <w:rPr>
@@ -11941,7 +12331,6 @@
     <w:p>
       <w:pPr>
         <w:rPr>
-          <w:rFonts w:hint="eastAsia"/>
           <w:sz w:val="24"/>
           <w:szCs w:val="32"/>
         </w:rPr>
@@ -11985,6 +12374,1318 @@
           <w:szCs w:val="32"/>
         </w:rPr>
         <w:t>组件即可</w:t>
+      </w:r>
+    </w:p>
+    <w:p>
+      <w:pPr>
+        <w:rPr>
+          <w:sz w:val="24"/>
+          <w:szCs w:val="32"/>
+        </w:rPr>
+      </w:pPr>
+    </w:p>
+    <w:p>
+      <w:pPr>
+        <w:pStyle w:val="a3"/>
+        <w:numPr>
+          <w:ilvl w:val="2"/>
+          <w:numId w:val="4"/>
+        </w:numPr>
+        <w:ind w:firstLineChars="0"/>
+        <w:rPr>
+          <w:sz w:val="24"/>
+          <w:szCs w:val="32"/>
+        </w:rPr>
+      </w:pPr>
+      <w:r>
+        <w:rPr>
+          <w:sz w:val="24"/>
+          <w:szCs w:val="32"/>
+        </w:rPr>
+        <w:t>F</w:t>
+      </w:r>
+      <w:r>
+        <w:rPr>
+          <w:rFonts w:hint="eastAsia"/>
+          <w:sz w:val="24"/>
+          <w:szCs w:val="32"/>
+        </w:rPr>
+        <w:t>ranca</w:t>
+      </w:r>
+      <w:r>
+        <w:rPr>
+          <w:sz w:val="24"/>
+          <w:szCs w:val="32"/>
+        </w:rPr>
+        <w:t xml:space="preserve"> </w:t>
+      </w:r>
+      <w:r>
+        <w:rPr>
+          <w:rFonts w:hint="eastAsia"/>
+          <w:sz w:val="24"/>
+          <w:szCs w:val="32"/>
+        </w:rPr>
+        <w:t>转译</w:t>
+      </w:r>
+      <w:r>
+        <w:rPr>
+          <w:rFonts w:hint="eastAsia"/>
+          <w:sz w:val="24"/>
+          <w:szCs w:val="32"/>
+        </w:rPr>
+        <w:t>模块</w:t>
+      </w:r>
+    </w:p>
+    <w:p>
+      <w:pPr>
+        <w:rPr>
+          <w:sz w:val="24"/>
+          <w:szCs w:val="32"/>
+        </w:rPr>
+      </w:pPr>
+      <w:r>
+        <w:rPr>
+          <w:rFonts w:hint="eastAsia"/>
+          <w:sz w:val="24"/>
+          <w:szCs w:val="32"/>
+        </w:rPr>
+        <w:t>在</w:t>
+      </w:r>
+      <w:r>
+        <w:rPr>
+          <w:rFonts w:hint="eastAsia"/>
+          <w:sz w:val="24"/>
+          <w:szCs w:val="32"/>
+        </w:rPr>
+        <w:t>Franca</w:t>
+      </w:r>
+      <w:r>
+        <w:rPr>
+          <w:rFonts w:hint="eastAsia"/>
+          <w:sz w:val="24"/>
+          <w:szCs w:val="32"/>
+        </w:rPr>
+        <w:t>上下文中，目前仅仅支持开放，图形化界面，并且可编辑</w:t>
+      </w:r>
+      <w:r>
+        <w:rPr>
+          <w:rFonts w:hint="eastAsia"/>
+          <w:sz w:val="24"/>
+          <w:szCs w:val="32"/>
+        </w:rPr>
+        <w:t>A</w:t>
+      </w:r>
+      <w:r>
+        <w:rPr>
+          <w:sz w:val="24"/>
+          <w:szCs w:val="32"/>
+        </w:rPr>
+        <w:t xml:space="preserve">DSISI V3 </w:t>
+      </w:r>
+      <w:r>
+        <w:rPr>
+          <w:rFonts w:hint="eastAsia"/>
+          <w:sz w:val="24"/>
+          <w:szCs w:val="32"/>
+        </w:rPr>
+        <w:t>中</w:t>
+      </w:r>
+      <w:r>
+        <w:rPr>
+          <w:rFonts w:hint="eastAsia"/>
+          <w:sz w:val="24"/>
+          <w:szCs w:val="32"/>
+        </w:rPr>
+        <w:t>Franca</w:t>
+      </w:r>
+      <w:r>
+        <w:rPr>
+          <w:rFonts w:hint="eastAsia"/>
+          <w:sz w:val="24"/>
+          <w:szCs w:val="32"/>
+        </w:rPr>
+        <w:t>相关的文档。在未来，也许需要使用</w:t>
+      </w:r>
+      <w:r>
+        <w:rPr>
+          <w:rFonts w:hint="eastAsia"/>
+          <w:sz w:val="24"/>
+          <w:szCs w:val="32"/>
+        </w:rPr>
+        <w:t>Franca</w:t>
+      </w:r>
+      <w:r>
+        <w:rPr>
+          <w:rFonts w:hint="eastAsia"/>
+          <w:sz w:val="24"/>
+          <w:szCs w:val="32"/>
+        </w:rPr>
+        <w:t>的转译模块转译</w:t>
+      </w:r>
+      <w:r>
+        <w:rPr>
+          <w:rFonts w:hint="eastAsia"/>
+          <w:sz w:val="24"/>
+          <w:szCs w:val="32"/>
+        </w:rPr>
+        <w:t>Franca</w:t>
+      </w:r>
+      <w:r>
+        <w:rPr>
+          <w:rFonts w:hint="eastAsia"/>
+          <w:sz w:val="24"/>
+          <w:szCs w:val="32"/>
+        </w:rPr>
+        <w:t>为其他语言。</w:t>
+      </w:r>
+      <w:r>
+        <w:rPr>
+          <w:rFonts w:hint="eastAsia"/>
+          <w:sz w:val="24"/>
+          <w:szCs w:val="32"/>
+        </w:rPr>
+        <w:t>A</w:t>
+      </w:r>
+      <w:r>
+        <w:rPr>
+          <w:sz w:val="24"/>
+          <w:szCs w:val="32"/>
+        </w:rPr>
+        <w:t xml:space="preserve">DASIS AISBL </w:t>
+      </w:r>
+      <w:r>
+        <w:rPr>
+          <w:rFonts w:hint="eastAsia"/>
+          <w:sz w:val="24"/>
+          <w:szCs w:val="32"/>
+        </w:rPr>
+        <w:t>在自身部分提供了转译请求与案例，将</w:t>
+      </w:r>
+      <w:r>
+        <w:rPr>
+          <w:rFonts w:hint="eastAsia"/>
+          <w:sz w:val="24"/>
+          <w:szCs w:val="32"/>
+        </w:rPr>
+        <w:t>Franca</w:t>
+      </w:r>
+      <w:r>
+        <w:rPr>
+          <w:rFonts w:hint="eastAsia"/>
+          <w:sz w:val="24"/>
+          <w:szCs w:val="32"/>
+        </w:rPr>
+        <w:t>转译成为</w:t>
+      </w:r>
+      <w:r>
+        <w:rPr>
+          <w:rFonts w:hint="eastAsia"/>
+          <w:sz w:val="24"/>
+          <w:szCs w:val="32"/>
+        </w:rPr>
+        <w:t>Protocol</w:t>
+      </w:r>
+      <w:r>
+        <w:rPr>
+          <w:sz w:val="24"/>
+          <w:szCs w:val="32"/>
+        </w:rPr>
+        <w:t xml:space="preserve"> B</w:t>
+      </w:r>
+      <w:r>
+        <w:rPr>
+          <w:rFonts w:hint="eastAsia"/>
+          <w:sz w:val="24"/>
+          <w:szCs w:val="32"/>
+        </w:rPr>
+        <w:t>uffer</w:t>
+      </w:r>
+      <w:r>
+        <w:rPr>
+          <w:rFonts w:hint="eastAsia"/>
+          <w:sz w:val="24"/>
+          <w:szCs w:val="32"/>
+        </w:rPr>
+        <w:t>和</w:t>
+      </w:r>
+      <w:r>
+        <w:rPr>
+          <w:rFonts w:hint="eastAsia"/>
+          <w:sz w:val="24"/>
+          <w:szCs w:val="32"/>
+        </w:rPr>
+        <w:t>C++</w:t>
+      </w:r>
+      <w:r>
+        <w:rPr>
+          <w:rFonts w:hint="eastAsia"/>
+          <w:sz w:val="24"/>
+          <w:szCs w:val="32"/>
+        </w:rPr>
+        <w:t>。此案例仅适用于</w:t>
+      </w:r>
+      <w:r>
+        <w:rPr>
+          <w:rFonts w:hint="eastAsia"/>
+          <w:sz w:val="24"/>
+          <w:szCs w:val="32"/>
+        </w:rPr>
+        <w:t>A</w:t>
+      </w:r>
+      <w:r>
+        <w:rPr>
+          <w:sz w:val="24"/>
+          <w:szCs w:val="32"/>
+        </w:rPr>
+        <w:t>DASIS</w:t>
+      </w:r>
+      <w:r>
+        <w:rPr>
+          <w:rFonts w:hint="eastAsia"/>
+          <w:sz w:val="24"/>
+          <w:szCs w:val="32"/>
+        </w:rPr>
+        <w:t>的特定场景</w:t>
+      </w:r>
+      <w:r>
+        <w:rPr>
+          <w:rFonts w:hint="eastAsia"/>
+          <w:sz w:val="24"/>
+          <w:szCs w:val="32"/>
+        </w:rPr>
+        <w:t>开发使用，</w:t>
+      </w:r>
+      <w:r>
+        <w:rPr>
+          <w:rFonts w:hint="eastAsia"/>
+          <w:sz w:val="24"/>
+          <w:szCs w:val="32"/>
+        </w:rPr>
+        <w:t>并不一定适用于其他特殊场景</w:t>
+      </w:r>
+      <w:r>
+        <w:rPr>
+          <w:rFonts w:hint="eastAsia"/>
+          <w:sz w:val="24"/>
+          <w:szCs w:val="32"/>
+        </w:rPr>
+        <w:t>或生产环境。</w:t>
+      </w:r>
+    </w:p>
+    <w:p>
+      <w:pPr>
+        <w:rPr>
+          <w:sz w:val="24"/>
+          <w:szCs w:val="32"/>
+        </w:rPr>
+      </w:pPr>
+    </w:p>
+    <w:p>
+      <w:pPr>
+        <w:pStyle w:val="a3"/>
+        <w:numPr>
+          <w:ilvl w:val="2"/>
+          <w:numId w:val="4"/>
+        </w:numPr>
+        <w:ind w:firstLineChars="0"/>
+        <w:rPr>
+          <w:sz w:val="24"/>
+          <w:szCs w:val="32"/>
+        </w:rPr>
+      </w:pPr>
+      <w:r>
+        <w:rPr>
+          <w:sz w:val="24"/>
+          <w:szCs w:val="32"/>
+        </w:rPr>
+        <w:lastRenderedPageBreak/>
+        <w:t>F</w:t>
+      </w:r>
+      <w:r>
+        <w:rPr>
+          <w:rFonts w:hint="eastAsia"/>
+          <w:sz w:val="24"/>
+          <w:szCs w:val="32"/>
+        </w:rPr>
+        <w:t>ranca</w:t>
+      </w:r>
+      <w:r>
+        <w:rPr>
+          <w:rFonts w:hint="eastAsia"/>
+          <w:sz w:val="24"/>
+          <w:szCs w:val="32"/>
+        </w:rPr>
+        <w:t>的部署描述</w:t>
+      </w:r>
+    </w:p>
+    <w:p>
+      <w:pPr>
+        <w:rPr>
+          <w:sz w:val="24"/>
+          <w:szCs w:val="32"/>
+        </w:rPr>
+      </w:pPr>
+      <w:r>
+        <w:rPr>
+          <w:rFonts w:hint="eastAsia"/>
+          <w:sz w:val="24"/>
+          <w:szCs w:val="32"/>
+        </w:rPr>
+        <w:t>在实际开发中，</w:t>
+      </w:r>
+      <w:r>
+        <w:rPr>
+          <w:rFonts w:hint="eastAsia"/>
+          <w:sz w:val="24"/>
+          <w:szCs w:val="32"/>
+        </w:rPr>
+        <w:t>A</w:t>
+      </w:r>
+      <w:r>
+        <w:rPr>
+          <w:sz w:val="24"/>
+          <w:szCs w:val="32"/>
+        </w:rPr>
+        <w:t>DASIS V3</w:t>
+      </w:r>
+      <w:r>
+        <w:rPr>
+          <w:rFonts w:hint="eastAsia"/>
+          <w:sz w:val="24"/>
+          <w:szCs w:val="32"/>
+        </w:rPr>
+        <w:t>的子系统中，</w:t>
+      </w:r>
+      <w:r>
+        <w:rPr>
+          <w:rFonts w:hint="eastAsia"/>
+          <w:sz w:val="24"/>
+          <w:szCs w:val="32"/>
+        </w:rPr>
+        <w:t>Franca</w:t>
+      </w:r>
+      <w:r>
+        <w:rPr>
+          <w:rFonts w:hint="eastAsia"/>
+          <w:sz w:val="24"/>
+          <w:szCs w:val="32"/>
+        </w:rPr>
+        <w:t>消息文档与目标</w:t>
+      </w:r>
+      <w:r>
+        <w:rPr>
+          <w:rFonts w:hint="eastAsia"/>
+          <w:sz w:val="24"/>
+          <w:szCs w:val="32"/>
+        </w:rPr>
+        <w:t>转译器都不</w:t>
+      </w:r>
+      <w:r>
+        <w:rPr>
+          <w:rFonts w:hint="eastAsia"/>
+          <w:sz w:val="24"/>
+          <w:szCs w:val="32"/>
+        </w:rPr>
+        <w:t>包含目标数据的特有属性。</w:t>
+      </w:r>
+      <w:r>
+        <w:rPr>
+          <w:rFonts w:hint="eastAsia"/>
+          <w:sz w:val="24"/>
+          <w:szCs w:val="32"/>
+        </w:rPr>
+        <w:t>Franca</w:t>
+      </w:r>
+      <w:r>
+        <w:rPr>
+          <w:rFonts w:hint="eastAsia"/>
+          <w:sz w:val="24"/>
+          <w:szCs w:val="32"/>
+        </w:rPr>
+        <w:t>中所谓的部署描述说明</w:t>
+      </w:r>
+      <w:r>
+        <w:rPr>
+          <w:rFonts w:hint="eastAsia"/>
+          <w:sz w:val="24"/>
+          <w:szCs w:val="32"/>
+        </w:rPr>
+        <w:t>指的</w:t>
+      </w:r>
+      <w:r>
+        <w:rPr>
+          <w:rFonts w:hint="eastAsia"/>
+          <w:sz w:val="24"/>
+          <w:szCs w:val="32"/>
+        </w:rPr>
+        <w:t>是它可以提供一种可选的属性配置。</w:t>
+      </w:r>
+      <w:r>
+        <w:rPr>
+          <w:rFonts w:hint="eastAsia"/>
+          <w:sz w:val="24"/>
+          <w:szCs w:val="32"/>
+        </w:rPr>
+        <w:t>比如内存使用上限配置等，不过这些仅仅是</w:t>
+      </w:r>
+      <w:r>
+        <w:rPr>
+          <w:rFonts w:hint="eastAsia"/>
+          <w:sz w:val="24"/>
+          <w:szCs w:val="32"/>
+        </w:rPr>
+        <w:t>Franca</w:t>
+      </w:r>
+      <w:r>
+        <w:rPr>
+          <w:rFonts w:hint="eastAsia"/>
+          <w:sz w:val="24"/>
+          <w:szCs w:val="32"/>
+        </w:rPr>
+        <w:t>中消息模块的一部分并不</w:t>
+      </w:r>
+      <w:r>
+        <w:rPr>
+          <w:rFonts w:hint="eastAsia"/>
+          <w:sz w:val="24"/>
+          <w:szCs w:val="32"/>
+        </w:rPr>
+        <w:t>属于</w:t>
+      </w:r>
+      <w:r>
+        <w:rPr>
+          <w:rFonts w:hint="eastAsia"/>
+          <w:sz w:val="24"/>
+          <w:szCs w:val="32"/>
+        </w:rPr>
+        <w:t>是</w:t>
+      </w:r>
+      <w:r>
+        <w:rPr>
+          <w:rFonts w:hint="eastAsia"/>
+          <w:sz w:val="24"/>
+          <w:szCs w:val="32"/>
+        </w:rPr>
+        <w:t>A</w:t>
+      </w:r>
+      <w:r>
+        <w:rPr>
+          <w:sz w:val="24"/>
+          <w:szCs w:val="32"/>
+        </w:rPr>
+        <w:t>DASIS V3</w:t>
+      </w:r>
+      <w:r>
+        <w:rPr>
+          <w:rFonts w:hint="eastAsia"/>
+          <w:sz w:val="24"/>
+          <w:szCs w:val="32"/>
+        </w:rPr>
+        <w:t>。不过这些也是兼容的，也属于标准管理范畴内</w:t>
+      </w:r>
+      <w:r>
+        <w:rPr>
+          <w:rFonts w:hint="eastAsia"/>
+          <w:sz w:val="24"/>
+          <w:szCs w:val="32"/>
+        </w:rPr>
+        <w:t>。</w:t>
+      </w:r>
+    </w:p>
+    <w:p>
+      <w:pPr>
+        <w:rPr>
+          <w:sz w:val="24"/>
+          <w:szCs w:val="32"/>
+        </w:rPr>
+      </w:pPr>
+    </w:p>
+    <w:p>
+      <w:pPr>
+        <w:rPr>
+          <w:sz w:val="24"/>
+          <w:szCs w:val="32"/>
+        </w:rPr>
+      </w:pPr>
+      <w:r>
+        <w:rPr>
+          <w:rFonts w:hint="eastAsia"/>
+          <w:sz w:val="24"/>
+          <w:szCs w:val="32"/>
+        </w:rPr>
+        <w:t>其实在</w:t>
+      </w:r>
+      <w:proofErr w:type="spellStart"/>
+      <w:r>
+        <w:rPr>
+          <w:rFonts w:hint="eastAsia"/>
+          <w:sz w:val="24"/>
+          <w:szCs w:val="32"/>
+        </w:rPr>
+        <w:t>A</w:t>
+      </w:r>
+      <w:r>
+        <w:rPr>
+          <w:sz w:val="24"/>
+          <w:szCs w:val="32"/>
+        </w:rPr>
+        <w:t>DASIS_</w:t>
+      </w:r>
+      <w:r>
+        <w:rPr>
+          <w:sz w:val="24"/>
+          <w:szCs w:val="32"/>
+        </w:rPr>
+        <w:t>spec.fdel</w:t>
+      </w:r>
+      <w:proofErr w:type="spellEnd"/>
+      <w:r>
+        <w:rPr>
+          <w:rFonts w:hint="eastAsia"/>
+          <w:sz w:val="24"/>
+          <w:szCs w:val="32"/>
+        </w:rPr>
+        <w:t>文件已经有了配置部署说明，并提供了一套标准的</w:t>
+      </w:r>
+      <w:r>
+        <w:rPr>
+          <w:rFonts w:hint="eastAsia"/>
+          <w:sz w:val="24"/>
+          <w:szCs w:val="32"/>
+        </w:rPr>
+        <w:t>可配置参数</w:t>
+      </w:r>
+      <w:r>
+        <w:rPr>
+          <w:rFonts w:hint="eastAsia"/>
+          <w:sz w:val="24"/>
+          <w:szCs w:val="32"/>
+        </w:rPr>
+        <w:t>。</w:t>
+      </w:r>
+      <w:r>
+        <w:rPr>
+          <w:rFonts w:hint="eastAsia"/>
+          <w:sz w:val="24"/>
+          <w:szCs w:val="32"/>
+        </w:rPr>
+        <w:t>在版本上也有一个试样版本可用参考。后面也也会根据</w:t>
+      </w:r>
+      <w:r>
+        <w:rPr>
+          <w:rFonts w:hint="eastAsia"/>
+          <w:sz w:val="24"/>
+          <w:szCs w:val="32"/>
+        </w:rPr>
+        <w:t>O</w:t>
+      </w:r>
+      <w:r>
+        <w:rPr>
+          <w:sz w:val="24"/>
+          <w:szCs w:val="32"/>
+        </w:rPr>
+        <w:t>EM</w:t>
+      </w:r>
+      <w:r>
+        <w:rPr>
+          <w:rFonts w:hint="eastAsia"/>
+          <w:sz w:val="24"/>
+          <w:szCs w:val="32"/>
+        </w:rPr>
+        <w:t>生产商在他们的汽车内的</w:t>
+      </w:r>
+      <w:r>
+        <w:rPr>
+          <w:rFonts w:hint="eastAsia"/>
+          <w:sz w:val="24"/>
+          <w:szCs w:val="32"/>
+        </w:rPr>
+        <w:t>A</w:t>
+      </w:r>
+      <w:r>
+        <w:rPr>
+          <w:sz w:val="24"/>
+          <w:szCs w:val="32"/>
+        </w:rPr>
+        <w:t>DASIS V3</w:t>
+      </w:r>
+      <w:r>
+        <w:rPr>
+          <w:rFonts w:hint="eastAsia"/>
+          <w:sz w:val="24"/>
+          <w:szCs w:val="32"/>
+        </w:rPr>
+        <w:t>部署状态来推出更多车辆定制的</w:t>
+      </w:r>
+      <w:r>
+        <w:rPr>
+          <w:rFonts w:hint="eastAsia"/>
+          <w:sz w:val="24"/>
+          <w:szCs w:val="32"/>
+        </w:rPr>
+        <w:t xml:space="preserve"> </w:t>
+      </w:r>
+      <w:r>
+        <w:rPr>
+          <w:sz w:val="24"/>
+          <w:szCs w:val="32"/>
+        </w:rPr>
+        <w:t>ADASIS v3</w:t>
+      </w:r>
+      <w:r>
+        <w:rPr>
+          <w:rFonts w:hint="eastAsia"/>
+          <w:sz w:val="24"/>
+          <w:szCs w:val="32"/>
+        </w:rPr>
+        <w:t xml:space="preserve"> </w:t>
+      </w:r>
+      <w:r>
+        <w:rPr>
+          <w:rFonts w:hint="eastAsia"/>
+          <w:sz w:val="24"/>
+          <w:szCs w:val="32"/>
+        </w:rPr>
+        <w:t>软件。</w:t>
+      </w:r>
+    </w:p>
+    <w:p>
+      <w:pPr>
+        <w:rPr>
+          <w:sz w:val="24"/>
+          <w:szCs w:val="32"/>
+        </w:rPr>
+      </w:pPr>
+    </w:p>
+    <w:p>
+      <w:pPr>
+        <w:rPr>
+          <w:sz w:val="24"/>
+          <w:szCs w:val="32"/>
+        </w:rPr>
+      </w:pPr>
+      <w:r>
+        <w:rPr>
+          <w:rFonts w:hint="eastAsia"/>
+          <w:sz w:val="24"/>
+          <w:szCs w:val="32"/>
+        </w:rPr>
+        <w:t>可以看到，软件供应商对车辆上</w:t>
+      </w:r>
+      <w:r>
+        <w:rPr>
+          <w:rFonts w:hint="eastAsia"/>
+          <w:sz w:val="24"/>
+          <w:szCs w:val="32"/>
+        </w:rPr>
+        <w:t>相关软件的支持与重构编译是依赖</w:t>
+      </w:r>
+      <w:r>
+        <w:rPr>
+          <w:sz w:val="24"/>
+          <w:szCs w:val="32"/>
+        </w:rPr>
+        <w:t>OEM</w:t>
+      </w:r>
+      <w:r>
+        <w:rPr>
+          <w:rFonts w:hint="eastAsia"/>
+          <w:sz w:val="24"/>
+          <w:szCs w:val="32"/>
+        </w:rPr>
+        <w:t>生产商在运行</w:t>
+      </w:r>
+      <w:r>
+        <w:rPr>
+          <w:rFonts w:hint="eastAsia"/>
+          <w:sz w:val="24"/>
+          <w:szCs w:val="32"/>
+        </w:rPr>
+        <w:t>Franca</w:t>
+      </w:r>
+      <w:r>
+        <w:rPr>
+          <w:rFonts w:hint="eastAsia"/>
+          <w:sz w:val="24"/>
+          <w:szCs w:val="32"/>
+        </w:rPr>
+        <w:t>转译后的结果。因此，</w:t>
+      </w:r>
+      <w:r>
+        <w:rPr>
+          <w:rFonts w:hint="eastAsia"/>
+          <w:sz w:val="24"/>
+          <w:szCs w:val="32"/>
+        </w:rPr>
+        <w:t>在车辆上</w:t>
+      </w:r>
+      <w:r>
+        <w:rPr>
+          <w:rFonts w:hint="eastAsia"/>
+          <w:sz w:val="24"/>
+          <w:szCs w:val="32"/>
+        </w:rPr>
+        <w:t>有关</w:t>
+      </w:r>
+      <w:r>
+        <w:rPr>
+          <w:rFonts w:hint="eastAsia"/>
+          <w:sz w:val="24"/>
+          <w:szCs w:val="32"/>
+        </w:rPr>
+        <w:t>A</w:t>
+      </w:r>
+      <w:r>
+        <w:rPr>
+          <w:sz w:val="24"/>
+          <w:szCs w:val="32"/>
+        </w:rPr>
+        <w:t>DASIS V3</w:t>
+      </w:r>
+      <w:r>
+        <w:rPr>
+          <w:sz w:val="24"/>
+          <w:szCs w:val="32"/>
+        </w:rPr>
+        <w:t xml:space="preserve"> </w:t>
+      </w:r>
+      <w:r>
+        <w:rPr>
+          <w:rFonts w:hint="eastAsia"/>
+          <w:sz w:val="24"/>
+          <w:szCs w:val="32"/>
+        </w:rPr>
+        <w:t>的所有软件都应使用相同的</w:t>
+      </w:r>
+      <w:r>
+        <w:rPr>
+          <w:rFonts w:hint="eastAsia"/>
+          <w:sz w:val="24"/>
+          <w:szCs w:val="32"/>
+        </w:rPr>
+        <w:t>O</w:t>
+      </w:r>
+      <w:r>
+        <w:rPr>
+          <w:sz w:val="24"/>
+          <w:szCs w:val="32"/>
+        </w:rPr>
+        <w:t>EM</w:t>
+      </w:r>
+      <w:r>
+        <w:rPr>
+          <w:rFonts w:hint="eastAsia"/>
+          <w:sz w:val="24"/>
+          <w:szCs w:val="32"/>
+        </w:rPr>
+        <w:t>参数</w:t>
+      </w:r>
+      <w:r>
+        <w:rPr>
+          <w:rFonts w:hint="eastAsia"/>
+          <w:sz w:val="24"/>
+          <w:szCs w:val="32"/>
+        </w:rPr>
+        <w:t>来减少冗余开发操作。</w:t>
+      </w:r>
+    </w:p>
+    <w:p>
+      <w:pPr>
+        <w:rPr>
+          <w:sz w:val="24"/>
+          <w:szCs w:val="32"/>
+        </w:rPr>
+      </w:pPr>
+    </w:p>
+    <w:p>
+      <w:pPr>
+        <w:rPr>
+          <w:sz w:val="24"/>
+          <w:szCs w:val="32"/>
+        </w:rPr>
+      </w:pPr>
+      <w:r>
+        <w:rPr>
+          <w:rFonts w:hint="eastAsia"/>
+          <w:sz w:val="24"/>
+          <w:szCs w:val="32"/>
+        </w:rPr>
+        <w:t>因此，强烈建议</w:t>
+      </w:r>
+      <w:r>
+        <w:rPr>
+          <w:rFonts w:hint="eastAsia"/>
+          <w:sz w:val="24"/>
+          <w:szCs w:val="32"/>
+        </w:rPr>
+        <w:t>以这种方式来进行</w:t>
+      </w:r>
+      <w:r>
+        <w:rPr>
+          <w:rFonts w:hint="eastAsia"/>
+          <w:sz w:val="24"/>
+          <w:szCs w:val="32"/>
+        </w:rPr>
+        <w:t>Franca</w:t>
+      </w:r>
+      <w:r>
+        <w:rPr>
+          <w:rFonts w:hint="eastAsia"/>
+          <w:sz w:val="24"/>
+          <w:szCs w:val="32"/>
+        </w:rPr>
+        <w:t>转译的开发与接入，这样一来就可以保证</w:t>
+      </w:r>
+      <w:r>
+        <w:rPr>
+          <w:rFonts w:hint="eastAsia"/>
+          <w:sz w:val="24"/>
+          <w:szCs w:val="32"/>
+        </w:rPr>
+        <w:t>O</w:t>
+      </w:r>
+      <w:r>
+        <w:rPr>
+          <w:sz w:val="24"/>
+          <w:szCs w:val="32"/>
+        </w:rPr>
+        <w:t>EM</w:t>
+      </w:r>
+      <w:r>
+        <w:rPr>
+          <w:rFonts w:hint="eastAsia"/>
+          <w:sz w:val="24"/>
+          <w:szCs w:val="32"/>
+        </w:rPr>
+        <w:t>的部署说明与</w:t>
+      </w:r>
+      <w:r>
+        <w:rPr>
+          <w:rFonts w:hint="eastAsia"/>
+          <w:sz w:val="24"/>
+          <w:szCs w:val="32"/>
+        </w:rPr>
+        <w:t>A</w:t>
+      </w:r>
+      <w:r>
+        <w:rPr>
+          <w:sz w:val="24"/>
+          <w:szCs w:val="32"/>
+        </w:rPr>
+        <w:t>DASIS V3</w:t>
+      </w:r>
+      <w:r>
+        <w:rPr>
+          <w:rFonts w:hint="eastAsia"/>
+          <w:sz w:val="24"/>
+          <w:szCs w:val="32"/>
+        </w:rPr>
+        <w:t>标准部署定义的一致性。</w:t>
+      </w:r>
+    </w:p>
+    <w:p>
+      <w:pPr>
+        <w:rPr>
+          <w:sz w:val="24"/>
+          <w:szCs w:val="32"/>
+        </w:rPr>
+      </w:pPr>
+    </w:p>
+    <w:p>
+      <w:pPr>
+        <w:pStyle w:val="a3"/>
+        <w:numPr>
+          <w:ilvl w:val="2"/>
+          <w:numId w:val="4"/>
+        </w:numPr>
+        <w:ind w:firstLineChars="0"/>
+        <w:rPr>
+          <w:sz w:val="24"/>
+          <w:szCs w:val="32"/>
+        </w:rPr>
+      </w:pPr>
+      <w:r>
+        <w:rPr>
+          <w:rFonts w:hint="eastAsia"/>
+          <w:sz w:val="24"/>
+          <w:szCs w:val="32"/>
+        </w:rPr>
+        <w:t>后期的定制</w:t>
+      </w:r>
+    </w:p>
+    <w:p>
+      <w:pPr>
+        <w:rPr>
+          <w:sz w:val="24"/>
+          <w:szCs w:val="32"/>
+        </w:rPr>
+      </w:pPr>
+      <w:r>
+        <w:rPr>
+          <w:rFonts w:hint="eastAsia"/>
+          <w:sz w:val="24"/>
+          <w:szCs w:val="32"/>
+        </w:rPr>
+        <w:t>除了</w:t>
+      </w:r>
+      <w:r>
+        <w:rPr>
+          <w:rFonts w:hint="eastAsia"/>
+          <w:sz w:val="24"/>
+          <w:szCs w:val="32"/>
+        </w:rPr>
+        <w:t>A</w:t>
+      </w:r>
+      <w:r>
+        <w:rPr>
+          <w:sz w:val="24"/>
+          <w:szCs w:val="32"/>
+        </w:rPr>
+        <w:t xml:space="preserve">DASIS V3 </w:t>
+      </w:r>
+      <w:r>
+        <w:rPr>
+          <w:rFonts w:hint="eastAsia"/>
+          <w:sz w:val="24"/>
+          <w:szCs w:val="32"/>
+        </w:rPr>
+        <w:t>在车辆上一些预定</w:t>
+      </w:r>
+      <w:proofErr w:type="gramStart"/>
+      <w:r>
+        <w:rPr>
+          <w:rFonts w:hint="eastAsia"/>
+          <w:sz w:val="24"/>
+          <w:szCs w:val="32"/>
+        </w:rPr>
+        <w:t>义部署</w:t>
+      </w:r>
+      <w:proofErr w:type="gramEnd"/>
+      <w:r>
+        <w:rPr>
+          <w:rFonts w:hint="eastAsia"/>
+          <w:sz w:val="24"/>
+          <w:szCs w:val="32"/>
+        </w:rPr>
+        <w:t>之外，后期</w:t>
+      </w:r>
+      <w:r>
+        <w:rPr>
+          <w:rFonts w:hint="eastAsia"/>
+          <w:sz w:val="24"/>
+          <w:szCs w:val="32"/>
+        </w:rPr>
+        <w:t>O</w:t>
+      </w:r>
+      <w:r>
+        <w:rPr>
+          <w:sz w:val="24"/>
+          <w:szCs w:val="32"/>
+        </w:rPr>
+        <w:t>EM</w:t>
+      </w:r>
+      <w:r>
+        <w:rPr>
+          <w:rFonts w:hint="eastAsia"/>
+          <w:sz w:val="24"/>
+          <w:szCs w:val="32"/>
+        </w:rPr>
+        <w:t>也能够继承</w:t>
+      </w:r>
+      <w:r>
+        <w:rPr>
+          <w:rFonts w:hint="eastAsia"/>
+          <w:sz w:val="24"/>
+          <w:szCs w:val="32"/>
+        </w:rPr>
+        <w:t>A</w:t>
+      </w:r>
+      <w:r>
+        <w:rPr>
+          <w:sz w:val="24"/>
+          <w:szCs w:val="32"/>
+        </w:rPr>
+        <w:t>DASIS V3</w:t>
+      </w:r>
+      <w:r>
+        <w:rPr>
+          <w:rFonts w:hint="eastAsia"/>
+          <w:sz w:val="24"/>
+          <w:szCs w:val="32"/>
+        </w:rPr>
+        <w:t xml:space="preserve"> </w:t>
+      </w:r>
+      <w:proofErr w:type="gramStart"/>
+      <w:r>
+        <w:rPr>
+          <w:rFonts w:hint="eastAsia"/>
+          <w:sz w:val="24"/>
+          <w:szCs w:val="32"/>
+        </w:rPr>
+        <w:t>并一些</w:t>
+      </w:r>
+      <w:proofErr w:type="gramEnd"/>
+      <w:r>
+        <w:rPr>
+          <w:rFonts w:hint="eastAsia"/>
+          <w:sz w:val="24"/>
+          <w:szCs w:val="32"/>
+        </w:rPr>
+        <w:t>特有数据，特别是一些特有的道路属性数据，这也特性也可以参考</w:t>
+      </w:r>
+      <w:r>
+        <w:rPr>
+          <w:rFonts w:hint="eastAsia"/>
+          <w:sz w:val="24"/>
+          <w:szCs w:val="32"/>
+        </w:rPr>
+        <w:t>Franca</w:t>
+      </w:r>
+      <w:r>
+        <w:rPr>
+          <w:rFonts w:hint="eastAsia"/>
+          <w:sz w:val="24"/>
+          <w:szCs w:val="32"/>
+        </w:rPr>
+        <w:t>的能里，并在</w:t>
+      </w:r>
+      <w:r>
+        <w:rPr>
+          <w:rFonts w:hint="eastAsia"/>
+          <w:sz w:val="24"/>
+          <w:szCs w:val="32"/>
+        </w:rPr>
+        <w:t>A</w:t>
+      </w:r>
+      <w:r>
+        <w:rPr>
+          <w:sz w:val="24"/>
+          <w:szCs w:val="32"/>
+        </w:rPr>
+        <w:t xml:space="preserve">DASIS </w:t>
+      </w:r>
+      <w:r>
+        <w:rPr>
+          <w:rFonts w:hint="eastAsia"/>
+          <w:sz w:val="24"/>
+          <w:szCs w:val="32"/>
+        </w:rPr>
+        <w:t>中轻松实现。</w:t>
+      </w:r>
+    </w:p>
+    <w:p>
+      <w:pPr>
+        <w:rPr>
+          <w:sz w:val="24"/>
+          <w:szCs w:val="32"/>
+        </w:rPr>
+      </w:pPr>
+    </w:p>
+    <w:p>
+      <w:pPr>
+        <w:rPr>
+          <w:sz w:val="24"/>
+          <w:szCs w:val="32"/>
+        </w:rPr>
+      </w:pPr>
+      <w:r>
+        <w:rPr>
+          <w:rFonts w:hint="eastAsia"/>
+          <w:sz w:val="24"/>
+          <w:szCs w:val="32"/>
+        </w:rPr>
+        <w:t>A</w:t>
+      </w:r>
+      <w:r>
+        <w:rPr>
+          <w:sz w:val="24"/>
+          <w:szCs w:val="32"/>
+        </w:rPr>
+        <w:t xml:space="preserve">DASIS AISBL </w:t>
+      </w:r>
+      <w:r>
+        <w:rPr>
+          <w:rFonts w:hint="eastAsia"/>
+          <w:sz w:val="24"/>
+          <w:szCs w:val="32"/>
+        </w:rPr>
+        <w:t>提供了图解样例来实现这定制：</w:t>
+      </w:r>
+    </w:p>
+    <w:p>
+      <w:pPr>
+        <w:rPr>
+          <w:sz w:val="24"/>
+          <w:szCs w:val="32"/>
+        </w:rPr>
+      </w:pPr>
+      <w:r>
+        <w:rPr>
+          <w:sz w:val="24"/>
+          <w:szCs w:val="32"/>
+        </w:rPr>
+        <w:t>ADASISv3MyCustomized</w:t>
+      </w:r>
+      <w:r>
+        <w:rPr>
+          <w:rFonts w:hint="eastAsia"/>
+          <w:sz w:val="24"/>
+          <w:szCs w:val="32"/>
+        </w:rPr>
+        <w:t>.fidl</w:t>
+      </w:r>
+      <w:r>
+        <w:rPr>
+          <w:rFonts w:hint="eastAsia"/>
+          <w:sz w:val="24"/>
+          <w:szCs w:val="32"/>
+        </w:rPr>
+        <w:t>文件包含了</w:t>
+      </w:r>
+      <w:r>
+        <w:rPr>
+          <w:sz w:val="24"/>
+          <w:szCs w:val="32"/>
+        </w:rPr>
+        <w:t>F</w:t>
+      </w:r>
+      <w:r>
+        <w:rPr>
+          <w:rFonts w:hint="eastAsia"/>
+          <w:sz w:val="24"/>
+          <w:szCs w:val="32"/>
+        </w:rPr>
+        <w:t>ranca</w:t>
+      </w:r>
+      <w:r>
+        <w:rPr>
+          <w:rFonts w:hint="eastAsia"/>
+          <w:sz w:val="24"/>
+          <w:szCs w:val="32"/>
+        </w:rPr>
+        <w:t>的用户定制外观、定制消息类型</w:t>
+      </w:r>
+    </w:p>
+    <w:p>
+      <w:pPr>
+        <w:rPr>
+          <w:rFonts w:hint="eastAsia"/>
+          <w:sz w:val="24"/>
+          <w:szCs w:val="32"/>
+        </w:rPr>
+      </w:pPr>
+      <w:r>
+        <w:rPr>
+          <w:sz w:val="24"/>
+          <w:szCs w:val="32"/>
+        </w:rPr>
+        <w:t>ADASISv3MyCustomized.fdep</w:t>
+      </w:r>
+      <w:r>
+        <w:rPr>
+          <w:rFonts w:hint="eastAsia"/>
+          <w:sz w:val="24"/>
+          <w:szCs w:val="32"/>
+        </w:rPr>
+        <w:t>文件包含了</w:t>
+      </w:r>
+      <w:r>
+        <w:rPr>
+          <w:rFonts w:hint="eastAsia"/>
+          <w:sz w:val="24"/>
+          <w:szCs w:val="32"/>
+        </w:rPr>
+        <w:t>整合标准</w:t>
+      </w:r>
+      <w:r>
+        <w:rPr>
+          <w:rFonts w:hint="eastAsia"/>
+          <w:sz w:val="24"/>
+          <w:szCs w:val="32"/>
+        </w:rPr>
+        <w:t>A</w:t>
+      </w:r>
+      <w:r>
+        <w:rPr>
+          <w:sz w:val="24"/>
+          <w:szCs w:val="32"/>
+        </w:rPr>
+        <w:t>DASIS V3</w:t>
+      </w:r>
+      <w:r>
+        <w:rPr>
+          <w:rFonts w:hint="eastAsia"/>
+          <w:sz w:val="24"/>
+          <w:szCs w:val="32"/>
+        </w:rPr>
+        <w:t>数据结构的部署描述。（非常遗憾，由于技术原因，必须要</w:t>
+      </w:r>
+      <w:r>
+        <w:rPr>
+          <w:rFonts w:hint="eastAsia"/>
+          <w:sz w:val="24"/>
+          <w:szCs w:val="32"/>
+        </w:rPr>
+        <w:t>copy</w:t>
+      </w:r>
+      <w:r>
+        <w:rPr>
+          <w:sz w:val="24"/>
+          <w:szCs w:val="32"/>
+        </w:rPr>
+        <w:t xml:space="preserve"> </w:t>
+      </w:r>
+      <w:r>
+        <w:rPr>
+          <w:sz w:val="24"/>
+          <w:szCs w:val="32"/>
+        </w:rPr>
+        <w:t>ADASISv3MyCustomized</w:t>
+      </w:r>
+      <w:r>
+        <w:rPr>
+          <w:rFonts w:hint="eastAsia"/>
+          <w:sz w:val="24"/>
+          <w:szCs w:val="32"/>
+        </w:rPr>
+        <w:t>.fidl</w:t>
+      </w:r>
+      <w:r>
+        <w:rPr>
+          <w:sz w:val="24"/>
+          <w:szCs w:val="32"/>
+        </w:rPr>
+        <w:t xml:space="preserve"> </w:t>
+      </w:r>
+      <w:r>
+        <w:rPr>
+          <w:rFonts w:hint="eastAsia"/>
+          <w:sz w:val="24"/>
+          <w:szCs w:val="32"/>
+        </w:rPr>
+        <w:t>的全部信息到</w:t>
+      </w:r>
+      <w:r>
+        <w:rPr>
+          <w:sz w:val="24"/>
+          <w:szCs w:val="32"/>
+        </w:rPr>
+        <w:t>ADASISv3MyCustomized.fdepl</w:t>
+      </w:r>
+      <w:r>
+        <w:rPr>
+          <w:sz w:val="24"/>
+          <w:szCs w:val="32"/>
+        </w:rPr>
+        <w:t xml:space="preserve"> </w:t>
+      </w:r>
+      <w:r>
+        <w:rPr>
+          <w:rFonts w:hint="eastAsia"/>
+          <w:sz w:val="24"/>
+          <w:szCs w:val="32"/>
+        </w:rPr>
+        <w:t>中）</w:t>
       </w:r>
     </w:p>
     <w:sectPr>

</xml_diff>

<commit_message>
adasis v3 overView finish
</commit_message>
<xml_diff>
--- a/doc/Map_Doc_译文.docx
+++ b/doc/Map_Doc_译文.docx
@@ -472,25 +472,7 @@
           <w:sz w:val="24"/>
           <w:szCs w:val="32"/>
         </w:rPr>
-        <w:t>电子</w:t>
-      </w:r>
-      <w:proofErr w:type="gramStart"/>
-      <w:r>
-        <w:rPr>
-          <w:rFonts w:hint="eastAsia"/>
-          <w:sz w:val="24"/>
-          <w:szCs w:val="32"/>
-        </w:rPr>
-        <w:t>档</w:t>
-      </w:r>
-      <w:proofErr w:type="gramEnd"/>
-      <w:r>
-        <w:rPr>
-          <w:rFonts w:hint="eastAsia"/>
-          <w:sz w:val="24"/>
-          <w:szCs w:val="32"/>
-        </w:rPr>
-        <w:t>名称</w:t>
+        <w:t>电子档名称</w:t>
       </w:r>
       <w:r>
         <w:rPr>
@@ -596,23 +578,13 @@
           <w:szCs w:val="32"/>
         </w:rPr>
       </w:pPr>
-      <w:proofErr w:type="gramStart"/>
-      <w:r>
-        <w:rPr>
-          <w:rFonts w:hint="eastAsia"/>
-          <w:sz w:val="24"/>
-          <w:szCs w:val="32"/>
-        </w:rPr>
-        <w:t>本说明</w:t>
-      </w:r>
-      <w:proofErr w:type="gramEnd"/>
-      <w:r>
-        <w:rPr>
-          <w:rFonts w:hint="eastAsia"/>
-          <w:sz w:val="24"/>
-          <w:szCs w:val="32"/>
-        </w:rPr>
-        <w:t>说收版权与法律保护，包含了关于</w:t>
+      <w:r>
+        <w:rPr>
+          <w:rFonts w:hint="eastAsia"/>
+          <w:sz w:val="24"/>
+          <w:szCs w:val="32"/>
+        </w:rPr>
+        <w:t>本说明说收版权与法律保护，包含了关于</w:t>
       </w:r>
       <w:r>
         <w:rPr>
@@ -644,43 +616,7 @@
           <w:sz w:val="24"/>
           <w:szCs w:val="32"/>
         </w:rPr>
-        <w:t>的书面许可下，不得将</w:t>
-      </w:r>
-      <w:proofErr w:type="gramStart"/>
-      <w:r>
-        <w:rPr>
-          <w:rFonts w:hint="eastAsia"/>
-          <w:sz w:val="24"/>
-          <w:szCs w:val="32"/>
-        </w:rPr>
-        <w:t>此专属内容</w:t>
-      </w:r>
-      <w:proofErr w:type="gramEnd"/>
-      <w:r>
-        <w:rPr>
-          <w:rFonts w:hint="eastAsia"/>
-          <w:sz w:val="24"/>
-          <w:szCs w:val="32"/>
-        </w:rPr>
-        <w:t>或此内容的部分章节用于生产，发布，分发，传输，展览，广播或进行他用。读者可能会使用</w:t>
-      </w:r>
-      <w:proofErr w:type="gramStart"/>
-      <w:r>
-        <w:rPr>
-          <w:rFonts w:hint="eastAsia"/>
-          <w:sz w:val="24"/>
-          <w:szCs w:val="32"/>
-        </w:rPr>
-        <w:t>本说明</w:t>
-      </w:r>
-      <w:proofErr w:type="gramEnd"/>
-      <w:r>
-        <w:rPr>
-          <w:rFonts w:hint="eastAsia"/>
-          <w:sz w:val="24"/>
-          <w:szCs w:val="32"/>
-        </w:rPr>
-        <w:t>中内容去实现一些功能，并且在其产品中并未移除本产品相关商标、版权声明或其他信息。这并不代表可以进行任何相关产品的生产，公开，内容分发，或者售卖。</w:t>
+        <w:t>的书面许可下，不得将此专属内容或此内容的部分章节用于生产，发布，分发，传输，展览，广播或进行他用。读者可能会使用本说明中内容去实现一些功能，并且在其产品中并未移除本产品相关商标、版权声明或其他信息。这并不代表可以进行任何相关产品的生产，公开，内容分发，或者售卖。</w:t>
       </w:r>
     </w:p>
     <w:p>
@@ -1103,23 +1039,13 @@
         </w:rPr>
         <w:t xml:space="preserve"> </w:t>
       </w:r>
-      <w:proofErr w:type="gramStart"/>
-      <w:r>
-        <w:rPr>
-          <w:rFonts w:hint="eastAsia"/>
-          <w:sz w:val="24"/>
-          <w:szCs w:val="32"/>
-        </w:rPr>
-        <w:t>关于协议</w:t>
-      </w:r>
-      <w:proofErr w:type="gramEnd"/>
-      <w:r>
-        <w:rPr>
-          <w:rFonts w:hint="eastAsia"/>
-          <w:sz w:val="24"/>
-          <w:szCs w:val="32"/>
-        </w:rPr>
-        <w:t>更新到</w:t>
+      <w:r>
+        <w:rPr>
+          <w:rFonts w:hint="eastAsia"/>
+          <w:sz w:val="24"/>
+          <w:szCs w:val="32"/>
+        </w:rPr>
+        <w:t>关于协议更新到</w:t>
       </w:r>
       <w:r>
         <w:rPr>
@@ -1179,25 +1105,7 @@
           <w:sz w:val="24"/>
           <w:szCs w:val="32"/>
         </w:rPr>
-        <w:t>会议与法</w:t>
-      </w:r>
-      <w:proofErr w:type="gramStart"/>
-      <w:r>
-        <w:rPr>
-          <w:rFonts w:hint="eastAsia"/>
-          <w:sz w:val="24"/>
-          <w:szCs w:val="32"/>
-        </w:rPr>
-        <w:t>务</w:t>
-      </w:r>
-      <w:proofErr w:type="gramEnd"/>
-      <w:r>
-        <w:rPr>
-          <w:rFonts w:hint="eastAsia"/>
-          <w:sz w:val="24"/>
-          <w:szCs w:val="32"/>
-        </w:rPr>
-        <w:t>。</w:t>
+        <w:t>会议与法务。</w:t>
       </w:r>
     </w:p>
     <w:p>
@@ -1654,18 +1562,8 @@
           <w:sz w:val="24"/>
           <w:szCs w:val="32"/>
         </w:rPr>
-        <w:t xml:space="preserve">ADAS </w:t>
-      </w:r>
-      <w:proofErr w:type="spellStart"/>
-      <w:r>
-        <w:rPr>
-          <w:rFonts w:hint="eastAsia"/>
-          <w:sz w:val="24"/>
-          <w:szCs w:val="32"/>
-        </w:rPr>
-        <w:t>Hozrizon</w:t>
-      </w:r>
-      <w:proofErr w:type="spellEnd"/>
+        <w:t>ADAS Hozrizon</w:t>
+      </w:r>
       <w:r>
         <w:rPr>
           <w:rFonts w:hint="eastAsia"/>
@@ -2350,7 +2248,6 @@
         </w:rPr>
         <w:t>ADAS V3 HORIZON -</w:t>
       </w:r>
-      <w:proofErr w:type="gramStart"/>
       <w:r>
         <w:rPr>
           <w:rFonts w:hint="eastAsia"/>
@@ -2359,7 +2256,6 @@
         </w:rPr>
         <w:t>拓补网络</w:t>
       </w:r>
-      <w:proofErr w:type="gramEnd"/>
     </w:p>
     <w:p>
       <w:pPr>
@@ -2747,25 +2643,7 @@
           <w:sz w:val="24"/>
           <w:szCs w:val="32"/>
         </w:rPr>
-        <w:t>生命周期</w:t>
-      </w:r>
-      <w:proofErr w:type="gramStart"/>
-      <w:r>
-        <w:rPr>
-          <w:rFonts w:hint="eastAsia"/>
-          <w:sz w:val="24"/>
-          <w:szCs w:val="32"/>
-        </w:rPr>
-        <w:t>则车辆</w:t>
-      </w:r>
-      <w:proofErr w:type="gramEnd"/>
-      <w:r>
-        <w:rPr>
-          <w:rFonts w:hint="eastAsia"/>
-          <w:sz w:val="24"/>
-          <w:szCs w:val="32"/>
-        </w:rPr>
-        <w:t>进过后</w:t>
+        <w:t>生命周期则车辆进过后</w:t>
       </w:r>
       <w:r>
         <w:rPr>
@@ -4038,25 +3916,7 @@
           <w:sz w:val="24"/>
           <w:szCs w:val="32"/>
         </w:rPr>
-        <w:t>布鲁塞尔条约下的</w:t>
-      </w:r>
-      <w:proofErr w:type="gramStart"/>
-      <w:r>
-        <w:rPr>
-          <w:rFonts w:hint="eastAsia"/>
-          <w:sz w:val="24"/>
-          <w:szCs w:val="32"/>
-        </w:rPr>
-        <w:t>一</w:t>
-      </w:r>
-      <w:proofErr w:type="gramEnd"/>
-      <w:r>
-        <w:rPr>
-          <w:rFonts w:hint="eastAsia"/>
-          <w:sz w:val="24"/>
-          <w:szCs w:val="32"/>
-        </w:rPr>
-        <w:t>合法非盈利组织</w:t>
+        <w:t>布鲁塞尔条约下的一合法非盈利组织</w:t>
       </w:r>
     </w:p>
     <w:p>
@@ -4497,9 +4357,771 @@
           <w:sz w:val="24"/>
           <w:szCs w:val="32"/>
         </w:rPr>
+        <w:t xml:space="preserve"> P</w:t>
+      </w:r>
+      <w:r>
+        <w:rPr>
+          <w:rFonts w:hint="eastAsia"/>
+          <w:sz w:val="24"/>
+          <w:szCs w:val="32"/>
+        </w:rPr>
+        <w:t>rivider</w:t>
+      </w:r>
+      <w:r>
+        <w:rPr>
+          <w:rFonts w:hint="eastAsia"/>
+          <w:sz w:val="24"/>
+          <w:szCs w:val="32"/>
+        </w:rPr>
+        <w:t>（</w:t>
+      </w:r>
+      <w:r>
+        <w:rPr>
+          <w:sz w:val="24"/>
+          <w:szCs w:val="32"/>
+        </w:rPr>
+        <w:t>AV3HP</w:t>
+      </w:r>
+      <w:r>
+        <w:rPr>
+          <w:rFonts w:hint="eastAsia"/>
+          <w:sz w:val="24"/>
+          <w:szCs w:val="32"/>
+        </w:rPr>
+        <w:t>）：视野数据提供者，</w:t>
+      </w:r>
+      <w:r>
+        <w:rPr>
+          <w:rFonts w:hint="eastAsia"/>
+          <w:sz w:val="24"/>
+          <w:szCs w:val="32"/>
+        </w:rPr>
+        <w:t>A</w:t>
+      </w:r>
+      <w:r>
+        <w:rPr>
+          <w:sz w:val="24"/>
+          <w:szCs w:val="32"/>
+        </w:rPr>
+        <w:t>DAS</w:t>
+      </w:r>
+      <w:r>
+        <w:rPr>
+          <w:rFonts w:hint="eastAsia"/>
+          <w:sz w:val="24"/>
+          <w:szCs w:val="32"/>
+        </w:rPr>
+        <w:t>软件的一部分，用于生成</w:t>
+      </w:r>
+      <w:r>
+        <w:rPr>
+          <w:rFonts w:hint="eastAsia"/>
+          <w:sz w:val="24"/>
+          <w:szCs w:val="32"/>
+        </w:rPr>
+        <w:t>A</w:t>
+      </w:r>
+      <w:r>
+        <w:rPr>
+          <w:sz w:val="24"/>
+          <w:szCs w:val="32"/>
+        </w:rPr>
+        <w:t>DAS H</w:t>
+      </w:r>
+      <w:r>
+        <w:rPr>
+          <w:rFonts w:hint="eastAsia"/>
+          <w:sz w:val="24"/>
+          <w:szCs w:val="32"/>
+        </w:rPr>
+        <w:t>orizon</w:t>
+      </w:r>
+      <w:r>
+        <w:rPr>
+          <w:rFonts w:hint="eastAsia"/>
+          <w:sz w:val="24"/>
+          <w:szCs w:val="32"/>
+        </w:rPr>
+        <w:t>数据，并提供给其他应用</w:t>
+      </w:r>
+    </w:p>
+    <w:p>
+      <w:pPr>
+        <w:tabs>
+          <w:tab w:val="left" w:pos="312"/>
+        </w:tabs>
+        <w:rPr>
+          <w:sz w:val="24"/>
+          <w:szCs w:val="32"/>
+        </w:rPr>
+      </w:pPr>
+      <w:r>
+        <w:rPr>
+          <w:rFonts w:hint="eastAsia"/>
+          <w:sz w:val="24"/>
+          <w:szCs w:val="32"/>
+        </w:rPr>
+        <w:t>H</w:t>
+      </w:r>
+      <w:r>
+        <w:rPr>
+          <w:sz w:val="24"/>
+          <w:szCs w:val="32"/>
+        </w:rPr>
+        <w:t>orizon R</w:t>
+      </w:r>
+      <w:r>
+        <w:rPr>
+          <w:rFonts w:hint="eastAsia"/>
+          <w:sz w:val="24"/>
+          <w:szCs w:val="32"/>
+        </w:rPr>
+        <w:t>e</w:t>
+      </w:r>
+      <w:r>
+        <w:rPr>
+          <w:sz w:val="24"/>
+          <w:szCs w:val="32"/>
+        </w:rPr>
+        <w:t>constructor</w:t>
+      </w:r>
+      <w:r>
+        <w:rPr>
+          <w:rFonts w:hint="eastAsia"/>
+          <w:sz w:val="24"/>
+          <w:szCs w:val="32"/>
+        </w:rPr>
+        <w:t>（</w:t>
+      </w:r>
+      <w:r>
+        <w:rPr>
+          <w:rFonts w:hint="eastAsia"/>
+          <w:sz w:val="24"/>
+          <w:szCs w:val="32"/>
+        </w:rPr>
+        <w:t>Av</w:t>
+      </w:r>
+      <w:r>
+        <w:rPr>
+          <w:sz w:val="24"/>
+          <w:szCs w:val="32"/>
+        </w:rPr>
+        <w:t>3HR</w:t>
+      </w:r>
+      <w:r>
+        <w:rPr>
+          <w:rFonts w:hint="eastAsia"/>
+          <w:sz w:val="24"/>
+          <w:szCs w:val="32"/>
+        </w:rPr>
+        <w:t>）：重够了</w:t>
+      </w:r>
+      <w:r>
+        <w:rPr>
+          <w:sz w:val="24"/>
+          <w:szCs w:val="32"/>
+        </w:rPr>
+        <w:t>Av3</w:t>
+      </w:r>
+      <w:r>
+        <w:rPr>
+          <w:rFonts w:hint="eastAsia"/>
+          <w:sz w:val="24"/>
+          <w:szCs w:val="32"/>
+        </w:rPr>
+        <w:t>的结构与接口，并命名为</w:t>
+      </w:r>
+      <w:r>
+        <w:rPr>
+          <w:rFonts w:hint="eastAsia"/>
+          <w:sz w:val="24"/>
+          <w:szCs w:val="32"/>
+        </w:rPr>
+        <w:t>Av</w:t>
+      </w:r>
+      <w:r>
+        <w:rPr>
+          <w:sz w:val="24"/>
+          <w:szCs w:val="32"/>
+        </w:rPr>
+        <w:t>3HP</w:t>
+      </w:r>
+    </w:p>
+    <w:p>
+      <w:pPr>
+        <w:tabs>
+          <w:tab w:val="left" w:pos="312"/>
+        </w:tabs>
+        <w:rPr>
+          <w:sz w:val="24"/>
+          <w:szCs w:val="32"/>
+        </w:rPr>
+      </w:pPr>
+      <w:r>
+        <w:rPr>
+          <w:rFonts w:hint="eastAsia"/>
+          <w:sz w:val="24"/>
+          <w:szCs w:val="32"/>
+        </w:rPr>
+        <w:t>Network</w:t>
+      </w:r>
+      <w:r>
+        <w:rPr>
+          <w:sz w:val="24"/>
+          <w:szCs w:val="32"/>
+        </w:rPr>
         <w:t xml:space="preserve"> </w:t>
       </w:r>
-      <w:proofErr w:type="spellStart"/>
+      <w:r>
+        <w:rPr>
+          <w:rFonts w:hint="eastAsia"/>
+          <w:sz w:val="24"/>
+          <w:szCs w:val="32"/>
+        </w:rPr>
+        <w:t>of</w:t>
+      </w:r>
+      <w:r>
+        <w:rPr>
+          <w:sz w:val="24"/>
+          <w:szCs w:val="32"/>
+        </w:rPr>
+        <w:t xml:space="preserve"> Links</w:t>
+      </w:r>
+      <w:r>
+        <w:rPr>
+          <w:rFonts w:hint="eastAsia"/>
+          <w:sz w:val="24"/>
+          <w:szCs w:val="32"/>
+        </w:rPr>
+        <w:t>：各个路段集合，他们之间通过起点与终点链接，构成了</w:t>
+      </w:r>
+      <w:r>
+        <w:rPr>
+          <w:rFonts w:hint="eastAsia"/>
+          <w:sz w:val="24"/>
+          <w:szCs w:val="32"/>
+        </w:rPr>
+        <w:t>道路网。</w:t>
+      </w:r>
+    </w:p>
+    <w:p>
+      <w:pPr>
+        <w:tabs>
+          <w:tab w:val="left" w:pos="312"/>
+        </w:tabs>
+        <w:rPr>
+          <w:sz w:val="24"/>
+          <w:szCs w:val="32"/>
+        </w:rPr>
+      </w:pPr>
+      <w:r>
+        <w:rPr>
+          <w:rFonts w:hint="eastAsia"/>
+          <w:sz w:val="24"/>
+          <w:szCs w:val="32"/>
+        </w:rPr>
+        <w:t>Path</w:t>
+      </w:r>
+      <w:r>
+        <w:rPr>
+          <w:rFonts w:hint="eastAsia"/>
+          <w:sz w:val="24"/>
+          <w:szCs w:val="32"/>
+        </w:rPr>
+        <w:t>：在道路网络上，车辆有可能选择的行驶路线</w:t>
+      </w:r>
+    </w:p>
+    <w:p>
+      <w:pPr>
+        <w:tabs>
+          <w:tab w:val="left" w:pos="312"/>
+        </w:tabs>
+        <w:rPr>
+          <w:sz w:val="24"/>
+          <w:szCs w:val="32"/>
+        </w:rPr>
+      </w:pPr>
+      <w:r>
+        <w:rPr>
+          <w:rFonts w:hint="eastAsia"/>
+          <w:sz w:val="24"/>
+          <w:szCs w:val="32"/>
+        </w:rPr>
+        <w:t>Profile</w:t>
+      </w:r>
+      <w:r>
+        <w:rPr>
+          <w:rFonts w:hint="eastAsia"/>
+          <w:sz w:val="24"/>
+          <w:szCs w:val="32"/>
+        </w:rPr>
+        <w:t>：当前</w:t>
+      </w:r>
+      <w:r>
+        <w:rPr>
+          <w:rFonts w:hint="eastAsia"/>
+          <w:sz w:val="24"/>
+          <w:szCs w:val="32"/>
+        </w:rPr>
+        <w:t>行驶</w:t>
+      </w:r>
+      <w:r>
+        <w:rPr>
+          <w:rFonts w:hint="eastAsia"/>
+          <w:sz w:val="24"/>
+          <w:szCs w:val="32"/>
+        </w:rPr>
+        <w:t>路线上的路线属性与特征描述。</w:t>
+      </w:r>
+    </w:p>
+    <w:p>
+      <w:pPr>
+        <w:tabs>
+          <w:tab w:val="left" w:pos="312"/>
+        </w:tabs>
+        <w:rPr>
+          <w:sz w:val="24"/>
+          <w:szCs w:val="32"/>
+        </w:rPr>
+      </w:pPr>
+      <w:r>
+        <w:rPr>
+          <w:rFonts w:hint="eastAsia"/>
+          <w:sz w:val="24"/>
+          <w:szCs w:val="32"/>
+        </w:rPr>
+        <w:t>Profile</w:t>
+      </w:r>
+      <w:r>
+        <w:rPr>
+          <w:sz w:val="24"/>
+          <w:szCs w:val="32"/>
+        </w:rPr>
+        <w:t xml:space="preserve"> Entry</w:t>
+      </w:r>
+      <w:r>
+        <w:rPr>
+          <w:rFonts w:hint="eastAsia"/>
+          <w:sz w:val="24"/>
+          <w:szCs w:val="32"/>
+        </w:rPr>
+        <w:t>：</w:t>
+      </w:r>
+      <w:r>
+        <w:rPr>
+          <w:rFonts w:hint="eastAsia"/>
+          <w:sz w:val="24"/>
+          <w:szCs w:val="32"/>
+        </w:rPr>
+        <w:t>根据现有经纬度确定的当前行驶路线上的路线属性与特征描述。</w:t>
+      </w:r>
+    </w:p>
+    <w:p>
+      <w:pPr>
+        <w:tabs>
+          <w:tab w:val="left" w:pos="312"/>
+        </w:tabs>
+        <w:rPr>
+          <w:sz w:val="24"/>
+          <w:szCs w:val="32"/>
+        </w:rPr>
+      </w:pPr>
+      <w:r>
+        <w:rPr>
+          <w:rFonts w:hint="eastAsia"/>
+          <w:sz w:val="24"/>
+          <w:szCs w:val="32"/>
+        </w:rPr>
+        <w:t>Profile</w:t>
+      </w:r>
+      <w:r>
+        <w:rPr>
+          <w:sz w:val="24"/>
+          <w:szCs w:val="32"/>
+        </w:rPr>
+        <w:t xml:space="preserve"> T</w:t>
+      </w:r>
+      <w:r>
+        <w:rPr>
+          <w:rFonts w:hint="eastAsia"/>
+          <w:sz w:val="24"/>
+          <w:szCs w:val="32"/>
+        </w:rPr>
+        <w:t>ype</w:t>
+      </w:r>
+      <w:r>
+        <w:rPr>
+          <w:rFonts w:hint="eastAsia"/>
+          <w:sz w:val="24"/>
+          <w:szCs w:val="32"/>
+        </w:rPr>
+        <w:t>：</w:t>
+      </w:r>
+      <w:r>
+        <w:rPr>
+          <w:sz w:val="24"/>
+          <w:szCs w:val="32"/>
+        </w:rPr>
+        <w:t>Profile</w:t>
+      </w:r>
+      <w:r>
+        <w:rPr>
+          <w:rFonts w:hint="eastAsia"/>
+          <w:sz w:val="24"/>
+          <w:szCs w:val="32"/>
+        </w:rPr>
+        <w:t>的类型，比如当前路段的斜坡曲率。</w:t>
+      </w:r>
+    </w:p>
+    <w:p>
+      <w:pPr>
+        <w:rPr>
+          <w:sz w:val="24"/>
+          <w:szCs w:val="32"/>
+        </w:rPr>
+      </w:pPr>
+      <w:r>
+        <w:rPr>
+          <w:sz w:val="24"/>
+          <w:szCs w:val="32"/>
+        </w:rPr>
+        <w:t>S</w:t>
+      </w:r>
+      <w:r>
+        <w:rPr>
+          <w:rFonts w:hint="eastAsia"/>
+          <w:sz w:val="24"/>
+          <w:szCs w:val="32"/>
+        </w:rPr>
+        <w:t>egment</w:t>
+      </w:r>
+      <w:r>
+        <w:rPr>
+          <w:rFonts w:hint="eastAsia"/>
+          <w:sz w:val="24"/>
+          <w:szCs w:val="32"/>
+        </w:rPr>
+        <w:t>：</w:t>
+      </w:r>
+      <w:r>
+        <w:rPr>
+          <w:rFonts w:hint="eastAsia"/>
+          <w:sz w:val="24"/>
+          <w:szCs w:val="32"/>
+        </w:rPr>
+        <w:t>Path</w:t>
+      </w:r>
+      <w:r>
+        <w:rPr>
+          <w:rFonts w:hint="eastAsia"/>
+          <w:sz w:val="24"/>
+          <w:szCs w:val="32"/>
+        </w:rPr>
+        <w:t>上的每一段路段的属性是是</w:t>
+      </w:r>
+      <w:r>
+        <w:rPr>
+          <w:rFonts w:hint="eastAsia"/>
+          <w:sz w:val="24"/>
+          <w:szCs w:val="32"/>
+        </w:rPr>
+        <w:t xml:space="preserve"> </w:t>
+      </w:r>
+      <w:r>
+        <w:rPr>
+          <w:sz w:val="24"/>
+          <w:szCs w:val="32"/>
+        </w:rPr>
+        <w:t>ADAS</w:t>
+      </w:r>
+      <w:r>
+        <w:rPr>
+          <w:rFonts w:hint="eastAsia"/>
+          <w:sz w:val="24"/>
+          <w:szCs w:val="32"/>
+        </w:rPr>
+        <w:t>应用中最重要的部分，这部分没有太大改动。</w:t>
+      </w:r>
+    </w:p>
+    <w:p>
+      <w:pPr>
+        <w:rPr>
+          <w:sz w:val="24"/>
+          <w:szCs w:val="32"/>
+        </w:rPr>
+      </w:pPr>
+      <w:r>
+        <w:rPr>
+          <w:sz w:val="24"/>
+          <w:szCs w:val="32"/>
+        </w:rPr>
+        <w:t>L</w:t>
+      </w:r>
+      <w:r>
+        <w:rPr>
+          <w:rFonts w:hint="eastAsia"/>
+          <w:sz w:val="24"/>
+          <w:szCs w:val="32"/>
+        </w:rPr>
+        <w:t>ink</w:t>
+      </w:r>
+      <w:r>
+        <w:rPr>
+          <w:rFonts w:hint="eastAsia"/>
+          <w:sz w:val="24"/>
+          <w:szCs w:val="32"/>
+        </w:rPr>
+        <w:t>：来自于地图数据库，范围是道路中连接两个岔路口</w:t>
+      </w:r>
+      <w:r>
+        <w:rPr>
+          <w:rFonts w:hint="eastAsia"/>
+          <w:sz w:val="24"/>
+          <w:szCs w:val="32"/>
+        </w:rPr>
+        <w:t>中间的部分</w:t>
+      </w:r>
+    </w:p>
+    <w:p>
+      <w:pPr>
+        <w:rPr>
+          <w:sz w:val="24"/>
+          <w:szCs w:val="32"/>
+        </w:rPr>
+      </w:pPr>
+      <w:r>
+        <w:rPr>
+          <w:rFonts w:hint="eastAsia"/>
+          <w:sz w:val="24"/>
+          <w:szCs w:val="32"/>
+        </w:rPr>
+        <w:t>Most</w:t>
+      </w:r>
+      <w:r>
+        <w:rPr>
+          <w:sz w:val="24"/>
+          <w:szCs w:val="32"/>
+        </w:rPr>
+        <w:t xml:space="preserve"> P</w:t>
+      </w:r>
+      <w:r>
+        <w:rPr>
+          <w:rFonts w:hint="eastAsia"/>
+          <w:sz w:val="24"/>
+          <w:szCs w:val="32"/>
+        </w:rPr>
+        <w:t>refered</w:t>
+      </w:r>
+      <w:r>
+        <w:rPr>
+          <w:sz w:val="24"/>
+          <w:szCs w:val="32"/>
+        </w:rPr>
+        <w:t xml:space="preserve"> P</w:t>
+      </w:r>
+      <w:r>
+        <w:rPr>
+          <w:rFonts w:hint="eastAsia"/>
+          <w:sz w:val="24"/>
+          <w:szCs w:val="32"/>
+        </w:rPr>
+        <w:t>ath</w:t>
+      </w:r>
+      <w:r>
+        <w:rPr>
+          <w:rFonts w:hint="eastAsia"/>
+          <w:sz w:val="24"/>
+          <w:szCs w:val="32"/>
+        </w:rPr>
+        <w:t>（</w:t>
+      </w:r>
+      <w:r>
+        <w:rPr>
+          <w:rFonts w:hint="eastAsia"/>
+          <w:sz w:val="24"/>
+          <w:szCs w:val="32"/>
+        </w:rPr>
+        <w:t>M</w:t>
+      </w:r>
+      <w:r>
+        <w:rPr>
+          <w:sz w:val="24"/>
+          <w:szCs w:val="32"/>
+        </w:rPr>
+        <w:t>PP,formerly Most probable Path</w:t>
+      </w:r>
+      <w:r>
+        <w:rPr>
+          <w:rFonts w:hint="eastAsia"/>
+          <w:sz w:val="24"/>
+          <w:szCs w:val="32"/>
+        </w:rPr>
+        <w:t>）：某条道路上车辆的偏好路线，这些路线可能</w:t>
+      </w:r>
+      <w:r>
+        <w:rPr>
+          <w:rFonts w:hint="eastAsia"/>
+          <w:sz w:val="24"/>
+          <w:szCs w:val="32"/>
+        </w:rPr>
+        <w:t>是其他路线组合而来。</w:t>
+      </w:r>
+    </w:p>
+    <w:p>
+      <w:pPr>
+        <w:rPr>
+          <w:sz w:val="24"/>
+          <w:szCs w:val="32"/>
+        </w:rPr>
+      </w:pPr>
+      <w:r>
+        <w:rPr>
+          <w:rFonts w:hint="eastAsia"/>
+          <w:sz w:val="24"/>
+          <w:szCs w:val="32"/>
+        </w:rPr>
+        <w:t>Root</w:t>
+      </w:r>
+      <w:r>
+        <w:rPr>
+          <w:sz w:val="24"/>
+          <w:szCs w:val="32"/>
+        </w:rPr>
+        <w:t xml:space="preserve"> P</w:t>
+      </w:r>
+      <w:r>
+        <w:rPr>
+          <w:rFonts w:hint="eastAsia"/>
+          <w:sz w:val="24"/>
+          <w:szCs w:val="32"/>
+        </w:rPr>
+        <w:t>ath</w:t>
+      </w:r>
+      <w:r>
+        <w:rPr>
+          <w:rFonts w:hint="eastAsia"/>
+          <w:sz w:val="24"/>
+          <w:szCs w:val="32"/>
+        </w:rPr>
+        <w:t>：根</w:t>
+      </w:r>
+      <w:r>
+        <w:rPr>
+          <w:rFonts w:hint="eastAsia"/>
+          <w:sz w:val="24"/>
+          <w:szCs w:val="32"/>
+        </w:rPr>
+        <w:t>Path</w:t>
+      </w:r>
+    </w:p>
+    <w:p>
+      <w:pPr>
+        <w:rPr>
+          <w:sz w:val="24"/>
+          <w:szCs w:val="32"/>
+        </w:rPr>
+      </w:pPr>
+      <w:r>
+        <w:rPr>
+          <w:rFonts w:hint="eastAsia"/>
+          <w:sz w:val="24"/>
+          <w:szCs w:val="32"/>
+        </w:rPr>
+        <w:t>Sub</w:t>
+      </w:r>
+      <w:r>
+        <w:rPr>
+          <w:sz w:val="24"/>
+          <w:szCs w:val="32"/>
+        </w:rPr>
+        <w:t xml:space="preserve"> Path</w:t>
+      </w:r>
+      <w:r>
+        <w:rPr>
+          <w:rFonts w:hint="eastAsia"/>
+          <w:sz w:val="24"/>
+          <w:szCs w:val="32"/>
+        </w:rPr>
+        <w:t>：父</w:t>
+      </w:r>
+      <w:r>
+        <w:rPr>
+          <w:rFonts w:hint="eastAsia"/>
+          <w:sz w:val="24"/>
+          <w:szCs w:val="32"/>
+        </w:rPr>
+        <w:t>Path</w:t>
+      </w:r>
+      <w:r>
+        <w:rPr>
+          <w:rFonts w:hint="eastAsia"/>
+          <w:sz w:val="24"/>
+          <w:szCs w:val="32"/>
+        </w:rPr>
+        <w:t>上的分支</w:t>
+      </w:r>
+      <w:r>
+        <w:rPr>
+          <w:rFonts w:hint="eastAsia"/>
+          <w:sz w:val="24"/>
+          <w:szCs w:val="32"/>
+        </w:rPr>
+        <w:t>Path</w:t>
+      </w:r>
+    </w:p>
+    <w:p>
+      <w:pPr>
+        <w:rPr>
+          <w:sz w:val="24"/>
+          <w:szCs w:val="32"/>
+        </w:rPr>
+      </w:pPr>
+      <w:r>
+        <w:rPr>
+          <w:sz w:val="24"/>
+          <w:szCs w:val="32"/>
+        </w:rPr>
+        <w:t>V</w:t>
+      </w:r>
+      <w:r>
+        <w:rPr>
+          <w:rFonts w:hint="eastAsia"/>
+          <w:sz w:val="24"/>
+          <w:szCs w:val="32"/>
+        </w:rPr>
+        <w:t>ehicle</w:t>
+      </w:r>
+      <w:r>
+        <w:rPr>
+          <w:sz w:val="24"/>
+          <w:szCs w:val="32"/>
+        </w:rPr>
+        <w:t xml:space="preserve"> P</w:t>
+      </w:r>
+      <w:r>
+        <w:rPr>
+          <w:rFonts w:hint="eastAsia"/>
+          <w:sz w:val="24"/>
+          <w:szCs w:val="32"/>
+        </w:rPr>
+        <w:t>ath</w:t>
+      </w:r>
+      <w:r>
+        <w:rPr>
+          <w:rFonts w:hint="eastAsia"/>
+          <w:sz w:val="24"/>
+          <w:szCs w:val="32"/>
+        </w:rPr>
+        <w:t>：</w:t>
+      </w:r>
+      <w:r>
+        <w:rPr>
+          <w:rFonts w:hint="eastAsia"/>
+          <w:sz w:val="24"/>
+          <w:szCs w:val="32"/>
+        </w:rPr>
+        <w:t>当前车所在的</w:t>
+      </w:r>
       <w:r>
         <w:rPr>
           <w:sz w:val="24"/>
@@ -4513,265 +5135,47 @@
           <w:sz w:val="24"/>
           <w:szCs w:val="32"/>
         </w:rPr>
-        <w:t>rivider</w:t>
-      </w:r>
-      <w:proofErr w:type="spellEnd"/>
-      <w:r>
-        <w:rPr>
-          <w:rFonts w:hint="eastAsia"/>
-          <w:sz w:val="24"/>
-          <w:szCs w:val="32"/>
-        </w:rPr>
-        <w:t>（</w:t>
-      </w:r>
-      <w:r>
-        <w:rPr>
-          <w:sz w:val="24"/>
-          <w:szCs w:val="32"/>
-        </w:rPr>
-        <w:t>AV3HP</w:t>
-      </w:r>
-      <w:r>
-        <w:rPr>
-          <w:rFonts w:hint="eastAsia"/>
-          <w:sz w:val="24"/>
-          <w:szCs w:val="32"/>
-        </w:rPr>
-        <w:t>）：视野数据提供者，</w:t>
-      </w:r>
-      <w:r>
-        <w:rPr>
-          <w:rFonts w:hint="eastAsia"/>
-          <w:sz w:val="24"/>
-          <w:szCs w:val="32"/>
-        </w:rPr>
-        <w:t>A</w:t>
-      </w:r>
-      <w:r>
-        <w:rPr>
-          <w:sz w:val="24"/>
-          <w:szCs w:val="32"/>
-        </w:rPr>
-        <w:t>DAS</w:t>
-      </w:r>
-      <w:r>
-        <w:rPr>
-          <w:rFonts w:hint="eastAsia"/>
-          <w:sz w:val="24"/>
-          <w:szCs w:val="32"/>
-        </w:rPr>
-        <w:t>软件的一部分，用于生成</w:t>
-      </w:r>
-      <w:r>
-        <w:rPr>
-          <w:rFonts w:hint="eastAsia"/>
-          <w:sz w:val="24"/>
-          <w:szCs w:val="32"/>
-        </w:rPr>
-        <w:t>A</w:t>
-      </w:r>
-      <w:r>
-        <w:rPr>
-          <w:sz w:val="24"/>
-          <w:szCs w:val="32"/>
-        </w:rPr>
-        <w:t>DAS H</w:t>
-      </w:r>
-      <w:r>
-        <w:rPr>
-          <w:rFonts w:hint="eastAsia"/>
-          <w:sz w:val="24"/>
-          <w:szCs w:val="32"/>
-        </w:rPr>
-        <w:t>orizon</w:t>
-      </w:r>
-      <w:r>
-        <w:rPr>
-          <w:rFonts w:hint="eastAsia"/>
-          <w:sz w:val="24"/>
-          <w:szCs w:val="32"/>
-        </w:rPr>
-        <w:t>数据，并提供给其他应用</w:t>
-      </w:r>
-    </w:p>
-    <w:p>
-      <w:pPr>
-        <w:tabs>
-          <w:tab w:val="left" w:pos="312"/>
-        </w:tabs>
-        <w:rPr>
-          <w:sz w:val="24"/>
-          <w:szCs w:val="32"/>
-        </w:rPr>
-      </w:pPr>
-      <w:r>
-        <w:rPr>
-          <w:rFonts w:hint="eastAsia"/>
-          <w:sz w:val="24"/>
-          <w:szCs w:val="32"/>
-        </w:rPr>
-        <w:t>H</w:t>
-      </w:r>
-      <w:r>
-        <w:rPr>
-          <w:sz w:val="24"/>
-          <w:szCs w:val="32"/>
-        </w:rPr>
-        <w:t xml:space="preserve">orizon </w:t>
-      </w:r>
-      <w:proofErr w:type="spellStart"/>
-      <w:r>
-        <w:rPr>
-          <w:sz w:val="24"/>
-          <w:szCs w:val="32"/>
-        </w:rPr>
-        <w:t>R</w:t>
-      </w:r>
-      <w:r>
-        <w:rPr>
-          <w:rFonts w:hint="eastAsia"/>
-          <w:sz w:val="24"/>
-          <w:szCs w:val="32"/>
-        </w:rPr>
-        <w:t>e</w:t>
-      </w:r>
-      <w:r>
-        <w:rPr>
-          <w:sz w:val="24"/>
-          <w:szCs w:val="32"/>
-        </w:rPr>
-        <w:t>constructor</w:t>
-      </w:r>
-      <w:proofErr w:type="spellEnd"/>
-      <w:r>
-        <w:rPr>
-          <w:rFonts w:hint="eastAsia"/>
-          <w:sz w:val="24"/>
-          <w:szCs w:val="32"/>
-        </w:rPr>
-        <w:t>（</w:t>
-      </w:r>
-      <w:r>
-        <w:rPr>
-          <w:rFonts w:hint="eastAsia"/>
-          <w:sz w:val="24"/>
-          <w:szCs w:val="32"/>
-        </w:rPr>
-        <w:t>Av</w:t>
-      </w:r>
-      <w:r>
-        <w:rPr>
-          <w:sz w:val="24"/>
-          <w:szCs w:val="32"/>
-        </w:rPr>
-        <w:t>3HR</w:t>
-      </w:r>
-      <w:r>
-        <w:rPr>
-          <w:rFonts w:hint="eastAsia"/>
-          <w:sz w:val="24"/>
-          <w:szCs w:val="32"/>
-        </w:rPr>
-        <w:t>）：重够了</w:t>
-      </w:r>
-      <w:r>
-        <w:rPr>
-          <w:sz w:val="24"/>
-          <w:szCs w:val="32"/>
-        </w:rPr>
-        <w:t>Av3</w:t>
-      </w:r>
-      <w:r>
-        <w:rPr>
-          <w:rFonts w:hint="eastAsia"/>
-          <w:sz w:val="24"/>
-          <w:szCs w:val="32"/>
-        </w:rPr>
-        <w:t>的结构与接口，并命名为</w:t>
-      </w:r>
-      <w:r>
-        <w:rPr>
-          <w:rFonts w:hint="eastAsia"/>
-          <w:sz w:val="24"/>
-          <w:szCs w:val="32"/>
-        </w:rPr>
-        <w:t>Av</w:t>
-      </w:r>
-      <w:r>
-        <w:rPr>
-          <w:sz w:val="24"/>
-          <w:szCs w:val="32"/>
-        </w:rPr>
-        <w:t>3HP</w:t>
-      </w:r>
-    </w:p>
-    <w:p>
-      <w:pPr>
-        <w:tabs>
-          <w:tab w:val="left" w:pos="312"/>
-        </w:tabs>
-        <w:rPr>
-          <w:sz w:val="24"/>
-          <w:szCs w:val="32"/>
-        </w:rPr>
-      </w:pPr>
-      <w:r>
-        <w:rPr>
-          <w:rFonts w:hint="eastAsia"/>
-          <w:sz w:val="24"/>
-          <w:szCs w:val="32"/>
-        </w:rPr>
-        <w:t>Network</w:t>
-      </w:r>
-      <w:r>
-        <w:rPr>
-          <w:sz w:val="24"/>
-          <w:szCs w:val="32"/>
-        </w:rPr>
-        <w:t xml:space="preserve"> </w:t>
-      </w:r>
-      <w:r>
-        <w:rPr>
-          <w:rFonts w:hint="eastAsia"/>
-          <w:sz w:val="24"/>
-          <w:szCs w:val="32"/>
-        </w:rPr>
-        <w:t>of</w:t>
-      </w:r>
-      <w:r>
-        <w:rPr>
-          <w:sz w:val="24"/>
-          <w:szCs w:val="32"/>
-        </w:rPr>
-        <w:t xml:space="preserve"> Links</w:t>
-      </w:r>
-      <w:r>
-        <w:rPr>
-          <w:rFonts w:hint="eastAsia"/>
-          <w:sz w:val="24"/>
-          <w:szCs w:val="32"/>
-        </w:rPr>
-        <w:t>：各个路段集合，他们之间通过起点与终点链接，构成了</w:t>
-      </w:r>
-      <w:r>
-        <w:rPr>
-          <w:rFonts w:hint="eastAsia"/>
-          <w:sz w:val="24"/>
-          <w:szCs w:val="32"/>
-        </w:rPr>
-        <w:t>道路网。</w:t>
-      </w:r>
-    </w:p>
-    <w:p>
-      <w:pPr>
-        <w:tabs>
-          <w:tab w:val="left" w:pos="312"/>
-        </w:tabs>
-        <w:rPr>
-          <w:sz w:val="24"/>
-          <w:szCs w:val="32"/>
-        </w:rPr>
-      </w:pPr>
+        <w:t>ath</w:t>
+      </w:r>
+    </w:p>
+    <w:p>
+      <w:pPr>
+        <w:rPr>
+          <w:sz w:val="24"/>
+          <w:szCs w:val="32"/>
+        </w:rPr>
+      </w:pPr>
+      <w:r>
+        <w:rPr>
+          <w:rFonts w:hint="eastAsia"/>
+          <w:sz w:val="24"/>
+          <w:szCs w:val="32"/>
+        </w:rPr>
+        <w:t>Transmitted</w:t>
+      </w:r>
+      <w:r>
+        <w:rPr>
+          <w:sz w:val="24"/>
+          <w:szCs w:val="32"/>
+        </w:rPr>
+        <w:t xml:space="preserve"> P</w:t>
+      </w:r>
+      <w:r>
+        <w:rPr>
+          <w:rFonts w:hint="eastAsia"/>
+          <w:sz w:val="24"/>
+          <w:szCs w:val="32"/>
+        </w:rPr>
+        <w:t>ath</w:t>
+      </w:r>
+      <w:r>
+        <w:rPr>
+          <w:rFonts w:hint="eastAsia"/>
+          <w:sz w:val="24"/>
+          <w:szCs w:val="32"/>
+        </w:rPr>
+        <w:t>：数据提供者通过网络传输</w:t>
+      </w:r>
       <w:r>
         <w:rPr>
           <w:rFonts w:hint="eastAsia"/>
@@ -4786,76 +5190,38 @@
           <w:sz w:val="24"/>
           <w:szCs w:val="32"/>
         </w:rPr>
-        <w:t>：在道路网络上，车辆有可能选择的行驶路线</w:t>
-      </w:r>
-    </w:p>
-    <w:p>
-      <w:pPr>
-        <w:tabs>
-          <w:tab w:val="left" w:pos="312"/>
-        </w:tabs>
-        <w:rPr>
-          <w:sz w:val="24"/>
-          <w:szCs w:val="32"/>
-        </w:rPr>
-      </w:pPr>
-      <w:r>
-        <w:rPr>
-          <w:rFonts w:hint="eastAsia"/>
-          <w:sz w:val="24"/>
-          <w:szCs w:val="32"/>
-        </w:rPr>
-        <w:t>Profile</w:t>
-      </w:r>
-      <w:r>
-        <w:rPr>
-          <w:rFonts w:hint="eastAsia"/>
-          <w:sz w:val="24"/>
-          <w:szCs w:val="32"/>
-        </w:rPr>
-        <w:t>：当前</w:t>
-      </w:r>
-      <w:r>
-        <w:rPr>
-          <w:rFonts w:hint="eastAsia"/>
-          <w:sz w:val="24"/>
-          <w:szCs w:val="32"/>
-        </w:rPr>
-        <w:t>行驶</w:t>
-      </w:r>
-      <w:r>
-        <w:rPr>
-          <w:rFonts w:hint="eastAsia"/>
-          <w:sz w:val="24"/>
-          <w:szCs w:val="32"/>
-        </w:rPr>
-        <w:t>路线上的路线属性与特征描述。</w:t>
-      </w:r>
-    </w:p>
-    <w:p>
-      <w:pPr>
-        <w:tabs>
-          <w:tab w:val="left" w:pos="312"/>
-        </w:tabs>
-        <w:rPr>
-          <w:sz w:val="24"/>
-          <w:szCs w:val="32"/>
-        </w:rPr>
-      </w:pPr>
-      <w:r>
-        <w:rPr>
-          <w:rFonts w:hint="eastAsia"/>
-          <w:sz w:val="24"/>
-          <w:szCs w:val="32"/>
-        </w:rPr>
-        <w:t>Profile</w:t>
-      </w:r>
-      <w:r>
-        <w:rPr>
-          <w:sz w:val="24"/>
-          <w:szCs w:val="32"/>
-        </w:rPr>
-        <w:t xml:space="preserve"> Entry</w:t>
+        <w:t>数据到各个客户端</w:t>
+      </w:r>
+    </w:p>
+    <w:p>
+      <w:pPr>
+        <w:rPr>
+          <w:sz w:val="24"/>
+          <w:szCs w:val="32"/>
+        </w:rPr>
+      </w:pPr>
+      <w:r>
+        <w:rPr>
+          <w:rFonts w:hint="eastAsia"/>
+          <w:sz w:val="24"/>
+          <w:szCs w:val="32"/>
+        </w:rPr>
+        <w:t>Path</w:t>
+      </w:r>
+      <w:r>
+        <w:rPr>
+          <w:sz w:val="24"/>
+          <w:szCs w:val="32"/>
+        </w:rPr>
+        <w:t xml:space="preserve"> I</w:t>
+      </w:r>
+      <w:r>
+        <w:rPr>
+          <w:rFonts w:hint="eastAsia"/>
+          <w:sz w:val="24"/>
+          <w:szCs w:val="32"/>
+        </w:rPr>
+        <w:t>dentifier</w:t>
       </w:r>
       <w:r>
         <w:rPr>
@@ -4871,41 +5237,93 @@
           <w:sz w:val="24"/>
           <w:szCs w:val="32"/>
         </w:rPr>
-        <w:t>根据现有经纬度确定的当前行驶路线上的路线属性与特征描述。</w:t>
-      </w:r>
-    </w:p>
-    <w:p>
-      <w:pPr>
-        <w:tabs>
-          <w:tab w:val="left" w:pos="312"/>
-        </w:tabs>
-        <w:rPr>
-          <w:sz w:val="24"/>
-          <w:szCs w:val="32"/>
-        </w:rPr>
-      </w:pPr>
-      <w:r>
-        <w:rPr>
-          <w:rFonts w:hint="eastAsia"/>
-          <w:sz w:val="24"/>
-          <w:szCs w:val="32"/>
-        </w:rPr>
-        <w:t>Profile</w:t>
-      </w:r>
-      <w:r>
-        <w:rPr>
-          <w:sz w:val="24"/>
-          <w:szCs w:val="32"/>
-        </w:rPr>
-        <w:t xml:space="preserve"> T</w:t>
-      </w:r>
-      <w:r>
-        <w:rPr>
-          <w:rFonts w:hint="eastAsia"/>
-          <w:sz w:val="24"/>
-          <w:szCs w:val="32"/>
-        </w:rPr>
-        <w:t>ype</w:t>
+        <w:t>Path</w:t>
+      </w:r>
+      <w:r>
+        <w:rPr>
+          <w:rFonts w:hint="eastAsia"/>
+          <w:sz w:val="24"/>
+          <w:szCs w:val="32"/>
+        </w:rPr>
+        <w:t>的唯一标识码</w:t>
+      </w:r>
+      <w:r>
+        <w:rPr>
+          <w:rFonts w:hint="eastAsia"/>
+          <w:sz w:val="24"/>
+          <w:szCs w:val="32"/>
+        </w:rPr>
+        <w:t>。</w:t>
+      </w:r>
+    </w:p>
+    <w:p>
+      <w:pPr>
+        <w:rPr>
+          <w:sz w:val="24"/>
+          <w:szCs w:val="32"/>
+        </w:rPr>
+      </w:pPr>
+      <w:r>
+        <w:rPr>
+          <w:rFonts w:hint="eastAsia"/>
+          <w:sz w:val="24"/>
+          <w:szCs w:val="32"/>
+        </w:rPr>
+        <w:t>Off</w:t>
+      </w:r>
+      <w:r>
+        <w:rPr>
+          <w:sz w:val="24"/>
+          <w:szCs w:val="32"/>
+        </w:rPr>
+        <w:t>set</w:t>
+      </w:r>
+      <w:r>
+        <w:rPr>
+          <w:rFonts w:hint="eastAsia"/>
+          <w:sz w:val="24"/>
+          <w:szCs w:val="32"/>
+        </w:rPr>
+        <w:t>：在</w:t>
+      </w:r>
+      <w:r>
+        <w:rPr>
+          <w:rFonts w:hint="eastAsia"/>
+          <w:sz w:val="24"/>
+          <w:szCs w:val="32"/>
+        </w:rPr>
+        <w:t>Path</w:t>
+      </w:r>
+      <w:r>
+        <w:rPr>
+          <w:rFonts w:hint="eastAsia"/>
+          <w:sz w:val="24"/>
+          <w:szCs w:val="32"/>
+        </w:rPr>
+        <w:t>上的各个位置</w:t>
+      </w:r>
+    </w:p>
+    <w:p>
+      <w:pPr>
+        <w:rPr>
+          <w:sz w:val="24"/>
+          <w:szCs w:val="32"/>
+        </w:rPr>
+      </w:pPr>
+      <w:r>
+        <w:rPr>
+          <w:rFonts w:hint="eastAsia"/>
+          <w:sz w:val="24"/>
+          <w:szCs w:val="32"/>
+        </w:rPr>
+        <w:t>U</w:t>
+      </w:r>
+      <w:r>
+        <w:rPr>
+          <w:sz w:val="24"/>
+          <w:szCs w:val="32"/>
+        </w:rPr>
+        <w:t>nknown Value</w:t>
       </w:r>
       <w:r>
         <w:rPr>
@@ -4917,41 +5335,143 @@
       </w:r>
       <w:r>
         <w:rPr>
-          <w:sz w:val="24"/>
-          <w:szCs w:val="32"/>
-        </w:rPr>
-        <w:t>Profile</w:t>
-      </w:r>
-      <w:r>
-        <w:rPr>
-          <w:rFonts w:hint="eastAsia"/>
-          <w:sz w:val="24"/>
-          <w:szCs w:val="32"/>
-        </w:rPr>
-        <w:t>的类型，比如当前路段的斜坡曲率。</w:t>
-      </w:r>
-    </w:p>
-    <w:p>
-      <w:pPr>
-        <w:rPr>
-          <w:sz w:val="24"/>
-          <w:szCs w:val="32"/>
-        </w:rPr>
-      </w:pPr>
-      <w:r>
-        <w:rPr>
-          <w:sz w:val="24"/>
-          <w:szCs w:val="32"/>
-        </w:rPr>
-        <w:t>S</w:t>
-      </w:r>
-      <w:r>
-        <w:rPr>
-          <w:rFonts w:hint="eastAsia"/>
-          <w:sz w:val="24"/>
-          <w:szCs w:val="32"/>
-        </w:rPr>
-        <w:t>egment</w:t>
+          <w:rFonts w:hint="eastAsia"/>
+          <w:sz w:val="24"/>
+          <w:szCs w:val="32"/>
+        </w:rPr>
+        <w:t>来自</w:t>
+      </w:r>
+      <w:r>
+        <w:rPr>
+          <w:rFonts w:hint="eastAsia"/>
+          <w:sz w:val="24"/>
+          <w:szCs w:val="32"/>
+        </w:rPr>
+        <w:t>Horizon</w:t>
+      </w:r>
+      <w:r>
+        <w:rPr>
+          <w:rFonts w:hint="eastAsia"/>
+          <w:sz w:val="24"/>
+          <w:szCs w:val="32"/>
+        </w:rPr>
+        <w:t>数据提供者提供的额外数据，目前对于当前</w:t>
+      </w:r>
+      <w:r>
+        <w:rPr>
+          <w:rFonts w:hint="eastAsia"/>
+          <w:sz w:val="24"/>
+          <w:szCs w:val="32"/>
+        </w:rPr>
+        <w:t>Horizon</w:t>
+      </w:r>
+      <w:r>
+        <w:rPr>
+          <w:rFonts w:hint="eastAsia"/>
+          <w:sz w:val="24"/>
+          <w:szCs w:val="32"/>
+        </w:rPr>
+        <w:t>暂无他用</w:t>
+      </w:r>
+    </w:p>
+    <w:p>
+      <w:pPr>
+        <w:rPr>
+          <w:sz w:val="24"/>
+          <w:szCs w:val="32"/>
+        </w:rPr>
+      </w:pPr>
+      <w:r>
+        <w:rPr>
+          <w:rFonts w:hint="eastAsia"/>
+          <w:sz w:val="24"/>
+          <w:szCs w:val="32"/>
+        </w:rPr>
+        <w:t>Signal</w:t>
+      </w:r>
+      <w:r>
+        <w:rPr>
+          <w:sz w:val="24"/>
+          <w:szCs w:val="32"/>
+        </w:rPr>
+        <w:t xml:space="preserve"> not Available Value(N/A)</w:t>
+      </w:r>
+      <w:r>
+        <w:rPr>
+          <w:sz w:val="24"/>
+          <w:szCs w:val="32"/>
+        </w:rPr>
+        <w:t>:</w:t>
+      </w:r>
+      <w:r>
+        <w:rPr>
+          <w:rFonts w:hint="eastAsia"/>
+          <w:sz w:val="24"/>
+          <w:szCs w:val="32"/>
+        </w:rPr>
+        <w:t>同上</w:t>
+      </w:r>
+    </w:p>
+    <w:p>
+      <w:pPr>
+        <w:rPr>
+          <w:sz w:val="24"/>
+          <w:szCs w:val="32"/>
+        </w:rPr>
+      </w:pPr>
+      <w:r>
+        <w:rPr>
+          <w:rFonts w:hint="eastAsia"/>
+          <w:sz w:val="24"/>
+          <w:szCs w:val="32"/>
+        </w:rPr>
+        <w:t>Spline</w:t>
+      </w:r>
+      <w:r>
+        <w:rPr>
+          <w:sz w:val="24"/>
+          <w:szCs w:val="32"/>
+        </w:rPr>
+        <w:t>:</w:t>
+      </w:r>
+      <w:r>
+        <w:rPr>
+          <w:rFonts w:hint="eastAsia"/>
+          <w:sz w:val="24"/>
+          <w:szCs w:val="32"/>
+        </w:rPr>
+        <w:t>通过多个方法并基于一套特定</w:t>
+      </w:r>
+      <w:r>
+        <w:rPr>
+          <w:rFonts w:hint="eastAsia"/>
+          <w:sz w:val="24"/>
+          <w:szCs w:val="32"/>
+        </w:rPr>
+        <w:t>控制点而生成的曲线</w:t>
+      </w:r>
+    </w:p>
+    <w:p>
+      <w:pPr>
+        <w:rPr>
+          <w:sz w:val="24"/>
+          <w:szCs w:val="32"/>
+        </w:rPr>
+      </w:pPr>
+      <w:r>
+        <w:rPr>
+          <w:sz w:val="24"/>
+          <w:szCs w:val="32"/>
+        </w:rPr>
+        <w:t>C</w:t>
+      </w:r>
+      <w:r>
+        <w:rPr>
+          <w:rFonts w:hint="eastAsia"/>
+          <w:sz w:val="24"/>
+          <w:szCs w:val="32"/>
+        </w:rPr>
+        <w:t>lothoid</w:t>
       </w:r>
       <w:r>
         <w:rPr>
@@ -4967,704 +5487,6 @@
           <w:sz w:val="24"/>
           <w:szCs w:val="32"/>
         </w:rPr>
-        <w:t>Path</w:t>
-      </w:r>
-      <w:r>
-        <w:rPr>
-          <w:rFonts w:hint="eastAsia"/>
-          <w:sz w:val="24"/>
-          <w:szCs w:val="32"/>
-        </w:rPr>
-        <w:t>上的每一段路段的属性是是</w:t>
-      </w:r>
-      <w:r>
-        <w:rPr>
-          <w:rFonts w:hint="eastAsia"/>
-          <w:sz w:val="24"/>
-          <w:szCs w:val="32"/>
-        </w:rPr>
-        <w:t xml:space="preserve"> </w:t>
-      </w:r>
-      <w:r>
-        <w:rPr>
-          <w:sz w:val="24"/>
-          <w:szCs w:val="32"/>
-        </w:rPr>
-        <w:t>ADAS</w:t>
-      </w:r>
-      <w:r>
-        <w:rPr>
-          <w:rFonts w:hint="eastAsia"/>
-          <w:sz w:val="24"/>
-          <w:szCs w:val="32"/>
-        </w:rPr>
-        <w:t>应用中最重要的部分，这部分没有太大改动。</w:t>
-      </w:r>
-    </w:p>
-    <w:p>
-      <w:pPr>
-        <w:rPr>
-          <w:sz w:val="24"/>
-          <w:szCs w:val="32"/>
-        </w:rPr>
-      </w:pPr>
-      <w:r>
-        <w:rPr>
-          <w:sz w:val="24"/>
-          <w:szCs w:val="32"/>
-        </w:rPr>
-        <w:t>L</w:t>
-      </w:r>
-      <w:r>
-        <w:rPr>
-          <w:rFonts w:hint="eastAsia"/>
-          <w:sz w:val="24"/>
-          <w:szCs w:val="32"/>
-        </w:rPr>
-        <w:t>ink</w:t>
-      </w:r>
-      <w:r>
-        <w:rPr>
-          <w:rFonts w:hint="eastAsia"/>
-          <w:sz w:val="24"/>
-          <w:szCs w:val="32"/>
-        </w:rPr>
-        <w:t>：来自于地图数据库，范围是道路中连接两个岔路口</w:t>
-      </w:r>
-      <w:r>
-        <w:rPr>
-          <w:rFonts w:hint="eastAsia"/>
-          <w:sz w:val="24"/>
-          <w:szCs w:val="32"/>
-        </w:rPr>
-        <w:t>中间的部分</w:t>
-      </w:r>
-    </w:p>
-    <w:p>
-      <w:pPr>
-        <w:rPr>
-          <w:sz w:val="24"/>
-          <w:szCs w:val="32"/>
-        </w:rPr>
-      </w:pPr>
-      <w:r>
-        <w:rPr>
-          <w:rFonts w:hint="eastAsia"/>
-          <w:sz w:val="24"/>
-          <w:szCs w:val="32"/>
-        </w:rPr>
-        <w:t>Most</w:t>
-      </w:r>
-      <w:r>
-        <w:rPr>
-          <w:sz w:val="24"/>
-          <w:szCs w:val="32"/>
-        </w:rPr>
-        <w:t xml:space="preserve"> </w:t>
-      </w:r>
-      <w:proofErr w:type="spellStart"/>
-      <w:r>
-        <w:rPr>
-          <w:sz w:val="24"/>
-          <w:szCs w:val="32"/>
-        </w:rPr>
-        <w:t>P</w:t>
-      </w:r>
-      <w:r>
-        <w:rPr>
-          <w:rFonts w:hint="eastAsia"/>
-          <w:sz w:val="24"/>
-          <w:szCs w:val="32"/>
-        </w:rPr>
-        <w:t>refered</w:t>
-      </w:r>
-      <w:proofErr w:type="spellEnd"/>
-      <w:r>
-        <w:rPr>
-          <w:sz w:val="24"/>
-          <w:szCs w:val="32"/>
-        </w:rPr>
-        <w:t xml:space="preserve"> P</w:t>
-      </w:r>
-      <w:r>
-        <w:rPr>
-          <w:rFonts w:hint="eastAsia"/>
-          <w:sz w:val="24"/>
-          <w:szCs w:val="32"/>
-        </w:rPr>
-        <w:t>ath</w:t>
-      </w:r>
-      <w:r>
-        <w:rPr>
-          <w:rFonts w:hint="eastAsia"/>
-          <w:sz w:val="24"/>
-          <w:szCs w:val="32"/>
-        </w:rPr>
-        <w:t>（</w:t>
-      </w:r>
-      <w:proofErr w:type="spellStart"/>
-      <w:r>
-        <w:rPr>
-          <w:rFonts w:hint="eastAsia"/>
-          <w:sz w:val="24"/>
-          <w:szCs w:val="32"/>
-        </w:rPr>
-        <w:t>M</w:t>
-      </w:r>
-      <w:r>
-        <w:rPr>
-          <w:sz w:val="24"/>
-          <w:szCs w:val="32"/>
-        </w:rPr>
-        <w:t>PP,formerly</w:t>
-      </w:r>
-      <w:proofErr w:type="spellEnd"/>
-      <w:r>
-        <w:rPr>
-          <w:sz w:val="24"/>
-          <w:szCs w:val="32"/>
-        </w:rPr>
-        <w:t xml:space="preserve"> Most probable Path</w:t>
-      </w:r>
-      <w:r>
-        <w:rPr>
-          <w:rFonts w:hint="eastAsia"/>
-          <w:sz w:val="24"/>
-          <w:szCs w:val="32"/>
-        </w:rPr>
-        <w:t>）：某条道路上车辆的偏好路线，这些路线可能</w:t>
-      </w:r>
-      <w:r>
-        <w:rPr>
-          <w:rFonts w:hint="eastAsia"/>
-          <w:sz w:val="24"/>
-          <w:szCs w:val="32"/>
-        </w:rPr>
-        <w:t>是其他路线组合而来。</w:t>
-      </w:r>
-    </w:p>
-    <w:p>
-      <w:pPr>
-        <w:rPr>
-          <w:sz w:val="24"/>
-          <w:szCs w:val="32"/>
-        </w:rPr>
-      </w:pPr>
-      <w:r>
-        <w:rPr>
-          <w:rFonts w:hint="eastAsia"/>
-          <w:sz w:val="24"/>
-          <w:szCs w:val="32"/>
-        </w:rPr>
-        <w:t>Root</w:t>
-      </w:r>
-      <w:r>
-        <w:rPr>
-          <w:sz w:val="24"/>
-          <w:szCs w:val="32"/>
-        </w:rPr>
-        <w:t xml:space="preserve"> P</w:t>
-      </w:r>
-      <w:r>
-        <w:rPr>
-          <w:rFonts w:hint="eastAsia"/>
-          <w:sz w:val="24"/>
-          <w:szCs w:val="32"/>
-        </w:rPr>
-        <w:t>ath</w:t>
-      </w:r>
-      <w:r>
-        <w:rPr>
-          <w:rFonts w:hint="eastAsia"/>
-          <w:sz w:val="24"/>
-          <w:szCs w:val="32"/>
-        </w:rPr>
-        <w:t>：根</w:t>
-      </w:r>
-      <w:r>
-        <w:rPr>
-          <w:rFonts w:hint="eastAsia"/>
-          <w:sz w:val="24"/>
-          <w:szCs w:val="32"/>
-        </w:rPr>
-        <w:t>Path</w:t>
-      </w:r>
-    </w:p>
-    <w:p>
-      <w:pPr>
-        <w:rPr>
-          <w:sz w:val="24"/>
-          <w:szCs w:val="32"/>
-        </w:rPr>
-      </w:pPr>
-      <w:r>
-        <w:rPr>
-          <w:rFonts w:hint="eastAsia"/>
-          <w:sz w:val="24"/>
-          <w:szCs w:val="32"/>
-        </w:rPr>
-        <w:t>Sub</w:t>
-      </w:r>
-      <w:r>
-        <w:rPr>
-          <w:sz w:val="24"/>
-          <w:szCs w:val="32"/>
-        </w:rPr>
-        <w:t xml:space="preserve"> Path</w:t>
-      </w:r>
-      <w:r>
-        <w:rPr>
-          <w:rFonts w:hint="eastAsia"/>
-          <w:sz w:val="24"/>
-          <w:szCs w:val="32"/>
-        </w:rPr>
-        <w:t>：父</w:t>
-      </w:r>
-      <w:r>
-        <w:rPr>
-          <w:rFonts w:hint="eastAsia"/>
-          <w:sz w:val="24"/>
-          <w:szCs w:val="32"/>
-        </w:rPr>
-        <w:t>Path</w:t>
-      </w:r>
-      <w:r>
-        <w:rPr>
-          <w:rFonts w:hint="eastAsia"/>
-          <w:sz w:val="24"/>
-          <w:szCs w:val="32"/>
-        </w:rPr>
-        <w:t>上的分支</w:t>
-      </w:r>
-      <w:r>
-        <w:rPr>
-          <w:rFonts w:hint="eastAsia"/>
-          <w:sz w:val="24"/>
-          <w:szCs w:val="32"/>
-        </w:rPr>
-        <w:t>Path</w:t>
-      </w:r>
-    </w:p>
-    <w:p>
-      <w:pPr>
-        <w:rPr>
-          <w:sz w:val="24"/>
-          <w:szCs w:val="32"/>
-        </w:rPr>
-      </w:pPr>
-      <w:r>
-        <w:rPr>
-          <w:sz w:val="24"/>
-          <w:szCs w:val="32"/>
-        </w:rPr>
-        <w:t>V</w:t>
-      </w:r>
-      <w:r>
-        <w:rPr>
-          <w:rFonts w:hint="eastAsia"/>
-          <w:sz w:val="24"/>
-          <w:szCs w:val="32"/>
-        </w:rPr>
-        <w:t>ehicle</w:t>
-      </w:r>
-      <w:r>
-        <w:rPr>
-          <w:sz w:val="24"/>
-          <w:szCs w:val="32"/>
-        </w:rPr>
-        <w:t xml:space="preserve"> P</w:t>
-      </w:r>
-      <w:r>
-        <w:rPr>
-          <w:rFonts w:hint="eastAsia"/>
-          <w:sz w:val="24"/>
-          <w:szCs w:val="32"/>
-        </w:rPr>
-        <w:t>ath</w:t>
-      </w:r>
-      <w:r>
-        <w:rPr>
-          <w:rFonts w:hint="eastAsia"/>
-          <w:sz w:val="24"/>
-          <w:szCs w:val="32"/>
-        </w:rPr>
-        <w:t>：</w:t>
-      </w:r>
-      <w:r>
-        <w:rPr>
-          <w:rFonts w:hint="eastAsia"/>
-          <w:sz w:val="24"/>
-          <w:szCs w:val="32"/>
-        </w:rPr>
-        <w:t>当前车所在的</w:t>
-      </w:r>
-      <w:r>
-        <w:rPr>
-          <w:sz w:val="24"/>
-          <w:szCs w:val="32"/>
-        </w:rPr>
-        <w:t>P</w:t>
-      </w:r>
-      <w:r>
-        <w:rPr>
-          <w:rFonts w:hint="eastAsia"/>
-          <w:sz w:val="24"/>
-          <w:szCs w:val="32"/>
-        </w:rPr>
-        <w:t>ath</w:t>
-      </w:r>
-    </w:p>
-    <w:p>
-      <w:pPr>
-        <w:rPr>
-          <w:sz w:val="24"/>
-          <w:szCs w:val="32"/>
-        </w:rPr>
-      </w:pPr>
-      <w:r>
-        <w:rPr>
-          <w:rFonts w:hint="eastAsia"/>
-          <w:sz w:val="24"/>
-          <w:szCs w:val="32"/>
-        </w:rPr>
-        <w:t>Transmitted</w:t>
-      </w:r>
-      <w:r>
-        <w:rPr>
-          <w:sz w:val="24"/>
-          <w:szCs w:val="32"/>
-        </w:rPr>
-        <w:t xml:space="preserve"> P</w:t>
-      </w:r>
-      <w:r>
-        <w:rPr>
-          <w:rFonts w:hint="eastAsia"/>
-          <w:sz w:val="24"/>
-          <w:szCs w:val="32"/>
-        </w:rPr>
-        <w:t>ath</w:t>
-      </w:r>
-      <w:r>
-        <w:rPr>
-          <w:rFonts w:hint="eastAsia"/>
-          <w:sz w:val="24"/>
-          <w:szCs w:val="32"/>
-        </w:rPr>
-        <w:t>：数据提供者通过网络传输</w:t>
-      </w:r>
-      <w:r>
-        <w:rPr>
-          <w:rFonts w:hint="eastAsia"/>
-          <w:sz w:val="24"/>
-          <w:szCs w:val="32"/>
-        </w:rPr>
-        <w:t>Path</w:t>
-      </w:r>
-      <w:r>
-        <w:rPr>
-          <w:rFonts w:hint="eastAsia"/>
-          <w:sz w:val="24"/>
-          <w:szCs w:val="32"/>
-        </w:rPr>
-        <w:t>数据到各个客户端</w:t>
-      </w:r>
-    </w:p>
-    <w:p>
-      <w:pPr>
-        <w:rPr>
-          <w:sz w:val="24"/>
-          <w:szCs w:val="32"/>
-        </w:rPr>
-      </w:pPr>
-      <w:r>
-        <w:rPr>
-          <w:rFonts w:hint="eastAsia"/>
-          <w:sz w:val="24"/>
-          <w:szCs w:val="32"/>
-        </w:rPr>
-        <w:t>Path</w:t>
-      </w:r>
-      <w:r>
-        <w:rPr>
-          <w:sz w:val="24"/>
-          <w:szCs w:val="32"/>
-        </w:rPr>
-        <w:t xml:space="preserve"> I</w:t>
-      </w:r>
-      <w:r>
-        <w:rPr>
-          <w:rFonts w:hint="eastAsia"/>
-          <w:sz w:val="24"/>
-          <w:szCs w:val="32"/>
-        </w:rPr>
-        <w:t>dentifier</w:t>
-      </w:r>
-      <w:r>
-        <w:rPr>
-          <w:rFonts w:hint="eastAsia"/>
-          <w:sz w:val="24"/>
-          <w:szCs w:val="32"/>
-        </w:rPr>
-        <w:t>：</w:t>
-      </w:r>
-      <w:r>
-        <w:rPr>
-          <w:rFonts w:hint="eastAsia"/>
-          <w:sz w:val="24"/>
-          <w:szCs w:val="32"/>
-        </w:rPr>
-        <w:t>Path</w:t>
-      </w:r>
-      <w:r>
-        <w:rPr>
-          <w:rFonts w:hint="eastAsia"/>
-          <w:sz w:val="24"/>
-          <w:szCs w:val="32"/>
-        </w:rPr>
-        <w:t>的唯一标识码</w:t>
-      </w:r>
-      <w:r>
-        <w:rPr>
-          <w:rFonts w:hint="eastAsia"/>
-          <w:sz w:val="24"/>
-          <w:szCs w:val="32"/>
-        </w:rPr>
-        <w:t>。</w:t>
-      </w:r>
-    </w:p>
-    <w:p>
-      <w:pPr>
-        <w:rPr>
-          <w:sz w:val="24"/>
-          <w:szCs w:val="32"/>
-        </w:rPr>
-      </w:pPr>
-      <w:r>
-        <w:rPr>
-          <w:rFonts w:hint="eastAsia"/>
-          <w:sz w:val="24"/>
-          <w:szCs w:val="32"/>
-        </w:rPr>
-        <w:t>Off</w:t>
-      </w:r>
-      <w:r>
-        <w:rPr>
-          <w:sz w:val="24"/>
-          <w:szCs w:val="32"/>
-        </w:rPr>
-        <w:t>set</w:t>
-      </w:r>
-      <w:r>
-        <w:rPr>
-          <w:rFonts w:hint="eastAsia"/>
-          <w:sz w:val="24"/>
-          <w:szCs w:val="32"/>
-        </w:rPr>
-        <w:t>：在</w:t>
-      </w:r>
-      <w:r>
-        <w:rPr>
-          <w:rFonts w:hint="eastAsia"/>
-          <w:sz w:val="24"/>
-          <w:szCs w:val="32"/>
-        </w:rPr>
-        <w:t>Path</w:t>
-      </w:r>
-      <w:r>
-        <w:rPr>
-          <w:rFonts w:hint="eastAsia"/>
-          <w:sz w:val="24"/>
-          <w:szCs w:val="32"/>
-        </w:rPr>
-        <w:t>上的各个位置</w:t>
-      </w:r>
-    </w:p>
-    <w:p>
-      <w:pPr>
-        <w:rPr>
-          <w:sz w:val="24"/>
-          <w:szCs w:val="32"/>
-        </w:rPr>
-      </w:pPr>
-      <w:r>
-        <w:rPr>
-          <w:rFonts w:hint="eastAsia"/>
-          <w:sz w:val="24"/>
-          <w:szCs w:val="32"/>
-        </w:rPr>
-        <w:t>U</w:t>
-      </w:r>
-      <w:r>
-        <w:rPr>
-          <w:sz w:val="24"/>
-          <w:szCs w:val="32"/>
-        </w:rPr>
-        <w:t>nknown Value</w:t>
-      </w:r>
-      <w:r>
-        <w:rPr>
-          <w:rFonts w:hint="eastAsia"/>
-          <w:sz w:val="24"/>
-          <w:szCs w:val="32"/>
-        </w:rPr>
-        <w:t>：</w:t>
-      </w:r>
-      <w:r>
-        <w:rPr>
-          <w:rFonts w:hint="eastAsia"/>
-          <w:sz w:val="24"/>
-          <w:szCs w:val="32"/>
-        </w:rPr>
-        <w:t>来自</w:t>
-      </w:r>
-      <w:r>
-        <w:rPr>
-          <w:rFonts w:hint="eastAsia"/>
-          <w:sz w:val="24"/>
-          <w:szCs w:val="32"/>
-        </w:rPr>
-        <w:t>Horizon</w:t>
-      </w:r>
-      <w:r>
-        <w:rPr>
-          <w:rFonts w:hint="eastAsia"/>
-          <w:sz w:val="24"/>
-          <w:szCs w:val="32"/>
-        </w:rPr>
-        <w:t>数据提供者提供的额外数据，目前对于当前</w:t>
-      </w:r>
-      <w:r>
-        <w:rPr>
-          <w:rFonts w:hint="eastAsia"/>
-          <w:sz w:val="24"/>
-          <w:szCs w:val="32"/>
-        </w:rPr>
-        <w:t>Horizon</w:t>
-      </w:r>
-      <w:r>
-        <w:rPr>
-          <w:rFonts w:hint="eastAsia"/>
-          <w:sz w:val="24"/>
-          <w:szCs w:val="32"/>
-        </w:rPr>
-        <w:t>暂无他用</w:t>
-      </w:r>
-    </w:p>
-    <w:p>
-      <w:pPr>
-        <w:rPr>
-          <w:sz w:val="24"/>
-          <w:szCs w:val="32"/>
-        </w:rPr>
-      </w:pPr>
-      <w:r>
-        <w:rPr>
-          <w:rFonts w:hint="eastAsia"/>
-          <w:sz w:val="24"/>
-          <w:szCs w:val="32"/>
-        </w:rPr>
-        <w:t>Signal</w:t>
-      </w:r>
-      <w:r>
-        <w:rPr>
-          <w:sz w:val="24"/>
-          <w:szCs w:val="32"/>
-        </w:rPr>
-        <w:t xml:space="preserve"> not Available Value(N/A)</w:t>
-      </w:r>
-      <w:r>
-        <w:rPr>
-          <w:sz w:val="24"/>
-          <w:szCs w:val="32"/>
-        </w:rPr>
-        <w:t>:</w:t>
-      </w:r>
-      <w:r>
-        <w:rPr>
-          <w:rFonts w:hint="eastAsia"/>
-          <w:sz w:val="24"/>
-          <w:szCs w:val="32"/>
-        </w:rPr>
-        <w:t>同上</w:t>
-      </w:r>
-    </w:p>
-    <w:p>
-      <w:pPr>
-        <w:rPr>
-          <w:sz w:val="24"/>
-          <w:szCs w:val="32"/>
-        </w:rPr>
-      </w:pPr>
-      <w:r>
-        <w:rPr>
-          <w:rFonts w:hint="eastAsia"/>
-          <w:sz w:val="24"/>
-          <w:szCs w:val="32"/>
-        </w:rPr>
-        <w:t>Spline</w:t>
-      </w:r>
-      <w:r>
-        <w:rPr>
-          <w:sz w:val="24"/>
-          <w:szCs w:val="32"/>
-        </w:rPr>
-        <w:t>:</w:t>
-      </w:r>
-      <w:r>
-        <w:rPr>
-          <w:rFonts w:hint="eastAsia"/>
-          <w:sz w:val="24"/>
-          <w:szCs w:val="32"/>
-        </w:rPr>
-        <w:t>通过多个方法并基于一套特定</w:t>
-      </w:r>
-      <w:r>
-        <w:rPr>
-          <w:rFonts w:hint="eastAsia"/>
-          <w:sz w:val="24"/>
-          <w:szCs w:val="32"/>
-        </w:rPr>
-        <w:t>控制点而生成的曲线</w:t>
-      </w:r>
-    </w:p>
-    <w:p>
-      <w:pPr>
-        <w:rPr>
-          <w:sz w:val="24"/>
-          <w:szCs w:val="32"/>
-        </w:rPr>
-      </w:pPr>
-      <w:proofErr w:type="spellStart"/>
-      <w:r>
-        <w:rPr>
-          <w:sz w:val="24"/>
-          <w:szCs w:val="32"/>
-        </w:rPr>
-        <w:t>C</w:t>
-      </w:r>
-      <w:r>
-        <w:rPr>
-          <w:rFonts w:hint="eastAsia"/>
-          <w:sz w:val="24"/>
-          <w:szCs w:val="32"/>
-        </w:rPr>
-        <w:t>lothoid</w:t>
-      </w:r>
-      <w:proofErr w:type="spellEnd"/>
-      <w:r>
-        <w:rPr>
-          <w:rFonts w:hint="eastAsia"/>
-          <w:sz w:val="24"/>
-          <w:szCs w:val="32"/>
-        </w:rPr>
-        <w:t>：</w:t>
-      </w:r>
-      <w:r>
-        <w:rPr>
-          <w:rFonts w:hint="eastAsia"/>
-          <w:sz w:val="24"/>
-          <w:szCs w:val="32"/>
-        </w:rPr>
         <w:t>根据距离而产生的增加或减少的曲线变化，并且能够体现出</w:t>
       </w:r>
       <w:r>
@@ -5673,25 +5495,7 @@
           <w:sz w:val="24"/>
           <w:szCs w:val="32"/>
         </w:rPr>
-        <w:t>道路上曲线变化的</w:t>
-      </w:r>
-      <w:proofErr w:type="gramStart"/>
-      <w:r>
-        <w:rPr>
-          <w:rFonts w:hint="eastAsia"/>
-          <w:sz w:val="24"/>
-          <w:szCs w:val="32"/>
-        </w:rPr>
-        <w:t>最</w:t>
-      </w:r>
-      <w:proofErr w:type="gramEnd"/>
-      <w:r>
-        <w:rPr>
-          <w:rFonts w:hint="eastAsia"/>
-          <w:sz w:val="24"/>
-          <w:szCs w:val="32"/>
-        </w:rPr>
-        <w:t>优点。</w:t>
+        <w:t>道路上曲线变化的最优点。</w:t>
       </w:r>
     </w:p>
     <w:p>
@@ -6582,15 +6386,7 @@
           <w:sz w:val="24"/>
           <w:szCs w:val="32"/>
         </w:rPr>
-        <w:t xml:space="preserve">ADASIS V3 </w:t>
-      </w:r>
-      <w:proofErr w:type="spellStart"/>
-      <w:r>
-        <w:rPr>
-          <w:sz w:val="24"/>
-          <w:szCs w:val="32"/>
-        </w:rPr>
-        <w:t>H</w:t>
+        <w:t>ADASIS V3 H</w:t>
       </w:r>
       <w:r>
         <w:rPr>
@@ -6600,7 +6396,6 @@
         </w:rPr>
         <w:t>orzion</w:t>
       </w:r>
-      <w:proofErr w:type="spellEnd"/>
       <w:r>
         <w:rPr>
           <w:rFonts w:hint="eastAsia"/>
@@ -6780,7 +6575,6 @@
           <w:szCs w:val="32"/>
         </w:rPr>
       </w:pPr>
-      <w:proofErr w:type="spellStart"/>
       <w:r>
         <w:rPr>
           <w:rFonts w:hint="eastAsia"/>
@@ -6789,7 +6583,6 @@
         </w:rPr>
         <w:t>Horzion</w:t>
       </w:r>
-      <w:proofErr w:type="spellEnd"/>
       <w:r>
         <w:rPr>
           <w:sz w:val="24"/>
@@ -7016,17 +6809,8 @@
           <w:sz w:val="24"/>
           <w:szCs w:val="32"/>
         </w:rPr>
-        <w:t xml:space="preserve">ADAS V3 </w:t>
-      </w:r>
-      <w:proofErr w:type="spellStart"/>
-      <w:r>
-        <w:rPr>
-          <w:sz w:val="24"/>
-          <w:szCs w:val="32"/>
-        </w:rPr>
-        <w:t>Hozrizon</w:t>
-      </w:r>
-      <w:proofErr w:type="spellEnd"/>
+        <w:t>ADAS V3 Hozrizon</w:t>
+      </w:r>
       <w:r>
         <w:rPr>
           <w:rFonts w:hint="eastAsia"/>
@@ -8256,23 +8040,13 @@
         </w:rPr>
         <w:t>的</w:t>
       </w:r>
-      <w:proofErr w:type="gramStart"/>
-      <w:r>
-        <w:rPr>
-          <w:rFonts w:hint="eastAsia"/>
-          <w:sz w:val="24"/>
-          <w:szCs w:val="32"/>
-        </w:rPr>
-        <w:t>丁字口</w:t>
-      </w:r>
-      <w:proofErr w:type="gramEnd"/>
-      <w:r>
-        <w:rPr>
-          <w:rFonts w:hint="eastAsia"/>
-          <w:sz w:val="24"/>
-          <w:szCs w:val="32"/>
-        </w:rPr>
-        <w:t>的详情信息</w:t>
+      <w:r>
+        <w:rPr>
+          <w:rFonts w:hint="eastAsia"/>
+          <w:sz w:val="24"/>
+          <w:szCs w:val="32"/>
+        </w:rPr>
+        <w:t>丁字口的详情信息</w:t>
       </w:r>
     </w:p>
     <w:p>
@@ -8564,25 +8338,7 @@
           <w:sz w:val="24"/>
           <w:szCs w:val="32"/>
         </w:rPr>
-        <w:t>预测电子地图数一般是应用在导航系统中，这也是</w:t>
-      </w:r>
-      <w:proofErr w:type="gramStart"/>
-      <w:r>
-        <w:rPr>
-          <w:rFonts w:hint="eastAsia"/>
-          <w:sz w:val="24"/>
-          <w:szCs w:val="32"/>
-        </w:rPr>
-        <w:t>车机接入</w:t>
-      </w:r>
-      <w:proofErr w:type="gramEnd"/>
-      <w:r>
-        <w:rPr>
-          <w:rFonts w:hint="eastAsia"/>
-          <w:sz w:val="24"/>
-          <w:szCs w:val="32"/>
-        </w:rPr>
-        <w:t>地图相关应用的主要目。目前越来越多的车辆都可以有效利用道路信息了。</w:t>
+        <w:t>预测电子地图数一般是应用在导航系统中，这也是车机接入地图相关应用的主要目。目前越来越多的车辆都可以有效利用道路信息了。</w:t>
       </w:r>
       <w:r>
         <w:rPr>
@@ -9036,23 +8792,13 @@
         </w:rPr>
         <w:t xml:space="preserve">nca IDL </w:t>
       </w:r>
-      <w:proofErr w:type="gramStart"/>
-      <w:r>
-        <w:rPr>
-          <w:rFonts w:hint="eastAsia"/>
-          <w:sz w:val="24"/>
-          <w:szCs w:val="32"/>
-        </w:rPr>
-        <w:t>来作</w:t>
-      </w:r>
-      <w:proofErr w:type="gramEnd"/>
-      <w:r>
-        <w:rPr>
-          <w:rFonts w:hint="eastAsia"/>
-          <w:sz w:val="24"/>
-          <w:szCs w:val="32"/>
-        </w:rPr>
-        <w:t>为正式开发语言。名为“</w:t>
+      <w:r>
+        <w:rPr>
+          <w:rFonts w:hint="eastAsia"/>
+          <w:sz w:val="24"/>
+          <w:szCs w:val="32"/>
+        </w:rPr>
+        <w:t>来作为正式开发语言。名为“</w:t>
       </w:r>
       <w:r>
         <w:rPr>
@@ -9996,7 +9742,6 @@
           <w:szCs w:val="32"/>
         </w:rPr>
       </w:pPr>
-      <w:proofErr w:type="spellStart"/>
       <w:r>
         <w:rPr>
           <w:rFonts w:hint="eastAsia"/>
@@ -10005,7 +9750,6 @@
         </w:rPr>
         <w:t>Horzion</w:t>
       </w:r>
-      <w:proofErr w:type="spellEnd"/>
       <w:r>
         <w:rPr>
           <w:sz w:val="24"/>
@@ -10624,7 +10368,6 @@
         </w:rPr>
         <w:t>的文字说明，所有的</w:t>
       </w:r>
-      <w:proofErr w:type="spellStart"/>
       <w:r>
         <w:rPr>
           <w:rFonts w:hint="eastAsia"/>
@@ -10633,7 +10376,6 @@
         </w:rPr>
         <w:t>placeHolder</w:t>
       </w:r>
-      <w:proofErr w:type="spellEnd"/>
       <w:r>
         <w:rPr>
           <w:rFonts w:hint="eastAsia"/>
@@ -10780,25 +10522,7 @@
           <w:sz w:val="24"/>
           <w:szCs w:val="32"/>
         </w:rPr>
-        <w:t>并以最全量的交互为目标来实现不同供应</w:t>
-      </w:r>
-      <w:proofErr w:type="gramStart"/>
-      <w:r>
-        <w:rPr>
-          <w:rFonts w:hint="eastAsia"/>
-          <w:sz w:val="24"/>
-          <w:szCs w:val="32"/>
-        </w:rPr>
-        <w:t>商设备</w:t>
-      </w:r>
-      <w:proofErr w:type="gramEnd"/>
-      <w:r>
-        <w:rPr>
-          <w:rFonts w:hint="eastAsia"/>
-          <w:sz w:val="24"/>
-          <w:szCs w:val="32"/>
-        </w:rPr>
-        <w:t>上的数据通信。为了实现这一点，非常有必要定义清楚协议中数据的颗粒度细化到</w:t>
+        <w:t>并以最全量的交互为目标来实现不同供应商设备上的数据通信。为了实现这一点，非常有必要定义清楚协议中数据的颗粒度细化到</w:t>
       </w:r>
       <w:r>
         <w:rPr>
@@ -10856,25 +10580,7 @@
           <w:sz w:val="24"/>
           <w:szCs w:val="32"/>
         </w:rPr>
-        <w:t>协议的数据含义描述应使用通俗易懂的语言描述，这一点文档中也有提到。</w:t>
-      </w:r>
-      <w:proofErr w:type="gramStart"/>
-      <w:r>
-        <w:rPr>
-          <w:rFonts w:hint="eastAsia"/>
-          <w:sz w:val="24"/>
-          <w:szCs w:val="32"/>
-        </w:rPr>
-        <w:t>至于协议</w:t>
-      </w:r>
-      <w:proofErr w:type="gramEnd"/>
-      <w:r>
-        <w:rPr>
-          <w:rFonts w:hint="eastAsia"/>
-          <w:sz w:val="24"/>
-          <w:szCs w:val="32"/>
-        </w:rPr>
-        <w:t>数据结构则需要使用一种描述清晰、机器设备可识别的正式语言作为数据结构</w:t>
+        <w:t>协议的数据含义描述应使用通俗易懂的语言描述，这一点文档中也有提到。至于协议数据结构则需要使用一种描述清晰、机器设备可识别的正式语言作为数据结构</w:t>
       </w:r>
       <w:r>
         <w:rPr>
@@ -11039,25 +10745,7 @@
           <w:sz w:val="24"/>
           <w:szCs w:val="32"/>
         </w:rPr>
-        <w:t>则需要给</w:t>
-      </w:r>
-      <w:proofErr w:type="gramStart"/>
-      <w:r>
-        <w:rPr>
-          <w:rFonts w:hint="eastAsia"/>
-          <w:sz w:val="24"/>
-          <w:szCs w:val="32"/>
-        </w:rPr>
-        <w:t>给</w:t>
-      </w:r>
-      <w:proofErr w:type="gramEnd"/>
-      <w:r>
-        <w:rPr>
-          <w:rFonts w:hint="eastAsia"/>
-          <w:sz w:val="24"/>
-          <w:szCs w:val="32"/>
-        </w:rPr>
-        <w:t>到</w:t>
+        <w:t>则需要给给到</w:t>
       </w:r>
       <w:r>
         <w:rPr>
@@ -11067,41 +10755,13 @@
         </w:rPr>
         <w:t>Franca</w:t>
       </w:r>
-      <w:proofErr w:type="gramStart"/>
-      <w:r>
-        <w:rPr>
-          <w:rFonts w:hint="eastAsia"/>
-          <w:sz w:val="24"/>
-          <w:szCs w:val="32"/>
-        </w:rPr>
-        <w:t>一些列</w:t>
-      </w:r>
-      <w:proofErr w:type="gramEnd"/>
-      <w:r>
-        <w:rPr>
-          <w:rFonts w:hint="eastAsia"/>
-          <w:sz w:val="24"/>
-          <w:szCs w:val="32"/>
-        </w:rPr>
-        <w:t>的定义转译</w:t>
-      </w:r>
-      <w:proofErr w:type="gramStart"/>
-      <w:r>
-        <w:rPr>
-          <w:rFonts w:hint="eastAsia"/>
-          <w:sz w:val="24"/>
-          <w:szCs w:val="32"/>
-        </w:rPr>
-        <w:t>规</w:t>
-      </w:r>
-      <w:proofErr w:type="gramEnd"/>
-      <w:r>
-        <w:rPr>
-          <w:rFonts w:hint="eastAsia"/>
-          <w:sz w:val="24"/>
-          <w:szCs w:val="32"/>
-        </w:rPr>
-        <w:t>。仅仅是数据不足以构成</w:t>
+      <w:r>
+        <w:rPr>
+          <w:rFonts w:hint="eastAsia"/>
+          <w:sz w:val="24"/>
+          <w:szCs w:val="32"/>
+        </w:rPr>
+        <w:t>一些列的定义转译规。仅仅是数据不足以构成</w:t>
       </w:r>
       <w:r>
         <w:rPr>
@@ -11291,18 +10951,8 @@
           <w:sz w:val="24"/>
           <w:szCs w:val="32"/>
         </w:rPr>
-        <w:t>协议中说明了消息体中数据的含义，同时</w:t>
-      </w:r>
-      <w:proofErr w:type="gramStart"/>
-      <w:r>
-        <w:rPr>
-          <w:rFonts w:hint="eastAsia"/>
-          <w:sz w:val="24"/>
-          <w:szCs w:val="32"/>
-        </w:rPr>
-        <w:t>指出了域</w:t>
-      </w:r>
-      <w:proofErr w:type="gramEnd"/>
+        <w:t>协议中说明了消息体中数据的含义，同时指出了域</w:t>
+      </w:r>
       <w:r>
         <w:rPr>
           <w:rFonts w:hint="eastAsia"/>
@@ -11456,7 +11106,6 @@
         </w:rPr>
         <w:t>协议中怎样使用下层协议进行传输（比如</w:t>
       </w:r>
-      <w:proofErr w:type="spellStart"/>
       <w:r>
         <w:rPr>
           <w:rFonts w:hint="eastAsia"/>
@@ -11465,7 +11114,6 @@
         </w:rPr>
         <w:t>ip</w:t>
       </w:r>
-      <w:proofErr w:type="spellEnd"/>
       <w:r>
         <w:rPr>
           <w:rFonts w:hint="eastAsia"/>
@@ -11635,25 +11283,7 @@
           <w:sz w:val="24"/>
           <w:szCs w:val="32"/>
         </w:rPr>
-        <w:t>的二进制数</w:t>
-      </w:r>
-      <w:proofErr w:type="gramStart"/>
-      <w:r>
-        <w:rPr>
-          <w:rFonts w:hint="eastAsia"/>
-          <w:sz w:val="24"/>
-          <w:szCs w:val="32"/>
-        </w:rPr>
-        <w:t>据不能</w:t>
-      </w:r>
-      <w:proofErr w:type="gramEnd"/>
-      <w:r>
-        <w:rPr>
-          <w:rFonts w:hint="eastAsia"/>
-          <w:sz w:val="24"/>
-          <w:szCs w:val="32"/>
-        </w:rPr>
-        <w:t>兼容，但是在数据传输上，可以进行大部分数据重用。</w:t>
+        <w:t>的二进制数据不能兼容，但是在数据传输上，可以进行大部分数据重用。</w:t>
       </w:r>
     </w:p>
     <w:p>
@@ -11827,7 +11457,6 @@
         </w:rPr>
         <w:t>转译成另一种语言。这种转译类似</w:t>
       </w:r>
-      <w:proofErr w:type="spellStart"/>
       <w:r>
         <w:rPr>
           <w:rFonts w:hint="eastAsia"/>
@@ -11836,7 +11465,6 @@
         </w:rPr>
         <w:t>protocal</w:t>
       </w:r>
-      <w:proofErr w:type="spellEnd"/>
       <w:r>
         <w:rPr>
           <w:sz w:val="24"/>
@@ -11865,25 +11493,7 @@
           <w:sz w:val="24"/>
           <w:szCs w:val="32"/>
         </w:rPr>
-        <w:t>（</w:t>
-      </w:r>
-      <w:proofErr w:type="gramStart"/>
-      <w:r>
-        <w:rPr>
-          <w:rFonts w:hint="eastAsia"/>
-          <w:sz w:val="24"/>
-          <w:szCs w:val="32"/>
-        </w:rPr>
-        <w:t>谷歌推出</w:t>
-      </w:r>
-      <w:proofErr w:type="gramEnd"/>
-      <w:r>
-        <w:rPr>
-          <w:rFonts w:hint="eastAsia"/>
-          <w:sz w:val="24"/>
-          <w:szCs w:val="32"/>
-        </w:rPr>
-        <w:t>的序列化格式</w:t>
+        <w:t>（谷歌推出的序列化格式</w:t>
       </w:r>
       <w:r>
         <w:rPr>
@@ -12915,7 +12525,6 @@
         </w:rPr>
         <w:t>其实在</w:t>
       </w:r>
-      <w:proofErr w:type="spellStart"/>
       <w:r>
         <w:rPr>
           <w:rFonts w:hint="eastAsia"/>
@@ -12938,7 +12547,6 @@
         </w:rPr>
         <w:t>spec.fdel</w:t>
       </w:r>
-      <w:proofErr w:type="spellEnd"/>
       <w:r>
         <w:rPr>
           <w:rFonts w:hint="eastAsia"/>
@@ -13349,25 +12957,7 @@
           <w:sz w:val="24"/>
           <w:szCs w:val="32"/>
         </w:rPr>
-        <w:t>在车辆上一些预定</w:t>
-      </w:r>
-      <w:proofErr w:type="gramStart"/>
-      <w:r>
-        <w:rPr>
-          <w:rFonts w:hint="eastAsia"/>
-          <w:sz w:val="24"/>
-          <w:szCs w:val="32"/>
-        </w:rPr>
-        <w:t>义部署</w:t>
-      </w:r>
-      <w:proofErr w:type="gramEnd"/>
-      <w:r>
-        <w:rPr>
-          <w:rFonts w:hint="eastAsia"/>
-          <w:sz w:val="24"/>
-          <w:szCs w:val="32"/>
-        </w:rPr>
-        <w:t>之外，后期</w:t>
+        <w:t>在车辆上一些预定义部署之外，后期</w:t>
       </w:r>
       <w:r>
         <w:rPr>
@@ -13415,23 +13005,13 @@
         </w:rPr>
         <w:t xml:space="preserve"> </w:t>
       </w:r>
-      <w:proofErr w:type="gramStart"/>
-      <w:r>
-        <w:rPr>
-          <w:rFonts w:hint="eastAsia"/>
-          <w:sz w:val="24"/>
-          <w:szCs w:val="32"/>
-        </w:rPr>
-        <w:t>并一些</w:t>
-      </w:r>
-      <w:proofErr w:type="gramEnd"/>
-      <w:r>
-        <w:rPr>
-          <w:rFonts w:hint="eastAsia"/>
-          <w:sz w:val="24"/>
-          <w:szCs w:val="32"/>
-        </w:rPr>
-        <w:t>特有数据，特别是一些特有的道路属性数据，这也特性也可以参考</w:t>
+      <w:r>
+        <w:rPr>
+          <w:rFonts w:hint="eastAsia"/>
+          <w:sz w:val="24"/>
+          <w:szCs w:val="32"/>
+        </w:rPr>
+        <w:t>并一些特有数据，特别是一些特有的道路属性数据，这也特性也可以参考</w:t>
       </w:r>
       <w:r>
         <w:rPr>
@@ -13569,7 +13149,6 @@
     <w:p>
       <w:pPr>
         <w:rPr>
-          <w:rFonts w:hint="eastAsia"/>
           <w:sz w:val="24"/>
           <w:szCs w:val="32"/>
         </w:rPr>
@@ -13687,6 +13266,548 @@
         </w:rPr>
         <w:t>中）</w:t>
       </w:r>
+    </w:p>
+    <w:p>
+      <w:pPr>
+        <w:rPr>
+          <w:sz w:val="24"/>
+          <w:szCs w:val="32"/>
+        </w:rPr>
+      </w:pPr>
+    </w:p>
+    <w:p>
+      <w:pPr>
+        <w:rPr>
+          <w:sz w:val="24"/>
+          <w:szCs w:val="32"/>
+        </w:rPr>
+      </w:pPr>
+    </w:p>
+    <w:p>
+      <w:pPr>
+        <w:rPr>
+          <w:sz w:val="24"/>
+          <w:szCs w:val="32"/>
+        </w:rPr>
+      </w:pPr>
+    </w:p>
+    <w:p>
+      <w:pPr>
+        <w:rPr>
+          <w:sz w:val="24"/>
+          <w:szCs w:val="32"/>
+        </w:rPr>
+      </w:pPr>
+    </w:p>
+    <w:p>
+      <w:pPr>
+        <w:rPr>
+          <w:sz w:val="24"/>
+          <w:szCs w:val="32"/>
+        </w:rPr>
+      </w:pPr>
+    </w:p>
+    <w:p>
+      <w:pPr>
+        <w:rPr>
+          <w:sz w:val="24"/>
+          <w:szCs w:val="32"/>
+        </w:rPr>
+      </w:pPr>
+    </w:p>
+    <w:p>
+      <w:pPr>
+        <w:rPr>
+          <w:sz w:val="24"/>
+          <w:szCs w:val="32"/>
+        </w:rPr>
+      </w:pPr>
+    </w:p>
+    <w:p>
+      <w:pPr>
+        <w:rPr>
+          <w:sz w:val="24"/>
+          <w:szCs w:val="32"/>
+        </w:rPr>
+      </w:pPr>
+    </w:p>
+    <w:p>
+      <w:pPr>
+        <w:rPr>
+          <w:sz w:val="24"/>
+          <w:szCs w:val="32"/>
+        </w:rPr>
+      </w:pPr>
+    </w:p>
+    <w:p>
+      <w:pPr>
+        <w:rPr>
+          <w:sz w:val="24"/>
+          <w:szCs w:val="32"/>
+        </w:rPr>
+      </w:pPr>
+    </w:p>
+    <w:p>
+      <w:pPr>
+        <w:rPr>
+          <w:sz w:val="24"/>
+          <w:szCs w:val="32"/>
+        </w:rPr>
+      </w:pPr>
+    </w:p>
+    <w:p>
+      <w:pPr>
+        <w:rPr>
+          <w:sz w:val="24"/>
+          <w:szCs w:val="32"/>
+        </w:rPr>
+      </w:pPr>
+    </w:p>
+    <w:p>
+      <w:pPr>
+        <w:rPr>
+          <w:sz w:val="24"/>
+          <w:szCs w:val="32"/>
+        </w:rPr>
+      </w:pPr>
+    </w:p>
+    <w:p>
+      <w:pPr>
+        <w:rPr>
+          <w:sz w:val="24"/>
+          <w:szCs w:val="32"/>
+        </w:rPr>
+      </w:pPr>
+    </w:p>
+    <w:p>
+      <w:pPr>
+        <w:rPr>
+          <w:sz w:val="24"/>
+          <w:szCs w:val="32"/>
+        </w:rPr>
+      </w:pPr>
+    </w:p>
+    <w:p>
+      <w:pPr>
+        <w:rPr>
+          <w:sz w:val="24"/>
+          <w:szCs w:val="32"/>
+        </w:rPr>
+      </w:pPr>
+    </w:p>
+    <w:p>
+      <w:pPr>
+        <w:rPr>
+          <w:sz w:val="24"/>
+          <w:szCs w:val="32"/>
+        </w:rPr>
+      </w:pPr>
+    </w:p>
+    <w:p>
+      <w:pPr>
+        <w:rPr>
+          <w:sz w:val="24"/>
+          <w:szCs w:val="32"/>
+        </w:rPr>
+      </w:pPr>
+      <w:r>
+        <w:rPr>
+          <w:rFonts w:hint="eastAsia"/>
+          <w:sz w:val="24"/>
+          <w:szCs w:val="32"/>
+        </w:rPr>
+        <w:lastRenderedPageBreak/>
+        <w:t>2</w:t>
+      </w:r>
+      <w:r>
+        <w:rPr>
+          <w:sz w:val="24"/>
+          <w:szCs w:val="32"/>
+        </w:rPr>
+        <w:t xml:space="preserve"> ADASIS V3 </w:t>
+      </w:r>
+      <w:r>
+        <w:rPr>
+          <w:rFonts w:hint="eastAsia"/>
+          <w:sz w:val="24"/>
+          <w:szCs w:val="32"/>
+        </w:rPr>
+        <w:t>概念</w:t>
+      </w:r>
+    </w:p>
+    <w:p>
+      <w:pPr>
+        <w:rPr>
+          <w:sz w:val="24"/>
+          <w:szCs w:val="32"/>
+        </w:rPr>
+      </w:pPr>
+      <w:r>
+        <w:rPr>
+          <w:rFonts w:hint="eastAsia"/>
+          <w:sz w:val="24"/>
+          <w:szCs w:val="32"/>
+        </w:rPr>
+        <w:t>2</w:t>
+      </w:r>
+      <w:r>
+        <w:rPr>
+          <w:sz w:val="24"/>
+          <w:szCs w:val="32"/>
+        </w:rPr>
+        <w:t>.1</w:t>
+      </w:r>
+      <w:r>
+        <w:rPr>
+          <w:rFonts w:hint="eastAsia"/>
+          <w:sz w:val="24"/>
+          <w:szCs w:val="32"/>
+        </w:rPr>
+        <w:t>综述</w:t>
+      </w:r>
+    </w:p>
+    <w:p>
+      <w:pPr>
+        <w:rPr>
+          <w:sz w:val="24"/>
+          <w:szCs w:val="32"/>
+        </w:rPr>
+      </w:pPr>
+      <w:r>
+        <w:rPr>
+          <w:rFonts w:hint="eastAsia"/>
+          <w:sz w:val="24"/>
+          <w:szCs w:val="32"/>
+        </w:rPr>
+        <w:t>在电子地图数据库中，真实世界中的各种事物将会按照不同级别抽象成为各种信息。</w:t>
+      </w:r>
+    </w:p>
+    <w:p>
+      <w:pPr>
+        <w:rPr>
+          <w:sz w:val="24"/>
+          <w:szCs w:val="32"/>
+        </w:rPr>
+      </w:pPr>
+    </w:p>
+    <w:p>
+      <w:pPr>
+        <w:rPr>
+          <w:sz w:val="24"/>
+          <w:szCs w:val="32"/>
+        </w:rPr>
+      </w:pPr>
+      <w:r>
+        <w:rPr>
+          <w:rFonts w:hint="eastAsia"/>
+          <w:sz w:val="24"/>
+          <w:szCs w:val="32"/>
+        </w:rPr>
+        <w:t>最简单模型就道路模型了，真实道路在电子地图中会被视为一条线，岔路口会被视为一个连接多条线的节点。节点和线条（也称作</w:t>
+      </w:r>
+      <w:r>
+        <w:rPr>
+          <w:rFonts w:hint="eastAsia"/>
+          <w:sz w:val="24"/>
+          <w:szCs w:val="32"/>
+        </w:rPr>
+        <w:t>边线或连线</w:t>
+      </w:r>
+      <w:r>
+        <w:rPr>
+          <w:rFonts w:hint="eastAsia"/>
+          <w:sz w:val="24"/>
+          <w:szCs w:val="32"/>
+        </w:rPr>
+        <w:t>）</w:t>
+      </w:r>
+      <w:r>
+        <w:rPr>
+          <w:rFonts w:hint="eastAsia"/>
+          <w:sz w:val="24"/>
+          <w:szCs w:val="32"/>
+        </w:rPr>
+        <w:t>在路网中以拓补图的形式表现出阿里，后续将会以地理经纬度来表现。</w:t>
+      </w:r>
+    </w:p>
+    <w:p>
+      <w:pPr>
+        <w:rPr>
+          <w:sz w:val="24"/>
+          <w:szCs w:val="32"/>
+        </w:rPr>
+      </w:pPr>
+    </w:p>
+    <w:p>
+      <w:pPr>
+        <w:rPr>
+          <w:sz w:val="24"/>
+          <w:szCs w:val="32"/>
+        </w:rPr>
+      </w:pPr>
+      <w:r>
+        <w:rPr>
+          <w:rFonts w:hint="eastAsia"/>
+          <w:sz w:val="24"/>
+          <w:szCs w:val="32"/>
+        </w:rPr>
+        <w:t>真实世界的道路在电子地图中的如图</w:t>
+      </w:r>
+      <w:r>
+        <w:rPr>
+          <w:rFonts w:hint="eastAsia"/>
+          <w:sz w:val="24"/>
+          <w:szCs w:val="32"/>
+        </w:rPr>
+        <w:t>2</w:t>
+      </w:r>
+      <w:r>
+        <w:rPr>
+          <w:rFonts w:hint="eastAsia"/>
+          <w:sz w:val="24"/>
+          <w:szCs w:val="32"/>
+        </w:rPr>
+        <w:t>所示，蓝色线条连接</w:t>
+      </w:r>
+      <w:r>
+        <w:rPr>
+          <w:rFonts w:hint="eastAsia"/>
+          <w:sz w:val="24"/>
+          <w:szCs w:val="32"/>
+        </w:rPr>
+        <w:t>着各种各样的节点，红色点代表着道路的形状，紫色的线代表</w:t>
+      </w:r>
+      <w:r>
+        <w:rPr>
+          <w:rFonts w:hint="eastAsia"/>
+          <w:sz w:val="24"/>
+          <w:szCs w:val="32"/>
+        </w:rPr>
+        <w:t>link</w:t>
+      </w:r>
+      <w:r>
+        <w:rPr>
+          <w:rFonts w:hint="eastAsia"/>
+          <w:sz w:val="24"/>
+          <w:szCs w:val="32"/>
+        </w:rPr>
+        <w:t>分支。</w:t>
+      </w:r>
+    </w:p>
+    <w:p>
+      <w:pPr>
+        <w:rPr>
+          <w:sz w:val="24"/>
+          <w:szCs w:val="32"/>
+        </w:rPr>
+      </w:pPr>
+    </w:p>
+    <w:p>
+      <w:pPr>
+        <w:rPr>
+          <w:sz w:val="24"/>
+          <w:szCs w:val="32"/>
+        </w:rPr>
+      </w:pPr>
+      <w:r>
+        <w:rPr>
+          <w:rFonts w:hint="eastAsia"/>
+          <w:sz w:val="24"/>
+          <w:szCs w:val="32"/>
+        </w:rPr>
+        <w:t>在这个简单的丁字路口模型中，蓝线与蓝色的圆圈和展示了一个简单的路口模型，蓝圈代表电子地图中的节点，蓝线则连接这这些节点。红色的点与线条则描述了更为详细与真实的道路模型。</w:t>
+      </w:r>
+    </w:p>
+    <w:p>
+      <w:pPr>
+        <w:rPr>
+          <w:sz w:val="24"/>
+          <w:szCs w:val="32"/>
+        </w:rPr>
+      </w:pPr>
+    </w:p>
+    <w:p>
+      <w:pPr>
+        <w:rPr>
+          <w:sz w:val="24"/>
+          <w:szCs w:val="32"/>
+        </w:rPr>
+      </w:pPr>
+      <w:r>
+        <w:rPr>
+          <w:rFonts w:hint="eastAsia"/>
+          <w:sz w:val="24"/>
+          <w:szCs w:val="32"/>
+        </w:rPr>
+        <w:t>这种方式，可以将更为复杂的环境简化成为此种抽象点，这个例子的俯视图也可以用一个抽象的图表示如图</w:t>
+      </w:r>
+      <w:r>
+        <w:rPr>
+          <w:rFonts w:hint="eastAsia"/>
+          <w:sz w:val="24"/>
+          <w:szCs w:val="32"/>
+        </w:rPr>
+        <w:t>3</w:t>
+      </w:r>
+    </w:p>
+    <w:p>
+      <w:pPr>
+        <w:rPr>
+          <w:sz w:val="24"/>
+          <w:szCs w:val="32"/>
+        </w:rPr>
+      </w:pPr>
+    </w:p>
+    <w:p>
+      <w:pPr>
+        <w:rPr>
+          <w:sz w:val="24"/>
+          <w:szCs w:val="32"/>
+        </w:rPr>
+      </w:pPr>
+      <w:r>
+        <w:rPr>
+          <w:rFonts w:hint="eastAsia"/>
+          <w:sz w:val="24"/>
+          <w:szCs w:val="32"/>
+        </w:rPr>
+        <w:t>以后应用中可能需要更为详细的道路信息，此种现实抽象的方法也可以进行复用，只不过需要更详细的</w:t>
+      </w:r>
+      <w:r>
+        <w:rPr>
+          <w:rFonts w:hint="eastAsia"/>
+          <w:sz w:val="24"/>
+          <w:szCs w:val="32"/>
+        </w:rPr>
+        <w:t>网状节点。这些更详细的网状节点代表了更详细的道路信息</w:t>
+      </w:r>
+    </w:p>
+    <w:p>
+      <w:pPr>
+        <w:rPr>
+          <w:sz w:val="24"/>
+          <w:szCs w:val="32"/>
+        </w:rPr>
+      </w:pPr>
+    </w:p>
+    <w:p>
+      <w:pPr>
+        <w:rPr>
+          <w:rFonts w:hint="eastAsia"/>
+          <w:sz w:val="24"/>
+          <w:szCs w:val="32"/>
+        </w:rPr>
+      </w:pPr>
+      <w:r>
+        <w:rPr>
+          <w:rFonts w:hint="eastAsia"/>
+          <w:sz w:val="24"/>
+          <w:szCs w:val="32"/>
+        </w:rPr>
+        <w:t>图</w:t>
+      </w:r>
+      <w:r>
+        <w:rPr>
+          <w:rFonts w:hint="eastAsia"/>
+          <w:sz w:val="24"/>
+          <w:szCs w:val="32"/>
+        </w:rPr>
+        <w:t>5</w:t>
+      </w:r>
+      <w:r>
+        <w:rPr>
+          <w:rFonts w:hint="eastAsia"/>
+          <w:sz w:val="24"/>
+          <w:szCs w:val="32"/>
+        </w:rPr>
+        <w:t>则展示了丁字路口的通行信息，这些信息来自于</w:t>
+      </w:r>
+      <w:r>
+        <w:rPr>
+          <w:rFonts w:hint="eastAsia"/>
+          <w:sz w:val="24"/>
+          <w:szCs w:val="32"/>
+        </w:rPr>
+        <w:t>H</w:t>
+      </w:r>
+      <w:r>
+        <w:rPr>
+          <w:sz w:val="24"/>
+          <w:szCs w:val="32"/>
+        </w:rPr>
+        <w:t>D</w:t>
+      </w:r>
+      <w:r>
+        <w:rPr>
+          <w:rFonts w:hint="eastAsia"/>
+          <w:sz w:val="24"/>
+          <w:szCs w:val="32"/>
+        </w:rPr>
+        <w:t>高精地图，</w:t>
+      </w:r>
+      <w:r>
+        <w:rPr>
+          <w:rFonts w:hint="eastAsia"/>
+          <w:sz w:val="24"/>
+          <w:szCs w:val="32"/>
+        </w:rPr>
+        <w:t>H</w:t>
+      </w:r>
+      <w:r>
+        <w:rPr>
+          <w:sz w:val="24"/>
+          <w:szCs w:val="32"/>
+        </w:rPr>
+        <w:t>D</w:t>
+      </w:r>
+      <w:r>
+        <w:rPr>
+          <w:rFonts w:hint="eastAsia"/>
+          <w:sz w:val="24"/>
+          <w:szCs w:val="32"/>
+        </w:rPr>
+        <w:t>地图</w:t>
+      </w:r>
+      <w:r>
+        <w:rPr>
+          <w:rFonts w:hint="eastAsia"/>
+          <w:sz w:val="24"/>
+          <w:szCs w:val="32"/>
+        </w:rPr>
+        <w:t>中含有更多详细信息或者说是优化掉了很多冗余空白区域。通过</w:t>
+      </w:r>
+      <w:r>
+        <w:rPr>
+          <w:rFonts w:hint="eastAsia"/>
+          <w:sz w:val="24"/>
+          <w:szCs w:val="32"/>
+        </w:rPr>
+        <w:t>H</w:t>
+      </w:r>
+      <w:r>
+        <w:rPr>
+          <w:sz w:val="24"/>
+          <w:szCs w:val="32"/>
+        </w:rPr>
+        <w:t>D</w:t>
+      </w:r>
+      <w:r>
+        <w:rPr>
+          <w:rFonts w:hint="eastAsia"/>
+          <w:sz w:val="24"/>
+          <w:szCs w:val="32"/>
+        </w:rPr>
+        <w:t>高精地图更够在丁字口上给到更多的通行信息，这样一来，可用车辆选择的路线就更丰富了</w:t>
+      </w:r>
+    </w:p>
+    <w:p>
+      <w:pPr>
+        <w:rPr>
+          <w:rFonts w:hint="eastAsia"/>
+          <w:sz w:val="24"/>
+          <w:szCs w:val="32"/>
+        </w:rPr>
+      </w:pPr>
     </w:p>
     <w:sectPr>
       <w:pgSz w:w="11906" w:h="16838"/>

</xml_diff>

<commit_message>
2.2 reference model part1
</commit_message>
<xml_diff>
--- a/doc/Map_Doc_译文.docx
+++ b/doc/Map_Doc_译文.docx
@@ -472,7 +472,25 @@
           <w:sz w:val="24"/>
           <w:szCs w:val="32"/>
         </w:rPr>
-        <w:t>电子档名称</w:t>
+        <w:t>电子</w:t>
+      </w:r>
+      <w:proofErr w:type="gramStart"/>
+      <w:r>
+        <w:rPr>
+          <w:rFonts w:hint="eastAsia"/>
+          <w:sz w:val="24"/>
+          <w:szCs w:val="32"/>
+        </w:rPr>
+        <w:t>档</w:t>
+      </w:r>
+      <w:proofErr w:type="gramEnd"/>
+      <w:r>
+        <w:rPr>
+          <w:rFonts w:hint="eastAsia"/>
+          <w:sz w:val="24"/>
+          <w:szCs w:val="32"/>
+        </w:rPr>
+        <w:t>名称</w:t>
       </w:r>
       <w:r>
         <w:rPr>
@@ -578,13 +596,23 @@
           <w:szCs w:val="32"/>
         </w:rPr>
       </w:pPr>
-      <w:r>
-        <w:rPr>
-          <w:rFonts w:hint="eastAsia"/>
-          <w:sz w:val="24"/>
-          <w:szCs w:val="32"/>
-        </w:rPr>
-        <w:t>本说明说收版权与法律保护，包含了关于</w:t>
+      <w:proofErr w:type="gramStart"/>
+      <w:r>
+        <w:rPr>
+          <w:rFonts w:hint="eastAsia"/>
+          <w:sz w:val="24"/>
+          <w:szCs w:val="32"/>
+        </w:rPr>
+        <w:t>本说明</w:t>
+      </w:r>
+      <w:proofErr w:type="gramEnd"/>
+      <w:r>
+        <w:rPr>
+          <w:rFonts w:hint="eastAsia"/>
+          <w:sz w:val="24"/>
+          <w:szCs w:val="32"/>
+        </w:rPr>
+        <w:t>说收版权与法律保护，包含了关于</w:t>
       </w:r>
       <w:r>
         <w:rPr>
@@ -616,7 +644,43 @@
           <w:sz w:val="24"/>
           <w:szCs w:val="32"/>
         </w:rPr>
-        <w:t>的书面许可下，不得将此专属内容或此内容的部分章节用于生产，发布，分发，传输，展览，广播或进行他用。读者可能会使用本说明中内容去实现一些功能，并且在其产品中并未移除本产品相关商标、版权声明或其他信息。这并不代表可以进行任何相关产品的生产，公开，内容分发，或者售卖。</w:t>
+        <w:t>的书面许可下，不得将</w:t>
+      </w:r>
+      <w:proofErr w:type="gramStart"/>
+      <w:r>
+        <w:rPr>
+          <w:rFonts w:hint="eastAsia"/>
+          <w:sz w:val="24"/>
+          <w:szCs w:val="32"/>
+        </w:rPr>
+        <w:t>此专属内容</w:t>
+      </w:r>
+      <w:proofErr w:type="gramEnd"/>
+      <w:r>
+        <w:rPr>
+          <w:rFonts w:hint="eastAsia"/>
+          <w:sz w:val="24"/>
+          <w:szCs w:val="32"/>
+        </w:rPr>
+        <w:t>或此内容的部分章节用于生产，发布，分发，传输，展览，广播或进行他用。读者可能会使用</w:t>
+      </w:r>
+      <w:proofErr w:type="gramStart"/>
+      <w:r>
+        <w:rPr>
+          <w:rFonts w:hint="eastAsia"/>
+          <w:sz w:val="24"/>
+          <w:szCs w:val="32"/>
+        </w:rPr>
+        <w:t>本说明</w:t>
+      </w:r>
+      <w:proofErr w:type="gramEnd"/>
+      <w:r>
+        <w:rPr>
+          <w:rFonts w:hint="eastAsia"/>
+          <w:sz w:val="24"/>
+          <w:szCs w:val="32"/>
+        </w:rPr>
+        <w:t>中内容去实现一些功能，并且在其产品中并未移除本产品相关商标、版权声明或其他信息。这并不代表可以进行任何相关产品的生产，公开，内容分发，或者售卖。</w:t>
       </w:r>
     </w:p>
     <w:p>
@@ -1039,13 +1103,23 @@
         </w:rPr>
         <w:t xml:space="preserve"> </w:t>
       </w:r>
-      <w:r>
-        <w:rPr>
-          <w:rFonts w:hint="eastAsia"/>
-          <w:sz w:val="24"/>
-          <w:szCs w:val="32"/>
-        </w:rPr>
-        <w:t>关于协议更新到</w:t>
+      <w:proofErr w:type="gramStart"/>
+      <w:r>
+        <w:rPr>
+          <w:rFonts w:hint="eastAsia"/>
+          <w:sz w:val="24"/>
+          <w:szCs w:val="32"/>
+        </w:rPr>
+        <w:t>关于协议</w:t>
+      </w:r>
+      <w:proofErr w:type="gramEnd"/>
+      <w:r>
+        <w:rPr>
+          <w:rFonts w:hint="eastAsia"/>
+          <w:sz w:val="24"/>
+          <w:szCs w:val="32"/>
+        </w:rPr>
+        <w:t>更新到</w:t>
       </w:r>
       <w:r>
         <w:rPr>
@@ -1105,7 +1179,25 @@
           <w:sz w:val="24"/>
           <w:szCs w:val="32"/>
         </w:rPr>
-        <w:t>会议与法务。</w:t>
+        <w:t>会议与法</w:t>
+      </w:r>
+      <w:proofErr w:type="gramStart"/>
+      <w:r>
+        <w:rPr>
+          <w:rFonts w:hint="eastAsia"/>
+          <w:sz w:val="24"/>
+          <w:szCs w:val="32"/>
+        </w:rPr>
+        <w:t>务</w:t>
+      </w:r>
+      <w:proofErr w:type="gramEnd"/>
+      <w:r>
+        <w:rPr>
+          <w:rFonts w:hint="eastAsia"/>
+          <w:sz w:val="24"/>
+          <w:szCs w:val="32"/>
+        </w:rPr>
+        <w:t>。</w:t>
       </w:r>
     </w:p>
     <w:p>
@@ -1562,8 +1654,18 @@
           <w:sz w:val="24"/>
           <w:szCs w:val="32"/>
         </w:rPr>
-        <w:t>ADAS Hozrizon</w:t>
-      </w:r>
+        <w:t xml:space="preserve">ADAS </w:t>
+      </w:r>
+      <w:proofErr w:type="spellStart"/>
+      <w:r>
+        <w:rPr>
+          <w:rFonts w:hint="eastAsia"/>
+          <w:sz w:val="24"/>
+          <w:szCs w:val="32"/>
+        </w:rPr>
+        <w:t>Hozrizon</w:t>
+      </w:r>
+      <w:proofErr w:type="spellEnd"/>
       <w:r>
         <w:rPr>
           <w:rFonts w:hint="eastAsia"/>
@@ -2248,6 +2350,7 @@
         </w:rPr>
         <w:t>ADAS V3 HORIZON -</w:t>
       </w:r>
+      <w:proofErr w:type="gramStart"/>
       <w:r>
         <w:rPr>
           <w:rFonts w:hint="eastAsia"/>
@@ -2256,6 +2359,7 @@
         </w:rPr>
         <w:t>拓补网络</w:t>
       </w:r>
+      <w:proofErr w:type="gramEnd"/>
     </w:p>
     <w:p>
       <w:pPr>
@@ -2643,7 +2747,25 @@
           <w:sz w:val="24"/>
           <w:szCs w:val="32"/>
         </w:rPr>
-        <w:t>生命周期则车辆进过后</w:t>
+        <w:t>生命周期</w:t>
+      </w:r>
+      <w:proofErr w:type="gramStart"/>
+      <w:r>
+        <w:rPr>
+          <w:rFonts w:hint="eastAsia"/>
+          <w:sz w:val="24"/>
+          <w:szCs w:val="32"/>
+        </w:rPr>
+        <w:t>则车辆</w:t>
+      </w:r>
+      <w:proofErr w:type="gramEnd"/>
+      <w:r>
+        <w:rPr>
+          <w:rFonts w:hint="eastAsia"/>
+          <w:sz w:val="24"/>
+          <w:szCs w:val="32"/>
+        </w:rPr>
+        <w:t>进过后</w:t>
       </w:r>
       <w:r>
         <w:rPr>
@@ -3916,7 +4038,25 @@
           <w:sz w:val="24"/>
           <w:szCs w:val="32"/>
         </w:rPr>
-        <w:t>布鲁塞尔条约下的一合法非盈利组织</w:t>
+        <w:t>布鲁塞尔条约下的</w:t>
+      </w:r>
+      <w:proofErr w:type="gramStart"/>
+      <w:r>
+        <w:rPr>
+          <w:rFonts w:hint="eastAsia"/>
+          <w:sz w:val="24"/>
+          <w:szCs w:val="32"/>
+        </w:rPr>
+        <w:t>一</w:t>
+      </w:r>
+      <w:proofErr w:type="gramEnd"/>
+      <w:r>
+        <w:rPr>
+          <w:rFonts w:hint="eastAsia"/>
+          <w:sz w:val="24"/>
+          <w:szCs w:val="32"/>
+        </w:rPr>
+        <w:t>合法非盈利组织</w:t>
       </w:r>
     </w:p>
     <w:p>
@@ -4357,6 +4497,593 @@
           <w:sz w:val="24"/>
           <w:szCs w:val="32"/>
         </w:rPr>
+        <w:t xml:space="preserve"> </w:t>
+      </w:r>
+      <w:proofErr w:type="spellStart"/>
+      <w:r>
+        <w:rPr>
+          <w:sz w:val="24"/>
+          <w:szCs w:val="32"/>
+        </w:rPr>
+        <w:t>P</w:t>
+      </w:r>
+      <w:r>
+        <w:rPr>
+          <w:rFonts w:hint="eastAsia"/>
+          <w:sz w:val="24"/>
+          <w:szCs w:val="32"/>
+        </w:rPr>
+        <w:t>rivider</w:t>
+      </w:r>
+      <w:proofErr w:type="spellEnd"/>
+      <w:r>
+        <w:rPr>
+          <w:rFonts w:hint="eastAsia"/>
+          <w:sz w:val="24"/>
+          <w:szCs w:val="32"/>
+        </w:rPr>
+        <w:t>（</w:t>
+      </w:r>
+      <w:r>
+        <w:rPr>
+          <w:sz w:val="24"/>
+          <w:szCs w:val="32"/>
+        </w:rPr>
+        <w:t>AV3HP</w:t>
+      </w:r>
+      <w:r>
+        <w:rPr>
+          <w:rFonts w:hint="eastAsia"/>
+          <w:sz w:val="24"/>
+          <w:szCs w:val="32"/>
+        </w:rPr>
+        <w:t>）：视野数据提供者，</w:t>
+      </w:r>
+      <w:r>
+        <w:rPr>
+          <w:rFonts w:hint="eastAsia"/>
+          <w:sz w:val="24"/>
+          <w:szCs w:val="32"/>
+        </w:rPr>
+        <w:t>A</w:t>
+      </w:r>
+      <w:r>
+        <w:rPr>
+          <w:sz w:val="24"/>
+          <w:szCs w:val="32"/>
+        </w:rPr>
+        <w:t>DAS</w:t>
+      </w:r>
+      <w:r>
+        <w:rPr>
+          <w:rFonts w:hint="eastAsia"/>
+          <w:sz w:val="24"/>
+          <w:szCs w:val="32"/>
+        </w:rPr>
+        <w:t>软件的一部分，用于生成</w:t>
+      </w:r>
+      <w:r>
+        <w:rPr>
+          <w:rFonts w:hint="eastAsia"/>
+          <w:sz w:val="24"/>
+          <w:szCs w:val="32"/>
+        </w:rPr>
+        <w:t>A</w:t>
+      </w:r>
+      <w:r>
+        <w:rPr>
+          <w:sz w:val="24"/>
+          <w:szCs w:val="32"/>
+        </w:rPr>
+        <w:t>DAS H</w:t>
+      </w:r>
+      <w:r>
+        <w:rPr>
+          <w:rFonts w:hint="eastAsia"/>
+          <w:sz w:val="24"/>
+          <w:szCs w:val="32"/>
+        </w:rPr>
+        <w:t>orizon</w:t>
+      </w:r>
+      <w:r>
+        <w:rPr>
+          <w:rFonts w:hint="eastAsia"/>
+          <w:sz w:val="24"/>
+          <w:szCs w:val="32"/>
+        </w:rPr>
+        <w:t>数据，并提供给其他应用</w:t>
+      </w:r>
+    </w:p>
+    <w:p>
+      <w:pPr>
+        <w:tabs>
+          <w:tab w:val="left" w:pos="312"/>
+        </w:tabs>
+        <w:rPr>
+          <w:sz w:val="24"/>
+          <w:szCs w:val="32"/>
+        </w:rPr>
+      </w:pPr>
+      <w:r>
+        <w:rPr>
+          <w:rFonts w:hint="eastAsia"/>
+          <w:sz w:val="24"/>
+          <w:szCs w:val="32"/>
+        </w:rPr>
+        <w:t>H</w:t>
+      </w:r>
+      <w:r>
+        <w:rPr>
+          <w:sz w:val="24"/>
+          <w:szCs w:val="32"/>
+        </w:rPr>
+        <w:t xml:space="preserve">orizon </w:t>
+      </w:r>
+      <w:proofErr w:type="spellStart"/>
+      <w:r>
+        <w:rPr>
+          <w:sz w:val="24"/>
+          <w:szCs w:val="32"/>
+        </w:rPr>
+        <w:t>R</w:t>
+      </w:r>
+      <w:r>
+        <w:rPr>
+          <w:rFonts w:hint="eastAsia"/>
+          <w:sz w:val="24"/>
+          <w:szCs w:val="32"/>
+        </w:rPr>
+        <w:t>e</w:t>
+      </w:r>
+      <w:r>
+        <w:rPr>
+          <w:sz w:val="24"/>
+          <w:szCs w:val="32"/>
+        </w:rPr>
+        <w:t>constructor</w:t>
+      </w:r>
+      <w:proofErr w:type="spellEnd"/>
+      <w:r>
+        <w:rPr>
+          <w:rFonts w:hint="eastAsia"/>
+          <w:sz w:val="24"/>
+          <w:szCs w:val="32"/>
+        </w:rPr>
+        <w:t>（</w:t>
+      </w:r>
+      <w:r>
+        <w:rPr>
+          <w:rFonts w:hint="eastAsia"/>
+          <w:sz w:val="24"/>
+          <w:szCs w:val="32"/>
+        </w:rPr>
+        <w:t>Av</w:t>
+      </w:r>
+      <w:r>
+        <w:rPr>
+          <w:sz w:val="24"/>
+          <w:szCs w:val="32"/>
+        </w:rPr>
+        <w:t>3HR</w:t>
+      </w:r>
+      <w:r>
+        <w:rPr>
+          <w:rFonts w:hint="eastAsia"/>
+          <w:sz w:val="24"/>
+          <w:szCs w:val="32"/>
+        </w:rPr>
+        <w:t>）：重够了</w:t>
+      </w:r>
+      <w:r>
+        <w:rPr>
+          <w:sz w:val="24"/>
+          <w:szCs w:val="32"/>
+        </w:rPr>
+        <w:t>Av3</w:t>
+      </w:r>
+      <w:r>
+        <w:rPr>
+          <w:rFonts w:hint="eastAsia"/>
+          <w:sz w:val="24"/>
+          <w:szCs w:val="32"/>
+        </w:rPr>
+        <w:t>的结构与接口，并命名为</w:t>
+      </w:r>
+      <w:r>
+        <w:rPr>
+          <w:rFonts w:hint="eastAsia"/>
+          <w:sz w:val="24"/>
+          <w:szCs w:val="32"/>
+        </w:rPr>
+        <w:t>Av</w:t>
+      </w:r>
+      <w:r>
+        <w:rPr>
+          <w:sz w:val="24"/>
+          <w:szCs w:val="32"/>
+        </w:rPr>
+        <w:t>3HP</w:t>
+      </w:r>
+    </w:p>
+    <w:p>
+      <w:pPr>
+        <w:tabs>
+          <w:tab w:val="left" w:pos="312"/>
+        </w:tabs>
+        <w:rPr>
+          <w:sz w:val="24"/>
+          <w:szCs w:val="32"/>
+        </w:rPr>
+      </w:pPr>
+      <w:r>
+        <w:rPr>
+          <w:rFonts w:hint="eastAsia"/>
+          <w:sz w:val="24"/>
+          <w:szCs w:val="32"/>
+        </w:rPr>
+        <w:t>Network</w:t>
+      </w:r>
+      <w:r>
+        <w:rPr>
+          <w:sz w:val="24"/>
+          <w:szCs w:val="32"/>
+        </w:rPr>
+        <w:t xml:space="preserve"> </w:t>
+      </w:r>
+      <w:r>
+        <w:rPr>
+          <w:rFonts w:hint="eastAsia"/>
+          <w:sz w:val="24"/>
+          <w:szCs w:val="32"/>
+        </w:rPr>
+        <w:t>of</w:t>
+      </w:r>
+      <w:r>
+        <w:rPr>
+          <w:sz w:val="24"/>
+          <w:szCs w:val="32"/>
+        </w:rPr>
+        <w:t xml:space="preserve"> Links</w:t>
+      </w:r>
+      <w:r>
+        <w:rPr>
+          <w:rFonts w:hint="eastAsia"/>
+          <w:sz w:val="24"/>
+          <w:szCs w:val="32"/>
+        </w:rPr>
+        <w:t>：各个路段集合，他们之间通过起点与终点链接，构成了</w:t>
+      </w:r>
+      <w:r>
+        <w:rPr>
+          <w:rFonts w:hint="eastAsia"/>
+          <w:sz w:val="24"/>
+          <w:szCs w:val="32"/>
+        </w:rPr>
+        <w:t>道路网。</w:t>
+      </w:r>
+    </w:p>
+    <w:p>
+      <w:pPr>
+        <w:tabs>
+          <w:tab w:val="left" w:pos="312"/>
+        </w:tabs>
+        <w:rPr>
+          <w:sz w:val="24"/>
+          <w:szCs w:val="32"/>
+        </w:rPr>
+      </w:pPr>
+      <w:r>
+        <w:rPr>
+          <w:rFonts w:hint="eastAsia"/>
+          <w:sz w:val="24"/>
+          <w:szCs w:val="32"/>
+        </w:rPr>
+        <w:t>Path</w:t>
+      </w:r>
+      <w:r>
+        <w:rPr>
+          <w:rFonts w:hint="eastAsia"/>
+          <w:sz w:val="24"/>
+          <w:szCs w:val="32"/>
+        </w:rPr>
+        <w:t>：在道路网络上，车辆有可能选择的行驶路线</w:t>
+      </w:r>
+    </w:p>
+    <w:p>
+      <w:pPr>
+        <w:tabs>
+          <w:tab w:val="left" w:pos="312"/>
+        </w:tabs>
+        <w:rPr>
+          <w:sz w:val="24"/>
+          <w:szCs w:val="32"/>
+        </w:rPr>
+      </w:pPr>
+      <w:r>
+        <w:rPr>
+          <w:rFonts w:hint="eastAsia"/>
+          <w:sz w:val="24"/>
+          <w:szCs w:val="32"/>
+        </w:rPr>
+        <w:t>Profile</w:t>
+      </w:r>
+      <w:r>
+        <w:rPr>
+          <w:rFonts w:hint="eastAsia"/>
+          <w:sz w:val="24"/>
+          <w:szCs w:val="32"/>
+        </w:rPr>
+        <w:t>：当前</w:t>
+      </w:r>
+      <w:r>
+        <w:rPr>
+          <w:rFonts w:hint="eastAsia"/>
+          <w:sz w:val="24"/>
+          <w:szCs w:val="32"/>
+        </w:rPr>
+        <w:t>行驶</w:t>
+      </w:r>
+      <w:r>
+        <w:rPr>
+          <w:rFonts w:hint="eastAsia"/>
+          <w:sz w:val="24"/>
+          <w:szCs w:val="32"/>
+        </w:rPr>
+        <w:t>路线上的路线属性与特征描述。</w:t>
+      </w:r>
+    </w:p>
+    <w:p>
+      <w:pPr>
+        <w:tabs>
+          <w:tab w:val="left" w:pos="312"/>
+        </w:tabs>
+        <w:rPr>
+          <w:sz w:val="24"/>
+          <w:szCs w:val="32"/>
+        </w:rPr>
+      </w:pPr>
+      <w:r>
+        <w:rPr>
+          <w:rFonts w:hint="eastAsia"/>
+          <w:sz w:val="24"/>
+          <w:szCs w:val="32"/>
+        </w:rPr>
+        <w:t>Profile</w:t>
+      </w:r>
+      <w:r>
+        <w:rPr>
+          <w:sz w:val="24"/>
+          <w:szCs w:val="32"/>
+        </w:rPr>
+        <w:t xml:space="preserve"> Entry</w:t>
+      </w:r>
+      <w:r>
+        <w:rPr>
+          <w:rFonts w:hint="eastAsia"/>
+          <w:sz w:val="24"/>
+          <w:szCs w:val="32"/>
+        </w:rPr>
+        <w:t>：</w:t>
+      </w:r>
+      <w:r>
+        <w:rPr>
+          <w:rFonts w:hint="eastAsia"/>
+          <w:sz w:val="24"/>
+          <w:szCs w:val="32"/>
+        </w:rPr>
+        <w:t>根据现有经纬度确定的当前行驶路线上的路线属性与特征描述。</w:t>
+      </w:r>
+    </w:p>
+    <w:p>
+      <w:pPr>
+        <w:tabs>
+          <w:tab w:val="left" w:pos="312"/>
+        </w:tabs>
+        <w:rPr>
+          <w:sz w:val="24"/>
+          <w:szCs w:val="32"/>
+        </w:rPr>
+      </w:pPr>
+      <w:r>
+        <w:rPr>
+          <w:rFonts w:hint="eastAsia"/>
+          <w:sz w:val="24"/>
+          <w:szCs w:val="32"/>
+        </w:rPr>
+        <w:t>Profile</w:t>
+      </w:r>
+      <w:r>
+        <w:rPr>
+          <w:sz w:val="24"/>
+          <w:szCs w:val="32"/>
+        </w:rPr>
+        <w:t xml:space="preserve"> T</w:t>
+      </w:r>
+      <w:r>
+        <w:rPr>
+          <w:rFonts w:hint="eastAsia"/>
+          <w:sz w:val="24"/>
+          <w:szCs w:val="32"/>
+        </w:rPr>
+        <w:t>ype</w:t>
+      </w:r>
+      <w:r>
+        <w:rPr>
+          <w:rFonts w:hint="eastAsia"/>
+          <w:sz w:val="24"/>
+          <w:szCs w:val="32"/>
+        </w:rPr>
+        <w:t>：</w:t>
+      </w:r>
+      <w:r>
+        <w:rPr>
+          <w:sz w:val="24"/>
+          <w:szCs w:val="32"/>
+        </w:rPr>
+        <w:t>Profile</w:t>
+      </w:r>
+      <w:r>
+        <w:rPr>
+          <w:rFonts w:hint="eastAsia"/>
+          <w:sz w:val="24"/>
+          <w:szCs w:val="32"/>
+        </w:rPr>
+        <w:t>的类型，比如当前路段的斜坡曲率。</w:t>
+      </w:r>
+    </w:p>
+    <w:p>
+      <w:pPr>
+        <w:rPr>
+          <w:sz w:val="24"/>
+          <w:szCs w:val="32"/>
+        </w:rPr>
+      </w:pPr>
+      <w:r>
+        <w:rPr>
+          <w:sz w:val="24"/>
+          <w:szCs w:val="32"/>
+        </w:rPr>
+        <w:t>S</w:t>
+      </w:r>
+      <w:r>
+        <w:rPr>
+          <w:rFonts w:hint="eastAsia"/>
+          <w:sz w:val="24"/>
+          <w:szCs w:val="32"/>
+        </w:rPr>
+        <w:t>egment</w:t>
+      </w:r>
+      <w:r>
+        <w:rPr>
+          <w:rFonts w:hint="eastAsia"/>
+          <w:sz w:val="24"/>
+          <w:szCs w:val="32"/>
+        </w:rPr>
+        <w:t>：</w:t>
+      </w:r>
+      <w:r>
+        <w:rPr>
+          <w:rFonts w:hint="eastAsia"/>
+          <w:sz w:val="24"/>
+          <w:szCs w:val="32"/>
+        </w:rPr>
+        <w:t>Path</w:t>
+      </w:r>
+      <w:r>
+        <w:rPr>
+          <w:rFonts w:hint="eastAsia"/>
+          <w:sz w:val="24"/>
+          <w:szCs w:val="32"/>
+        </w:rPr>
+        <w:t>上的每一段路段的属性是是</w:t>
+      </w:r>
+      <w:r>
+        <w:rPr>
+          <w:rFonts w:hint="eastAsia"/>
+          <w:sz w:val="24"/>
+          <w:szCs w:val="32"/>
+        </w:rPr>
+        <w:t xml:space="preserve"> </w:t>
+      </w:r>
+      <w:r>
+        <w:rPr>
+          <w:sz w:val="24"/>
+          <w:szCs w:val="32"/>
+        </w:rPr>
+        <w:t>ADAS</w:t>
+      </w:r>
+      <w:r>
+        <w:rPr>
+          <w:rFonts w:hint="eastAsia"/>
+          <w:sz w:val="24"/>
+          <w:szCs w:val="32"/>
+        </w:rPr>
+        <w:t>应用中最重要的部分，这部分没有太大改动。</w:t>
+      </w:r>
+    </w:p>
+    <w:p>
+      <w:pPr>
+        <w:rPr>
+          <w:sz w:val="24"/>
+          <w:szCs w:val="32"/>
+        </w:rPr>
+      </w:pPr>
+      <w:r>
+        <w:rPr>
+          <w:sz w:val="24"/>
+          <w:szCs w:val="32"/>
+        </w:rPr>
+        <w:t>L</w:t>
+      </w:r>
+      <w:r>
+        <w:rPr>
+          <w:rFonts w:hint="eastAsia"/>
+          <w:sz w:val="24"/>
+          <w:szCs w:val="32"/>
+        </w:rPr>
+        <w:t>ink</w:t>
+      </w:r>
+      <w:r>
+        <w:rPr>
+          <w:rFonts w:hint="eastAsia"/>
+          <w:sz w:val="24"/>
+          <w:szCs w:val="32"/>
+        </w:rPr>
+        <w:t>：来自于地图数据库，范围是道路中连接两个岔路口</w:t>
+      </w:r>
+      <w:r>
+        <w:rPr>
+          <w:rFonts w:hint="eastAsia"/>
+          <w:sz w:val="24"/>
+          <w:szCs w:val="32"/>
+        </w:rPr>
+        <w:t>中间的部分</w:t>
+      </w:r>
+    </w:p>
+    <w:p>
+      <w:pPr>
+        <w:rPr>
+          <w:sz w:val="24"/>
+          <w:szCs w:val="32"/>
+        </w:rPr>
+      </w:pPr>
+      <w:r>
+        <w:rPr>
+          <w:rFonts w:hint="eastAsia"/>
+          <w:sz w:val="24"/>
+          <w:szCs w:val="32"/>
+        </w:rPr>
+        <w:t>Most</w:t>
+      </w:r>
+      <w:r>
+        <w:rPr>
+          <w:sz w:val="24"/>
+          <w:szCs w:val="32"/>
+        </w:rPr>
+        <w:t xml:space="preserve"> </w:t>
+      </w:r>
+      <w:proofErr w:type="spellStart"/>
+      <w:r>
+        <w:rPr>
+          <w:sz w:val="24"/>
+          <w:szCs w:val="32"/>
+        </w:rPr>
+        <w:t>P</w:t>
+      </w:r>
+      <w:r>
+        <w:rPr>
+          <w:rFonts w:hint="eastAsia"/>
+          <w:sz w:val="24"/>
+          <w:szCs w:val="32"/>
+        </w:rPr>
+        <w:t>refered</w:t>
+      </w:r>
+      <w:proofErr w:type="spellEnd"/>
+      <w:r>
+        <w:rPr>
+          <w:sz w:val="24"/>
+          <w:szCs w:val="32"/>
+        </w:rPr>
         <w:t xml:space="preserve"> P</w:t>
       </w:r>
       <w:r>
@@ -4365,7 +5092,7 @@
           <w:sz w:val="24"/>
           <w:szCs w:val="32"/>
         </w:rPr>
-        <w:t>rivider</w:t>
+        <w:t>ath</w:t>
       </w:r>
       <w:r>
         <w:rPr>
@@ -4375,245 +5102,85 @@
         </w:rPr>
         <w:t>（</w:t>
       </w:r>
-      <w:r>
-        <w:rPr>
-          <w:sz w:val="24"/>
-          <w:szCs w:val="32"/>
-        </w:rPr>
-        <w:t>AV3HP</w:t>
-      </w:r>
-      <w:r>
-        <w:rPr>
-          <w:rFonts w:hint="eastAsia"/>
-          <w:sz w:val="24"/>
-          <w:szCs w:val="32"/>
-        </w:rPr>
-        <w:t>）：视野数据提供者，</w:t>
-      </w:r>
-      <w:r>
-        <w:rPr>
-          <w:rFonts w:hint="eastAsia"/>
-          <w:sz w:val="24"/>
-          <w:szCs w:val="32"/>
-        </w:rPr>
-        <w:t>A</w:t>
-      </w:r>
-      <w:r>
-        <w:rPr>
-          <w:sz w:val="24"/>
-          <w:szCs w:val="32"/>
-        </w:rPr>
-        <w:t>DAS</w:t>
-      </w:r>
-      <w:r>
-        <w:rPr>
-          <w:rFonts w:hint="eastAsia"/>
-          <w:sz w:val="24"/>
-          <w:szCs w:val="32"/>
-        </w:rPr>
-        <w:t>软件的一部分，用于生成</w:t>
-      </w:r>
-      <w:r>
-        <w:rPr>
-          <w:rFonts w:hint="eastAsia"/>
-          <w:sz w:val="24"/>
-          <w:szCs w:val="32"/>
-        </w:rPr>
-        <w:t>A</w:t>
-      </w:r>
-      <w:r>
-        <w:rPr>
-          <w:sz w:val="24"/>
-          <w:szCs w:val="32"/>
-        </w:rPr>
-        <w:t>DAS H</w:t>
-      </w:r>
-      <w:r>
-        <w:rPr>
-          <w:rFonts w:hint="eastAsia"/>
-          <w:sz w:val="24"/>
-          <w:szCs w:val="32"/>
-        </w:rPr>
-        <w:t>orizon</w:t>
-      </w:r>
-      <w:r>
-        <w:rPr>
-          <w:rFonts w:hint="eastAsia"/>
-          <w:sz w:val="24"/>
-          <w:szCs w:val="32"/>
-        </w:rPr>
-        <w:t>数据，并提供给其他应用</w:t>
-      </w:r>
-    </w:p>
-    <w:p>
-      <w:pPr>
-        <w:tabs>
-          <w:tab w:val="left" w:pos="312"/>
-        </w:tabs>
-        <w:rPr>
-          <w:sz w:val="24"/>
-          <w:szCs w:val="32"/>
-        </w:rPr>
-      </w:pPr>
-      <w:r>
-        <w:rPr>
-          <w:rFonts w:hint="eastAsia"/>
-          <w:sz w:val="24"/>
-          <w:szCs w:val="32"/>
-        </w:rPr>
-        <w:t>H</w:t>
-      </w:r>
-      <w:r>
-        <w:rPr>
-          <w:sz w:val="24"/>
-          <w:szCs w:val="32"/>
-        </w:rPr>
-        <w:t>orizon R</w:t>
-      </w:r>
-      <w:r>
-        <w:rPr>
-          <w:rFonts w:hint="eastAsia"/>
-          <w:sz w:val="24"/>
-          <w:szCs w:val="32"/>
-        </w:rPr>
-        <w:t>e</w:t>
-      </w:r>
-      <w:r>
-        <w:rPr>
-          <w:sz w:val="24"/>
-          <w:szCs w:val="32"/>
-        </w:rPr>
-        <w:t>constructor</w:t>
-      </w:r>
-      <w:r>
-        <w:rPr>
-          <w:rFonts w:hint="eastAsia"/>
-          <w:sz w:val="24"/>
-          <w:szCs w:val="32"/>
-        </w:rPr>
-        <w:t>（</w:t>
-      </w:r>
-      <w:r>
-        <w:rPr>
-          <w:rFonts w:hint="eastAsia"/>
-          <w:sz w:val="24"/>
-          <w:szCs w:val="32"/>
-        </w:rPr>
-        <w:t>Av</w:t>
-      </w:r>
-      <w:r>
-        <w:rPr>
-          <w:sz w:val="24"/>
-          <w:szCs w:val="32"/>
-        </w:rPr>
-        <w:t>3HR</w:t>
-      </w:r>
-      <w:r>
-        <w:rPr>
-          <w:rFonts w:hint="eastAsia"/>
-          <w:sz w:val="24"/>
-          <w:szCs w:val="32"/>
-        </w:rPr>
-        <w:t>）：重够了</w:t>
-      </w:r>
-      <w:r>
-        <w:rPr>
-          <w:sz w:val="24"/>
-          <w:szCs w:val="32"/>
-        </w:rPr>
-        <w:t>Av3</w:t>
-      </w:r>
-      <w:r>
-        <w:rPr>
-          <w:rFonts w:hint="eastAsia"/>
-          <w:sz w:val="24"/>
-          <w:szCs w:val="32"/>
-        </w:rPr>
-        <w:t>的结构与接口，并命名为</w:t>
-      </w:r>
-      <w:r>
-        <w:rPr>
-          <w:rFonts w:hint="eastAsia"/>
-          <w:sz w:val="24"/>
-          <w:szCs w:val="32"/>
-        </w:rPr>
-        <w:t>Av</w:t>
-      </w:r>
-      <w:r>
-        <w:rPr>
-          <w:sz w:val="24"/>
-          <w:szCs w:val="32"/>
-        </w:rPr>
-        <w:t>3HP</w:t>
-      </w:r>
-    </w:p>
-    <w:p>
-      <w:pPr>
-        <w:tabs>
-          <w:tab w:val="left" w:pos="312"/>
-        </w:tabs>
-        <w:rPr>
-          <w:sz w:val="24"/>
-          <w:szCs w:val="32"/>
-        </w:rPr>
-      </w:pPr>
-      <w:r>
-        <w:rPr>
-          <w:rFonts w:hint="eastAsia"/>
-          <w:sz w:val="24"/>
-          <w:szCs w:val="32"/>
-        </w:rPr>
-        <w:t>Network</w:t>
-      </w:r>
-      <w:r>
-        <w:rPr>
-          <w:sz w:val="24"/>
-          <w:szCs w:val="32"/>
-        </w:rPr>
-        <w:t xml:space="preserve"> </w:t>
-      </w:r>
-      <w:r>
-        <w:rPr>
-          <w:rFonts w:hint="eastAsia"/>
-          <w:sz w:val="24"/>
-          <w:szCs w:val="32"/>
-        </w:rPr>
-        <w:t>of</w:t>
-      </w:r>
-      <w:r>
-        <w:rPr>
-          <w:sz w:val="24"/>
-          <w:szCs w:val="32"/>
-        </w:rPr>
-        <w:t xml:space="preserve"> Links</w:t>
-      </w:r>
-      <w:r>
-        <w:rPr>
-          <w:rFonts w:hint="eastAsia"/>
-          <w:sz w:val="24"/>
-          <w:szCs w:val="32"/>
-        </w:rPr>
-        <w:t>：各个路段集合，他们之间通过起点与终点链接，构成了</w:t>
-      </w:r>
-      <w:r>
-        <w:rPr>
-          <w:rFonts w:hint="eastAsia"/>
-          <w:sz w:val="24"/>
-          <w:szCs w:val="32"/>
-        </w:rPr>
-        <w:t>道路网。</w:t>
-      </w:r>
-    </w:p>
-    <w:p>
-      <w:pPr>
-        <w:tabs>
-          <w:tab w:val="left" w:pos="312"/>
-        </w:tabs>
-        <w:rPr>
-          <w:sz w:val="24"/>
-          <w:szCs w:val="32"/>
-        </w:rPr>
-      </w:pPr>
+      <w:proofErr w:type="spellStart"/>
+      <w:r>
+        <w:rPr>
+          <w:rFonts w:hint="eastAsia"/>
+          <w:sz w:val="24"/>
+          <w:szCs w:val="32"/>
+        </w:rPr>
+        <w:t>M</w:t>
+      </w:r>
+      <w:r>
+        <w:rPr>
+          <w:sz w:val="24"/>
+          <w:szCs w:val="32"/>
+        </w:rPr>
+        <w:t>PP,formerly</w:t>
+      </w:r>
+      <w:proofErr w:type="spellEnd"/>
+      <w:r>
+        <w:rPr>
+          <w:sz w:val="24"/>
+          <w:szCs w:val="32"/>
+        </w:rPr>
+        <w:t xml:space="preserve"> Most probable Path</w:t>
+      </w:r>
+      <w:r>
+        <w:rPr>
+          <w:rFonts w:hint="eastAsia"/>
+          <w:sz w:val="24"/>
+          <w:szCs w:val="32"/>
+        </w:rPr>
+        <w:t>）：某条道路上车辆的偏好路线，这些路线可能</w:t>
+      </w:r>
+      <w:r>
+        <w:rPr>
+          <w:rFonts w:hint="eastAsia"/>
+          <w:sz w:val="24"/>
+          <w:szCs w:val="32"/>
+        </w:rPr>
+        <w:t>是其他路线组合而来。</w:t>
+      </w:r>
+    </w:p>
+    <w:p>
+      <w:pPr>
+        <w:rPr>
+          <w:sz w:val="24"/>
+          <w:szCs w:val="32"/>
+        </w:rPr>
+      </w:pPr>
+      <w:r>
+        <w:rPr>
+          <w:rFonts w:hint="eastAsia"/>
+          <w:sz w:val="24"/>
+          <w:szCs w:val="32"/>
+        </w:rPr>
+        <w:t>Root</w:t>
+      </w:r>
+      <w:r>
+        <w:rPr>
+          <w:sz w:val="24"/>
+          <w:szCs w:val="32"/>
+        </w:rPr>
+        <w:t xml:space="preserve"> P</w:t>
+      </w:r>
+      <w:r>
+        <w:rPr>
+          <w:rFonts w:hint="eastAsia"/>
+          <w:sz w:val="24"/>
+          <w:szCs w:val="32"/>
+        </w:rPr>
+        <w:t>ath</w:t>
+      </w:r>
+      <w:r>
+        <w:rPr>
+          <w:rFonts w:hint="eastAsia"/>
+          <w:sz w:val="24"/>
+          <w:szCs w:val="32"/>
+        </w:rPr>
+        <w:t>：根</w:t>
+      </w:r>
       <w:r>
         <w:rPr>
           <w:rFonts w:hint="eastAsia"/>
@@ -4622,82 +5189,98 @@
         </w:rPr>
         <w:t>Path</w:t>
       </w:r>
-      <w:r>
-        <w:rPr>
-          <w:rFonts w:hint="eastAsia"/>
-          <w:sz w:val="24"/>
-          <w:szCs w:val="32"/>
-        </w:rPr>
-        <w:t>：在道路网络上，车辆有可能选择的行驶路线</w:t>
-      </w:r>
-    </w:p>
-    <w:p>
-      <w:pPr>
-        <w:tabs>
-          <w:tab w:val="left" w:pos="312"/>
-        </w:tabs>
-        <w:rPr>
-          <w:sz w:val="24"/>
-          <w:szCs w:val="32"/>
-        </w:rPr>
-      </w:pPr>
-      <w:r>
-        <w:rPr>
-          <w:rFonts w:hint="eastAsia"/>
-          <w:sz w:val="24"/>
-          <w:szCs w:val="32"/>
-        </w:rPr>
-        <w:t>Profile</w:t>
-      </w:r>
-      <w:r>
-        <w:rPr>
-          <w:rFonts w:hint="eastAsia"/>
-          <w:sz w:val="24"/>
-          <w:szCs w:val="32"/>
-        </w:rPr>
-        <w:t>：当前</w:t>
-      </w:r>
-      <w:r>
-        <w:rPr>
-          <w:rFonts w:hint="eastAsia"/>
-          <w:sz w:val="24"/>
-          <w:szCs w:val="32"/>
-        </w:rPr>
-        <w:t>行驶</w:t>
-      </w:r>
-      <w:r>
-        <w:rPr>
-          <w:rFonts w:hint="eastAsia"/>
-          <w:sz w:val="24"/>
-          <w:szCs w:val="32"/>
-        </w:rPr>
-        <w:t>路线上的路线属性与特征描述。</w:t>
-      </w:r>
-    </w:p>
-    <w:p>
-      <w:pPr>
-        <w:tabs>
-          <w:tab w:val="left" w:pos="312"/>
-        </w:tabs>
-        <w:rPr>
-          <w:sz w:val="24"/>
-          <w:szCs w:val="32"/>
-        </w:rPr>
-      </w:pPr>
-      <w:r>
-        <w:rPr>
-          <w:rFonts w:hint="eastAsia"/>
-          <w:sz w:val="24"/>
-          <w:szCs w:val="32"/>
-        </w:rPr>
-        <w:t>Profile</w:t>
-      </w:r>
-      <w:r>
-        <w:rPr>
-          <w:sz w:val="24"/>
-          <w:szCs w:val="32"/>
-        </w:rPr>
-        <w:t xml:space="preserve"> Entry</w:t>
+    </w:p>
+    <w:p>
+      <w:pPr>
+        <w:rPr>
+          <w:sz w:val="24"/>
+          <w:szCs w:val="32"/>
+        </w:rPr>
+      </w:pPr>
+      <w:r>
+        <w:rPr>
+          <w:rFonts w:hint="eastAsia"/>
+          <w:sz w:val="24"/>
+          <w:szCs w:val="32"/>
+        </w:rPr>
+        <w:t>Sub</w:t>
+      </w:r>
+      <w:r>
+        <w:rPr>
+          <w:sz w:val="24"/>
+          <w:szCs w:val="32"/>
+        </w:rPr>
+        <w:t xml:space="preserve"> Path</w:t>
+      </w:r>
+      <w:r>
+        <w:rPr>
+          <w:rFonts w:hint="eastAsia"/>
+          <w:sz w:val="24"/>
+          <w:szCs w:val="32"/>
+        </w:rPr>
+        <w:t>：父</w:t>
+      </w:r>
+      <w:r>
+        <w:rPr>
+          <w:rFonts w:hint="eastAsia"/>
+          <w:sz w:val="24"/>
+          <w:szCs w:val="32"/>
+        </w:rPr>
+        <w:t>Path</w:t>
+      </w:r>
+      <w:r>
+        <w:rPr>
+          <w:rFonts w:hint="eastAsia"/>
+          <w:sz w:val="24"/>
+          <w:szCs w:val="32"/>
+        </w:rPr>
+        <w:t>上的分支</w:t>
+      </w:r>
+      <w:r>
+        <w:rPr>
+          <w:rFonts w:hint="eastAsia"/>
+          <w:sz w:val="24"/>
+          <w:szCs w:val="32"/>
+        </w:rPr>
+        <w:t>Path</w:t>
+      </w:r>
+    </w:p>
+    <w:p>
+      <w:pPr>
+        <w:rPr>
+          <w:sz w:val="24"/>
+          <w:szCs w:val="32"/>
+        </w:rPr>
+      </w:pPr>
+      <w:r>
+        <w:rPr>
+          <w:sz w:val="24"/>
+          <w:szCs w:val="32"/>
+        </w:rPr>
+        <w:t>V</w:t>
+      </w:r>
+      <w:r>
+        <w:rPr>
+          <w:rFonts w:hint="eastAsia"/>
+          <w:sz w:val="24"/>
+          <w:szCs w:val="32"/>
+        </w:rPr>
+        <w:t>ehicle</w:t>
+      </w:r>
+      <w:r>
+        <w:rPr>
+          <w:sz w:val="24"/>
+          <w:szCs w:val="32"/>
+        </w:rPr>
+        <w:t xml:space="preserve"> P</w:t>
+      </w:r>
+      <w:r>
+        <w:rPr>
+          <w:rFonts w:hint="eastAsia"/>
+          <w:sz w:val="24"/>
+          <w:szCs w:val="32"/>
+        </w:rPr>
+        <w:t>ath</w:t>
       </w:r>
       <w:r>
         <w:rPr>
@@ -4713,41 +5296,108 @@
           <w:sz w:val="24"/>
           <w:szCs w:val="32"/>
         </w:rPr>
-        <w:t>根据现有经纬度确定的当前行驶路线上的路线属性与特征描述。</w:t>
-      </w:r>
-    </w:p>
-    <w:p>
-      <w:pPr>
-        <w:tabs>
-          <w:tab w:val="left" w:pos="312"/>
-        </w:tabs>
-        <w:rPr>
-          <w:sz w:val="24"/>
-          <w:szCs w:val="32"/>
-        </w:rPr>
-      </w:pPr>
-      <w:r>
-        <w:rPr>
-          <w:rFonts w:hint="eastAsia"/>
-          <w:sz w:val="24"/>
-          <w:szCs w:val="32"/>
-        </w:rPr>
-        <w:t>Profile</w:t>
-      </w:r>
-      <w:r>
-        <w:rPr>
-          <w:sz w:val="24"/>
-          <w:szCs w:val="32"/>
-        </w:rPr>
-        <w:t xml:space="preserve"> T</w:t>
-      </w:r>
-      <w:r>
-        <w:rPr>
-          <w:rFonts w:hint="eastAsia"/>
-          <w:sz w:val="24"/>
-          <w:szCs w:val="32"/>
-        </w:rPr>
-        <w:t>ype</w:t>
+        <w:t>当前车所在的</w:t>
+      </w:r>
+      <w:r>
+        <w:rPr>
+          <w:sz w:val="24"/>
+          <w:szCs w:val="32"/>
+        </w:rPr>
+        <w:t>P</w:t>
+      </w:r>
+      <w:r>
+        <w:rPr>
+          <w:rFonts w:hint="eastAsia"/>
+          <w:sz w:val="24"/>
+          <w:szCs w:val="32"/>
+        </w:rPr>
+        <w:t>ath</w:t>
+      </w:r>
+    </w:p>
+    <w:p>
+      <w:pPr>
+        <w:rPr>
+          <w:sz w:val="24"/>
+          <w:szCs w:val="32"/>
+        </w:rPr>
+      </w:pPr>
+      <w:r>
+        <w:rPr>
+          <w:rFonts w:hint="eastAsia"/>
+          <w:sz w:val="24"/>
+          <w:szCs w:val="32"/>
+        </w:rPr>
+        <w:t>Transmitted</w:t>
+      </w:r>
+      <w:r>
+        <w:rPr>
+          <w:sz w:val="24"/>
+          <w:szCs w:val="32"/>
+        </w:rPr>
+        <w:t xml:space="preserve"> P</w:t>
+      </w:r>
+      <w:r>
+        <w:rPr>
+          <w:rFonts w:hint="eastAsia"/>
+          <w:sz w:val="24"/>
+          <w:szCs w:val="32"/>
+        </w:rPr>
+        <w:t>ath</w:t>
+      </w:r>
+      <w:r>
+        <w:rPr>
+          <w:rFonts w:hint="eastAsia"/>
+          <w:sz w:val="24"/>
+          <w:szCs w:val="32"/>
+        </w:rPr>
+        <w:t>：数据提供者通过网络传输</w:t>
+      </w:r>
+      <w:r>
+        <w:rPr>
+          <w:rFonts w:hint="eastAsia"/>
+          <w:sz w:val="24"/>
+          <w:szCs w:val="32"/>
+        </w:rPr>
+        <w:t>Path</w:t>
+      </w:r>
+      <w:r>
+        <w:rPr>
+          <w:rFonts w:hint="eastAsia"/>
+          <w:sz w:val="24"/>
+          <w:szCs w:val="32"/>
+        </w:rPr>
+        <w:t>数据到各个客户端</w:t>
+      </w:r>
+    </w:p>
+    <w:p>
+      <w:pPr>
+        <w:rPr>
+          <w:sz w:val="24"/>
+          <w:szCs w:val="32"/>
+        </w:rPr>
+      </w:pPr>
+      <w:r>
+        <w:rPr>
+          <w:rFonts w:hint="eastAsia"/>
+          <w:sz w:val="24"/>
+          <w:szCs w:val="32"/>
+        </w:rPr>
+        <w:t>Path</w:t>
+      </w:r>
+      <w:r>
+        <w:rPr>
+          <w:sz w:val="24"/>
+          <w:szCs w:val="32"/>
+        </w:rPr>
+        <w:t xml:space="preserve"> I</w:t>
+      </w:r>
+      <w:r>
+        <w:rPr>
+          <w:rFonts w:hint="eastAsia"/>
+          <w:sz w:val="24"/>
+          <w:szCs w:val="32"/>
+        </w:rPr>
+        <w:t>dentifier</w:t>
       </w:r>
       <w:r>
         <w:rPr>
@@ -4759,41 +5409,97 @@
       </w:r>
       <w:r>
         <w:rPr>
-          <w:sz w:val="24"/>
-          <w:szCs w:val="32"/>
-        </w:rPr>
-        <w:t>Profile</w:t>
-      </w:r>
-      <w:r>
-        <w:rPr>
-          <w:rFonts w:hint="eastAsia"/>
-          <w:sz w:val="24"/>
-          <w:szCs w:val="32"/>
-        </w:rPr>
-        <w:t>的类型，比如当前路段的斜坡曲率。</w:t>
-      </w:r>
-    </w:p>
-    <w:p>
-      <w:pPr>
-        <w:rPr>
-          <w:sz w:val="24"/>
-          <w:szCs w:val="32"/>
-        </w:rPr>
-      </w:pPr>
-      <w:r>
-        <w:rPr>
-          <w:sz w:val="24"/>
-          <w:szCs w:val="32"/>
-        </w:rPr>
-        <w:t>S</w:t>
-      </w:r>
-      <w:r>
-        <w:rPr>
-          <w:rFonts w:hint="eastAsia"/>
-          <w:sz w:val="24"/>
-          <w:szCs w:val="32"/>
-        </w:rPr>
-        <w:t>egment</w:t>
+          <w:rFonts w:hint="eastAsia"/>
+          <w:sz w:val="24"/>
+          <w:szCs w:val="32"/>
+        </w:rPr>
+        <w:t>Path</w:t>
+      </w:r>
+      <w:r>
+        <w:rPr>
+          <w:rFonts w:hint="eastAsia"/>
+          <w:sz w:val="24"/>
+          <w:szCs w:val="32"/>
+        </w:rPr>
+        <w:t>的唯一标识码</w:t>
+      </w:r>
+      <w:r>
+        <w:rPr>
+          <w:rFonts w:hint="eastAsia"/>
+          <w:sz w:val="24"/>
+          <w:szCs w:val="32"/>
+        </w:rPr>
+        <w:t>。</w:t>
+      </w:r>
+    </w:p>
+    <w:p>
+      <w:pPr>
+        <w:rPr>
+          <w:sz w:val="24"/>
+          <w:szCs w:val="32"/>
+        </w:rPr>
+      </w:pPr>
+      <w:r>
+        <w:rPr>
+          <w:rFonts w:hint="eastAsia"/>
+          <w:sz w:val="24"/>
+          <w:szCs w:val="32"/>
+        </w:rPr>
+        <w:t>Off</w:t>
+      </w:r>
+      <w:r>
+        <w:rPr>
+          <w:sz w:val="24"/>
+          <w:szCs w:val="32"/>
+        </w:rPr>
+        <w:t>set</w:t>
+      </w:r>
+      <w:r>
+        <w:rPr>
+          <w:rFonts w:hint="eastAsia"/>
+          <w:sz w:val="24"/>
+          <w:szCs w:val="32"/>
+        </w:rPr>
+        <w:t>：在</w:t>
+      </w:r>
+      <w:r>
+        <w:rPr>
+          <w:rFonts w:hint="eastAsia"/>
+          <w:sz w:val="24"/>
+          <w:szCs w:val="32"/>
+        </w:rPr>
+        <w:t>Path</w:t>
+      </w:r>
+      <w:r>
+        <w:rPr>
+          <w:rFonts w:hint="eastAsia"/>
+          <w:sz w:val="24"/>
+          <w:szCs w:val="32"/>
+        </w:rPr>
+        <w:t>上的各个位置</w:t>
+      </w:r>
+    </w:p>
+    <w:p>
+      <w:pPr>
+        <w:rPr>
+          <w:sz w:val="24"/>
+          <w:szCs w:val="32"/>
+        </w:rPr>
+      </w:pPr>
+      <w:r>
+        <w:rPr>
+          <w:rFonts w:hint="eastAsia"/>
+          <w:sz w:val="24"/>
+          <w:szCs w:val="32"/>
+        </w:rPr>
+        <w:t>U</w:t>
+      </w:r>
+      <w:r>
+        <w:rPr>
+          <w:sz w:val="24"/>
+          <w:szCs w:val="32"/>
+        </w:rPr>
+        <w:t>nknown Value</w:t>
       </w:r>
       <w:r>
         <w:rPr>
@@ -4809,303 +5515,142 @@
           <w:sz w:val="24"/>
           <w:szCs w:val="32"/>
         </w:rPr>
-        <w:t>Path</w:t>
-      </w:r>
-      <w:r>
-        <w:rPr>
-          <w:rFonts w:hint="eastAsia"/>
-          <w:sz w:val="24"/>
-          <w:szCs w:val="32"/>
-        </w:rPr>
-        <w:t>上的每一段路段的属性是是</w:t>
-      </w:r>
-      <w:r>
-        <w:rPr>
-          <w:rFonts w:hint="eastAsia"/>
-          <w:sz w:val="24"/>
-          <w:szCs w:val="32"/>
-        </w:rPr>
-        <w:t xml:space="preserve"> </w:t>
-      </w:r>
-      <w:r>
-        <w:rPr>
-          <w:sz w:val="24"/>
-          <w:szCs w:val="32"/>
-        </w:rPr>
-        <w:t>ADAS</w:t>
-      </w:r>
-      <w:r>
-        <w:rPr>
-          <w:rFonts w:hint="eastAsia"/>
-          <w:sz w:val="24"/>
-          <w:szCs w:val="32"/>
-        </w:rPr>
-        <w:t>应用中最重要的部分，这部分没有太大改动。</w:t>
-      </w:r>
-    </w:p>
-    <w:p>
-      <w:pPr>
-        <w:rPr>
-          <w:sz w:val="24"/>
-          <w:szCs w:val="32"/>
-        </w:rPr>
-      </w:pPr>
-      <w:r>
-        <w:rPr>
-          <w:sz w:val="24"/>
-          <w:szCs w:val="32"/>
-        </w:rPr>
-        <w:t>L</w:t>
-      </w:r>
-      <w:r>
-        <w:rPr>
-          <w:rFonts w:hint="eastAsia"/>
-          <w:sz w:val="24"/>
-          <w:szCs w:val="32"/>
-        </w:rPr>
-        <w:t>ink</w:t>
-      </w:r>
-      <w:r>
-        <w:rPr>
-          <w:rFonts w:hint="eastAsia"/>
-          <w:sz w:val="24"/>
-          <w:szCs w:val="32"/>
-        </w:rPr>
-        <w:t>：来自于地图数据库，范围是道路中连接两个岔路口</w:t>
-      </w:r>
-      <w:r>
-        <w:rPr>
-          <w:rFonts w:hint="eastAsia"/>
-          <w:sz w:val="24"/>
-          <w:szCs w:val="32"/>
-        </w:rPr>
-        <w:t>中间的部分</w:t>
-      </w:r>
-    </w:p>
-    <w:p>
-      <w:pPr>
-        <w:rPr>
-          <w:sz w:val="24"/>
-          <w:szCs w:val="32"/>
-        </w:rPr>
-      </w:pPr>
-      <w:r>
-        <w:rPr>
-          <w:rFonts w:hint="eastAsia"/>
-          <w:sz w:val="24"/>
-          <w:szCs w:val="32"/>
-        </w:rPr>
-        <w:t>Most</w:t>
-      </w:r>
-      <w:r>
-        <w:rPr>
-          <w:sz w:val="24"/>
-          <w:szCs w:val="32"/>
-        </w:rPr>
-        <w:t xml:space="preserve"> P</w:t>
-      </w:r>
-      <w:r>
-        <w:rPr>
-          <w:rFonts w:hint="eastAsia"/>
-          <w:sz w:val="24"/>
-          <w:szCs w:val="32"/>
-        </w:rPr>
-        <w:t>refered</w:t>
-      </w:r>
-      <w:r>
-        <w:rPr>
-          <w:sz w:val="24"/>
-          <w:szCs w:val="32"/>
-        </w:rPr>
-        <w:t xml:space="preserve"> P</w:t>
-      </w:r>
-      <w:r>
-        <w:rPr>
-          <w:rFonts w:hint="eastAsia"/>
-          <w:sz w:val="24"/>
-          <w:szCs w:val="32"/>
-        </w:rPr>
-        <w:t>ath</w:t>
-      </w:r>
-      <w:r>
-        <w:rPr>
-          <w:rFonts w:hint="eastAsia"/>
-          <w:sz w:val="24"/>
-          <w:szCs w:val="32"/>
-        </w:rPr>
-        <w:t>（</w:t>
-      </w:r>
-      <w:r>
-        <w:rPr>
-          <w:rFonts w:hint="eastAsia"/>
-          <w:sz w:val="24"/>
-          <w:szCs w:val="32"/>
-        </w:rPr>
-        <w:t>M</w:t>
-      </w:r>
-      <w:r>
-        <w:rPr>
-          <w:sz w:val="24"/>
-          <w:szCs w:val="32"/>
-        </w:rPr>
-        <w:t>PP,formerly Most probable Path</w:t>
-      </w:r>
-      <w:r>
-        <w:rPr>
-          <w:rFonts w:hint="eastAsia"/>
-          <w:sz w:val="24"/>
-          <w:szCs w:val="32"/>
-        </w:rPr>
-        <w:t>）：某条道路上车辆的偏好路线，这些路线可能</w:t>
-      </w:r>
-      <w:r>
-        <w:rPr>
-          <w:rFonts w:hint="eastAsia"/>
-          <w:sz w:val="24"/>
-          <w:szCs w:val="32"/>
-        </w:rPr>
-        <w:t>是其他路线组合而来。</w:t>
-      </w:r>
-    </w:p>
-    <w:p>
-      <w:pPr>
-        <w:rPr>
-          <w:sz w:val="24"/>
-          <w:szCs w:val="32"/>
-        </w:rPr>
-      </w:pPr>
-      <w:r>
-        <w:rPr>
-          <w:rFonts w:hint="eastAsia"/>
-          <w:sz w:val="24"/>
-          <w:szCs w:val="32"/>
-        </w:rPr>
-        <w:t>Root</w:t>
-      </w:r>
-      <w:r>
-        <w:rPr>
-          <w:sz w:val="24"/>
-          <w:szCs w:val="32"/>
-        </w:rPr>
-        <w:t xml:space="preserve"> P</w:t>
-      </w:r>
-      <w:r>
-        <w:rPr>
-          <w:rFonts w:hint="eastAsia"/>
-          <w:sz w:val="24"/>
-          <w:szCs w:val="32"/>
-        </w:rPr>
-        <w:t>ath</w:t>
-      </w:r>
-      <w:r>
-        <w:rPr>
-          <w:rFonts w:hint="eastAsia"/>
-          <w:sz w:val="24"/>
-          <w:szCs w:val="32"/>
-        </w:rPr>
-        <w:t>：根</w:t>
-      </w:r>
-      <w:r>
-        <w:rPr>
-          <w:rFonts w:hint="eastAsia"/>
-          <w:sz w:val="24"/>
-          <w:szCs w:val="32"/>
-        </w:rPr>
-        <w:t>Path</w:t>
-      </w:r>
-    </w:p>
-    <w:p>
-      <w:pPr>
-        <w:rPr>
-          <w:sz w:val="24"/>
-          <w:szCs w:val="32"/>
-        </w:rPr>
-      </w:pPr>
-      <w:r>
-        <w:rPr>
-          <w:rFonts w:hint="eastAsia"/>
-          <w:sz w:val="24"/>
-          <w:szCs w:val="32"/>
-        </w:rPr>
-        <w:t>Sub</w:t>
-      </w:r>
-      <w:r>
-        <w:rPr>
-          <w:sz w:val="24"/>
-          <w:szCs w:val="32"/>
-        </w:rPr>
-        <w:t xml:space="preserve"> Path</w:t>
-      </w:r>
-      <w:r>
-        <w:rPr>
-          <w:rFonts w:hint="eastAsia"/>
-          <w:sz w:val="24"/>
-          <w:szCs w:val="32"/>
-        </w:rPr>
-        <w:t>：父</w:t>
-      </w:r>
-      <w:r>
-        <w:rPr>
-          <w:rFonts w:hint="eastAsia"/>
-          <w:sz w:val="24"/>
-          <w:szCs w:val="32"/>
-        </w:rPr>
-        <w:t>Path</w:t>
-      </w:r>
-      <w:r>
-        <w:rPr>
-          <w:rFonts w:hint="eastAsia"/>
-          <w:sz w:val="24"/>
-          <w:szCs w:val="32"/>
-        </w:rPr>
-        <w:t>上的分支</w:t>
-      </w:r>
-      <w:r>
-        <w:rPr>
-          <w:rFonts w:hint="eastAsia"/>
-          <w:sz w:val="24"/>
-          <w:szCs w:val="32"/>
-        </w:rPr>
-        <w:t>Path</w:t>
-      </w:r>
-    </w:p>
-    <w:p>
-      <w:pPr>
-        <w:rPr>
-          <w:sz w:val="24"/>
-          <w:szCs w:val="32"/>
-        </w:rPr>
-      </w:pPr>
-      <w:r>
-        <w:rPr>
-          <w:sz w:val="24"/>
-          <w:szCs w:val="32"/>
-        </w:rPr>
-        <w:t>V</w:t>
-      </w:r>
-      <w:r>
-        <w:rPr>
-          <w:rFonts w:hint="eastAsia"/>
-          <w:sz w:val="24"/>
-          <w:szCs w:val="32"/>
-        </w:rPr>
-        <w:t>ehicle</w:t>
-      </w:r>
-      <w:r>
-        <w:rPr>
-          <w:sz w:val="24"/>
-          <w:szCs w:val="32"/>
-        </w:rPr>
-        <w:t xml:space="preserve"> P</w:t>
-      </w:r>
-      <w:r>
-        <w:rPr>
-          <w:rFonts w:hint="eastAsia"/>
-          <w:sz w:val="24"/>
-          <w:szCs w:val="32"/>
-        </w:rPr>
-        <w:t>ath</w:t>
-      </w:r>
+        <w:t>来自</w:t>
+      </w:r>
+      <w:r>
+        <w:rPr>
+          <w:rFonts w:hint="eastAsia"/>
+          <w:sz w:val="24"/>
+          <w:szCs w:val="32"/>
+        </w:rPr>
+        <w:t>Horizon</w:t>
+      </w:r>
+      <w:r>
+        <w:rPr>
+          <w:rFonts w:hint="eastAsia"/>
+          <w:sz w:val="24"/>
+          <w:szCs w:val="32"/>
+        </w:rPr>
+        <w:t>数据提供者提供的额外数据，目前对于当前</w:t>
+      </w:r>
+      <w:r>
+        <w:rPr>
+          <w:rFonts w:hint="eastAsia"/>
+          <w:sz w:val="24"/>
+          <w:szCs w:val="32"/>
+        </w:rPr>
+        <w:t>Horizon</w:t>
+      </w:r>
+      <w:r>
+        <w:rPr>
+          <w:rFonts w:hint="eastAsia"/>
+          <w:sz w:val="24"/>
+          <w:szCs w:val="32"/>
+        </w:rPr>
+        <w:t>暂无他用</w:t>
+      </w:r>
+    </w:p>
+    <w:p>
+      <w:pPr>
+        <w:rPr>
+          <w:sz w:val="24"/>
+          <w:szCs w:val="32"/>
+        </w:rPr>
+      </w:pPr>
+      <w:r>
+        <w:rPr>
+          <w:rFonts w:hint="eastAsia"/>
+          <w:sz w:val="24"/>
+          <w:szCs w:val="32"/>
+        </w:rPr>
+        <w:t>Signal</w:t>
+      </w:r>
+      <w:r>
+        <w:rPr>
+          <w:sz w:val="24"/>
+          <w:szCs w:val="32"/>
+        </w:rPr>
+        <w:t xml:space="preserve"> not Available Value(N/A)</w:t>
+      </w:r>
+      <w:r>
+        <w:rPr>
+          <w:sz w:val="24"/>
+          <w:szCs w:val="32"/>
+        </w:rPr>
+        <w:t>:</w:t>
+      </w:r>
+      <w:r>
+        <w:rPr>
+          <w:rFonts w:hint="eastAsia"/>
+          <w:sz w:val="24"/>
+          <w:szCs w:val="32"/>
+        </w:rPr>
+        <w:t>同上</w:t>
+      </w:r>
+    </w:p>
+    <w:p>
+      <w:pPr>
+        <w:rPr>
+          <w:sz w:val="24"/>
+          <w:szCs w:val="32"/>
+        </w:rPr>
+      </w:pPr>
+      <w:r>
+        <w:rPr>
+          <w:rFonts w:hint="eastAsia"/>
+          <w:sz w:val="24"/>
+          <w:szCs w:val="32"/>
+        </w:rPr>
+        <w:t>Spline</w:t>
+      </w:r>
+      <w:r>
+        <w:rPr>
+          <w:sz w:val="24"/>
+          <w:szCs w:val="32"/>
+        </w:rPr>
+        <w:t>:</w:t>
+      </w:r>
+      <w:r>
+        <w:rPr>
+          <w:rFonts w:hint="eastAsia"/>
+          <w:sz w:val="24"/>
+          <w:szCs w:val="32"/>
+        </w:rPr>
+        <w:t>通过多个方法并基于一套特定</w:t>
+      </w:r>
+      <w:r>
+        <w:rPr>
+          <w:rFonts w:hint="eastAsia"/>
+          <w:sz w:val="24"/>
+          <w:szCs w:val="32"/>
+        </w:rPr>
+        <w:t>控制点而生成的曲线</w:t>
+      </w:r>
+    </w:p>
+    <w:p>
+      <w:pPr>
+        <w:rPr>
+          <w:sz w:val="24"/>
+          <w:szCs w:val="32"/>
+        </w:rPr>
+      </w:pPr>
+      <w:proofErr w:type="spellStart"/>
+      <w:r>
+        <w:rPr>
+          <w:sz w:val="24"/>
+          <w:szCs w:val="32"/>
+        </w:rPr>
+        <w:t>C</w:t>
+      </w:r>
+      <w:r>
+        <w:rPr>
+          <w:rFonts w:hint="eastAsia"/>
+          <w:sz w:val="24"/>
+          <w:szCs w:val="32"/>
+        </w:rPr>
+        <w:t>lothoid</w:t>
+      </w:r>
+      <w:proofErr w:type="spellEnd"/>
       <w:r>
         <w:rPr>
           <w:rFonts w:hint="eastAsia"/>
@@ -5120,373 +5665,6 @@
           <w:sz w:val="24"/>
           <w:szCs w:val="32"/>
         </w:rPr>
-        <w:t>当前车所在的</w:t>
-      </w:r>
-      <w:r>
-        <w:rPr>
-          <w:sz w:val="24"/>
-          <w:szCs w:val="32"/>
-        </w:rPr>
-        <w:t>P</w:t>
-      </w:r>
-      <w:r>
-        <w:rPr>
-          <w:rFonts w:hint="eastAsia"/>
-          <w:sz w:val="24"/>
-          <w:szCs w:val="32"/>
-        </w:rPr>
-        <w:t>ath</w:t>
-      </w:r>
-    </w:p>
-    <w:p>
-      <w:pPr>
-        <w:rPr>
-          <w:sz w:val="24"/>
-          <w:szCs w:val="32"/>
-        </w:rPr>
-      </w:pPr>
-      <w:r>
-        <w:rPr>
-          <w:rFonts w:hint="eastAsia"/>
-          <w:sz w:val="24"/>
-          <w:szCs w:val="32"/>
-        </w:rPr>
-        <w:t>Transmitted</w:t>
-      </w:r>
-      <w:r>
-        <w:rPr>
-          <w:sz w:val="24"/>
-          <w:szCs w:val="32"/>
-        </w:rPr>
-        <w:t xml:space="preserve"> P</w:t>
-      </w:r>
-      <w:r>
-        <w:rPr>
-          <w:rFonts w:hint="eastAsia"/>
-          <w:sz w:val="24"/>
-          <w:szCs w:val="32"/>
-        </w:rPr>
-        <w:t>ath</w:t>
-      </w:r>
-      <w:r>
-        <w:rPr>
-          <w:rFonts w:hint="eastAsia"/>
-          <w:sz w:val="24"/>
-          <w:szCs w:val="32"/>
-        </w:rPr>
-        <w:t>：数据提供者通过网络传输</w:t>
-      </w:r>
-      <w:r>
-        <w:rPr>
-          <w:rFonts w:hint="eastAsia"/>
-          <w:sz w:val="24"/>
-          <w:szCs w:val="32"/>
-        </w:rPr>
-        <w:t>Path</w:t>
-      </w:r>
-      <w:r>
-        <w:rPr>
-          <w:rFonts w:hint="eastAsia"/>
-          <w:sz w:val="24"/>
-          <w:szCs w:val="32"/>
-        </w:rPr>
-        <w:t>数据到各个客户端</w:t>
-      </w:r>
-    </w:p>
-    <w:p>
-      <w:pPr>
-        <w:rPr>
-          <w:sz w:val="24"/>
-          <w:szCs w:val="32"/>
-        </w:rPr>
-      </w:pPr>
-      <w:r>
-        <w:rPr>
-          <w:rFonts w:hint="eastAsia"/>
-          <w:sz w:val="24"/>
-          <w:szCs w:val="32"/>
-        </w:rPr>
-        <w:t>Path</w:t>
-      </w:r>
-      <w:r>
-        <w:rPr>
-          <w:sz w:val="24"/>
-          <w:szCs w:val="32"/>
-        </w:rPr>
-        <w:t xml:space="preserve"> I</w:t>
-      </w:r>
-      <w:r>
-        <w:rPr>
-          <w:rFonts w:hint="eastAsia"/>
-          <w:sz w:val="24"/>
-          <w:szCs w:val="32"/>
-        </w:rPr>
-        <w:t>dentifier</w:t>
-      </w:r>
-      <w:r>
-        <w:rPr>
-          <w:rFonts w:hint="eastAsia"/>
-          <w:sz w:val="24"/>
-          <w:szCs w:val="32"/>
-        </w:rPr>
-        <w:t>：</w:t>
-      </w:r>
-      <w:r>
-        <w:rPr>
-          <w:rFonts w:hint="eastAsia"/>
-          <w:sz w:val="24"/>
-          <w:szCs w:val="32"/>
-        </w:rPr>
-        <w:t>Path</w:t>
-      </w:r>
-      <w:r>
-        <w:rPr>
-          <w:rFonts w:hint="eastAsia"/>
-          <w:sz w:val="24"/>
-          <w:szCs w:val="32"/>
-        </w:rPr>
-        <w:t>的唯一标识码</w:t>
-      </w:r>
-      <w:r>
-        <w:rPr>
-          <w:rFonts w:hint="eastAsia"/>
-          <w:sz w:val="24"/>
-          <w:szCs w:val="32"/>
-        </w:rPr>
-        <w:t>。</w:t>
-      </w:r>
-    </w:p>
-    <w:p>
-      <w:pPr>
-        <w:rPr>
-          <w:sz w:val="24"/>
-          <w:szCs w:val="32"/>
-        </w:rPr>
-      </w:pPr>
-      <w:r>
-        <w:rPr>
-          <w:rFonts w:hint="eastAsia"/>
-          <w:sz w:val="24"/>
-          <w:szCs w:val="32"/>
-        </w:rPr>
-        <w:t>Off</w:t>
-      </w:r>
-      <w:r>
-        <w:rPr>
-          <w:sz w:val="24"/>
-          <w:szCs w:val="32"/>
-        </w:rPr>
-        <w:t>set</w:t>
-      </w:r>
-      <w:r>
-        <w:rPr>
-          <w:rFonts w:hint="eastAsia"/>
-          <w:sz w:val="24"/>
-          <w:szCs w:val="32"/>
-        </w:rPr>
-        <w:t>：在</w:t>
-      </w:r>
-      <w:r>
-        <w:rPr>
-          <w:rFonts w:hint="eastAsia"/>
-          <w:sz w:val="24"/>
-          <w:szCs w:val="32"/>
-        </w:rPr>
-        <w:t>Path</w:t>
-      </w:r>
-      <w:r>
-        <w:rPr>
-          <w:rFonts w:hint="eastAsia"/>
-          <w:sz w:val="24"/>
-          <w:szCs w:val="32"/>
-        </w:rPr>
-        <w:t>上的各个位置</w:t>
-      </w:r>
-    </w:p>
-    <w:p>
-      <w:pPr>
-        <w:rPr>
-          <w:sz w:val="24"/>
-          <w:szCs w:val="32"/>
-        </w:rPr>
-      </w:pPr>
-      <w:r>
-        <w:rPr>
-          <w:rFonts w:hint="eastAsia"/>
-          <w:sz w:val="24"/>
-          <w:szCs w:val="32"/>
-        </w:rPr>
-        <w:t>U</w:t>
-      </w:r>
-      <w:r>
-        <w:rPr>
-          <w:sz w:val="24"/>
-          <w:szCs w:val="32"/>
-        </w:rPr>
-        <w:t>nknown Value</w:t>
-      </w:r>
-      <w:r>
-        <w:rPr>
-          <w:rFonts w:hint="eastAsia"/>
-          <w:sz w:val="24"/>
-          <w:szCs w:val="32"/>
-        </w:rPr>
-        <w:t>：</w:t>
-      </w:r>
-      <w:r>
-        <w:rPr>
-          <w:rFonts w:hint="eastAsia"/>
-          <w:sz w:val="24"/>
-          <w:szCs w:val="32"/>
-        </w:rPr>
-        <w:t>来自</w:t>
-      </w:r>
-      <w:r>
-        <w:rPr>
-          <w:rFonts w:hint="eastAsia"/>
-          <w:sz w:val="24"/>
-          <w:szCs w:val="32"/>
-        </w:rPr>
-        <w:t>Horizon</w:t>
-      </w:r>
-      <w:r>
-        <w:rPr>
-          <w:rFonts w:hint="eastAsia"/>
-          <w:sz w:val="24"/>
-          <w:szCs w:val="32"/>
-        </w:rPr>
-        <w:t>数据提供者提供的额外数据，目前对于当前</w:t>
-      </w:r>
-      <w:r>
-        <w:rPr>
-          <w:rFonts w:hint="eastAsia"/>
-          <w:sz w:val="24"/>
-          <w:szCs w:val="32"/>
-        </w:rPr>
-        <w:t>Horizon</w:t>
-      </w:r>
-      <w:r>
-        <w:rPr>
-          <w:rFonts w:hint="eastAsia"/>
-          <w:sz w:val="24"/>
-          <w:szCs w:val="32"/>
-        </w:rPr>
-        <w:t>暂无他用</w:t>
-      </w:r>
-    </w:p>
-    <w:p>
-      <w:pPr>
-        <w:rPr>
-          <w:sz w:val="24"/>
-          <w:szCs w:val="32"/>
-        </w:rPr>
-      </w:pPr>
-      <w:r>
-        <w:rPr>
-          <w:rFonts w:hint="eastAsia"/>
-          <w:sz w:val="24"/>
-          <w:szCs w:val="32"/>
-        </w:rPr>
-        <w:t>Signal</w:t>
-      </w:r>
-      <w:r>
-        <w:rPr>
-          <w:sz w:val="24"/>
-          <w:szCs w:val="32"/>
-        </w:rPr>
-        <w:t xml:space="preserve"> not Available Value(N/A)</w:t>
-      </w:r>
-      <w:r>
-        <w:rPr>
-          <w:sz w:val="24"/>
-          <w:szCs w:val="32"/>
-        </w:rPr>
-        <w:t>:</w:t>
-      </w:r>
-      <w:r>
-        <w:rPr>
-          <w:rFonts w:hint="eastAsia"/>
-          <w:sz w:val="24"/>
-          <w:szCs w:val="32"/>
-        </w:rPr>
-        <w:t>同上</w:t>
-      </w:r>
-    </w:p>
-    <w:p>
-      <w:pPr>
-        <w:rPr>
-          <w:sz w:val="24"/>
-          <w:szCs w:val="32"/>
-        </w:rPr>
-      </w:pPr>
-      <w:r>
-        <w:rPr>
-          <w:rFonts w:hint="eastAsia"/>
-          <w:sz w:val="24"/>
-          <w:szCs w:val="32"/>
-        </w:rPr>
-        <w:t>Spline</w:t>
-      </w:r>
-      <w:r>
-        <w:rPr>
-          <w:sz w:val="24"/>
-          <w:szCs w:val="32"/>
-        </w:rPr>
-        <w:t>:</w:t>
-      </w:r>
-      <w:r>
-        <w:rPr>
-          <w:rFonts w:hint="eastAsia"/>
-          <w:sz w:val="24"/>
-          <w:szCs w:val="32"/>
-        </w:rPr>
-        <w:t>通过多个方法并基于一套特定</w:t>
-      </w:r>
-      <w:r>
-        <w:rPr>
-          <w:rFonts w:hint="eastAsia"/>
-          <w:sz w:val="24"/>
-          <w:szCs w:val="32"/>
-        </w:rPr>
-        <w:t>控制点而生成的曲线</w:t>
-      </w:r>
-    </w:p>
-    <w:p>
-      <w:pPr>
-        <w:rPr>
-          <w:sz w:val="24"/>
-          <w:szCs w:val="32"/>
-        </w:rPr>
-      </w:pPr>
-      <w:r>
-        <w:rPr>
-          <w:sz w:val="24"/>
-          <w:szCs w:val="32"/>
-        </w:rPr>
-        <w:t>C</w:t>
-      </w:r>
-      <w:r>
-        <w:rPr>
-          <w:rFonts w:hint="eastAsia"/>
-          <w:sz w:val="24"/>
-          <w:szCs w:val="32"/>
-        </w:rPr>
-        <w:t>lothoid</w:t>
-      </w:r>
-      <w:r>
-        <w:rPr>
-          <w:rFonts w:hint="eastAsia"/>
-          <w:sz w:val="24"/>
-          <w:szCs w:val="32"/>
-        </w:rPr>
-        <w:t>：</w:t>
-      </w:r>
-      <w:r>
-        <w:rPr>
-          <w:rFonts w:hint="eastAsia"/>
-          <w:sz w:val="24"/>
-          <w:szCs w:val="32"/>
-        </w:rPr>
         <w:t>根据距离而产生的增加或减少的曲线变化，并且能够体现出</w:t>
       </w:r>
       <w:r>
@@ -5495,7 +5673,25 @@
           <w:sz w:val="24"/>
           <w:szCs w:val="32"/>
         </w:rPr>
-        <w:t>道路上曲线变化的最优点。</w:t>
+        <w:t>道路上曲线变化的</w:t>
+      </w:r>
+      <w:proofErr w:type="gramStart"/>
+      <w:r>
+        <w:rPr>
+          <w:rFonts w:hint="eastAsia"/>
+          <w:sz w:val="24"/>
+          <w:szCs w:val="32"/>
+        </w:rPr>
+        <w:t>最</w:t>
+      </w:r>
+      <w:proofErr w:type="gramEnd"/>
+      <w:r>
+        <w:rPr>
+          <w:rFonts w:hint="eastAsia"/>
+          <w:sz w:val="24"/>
+          <w:szCs w:val="32"/>
+        </w:rPr>
+        <w:t>优点。</w:t>
       </w:r>
     </w:p>
     <w:p>
@@ -6386,7 +6582,15 @@
           <w:sz w:val="24"/>
           <w:szCs w:val="32"/>
         </w:rPr>
-        <w:t>ADASIS V3 H</w:t>
+        <w:t xml:space="preserve">ADASIS V3 </w:t>
+      </w:r>
+      <w:proofErr w:type="spellStart"/>
+      <w:r>
+        <w:rPr>
+          <w:sz w:val="24"/>
+          <w:szCs w:val="32"/>
+        </w:rPr>
+        <w:t>H</w:t>
       </w:r>
       <w:r>
         <w:rPr>
@@ -6396,6 +6600,7 @@
         </w:rPr>
         <w:t>orzion</w:t>
       </w:r>
+      <w:proofErr w:type="spellEnd"/>
       <w:r>
         <w:rPr>
           <w:rFonts w:hint="eastAsia"/>
@@ -6575,6 +6780,7 @@
           <w:szCs w:val="32"/>
         </w:rPr>
       </w:pPr>
+      <w:proofErr w:type="spellStart"/>
       <w:r>
         <w:rPr>
           <w:rFonts w:hint="eastAsia"/>
@@ -6583,6 +6789,7 @@
         </w:rPr>
         <w:t>Horzion</w:t>
       </w:r>
+      <w:proofErr w:type="spellEnd"/>
       <w:r>
         <w:rPr>
           <w:sz w:val="24"/>
@@ -6809,8 +7016,17 @@
           <w:sz w:val="24"/>
           <w:szCs w:val="32"/>
         </w:rPr>
-        <w:t>ADAS V3 Hozrizon</w:t>
-      </w:r>
+        <w:t xml:space="preserve">ADAS V3 </w:t>
+      </w:r>
+      <w:proofErr w:type="spellStart"/>
+      <w:r>
+        <w:rPr>
+          <w:sz w:val="24"/>
+          <w:szCs w:val="32"/>
+        </w:rPr>
+        <w:t>Hozrizon</w:t>
+      </w:r>
+      <w:proofErr w:type="spellEnd"/>
       <w:r>
         <w:rPr>
           <w:rFonts w:hint="eastAsia"/>
@@ -8040,13 +8256,23 @@
         </w:rPr>
         <w:t>的</w:t>
       </w:r>
-      <w:r>
-        <w:rPr>
-          <w:rFonts w:hint="eastAsia"/>
-          <w:sz w:val="24"/>
-          <w:szCs w:val="32"/>
-        </w:rPr>
-        <w:t>丁字口的详情信息</w:t>
+      <w:proofErr w:type="gramStart"/>
+      <w:r>
+        <w:rPr>
+          <w:rFonts w:hint="eastAsia"/>
+          <w:sz w:val="24"/>
+          <w:szCs w:val="32"/>
+        </w:rPr>
+        <w:t>丁字口</w:t>
+      </w:r>
+      <w:proofErr w:type="gramEnd"/>
+      <w:r>
+        <w:rPr>
+          <w:rFonts w:hint="eastAsia"/>
+          <w:sz w:val="24"/>
+          <w:szCs w:val="32"/>
+        </w:rPr>
+        <w:t>的详情信息</w:t>
       </w:r>
     </w:p>
     <w:p>
@@ -8338,7 +8564,25 @@
           <w:sz w:val="24"/>
           <w:szCs w:val="32"/>
         </w:rPr>
-        <w:t>预测电子地图数一般是应用在导航系统中，这也是车机接入地图相关应用的主要目。目前越来越多的车辆都可以有效利用道路信息了。</w:t>
+        <w:t>预测电子地图数一般是应用在导航系统中，这也是</w:t>
+      </w:r>
+      <w:proofErr w:type="gramStart"/>
+      <w:r>
+        <w:rPr>
+          <w:rFonts w:hint="eastAsia"/>
+          <w:sz w:val="24"/>
+          <w:szCs w:val="32"/>
+        </w:rPr>
+        <w:t>车机接入</w:t>
+      </w:r>
+      <w:proofErr w:type="gramEnd"/>
+      <w:r>
+        <w:rPr>
+          <w:rFonts w:hint="eastAsia"/>
+          <w:sz w:val="24"/>
+          <w:szCs w:val="32"/>
+        </w:rPr>
+        <w:t>地图相关应用的主要目。目前越来越多的车辆都可以有效利用道路信息了。</w:t>
       </w:r>
       <w:r>
         <w:rPr>
@@ -8792,13 +9036,23 @@
         </w:rPr>
         <w:t xml:space="preserve">nca IDL </w:t>
       </w:r>
-      <w:r>
-        <w:rPr>
-          <w:rFonts w:hint="eastAsia"/>
-          <w:sz w:val="24"/>
-          <w:szCs w:val="32"/>
-        </w:rPr>
-        <w:t>来作为正式开发语言。名为“</w:t>
+      <w:proofErr w:type="gramStart"/>
+      <w:r>
+        <w:rPr>
+          <w:rFonts w:hint="eastAsia"/>
+          <w:sz w:val="24"/>
+          <w:szCs w:val="32"/>
+        </w:rPr>
+        <w:t>来作</w:t>
+      </w:r>
+      <w:proofErr w:type="gramEnd"/>
+      <w:r>
+        <w:rPr>
+          <w:rFonts w:hint="eastAsia"/>
+          <w:sz w:val="24"/>
+          <w:szCs w:val="32"/>
+        </w:rPr>
+        <w:t>为正式开发语言。名为“</w:t>
       </w:r>
       <w:r>
         <w:rPr>
@@ -9742,6 +9996,7 @@
           <w:szCs w:val="32"/>
         </w:rPr>
       </w:pPr>
+      <w:proofErr w:type="spellStart"/>
       <w:r>
         <w:rPr>
           <w:rFonts w:hint="eastAsia"/>
@@ -9750,6 +10005,7 @@
         </w:rPr>
         <w:t>Horzion</w:t>
       </w:r>
+      <w:proofErr w:type="spellEnd"/>
       <w:r>
         <w:rPr>
           <w:sz w:val="24"/>
@@ -10368,6 +10624,7 @@
         </w:rPr>
         <w:t>的文字说明，所有的</w:t>
       </w:r>
+      <w:proofErr w:type="spellStart"/>
       <w:r>
         <w:rPr>
           <w:rFonts w:hint="eastAsia"/>
@@ -10376,6 +10633,7 @@
         </w:rPr>
         <w:t>placeHolder</w:t>
       </w:r>
+      <w:proofErr w:type="spellEnd"/>
       <w:r>
         <w:rPr>
           <w:rFonts w:hint="eastAsia"/>
@@ -10522,7 +10780,25 @@
           <w:sz w:val="24"/>
           <w:szCs w:val="32"/>
         </w:rPr>
-        <w:t>并以最全量的交互为目标来实现不同供应商设备上的数据通信。为了实现这一点，非常有必要定义清楚协议中数据的颗粒度细化到</w:t>
+        <w:t>并以最全量的交互为目标来实现不同供应</w:t>
+      </w:r>
+      <w:proofErr w:type="gramStart"/>
+      <w:r>
+        <w:rPr>
+          <w:rFonts w:hint="eastAsia"/>
+          <w:sz w:val="24"/>
+          <w:szCs w:val="32"/>
+        </w:rPr>
+        <w:t>商设备</w:t>
+      </w:r>
+      <w:proofErr w:type="gramEnd"/>
+      <w:r>
+        <w:rPr>
+          <w:rFonts w:hint="eastAsia"/>
+          <w:sz w:val="24"/>
+          <w:szCs w:val="32"/>
+        </w:rPr>
+        <w:t>上的数据通信。为了实现这一点，非常有必要定义清楚协议中数据的颗粒度细化到</w:t>
       </w:r>
       <w:r>
         <w:rPr>
@@ -10580,7 +10856,25 @@
           <w:sz w:val="24"/>
           <w:szCs w:val="32"/>
         </w:rPr>
-        <w:t>协议的数据含义描述应使用通俗易懂的语言描述，这一点文档中也有提到。至于协议数据结构则需要使用一种描述清晰、机器设备可识别的正式语言作为数据结构</w:t>
+        <w:t>协议的数据含义描述应使用通俗易懂的语言描述，这一点文档中也有提到。</w:t>
+      </w:r>
+      <w:proofErr w:type="gramStart"/>
+      <w:r>
+        <w:rPr>
+          <w:rFonts w:hint="eastAsia"/>
+          <w:sz w:val="24"/>
+          <w:szCs w:val="32"/>
+        </w:rPr>
+        <w:t>至于协议</w:t>
+      </w:r>
+      <w:proofErr w:type="gramEnd"/>
+      <w:r>
+        <w:rPr>
+          <w:rFonts w:hint="eastAsia"/>
+          <w:sz w:val="24"/>
+          <w:szCs w:val="32"/>
+        </w:rPr>
+        <w:t>数据结构则需要使用一种描述清晰、机器设备可识别的正式语言作为数据结构</w:t>
       </w:r>
       <w:r>
         <w:rPr>
@@ -10745,7 +11039,25 @@
           <w:sz w:val="24"/>
           <w:szCs w:val="32"/>
         </w:rPr>
-        <w:t>则需要给给到</w:t>
+        <w:t>则需要给</w:t>
+      </w:r>
+      <w:proofErr w:type="gramStart"/>
+      <w:r>
+        <w:rPr>
+          <w:rFonts w:hint="eastAsia"/>
+          <w:sz w:val="24"/>
+          <w:szCs w:val="32"/>
+        </w:rPr>
+        <w:t>给</w:t>
+      </w:r>
+      <w:proofErr w:type="gramEnd"/>
+      <w:r>
+        <w:rPr>
+          <w:rFonts w:hint="eastAsia"/>
+          <w:sz w:val="24"/>
+          <w:szCs w:val="32"/>
+        </w:rPr>
+        <w:t>到</w:t>
       </w:r>
       <w:r>
         <w:rPr>
@@ -10755,13 +11067,41 @@
         </w:rPr>
         <w:t>Franca</w:t>
       </w:r>
-      <w:r>
-        <w:rPr>
-          <w:rFonts w:hint="eastAsia"/>
-          <w:sz w:val="24"/>
-          <w:szCs w:val="32"/>
-        </w:rPr>
-        <w:t>一些列的定义转译规。仅仅是数据不足以构成</w:t>
+      <w:proofErr w:type="gramStart"/>
+      <w:r>
+        <w:rPr>
+          <w:rFonts w:hint="eastAsia"/>
+          <w:sz w:val="24"/>
+          <w:szCs w:val="32"/>
+        </w:rPr>
+        <w:t>一些列</w:t>
+      </w:r>
+      <w:proofErr w:type="gramEnd"/>
+      <w:r>
+        <w:rPr>
+          <w:rFonts w:hint="eastAsia"/>
+          <w:sz w:val="24"/>
+          <w:szCs w:val="32"/>
+        </w:rPr>
+        <w:t>的定义转译</w:t>
+      </w:r>
+      <w:proofErr w:type="gramStart"/>
+      <w:r>
+        <w:rPr>
+          <w:rFonts w:hint="eastAsia"/>
+          <w:sz w:val="24"/>
+          <w:szCs w:val="32"/>
+        </w:rPr>
+        <w:t>规</w:t>
+      </w:r>
+      <w:proofErr w:type="gramEnd"/>
+      <w:r>
+        <w:rPr>
+          <w:rFonts w:hint="eastAsia"/>
+          <w:sz w:val="24"/>
+          <w:szCs w:val="32"/>
+        </w:rPr>
+        <w:t>。仅仅是数据不足以构成</w:t>
       </w:r>
       <w:r>
         <w:rPr>
@@ -10951,8 +11291,18 @@
           <w:sz w:val="24"/>
           <w:szCs w:val="32"/>
         </w:rPr>
-        <w:t>协议中说明了消息体中数据的含义，同时指出了域</w:t>
-      </w:r>
+        <w:t>协议中说明了消息体中数据的含义，同时</w:t>
+      </w:r>
+      <w:proofErr w:type="gramStart"/>
+      <w:r>
+        <w:rPr>
+          <w:rFonts w:hint="eastAsia"/>
+          <w:sz w:val="24"/>
+          <w:szCs w:val="32"/>
+        </w:rPr>
+        <w:t>指出了域</w:t>
+      </w:r>
+      <w:proofErr w:type="gramEnd"/>
       <w:r>
         <w:rPr>
           <w:rFonts w:hint="eastAsia"/>
@@ -11106,6 +11456,7 @@
         </w:rPr>
         <w:t>协议中怎样使用下层协议进行传输（比如</w:t>
       </w:r>
+      <w:proofErr w:type="spellStart"/>
       <w:r>
         <w:rPr>
           <w:rFonts w:hint="eastAsia"/>
@@ -11114,6 +11465,7 @@
         </w:rPr>
         <w:t>ip</w:t>
       </w:r>
+      <w:proofErr w:type="spellEnd"/>
       <w:r>
         <w:rPr>
           <w:rFonts w:hint="eastAsia"/>
@@ -11283,7 +11635,25 @@
           <w:sz w:val="24"/>
           <w:szCs w:val="32"/>
         </w:rPr>
-        <w:t>的二进制数据不能兼容，但是在数据传输上，可以进行大部分数据重用。</w:t>
+        <w:t>的二进制数</w:t>
+      </w:r>
+      <w:proofErr w:type="gramStart"/>
+      <w:r>
+        <w:rPr>
+          <w:rFonts w:hint="eastAsia"/>
+          <w:sz w:val="24"/>
+          <w:szCs w:val="32"/>
+        </w:rPr>
+        <w:t>据不能</w:t>
+      </w:r>
+      <w:proofErr w:type="gramEnd"/>
+      <w:r>
+        <w:rPr>
+          <w:rFonts w:hint="eastAsia"/>
+          <w:sz w:val="24"/>
+          <w:szCs w:val="32"/>
+        </w:rPr>
+        <w:t>兼容，但是在数据传输上，可以进行大部分数据重用。</w:t>
       </w:r>
     </w:p>
     <w:p>
@@ -11457,6 +11827,7 @@
         </w:rPr>
         <w:t>转译成另一种语言。这种转译类似</w:t>
       </w:r>
+      <w:proofErr w:type="spellStart"/>
       <w:r>
         <w:rPr>
           <w:rFonts w:hint="eastAsia"/>
@@ -11465,6 +11836,7 @@
         </w:rPr>
         <w:t>protocal</w:t>
       </w:r>
+      <w:proofErr w:type="spellEnd"/>
       <w:r>
         <w:rPr>
           <w:sz w:val="24"/>
@@ -11493,7 +11865,25 @@
           <w:sz w:val="24"/>
           <w:szCs w:val="32"/>
         </w:rPr>
-        <w:t>（谷歌推出的序列化格式</w:t>
+        <w:t>（</w:t>
+      </w:r>
+      <w:proofErr w:type="gramStart"/>
+      <w:r>
+        <w:rPr>
+          <w:rFonts w:hint="eastAsia"/>
+          <w:sz w:val="24"/>
+          <w:szCs w:val="32"/>
+        </w:rPr>
+        <w:t>谷歌推出</w:t>
+      </w:r>
+      <w:proofErr w:type="gramEnd"/>
+      <w:r>
+        <w:rPr>
+          <w:rFonts w:hint="eastAsia"/>
+          <w:sz w:val="24"/>
+          <w:szCs w:val="32"/>
+        </w:rPr>
+        <w:t>的序列化格式</w:t>
       </w:r>
       <w:r>
         <w:rPr>
@@ -12525,6 +12915,7 @@
         </w:rPr>
         <w:t>其实在</w:t>
       </w:r>
+      <w:proofErr w:type="spellStart"/>
       <w:r>
         <w:rPr>
           <w:rFonts w:hint="eastAsia"/>
@@ -12547,6 +12938,7 @@
         </w:rPr>
         <w:t>spec.fdel</w:t>
       </w:r>
+      <w:proofErr w:type="spellEnd"/>
       <w:r>
         <w:rPr>
           <w:rFonts w:hint="eastAsia"/>
@@ -12957,7 +13349,25 @@
           <w:sz w:val="24"/>
           <w:szCs w:val="32"/>
         </w:rPr>
-        <w:t>在车辆上一些预定义部署之外，后期</w:t>
+        <w:t>在车辆上一些预定</w:t>
+      </w:r>
+      <w:proofErr w:type="gramStart"/>
+      <w:r>
+        <w:rPr>
+          <w:rFonts w:hint="eastAsia"/>
+          <w:sz w:val="24"/>
+          <w:szCs w:val="32"/>
+        </w:rPr>
+        <w:t>义部署</w:t>
+      </w:r>
+      <w:proofErr w:type="gramEnd"/>
+      <w:r>
+        <w:rPr>
+          <w:rFonts w:hint="eastAsia"/>
+          <w:sz w:val="24"/>
+          <w:szCs w:val="32"/>
+        </w:rPr>
+        <w:t>之外，后期</w:t>
       </w:r>
       <w:r>
         <w:rPr>
@@ -13005,13 +13415,23 @@
         </w:rPr>
         <w:t xml:space="preserve"> </w:t>
       </w:r>
-      <w:r>
-        <w:rPr>
-          <w:rFonts w:hint="eastAsia"/>
-          <w:sz w:val="24"/>
-          <w:szCs w:val="32"/>
-        </w:rPr>
-        <w:t>并一些特有数据，特别是一些特有的道路属性数据，这也特性也可以参考</w:t>
+      <w:proofErr w:type="gramStart"/>
+      <w:r>
+        <w:rPr>
+          <w:rFonts w:hint="eastAsia"/>
+          <w:sz w:val="24"/>
+          <w:szCs w:val="32"/>
+        </w:rPr>
+        <w:t>并一些</w:t>
+      </w:r>
+      <w:proofErr w:type="gramEnd"/>
+      <w:r>
+        <w:rPr>
+          <w:rFonts w:hint="eastAsia"/>
+          <w:sz w:val="24"/>
+          <w:szCs w:val="32"/>
+        </w:rPr>
+        <w:t>特有数据，特别是一些特有的道路属性数据，这也特性也可以参考</w:t>
       </w:r>
       <w:r>
         <w:rPr>
@@ -13693,7 +14113,6 @@
     <w:p>
       <w:pPr>
         <w:rPr>
-          <w:rFonts w:hint="eastAsia"/>
           <w:sz w:val="24"/>
           <w:szCs w:val="32"/>
         </w:rPr>
@@ -13797,8 +14216,821 @@
           <w:sz w:val="24"/>
           <w:szCs w:val="32"/>
         </w:rPr>
-        <w:t>高精地图更够在丁字口上给到更多的通行信息，这样一来，可用车辆选择的路线就更丰富了</w:t>
-      </w:r>
+        <w:t>高精地图更够在</w:t>
+      </w:r>
+      <w:proofErr w:type="gramStart"/>
+      <w:r>
+        <w:rPr>
+          <w:rFonts w:hint="eastAsia"/>
+          <w:sz w:val="24"/>
+          <w:szCs w:val="32"/>
+        </w:rPr>
+        <w:t>丁字口</w:t>
+      </w:r>
+      <w:proofErr w:type="gramEnd"/>
+      <w:r>
+        <w:rPr>
+          <w:rFonts w:hint="eastAsia"/>
+          <w:sz w:val="24"/>
+          <w:szCs w:val="32"/>
+        </w:rPr>
+        <w:t>上给到更多的通行信息，这样一来，可用车辆选择的路线就更丰富了</w:t>
+      </w:r>
+    </w:p>
+    <w:p>
+      <w:pPr>
+        <w:rPr>
+          <w:rFonts w:hint="eastAsia"/>
+          <w:sz w:val="24"/>
+          <w:szCs w:val="32"/>
+        </w:rPr>
+      </w:pPr>
+    </w:p>
+    <w:p>
+      <w:pPr>
+        <w:rPr>
+          <w:sz w:val="24"/>
+          <w:szCs w:val="32"/>
+        </w:rPr>
+      </w:pPr>
+      <w:r>
+        <w:rPr>
+          <w:rFonts w:hint="eastAsia"/>
+          <w:sz w:val="24"/>
+          <w:szCs w:val="32"/>
+        </w:rPr>
+        <w:t>2</w:t>
+      </w:r>
+      <w:r>
+        <w:rPr>
+          <w:sz w:val="24"/>
+          <w:szCs w:val="32"/>
+        </w:rPr>
+        <w:t xml:space="preserve">.2 </w:t>
+      </w:r>
+      <w:r>
+        <w:rPr>
+          <w:rFonts w:hint="eastAsia"/>
+          <w:sz w:val="24"/>
+          <w:szCs w:val="32"/>
+        </w:rPr>
+        <w:t>引用模型</w:t>
+      </w:r>
+    </w:p>
+    <w:p>
+      <w:pPr>
+        <w:rPr>
+          <w:sz w:val="24"/>
+          <w:szCs w:val="32"/>
+        </w:rPr>
+      </w:pPr>
+    </w:p>
+    <w:p>
+      <w:pPr>
+        <w:rPr>
+          <w:sz w:val="24"/>
+          <w:szCs w:val="32"/>
+        </w:rPr>
+      </w:pPr>
+      <w:r>
+        <w:rPr>
+          <w:rFonts w:hint="eastAsia"/>
+          <w:sz w:val="24"/>
+          <w:szCs w:val="32"/>
+        </w:rPr>
+        <w:t>最</w:t>
+      </w:r>
+      <w:proofErr w:type="gramStart"/>
+      <w:r>
+        <w:rPr>
+          <w:rFonts w:hint="eastAsia"/>
+          <w:sz w:val="24"/>
+          <w:szCs w:val="32"/>
+        </w:rPr>
+        <w:t>简单给</w:t>
+      </w:r>
+      <w:proofErr w:type="gramEnd"/>
+      <w:r>
+        <w:rPr>
+          <w:rFonts w:hint="eastAsia"/>
+          <w:sz w:val="24"/>
+          <w:szCs w:val="32"/>
+        </w:rPr>
+        <w:t>一些应用获取地图数据的方法是传输部分道路路网信息</w:t>
+      </w:r>
+      <w:r>
+        <w:rPr>
+          <w:rFonts w:hint="eastAsia"/>
+          <w:sz w:val="24"/>
+          <w:szCs w:val="32"/>
+        </w:rPr>
+        <w:t>。路网信息是一协议消息序列中颇为复杂的结构，它们或多或少会与图像强相关。这些消息中能够区分出</w:t>
+      </w:r>
+      <w:r>
+        <w:rPr>
+          <w:rFonts w:hint="eastAsia"/>
+          <w:sz w:val="24"/>
+          <w:szCs w:val="32"/>
+        </w:rPr>
+        <w:t>links</w:t>
+      </w:r>
+      <w:r>
+        <w:rPr>
+          <w:sz w:val="24"/>
+          <w:szCs w:val="32"/>
+        </w:rPr>
+        <w:t xml:space="preserve"> </w:t>
+      </w:r>
+      <w:r>
+        <w:rPr>
+          <w:rFonts w:hint="eastAsia"/>
+          <w:sz w:val="24"/>
+          <w:szCs w:val="32"/>
+        </w:rPr>
+        <w:t>和</w:t>
+      </w:r>
+      <w:r>
+        <w:rPr>
+          <w:rFonts w:hint="eastAsia"/>
+          <w:sz w:val="24"/>
+          <w:szCs w:val="32"/>
+        </w:rPr>
+        <w:t xml:space="preserve"> nod</w:t>
+      </w:r>
+      <w:r>
+        <w:rPr>
+          <w:sz w:val="24"/>
+          <w:szCs w:val="32"/>
+        </w:rPr>
+        <w:t xml:space="preserve">es </w:t>
+      </w:r>
+      <w:r>
+        <w:rPr>
+          <w:rFonts w:hint="eastAsia"/>
+          <w:sz w:val="24"/>
+          <w:szCs w:val="32"/>
+        </w:rPr>
+        <w:t>。只要车辆在运行中，图像传输变化就会一直进行中，</w:t>
+      </w:r>
+      <w:r>
+        <w:rPr>
+          <w:rFonts w:hint="eastAsia"/>
+          <w:sz w:val="24"/>
+          <w:szCs w:val="32"/>
+        </w:rPr>
+        <w:t>links</w:t>
+      </w:r>
+      <w:r>
+        <w:rPr>
+          <w:sz w:val="24"/>
+          <w:szCs w:val="32"/>
+        </w:rPr>
+        <w:t xml:space="preserve"> </w:t>
+      </w:r>
+      <w:r>
+        <w:rPr>
+          <w:rFonts w:hint="eastAsia"/>
+          <w:sz w:val="24"/>
+          <w:szCs w:val="32"/>
+        </w:rPr>
+        <w:t>与</w:t>
+      </w:r>
+      <w:r>
+        <w:rPr>
+          <w:rFonts w:hint="eastAsia"/>
+          <w:sz w:val="24"/>
+          <w:szCs w:val="32"/>
+        </w:rPr>
+        <w:t xml:space="preserve"> nodes</w:t>
+      </w:r>
+      <w:r>
+        <w:rPr>
+          <w:sz w:val="24"/>
+          <w:szCs w:val="32"/>
+        </w:rPr>
+        <w:t xml:space="preserve"> </w:t>
+      </w:r>
+      <w:r>
+        <w:rPr>
+          <w:rFonts w:hint="eastAsia"/>
+          <w:sz w:val="24"/>
+          <w:szCs w:val="32"/>
+        </w:rPr>
+        <w:t>也会一直</w:t>
+      </w:r>
+      <w:r>
+        <w:rPr>
+          <w:rFonts w:hint="eastAsia"/>
+          <w:sz w:val="24"/>
+          <w:szCs w:val="32"/>
+        </w:rPr>
+        <w:t>进行增减。</w:t>
+      </w:r>
+    </w:p>
+    <w:p>
+      <w:pPr>
+        <w:rPr>
+          <w:sz w:val="24"/>
+          <w:szCs w:val="32"/>
+        </w:rPr>
+      </w:pPr>
+    </w:p>
+    <w:p>
+      <w:pPr>
+        <w:rPr>
+          <w:sz w:val="24"/>
+          <w:szCs w:val="32"/>
+        </w:rPr>
+      </w:pPr>
+      <w:r>
+        <w:rPr>
+          <w:rFonts w:hint="eastAsia"/>
+          <w:sz w:val="24"/>
+          <w:szCs w:val="32"/>
+        </w:rPr>
+        <w:t>A</w:t>
+      </w:r>
+      <w:r>
+        <w:rPr>
+          <w:sz w:val="24"/>
+          <w:szCs w:val="32"/>
+        </w:rPr>
+        <w:t xml:space="preserve">DASIS V2 </w:t>
+      </w:r>
+      <w:r>
+        <w:rPr>
+          <w:rFonts w:hint="eastAsia"/>
+          <w:sz w:val="24"/>
+          <w:szCs w:val="32"/>
+        </w:rPr>
+        <w:t>与</w:t>
+      </w:r>
+      <w:r>
+        <w:rPr>
+          <w:rFonts w:hint="eastAsia"/>
+          <w:sz w:val="24"/>
+          <w:szCs w:val="32"/>
+        </w:rPr>
+        <w:t>V</w:t>
+      </w:r>
+      <w:r>
+        <w:rPr>
+          <w:sz w:val="24"/>
+          <w:szCs w:val="32"/>
+        </w:rPr>
+        <w:t>3</w:t>
+      </w:r>
+      <w:r>
+        <w:rPr>
+          <w:rFonts w:hint="eastAsia"/>
+          <w:sz w:val="24"/>
+          <w:szCs w:val="32"/>
+        </w:rPr>
+        <w:t>方法中切换地图中心为车辆中心的方案如下：</w:t>
+      </w:r>
+    </w:p>
+    <w:p>
+      <w:pPr>
+        <w:rPr>
+          <w:sz w:val="24"/>
+          <w:szCs w:val="32"/>
+        </w:rPr>
+      </w:pPr>
+    </w:p>
+    <w:p>
+      <w:pPr>
+        <w:rPr>
+          <w:sz w:val="24"/>
+          <w:szCs w:val="32"/>
+        </w:rPr>
+      </w:pPr>
+      <w:r>
+        <w:rPr>
+          <w:rFonts w:hint="eastAsia"/>
+          <w:sz w:val="24"/>
+          <w:szCs w:val="32"/>
+        </w:rPr>
+        <w:t>车辆在道路上行驶时，</w:t>
+      </w:r>
+      <w:r>
+        <w:rPr>
+          <w:rFonts w:hint="eastAsia"/>
+          <w:sz w:val="24"/>
+          <w:szCs w:val="32"/>
+        </w:rPr>
+        <w:t>无法在</w:t>
+      </w:r>
+      <w:r>
+        <w:rPr>
+          <w:rFonts w:hint="eastAsia"/>
+          <w:sz w:val="24"/>
+          <w:szCs w:val="32"/>
+        </w:rPr>
+        <w:t>同一</w:t>
+      </w:r>
+      <w:r>
+        <w:rPr>
+          <w:rFonts w:hint="eastAsia"/>
+          <w:sz w:val="24"/>
+          <w:szCs w:val="32"/>
+        </w:rPr>
+        <w:t>时刻驶向路口的四面八方。换句话说，车辆在道路上行驶的时候，即便是通过路口，车辆也只</w:t>
+      </w:r>
+      <w:r>
+        <w:rPr>
+          <w:rFonts w:hint="eastAsia"/>
+          <w:sz w:val="24"/>
+          <w:szCs w:val="32"/>
+        </w:rPr>
+        <w:t>可能按照一条路线行驶，这就是我们所谓的</w:t>
+      </w:r>
+      <w:r>
+        <w:rPr>
+          <w:rFonts w:hint="eastAsia"/>
+          <w:sz w:val="24"/>
+          <w:szCs w:val="32"/>
+        </w:rPr>
+        <w:t xml:space="preserve"> </w:t>
+      </w:r>
+      <w:r>
+        <w:rPr>
+          <w:sz w:val="24"/>
+          <w:szCs w:val="32"/>
+        </w:rPr>
+        <w:t>PATH</w:t>
+      </w:r>
+      <w:r>
+        <w:rPr>
+          <w:rFonts w:hint="eastAsia"/>
+          <w:sz w:val="24"/>
+          <w:szCs w:val="32"/>
+        </w:rPr>
+        <w:t>，</w:t>
+      </w:r>
+      <w:r>
+        <w:rPr>
+          <w:rFonts w:hint="eastAsia"/>
+          <w:sz w:val="24"/>
+          <w:szCs w:val="32"/>
+        </w:rPr>
+        <w:t>Path</w:t>
+      </w:r>
+      <w:r>
+        <w:rPr>
+          <w:rFonts w:hint="eastAsia"/>
+          <w:sz w:val="24"/>
+          <w:szCs w:val="32"/>
+        </w:rPr>
+        <w:t>信息在传递时包含了现实生活中的一些物理意义，比如基础建设之类的。因此，</w:t>
+      </w:r>
+      <w:r>
+        <w:rPr>
+          <w:rFonts w:hint="eastAsia"/>
+          <w:sz w:val="24"/>
+          <w:szCs w:val="32"/>
+        </w:rPr>
+        <w:t>Path</w:t>
+      </w:r>
+      <w:r>
+        <w:rPr>
+          <w:rFonts w:hint="eastAsia"/>
+          <w:sz w:val="24"/>
+          <w:szCs w:val="32"/>
+        </w:rPr>
+        <w:t>代表的</w:t>
+      </w:r>
+      <w:r>
+        <w:rPr>
+          <w:rFonts w:hint="eastAsia"/>
+          <w:sz w:val="24"/>
+          <w:szCs w:val="32"/>
+        </w:rPr>
+        <w:t xml:space="preserve"> </w:t>
+      </w:r>
+      <w:r>
+        <w:rPr>
+          <w:sz w:val="24"/>
+          <w:szCs w:val="32"/>
+        </w:rPr>
+        <w:t xml:space="preserve">ADASISI </w:t>
+      </w:r>
+      <w:r>
+        <w:rPr>
+          <w:rFonts w:hint="eastAsia"/>
+          <w:sz w:val="24"/>
+          <w:szCs w:val="32"/>
+        </w:rPr>
+        <w:t>提供给车辆的一条建议</w:t>
+      </w:r>
+      <w:r>
+        <w:rPr>
+          <w:rFonts w:hint="eastAsia"/>
+          <w:sz w:val="24"/>
+          <w:szCs w:val="32"/>
+        </w:rPr>
+        <w:t>路线。</w:t>
+      </w:r>
+    </w:p>
+    <w:p>
+      <w:pPr>
+        <w:rPr>
+          <w:sz w:val="24"/>
+          <w:szCs w:val="32"/>
+        </w:rPr>
+      </w:pPr>
+    </w:p>
+    <w:p>
+      <w:pPr>
+        <w:rPr>
+          <w:sz w:val="24"/>
+          <w:szCs w:val="32"/>
+        </w:rPr>
+      </w:pPr>
+      <w:r>
+        <w:rPr>
+          <w:rFonts w:hint="eastAsia"/>
+          <w:sz w:val="24"/>
+          <w:szCs w:val="32"/>
+        </w:rPr>
+        <w:t>根据这个假设，那么车辆运行时，我们没有必要传递整个路网信息而应该给到的是一个裁剪后的地图卢新片段，而且也有很多方法可以访问到地图数据。</w:t>
+      </w:r>
+      <w:r>
+        <w:rPr>
+          <w:rFonts w:hint="eastAsia"/>
+          <w:sz w:val="24"/>
+          <w:szCs w:val="32"/>
+        </w:rPr>
+        <w:t>数据传输只不过是车辆运行在特定道路上</w:t>
+      </w:r>
+      <w:r>
+        <w:rPr>
+          <w:rFonts w:hint="eastAsia"/>
+          <w:sz w:val="24"/>
+          <w:szCs w:val="32"/>
+        </w:rPr>
+        <w:t>才</w:t>
+      </w:r>
+      <w:r>
+        <w:rPr>
+          <w:rFonts w:hint="eastAsia"/>
+          <w:sz w:val="24"/>
+          <w:szCs w:val="32"/>
+        </w:rPr>
+        <w:t>进行的。</w:t>
+      </w:r>
+      <w:r>
+        <w:rPr>
+          <w:rFonts w:hint="eastAsia"/>
+          <w:sz w:val="24"/>
+          <w:szCs w:val="32"/>
+        </w:rPr>
+        <w:t>（图</w:t>
+      </w:r>
+      <w:r>
+        <w:rPr>
+          <w:rFonts w:hint="eastAsia"/>
+          <w:sz w:val="24"/>
+          <w:szCs w:val="32"/>
+        </w:rPr>
+        <w:t>6</w:t>
+      </w:r>
+      <w:r>
+        <w:rPr>
+          <w:rFonts w:hint="eastAsia"/>
+          <w:sz w:val="24"/>
+          <w:szCs w:val="32"/>
+        </w:rPr>
+        <w:t>显示了地图上车辆运行在一条指定路线的案例）</w:t>
+      </w:r>
+    </w:p>
+    <w:p>
+      <w:pPr>
+        <w:rPr>
+          <w:sz w:val="24"/>
+          <w:szCs w:val="32"/>
+        </w:rPr>
+      </w:pPr>
+      <w:r>
+        <w:rPr>
+          <w:rFonts w:hint="eastAsia"/>
+          <w:sz w:val="24"/>
+          <w:szCs w:val="32"/>
+        </w:rPr>
+        <w:lastRenderedPageBreak/>
+        <w:t>通过使用行驶路线，所有潜在路线，这些路网信息与当前车位可以计算出车辆行驶的起点。见图</w:t>
+      </w:r>
+      <w:r>
+        <w:rPr>
+          <w:rFonts w:hint="eastAsia"/>
+          <w:sz w:val="24"/>
+          <w:szCs w:val="32"/>
+        </w:rPr>
+        <w:t>7</w:t>
+      </w:r>
+    </w:p>
+    <w:p>
+      <w:pPr>
+        <w:rPr>
+          <w:sz w:val="24"/>
+          <w:szCs w:val="32"/>
+        </w:rPr>
+      </w:pPr>
+    </w:p>
+    <w:p>
+      <w:pPr>
+        <w:rPr>
+          <w:sz w:val="24"/>
+          <w:szCs w:val="32"/>
+        </w:rPr>
+      </w:pPr>
+      <w:r>
+        <w:rPr>
+          <w:rFonts w:hint="eastAsia"/>
+          <w:sz w:val="24"/>
+          <w:szCs w:val="32"/>
+        </w:rPr>
+        <w:t>Path</w:t>
+      </w:r>
+      <w:r>
+        <w:rPr>
+          <w:rFonts w:hint="eastAsia"/>
+          <w:sz w:val="24"/>
+          <w:szCs w:val="32"/>
+        </w:rPr>
+        <w:t>的数据源自电子地图中的路网信。这些</w:t>
+      </w:r>
+      <w:r>
+        <w:rPr>
+          <w:rFonts w:hint="eastAsia"/>
+          <w:sz w:val="24"/>
+          <w:szCs w:val="32"/>
+        </w:rPr>
+        <w:t>Path</w:t>
+      </w:r>
+      <w:r>
+        <w:rPr>
+          <w:rFonts w:hint="eastAsia"/>
+          <w:sz w:val="24"/>
+          <w:szCs w:val="32"/>
+        </w:rPr>
+        <w:t>是由一些有序的街道</w:t>
+      </w:r>
+      <w:r>
+        <w:rPr>
+          <w:rFonts w:hint="eastAsia"/>
+          <w:sz w:val="24"/>
+          <w:szCs w:val="32"/>
+        </w:rPr>
+        <w:t>link</w:t>
+      </w:r>
+      <w:r>
+        <w:rPr>
+          <w:rFonts w:hint="eastAsia"/>
+          <w:sz w:val="24"/>
+          <w:szCs w:val="32"/>
+        </w:rPr>
+        <w:t>与</w:t>
+      </w:r>
+      <w:proofErr w:type="gramStart"/>
+      <w:r>
+        <w:rPr>
+          <w:rFonts w:hint="eastAsia"/>
+          <w:sz w:val="24"/>
+          <w:szCs w:val="32"/>
+        </w:rPr>
+        <w:t>丁字口组成</w:t>
+      </w:r>
+      <w:proofErr w:type="gramEnd"/>
+      <w:r>
+        <w:rPr>
+          <w:rFonts w:hint="eastAsia"/>
+          <w:sz w:val="24"/>
+          <w:szCs w:val="32"/>
+        </w:rPr>
+        <w:t>的。根据路线的概念，路线上的各种建筑属性与地理位置都能获取到图</w:t>
+      </w:r>
+      <w:r>
+        <w:rPr>
+          <w:rFonts w:hint="eastAsia"/>
+          <w:sz w:val="24"/>
+          <w:szCs w:val="32"/>
+        </w:rPr>
+        <w:t>7</w:t>
+      </w:r>
+      <w:r>
+        <w:rPr>
+          <w:rFonts w:hint="eastAsia"/>
+          <w:sz w:val="24"/>
+          <w:szCs w:val="32"/>
+        </w:rPr>
+        <w:t>展示的就是一个现实道路中的抽象意义。（包括了节点和分叉点）</w:t>
+      </w:r>
+    </w:p>
+    <w:p>
+      <w:pPr>
+        <w:rPr>
+          <w:sz w:val="24"/>
+          <w:szCs w:val="32"/>
+        </w:rPr>
+      </w:pPr>
+    </w:p>
+    <w:p>
+      <w:pPr>
+        <w:rPr>
+          <w:sz w:val="24"/>
+          <w:szCs w:val="32"/>
+        </w:rPr>
+      </w:pPr>
+      <w:r>
+        <w:rPr>
+          <w:rFonts w:hint="eastAsia"/>
+          <w:sz w:val="24"/>
+          <w:szCs w:val="32"/>
+        </w:rPr>
+        <w:t>在</w:t>
+      </w:r>
+      <w:r>
+        <w:rPr>
+          <w:rFonts w:hint="eastAsia"/>
+          <w:sz w:val="24"/>
+          <w:szCs w:val="32"/>
+        </w:rPr>
+        <w:t>Path</w:t>
+      </w:r>
+      <w:r>
+        <w:rPr>
+          <w:rFonts w:hint="eastAsia"/>
+          <w:sz w:val="24"/>
+          <w:szCs w:val="32"/>
+        </w:rPr>
+        <w:t>的线性结构中，</w:t>
+      </w:r>
+      <w:r>
+        <w:rPr>
+          <w:rFonts w:hint="eastAsia"/>
+          <w:sz w:val="24"/>
+          <w:szCs w:val="32"/>
+        </w:rPr>
+        <w:t>自然经纬度在此处代表的是一个距离标记代表</w:t>
+      </w:r>
+      <w:r>
+        <w:rPr>
+          <w:rFonts w:hint="eastAsia"/>
+          <w:sz w:val="24"/>
+          <w:szCs w:val="32"/>
+        </w:rPr>
+        <w:t>Path</w:t>
+      </w:r>
+      <w:r>
+        <w:rPr>
+          <w:rFonts w:hint="eastAsia"/>
+          <w:sz w:val="24"/>
+          <w:szCs w:val="32"/>
+        </w:rPr>
+        <w:t>的起点或者是零点。这个标记举例成为指定</w:t>
+      </w:r>
+      <w:r>
+        <w:rPr>
+          <w:rFonts w:hint="eastAsia"/>
+          <w:sz w:val="24"/>
+          <w:szCs w:val="32"/>
+        </w:rPr>
+        <w:t>path</w:t>
+      </w:r>
+      <w:r>
+        <w:rPr>
+          <w:rFonts w:hint="eastAsia"/>
+          <w:sz w:val="24"/>
+          <w:szCs w:val="32"/>
+        </w:rPr>
+        <w:t>上的偏移量。</w:t>
+      </w:r>
+      <w:r>
+        <w:rPr>
+          <w:rFonts w:hint="eastAsia"/>
+          <w:sz w:val="24"/>
+          <w:szCs w:val="32"/>
+        </w:rPr>
+        <w:t>假如</w:t>
+      </w:r>
+      <w:r>
+        <w:rPr>
+          <w:rFonts w:hint="eastAsia"/>
+          <w:sz w:val="24"/>
+          <w:szCs w:val="32"/>
+        </w:rPr>
+        <w:t>路线的偏移量是</w:t>
+      </w:r>
+      <w:r>
+        <w:rPr>
+          <w:rFonts w:hint="eastAsia"/>
+          <w:sz w:val="24"/>
+          <w:szCs w:val="32"/>
+        </w:rPr>
+        <w:t>0m</w:t>
+      </w:r>
+      <w:r>
+        <w:rPr>
+          <w:rFonts w:hint="eastAsia"/>
+          <w:sz w:val="24"/>
+          <w:szCs w:val="32"/>
+        </w:rPr>
+        <w:t>那么通常情况下，这个起点位置在一个路口上。</w:t>
+      </w:r>
+      <w:r>
+        <w:rPr>
+          <w:rFonts w:hint="eastAsia"/>
+          <w:sz w:val="24"/>
+          <w:szCs w:val="32"/>
+        </w:rPr>
+        <w:t>可以能是上一个路口，或者是靠近车辆起点的位置的一些物理环境。（</w:t>
+      </w:r>
+      <w:r>
+        <w:rPr>
+          <w:rFonts w:hint="eastAsia"/>
+          <w:sz w:val="24"/>
+          <w:szCs w:val="32"/>
+        </w:rPr>
+        <w:t>同样是图</w:t>
+      </w:r>
+      <w:r>
+        <w:rPr>
+          <w:rFonts w:hint="eastAsia"/>
+          <w:sz w:val="24"/>
+          <w:szCs w:val="32"/>
+        </w:rPr>
+        <w:t>7</w:t>
+      </w:r>
+      <w:r>
+        <w:rPr>
+          <w:rFonts w:hint="eastAsia"/>
+          <w:sz w:val="24"/>
+          <w:szCs w:val="32"/>
+        </w:rPr>
+        <w:t>，可以看到</w:t>
+      </w:r>
+      <w:r>
+        <w:rPr>
+          <w:rFonts w:hint="eastAsia"/>
+          <w:sz w:val="24"/>
+          <w:szCs w:val="32"/>
+        </w:rPr>
+        <w:t>Path</w:t>
+      </w:r>
+      <w:r>
+        <w:rPr>
+          <w:sz w:val="24"/>
+          <w:szCs w:val="32"/>
+        </w:rPr>
+        <w:t>1</w:t>
+      </w:r>
+      <w:r>
+        <w:rPr>
+          <w:rFonts w:hint="eastAsia"/>
+          <w:sz w:val="24"/>
+          <w:szCs w:val="32"/>
+        </w:rPr>
+        <w:t>的起点是靠近车辆位置的，这是第一次匹配。而</w:t>
+      </w:r>
+      <w:r>
+        <w:rPr>
+          <w:rFonts w:hint="eastAsia"/>
+          <w:sz w:val="24"/>
+          <w:szCs w:val="32"/>
+        </w:rPr>
+        <w:t>path</w:t>
+      </w:r>
+      <w:r>
+        <w:rPr>
+          <w:sz w:val="24"/>
+          <w:szCs w:val="32"/>
+        </w:rPr>
+        <w:t>2</w:t>
+      </w:r>
+      <w:r>
+        <w:rPr>
+          <w:rFonts w:hint="eastAsia"/>
+          <w:sz w:val="24"/>
+          <w:szCs w:val="32"/>
+        </w:rPr>
+        <w:t>的起点则是分叉点。</w:t>
+      </w:r>
+      <w:r>
+        <w:rPr>
+          <w:rFonts w:hint="eastAsia"/>
+          <w:sz w:val="24"/>
+          <w:szCs w:val="32"/>
+        </w:rPr>
+        <w:t>）</w:t>
+      </w:r>
+    </w:p>
+    <w:p>
+      <w:pPr>
+        <w:rPr>
+          <w:sz w:val="24"/>
+          <w:szCs w:val="32"/>
+        </w:rPr>
+      </w:pPr>
     </w:p>
     <w:p>
       <w:pPr>

</xml_diff>

<commit_message>
2.3.2 Simple Path represenation finish
</commit_message>
<xml_diff>
--- a/doc/Map_Doc_译文.docx
+++ b/doc/Map_Doc_译文.docx
@@ -14868,7 +14868,6 @@
     <w:p>
       <w:pPr>
         <w:rPr>
-          <w:rFonts w:hint="eastAsia"/>
           <w:sz w:val="24"/>
           <w:szCs w:val="32"/>
         </w:rPr>
@@ -14917,6 +14916,14 @@
           <w:sz w:val="24"/>
           <w:szCs w:val="32"/>
         </w:rPr>
+        <w:t>相关联的</w:t>
+      </w:r>
+      <w:r>
+        <w:rPr>
+          <w:rFonts w:hint="eastAsia"/>
+          <w:sz w:val="24"/>
+          <w:szCs w:val="32"/>
+        </w:rPr>
         <w:t>link</w:t>
       </w:r>
       <w:r>
@@ -14927,12 +14934,1399 @@
         </w:rPr>
         <w:t>的含义</w:t>
       </w:r>
+    </w:p>
+    <w:p>
+      <w:pPr>
+        <w:rPr>
+          <w:sz w:val="24"/>
+          <w:szCs w:val="32"/>
+        </w:rPr>
+      </w:pPr>
+      <w:r>
+        <w:rPr>
+          <w:rFonts w:hint="eastAsia"/>
+          <w:sz w:val="24"/>
+          <w:szCs w:val="32"/>
+        </w:rPr>
+        <w:t>在电子地图数据库中，路网（如图</w:t>
+      </w:r>
+      <w:r>
+        <w:rPr>
+          <w:rFonts w:hint="eastAsia"/>
+          <w:sz w:val="24"/>
+          <w:szCs w:val="32"/>
+        </w:rPr>
+        <w:t>9</w:t>
+      </w:r>
+      <w:r>
+        <w:rPr>
+          <w:rFonts w:hint="eastAsia"/>
+          <w:sz w:val="24"/>
+          <w:szCs w:val="32"/>
+        </w:rPr>
+        <w:t>）代表了各种路段的集合，各种节点则代表了这些路段的关联关系（如图</w:t>
+      </w:r>
+      <w:r>
+        <w:rPr>
+          <w:rFonts w:hint="eastAsia"/>
+          <w:sz w:val="24"/>
+          <w:szCs w:val="32"/>
+        </w:rPr>
+        <w:t>1</w:t>
+      </w:r>
+      <w:r>
+        <w:rPr>
+          <w:sz w:val="24"/>
+          <w:szCs w:val="32"/>
+        </w:rPr>
+        <w:t>0</w:t>
+      </w:r>
+      <w:r>
+        <w:rPr>
+          <w:rFonts w:hint="eastAsia"/>
+          <w:sz w:val="24"/>
+          <w:szCs w:val="32"/>
+        </w:rPr>
+        <w:t>）</w:t>
+      </w:r>
       <w:r>
         <w:rPr>
           <w:sz w:val="24"/>
           <w:szCs w:val="32"/>
         </w:rPr>
         <w:t xml:space="preserve"> </w:t>
+      </w:r>
+      <w:r>
+        <w:rPr>
+          <w:rFonts w:hint="eastAsia"/>
+          <w:sz w:val="24"/>
+          <w:szCs w:val="32"/>
+        </w:rPr>
+        <w:t>。</w:t>
+      </w:r>
+    </w:p>
+    <w:p>
+      <w:pPr>
+        <w:rPr>
+          <w:sz w:val="24"/>
+          <w:szCs w:val="32"/>
+        </w:rPr>
+      </w:pPr>
+      <w:r>
+        <w:rPr>
+          <w:rFonts w:hint="eastAsia"/>
+          <w:sz w:val="24"/>
+          <w:szCs w:val="32"/>
+        </w:rPr>
+        <w:t>对于一些支持地图并且</w:t>
+      </w:r>
+      <w:r>
+        <w:rPr>
+          <w:rFonts w:hint="eastAsia"/>
+          <w:sz w:val="24"/>
+          <w:szCs w:val="32"/>
+        </w:rPr>
+        <w:t>高度集成</w:t>
+      </w:r>
+      <w:r>
+        <w:rPr>
+          <w:rFonts w:hint="eastAsia"/>
+          <w:sz w:val="24"/>
+          <w:szCs w:val="32"/>
+        </w:rPr>
+        <w:t>A</w:t>
+      </w:r>
+      <w:r>
+        <w:rPr>
+          <w:sz w:val="24"/>
+          <w:szCs w:val="32"/>
+        </w:rPr>
+        <w:t>DAS</w:t>
+      </w:r>
+      <w:r>
+        <w:rPr>
+          <w:rFonts w:hint="eastAsia"/>
+          <w:sz w:val="24"/>
+          <w:szCs w:val="32"/>
+        </w:rPr>
+        <w:t>的应用中。会在车辆运行时会在适当时刻将车前一些关联的兴趣点</w:t>
+      </w:r>
+      <w:r>
+        <w:rPr>
+          <w:rFonts w:hint="eastAsia"/>
+          <w:sz w:val="24"/>
+          <w:szCs w:val="32"/>
+        </w:rPr>
+        <w:t>给到车辆。</w:t>
+      </w:r>
+    </w:p>
+    <w:p>
+      <w:pPr>
+        <w:rPr>
+          <w:sz w:val="24"/>
+          <w:szCs w:val="32"/>
+        </w:rPr>
+      </w:pPr>
+    </w:p>
+    <w:p>
+      <w:pPr>
+        <w:rPr>
+          <w:sz w:val="24"/>
+          <w:szCs w:val="32"/>
+        </w:rPr>
+      </w:pPr>
+      <w:r>
+        <w:rPr>
+          <w:sz w:val="24"/>
+          <w:szCs w:val="32"/>
+        </w:rPr>
+        <w:t>ADAS H</w:t>
+      </w:r>
+      <w:r>
+        <w:rPr>
+          <w:rFonts w:hint="eastAsia"/>
+          <w:sz w:val="24"/>
+          <w:szCs w:val="32"/>
+        </w:rPr>
+        <w:t>orizon</w:t>
+      </w:r>
+      <w:r>
+        <w:rPr>
+          <w:rFonts w:hint="eastAsia"/>
+          <w:sz w:val="24"/>
+          <w:szCs w:val="32"/>
+        </w:rPr>
+        <w:t>也可以理解为电子地图的一部分，但是只含有车前方的道路信息</w:t>
+      </w:r>
+      <w:r>
+        <w:rPr>
+          <w:rFonts w:hint="eastAsia"/>
+          <w:sz w:val="24"/>
+          <w:szCs w:val="32"/>
+        </w:rPr>
+        <w:t>。通过对比图</w:t>
+      </w:r>
+      <w:r>
+        <w:rPr>
+          <w:rFonts w:hint="eastAsia"/>
+          <w:sz w:val="24"/>
+          <w:szCs w:val="32"/>
+        </w:rPr>
+        <w:t>1</w:t>
+      </w:r>
+      <w:r>
+        <w:rPr>
+          <w:sz w:val="24"/>
+          <w:szCs w:val="32"/>
+        </w:rPr>
+        <w:t>0</w:t>
+      </w:r>
+      <w:r>
+        <w:rPr>
+          <w:rFonts w:hint="eastAsia"/>
+          <w:sz w:val="24"/>
+          <w:szCs w:val="32"/>
+        </w:rPr>
+        <w:t>中</w:t>
+      </w:r>
+      <w:r>
+        <w:rPr>
+          <w:rFonts w:hint="eastAsia"/>
+          <w:sz w:val="24"/>
+          <w:szCs w:val="32"/>
+        </w:rPr>
+        <w:t>车辆周边的道路与图</w:t>
+      </w:r>
+      <w:r>
+        <w:rPr>
+          <w:rFonts w:hint="eastAsia"/>
+          <w:sz w:val="24"/>
+          <w:szCs w:val="32"/>
+        </w:rPr>
+        <w:t>1</w:t>
+      </w:r>
+      <w:r>
+        <w:rPr>
+          <w:sz w:val="24"/>
+          <w:szCs w:val="32"/>
+        </w:rPr>
+        <w:t>1</w:t>
+      </w:r>
+      <w:r>
+        <w:rPr>
+          <w:rFonts w:hint="eastAsia"/>
+          <w:sz w:val="24"/>
+          <w:szCs w:val="32"/>
+        </w:rPr>
+        <w:t>中相关连的</w:t>
+      </w:r>
+      <w:r>
+        <w:rPr>
+          <w:rFonts w:hint="eastAsia"/>
+          <w:sz w:val="24"/>
+          <w:szCs w:val="32"/>
+        </w:rPr>
+        <w:t>A</w:t>
+      </w:r>
+      <w:r>
+        <w:rPr>
+          <w:sz w:val="24"/>
+          <w:szCs w:val="32"/>
+        </w:rPr>
+        <w:t>DAS H</w:t>
+      </w:r>
+      <w:r>
+        <w:rPr>
+          <w:rFonts w:hint="eastAsia"/>
+          <w:sz w:val="24"/>
+          <w:szCs w:val="32"/>
+        </w:rPr>
+        <w:t>orizon</w:t>
+      </w:r>
+      <w:r>
+        <w:rPr>
+          <w:rFonts w:hint="eastAsia"/>
+          <w:sz w:val="24"/>
+          <w:szCs w:val="32"/>
+        </w:rPr>
+        <w:t>路段信息可以观察到</w:t>
+      </w:r>
+      <w:r>
+        <w:rPr>
+          <w:rFonts w:hint="eastAsia"/>
+          <w:sz w:val="24"/>
+          <w:szCs w:val="32"/>
+        </w:rPr>
+        <w:t xml:space="preserve"> links</w:t>
+      </w:r>
+      <w:r>
+        <w:rPr>
+          <w:sz w:val="24"/>
+          <w:szCs w:val="32"/>
+        </w:rPr>
+        <w:t xml:space="preserve"> 95 100 </w:t>
+      </w:r>
+      <w:r>
+        <w:rPr>
+          <w:rFonts w:hint="eastAsia"/>
+          <w:sz w:val="24"/>
+          <w:szCs w:val="32"/>
+        </w:rPr>
+        <w:t>和</w:t>
+      </w:r>
+      <w:r>
+        <w:rPr>
+          <w:rFonts w:hint="eastAsia"/>
+          <w:sz w:val="24"/>
+          <w:szCs w:val="32"/>
+        </w:rPr>
+        <w:t xml:space="preserve"> </w:t>
+      </w:r>
+      <w:r>
+        <w:rPr>
+          <w:sz w:val="24"/>
+          <w:szCs w:val="32"/>
+        </w:rPr>
+        <w:t xml:space="preserve">105 </w:t>
+      </w:r>
+      <w:r>
+        <w:rPr>
+          <w:rFonts w:hint="eastAsia"/>
+          <w:sz w:val="24"/>
+          <w:szCs w:val="32"/>
+        </w:rPr>
+        <w:t>在对于</w:t>
+      </w:r>
+      <w:r>
+        <w:rPr>
+          <w:rFonts w:hint="eastAsia"/>
+          <w:sz w:val="24"/>
+          <w:szCs w:val="32"/>
+        </w:rPr>
+        <w:t>A</w:t>
+      </w:r>
+      <w:r>
+        <w:rPr>
+          <w:sz w:val="24"/>
+          <w:szCs w:val="32"/>
+        </w:rPr>
+        <w:t>DAS Horizon</w:t>
+      </w:r>
+      <w:r>
+        <w:rPr>
+          <w:rFonts w:hint="eastAsia"/>
+          <w:sz w:val="24"/>
+          <w:szCs w:val="32"/>
+        </w:rPr>
+        <w:t>来说是不重要的信息，</w:t>
+      </w:r>
+      <w:r>
+        <w:rPr>
+          <w:rFonts w:hint="eastAsia"/>
+          <w:sz w:val="24"/>
+          <w:szCs w:val="32"/>
+        </w:rPr>
+        <w:t>这些将不会列入到</w:t>
+      </w:r>
+      <w:r>
+        <w:rPr>
+          <w:rFonts w:hint="eastAsia"/>
+          <w:sz w:val="24"/>
+          <w:szCs w:val="32"/>
+        </w:rPr>
+        <w:t>A</w:t>
+      </w:r>
+      <w:r>
+        <w:rPr>
+          <w:sz w:val="24"/>
+          <w:szCs w:val="32"/>
+        </w:rPr>
+        <w:t xml:space="preserve">DAS </w:t>
+      </w:r>
+      <w:r>
+        <w:rPr>
+          <w:rFonts w:hint="eastAsia"/>
+          <w:sz w:val="24"/>
+          <w:szCs w:val="32"/>
+        </w:rPr>
+        <w:t>信息的范畴。此外，并不是所有的道路舒心信息都会被</w:t>
+      </w:r>
+      <w:r>
+        <w:rPr>
+          <w:sz w:val="24"/>
+          <w:szCs w:val="32"/>
+        </w:rPr>
+        <w:t xml:space="preserve">ADAS </w:t>
+      </w:r>
+      <w:r>
+        <w:rPr>
+          <w:sz w:val="24"/>
+          <w:szCs w:val="32"/>
+        </w:rPr>
+        <w:lastRenderedPageBreak/>
+        <w:t>Horizon</w:t>
+      </w:r>
+      <w:r>
+        <w:rPr>
+          <w:rFonts w:hint="eastAsia"/>
+          <w:sz w:val="24"/>
+          <w:szCs w:val="32"/>
+        </w:rPr>
+        <w:t>提供或使用，比如街道名称或建筑物门牌号等，</w:t>
+      </w:r>
+      <w:r>
+        <w:rPr>
+          <w:sz w:val="24"/>
+          <w:szCs w:val="32"/>
+        </w:rPr>
+        <w:t>ADAS</w:t>
+      </w:r>
+      <w:r>
+        <w:rPr>
+          <w:rFonts w:hint="eastAsia"/>
+          <w:sz w:val="24"/>
+          <w:szCs w:val="32"/>
+        </w:rPr>
+        <w:t>应用很少使用到。</w:t>
+      </w:r>
+    </w:p>
+    <w:p>
+      <w:pPr>
+        <w:rPr>
+          <w:sz w:val="24"/>
+          <w:szCs w:val="32"/>
+        </w:rPr>
+      </w:pPr>
+      <w:r>
+        <w:rPr>
+          <w:rFonts w:hint="eastAsia"/>
+          <w:sz w:val="24"/>
+          <w:szCs w:val="32"/>
+        </w:rPr>
+        <w:t>换句话说，</w:t>
+      </w:r>
+      <w:r>
+        <w:rPr>
+          <w:rFonts w:hint="eastAsia"/>
+          <w:sz w:val="24"/>
+          <w:szCs w:val="32"/>
+        </w:rPr>
+        <w:t>A</w:t>
+      </w:r>
+      <w:r>
+        <w:rPr>
+          <w:sz w:val="24"/>
+          <w:szCs w:val="32"/>
+        </w:rPr>
+        <w:t>DAS H</w:t>
+      </w:r>
+      <w:r>
+        <w:rPr>
+          <w:rFonts w:hint="eastAsia"/>
+          <w:sz w:val="24"/>
+          <w:szCs w:val="32"/>
+        </w:rPr>
+        <w:t>orizon</w:t>
+      </w:r>
+      <w:r>
+        <w:rPr>
+          <w:rFonts w:hint="eastAsia"/>
+          <w:sz w:val="24"/>
+          <w:szCs w:val="32"/>
+        </w:rPr>
+        <w:t>为</w:t>
+      </w:r>
+      <w:r>
+        <w:rPr>
+          <w:rFonts w:hint="eastAsia"/>
+          <w:sz w:val="24"/>
+          <w:szCs w:val="32"/>
+        </w:rPr>
+        <w:t>A</w:t>
+      </w:r>
+      <w:r>
+        <w:rPr>
+          <w:sz w:val="24"/>
+          <w:szCs w:val="32"/>
+        </w:rPr>
+        <w:t xml:space="preserve">DAS </w:t>
+      </w:r>
+      <w:r>
+        <w:rPr>
+          <w:rFonts w:hint="eastAsia"/>
+          <w:sz w:val="24"/>
+          <w:szCs w:val="32"/>
+        </w:rPr>
+        <w:t>应用提供了一个优化的界面以及基于</w:t>
+      </w:r>
+      <w:r>
+        <w:rPr>
+          <w:rFonts w:hint="eastAsia"/>
+          <w:sz w:val="24"/>
+          <w:szCs w:val="32"/>
+        </w:rPr>
+        <w:t>path</w:t>
+      </w:r>
+      <w:r>
+        <w:rPr>
+          <w:rFonts w:hint="eastAsia"/>
+          <w:sz w:val="24"/>
+          <w:szCs w:val="32"/>
+        </w:rPr>
+        <w:t>的</w:t>
+      </w:r>
+      <w:r>
+        <w:rPr>
+          <w:rFonts w:hint="eastAsia"/>
+          <w:sz w:val="24"/>
+          <w:szCs w:val="32"/>
+        </w:rPr>
+        <w:t>界面道路环境。为了更加高效的进行，这些信息将在下面的副标题中进行说明。</w:t>
+      </w:r>
+    </w:p>
+    <w:p>
+      <w:pPr>
+        <w:rPr>
+          <w:sz w:val="24"/>
+          <w:szCs w:val="32"/>
+        </w:rPr>
+      </w:pPr>
+      <w:r>
+        <w:rPr>
+          <w:rFonts w:hint="eastAsia"/>
+          <w:sz w:val="24"/>
+          <w:szCs w:val="32"/>
+        </w:rPr>
+        <w:t>在</w:t>
+      </w:r>
+      <w:r>
+        <w:rPr>
+          <w:sz w:val="24"/>
+          <w:szCs w:val="32"/>
+        </w:rPr>
+        <w:t>ADAS H</w:t>
+      </w:r>
+      <w:r>
+        <w:rPr>
+          <w:rFonts w:hint="eastAsia"/>
+          <w:sz w:val="24"/>
+          <w:szCs w:val="32"/>
+        </w:rPr>
+        <w:t>orizon</w:t>
+      </w:r>
+      <w:r>
+        <w:rPr>
+          <w:rFonts w:hint="eastAsia"/>
+          <w:sz w:val="24"/>
+          <w:szCs w:val="32"/>
+        </w:rPr>
+        <w:t>架构中包含各种算法，不过这部分并不在本文档的范畴内。</w:t>
+      </w:r>
+    </w:p>
+    <w:p>
+      <w:pPr>
+        <w:rPr>
+          <w:sz w:val="24"/>
+          <w:szCs w:val="32"/>
+        </w:rPr>
+      </w:pPr>
+    </w:p>
+    <w:p>
+      <w:pPr>
+        <w:rPr>
+          <w:sz w:val="24"/>
+          <w:szCs w:val="32"/>
+        </w:rPr>
+      </w:pPr>
+      <w:r>
+        <w:rPr>
+          <w:rFonts w:hint="eastAsia"/>
+          <w:sz w:val="24"/>
+          <w:szCs w:val="32"/>
+        </w:rPr>
+        <w:t>2</w:t>
+      </w:r>
+      <w:r>
+        <w:rPr>
+          <w:sz w:val="24"/>
+          <w:szCs w:val="32"/>
+        </w:rPr>
+        <w:t>.3.2 ADAS Horizon</w:t>
+      </w:r>
+      <w:r>
+        <w:rPr>
+          <w:rFonts w:hint="eastAsia"/>
+          <w:sz w:val="24"/>
+          <w:szCs w:val="32"/>
+        </w:rPr>
+        <w:t>中最基本的</w:t>
+      </w:r>
+      <w:r>
+        <w:rPr>
+          <w:rFonts w:hint="eastAsia"/>
+          <w:sz w:val="24"/>
+          <w:szCs w:val="32"/>
+        </w:rPr>
+        <w:t>Path</w:t>
+      </w:r>
+      <w:r>
+        <w:rPr>
+          <w:rFonts w:hint="eastAsia"/>
+          <w:sz w:val="24"/>
+          <w:szCs w:val="32"/>
+        </w:rPr>
+        <w:t>说明。</w:t>
+      </w:r>
+    </w:p>
+    <w:p>
+      <w:pPr>
+        <w:rPr>
+          <w:sz w:val="24"/>
+          <w:szCs w:val="32"/>
+        </w:rPr>
+      </w:pPr>
+      <w:r>
+        <w:rPr>
+          <w:rFonts w:hint="eastAsia"/>
+          <w:sz w:val="24"/>
+          <w:szCs w:val="32"/>
+        </w:rPr>
+        <w:t>A</w:t>
+      </w:r>
+      <w:r>
+        <w:rPr>
+          <w:sz w:val="24"/>
+          <w:szCs w:val="32"/>
+        </w:rPr>
+        <w:t>DAS H</w:t>
+      </w:r>
+      <w:r>
+        <w:rPr>
+          <w:rFonts w:hint="eastAsia"/>
+          <w:sz w:val="24"/>
+          <w:szCs w:val="32"/>
+        </w:rPr>
+        <w:t>o</w:t>
+      </w:r>
+      <w:r>
+        <w:rPr>
+          <w:sz w:val="24"/>
+          <w:szCs w:val="32"/>
+        </w:rPr>
+        <w:t>rizon</w:t>
+      </w:r>
+      <w:r>
+        <w:rPr>
+          <w:rFonts w:hint="eastAsia"/>
+          <w:sz w:val="24"/>
+          <w:szCs w:val="32"/>
+        </w:rPr>
+        <w:t>基于电子地图中的路网与路段来抽象出来一些道路的信息。如图</w:t>
+      </w:r>
+      <w:r>
+        <w:rPr>
+          <w:rFonts w:hint="eastAsia"/>
+          <w:sz w:val="24"/>
+          <w:szCs w:val="32"/>
+        </w:rPr>
+        <w:t>1</w:t>
+      </w:r>
+      <w:r>
+        <w:rPr>
+          <w:sz w:val="24"/>
+          <w:szCs w:val="32"/>
+        </w:rPr>
+        <w:t>1</w:t>
+      </w:r>
+      <w:r>
+        <w:rPr>
+          <w:rFonts w:hint="eastAsia"/>
+          <w:sz w:val="24"/>
+          <w:szCs w:val="32"/>
+        </w:rPr>
+        <w:t>所示，对于</w:t>
+      </w:r>
+      <w:r>
+        <w:rPr>
+          <w:rFonts w:hint="eastAsia"/>
+          <w:sz w:val="24"/>
+          <w:szCs w:val="32"/>
+        </w:rPr>
+        <w:t>A</w:t>
+      </w:r>
+      <w:r>
+        <w:rPr>
+          <w:sz w:val="24"/>
+          <w:szCs w:val="32"/>
+        </w:rPr>
+        <w:t xml:space="preserve">DAS </w:t>
+      </w:r>
+      <w:r>
+        <w:rPr>
+          <w:rFonts w:hint="eastAsia"/>
+          <w:sz w:val="24"/>
+          <w:szCs w:val="32"/>
+        </w:rPr>
+        <w:t>应用来说，这部分可能</w:t>
+      </w:r>
+      <w:r>
+        <w:rPr>
+          <w:rFonts w:hint="eastAsia"/>
+          <w:sz w:val="24"/>
+          <w:szCs w:val="32"/>
+        </w:rPr>
+        <w:t>颇为</w:t>
+      </w:r>
+      <w:r>
+        <w:rPr>
+          <w:rFonts w:hint="eastAsia"/>
+          <w:sz w:val="24"/>
+          <w:szCs w:val="32"/>
+        </w:rPr>
+        <w:t>复杂些，因为如要获取车前路段的特征信息</w:t>
+      </w:r>
+      <w:r>
+        <w:rPr>
+          <w:rFonts w:hint="eastAsia"/>
+          <w:sz w:val="24"/>
+          <w:szCs w:val="32"/>
+        </w:rPr>
+        <w:t>与地理属性</w:t>
+      </w:r>
+      <w:r>
+        <w:rPr>
+          <w:rFonts w:hint="eastAsia"/>
+          <w:sz w:val="24"/>
+          <w:szCs w:val="32"/>
+        </w:rPr>
+        <w:t>就必须要获取到整条路网信息。</w:t>
+      </w:r>
+      <w:r>
+        <w:rPr>
+          <w:rFonts w:hint="eastAsia"/>
+          <w:sz w:val="24"/>
+          <w:szCs w:val="32"/>
+        </w:rPr>
+        <w:t>举个例子，一个交通信号灯的兴趣点在</w:t>
+      </w:r>
+      <w:r>
+        <w:rPr>
+          <w:rFonts w:hint="eastAsia"/>
+          <w:sz w:val="24"/>
+          <w:szCs w:val="32"/>
+        </w:rPr>
+        <w:t>2</w:t>
+      </w:r>
+      <w:r>
+        <w:rPr>
+          <w:sz w:val="24"/>
+          <w:szCs w:val="32"/>
+        </w:rPr>
+        <w:t>35</w:t>
+      </w:r>
+      <w:r>
+        <w:rPr>
+          <w:rFonts w:hint="eastAsia"/>
+          <w:sz w:val="24"/>
+          <w:szCs w:val="32"/>
+        </w:rPr>
+        <w:t>link</w:t>
+      </w:r>
+      <w:r>
+        <w:rPr>
+          <w:rFonts w:hint="eastAsia"/>
+          <w:sz w:val="24"/>
+          <w:szCs w:val="32"/>
+        </w:rPr>
+        <w:t>上，那么</w:t>
+      </w:r>
+      <w:r>
+        <w:rPr>
+          <w:rFonts w:hint="eastAsia"/>
+          <w:sz w:val="24"/>
+          <w:szCs w:val="32"/>
+        </w:rPr>
+        <w:t>A</w:t>
+      </w:r>
+      <w:r>
+        <w:rPr>
+          <w:sz w:val="24"/>
+          <w:szCs w:val="32"/>
+        </w:rPr>
+        <w:t>DAS</w:t>
+      </w:r>
+      <w:r>
+        <w:rPr>
+          <w:rFonts w:hint="eastAsia"/>
+          <w:sz w:val="24"/>
+          <w:szCs w:val="32"/>
+        </w:rPr>
+        <w:t>应用就必须判断并分析出所有到抵达此</w:t>
+      </w:r>
+      <w:r>
+        <w:rPr>
+          <w:rFonts w:hint="eastAsia"/>
+          <w:sz w:val="24"/>
+          <w:szCs w:val="32"/>
+        </w:rPr>
+        <w:t>link</w:t>
+      </w:r>
+      <w:r>
+        <w:rPr>
+          <w:rFonts w:hint="eastAsia"/>
+          <w:sz w:val="24"/>
+          <w:szCs w:val="32"/>
+        </w:rPr>
+        <w:t>的方案</w:t>
+      </w:r>
+      <w:r>
+        <w:rPr>
+          <w:rFonts w:hint="eastAsia"/>
+          <w:sz w:val="24"/>
+          <w:szCs w:val="32"/>
+        </w:rPr>
+        <w:t xml:space="preserve"> </w:t>
+      </w:r>
+      <w:r>
+        <w:rPr>
+          <w:rFonts w:hint="eastAsia"/>
+          <w:sz w:val="24"/>
+          <w:szCs w:val="32"/>
+        </w:rPr>
+        <w:t>比如：</w:t>
+      </w:r>
+      <w:r>
+        <w:rPr>
+          <w:rFonts w:hint="eastAsia"/>
+          <w:sz w:val="24"/>
+          <w:szCs w:val="32"/>
+        </w:rPr>
+        <w:t>2</w:t>
+      </w:r>
+      <w:r>
+        <w:rPr>
+          <w:sz w:val="24"/>
+          <w:szCs w:val="32"/>
+        </w:rPr>
+        <w:t>00</w:t>
+      </w:r>
+      <w:r>
+        <w:rPr>
+          <w:rFonts w:hint="eastAsia"/>
+          <w:sz w:val="24"/>
+          <w:szCs w:val="32"/>
+        </w:rPr>
+        <w:t>-2</w:t>
+      </w:r>
+      <w:r>
+        <w:rPr>
+          <w:sz w:val="24"/>
+          <w:szCs w:val="32"/>
+        </w:rPr>
+        <w:t>10</w:t>
+      </w:r>
+      <w:r>
+        <w:rPr>
+          <w:rFonts w:hint="eastAsia"/>
+          <w:sz w:val="24"/>
+          <w:szCs w:val="32"/>
+        </w:rPr>
+        <w:t>-</w:t>
+      </w:r>
+      <w:r>
+        <w:rPr>
+          <w:sz w:val="24"/>
+          <w:szCs w:val="32"/>
+        </w:rPr>
+        <w:t>230</w:t>
+      </w:r>
+      <w:r>
+        <w:rPr>
+          <w:rFonts w:hint="eastAsia"/>
+          <w:sz w:val="24"/>
+          <w:szCs w:val="32"/>
+        </w:rPr>
+        <w:t>-</w:t>
+      </w:r>
+      <w:r>
+        <w:rPr>
+          <w:sz w:val="24"/>
+          <w:szCs w:val="32"/>
+        </w:rPr>
+        <w:t>215</w:t>
+      </w:r>
+      <w:r>
+        <w:rPr>
+          <w:rFonts w:hint="eastAsia"/>
+          <w:sz w:val="24"/>
+          <w:szCs w:val="32"/>
+        </w:rPr>
+        <w:t>-</w:t>
+      </w:r>
+      <w:r>
+        <w:rPr>
+          <w:sz w:val="24"/>
+          <w:szCs w:val="32"/>
+        </w:rPr>
+        <w:t xml:space="preserve">235 </w:t>
+      </w:r>
+      <w:r>
+        <w:rPr>
+          <w:rFonts w:hint="eastAsia"/>
+          <w:sz w:val="24"/>
+          <w:szCs w:val="32"/>
+        </w:rPr>
+        <w:t>或</w:t>
+      </w:r>
+      <w:r>
+        <w:rPr>
+          <w:rFonts w:hint="eastAsia"/>
+          <w:sz w:val="24"/>
+          <w:szCs w:val="32"/>
+        </w:rPr>
+        <w:t xml:space="preserve"> </w:t>
+      </w:r>
+      <w:r>
+        <w:rPr>
+          <w:sz w:val="24"/>
+          <w:szCs w:val="32"/>
+        </w:rPr>
+        <w:t>200-205</w:t>
+      </w:r>
+      <w:r>
+        <w:rPr>
+          <w:rFonts w:hint="eastAsia"/>
+          <w:sz w:val="24"/>
+          <w:szCs w:val="32"/>
+        </w:rPr>
+        <w:t>-</w:t>
+      </w:r>
+      <w:r>
+        <w:rPr>
+          <w:sz w:val="24"/>
+          <w:szCs w:val="32"/>
+        </w:rPr>
+        <w:t>220</w:t>
+      </w:r>
+      <w:r>
+        <w:rPr>
+          <w:rFonts w:hint="eastAsia"/>
+          <w:sz w:val="24"/>
+          <w:szCs w:val="32"/>
+        </w:rPr>
+        <w:t>-</w:t>
+      </w:r>
+      <w:r>
+        <w:rPr>
+          <w:sz w:val="24"/>
+          <w:szCs w:val="32"/>
+        </w:rPr>
+        <w:t>235</w:t>
+      </w:r>
+    </w:p>
+    <w:p>
+      <w:pPr>
+        <w:rPr>
+          <w:sz w:val="24"/>
+          <w:szCs w:val="32"/>
+        </w:rPr>
+      </w:pPr>
+      <w:r>
+        <w:rPr>
+          <w:rFonts w:hint="eastAsia"/>
+          <w:sz w:val="24"/>
+          <w:szCs w:val="32"/>
+        </w:rPr>
+        <w:t>不过</w:t>
+      </w:r>
+      <w:r>
+        <w:rPr>
+          <w:rFonts w:hint="eastAsia"/>
+          <w:sz w:val="24"/>
+          <w:szCs w:val="32"/>
+        </w:rPr>
+        <w:t xml:space="preserve"> </w:t>
+      </w:r>
+      <w:r>
+        <w:rPr>
+          <w:rFonts w:hint="eastAsia"/>
+          <w:sz w:val="24"/>
+          <w:szCs w:val="32"/>
+        </w:rPr>
+        <w:t>对于</w:t>
+      </w:r>
+      <w:r>
+        <w:rPr>
+          <w:rFonts w:hint="eastAsia"/>
+          <w:sz w:val="24"/>
+          <w:szCs w:val="32"/>
+        </w:rPr>
+        <w:t>A</w:t>
+      </w:r>
+      <w:r>
+        <w:rPr>
+          <w:sz w:val="24"/>
+          <w:szCs w:val="32"/>
+        </w:rPr>
+        <w:t xml:space="preserve">DAS </w:t>
+      </w:r>
+      <w:r>
+        <w:rPr>
+          <w:rFonts w:hint="eastAsia"/>
+          <w:sz w:val="24"/>
+          <w:szCs w:val="32"/>
+        </w:rPr>
+        <w:t>应用来说只关心一些预测的路线，因此在路线的处理上就显得方便多了。在</w:t>
+      </w:r>
+      <w:r>
+        <w:rPr>
+          <w:rFonts w:hint="eastAsia"/>
+          <w:sz w:val="24"/>
+          <w:szCs w:val="32"/>
+        </w:rPr>
+        <w:t>Horzion</w:t>
+      </w:r>
+      <w:r>
+        <w:rPr>
+          <w:rFonts w:hint="eastAsia"/>
+          <w:sz w:val="24"/>
+          <w:szCs w:val="32"/>
+        </w:rPr>
+        <w:t>数据提供者中，所有的</w:t>
+      </w:r>
+      <w:r>
+        <w:rPr>
+          <w:rFonts w:hint="eastAsia"/>
+          <w:sz w:val="24"/>
+          <w:szCs w:val="32"/>
+        </w:rPr>
+        <w:t>path</w:t>
+      </w:r>
+      <w:r>
+        <w:rPr>
+          <w:rFonts w:hint="eastAsia"/>
+          <w:sz w:val="24"/>
+          <w:szCs w:val="32"/>
+        </w:rPr>
+        <w:t>的构建都是来自地图数据库</w:t>
+      </w:r>
+      <w:r>
+        <w:rPr>
+          <w:rFonts w:hint="eastAsia"/>
+          <w:sz w:val="24"/>
+          <w:szCs w:val="32"/>
+        </w:rPr>
+        <w:t>以及其周边关联模块，但对于</w:t>
+      </w:r>
+      <w:r>
+        <w:rPr>
+          <w:rFonts w:hint="eastAsia"/>
+          <w:sz w:val="24"/>
+          <w:szCs w:val="32"/>
+        </w:rPr>
+        <w:t>A</w:t>
+      </w:r>
+      <w:r>
+        <w:rPr>
+          <w:sz w:val="24"/>
+          <w:szCs w:val="32"/>
+        </w:rPr>
+        <w:t xml:space="preserve">DAS </w:t>
+      </w:r>
+      <w:r>
+        <w:rPr>
+          <w:rFonts w:hint="eastAsia"/>
+          <w:sz w:val="24"/>
+          <w:szCs w:val="32"/>
+        </w:rPr>
+        <w:t>应用来说，每条</w:t>
+      </w:r>
+      <w:r>
+        <w:rPr>
+          <w:rFonts w:hint="eastAsia"/>
+          <w:sz w:val="24"/>
+          <w:szCs w:val="32"/>
+        </w:rPr>
+        <w:t>path</w:t>
+      </w:r>
+      <w:r>
+        <w:rPr>
+          <w:rFonts w:hint="eastAsia"/>
+          <w:sz w:val="24"/>
+          <w:szCs w:val="32"/>
+        </w:rPr>
+        <w:t>都视为单一实体</w:t>
+      </w:r>
+    </w:p>
+    <w:p>
+      <w:pPr>
+        <w:rPr>
+          <w:sz w:val="24"/>
+          <w:szCs w:val="32"/>
+        </w:rPr>
+      </w:pPr>
+    </w:p>
+    <w:p>
+      <w:pPr>
+        <w:rPr>
+          <w:sz w:val="24"/>
+          <w:szCs w:val="32"/>
+        </w:rPr>
+      </w:pPr>
+      <w:r>
+        <w:rPr>
+          <w:rFonts w:hint="eastAsia"/>
+          <w:sz w:val="24"/>
+          <w:szCs w:val="32"/>
+        </w:rPr>
+        <w:t>回到我们最初的例子中，通过查询路线特征，应用可以很容易分辨出</w:t>
+      </w:r>
+      <w:r>
+        <w:rPr>
+          <w:rFonts w:hint="eastAsia"/>
+          <w:sz w:val="24"/>
+          <w:szCs w:val="32"/>
+        </w:rPr>
+        <w:t>path</w:t>
+      </w:r>
+      <w:r>
+        <w:rPr>
+          <w:sz w:val="24"/>
+          <w:szCs w:val="32"/>
+        </w:rPr>
+        <w:t>3</w:t>
+      </w:r>
+      <w:r>
+        <w:rPr>
+          <w:rFonts w:hint="eastAsia"/>
+          <w:sz w:val="24"/>
+          <w:szCs w:val="32"/>
+        </w:rPr>
+        <w:t>和</w:t>
+      </w:r>
+      <w:r>
+        <w:rPr>
+          <w:rFonts w:hint="eastAsia"/>
+          <w:sz w:val="24"/>
+          <w:szCs w:val="32"/>
+        </w:rPr>
+        <w:t>path</w:t>
+      </w:r>
+      <w:r>
+        <w:rPr>
+          <w:sz w:val="24"/>
+          <w:szCs w:val="32"/>
+        </w:rPr>
+        <w:t>5</w:t>
+      </w:r>
+      <w:r>
+        <w:rPr>
+          <w:rFonts w:hint="eastAsia"/>
+          <w:sz w:val="24"/>
+          <w:szCs w:val="32"/>
+        </w:rPr>
+        <w:t>上的特有信号灯。不过这里不一定能确定这两条路上交通信号是否一致。对于大多数应用来说，</w:t>
+      </w:r>
+      <w:r>
+        <w:rPr>
+          <w:rFonts w:hint="eastAsia"/>
+          <w:sz w:val="24"/>
+          <w:szCs w:val="32"/>
+        </w:rPr>
+        <w:t>这种信息对于车辆来说其实是不重要的，因为只有车前的信号与距离车的距离才是车辆所关心的。</w:t>
+      </w:r>
+    </w:p>
+    <w:p>
+      <w:pPr>
+        <w:rPr>
+          <w:sz w:val="24"/>
+          <w:szCs w:val="32"/>
+        </w:rPr>
+      </w:pPr>
+    </w:p>
+    <w:p>
+      <w:pPr>
+        <w:rPr>
+          <w:sz w:val="24"/>
+          <w:szCs w:val="32"/>
+        </w:rPr>
+      </w:pPr>
+      <w:r>
+        <w:rPr>
+          <w:rFonts w:hint="eastAsia"/>
+          <w:sz w:val="24"/>
+          <w:szCs w:val="32"/>
+        </w:rPr>
+        <w:t>在图</w:t>
+      </w:r>
+      <w:r>
+        <w:rPr>
+          <w:rFonts w:hint="eastAsia"/>
+          <w:sz w:val="24"/>
+          <w:szCs w:val="32"/>
+        </w:rPr>
+        <w:t>1</w:t>
+      </w:r>
+      <w:r>
+        <w:rPr>
+          <w:sz w:val="24"/>
+          <w:szCs w:val="32"/>
+        </w:rPr>
+        <w:t>2</w:t>
+      </w:r>
+      <w:r>
+        <w:rPr>
+          <w:rFonts w:hint="eastAsia"/>
+          <w:sz w:val="24"/>
+          <w:szCs w:val="32"/>
+        </w:rPr>
+        <w:t>中显示了纯</w:t>
+      </w:r>
+      <w:r>
+        <w:rPr>
+          <w:rFonts w:hint="eastAsia"/>
+          <w:sz w:val="24"/>
+          <w:szCs w:val="32"/>
+        </w:rPr>
+        <w:t>Path</w:t>
+      </w:r>
+      <w:r>
+        <w:rPr>
+          <w:rFonts w:hint="eastAsia"/>
+          <w:sz w:val="24"/>
+          <w:szCs w:val="32"/>
+        </w:rPr>
+        <w:t>的信息</w:t>
+      </w:r>
+      <w:r>
+        <w:rPr>
+          <w:rFonts w:hint="eastAsia"/>
+          <w:sz w:val="24"/>
+          <w:szCs w:val="32"/>
+        </w:rPr>
+        <w:t>，其中包含了</w:t>
+      </w:r>
+      <w:r>
+        <w:rPr>
+          <w:rFonts w:hint="eastAsia"/>
+          <w:sz w:val="24"/>
+          <w:szCs w:val="32"/>
+        </w:rPr>
+        <w:t>大量冗余信息。举个例子，</w:t>
+      </w:r>
+      <w:r>
+        <w:rPr>
+          <w:rFonts w:hint="eastAsia"/>
+          <w:sz w:val="24"/>
+          <w:szCs w:val="32"/>
+        </w:rPr>
+        <w:t>5</w:t>
+      </w:r>
+      <w:r>
+        <w:rPr>
+          <w:rFonts w:hint="eastAsia"/>
+          <w:sz w:val="24"/>
+          <w:szCs w:val="32"/>
+        </w:rPr>
+        <w:t>条路线都有相同的起始点。假如传输通道或带宽过低的话，那么</w:t>
+      </w:r>
+      <w:r>
+        <w:rPr>
+          <w:rFonts w:hint="eastAsia"/>
+          <w:sz w:val="24"/>
+          <w:szCs w:val="32"/>
+        </w:rPr>
+        <w:t>A</w:t>
+      </w:r>
+      <w:r>
+        <w:rPr>
+          <w:sz w:val="24"/>
+          <w:szCs w:val="32"/>
+        </w:rPr>
+        <w:t>DAS H</w:t>
+      </w:r>
+      <w:r>
+        <w:rPr>
+          <w:rFonts w:hint="eastAsia"/>
+          <w:sz w:val="24"/>
+          <w:szCs w:val="32"/>
+        </w:rPr>
+        <w:t>orizon</w:t>
+      </w:r>
+      <w:r>
+        <w:rPr>
+          <w:rFonts w:hint="eastAsia"/>
+          <w:sz w:val="24"/>
+          <w:szCs w:val="32"/>
+        </w:rPr>
+        <w:t>就非常没有必要传输这些信息了。如要传输，则需要提供</w:t>
+      </w:r>
+      <w:r>
+        <w:rPr>
+          <w:rFonts w:hint="eastAsia"/>
+          <w:sz w:val="24"/>
+          <w:szCs w:val="32"/>
+        </w:rPr>
+        <w:t>比数据要求上更高的带宽。</w:t>
+      </w:r>
+    </w:p>
+    <w:p>
+      <w:pPr>
+        <w:rPr>
+          <w:sz w:val="24"/>
+          <w:szCs w:val="32"/>
+        </w:rPr>
+      </w:pPr>
+      <w:r>
+        <w:rPr>
+          <w:rFonts w:hint="eastAsia"/>
+          <w:sz w:val="24"/>
+          <w:szCs w:val="32"/>
+        </w:rPr>
+        <w:t>优化的</w:t>
+      </w:r>
+      <w:r>
+        <w:rPr>
+          <w:rFonts w:hint="eastAsia"/>
+          <w:sz w:val="24"/>
+          <w:szCs w:val="32"/>
+        </w:rPr>
+        <w:t>Path</w:t>
+      </w:r>
+      <w:r>
+        <w:rPr>
+          <w:rFonts w:hint="eastAsia"/>
+          <w:sz w:val="24"/>
+          <w:szCs w:val="32"/>
+        </w:rPr>
+        <w:t>在</w:t>
+      </w:r>
+      <w:r>
+        <w:rPr>
+          <w:rFonts w:hint="eastAsia"/>
+          <w:sz w:val="24"/>
+          <w:szCs w:val="32"/>
+        </w:rPr>
+        <w:t>A</w:t>
+      </w:r>
+      <w:r>
+        <w:rPr>
+          <w:sz w:val="24"/>
+          <w:szCs w:val="32"/>
+        </w:rPr>
+        <w:t>DASIS v3</w:t>
+      </w:r>
+      <w:r>
+        <w:rPr>
+          <w:rFonts w:hint="eastAsia"/>
+          <w:sz w:val="24"/>
+          <w:szCs w:val="32"/>
+        </w:rPr>
+        <w:t>中有所减少。</w:t>
+      </w:r>
+    </w:p>
+    <w:p>
+      <w:pPr>
+        <w:rPr>
+          <w:sz w:val="24"/>
+          <w:szCs w:val="32"/>
+        </w:rPr>
+      </w:pPr>
+    </w:p>
+    <w:p>
+      <w:pPr>
+        <w:rPr>
+          <w:rFonts w:hint="eastAsia"/>
+          <w:sz w:val="24"/>
+          <w:szCs w:val="32"/>
+        </w:rPr>
+      </w:pPr>
+      <w:r>
+        <w:rPr>
+          <w:rFonts w:hint="eastAsia"/>
+          <w:sz w:val="24"/>
+          <w:szCs w:val="32"/>
+        </w:rPr>
+        <w:t>2</w:t>
+      </w:r>
+      <w:r>
+        <w:rPr>
+          <w:sz w:val="24"/>
+          <w:szCs w:val="32"/>
+        </w:rPr>
+        <w:t>.3.3 ADAS H</w:t>
+      </w:r>
+      <w:r>
+        <w:rPr>
+          <w:rFonts w:hint="eastAsia"/>
+          <w:sz w:val="24"/>
+          <w:szCs w:val="32"/>
+        </w:rPr>
+        <w:t>orizon</w:t>
+      </w:r>
+      <w:r>
+        <w:rPr>
+          <w:rFonts w:hint="eastAsia"/>
+          <w:sz w:val="24"/>
+          <w:szCs w:val="32"/>
+        </w:rPr>
+        <w:t>中优化</w:t>
+      </w:r>
+      <w:r>
+        <w:rPr>
+          <w:rFonts w:hint="eastAsia"/>
+          <w:sz w:val="24"/>
+          <w:szCs w:val="32"/>
+        </w:rPr>
+        <w:t>Path</w:t>
+      </w:r>
+      <w:r>
+        <w:rPr>
+          <w:rFonts w:hint="eastAsia"/>
+          <w:sz w:val="24"/>
+          <w:szCs w:val="32"/>
+        </w:rPr>
+        <w:t>的特征说明</w:t>
       </w:r>
     </w:p>
     <w:sectPr>
@@ -14943,6 +16337,44 @@
     </w:sectPr>
   </w:body>
 </w:document>
+</file>
+
+<file path=word/endnotes.xml><?xml version="1.0" encoding="utf-8"?>
+<w:endnotes xmlns:wpc="http://schemas.microsoft.com/office/word/2010/wordprocessingCanvas" xmlns:cx="http://schemas.microsoft.com/office/drawing/2014/chartex" xmlns:cx1="http://schemas.microsoft.com/office/drawing/2015/9/8/chartex" xmlns:cx2="http://schemas.microsoft.com/office/drawing/2015/10/21/chartex" xmlns:cx3="http://schemas.microsoft.com/office/drawing/2016/5/9/chartex" xmlns:cx4="http://schemas.microsoft.com/office/drawing/2016/5/10/chartex" xmlns:cx5="http://schemas.microsoft.com/office/drawing/2016/5/11/chartex" xmlns:cx6="http://schemas.microsoft.com/office/drawing/2016/5/12/chartex" xmlns:cx7="http://schemas.microsoft.com/office/drawing/2016/5/13/chartex" xmlns:cx8="http://schemas.microsoft.com/office/drawing/2016/5/14/chartex" xmlns:mc="http://schemas.openxmlformats.org/markup-compatibility/2006" xmlns:aink="http://schemas.microsoft.com/office/drawing/2016/ink" xmlns:am3d="http://schemas.microsoft.com/office/drawing/2017/model3d" xmlns:o="urn:schemas-microsoft-com:office:office" xmlns:r="http://schemas.openxmlformats.org/officeDocument/2006/relationships" xmlns:m="http://schemas.openxmlformats.org/officeDocument/2006/math" xmlns:v="urn:schemas-microsoft-com:vml" xmlns:wp14="http://schemas.microsoft.com/office/word/2010/wordprocessingDrawing" xmlns:wp="http://schemas.openxmlformats.org/drawingml/2006/wordprocessingDrawing" xmlns:w10="urn:schemas-microsoft-com:office:word" xmlns:w="http://schemas.openxmlformats.org/wordprocessingml/2006/main" xmlns:w14="http://schemas.microsoft.com/office/word/2010/wordml" xmlns:w15="http://schemas.microsoft.com/office/word/2012/wordml" xmlns:w16cex="http://schemas.microsoft.com/office/word/2018/wordml/cex" xmlns:w16cid="http://schemas.microsoft.com/office/word/2016/wordml/cid" xmlns:w16="http://schemas.microsoft.com/office/word/2018/wordml" xmlns:w16sdtdh="http://schemas.microsoft.com/office/word/2020/wordml/sdtdatahash" xmlns:w16se="http://schemas.microsoft.com/office/word/2015/wordml/symex" xmlns:wpg="http://schemas.microsoft.com/office/word/2010/wordprocessingGroup" xmlns:wpi="http://schemas.microsoft.com/office/word/2010/wordprocessingInk" xmlns:wne="http://schemas.microsoft.com/office/word/2006/wordml" xmlns:wps="http://schemas.microsoft.com/office/word/2010/wordprocessingShape" mc:Ignorable="w14 w15 w16se w16cid w16 w16cex w16sdtdh wp14">
+  <w:endnote w:type="separator" w:id="-1">
+    <w:p>
+      <w:r>
+        <w:separator/>
+      </w:r>
+    </w:p>
+  </w:endnote>
+  <w:endnote w:type="continuationSeparator" w:id="0">
+    <w:p>
+      <w:r>
+        <w:continuationSeparator/>
+      </w:r>
+    </w:p>
+  </w:endnote>
+</w:endnotes>
+</file>
+
+<file path=word/footnotes.xml><?xml version="1.0" encoding="utf-8"?>
+<w:footnotes xmlns:wpc="http://schemas.microsoft.com/office/word/2010/wordprocessingCanvas" xmlns:cx="http://schemas.microsoft.com/office/drawing/2014/chartex" xmlns:cx1="http://schemas.microsoft.com/office/drawing/2015/9/8/chartex" xmlns:cx2="http://schemas.microsoft.com/office/drawing/2015/10/21/chartex" xmlns:cx3="http://schemas.microsoft.com/office/drawing/2016/5/9/chartex" xmlns:cx4="http://schemas.microsoft.com/office/drawing/2016/5/10/chartex" xmlns:cx5="http://schemas.microsoft.com/office/drawing/2016/5/11/chartex" xmlns:cx6="http://schemas.microsoft.com/office/drawing/2016/5/12/chartex" xmlns:cx7="http://schemas.microsoft.com/office/drawing/2016/5/13/chartex" xmlns:cx8="http://schemas.microsoft.com/office/drawing/2016/5/14/chartex" xmlns:mc="http://schemas.openxmlformats.org/markup-compatibility/2006" xmlns:aink="http://schemas.microsoft.com/office/drawing/2016/ink" xmlns:am3d="http://schemas.microsoft.com/office/drawing/2017/model3d" xmlns:o="urn:schemas-microsoft-com:office:office" xmlns:r="http://schemas.openxmlformats.org/officeDocument/2006/relationships" xmlns:m="http://schemas.openxmlformats.org/officeDocument/2006/math" xmlns:v="urn:schemas-microsoft-com:vml" xmlns:wp14="http://schemas.microsoft.com/office/word/2010/wordprocessingDrawing" xmlns:wp="http://schemas.openxmlformats.org/drawingml/2006/wordprocessingDrawing" xmlns:w10="urn:schemas-microsoft-com:office:word" xmlns:w="http://schemas.openxmlformats.org/wordprocessingml/2006/main" xmlns:w14="http://schemas.microsoft.com/office/word/2010/wordml" xmlns:w15="http://schemas.microsoft.com/office/word/2012/wordml" xmlns:w16cex="http://schemas.microsoft.com/office/word/2018/wordml/cex" xmlns:w16cid="http://schemas.microsoft.com/office/word/2016/wordml/cid" xmlns:w16="http://schemas.microsoft.com/office/word/2018/wordml" xmlns:w16sdtdh="http://schemas.microsoft.com/office/word/2020/wordml/sdtdatahash" xmlns:w16se="http://schemas.microsoft.com/office/word/2015/wordml/symex" xmlns:wpg="http://schemas.microsoft.com/office/word/2010/wordprocessingGroup" xmlns:wpi="http://schemas.microsoft.com/office/word/2010/wordprocessingInk" xmlns:wne="http://schemas.microsoft.com/office/word/2006/wordml" xmlns:wps="http://schemas.microsoft.com/office/word/2010/wordprocessingShape" mc:Ignorable="w14 w15 w16se w16cid w16 w16cex w16sdtdh wp14">
+  <w:footnote w:type="separator" w:id="-1">
+    <w:p>
+      <w:r>
+        <w:separator/>
+      </w:r>
+    </w:p>
+  </w:footnote>
+  <w:footnote w:type="continuationSeparator" w:id="0">
+    <w:p>
+      <w:r>
+        <w:continuationSeparator/>
+      </w:r>
+    </w:p>
+  </w:footnote>
+</w:footnotes>
 </file>
 
 <file path=word/numbering.xml><?xml version="1.0" encoding="utf-8"?>
@@ -15585,6 +17017,67 @@
       <w:ind w:firstLineChars="200" w:firstLine="420"/>
     </w:pPr>
   </w:style>
+  <w:style w:type="paragraph" w:styleId="a4">
+    <w:name w:val="header"/>
+    <w:basedOn w:val="a"/>
+    <w:link w:val="a5"/>
+    <w:rsid w:val="002A5648"/>
+    <w:pPr>
+      <w:pBdr>
+        <w:bottom w:val="single" w:sz="6" w:space="1" w:color="auto"/>
+      </w:pBdr>
+      <w:tabs>
+        <w:tab w:val="center" w:pos="4153"/>
+        <w:tab w:val="right" w:pos="8306"/>
+      </w:tabs>
+      <w:snapToGrid w:val="0"/>
+      <w:jc w:val="center"/>
+    </w:pPr>
+    <w:rPr>
+      <w:sz w:val="18"/>
+      <w:szCs w:val="18"/>
+    </w:rPr>
+  </w:style>
+  <w:style w:type="character" w:customStyle="1" w:styleId="a5">
+    <w:name w:val="页眉 字符"/>
+    <w:basedOn w:val="a0"/>
+    <w:link w:val="a4"/>
+    <w:rsid w:val="002A5648"/>
+    <w:rPr>
+      <w:kern w:val="2"/>
+      <w:sz w:val="18"/>
+      <w:szCs w:val="18"/>
+    </w:rPr>
+  </w:style>
+  <w:style w:type="paragraph" w:styleId="a6">
+    <w:name w:val="footer"/>
+    <w:basedOn w:val="a"/>
+    <w:link w:val="a7"/>
+    <w:rsid w:val="002A5648"/>
+    <w:pPr>
+      <w:tabs>
+        <w:tab w:val="center" w:pos="4153"/>
+        <w:tab w:val="right" w:pos="8306"/>
+      </w:tabs>
+      <w:snapToGrid w:val="0"/>
+      <w:jc w:val="left"/>
+    </w:pPr>
+    <w:rPr>
+      <w:sz w:val="18"/>
+      <w:szCs w:val="18"/>
+    </w:rPr>
+  </w:style>
+  <w:style w:type="character" w:customStyle="1" w:styleId="a7">
+    <w:name w:val="页脚 字符"/>
+    <w:basedOn w:val="a0"/>
+    <w:link w:val="a6"/>
+    <w:rsid w:val="002A5648"/>
+    <w:rPr>
+      <w:kern w:val="2"/>
+      <w:sz w:val="18"/>
+      <w:szCs w:val="18"/>
+    </w:rPr>
+  </w:style>
 </w:styles>
 </file>
 

</xml_diff>

<commit_message>
next is  3.1 Path
</commit_message>
<xml_diff>
--- a/doc/Map_Doc_译文.docx
+++ b/doc/Map_Doc_译文.docx
@@ -1562,18 +1562,8 @@
           <w:sz w:val="24"/>
           <w:szCs w:val="32"/>
         </w:rPr>
-        <w:t xml:space="preserve">ADAS </w:t>
-      </w:r>
-      <w:proofErr w:type="spellStart"/>
-      <w:r>
-        <w:rPr>
-          <w:rFonts w:hint="eastAsia"/>
-          <w:sz w:val="24"/>
-          <w:szCs w:val="32"/>
-        </w:rPr>
-        <w:t>Hozrizon</w:t>
-      </w:r>
-      <w:proofErr w:type="spellEnd"/>
+        <w:t>ADAS Hozrizon</w:t>
+      </w:r>
       <w:r>
         <w:rPr>
           <w:rFonts w:hint="eastAsia"/>
@@ -4367,9 +4357,771 @@
           <w:sz w:val="24"/>
           <w:szCs w:val="32"/>
         </w:rPr>
+        <w:t xml:space="preserve"> P</w:t>
+      </w:r>
+      <w:r>
+        <w:rPr>
+          <w:rFonts w:hint="eastAsia"/>
+          <w:sz w:val="24"/>
+          <w:szCs w:val="32"/>
+        </w:rPr>
+        <w:t>rivider</w:t>
+      </w:r>
+      <w:r>
+        <w:rPr>
+          <w:rFonts w:hint="eastAsia"/>
+          <w:sz w:val="24"/>
+          <w:szCs w:val="32"/>
+        </w:rPr>
+        <w:t>（</w:t>
+      </w:r>
+      <w:r>
+        <w:rPr>
+          <w:sz w:val="24"/>
+          <w:szCs w:val="32"/>
+        </w:rPr>
+        <w:t>AV3HP</w:t>
+      </w:r>
+      <w:r>
+        <w:rPr>
+          <w:rFonts w:hint="eastAsia"/>
+          <w:sz w:val="24"/>
+          <w:szCs w:val="32"/>
+        </w:rPr>
+        <w:t>）：视野数据提供者，</w:t>
+      </w:r>
+      <w:r>
+        <w:rPr>
+          <w:rFonts w:hint="eastAsia"/>
+          <w:sz w:val="24"/>
+          <w:szCs w:val="32"/>
+        </w:rPr>
+        <w:t>A</w:t>
+      </w:r>
+      <w:r>
+        <w:rPr>
+          <w:sz w:val="24"/>
+          <w:szCs w:val="32"/>
+        </w:rPr>
+        <w:t>DAS</w:t>
+      </w:r>
+      <w:r>
+        <w:rPr>
+          <w:rFonts w:hint="eastAsia"/>
+          <w:sz w:val="24"/>
+          <w:szCs w:val="32"/>
+        </w:rPr>
+        <w:t>软件的一部分，用于生成</w:t>
+      </w:r>
+      <w:r>
+        <w:rPr>
+          <w:rFonts w:hint="eastAsia"/>
+          <w:sz w:val="24"/>
+          <w:szCs w:val="32"/>
+        </w:rPr>
+        <w:t>A</w:t>
+      </w:r>
+      <w:r>
+        <w:rPr>
+          <w:sz w:val="24"/>
+          <w:szCs w:val="32"/>
+        </w:rPr>
+        <w:t>DAS H</w:t>
+      </w:r>
+      <w:r>
+        <w:rPr>
+          <w:rFonts w:hint="eastAsia"/>
+          <w:sz w:val="24"/>
+          <w:szCs w:val="32"/>
+        </w:rPr>
+        <w:t>orizon</w:t>
+      </w:r>
+      <w:r>
+        <w:rPr>
+          <w:rFonts w:hint="eastAsia"/>
+          <w:sz w:val="24"/>
+          <w:szCs w:val="32"/>
+        </w:rPr>
+        <w:t>数据，并提供给其他应用</w:t>
+      </w:r>
+    </w:p>
+    <w:p>
+      <w:pPr>
+        <w:tabs>
+          <w:tab w:val="left" w:pos="312"/>
+        </w:tabs>
+        <w:rPr>
+          <w:sz w:val="24"/>
+          <w:szCs w:val="32"/>
+        </w:rPr>
+      </w:pPr>
+      <w:r>
+        <w:rPr>
+          <w:rFonts w:hint="eastAsia"/>
+          <w:sz w:val="24"/>
+          <w:szCs w:val="32"/>
+        </w:rPr>
+        <w:t>H</w:t>
+      </w:r>
+      <w:r>
+        <w:rPr>
+          <w:sz w:val="24"/>
+          <w:szCs w:val="32"/>
+        </w:rPr>
+        <w:t>orizon R</w:t>
+      </w:r>
+      <w:r>
+        <w:rPr>
+          <w:rFonts w:hint="eastAsia"/>
+          <w:sz w:val="24"/>
+          <w:szCs w:val="32"/>
+        </w:rPr>
+        <w:t>e</w:t>
+      </w:r>
+      <w:r>
+        <w:rPr>
+          <w:sz w:val="24"/>
+          <w:szCs w:val="32"/>
+        </w:rPr>
+        <w:t>constructor</w:t>
+      </w:r>
+      <w:r>
+        <w:rPr>
+          <w:rFonts w:hint="eastAsia"/>
+          <w:sz w:val="24"/>
+          <w:szCs w:val="32"/>
+        </w:rPr>
+        <w:t>（</w:t>
+      </w:r>
+      <w:r>
+        <w:rPr>
+          <w:rFonts w:hint="eastAsia"/>
+          <w:sz w:val="24"/>
+          <w:szCs w:val="32"/>
+        </w:rPr>
+        <w:t>Av</w:t>
+      </w:r>
+      <w:r>
+        <w:rPr>
+          <w:sz w:val="24"/>
+          <w:szCs w:val="32"/>
+        </w:rPr>
+        <w:t>3HR</w:t>
+      </w:r>
+      <w:r>
+        <w:rPr>
+          <w:rFonts w:hint="eastAsia"/>
+          <w:sz w:val="24"/>
+          <w:szCs w:val="32"/>
+        </w:rPr>
+        <w:t>）：重够了</w:t>
+      </w:r>
+      <w:r>
+        <w:rPr>
+          <w:sz w:val="24"/>
+          <w:szCs w:val="32"/>
+        </w:rPr>
+        <w:t>Av3</w:t>
+      </w:r>
+      <w:r>
+        <w:rPr>
+          <w:rFonts w:hint="eastAsia"/>
+          <w:sz w:val="24"/>
+          <w:szCs w:val="32"/>
+        </w:rPr>
+        <w:t>的结构与接口，并命名为</w:t>
+      </w:r>
+      <w:r>
+        <w:rPr>
+          <w:rFonts w:hint="eastAsia"/>
+          <w:sz w:val="24"/>
+          <w:szCs w:val="32"/>
+        </w:rPr>
+        <w:t>Av</w:t>
+      </w:r>
+      <w:r>
+        <w:rPr>
+          <w:sz w:val="24"/>
+          <w:szCs w:val="32"/>
+        </w:rPr>
+        <w:t>3HP</w:t>
+      </w:r>
+    </w:p>
+    <w:p>
+      <w:pPr>
+        <w:tabs>
+          <w:tab w:val="left" w:pos="312"/>
+        </w:tabs>
+        <w:rPr>
+          <w:sz w:val="24"/>
+          <w:szCs w:val="32"/>
+        </w:rPr>
+      </w:pPr>
+      <w:r>
+        <w:rPr>
+          <w:rFonts w:hint="eastAsia"/>
+          <w:sz w:val="24"/>
+          <w:szCs w:val="32"/>
+        </w:rPr>
+        <w:t>Network</w:t>
+      </w:r>
+      <w:r>
+        <w:rPr>
+          <w:sz w:val="24"/>
+          <w:szCs w:val="32"/>
+        </w:rPr>
         <w:t xml:space="preserve"> </w:t>
       </w:r>
-      <w:proofErr w:type="spellStart"/>
+      <w:r>
+        <w:rPr>
+          <w:rFonts w:hint="eastAsia"/>
+          <w:sz w:val="24"/>
+          <w:szCs w:val="32"/>
+        </w:rPr>
+        <w:t>of</w:t>
+      </w:r>
+      <w:r>
+        <w:rPr>
+          <w:sz w:val="24"/>
+          <w:szCs w:val="32"/>
+        </w:rPr>
+        <w:t xml:space="preserve"> Links</w:t>
+      </w:r>
+      <w:r>
+        <w:rPr>
+          <w:rFonts w:hint="eastAsia"/>
+          <w:sz w:val="24"/>
+          <w:szCs w:val="32"/>
+        </w:rPr>
+        <w:t>：各个路段集合，他们之间通过起点与终点链接，构成了</w:t>
+      </w:r>
+      <w:r>
+        <w:rPr>
+          <w:rFonts w:hint="eastAsia"/>
+          <w:sz w:val="24"/>
+          <w:szCs w:val="32"/>
+        </w:rPr>
+        <w:t>道路网。</w:t>
+      </w:r>
+    </w:p>
+    <w:p>
+      <w:pPr>
+        <w:tabs>
+          <w:tab w:val="left" w:pos="312"/>
+        </w:tabs>
+        <w:rPr>
+          <w:sz w:val="24"/>
+          <w:szCs w:val="32"/>
+        </w:rPr>
+      </w:pPr>
+      <w:r>
+        <w:rPr>
+          <w:rFonts w:hint="eastAsia"/>
+          <w:sz w:val="24"/>
+          <w:szCs w:val="32"/>
+        </w:rPr>
+        <w:t>Path</w:t>
+      </w:r>
+      <w:r>
+        <w:rPr>
+          <w:rFonts w:hint="eastAsia"/>
+          <w:sz w:val="24"/>
+          <w:szCs w:val="32"/>
+        </w:rPr>
+        <w:t>：在道路网络上，车辆有可能选择的行驶路线</w:t>
+      </w:r>
+    </w:p>
+    <w:p>
+      <w:pPr>
+        <w:tabs>
+          <w:tab w:val="left" w:pos="312"/>
+        </w:tabs>
+        <w:rPr>
+          <w:sz w:val="24"/>
+          <w:szCs w:val="32"/>
+        </w:rPr>
+      </w:pPr>
+      <w:r>
+        <w:rPr>
+          <w:rFonts w:hint="eastAsia"/>
+          <w:sz w:val="24"/>
+          <w:szCs w:val="32"/>
+        </w:rPr>
+        <w:t>Profile</w:t>
+      </w:r>
+      <w:r>
+        <w:rPr>
+          <w:rFonts w:hint="eastAsia"/>
+          <w:sz w:val="24"/>
+          <w:szCs w:val="32"/>
+        </w:rPr>
+        <w:t>：当前</w:t>
+      </w:r>
+      <w:r>
+        <w:rPr>
+          <w:rFonts w:hint="eastAsia"/>
+          <w:sz w:val="24"/>
+          <w:szCs w:val="32"/>
+        </w:rPr>
+        <w:t>行驶</w:t>
+      </w:r>
+      <w:r>
+        <w:rPr>
+          <w:rFonts w:hint="eastAsia"/>
+          <w:sz w:val="24"/>
+          <w:szCs w:val="32"/>
+        </w:rPr>
+        <w:t>路线上的路线属性与特征描述。</w:t>
+      </w:r>
+    </w:p>
+    <w:p>
+      <w:pPr>
+        <w:tabs>
+          <w:tab w:val="left" w:pos="312"/>
+        </w:tabs>
+        <w:rPr>
+          <w:sz w:val="24"/>
+          <w:szCs w:val="32"/>
+        </w:rPr>
+      </w:pPr>
+      <w:r>
+        <w:rPr>
+          <w:rFonts w:hint="eastAsia"/>
+          <w:sz w:val="24"/>
+          <w:szCs w:val="32"/>
+        </w:rPr>
+        <w:t>Profile</w:t>
+      </w:r>
+      <w:r>
+        <w:rPr>
+          <w:sz w:val="24"/>
+          <w:szCs w:val="32"/>
+        </w:rPr>
+        <w:t xml:space="preserve"> Entry</w:t>
+      </w:r>
+      <w:r>
+        <w:rPr>
+          <w:rFonts w:hint="eastAsia"/>
+          <w:sz w:val="24"/>
+          <w:szCs w:val="32"/>
+        </w:rPr>
+        <w:t>：</w:t>
+      </w:r>
+      <w:r>
+        <w:rPr>
+          <w:rFonts w:hint="eastAsia"/>
+          <w:sz w:val="24"/>
+          <w:szCs w:val="32"/>
+        </w:rPr>
+        <w:t>根据现有经纬度确定的当前行驶路线上的路线属性与特征描述。</w:t>
+      </w:r>
+    </w:p>
+    <w:p>
+      <w:pPr>
+        <w:tabs>
+          <w:tab w:val="left" w:pos="312"/>
+        </w:tabs>
+        <w:rPr>
+          <w:sz w:val="24"/>
+          <w:szCs w:val="32"/>
+        </w:rPr>
+      </w:pPr>
+      <w:r>
+        <w:rPr>
+          <w:rFonts w:hint="eastAsia"/>
+          <w:sz w:val="24"/>
+          <w:szCs w:val="32"/>
+        </w:rPr>
+        <w:t>Profile</w:t>
+      </w:r>
+      <w:r>
+        <w:rPr>
+          <w:sz w:val="24"/>
+          <w:szCs w:val="32"/>
+        </w:rPr>
+        <w:t xml:space="preserve"> T</w:t>
+      </w:r>
+      <w:r>
+        <w:rPr>
+          <w:rFonts w:hint="eastAsia"/>
+          <w:sz w:val="24"/>
+          <w:szCs w:val="32"/>
+        </w:rPr>
+        <w:t>ype</w:t>
+      </w:r>
+      <w:r>
+        <w:rPr>
+          <w:rFonts w:hint="eastAsia"/>
+          <w:sz w:val="24"/>
+          <w:szCs w:val="32"/>
+        </w:rPr>
+        <w:t>：</w:t>
+      </w:r>
+      <w:r>
+        <w:rPr>
+          <w:sz w:val="24"/>
+          <w:szCs w:val="32"/>
+        </w:rPr>
+        <w:t>Profile</w:t>
+      </w:r>
+      <w:r>
+        <w:rPr>
+          <w:rFonts w:hint="eastAsia"/>
+          <w:sz w:val="24"/>
+          <w:szCs w:val="32"/>
+        </w:rPr>
+        <w:t>的类型，比如当前路段的斜坡曲率。</w:t>
+      </w:r>
+    </w:p>
+    <w:p>
+      <w:pPr>
+        <w:rPr>
+          <w:sz w:val="24"/>
+          <w:szCs w:val="32"/>
+        </w:rPr>
+      </w:pPr>
+      <w:r>
+        <w:rPr>
+          <w:sz w:val="24"/>
+          <w:szCs w:val="32"/>
+        </w:rPr>
+        <w:t>S</w:t>
+      </w:r>
+      <w:r>
+        <w:rPr>
+          <w:rFonts w:hint="eastAsia"/>
+          <w:sz w:val="24"/>
+          <w:szCs w:val="32"/>
+        </w:rPr>
+        <w:t>egment</w:t>
+      </w:r>
+      <w:r>
+        <w:rPr>
+          <w:rFonts w:hint="eastAsia"/>
+          <w:sz w:val="24"/>
+          <w:szCs w:val="32"/>
+        </w:rPr>
+        <w:t>：</w:t>
+      </w:r>
+      <w:r>
+        <w:rPr>
+          <w:rFonts w:hint="eastAsia"/>
+          <w:sz w:val="24"/>
+          <w:szCs w:val="32"/>
+        </w:rPr>
+        <w:t>Path</w:t>
+      </w:r>
+      <w:r>
+        <w:rPr>
+          <w:rFonts w:hint="eastAsia"/>
+          <w:sz w:val="24"/>
+          <w:szCs w:val="32"/>
+        </w:rPr>
+        <w:t>上的每一段路段的属性是是</w:t>
+      </w:r>
+      <w:r>
+        <w:rPr>
+          <w:rFonts w:hint="eastAsia"/>
+          <w:sz w:val="24"/>
+          <w:szCs w:val="32"/>
+        </w:rPr>
+        <w:t xml:space="preserve"> </w:t>
+      </w:r>
+      <w:r>
+        <w:rPr>
+          <w:sz w:val="24"/>
+          <w:szCs w:val="32"/>
+        </w:rPr>
+        <w:t>ADAS</w:t>
+      </w:r>
+      <w:r>
+        <w:rPr>
+          <w:rFonts w:hint="eastAsia"/>
+          <w:sz w:val="24"/>
+          <w:szCs w:val="32"/>
+        </w:rPr>
+        <w:t>应用中最重要的部分，这部分没有太大改动。</w:t>
+      </w:r>
+    </w:p>
+    <w:p>
+      <w:pPr>
+        <w:rPr>
+          <w:sz w:val="24"/>
+          <w:szCs w:val="32"/>
+        </w:rPr>
+      </w:pPr>
+      <w:r>
+        <w:rPr>
+          <w:sz w:val="24"/>
+          <w:szCs w:val="32"/>
+        </w:rPr>
+        <w:t>L</w:t>
+      </w:r>
+      <w:r>
+        <w:rPr>
+          <w:rFonts w:hint="eastAsia"/>
+          <w:sz w:val="24"/>
+          <w:szCs w:val="32"/>
+        </w:rPr>
+        <w:t>ink</w:t>
+      </w:r>
+      <w:r>
+        <w:rPr>
+          <w:rFonts w:hint="eastAsia"/>
+          <w:sz w:val="24"/>
+          <w:szCs w:val="32"/>
+        </w:rPr>
+        <w:t>：来自于地图数据库，范围是道路中连接两个岔路口</w:t>
+      </w:r>
+      <w:r>
+        <w:rPr>
+          <w:rFonts w:hint="eastAsia"/>
+          <w:sz w:val="24"/>
+          <w:szCs w:val="32"/>
+        </w:rPr>
+        <w:t>中间的部分</w:t>
+      </w:r>
+    </w:p>
+    <w:p>
+      <w:pPr>
+        <w:rPr>
+          <w:sz w:val="24"/>
+          <w:szCs w:val="32"/>
+        </w:rPr>
+      </w:pPr>
+      <w:r>
+        <w:rPr>
+          <w:rFonts w:hint="eastAsia"/>
+          <w:sz w:val="24"/>
+          <w:szCs w:val="32"/>
+        </w:rPr>
+        <w:t>Most</w:t>
+      </w:r>
+      <w:r>
+        <w:rPr>
+          <w:sz w:val="24"/>
+          <w:szCs w:val="32"/>
+        </w:rPr>
+        <w:t xml:space="preserve"> P</w:t>
+      </w:r>
+      <w:r>
+        <w:rPr>
+          <w:rFonts w:hint="eastAsia"/>
+          <w:sz w:val="24"/>
+          <w:szCs w:val="32"/>
+        </w:rPr>
+        <w:t>refered</w:t>
+      </w:r>
+      <w:r>
+        <w:rPr>
+          <w:sz w:val="24"/>
+          <w:szCs w:val="32"/>
+        </w:rPr>
+        <w:t xml:space="preserve"> P</w:t>
+      </w:r>
+      <w:r>
+        <w:rPr>
+          <w:rFonts w:hint="eastAsia"/>
+          <w:sz w:val="24"/>
+          <w:szCs w:val="32"/>
+        </w:rPr>
+        <w:t>ath</w:t>
+      </w:r>
+      <w:r>
+        <w:rPr>
+          <w:rFonts w:hint="eastAsia"/>
+          <w:sz w:val="24"/>
+          <w:szCs w:val="32"/>
+        </w:rPr>
+        <w:t>（</w:t>
+      </w:r>
+      <w:r>
+        <w:rPr>
+          <w:rFonts w:hint="eastAsia"/>
+          <w:sz w:val="24"/>
+          <w:szCs w:val="32"/>
+        </w:rPr>
+        <w:t>M</w:t>
+      </w:r>
+      <w:r>
+        <w:rPr>
+          <w:sz w:val="24"/>
+          <w:szCs w:val="32"/>
+        </w:rPr>
+        <w:t>PP,formerly Most probable Path</w:t>
+      </w:r>
+      <w:r>
+        <w:rPr>
+          <w:rFonts w:hint="eastAsia"/>
+          <w:sz w:val="24"/>
+          <w:szCs w:val="32"/>
+        </w:rPr>
+        <w:t>）：某条道路上车辆的偏好路线，这些路线可能</w:t>
+      </w:r>
+      <w:r>
+        <w:rPr>
+          <w:rFonts w:hint="eastAsia"/>
+          <w:sz w:val="24"/>
+          <w:szCs w:val="32"/>
+        </w:rPr>
+        <w:t>是其他路线组合而来。</w:t>
+      </w:r>
+    </w:p>
+    <w:p>
+      <w:pPr>
+        <w:rPr>
+          <w:sz w:val="24"/>
+          <w:szCs w:val="32"/>
+        </w:rPr>
+      </w:pPr>
+      <w:r>
+        <w:rPr>
+          <w:rFonts w:hint="eastAsia"/>
+          <w:sz w:val="24"/>
+          <w:szCs w:val="32"/>
+        </w:rPr>
+        <w:t>Root</w:t>
+      </w:r>
+      <w:r>
+        <w:rPr>
+          <w:sz w:val="24"/>
+          <w:szCs w:val="32"/>
+        </w:rPr>
+        <w:t xml:space="preserve"> P</w:t>
+      </w:r>
+      <w:r>
+        <w:rPr>
+          <w:rFonts w:hint="eastAsia"/>
+          <w:sz w:val="24"/>
+          <w:szCs w:val="32"/>
+        </w:rPr>
+        <w:t>ath</w:t>
+      </w:r>
+      <w:r>
+        <w:rPr>
+          <w:rFonts w:hint="eastAsia"/>
+          <w:sz w:val="24"/>
+          <w:szCs w:val="32"/>
+        </w:rPr>
+        <w:t>：根</w:t>
+      </w:r>
+      <w:r>
+        <w:rPr>
+          <w:rFonts w:hint="eastAsia"/>
+          <w:sz w:val="24"/>
+          <w:szCs w:val="32"/>
+        </w:rPr>
+        <w:t>Path</w:t>
+      </w:r>
+    </w:p>
+    <w:p>
+      <w:pPr>
+        <w:rPr>
+          <w:sz w:val="24"/>
+          <w:szCs w:val="32"/>
+        </w:rPr>
+      </w:pPr>
+      <w:r>
+        <w:rPr>
+          <w:rFonts w:hint="eastAsia"/>
+          <w:sz w:val="24"/>
+          <w:szCs w:val="32"/>
+        </w:rPr>
+        <w:t>Sub</w:t>
+      </w:r>
+      <w:r>
+        <w:rPr>
+          <w:sz w:val="24"/>
+          <w:szCs w:val="32"/>
+        </w:rPr>
+        <w:t xml:space="preserve"> Path</w:t>
+      </w:r>
+      <w:r>
+        <w:rPr>
+          <w:rFonts w:hint="eastAsia"/>
+          <w:sz w:val="24"/>
+          <w:szCs w:val="32"/>
+        </w:rPr>
+        <w:t>：父</w:t>
+      </w:r>
+      <w:r>
+        <w:rPr>
+          <w:rFonts w:hint="eastAsia"/>
+          <w:sz w:val="24"/>
+          <w:szCs w:val="32"/>
+        </w:rPr>
+        <w:t>Path</w:t>
+      </w:r>
+      <w:r>
+        <w:rPr>
+          <w:rFonts w:hint="eastAsia"/>
+          <w:sz w:val="24"/>
+          <w:szCs w:val="32"/>
+        </w:rPr>
+        <w:t>上的分支</w:t>
+      </w:r>
+      <w:r>
+        <w:rPr>
+          <w:rFonts w:hint="eastAsia"/>
+          <w:sz w:val="24"/>
+          <w:szCs w:val="32"/>
+        </w:rPr>
+        <w:t>Path</w:t>
+      </w:r>
+    </w:p>
+    <w:p>
+      <w:pPr>
+        <w:rPr>
+          <w:sz w:val="24"/>
+          <w:szCs w:val="32"/>
+        </w:rPr>
+      </w:pPr>
+      <w:r>
+        <w:rPr>
+          <w:sz w:val="24"/>
+          <w:szCs w:val="32"/>
+        </w:rPr>
+        <w:t>V</w:t>
+      </w:r>
+      <w:r>
+        <w:rPr>
+          <w:rFonts w:hint="eastAsia"/>
+          <w:sz w:val="24"/>
+          <w:szCs w:val="32"/>
+        </w:rPr>
+        <w:t>ehicle</w:t>
+      </w:r>
+      <w:r>
+        <w:rPr>
+          <w:sz w:val="24"/>
+          <w:szCs w:val="32"/>
+        </w:rPr>
+        <w:t xml:space="preserve"> P</w:t>
+      </w:r>
+      <w:r>
+        <w:rPr>
+          <w:rFonts w:hint="eastAsia"/>
+          <w:sz w:val="24"/>
+          <w:szCs w:val="32"/>
+        </w:rPr>
+        <w:t>ath</w:t>
+      </w:r>
+      <w:r>
+        <w:rPr>
+          <w:rFonts w:hint="eastAsia"/>
+          <w:sz w:val="24"/>
+          <w:szCs w:val="32"/>
+        </w:rPr>
+        <w:t>：</w:t>
+      </w:r>
+      <w:r>
+        <w:rPr>
+          <w:rFonts w:hint="eastAsia"/>
+          <w:sz w:val="24"/>
+          <w:szCs w:val="32"/>
+        </w:rPr>
+        <w:t>当前车所在的</w:t>
+      </w:r>
       <w:r>
         <w:rPr>
           <w:sz w:val="24"/>
@@ -4383,265 +5135,47 @@
           <w:sz w:val="24"/>
           <w:szCs w:val="32"/>
         </w:rPr>
-        <w:t>rivider</w:t>
-      </w:r>
-      <w:proofErr w:type="spellEnd"/>
-      <w:r>
-        <w:rPr>
-          <w:rFonts w:hint="eastAsia"/>
-          <w:sz w:val="24"/>
-          <w:szCs w:val="32"/>
-        </w:rPr>
-        <w:t>（</w:t>
-      </w:r>
-      <w:r>
-        <w:rPr>
-          <w:sz w:val="24"/>
-          <w:szCs w:val="32"/>
-        </w:rPr>
-        <w:t>AV3HP</w:t>
-      </w:r>
-      <w:r>
-        <w:rPr>
-          <w:rFonts w:hint="eastAsia"/>
-          <w:sz w:val="24"/>
-          <w:szCs w:val="32"/>
-        </w:rPr>
-        <w:t>）：视野数据提供者，</w:t>
-      </w:r>
-      <w:r>
-        <w:rPr>
-          <w:rFonts w:hint="eastAsia"/>
-          <w:sz w:val="24"/>
-          <w:szCs w:val="32"/>
-        </w:rPr>
-        <w:t>A</w:t>
-      </w:r>
-      <w:r>
-        <w:rPr>
-          <w:sz w:val="24"/>
-          <w:szCs w:val="32"/>
-        </w:rPr>
-        <w:t>DAS</w:t>
-      </w:r>
-      <w:r>
-        <w:rPr>
-          <w:rFonts w:hint="eastAsia"/>
-          <w:sz w:val="24"/>
-          <w:szCs w:val="32"/>
-        </w:rPr>
-        <w:t>软件的一部分，用于生成</w:t>
-      </w:r>
-      <w:r>
-        <w:rPr>
-          <w:rFonts w:hint="eastAsia"/>
-          <w:sz w:val="24"/>
-          <w:szCs w:val="32"/>
-        </w:rPr>
-        <w:t>A</w:t>
-      </w:r>
-      <w:r>
-        <w:rPr>
-          <w:sz w:val="24"/>
-          <w:szCs w:val="32"/>
-        </w:rPr>
-        <w:t>DAS H</w:t>
-      </w:r>
-      <w:r>
-        <w:rPr>
-          <w:rFonts w:hint="eastAsia"/>
-          <w:sz w:val="24"/>
-          <w:szCs w:val="32"/>
-        </w:rPr>
-        <w:t>orizon</w:t>
-      </w:r>
-      <w:r>
-        <w:rPr>
-          <w:rFonts w:hint="eastAsia"/>
-          <w:sz w:val="24"/>
-          <w:szCs w:val="32"/>
-        </w:rPr>
-        <w:t>数据，并提供给其他应用</w:t>
-      </w:r>
-    </w:p>
-    <w:p>
-      <w:pPr>
-        <w:tabs>
-          <w:tab w:val="left" w:pos="312"/>
-        </w:tabs>
-        <w:rPr>
-          <w:sz w:val="24"/>
-          <w:szCs w:val="32"/>
-        </w:rPr>
-      </w:pPr>
-      <w:r>
-        <w:rPr>
-          <w:rFonts w:hint="eastAsia"/>
-          <w:sz w:val="24"/>
-          <w:szCs w:val="32"/>
-        </w:rPr>
-        <w:t>H</w:t>
-      </w:r>
-      <w:r>
-        <w:rPr>
-          <w:sz w:val="24"/>
-          <w:szCs w:val="32"/>
-        </w:rPr>
-        <w:t xml:space="preserve">orizon </w:t>
-      </w:r>
-      <w:proofErr w:type="spellStart"/>
-      <w:r>
-        <w:rPr>
-          <w:sz w:val="24"/>
-          <w:szCs w:val="32"/>
-        </w:rPr>
-        <w:t>R</w:t>
-      </w:r>
-      <w:r>
-        <w:rPr>
-          <w:rFonts w:hint="eastAsia"/>
-          <w:sz w:val="24"/>
-          <w:szCs w:val="32"/>
-        </w:rPr>
-        <w:t>e</w:t>
-      </w:r>
-      <w:r>
-        <w:rPr>
-          <w:sz w:val="24"/>
-          <w:szCs w:val="32"/>
-        </w:rPr>
-        <w:t>constructor</w:t>
-      </w:r>
-      <w:proofErr w:type="spellEnd"/>
-      <w:r>
-        <w:rPr>
-          <w:rFonts w:hint="eastAsia"/>
-          <w:sz w:val="24"/>
-          <w:szCs w:val="32"/>
-        </w:rPr>
-        <w:t>（</w:t>
-      </w:r>
-      <w:r>
-        <w:rPr>
-          <w:rFonts w:hint="eastAsia"/>
-          <w:sz w:val="24"/>
-          <w:szCs w:val="32"/>
-        </w:rPr>
-        <w:t>Av</w:t>
-      </w:r>
-      <w:r>
-        <w:rPr>
-          <w:sz w:val="24"/>
-          <w:szCs w:val="32"/>
-        </w:rPr>
-        <w:t>3HR</w:t>
-      </w:r>
-      <w:r>
-        <w:rPr>
-          <w:rFonts w:hint="eastAsia"/>
-          <w:sz w:val="24"/>
-          <w:szCs w:val="32"/>
-        </w:rPr>
-        <w:t>）：重够了</w:t>
-      </w:r>
-      <w:r>
-        <w:rPr>
-          <w:sz w:val="24"/>
-          <w:szCs w:val="32"/>
-        </w:rPr>
-        <w:t>Av3</w:t>
-      </w:r>
-      <w:r>
-        <w:rPr>
-          <w:rFonts w:hint="eastAsia"/>
-          <w:sz w:val="24"/>
-          <w:szCs w:val="32"/>
-        </w:rPr>
-        <w:t>的结构与接口，并命名为</w:t>
-      </w:r>
-      <w:r>
-        <w:rPr>
-          <w:rFonts w:hint="eastAsia"/>
-          <w:sz w:val="24"/>
-          <w:szCs w:val="32"/>
-        </w:rPr>
-        <w:t>Av</w:t>
-      </w:r>
-      <w:r>
-        <w:rPr>
-          <w:sz w:val="24"/>
-          <w:szCs w:val="32"/>
-        </w:rPr>
-        <w:t>3HP</w:t>
-      </w:r>
-    </w:p>
-    <w:p>
-      <w:pPr>
-        <w:tabs>
-          <w:tab w:val="left" w:pos="312"/>
-        </w:tabs>
-        <w:rPr>
-          <w:sz w:val="24"/>
-          <w:szCs w:val="32"/>
-        </w:rPr>
-      </w:pPr>
-      <w:r>
-        <w:rPr>
-          <w:rFonts w:hint="eastAsia"/>
-          <w:sz w:val="24"/>
-          <w:szCs w:val="32"/>
-        </w:rPr>
-        <w:t>Network</w:t>
-      </w:r>
-      <w:r>
-        <w:rPr>
-          <w:sz w:val="24"/>
-          <w:szCs w:val="32"/>
-        </w:rPr>
-        <w:t xml:space="preserve"> </w:t>
-      </w:r>
-      <w:r>
-        <w:rPr>
-          <w:rFonts w:hint="eastAsia"/>
-          <w:sz w:val="24"/>
-          <w:szCs w:val="32"/>
-        </w:rPr>
-        <w:t>of</w:t>
-      </w:r>
-      <w:r>
-        <w:rPr>
-          <w:sz w:val="24"/>
-          <w:szCs w:val="32"/>
-        </w:rPr>
-        <w:t xml:space="preserve"> Links</w:t>
-      </w:r>
-      <w:r>
-        <w:rPr>
-          <w:rFonts w:hint="eastAsia"/>
-          <w:sz w:val="24"/>
-          <w:szCs w:val="32"/>
-        </w:rPr>
-        <w:t>：各个路段集合，他们之间通过起点与终点链接，构成了</w:t>
-      </w:r>
-      <w:r>
-        <w:rPr>
-          <w:rFonts w:hint="eastAsia"/>
-          <w:sz w:val="24"/>
-          <w:szCs w:val="32"/>
-        </w:rPr>
-        <w:t>道路网。</w:t>
-      </w:r>
-    </w:p>
-    <w:p>
-      <w:pPr>
-        <w:tabs>
-          <w:tab w:val="left" w:pos="312"/>
-        </w:tabs>
-        <w:rPr>
-          <w:sz w:val="24"/>
-          <w:szCs w:val="32"/>
-        </w:rPr>
-      </w:pPr>
+        <w:t>ath</w:t>
+      </w:r>
+    </w:p>
+    <w:p>
+      <w:pPr>
+        <w:rPr>
+          <w:sz w:val="24"/>
+          <w:szCs w:val="32"/>
+        </w:rPr>
+      </w:pPr>
+      <w:r>
+        <w:rPr>
+          <w:rFonts w:hint="eastAsia"/>
+          <w:sz w:val="24"/>
+          <w:szCs w:val="32"/>
+        </w:rPr>
+        <w:t>Transmitted</w:t>
+      </w:r>
+      <w:r>
+        <w:rPr>
+          <w:sz w:val="24"/>
+          <w:szCs w:val="32"/>
+        </w:rPr>
+        <w:t xml:space="preserve"> P</w:t>
+      </w:r>
+      <w:r>
+        <w:rPr>
+          <w:rFonts w:hint="eastAsia"/>
+          <w:sz w:val="24"/>
+          <w:szCs w:val="32"/>
+        </w:rPr>
+        <w:t>ath</w:t>
+      </w:r>
+      <w:r>
+        <w:rPr>
+          <w:rFonts w:hint="eastAsia"/>
+          <w:sz w:val="24"/>
+          <w:szCs w:val="32"/>
+        </w:rPr>
+        <w:t>：数据提供者通过网络传输</w:t>
+      </w:r>
       <w:r>
         <w:rPr>
           <w:rFonts w:hint="eastAsia"/>
@@ -4656,76 +5190,38 @@
           <w:sz w:val="24"/>
           <w:szCs w:val="32"/>
         </w:rPr>
-        <w:t>：在道路网络上，车辆有可能选择的行驶路线</w:t>
-      </w:r>
-    </w:p>
-    <w:p>
-      <w:pPr>
-        <w:tabs>
-          <w:tab w:val="left" w:pos="312"/>
-        </w:tabs>
-        <w:rPr>
-          <w:sz w:val="24"/>
-          <w:szCs w:val="32"/>
-        </w:rPr>
-      </w:pPr>
-      <w:r>
-        <w:rPr>
-          <w:rFonts w:hint="eastAsia"/>
-          <w:sz w:val="24"/>
-          <w:szCs w:val="32"/>
-        </w:rPr>
-        <w:t>Profile</w:t>
-      </w:r>
-      <w:r>
-        <w:rPr>
-          <w:rFonts w:hint="eastAsia"/>
-          <w:sz w:val="24"/>
-          <w:szCs w:val="32"/>
-        </w:rPr>
-        <w:t>：当前</w:t>
-      </w:r>
-      <w:r>
-        <w:rPr>
-          <w:rFonts w:hint="eastAsia"/>
-          <w:sz w:val="24"/>
-          <w:szCs w:val="32"/>
-        </w:rPr>
-        <w:t>行驶</w:t>
-      </w:r>
-      <w:r>
-        <w:rPr>
-          <w:rFonts w:hint="eastAsia"/>
-          <w:sz w:val="24"/>
-          <w:szCs w:val="32"/>
-        </w:rPr>
-        <w:t>路线上的路线属性与特征描述。</w:t>
-      </w:r>
-    </w:p>
-    <w:p>
-      <w:pPr>
-        <w:tabs>
-          <w:tab w:val="left" w:pos="312"/>
-        </w:tabs>
-        <w:rPr>
-          <w:sz w:val="24"/>
-          <w:szCs w:val="32"/>
-        </w:rPr>
-      </w:pPr>
-      <w:r>
-        <w:rPr>
-          <w:rFonts w:hint="eastAsia"/>
-          <w:sz w:val="24"/>
-          <w:szCs w:val="32"/>
-        </w:rPr>
-        <w:t>Profile</w:t>
-      </w:r>
-      <w:r>
-        <w:rPr>
-          <w:sz w:val="24"/>
-          <w:szCs w:val="32"/>
-        </w:rPr>
-        <w:t xml:space="preserve"> Entry</w:t>
+        <w:t>数据到各个客户端</w:t>
+      </w:r>
+    </w:p>
+    <w:p>
+      <w:pPr>
+        <w:rPr>
+          <w:sz w:val="24"/>
+          <w:szCs w:val="32"/>
+        </w:rPr>
+      </w:pPr>
+      <w:r>
+        <w:rPr>
+          <w:rFonts w:hint="eastAsia"/>
+          <w:sz w:val="24"/>
+          <w:szCs w:val="32"/>
+        </w:rPr>
+        <w:t>Path</w:t>
+      </w:r>
+      <w:r>
+        <w:rPr>
+          <w:sz w:val="24"/>
+          <w:szCs w:val="32"/>
+        </w:rPr>
+        <w:t xml:space="preserve"> I</w:t>
+      </w:r>
+      <w:r>
+        <w:rPr>
+          <w:rFonts w:hint="eastAsia"/>
+          <w:sz w:val="24"/>
+          <w:szCs w:val="32"/>
+        </w:rPr>
+        <w:t>dentifier</w:t>
       </w:r>
       <w:r>
         <w:rPr>
@@ -4741,41 +5237,93 @@
           <w:sz w:val="24"/>
           <w:szCs w:val="32"/>
         </w:rPr>
-        <w:t>根据现有经纬度确定的当前行驶路线上的路线属性与特征描述。</w:t>
-      </w:r>
-    </w:p>
-    <w:p>
-      <w:pPr>
-        <w:tabs>
-          <w:tab w:val="left" w:pos="312"/>
-        </w:tabs>
-        <w:rPr>
-          <w:sz w:val="24"/>
-          <w:szCs w:val="32"/>
-        </w:rPr>
-      </w:pPr>
-      <w:r>
-        <w:rPr>
-          <w:rFonts w:hint="eastAsia"/>
-          <w:sz w:val="24"/>
-          <w:szCs w:val="32"/>
-        </w:rPr>
-        <w:t>Profile</w:t>
-      </w:r>
-      <w:r>
-        <w:rPr>
-          <w:sz w:val="24"/>
-          <w:szCs w:val="32"/>
-        </w:rPr>
-        <w:t xml:space="preserve"> T</w:t>
-      </w:r>
-      <w:r>
-        <w:rPr>
-          <w:rFonts w:hint="eastAsia"/>
-          <w:sz w:val="24"/>
-          <w:szCs w:val="32"/>
-        </w:rPr>
-        <w:t>ype</w:t>
+        <w:t>Path</w:t>
+      </w:r>
+      <w:r>
+        <w:rPr>
+          <w:rFonts w:hint="eastAsia"/>
+          <w:sz w:val="24"/>
+          <w:szCs w:val="32"/>
+        </w:rPr>
+        <w:t>的唯一标识码</w:t>
+      </w:r>
+      <w:r>
+        <w:rPr>
+          <w:rFonts w:hint="eastAsia"/>
+          <w:sz w:val="24"/>
+          <w:szCs w:val="32"/>
+        </w:rPr>
+        <w:t>。</w:t>
+      </w:r>
+    </w:p>
+    <w:p>
+      <w:pPr>
+        <w:rPr>
+          <w:sz w:val="24"/>
+          <w:szCs w:val="32"/>
+        </w:rPr>
+      </w:pPr>
+      <w:r>
+        <w:rPr>
+          <w:rFonts w:hint="eastAsia"/>
+          <w:sz w:val="24"/>
+          <w:szCs w:val="32"/>
+        </w:rPr>
+        <w:t>Off</w:t>
+      </w:r>
+      <w:r>
+        <w:rPr>
+          <w:sz w:val="24"/>
+          <w:szCs w:val="32"/>
+        </w:rPr>
+        <w:t>set</w:t>
+      </w:r>
+      <w:r>
+        <w:rPr>
+          <w:rFonts w:hint="eastAsia"/>
+          <w:sz w:val="24"/>
+          <w:szCs w:val="32"/>
+        </w:rPr>
+        <w:t>：在</w:t>
+      </w:r>
+      <w:r>
+        <w:rPr>
+          <w:rFonts w:hint="eastAsia"/>
+          <w:sz w:val="24"/>
+          <w:szCs w:val="32"/>
+        </w:rPr>
+        <w:t>Path</w:t>
+      </w:r>
+      <w:r>
+        <w:rPr>
+          <w:rFonts w:hint="eastAsia"/>
+          <w:sz w:val="24"/>
+          <w:szCs w:val="32"/>
+        </w:rPr>
+        <w:t>上的各个位置</w:t>
+      </w:r>
+    </w:p>
+    <w:p>
+      <w:pPr>
+        <w:rPr>
+          <w:sz w:val="24"/>
+          <w:szCs w:val="32"/>
+        </w:rPr>
+      </w:pPr>
+      <w:r>
+        <w:rPr>
+          <w:rFonts w:hint="eastAsia"/>
+          <w:sz w:val="24"/>
+          <w:szCs w:val="32"/>
+        </w:rPr>
+        <w:t>U</w:t>
+      </w:r>
+      <w:r>
+        <w:rPr>
+          <w:sz w:val="24"/>
+          <w:szCs w:val="32"/>
+        </w:rPr>
+        <w:t>nknown Value</w:t>
       </w:r>
       <w:r>
         <w:rPr>
@@ -4787,600 +5335,6 @@
       </w:r>
       <w:r>
         <w:rPr>
-          <w:sz w:val="24"/>
-          <w:szCs w:val="32"/>
-        </w:rPr>
-        <w:t>Profile</w:t>
-      </w:r>
-      <w:r>
-        <w:rPr>
-          <w:rFonts w:hint="eastAsia"/>
-          <w:sz w:val="24"/>
-          <w:szCs w:val="32"/>
-        </w:rPr>
-        <w:t>的类型，比如当前路段的斜坡曲率。</w:t>
-      </w:r>
-    </w:p>
-    <w:p>
-      <w:pPr>
-        <w:rPr>
-          <w:sz w:val="24"/>
-          <w:szCs w:val="32"/>
-        </w:rPr>
-      </w:pPr>
-      <w:r>
-        <w:rPr>
-          <w:sz w:val="24"/>
-          <w:szCs w:val="32"/>
-        </w:rPr>
-        <w:t>S</w:t>
-      </w:r>
-      <w:r>
-        <w:rPr>
-          <w:rFonts w:hint="eastAsia"/>
-          <w:sz w:val="24"/>
-          <w:szCs w:val="32"/>
-        </w:rPr>
-        <w:t>egment</w:t>
-      </w:r>
-      <w:r>
-        <w:rPr>
-          <w:rFonts w:hint="eastAsia"/>
-          <w:sz w:val="24"/>
-          <w:szCs w:val="32"/>
-        </w:rPr>
-        <w:t>：</w:t>
-      </w:r>
-      <w:r>
-        <w:rPr>
-          <w:rFonts w:hint="eastAsia"/>
-          <w:sz w:val="24"/>
-          <w:szCs w:val="32"/>
-        </w:rPr>
-        <w:t>Path</w:t>
-      </w:r>
-      <w:r>
-        <w:rPr>
-          <w:rFonts w:hint="eastAsia"/>
-          <w:sz w:val="24"/>
-          <w:szCs w:val="32"/>
-        </w:rPr>
-        <w:t>上的每一段路段的属性是是</w:t>
-      </w:r>
-      <w:r>
-        <w:rPr>
-          <w:rFonts w:hint="eastAsia"/>
-          <w:sz w:val="24"/>
-          <w:szCs w:val="32"/>
-        </w:rPr>
-        <w:t xml:space="preserve"> </w:t>
-      </w:r>
-      <w:r>
-        <w:rPr>
-          <w:sz w:val="24"/>
-          <w:szCs w:val="32"/>
-        </w:rPr>
-        <w:t>ADAS</w:t>
-      </w:r>
-      <w:r>
-        <w:rPr>
-          <w:rFonts w:hint="eastAsia"/>
-          <w:sz w:val="24"/>
-          <w:szCs w:val="32"/>
-        </w:rPr>
-        <w:t>应用中最重要的部分，这部分没有太大改动。</w:t>
-      </w:r>
-    </w:p>
-    <w:p>
-      <w:pPr>
-        <w:rPr>
-          <w:sz w:val="24"/>
-          <w:szCs w:val="32"/>
-        </w:rPr>
-      </w:pPr>
-      <w:r>
-        <w:rPr>
-          <w:sz w:val="24"/>
-          <w:szCs w:val="32"/>
-        </w:rPr>
-        <w:t>L</w:t>
-      </w:r>
-      <w:r>
-        <w:rPr>
-          <w:rFonts w:hint="eastAsia"/>
-          <w:sz w:val="24"/>
-          <w:szCs w:val="32"/>
-        </w:rPr>
-        <w:t>ink</w:t>
-      </w:r>
-      <w:r>
-        <w:rPr>
-          <w:rFonts w:hint="eastAsia"/>
-          <w:sz w:val="24"/>
-          <w:szCs w:val="32"/>
-        </w:rPr>
-        <w:t>：来自于地图数据库，范围是道路中连接两个岔路口</w:t>
-      </w:r>
-      <w:r>
-        <w:rPr>
-          <w:rFonts w:hint="eastAsia"/>
-          <w:sz w:val="24"/>
-          <w:szCs w:val="32"/>
-        </w:rPr>
-        <w:t>中间的部分</w:t>
-      </w:r>
-    </w:p>
-    <w:p>
-      <w:pPr>
-        <w:rPr>
-          <w:sz w:val="24"/>
-          <w:szCs w:val="32"/>
-        </w:rPr>
-      </w:pPr>
-      <w:r>
-        <w:rPr>
-          <w:rFonts w:hint="eastAsia"/>
-          <w:sz w:val="24"/>
-          <w:szCs w:val="32"/>
-        </w:rPr>
-        <w:t>Most</w:t>
-      </w:r>
-      <w:r>
-        <w:rPr>
-          <w:sz w:val="24"/>
-          <w:szCs w:val="32"/>
-        </w:rPr>
-        <w:t xml:space="preserve"> </w:t>
-      </w:r>
-      <w:proofErr w:type="spellStart"/>
-      <w:r>
-        <w:rPr>
-          <w:sz w:val="24"/>
-          <w:szCs w:val="32"/>
-        </w:rPr>
-        <w:t>P</w:t>
-      </w:r>
-      <w:r>
-        <w:rPr>
-          <w:rFonts w:hint="eastAsia"/>
-          <w:sz w:val="24"/>
-          <w:szCs w:val="32"/>
-        </w:rPr>
-        <w:t>refered</w:t>
-      </w:r>
-      <w:proofErr w:type="spellEnd"/>
-      <w:r>
-        <w:rPr>
-          <w:sz w:val="24"/>
-          <w:szCs w:val="32"/>
-        </w:rPr>
-        <w:t xml:space="preserve"> P</w:t>
-      </w:r>
-      <w:r>
-        <w:rPr>
-          <w:rFonts w:hint="eastAsia"/>
-          <w:sz w:val="24"/>
-          <w:szCs w:val="32"/>
-        </w:rPr>
-        <w:t>ath</w:t>
-      </w:r>
-      <w:r>
-        <w:rPr>
-          <w:rFonts w:hint="eastAsia"/>
-          <w:sz w:val="24"/>
-          <w:szCs w:val="32"/>
-        </w:rPr>
-        <w:t>（</w:t>
-      </w:r>
-      <w:proofErr w:type="spellStart"/>
-      <w:r>
-        <w:rPr>
-          <w:rFonts w:hint="eastAsia"/>
-          <w:sz w:val="24"/>
-          <w:szCs w:val="32"/>
-        </w:rPr>
-        <w:t>M</w:t>
-      </w:r>
-      <w:r>
-        <w:rPr>
-          <w:sz w:val="24"/>
-          <w:szCs w:val="32"/>
-        </w:rPr>
-        <w:t>PP,formerly</w:t>
-      </w:r>
-      <w:proofErr w:type="spellEnd"/>
-      <w:r>
-        <w:rPr>
-          <w:sz w:val="24"/>
-          <w:szCs w:val="32"/>
-        </w:rPr>
-        <w:t xml:space="preserve"> Most probable Path</w:t>
-      </w:r>
-      <w:r>
-        <w:rPr>
-          <w:rFonts w:hint="eastAsia"/>
-          <w:sz w:val="24"/>
-          <w:szCs w:val="32"/>
-        </w:rPr>
-        <w:t>）：某条道路上车辆的偏好路线，这些路线可能</w:t>
-      </w:r>
-      <w:r>
-        <w:rPr>
-          <w:rFonts w:hint="eastAsia"/>
-          <w:sz w:val="24"/>
-          <w:szCs w:val="32"/>
-        </w:rPr>
-        <w:t>是其他路线组合而来。</w:t>
-      </w:r>
-    </w:p>
-    <w:p>
-      <w:pPr>
-        <w:rPr>
-          <w:sz w:val="24"/>
-          <w:szCs w:val="32"/>
-        </w:rPr>
-      </w:pPr>
-      <w:r>
-        <w:rPr>
-          <w:rFonts w:hint="eastAsia"/>
-          <w:sz w:val="24"/>
-          <w:szCs w:val="32"/>
-        </w:rPr>
-        <w:t>Root</w:t>
-      </w:r>
-      <w:r>
-        <w:rPr>
-          <w:sz w:val="24"/>
-          <w:szCs w:val="32"/>
-        </w:rPr>
-        <w:t xml:space="preserve"> P</w:t>
-      </w:r>
-      <w:r>
-        <w:rPr>
-          <w:rFonts w:hint="eastAsia"/>
-          <w:sz w:val="24"/>
-          <w:szCs w:val="32"/>
-        </w:rPr>
-        <w:t>ath</w:t>
-      </w:r>
-      <w:r>
-        <w:rPr>
-          <w:rFonts w:hint="eastAsia"/>
-          <w:sz w:val="24"/>
-          <w:szCs w:val="32"/>
-        </w:rPr>
-        <w:t>：根</w:t>
-      </w:r>
-      <w:r>
-        <w:rPr>
-          <w:rFonts w:hint="eastAsia"/>
-          <w:sz w:val="24"/>
-          <w:szCs w:val="32"/>
-        </w:rPr>
-        <w:t>Path</w:t>
-      </w:r>
-    </w:p>
-    <w:p>
-      <w:pPr>
-        <w:rPr>
-          <w:sz w:val="24"/>
-          <w:szCs w:val="32"/>
-        </w:rPr>
-      </w:pPr>
-      <w:r>
-        <w:rPr>
-          <w:rFonts w:hint="eastAsia"/>
-          <w:sz w:val="24"/>
-          <w:szCs w:val="32"/>
-        </w:rPr>
-        <w:t>Sub</w:t>
-      </w:r>
-      <w:r>
-        <w:rPr>
-          <w:sz w:val="24"/>
-          <w:szCs w:val="32"/>
-        </w:rPr>
-        <w:t xml:space="preserve"> Path</w:t>
-      </w:r>
-      <w:r>
-        <w:rPr>
-          <w:rFonts w:hint="eastAsia"/>
-          <w:sz w:val="24"/>
-          <w:szCs w:val="32"/>
-        </w:rPr>
-        <w:t>：父</w:t>
-      </w:r>
-      <w:r>
-        <w:rPr>
-          <w:rFonts w:hint="eastAsia"/>
-          <w:sz w:val="24"/>
-          <w:szCs w:val="32"/>
-        </w:rPr>
-        <w:t>Path</w:t>
-      </w:r>
-      <w:r>
-        <w:rPr>
-          <w:rFonts w:hint="eastAsia"/>
-          <w:sz w:val="24"/>
-          <w:szCs w:val="32"/>
-        </w:rPr>
-        <w:t>上的分支</w:t>
-      </w:r>
-      <w:r>
-        <w:rPr>
-          <w:rFonts w:hint="eastAsia"/>
-          <w:sz w:val="24"/>
-          <w:szCs w:val="32"/>
-        </w:rPr>
-        <w:t>Path</w:t>
-      </w:r>
-    </w:p>
-    <w:p>
-      <w:pPr>
-        <w:rPr>
-          <w:sz w:val="24"/>
-          <w:szCs w:val="32"/>
-        </w:rPr>
-      </w:pPr>
-      <w:r>
-        <w:rPr>
-          <w:sz w:val="24"/>
-          <w:szCs w:val="32"/>
-        </w:rPr>
-        <w:t>V</w:t>
-      </w:r>
-      <w:r>
-        <w:rPr>
-          <w:rFonts w:hint="eastAsia"/>
-          <w:sz w:val="24"/>
-          <w:szCs w:val="32"/>
-        </w:rPr>
-        <w:t>ehicle</w:t>
-      </w:r>
-      <w:r>
-        <w:rPr>
-          <w:sz w:val="24"/>
-          <w:szCs w:val="32"/>
-        </w:rPr>
-        <w:t xml:space="preserve"> P</w:t>
-      </w:r>
-      <w:r>
-        <w:rPr>
-          <w:rFonts w:hint="eastAsia"/>
-          <w:sz w:val="24"/>
-          <w:szCs w:val="32"/>
-        </w:rPr>
-        <w:t>ath</w:t>
-      </w:r>
-      <w:r>
-        <w:rPr>
-          <w:rFonts w:hint="eastAsia"/>
-          <w:sz w:val="24"/>
-          <w:szCs w:val="32"/>
-        </w:rPr>
-        <w:t>：</w:t>
-      </w:r>
-      <w:r>
-        <w:rPr>
-          <w:rFonts w:hint="eastAsia"/>
-          <w:sz w:val="24"/>
-          <w:szCs w:val="32"/>
-        </w:rPr>
-        <w:t>当前车所在的</w:t>
-      </w:r>
-      <w:r>
-        <w:rPr>
-          <w:sz w:val="24"/>
-          <w:szCs w:val="32"/>
-        </w:rPr>
-        <w:t>P</w:t>
-      </w:r>
-      <w:r>
-        <w:rPr>
-          <w:rFonts w:hint="eastAsia"/>
-          <w:sz w:val="24"/>
-          <w:szCs w:val="32"/>
-        </w:rPr>
-        <w:t>ath</w:t>
-      </w:r>
-    </w:p>
-    <w:p>
-      <w:pPr>
-        <w:rPr>
-          <w:sz w:val="24"/>
-          <w:szCs w:val="32"/>
-        </w:rPr>
-      </w:pPr>
-      <w:r>
-        <w:rPr>
-          <w:rFonts w:hint="eastAsia"/>
-          <w:sz w:val="24"/>
-          <w:szCs w:val="32"/>
-        </w:rPr>
-        <w:t>Transmitted</w:t>
-      </w:r>
-      <w:r>
-        <w:rPr>
-          <w:sz w:val="24"/>
-          <w:szCs w:val="32"/>
-        </w:rPr>
-        <w:t xml:space="preserve"> P</w:t>
-      </w:r>
-      <w:r>
-        <w:rPr>
-          <w:rFonts w:hint="eastAsia"/>
-          <w:sz w:val="24"/>
-          <w:szCs w:val="32"/>
-        </w:rPr>
-        <w:t>ath</w:t>
-      </w:r>
-      <w:r>
-        <w:rPr>
-          <w:rFonts w:hint="eastAsia"/>
-          <w:sz w:val="24"/>
-          <w:szCs w:val="32"/>
-        </w:rPr>
-        <w:t>：数据提供者通过网络传输</w:t>
-      </w:r>
-      <w:r>
-        <w:rPr>
-          <w:rFonts w:hint="eastAsia"/>
-          <w:sz w:val="24"/>
-          <w:szCs w:val="32"/>
-        </w:rPr>
-        <w:t>Path</w:t>
-      </w:r>
-      <w:r>
-        <w:rPr>
-          <w:rFonts w:hint="eastAsia"/>
-          <w:sz w:val="24"/>
-          <w:szCs w:val="32"/>
-        </w:rPr>
-        <w:t>数据到各个客户端</w:t>
-      </w:r>
-    </w:p>
-    <w:p>
-      <w:pPr>
-        <w:rPr>
-          <w:sz w:val="24"/>
-          <w:szCs w:val="32"/>
-        </w:rPr>
-      </w:pPr>
-      <w:r>
-        <w:rPr>
-          <w:rFonts w:hint="eastAsia"/>
-          <w:sz w:val="24"/>
-          <w:szCs w:val="32"/>
-        </w:rPr>
-        <w:t>Path</w:t>
-      </w:r>
-      <w:r>
-        <w:rPr>
-          <w:sz w:val="24"/>
-          <w:szCs w:val="32"/>
-        </w:rPr>
-        <w:t xml:space="preserve"> I</w:t>
-      </w:r>
-      <w:r>
-        <w:rPr>
-          <w:rFonts w:hint="eastAsia"/>
-          <w:sz w:val="24"/>
-          <w:szCs w:val="32"/>
-        </w:rPr>
-        <w:t>dentifier</w:t>
-      </w:r>
-      <w:r>
-        <w:rPr>
-          <w:rFonts w:hint="eastAsia"/>
-          <w:sz w:val="24"/>
-          <w:szCs w:val="32"/>
-        </w:rPr>
-        <w:t>：</w:t>
-      </w:r>
-      <w:r>
-        <w:rPr>
-          <w:rFonts w:hint="eastAsia"/>
-          <w:sz w:val="24"/>
-          <w:szCs w:val="32"/>
-        </w:rPr>
-        <w:t>Path</w:t>
-      </w:r>
-      <w:r>
-        <w:rPr>
-          <w:rFonts w:hint="eastAsia"/>
-          <w:sz w:val="24"/>
-          <w:szCs w:val="32"/>
-        </w:rPr>
-        <w:t>的唯一标识码</w:t>
-      </w:r>
-      <w:r>
-        <w:rPr>
-          <w:rFonts w:hint="eastAsia"/>
-          <w:sz w:val="24"/>
-          <w:szCs w:val="32"/>
-        </w:rPr>
-        <w:t>。</w:t>
-      </w:r>
-    </w:p>
-    <w:p>
-      <w:pPr>
-        <w:rPr>
-          <w:sz w:val="24"/>
-          <w:szCs w:val="32"/>
-        </w:rPr>
-      </w:pPr>
-      <w:r>
-        <w:rPr>
-          <w:rFonts w:hint="eastAsia"/>
-          <w:sz w:val="24"/>
-          <w:szCs w:val="32"/>
-        </w:rPr>
-        <w:t>Off</w:t>
-      </w:r>
-      <w:r>
-        <w:rPr>
-          <w:sz w:val="24"/>
-          <w:szCs w:val="32"/>
-        </w:rPr>
-        <w:t>set</w:t>
-      </w:r>
-      <w:r>
-        <w:rPr>
-          <w:rFonts w:hint="eastAsia"/>
-          <w:sz w:val="24"/>
-          <w:szCs w:val="32"/>
-        </w:rPr>
-        <w:t>：在</w:t>
-      </w:r>
-      <w:r>
-        <w:rPr>
-          <w:rFonts w:hint="eastAsia"/>
-          <w:sz w:val="24"/>
-          <w:szCs w:val="32"/>
-        </w:rPr>
-        <w:t>Path</w:t>
-      </w:r>
-      <w:r>
-        <w:rPr>
-          <w:rFonts w:hint="eastAsia"/>
-          <w:sz w:val="24"/>
-          <w:szCs w:val="32"/>
-        </w:rPr>
-        <w:t>上的各个位置</w:t>
-      </w:r>
-    </w:p>
-    <w:p>
-      <w:pPr>
-        <w:rPr>
-          <w:sz w:val="24"/>
-          <w:szCs w:val="32"/>
-        </w:rPr>
-      </w:pPr>
-      <w:r>
-        <w:rPr>
-          <w:rFonts w:hint="eastAsia"/>
-          <w:sz w:val="24"/>
-          <w:szCs w:val="32"/>
-        </w:rPr>
-        <w:t>U</w:t>
-      </w:r>
-      <w:r>
-        <w:rPr>
-          <w:sz w:val="24"/>
-          <w:szCs w:val="32"/>
-        </w:rPr>
-        <w:t>nknown Value</w:t>
-      </w:r>
-      <w:r>
-        <w:rPr>
-          <w:rFonts w:hint="eastAsia"/>
-          <w:sz w:val="24"/>
-          <w:szCs w:val="32"/>
-        </w:rPr>
-        <w:t>：</w:t>
-      </w:r>
-      <w:r>
-        <w:rPr>
           <w:rFonts w:hint="eastAsia"/>
           <w:sz w:val="24"/>
           <w:szCs w:val="32"/>
@@ -5504,7 +5458,6 @@
           <w:szCs w:val="32"/>
         </w:rPr>
       </w:pPr>
-      <w:proofErr w:type="spellStart"/>
       <w:r>
         <w:rPr>
           <w:sz w:val="24"/>
@@ -5520,7 +5473,6 @@
         </w:rPr>
         <w:t>lothoid</w:t>
       </w:r>
-      <w:proofErr w:type="spellEnd"/>
       <w:r>
         <w:rPr>
           <w:rFonts w:hint="eastAsia"/>
@@ -6434,15 +6386,7 @@
           <w:sz w:val="24"/>
           <w:szCs w:val="32"/>
         </w:rPr>
-        <w:t xml:space="preserve">ADASIS V3 </w:t>
-      </w:r>
-      <w:proofErr w:type="spellStart"/>
-      <w:r>
-        <w:rPr>
-          <w:sz w:val="24"/>
-          <w:szCs w:val="32"/>
-        </w:rPr>
-        <w:t>H</w:t>
+        <w:t>ADASIS V3 H</w:t>
       </w:r>
       <w:r>
         <w:rPr>
@@ -6452,7 +6396,6 @@
         </w:rPr>
         <w:t>orzion</w:t>
       </w:r>
-      <w:proofErr w:type="spellEnd"/>
       <w:r>
         <w:rPr>
           <w:rFonts w:hint="eastAsia"/>
@@ -6632,7 +6575,6 @@
           <w:szCs w:val="32"/>
         </w:rPr>
       </w:pPr>
-      <w:proofErr w:type="spellStart"/>
       <w:r>
         <w:rPr>
           <w:rFonts w:hint="eastAsia"/>
@@ -6641,7 +6583,6 @@
         </w:rPr>
         <w:t>Horzion</w:t>
       </w:r>
-      <w:proofErr w:type="spellEnd"/>
       <w:r>
         <w:rPr>
           <w:sz w:val="24"/>
@@ -6868,17 +6809,8 @@
           <w:sz w:val="24"/>
           <w:szCs w:val="32"/>
         </w:rPr>
-        <w:t xml:space="preserve">ADAS V3 </w:t>
-      </w:r>
-      <w:proofErr w:type="spellStart"/>
-      <w:r>
-        <w:rPr>
-          <w:sz w:val="24"/>
-          <w:szCs w:val="32"/>
-        </w:rPr>
-        <w:t>Hozrizon</w:t>
-      </w:r>
-      <w:proofErr w:type="spellEnd"/>
+        <w:t>ADAS V3 Hozrizon</w:t>
+      </w:r>
       <w:r>
         <w:rPr>
           <w:rFonts w:hint="eastAsia"/>
@@ -9810,7 +9742,6 @@
           <w:szCs w:val="32"/>
         </w:rPr>
       </w:pPr>
-      <w:proofErr w:type="spellStart"/>
       <w:r>
         <w:rPr>
           <w:rFonts w:hint="eastAsia"/>
@@ -9819,7 +9750,6 @@
         </w:rPr>
         <w:t>Horzion</w:t>
       </w:r>
-      <w:proofErr w:type="spellEnd"/>
       <w:r>
         <w:rPr>
           <w:sz w:val="24"/>
@@ -10438,7 +10368,6 @@
         </w:rPr>
         <w:t>的文字说明，所有的</w:t>
       </w:r>
-      <w:proofErr w:type="spellStart"/>
       <w:r>
         <w:rPr>
           <w:rFonts w:hint="eastAsia"/>
@@ -10447,7 +10376,6 @@
         </w:rPr>
         <w:t>placeHolder</w:t>
       </w:r>
-      <w:proofErr w:type="spellEnd"/>
       <w:r>
         <w:rPr>
           <w:rFonts w:hint="eastAsia"/>
@@ -11178,7 +11106,6 @@
         </w:rPr>
         <w:t>协议中怎样使用下层协议进行传输（比如</w:t>
       </w:r>
-      <w:proofErr w:type="spellStart"/>
       <w:r>
         <w:rPr>
           <w:rFonts w:hint="eastAsia"/>
@@ -11187,7 +11114,6 @@
         </w:rPr>
         <w:t>ip</w:t>
       </w:r>
-      <w:proofErr w:type="spellEnd"/>
       <w:r>
         <w:rPr>
           <w:rFonts w:hint="eastAsia"/>
@@ -11531,7 +11457,6 @@
         </w:rPr>
         <w:t>转译成另一种语言。这种转译类似</w:t>
       </w:r>
-      <w:proofErr w:type="spellStart"/>
       <w:r>
         <w:rPr>
           <w:rFonts w:hint="eastAsia"/>
@@ -11540,7 +11465,6 @@
         </w:rPr>
         <w:t>protocal</w:t>
       </w:r>
-      <w:proofErr w:type="spellEnd"/>
       <w:r>
         <w:rPr>
           <w:sz w:val="24"/>
@@ -12601,7 +12525,6 @@
         </w:rPr>
         <w:t>其实在</w:t>
       </w:r>
-      <w:proofErr w:type="spellStart"/>
       <w:r>
         <w:rPr>
           <w:rFonts w:hint="eastAsia"/>
@@ -12624,7 +12547,6 @@
         </w:rPr>
         <w:t>spec.fdel</w:t>
       </w:r>
-      <w:proofErr w:type="spellEnd"/>
       <w:r>
         <w:rPr>
           <w:rFonts w:hint="eastAsia"/>
@@ -14900,15 +14822,7 @@
           <w:sz w:val="24"/>
           <w:szCs w:val="32"/>
         </w:rPr>
-        <w:t xml:space="preserve">DAS </w:t>
-      </w:r>
-      <w:proofErr w:type="spellStart"/>
-      <w:r>
-        <w:rPr>
-          <w:sz w:val="24"/>
-          <w:szCs w:val="32"/>
-        </w:rPr>
-        <w:t>H</w:t>
+        <w:t>DAS H</w:t>
       </w:r>
       <w:r>
         <w:rPr>
@@ -14918,7 +14832,6 @@
         </w:rPr>
         <w:t>ozrizon</w:t>
       </w:r>
-      <w:proofErr w:type="spellEnd"/>
       <w:r>
         <w:rPr>
           <w:rFonts w:hint="eastAsia"/>
@@ -16005,7 +15918,6 @@
         </w:rPr>
         <w:t>应用来说只关心一些预测的路线，因此在路线的处理上就显得方便多了。在</w:t>
       </w:r>
-      <w:proofErr w:type="spellStart"/>
       <w:r>
         <w:rPr>
           <w:rFonts w:hint="eastAsia"/>
@@ -16014,7 +15926,6 @@
         </w:rPr>
         <w:t>Horzion</w:t>
       </w:r>
-      <w:proofErr w:type="spellEnd"/>
       <w:r>
         <w:rPr>
           <w:rFonts w:hint="eastAsia"/>
@@ -16988,7 +16899,6 @@
         </w:rPr>
         <w:t>传统意义上</w:t>
       </w:r>
-      <w:proofErr w:type="spellStart"/>
       <w:r>
         <w:rPr>
           <w:rFonts w:hint="eastAsia"/>
@@ -16997,7 +16907,6 @@
         </w:rPr>
         <w:t>Horzion</w:t>
       </w:r>
-      <w:proofErr w:type="spellEnd"/>
       <w:r>
         <w:rPr>
           <w:rFonts w:hint="eastAsia"/>
@@ -17034,7 +16943,6 @@
     <w:p>
       <w:pPr>
         <w:rPr>
-          <w:rFonts w:hint="eastAsia"/>
           <w:sz w:val="24"/>
           <w:szCs w:val="32"/>
         </w:rPr>
@@ -17068,19 +16976,394 @@
           <w:sz w:val="24"/>
           <w:szCs w:val="32"/>
         </w:rPr>
+        <w:t xml:space="preserve">DASIS V3 Horzion </w:t>
+      </w:r>
+      <w:r>
+        <w:rPr>
+          <w:rFonts w:hint="eastAsia"/>
+          <w:sz w:val="24"/>
+          <w:szCs w:val="32"/>
+        </w:rPr>
+        <w:t>数据提供者与</w:t>
+      </w:r>
+      <w:r>
+        <w:rPr>
+          <w:rFonts w:hint="eastAsia"/>
+          <w:sz w:val="24"/>
+          <w:szCs w:val="32"/>
+        </w:rPr>
+        <w:t>A</w:t>
+      </w:r>
+      <w:r>
+        <w:rPr>
+          <w:sz w:val="24"/>
+          <w:szCs w:val="32"/>
+        </w:rPr>
         <w:t xml:space="preserve">DASIS V3 </w:t>
       </w:r>
-      <w:proofErr w:type="spellStart"/>
-      <w:r>
-        <w:rPr>
+      <w:r>
+        <w:rPr>
+          <w:rFonts w:hint="eastAsia"/>
+          <w:sz w:val="24"/>
+          <w:szCs w:val="32"/>
+        </w:rPr>
+        <w:t>应用时，所发送的次级路线的层次度取决于</w:t>
+      </w:r>
+      <w:r>
+        <w:rPr>
+          <w:rFonts w:hint="eastAsia"/>
+          <w:sz w:val="24"/>
+          <w:szCs w:val="32"/>
+        </w:rPr>
+        <w:t xml:space="preserve"> </w:t>
+      </w:r>
+      <w:r>
+        <w:rPr>
+          <w:sz w:val="24"/>
+          <w:szCs w:val="32"/>
+        </w:rPr>
+        <w:t xml:space="preserve">ADASIS </w:t>
+      </w:r>
+      <w:r>
+        <w:rPr>
+          <w:rFonts w:hint="eastAsia"/>
+          <w:sz w:val="24"/>
+          <w:szCs w:val="32"/>
+        </w:rPr>
+        <w:t>应用对</w:t>
+      </w:r>
+      <w:r>
+        <w:rPr>
+          <w:rFonts w:hint="eastAsia"/>
           <w:sz w:val="24"/>
           <w:szCs w:val="32"/>
         </w:rPr>
         <w:t>Horzion</w:t>
       </w:r>
-      <w:proofErr w:type="spellEnd"/>
-      <w:r>
-        <w:rPr>
+      <w:r>
+        <w:rPr>
+          <w:rFonts w:hint="eastAsia"/>
+          <w:sz w:val="24"/>
+          <w:szCs w:val="32"/>
+        </w:rPr>
+        <w:t>数据的容错能力。当车辆从一个</w:t>
+      </w:r>
+      <w:r>
+        <w:rPr>
+          <w:rFonts w:hint="eastAsia"/>
+          <w:sz w:val="24"/>
+          <w:szCs w:val="32"/>
+        </w:rPr>
+        <w:t>M</w:t>
+      </w:r>
+      <w:r>
+        <w:rPr>
+          <w:sz w:val="24"/>
+          <w:szCs w:val="32"/>
+        </w:rPr>
+        <w:t>PP</w:t>
+      </w:r>
+      <w:r>
+        <w:rPr>
+          <w:rFonts w:hint="eastAsia"/>
+          <w:sz w:val="24"/>
+          <w:szCs w:val="32"/>
+        </w:rPr>
+        <w:t>到另一个新的</w:t>
+      </w:r>
+      <w:r>
+        <w:rPr>
+          <w:rFonts w:hint="eastAsia"/>
+          <w:sz w:val="24"/>
+          <w:szCs w:val="32"/>
+        </w:rPr>
+        <w:t>M</w:t>
+      </w:r>
+      <w:r>
+        <w:rPr>
+          <w:sz w:val="24"/>
+          <w:szCs w:val="32"/>
+        </w:rPr>
+        <w:t>PP</w:t>
+      </w:r>
+      <w:r>
+        <w:rPr>
+          <w:rFonts w:hint="eastAsia"/>
+          <w:sz w:val="24"/>
+          <w:szCs w:val="32"/>
+        </w:rPr>
+        <w:t>时，如果几秒钟的数据盲点是在接受范围内的话，那么这一时刻仅能传输一条</w:t>
+      </w:r>
+      <w:r>
+        <w:rPr>
+          <w:rFonts w:hint="eastAsia"/>
+          <w:sz w:val="24"/>
+          <w:szCs w:val="32"/>
+        </w:rPr>
+        <w:t>path</w:t>
+      </w:r>
+      <w:r>
+        <w:rPr>
+          <w:rFonts w:hint="eastAsia"/>
+          <w:sz w:val="24"/>
+          <w:szCs w:val="32"/>
+        </w:rPr>
+        <w:t>数据。当车辆离开这条</w:t>
+      </w:r>
+      <w:r>
+        <w:rPr>
+          <w:rFonts w:hint="eastAsia"/>
+          <w:sz w:val="24"/>
+          <w:szCs w:val="32"/>
+        </w:rPr>
+        <w:t>path</w:t>
+      </w:r>
+      <w:r>
+        <w:rPr>
+          <w:rFonts w:hint="eastAsia"/>
+          <w:sz w:val="24"/>
+          <w:szCs w:val="32"/>
+        </w:rPr>
+        <w:t>的时候，</w:t>
+      </w:r>
+      <w:r>
+        <w:rPr>
+          <w:rFonts w:hint="eastAsia"/>
+          <w:sz w:val="24"/>
+          <w:szCs w:val="32"/>
+        </w:rPr>
+        <w:t>A</w:t>
+      </w:r>
+      <w:r>
+        <w:rPr>
+          <w:sz w:val="24"/>
+          <w:szCs w:val="32"/>
+        </w:rPr>
+        <w:t>DAS H</w:t>
+      </w:r>
+      <w:r>
+        <w:rPr>
+          <w:rFonts w:hint="eastAsia"/>
+          <w:sz w:val="24"/>
+          <w:szCs w:val="32"/>
+        </w:rPr>
+        <w:t>orizon</w:t>
+      </w:r>
+      <w:r>
+        <w:rPr>
+          <w:rFonts w:hint="eastAsia"/>
+          <w:sz w:val="24"/>
+          <w:szCs w:val="32"/>
+        </w:rPr>
+        <w:t>需要再去创建</w:t>
+      </w:r>
+      <w:r>
+        <w:rPr>
+          <w:rFonts w:hint="eastAsia"/>
+          <w:sz w:val="24"/>
+          <w:szCs w:val="32"/>
+        </w:rPr>
+        <w:t>M</w:t>
+      </w:r>
+      <w:r>
+        <w:rPr>
+          <w:sz w:val="24"/>
+          <w:szCs w:val="32"/>
+        </w:rPr>
+        <w:t>PP</w:t>
+      </w:r>
+      <w:r>
+        <w:rPr>
+          <w:rFonts w:hint="eastAsia"/>
+          <w:sz w:val="24"/>
+          <w:szCs w:val="32"/>
+        </w:rPr>
+        <w:t>并发送，这些都必须在短时间内完成。</w:t>
+      </w:r>
+    </w:p>
+    <w:p>
+      <w:pPr>
+        <w:rPr>
+          <w:sz w:val="24"/>
+          <w:szCs w:val="32"/>
+        </w:rPr>
+      </w:pPr>
+    </w:p>
+    <w:p>
+      <w:pPr>
+        <w:rPr>
+          <w:sz w:val="24"/>
+          <w:szCs w:val="32"/>
+        </w:rPr>
+      </w:pPr>
+      <w:r>
+        <w:rPr>
+          <w:rFonts w:hint="eastAsia"/>
+          <w:sz w:val="24"/>
+          <w:szCs w:val="32"/>
+        </w:rPr>
+        <w:t>如果应用一直需要全量的</w:t>
+      </w:r>
+      <w:r>
+        <w:rPr>
+          <w:rFonts w:hint="eastAsia"/>
+          <w:sz w:val="24"/>
+          <w:szCs w:val="32"/>
+        </w:rPr>
+        <w:t>Horizon</w:t>
+      </w:r>
+      <w:r>
+        <w:rPr>
+          <w:rFonts w:hint="eastAsia"/>
+          <w:sz w:val="24"/>
+          <w:szCs w:val="32"/>
+        </w:rPr>
+        <w:t>数据的话。那么全量的</w:t>
+      </w:r>
+      <w:r>
+        <w:rPr>
+          <w:rFonts w:hint="eastAsia"/>
+          <w:sz w:val="24"/>
+          <w:szCs w:val="32"/>
+        </w:rPr>
+        <w:t>A</w:t>
+      </w:r>
+      <w:r>
+        <w:rPr>
+          <w:sz w:val="24"/>
+          <w:szCs w:val="32"/>
+        </w:rPr>
+        <w:t>DAS H</w:t>
+      </w:r>
+      <w:r>
+        <w:rPr>
+          <w:rFonts w:hint="eastAsia"/>
+          <w:sz w:val="24"/>
+          <w:szCs w:val="32"/>
+        </w:rPr>
+        <w:t>orizon</w:t>
+      </w:r>
+      <w:r>
+        <w:rPr>
+          <w:rFonts w:hint="eastAsia"/>
+          <w:sz w:val="24"/>
+          <w:szCs w:val="32"/>
+        </w:rPr>
+        <w:t>数据（包含了所有潜在路线）也将会被传输。非常确定的一点是，如果车辆离开了一条</w:t>
+      </w:r>
+      <w:r>
+        <w:rPr>
+          <w:rFonts w:hint="eastAsia"/>
+          <w:sz w:val="24"/>
+          <w:szCs w:val="32"/>
+        </w:rPr>
+        <w:t>path</w:t>
+      </w:r>
+      <w:r>
+        <w:rPr>
+          <w:rFonts w:hint="eastAsia"/>
+          <w:sz w:val="24"/>
+          <w:szCs w:val="32"/>
+        </w:rPr>
+        <w:t>那么</w:t>
+      </w:r>
+      <w:r>
+        <w:rPr>
+          <w:rFonts w:hint="eastAsia"/>
+          <w:sz w:val="24"/>
+          <w:szCs w:val="32"/>
+        </w:rPr>
+        <w:t>client</w:t>
+      </w:r>
+      <w:r>
+        <w:rPr>
+          <w:rFonts w:hint="eastAsia"/>
+          <w:sz w:val="24"/>
+          <w:szCs w:val="32"/>
+        </w:rPr>
+        <w:t>端将会自动在目标位置给到另一条路。</w:t>
+      </w:r>
+    </w:p>
+    <w:p>
+      <w:pPr>
+        <w:rPr>
+          <w:sz w:val="24"/>
+          <w:szCs w:val="32"/>
+        </w:rPr>
+      </w:pPr>
+    </w:p>
+    <w:p>
+      <w:pPr>
+        <w:rPr>
+          <w:sz w:val="24"/>
+          <w:szCs w:val="32"/>
+        </w:rPr>
+      </w:pPr>
+      <w:r>
+        <w:rPr>
+          <w:rFonts w:hint="eastAsia"/>
+          <w:sz w:val="24"/>
+          <w:szCs w:val="32"/>
+        </w:rPr>
+        <w:t>自动</w:t>
+      </w:r>
+      <w:r>
+        <w:rPr>
+          <w:rFonts w:hint="eastAsia"/>
+          <w:sz w:val="24"/>
+          <w:szCs w:val="32"/>
+        </w:rPr>
+        <w:t>A</w:t>
+      </w:r>
+      <w:r>
+        <w:rPr>
+          <w:sz w:val="24"/>
+          <w:szCs w:val="32"/>
+        </w:rPr>
+        <w:t xml:space="preserve">DASIS V3 </w:t>
+      </w:r>
+      <w:r>
+        <w:rPr>
+          <w:rFonts w:hint="eastAsia"/>
+          <w:sz w:val="24"/>
+          <w:szCs w:val="32"/>
+        </w:rPr>
+        <w:t>实现了</w:t>
+      </w:r>
+      <w:r>
+        <w:rPr>
+          <w:rFonts w:hint="eastAsia"/>
+          <w:sz w:val="24"/>
+          <w:szCs w:val="32"/>
+        </w:rPr>
+        <w:t>A</w:t>
+      </w:r>
+      <w:r>
+        <w:rPr>
+          <w:sz w:val="24"/>
+          <w:szCs w:val="32"/>
+        </w:rPr>
+        <w:t>DAS H</w:t>
+      </w:r>
+      <w:r>
+        <w:rPr>
+          <w:rFonts w:hint="eastAsia"/>
+          <w:sz w:val="24"/>
+          <w:szCs w:val="32"/>
+        </w:rPr>
+        <w:t>orizon</w:t>
+      </w:r>
+      <w:r>
+        <w:rPr>
+          <w:rFonts w:hint="eastAsia"/>
+          <w:sz w:val="24"/>
+          <w:szCs w:val="32"/>
+        </w:rPr>
+        <w:t>对最优路线使用。我们称之为</w:t>
+      </w:r>
+      <w:r>
+        <w:rPr>
+          <w:rFonts w:hint="eastAsia"/>
           <w:sz w:val="24"/>
           <w:szCs w:val="32"/>
         </w:rPr>
@@ -17088,11 +17371,50 @@
       </w:r>
       <w:r>
         <w:rPr>
-          <w:rFonts w:hint="eastAsia"/>
-          <w:sz w:val="24"/>
-          <w:szCs w:val="32"/>
-        </w:rPr>
-        <w:t>数据提供者与</w:t>
+          <w:sz w:val="24"/>
+          <w:szCs w:val="32"/>
+        </w:rPr>
+        <w:t>ADASIS V3 H</w:t>
+      </w:r>
+      <w:r>
+        <w:rPr>
+          <w:rFonts w:hint="eastAsia"/>
+          <w:sz w:val="24"/>
+          <w:szCs w:val="32"/>
+        </w:rPr>
+        <w:t>orzion</w:t>
+      </w:r>
+      <w:r>
+        <w:rPr>
+          <w:rFonts w:hint="eastAsia"/>
+          <w:sz w:val="24"/>
+          <w:szCs w:val="32"/>
+        </w:rPr>
+        <w:t>。</w:t>
+      </w:r>
+    </w:p>
+    <w:p>
+      <w:pPr>
+        <w:rPr>
+          <w:sz w:val="24"/>
+          <w:szCs w:val="32"/>
+        </w:rPr>
+      </w:pPr>
+    </w:p>
+    <w:p>
+      <w:pPr>
+        <w:rPr>
+          <w:sz w:val="24"/>
+          <w:szCs w:val="32"/>
+        </w:rPr>
+      </w:pPr>
+      <w:r>
+        <w:rPr>
+          <w:rFonts w:hint="eastAsia"/>
+          <w:sz w:val="24"/>
+          <w:szCs w:val="32"/>
+        </w:rPr>
+        <w:t>在</w:t>
       </w:r>
       <w:r>
         <w:rPr>
@@ -17107,6 +17429,879 @@
           <w:sz w:val="24"/>
           <w:szCs w:val="32"/>
         </w:rPr>
+        <w:t>DAS HORZON</w:t>
+      </w:r>
+      <w:r>
+        <w:rPr>
+          <w:rFonts w:hint="eastAsia"/>
+          <w:sz w:val="24"/>
+          <w:szCs w:val="32"/>
+        </w:rPr>
+        <w:t>中，交通要道，道路属性甚至于几何地理特征都将作为路线的特征之一。因此，</w:t>
+      </w:r>
+      <w:r>
+        <w:rPr>
+          <w:rFonts w:hint="eastAsia"/>
+          <w:sz w:val="24"/>
+          <w:szCs w:val="32"/>
+        </w:rPr>
+        <w:t>在应用所检索的有效信息中，</w:t>
+      </w:r>
+      <w:r>
+        <w:rPr>
+          <w:rFonts w:hint="eastAsia"/>
+          <w:sz w:val="24"/>
+          <w:szCs w:val="32"/>
+        </w:rPr>
+        <w:t>path</w:t>
+      </w:r>
+      <w:r>
+        <w:rPr>
+          <w:rFonts w:hint="eastAsia"/>
+          <w:sz w:val="24"/>
+          <w:szCs w:val="32"/>
+        </w:rPr>
+        <w:t>的实体对象才是最重要的。</w:t>
+      </w:r>
+    </w:p>
+    <w:p>
+      <w:pPr>
+        <w:rPr>
+          <w:sz w:val="24"/>
+          <w:szCs w:val="32"/>
+        </w:rPr>
+      </w:pPr>
+      <w:r>
+        <w:rPr>
+          <w:rFonts w:hint="eastAsia"/>
+          <w:sz w:val="24"/>
+          <w:szCs w:val="32"/>
+        </w:rPr>
+        <w:t>从应用的角度（如图</w:t>
+      </w:r>
+      <w:r>
+        <w:rPr>
+          <w:rFonts w:hint="eastAsia"/>
+          <w:sz w:val="24"/>
+          <w:szCs w:val="32"/>
+        </w:rPr>
+        <w:t>1</w:t>
+      </w:r>
+      <w:r>
+        <w:rPr>
+          <w:sz w:val="24"/>
+          <w:szCs w:val="32"/>
+        </w:rPr>
+        <w:t>4</w:t>
+      </w:r>
+      <w:r>
+        <w:rPr>
+          <w:rFonts w:hint="eastAsia"/>
+          <w:sz w:val="24"/>
+          <w:szCs w:val="32"/>
+        </w:rPr>
+        <w:t>）。</w:t>
+      </w:r>
+      <w:r>
+        <w:rPr>
+          <w:rFonts w:hint="eastAsia"/>
+          <w:sz w:val="24"/>
+          <w:szCs w:val="32"/>
+        </w:rPr>
+        <w:t>车辆在一条</w:t>
+      </w:r>
+      <w:r>
+        <w:rPr>
+          <w:rFonts w:hint="eastAsia"/>
+          <w:sz w:val="24"/>
+          <w:szCs w:val="32"/>
+        </w:rPr>
+        <w:t>path</w:t>
+      </w:r>
+      <w:r>
+        <w:rPr>
+          <w:rFonts w:hint="eastAsia"/>
+          <w:sz w:val="24"/>
+          <w:szCs w:val="32"/>
+        </w:rPr>
+        <w:t>上或者是在第二条</w:t>
+      </w:r>
+      <w:r>
+        <w:rPr>
+          <w:rFonts w:hint="eastAsia"/>
+          <w:sz w:val="24"/>
+          <w:szCs w:val="32"/>
+        </w:rPr>
+        <w:t>path</w:t>
+      </w:r>
+      <w:r>
+        <w:rPr>
+          <w:rFonts w:hint="eastAsia"/>
+          <w:sz w:val="24"/>
+          <w:szCs w:val="32"/>
+        </w:rPr>
+        <w:t>上（作为车辆的可变位置的</w:t>
+      </w:r>
+      <w:r>
+        <w:rPr>
+          <w:rFonts w:hint="eastAsia"/>
+          <w:sz w:val="24"/>
+          <w:szCs w:val="32"/>
+        </w:rPr>
+        <w:t>path</w:t>
+      </w:r>
+      <w:r>
+        <w:rPr>
+          <w:rFonts w:hint="eastAsia"/>
+          <w:sz w:val="24"/>
+          <w:szCs w:val="32"/>
+        </w:rPr>
+        <w:t>）兴趣点数据要么是当前这条</w:t>
+      </w:r>
+      <w:r>
+        <w:rPr>
+          <w:rFonts w:hint="eastAsia"/>
+          <w:sz w:val="24"/>
+          <w:szCs w:val="32"/>
+        </w:rPr>
+        <w:t>path</w:t>
+      </w:r>
+      <w:r>
+        <w:rPr>
+          <w:rFonts w:hint="eastAsia"/>
+          <w:sz w:val="24"/>
+          <w:szCs w:val="32"/>
+        </w:rPr>
+        <w:t>要的就是</w:t>
+      </w:r>
+      <w:r>
+        <w:rPr>
+          <w:rFonts w:hint="eastAsia"/>
+          <w:sz w:val="24"/>
+          <w:szCs w:val="32"/>
+        </w:rPr>
+        <w:t>A</w:t>
+      </w:r>
+      <w:r>
+        <w:rPr>
+          <w:sz w:val="24"/>
+          <w:szCs w:val="32"/>
+        </w:rPr>
+        <w:t xml:space="preserve">DAS </w:t>
+      </w:r>
+      <w:r>
+        <w:rPr>
+          <w:rFonts w:hint="eastAsia"/>
+          <w:sz w:val="24"/>
+          <w:szCs w:val="32"/>
+        </w:rPr>
+        <w:t>视野中的一条副</w:t>
+      </w:r>
+      <w:r>
+        <w:rPr>
+          <w:rFonts w:hint="eastAsia"/>
+          <w:sz w:val="24"/>
+          <w:szCs w:val="32"/>
+        </w:rPr>
+        <w:t>path</w:t>
+      </w:r>
+    </w:p>
+    <w:p>
+      <w:pPr>
+        <w:rPr>
+          <w:sz w:val="24"/>
+          <w:szCs w:val="32"/>
+        </w:rPr>
+      </w:pPr>
+    </w:p>
+    <w:p>
+      <w:pPr>
+        <w:rPr>
+          <w:sz w:val="24"/>
+          <w:szCs w:val="32"/>
+        </w:rPr>
+      </w:pPr>
+      <w:r>
+        <w:rPr>
+          <w:rFonts w:hint="eastAsia"/>
+          <w:sz w:val="24"/>
+          <w:szCs w:val="32"/>
+        </w:rPr>
+        <w:t>2</w:t>
+      </w:r>
+      <w:r>
+        <w:rPr>
+          <w:sz w:val="24"/>
+          <w:szCs w:val="32"/>
+        </w:rPr>
+        <w:t>.4 ADASIS V3 H</w:t>
+      </w:r>
+      <w:r>
+        <w:rPr>
+          <w:rFonts w:hint="eastAsia"/>
+          <w:sz w:val="24"/>
+          <w:szCs w:val="32"/>
+        </w:rPr>
+        <w:t>or</w:t>
+      </w:r>
+      <w:r>
+        <w:rPr>
+          <w:sz w:val="24"/>
+          <w:szCs w:val="32"/>
+        </w:rPr>
+        <w:t>izon</w:t>
+      </w:r>
+      <w:r>
+        <w:rPr>
+          <w:rFonts w:hint="eastAsia"/>
+          <w:sz w:val="24"/>
+          <w:szCs w:val="32"/>
+        </w:rPr>
+        <w:t>的路线深度</w:t>
+      </w:r>
+    </w:p>
+    <w:p>
+      <w:pPr>
+        <w:rPr>
+          <w:sz w:val="24"/>
+          <w:szCs w:val="32"/>
+        </w:rPr>
+      </w:pPr>
+      <w:r>
+        <w:rPr>
+          <w:rFonts w:hint="eastAsia"/>
+          <w:sz w:val="24"/>
+          <w:szCs w:val="32"/>
+        </w:rPr>
+        <w:t>A</w:t>
+      </w:r>
+      <w:r>
+        <w:rPr>
+          <w:sz w:val="24"/>
+          <w:szCs w:val="32"/>
+        </w:rPr>
+        <w:t>DASIS V3 Horizon</w:t>
+      </w:r>
+      <w:r>
+        <w:rPr>
+          <w:rFonts w:hint="eastAsia"/>
+          <w:sz w:val="24"/>
+          <w:szCs w:val="32"/>
+        </w:rPr>
+        <w:t>路线分支被限制为多个等级</w:t>
+      </w:r>
+      <w:r>
+        <w:rPr>
+          <w:rFonts w:hint="eastAsia"/>
+          <w:sz w:val="24"/>
+          <w:szCs w:val="32"/>
+        </w:rPr>
+        <w:t>，在这种树状</w:t>
+      </w:r>
+      <w:r>
+        <w:rPr>
+          <w:rFonts w:hint="eastAsia"/>
+          <w:sz w:val="24"/>
+          <w:szCs w:val="32"/>
+        </w:rPr>
+        <w:t>路线</w:t>
+      </w:r>
+      <w:r>
+        <w:rPr>
+          <w:rFonts w:hint="eastAsia"/>
+          <w:sz w:val="24"/>
+          <w:szCs w:val="32"/>
+        </w:rPr>
+        <w:t>分支中，叶子节点的信息往往会比跟根节点信息更丰富</w:t>
+      </w:r>
+      <w:r>
+        <w:rPr>
+          <w:rFonts w:hint="eastAsia"/>
+          <w:sz w:val="24"/>
+          <w:szCs w:val="32"/>
+        </w:rPr>
+        <w:t>。路线分支级别主要是以下几种：</w:t>
+      </w:r>
+    </w:p>
+    <w:p>
+      <w:pPr>
+        <w:rPr>
+          <w:sz w:val="24"/>
+          <w:szCs w:val="32"/>
+        </w:rPr>
+      </w:pPr>
+      <w:r>
+        <w:rPr>
+          <w:rFonts w:hint="eastAsia"/>
+          <w:sz w:val="24"/>
+          <w:szCs w:val="32"/>
+        </w:rPr>
+        <w:t>单一路线：不存在其他分叉路线，并且除了当前路线以外，其他路线都不会提供。</w:t>
+      </w:r>
+    </w:p>
+    <w:p>
+      <w:pPr>
+        <w:rPr>
+          <w:sz w:val="24"/>
+          <w:szCs w:val="32"/>
+        </w:rPr>
+      </w:pPr>
+      <w:r>
+        <w:rPr>
+          <w:rFonts w:hint="eastAsia"/>
+          <w:sz w:val="24"/>
+          <w:szCs w:val="32"/>
+        </w:rPr>
+        <w:t>可选路线：当前车辆未来会经过的潜在路线会被提供</w:t>
+      </w:r>
+    </w:p>
+    <w:p>
+      <w:pPr>
+        <w:rPr>
+          <w:sz w:val="24"/>
+          <w:szCs w:val="32"/>
+        </w:rPr>
+      </w:pPr>
+      <w:r>
+        <w:rPr>
+          <w:rFonts w:hint="eastAsia"/>
+          <w:sz w:val="24"/>
+          <w:szCs w:val="32"/>
+        </w:rPr>
+        <w:t>全部路线：</w:t>
+      </w:r>
+      <w:r>
+        <w:rPr>
+          <w:rFonts w:hint="eastAsia"/>
+          <w:sz w:val="24"/>
+          <w:szCs w:val="32"/>
+        </w:rPr>
+        <w:t>其他额外路线信息将会提供给车辆作为潜在轨迹参考。</w:t>
+      </w:r>
+      <w:r>
+        <w:rPr>
+          <w:rFonts w:hint="eastAsia"/>
+          <w:sz w:val="24"/>
+          <w:szCs w:val="32"/>
+        </w:rPr>
+        <w:t>该级别的信息会随碰撞点而增加</w:t>
+      </w:r>
+    </w:p>
+    <w:p>
+      <w:pPr>
+        <w:rPr>
+          <w:sz w:val="24"/>
+          <w:szCs w:val="32"/>
+        </w:rPr>
+      </w:pPr>
+    </w:p>
+    <w:p>
+      <w:pPr>
+        <w:rPr>
+          <w:sz w:val="24"/>
+          <w:szCs w:val="32"/>
+        </w:rPr>
+      </w:pPr>
+      <w:r>
+        <w:rPr>
+          <w:rFonts w:hint="eastAsia"/>
+          <w:sz w:val="24"/>
+          <w:szCs w:val="32"/>
+        </w:rPr>
+        <w:t>除此之外，</w:t>
+      </w:r>
+      <w:r>
+        <w:rPr>
+          <w:sz w:val="24"/>
+          <w:szCs w:val="32"/>
+        </w:rPr>
+        <w:t>ADASIS V3 H</w:t>
+      </w:r>
+      <w:r>
+        <w:rPr>
+          <w:rFonts w:hint="eastAsia"/>
+          <w:sz w:val="24"/>
+          <w:szCs w:val="32"/>
+        </w:rPr>
+        <w:t>orizon</w:t>
+      </w:r>
+      <w:r>
+        <w:rPr>
+          <w:rFonts w:hint="eastAsia"/>
+          <w:sz w:val="24"/>
+          <w:szCs w:val="32"/>
+        </w:rPr>
+        <w:t>中所有路线和分支都是有数量上限的。</w:t>
+      </w:r>
+    </w:p>
+    <w:p>
+      <w:pPr>
+        <w:rPr>
+          <w:sz w:val="24"/>
+          <w:szCs w:val="32"/>
+        </w:rPr>
+      </w:pPr>
+      <w:r>
+        <w:rPr>
+          <w:rFonts w:hint="eastAsia"/>
+          <w:sz w:val="24"/>
+          <w:szCs w:val="32"/>
+        </w:rPr>
+        <w:t>Horizon</w:t>
+      </w:r>
+      <w:r>
+        <w:rPr>
+          <w:rFonts w:hint="eastAsia"/>
+          <w:sz w:val="24"/>
+          <w:szCs w:val="32"/>
+        </w:rPr>
+        <w:t>提供的</w:t>
+      </w:r>
+      <w:r>
+        <w:rPr>
+          <w:rFonts w:hint="eastAsia"/>
+          <w:sz w:val="24"/>
+          <w:szCs w:val="32"/>
+        </w:rPr>
+        <w:t>path</w:t>
+      </w:r>
+      <w:r>
+        <w:rPr>
+          <w:rFonts w:hint="eastAsia"/>
+          <w:sz w:val="24"/>
+          <w:szCs w:val="32"/>
+        </w:rPr>
+        <w:t>信息中仅会包含当前所展示的路线信息。因此，单个</w:t>
+      </w:r>
+      <w:r>
+        <w:rPr>
+          <w:rFonts w:hint="eastAsia"/>
+          <w:sz w:val="24"/>
+          <w:szCs w:val="32"/>
+        </w:rPr>
+        <w:t>path</w:t>
+      </w:r>
+      <w:r>
+        <w:rPr>
+          <w:rFonts w:hint="eastAsia"/>
+          <w:sz w:val="24"/>
+          <w:szCs w:val="32"/>
+        </w:rPr>
+        <w:t>能够展示出所有关联子</w:t>
+      </w:r>
+      <w:r>
+        <w:rPr>
+          <w:rFonts w:hint="eastAsia"/>
+          <w:sz w:val="24"/>
+          <w:szCs w:val="32"/>
+        </w:rPr>
+        <w:t>path</w:t>
+      </w:r>
+      <w:r>
+        <w:rPr>
+          <w:rFonts w:hint="eastAsia"/>
+          <w:sz w:val="24"/>
+          <w:szCs w:val="32"/>
+        </w:rPr>
+        <w:t>所在的节点，但不会提供子</w:t>
+      </w:r>
+      <w:r>
+        <w:rPr>
+          <w:rFonts w:hint="eastAsia"/>
+          <w:sz w:val="24"/>
+          <w:szCs w:val="32"/>
+        </w:rPr>
+        <w:t>path</w:t>
+      </w:r>
+      <w:r>
+        <w:rPr>
+          <w:rFonts w:hint="eastAsia"/>
+          <w:sz w:val="24"/>
+          <w:szCs w:val="32"/>
+        </w:rPr>
+        <w:t>的详情</w:t>
+      </w:r>
+    </w:p>
+    <w:p>
+      <w:pPr>
+        <w:rPr>
+          <w:sz w:val="24"/>
+          <w:szCs w:val="32"/>
+        </w:rPr>
+      </w:pPr>
+    </w:p>
+    <w:p>
+      <w:pPr>
+        <w:rPr>
+          <w:sz w:val="24"/>
+          <w:szCs w:val="32"/>
+        </w:rPr>
+      </w:pPr>
+      <w:r>
+        <w:rPr>
+          <w:rFonts w:hint="eastAsia"/>
+          <w:sz w:val="24"/>
+          <w:szCs w:val="32"/>
+        </w:rPr>
+        <w:t>3</w:t>
+      </w:r>
+      <w:r>
+        <w:rPr>
+          <w:sz w:val="24"/>
+          <w:szCs w:val="32"/>
+        </w:rPr>
+        <w:t>.ADASIS V3</w:t>
+      </w:r>
+      <w:r>
+        <w:rPr>
+          <w:rFonts w:hint="eastAsia"/>
+          <w:sz w:val="24"/>
+          <w:szCs w:val="32"/>
+        </w:rPr>
+        <w:t>的基础实体</w:t>
+      </w:r>
+    </w:p>
+    <w:p>
+      <w:pPr>
+        <w:rPr>
+          <w:sz w:val="24"/>
+          <w:szCs w:val="32"/>
+        </w:rPr>
+      </w:pPr>
+      <w:r>
+        <w:rPr>
+          <w:rFonts w:hint="eastAsia"/>
+          <w:sz w:val="24"/>
+          <w:szCs w:val="32"/>
+        </w:rPr>
+        <w:t>正如我们所看到的，</w:t>
+      </w:r>
+      <w:r>
+        <w:rPr>
+          <w:rFonts w:hint="eastAsia"/>
+          <w:sz w:val="24"/>
+          <w:szCs w:val="32"/>
+        </w:rPr>
+        <w:t>A</w:t>
+      </w:r>
+      <w:r>
+        <w:rPr>
+          <w:sz w:val="24"/>
+          <w:szCs w:val="32"/>
+        </w:rPr>
+        <w:t>DASIS V3 Horizon</w:t>
+      </w:r>
+      <w:r>
+        <w:rPr>
+          <w:rFonts w:hint="eastAsia"/>
+          <w:sz w:val="24"/>
+          <w:szCs w:val="32"/>
+        </w:rPr>
+        <w:t>由多种</w:t>
+      </w:r>
+      <w:r>
+        <w:rPr>
+          <w:rFonts w:hint="eastAsia"/>
+          <w:sz w:val="24"/>
+          <w:szCs w:val="32"/>
+        </w:rPr>
+        <w:t>path</w:t>
+      </w:r>
+      <w:r>
+        <w:rPr>
+          <w:rFonts w:hint="eastAsia"/>
+          <w:sz w:val="24"/>
+          <w:szCs w:val="32"/>
+        </w:rPr>
+        <w:t>组成，每条</w:t>
+      </w:r>
+      <w:r>
+        <w:rPr>
+          <w:rFonts w:hint="eastAsia"/>
+          <w:sz w:val="24"/>
+          <w:szCs w:val="32"/>
+        </w:rPr>
+        <w:t>path</w:t>
+      </w:r>
+      <w:r>
+        <w:rPr>
+          <w:rFonts w:hint="eastAsia"/>
+          <w:sz w:val="24"/>
+          <w:szCs w:val="32"/>
+        </w:rPr>
+        <w:t>都以</w:t>
+      </w:r>
+      <w:r>
+        <w:rPr>
+          <w:rFonts w:hint="eastAsia"/>
+          <w:sz w:val="24"/>
+          <w:szCs w:val="32"/>
+        </w:rPr>
+        <w:t>id</w:t>
+      </w:r>
+      <w:r>
+        <w:rPr>
+          <w:rFonts w:hint="eastAsia"/>
+          <w:sz w:val="24"/>
+          <w:szCs w:val="32"/>
+        </w:rPr>
+        <w:t>进行区分。</w:t>
+      </w:r>
+    </w:p>
+    <w:p>
+      <w:pPr>
+        <w:rPr>
+          <w:sz w:val="24"/>
+          <w:szCs w:val="32"/>
+        </w:rPr>
+      </w:pPr>
+      <w:r>
+        <w:rPr>
+          <w:rFonts w:hint="eastAsia"/>
+          <w:sz w:val="24"/>
+          <w:szCs w:val="32"/>
+        </w:rPr>
+        <w:t>A</w:t>
+      </w:r>
+      <w:r>
+        <w:rPr>
+          <w:sz w:val="24"/>
+          <w:szCs w:val="32"/>
+        </w:rPr>
+        <w:t>DASIS V3</w:t>
+      </w:r>
+      <w:r>
+        <w:rPr>
+          <w:rFonts w:hint="eastAsia"/>
+          <w:sz w:val="24"/>
+          <w:szCs w:val="32"/>
+        </w:rPr>
+        <w:t>中</w:t>
+      </w:r>
+      <w:r>
+        <w:rPr>
+          <w:rFonts w:hint="eastAsia"/>
+          <w:sz w:val="24"/>
+          <w:szCs w:val="32"/>
+        </w:rPr>
+        <w:t>Path</w:t>
+      </w:r>
+      <w:r>
+        <w:rPr>
+          <w:rFonts w:hint="eastAsia"/>
+          <w:sz w:val="24"/>
+          <w:szCs w:val="32"/>
+        </w:rPr>
+        <w:t>信息涵盖了根</w:t>
+      </w:r>
+      <w:r>
+        <w:rPr>
+          <w:rFonts w:hint="eastAsia"/>
+          <w:sz w:val="24"/>
+          <w:szCs w:val="32"/>
+        </w:rPr>
+        <w:t>Path</w:t>
+      </w:r>
+      <w:r>
+        <w:rPr>
+          <w:sz w:val="24"/>
+          <w:szCs w:val="32"/>
+        </w:rPr>
+        <w:t xml:space="preserve"> </w:t>
+      </w:r>
+      <w:r>
+        <w:rPr>
+          <w:rFonts w:hint="eastAsia"/>
+          <w:sz w:val="24"/>
+          <w:szCs w:val="32"/>
+        </w:rPr>
+        <w:t>父</w:t>
+      </w:r>
+      <w:r>
+        <w:rPr>
+          <w:rFonts w:hint="eastAsia"/>
+          <w:sz w:val="24"/>
+          <w:szCs w:val="32"/>
+        </w:rPr>
+        <w:t>Path</w:t>
+      </w:r>
+      <w:r>
+        <w:rPr>
+          <w:sz w:val="24"/>
+          <w:szCs w:val="32"/>
+        </w:rPr>
+        <w:t xml:space="preserve"> </w:t>
+      </w:r>
+      <w:r>
+        <w:rPr>
+          <w:rFonts w:hint="eastAsia"/>
+          <w:sz w:val="24"/>
+          <w:szCs w:val="32"/>
+        </w:rPr>
+        <w:t>子</w:t>
+      </w:r>
+      <w:r>
+        <w:rPr>
+          <w:rFonts w:hint="eastAsia"/>
+          <w:sz w:val="24"/>
+          <w:szCs w:val="32"/>
+        </w:rPr>
+        <w:t>Path</w:t>
+      </w:r>
+      <w:r>
+        <w:rPr>
+          <w:sz w:val="24"/>
+          <w:szCs w:val="32"/>
+        </w:rPr>
+        <w:t xml:space="preserve"> </w:t>
+      </w:r>
+      <w:r>
+        <w:rPr>
+          <w:rFonts w:hint="eastAsia"/>
+          <w:sz w:val="24"/>
+          <w:szCs w:val="32"/>
+        </w:rPr>
+        <w:t>等</w:t>
+      </w:r>
+      <w:r>
+        <w:rPr>
+          <w:rFonts w:hint="eastAsia"/>
+          <w:sz w:val="24"/>
+          <w:szCs w:val="32"/>
+        </w:rPr>
+        <w:t>。这些</w:t>
+      </w:r>
+      <w:r>
+        <w:rPr>
+          <w:rFonts w:hint="eastAsia"/>
+          <w:sz w:val="24"/>
+          <w:szCs w:val="32"/>
+        </w:rPr>
+        <w:t>path</w:t>
+      </w:r>
+      <w:r>
+        <w:rPr>
+          <w:rFonts w:hint="eastAsia"/>
+          <w:sz w:val="24"/>
+          <w:szCs w:val="32"/>
+        </w:rPr>
+        <w:t>的起点取决于父</w:t>
+      </w:r>
+      <w:r>
+        <w:rPr>
+          <w:rFonts w:hint="eastAsia"/>
+          <w:sz w:val="24"/>
+          <w:szCs w:val="32"/>
+        </w:rPr>
+        <w:t>path</w:t>
+      </w:r>
+      <w:r>
+        <w:rPr>
+          <w:rFonts w:hint="eastAsia"/>
+          <w:sz w:val="24"/>
+          <w:szCs w:val="32"/>
+        </w:rPr>
+        <w:t>信息以及父</w:t>
+      </w:r>
+      <w:r>
+        <w:rPr>
+          <w:rFonts w:hint="eastAsia"/>
+          <w:sz w:val="24"/>
+          <w:szCs w:val="32"/>
+        </w:rPr>
+        <w:t>path</w:t>
+      </w:r>
+      <w:r>
+        <w:rPr>
+          <w:rFonts w:hint="eastAsia"/>
+          <w:sz w:val="24"/>
+          <w:szCs w:val="32"/>
+        </w:rPr>
+        <w:t>的起点偏移量</w:t>
+      </w:r>
+    </w:p>
+    <w:p>
+      <w:pPr>
+        <w:rPr>
+          <w:sz w:val="24"/>
+          <w:szCs w:val="32"/>
+        </w:rPr>
+      </w:pPr>
+      <w:r>
+        <w:rPr>
+          <w:sz w:val="24"/>
+          <w:szCs w:val="32"/>
+        </w:rPr>
+        <w:t>P</w:t>
+      </w:r>
+      <w:r>
+        <w:rPr>
+          <w:rFonts w:hint="eastAsia"/>
+          <w:sz w:val="24"/>
+          <w:szCs w:val="32"/>
+        </w:rPr>
+        <w:t>ath</w:t>
+      </w:r>
+      <w:r>
+        <w:rPr>
+          <w:rFonts w:hint="eastAsia"/>
+          <w:sz w:val="24"/>
+          <w:szCs w:val="32"/>
+        </w:rPr>
+        <w:t>的固有属性来自于各种</w:t>
+      </w:r>
+      <w:r>
+        <w:rPr>
+          <w:rFonts w:hint="eastAsia"/>
+          <w:sz w:val="24"/>
+          <w:szCs w:val="32"/>
+        </w:rPr>
+        <w:t>Profiles</w:t>
+      </w:r>
+      <w:r>
+        <w:rPr>
+          <w:sz w:val="24"/>
+          <w:szCs w:val="32"/>
+        </w:rPr>
+        <w:t>.</w:t>
+      </w:r>
+      <w:r>
+        <w:rPr>
+          <w:rFonts w:hint="eastAsia"/>
+          <w:sz w:val="24"/>
+          <w:szCs w:val="32"/>
+        </w:rPr>
+        <w:t>而各种</w:t>
+      </w:r>
+      <w:r>
+        <w:rPr>
+          <w:rFonts w:hint="eastAsia"/>
+          <w:sz w:val="24"/>
+          <w:szCs w:val="32"/>
+        </w:rPr>
+        <w:t>Profiles</w:t>
+      </w:r>
+      <w:r>
+        <w:rPr>
+          <w:rFonts w:hint="eastAsia"/>
+          <w:sz w:val="24"/>
+          <w:szCs w:val="32"/>
+        </w:rPr>
+        <w:t>则是来自于</w:t>
+      </w:r>
+      <w:r>
+        <w:rPr>
+          <w:rFonts w:hint="eastAsia"/>
+          <w:sz w:val="24"/>
+          <w:szCs w:val="32"/>
+        </w:rPr>
+        <w:t>A</w:t>
+      </w:r>
+      <w:r>
+        <w:rPr>
+          <w:sz w:val="24"/>
+          <w:szCs w:val="32"/>
+        </w:rPr>
         <w:t xml:space="preserve">DASIS V3 </w:t>
       </w:r>
       <w:r>
@@ -17115,126 +18310,47 @@
           <w:sz w:val="24"/>
           <w:szCs w:val="32"/>
         </w:rPr>
-        <w:t>应用时，所发送的次级路线的层次度取决于</w:t>
-      </w:r>
-      <w:r>
-        <w:rPr>
-          <w:rFonts w:hint="eastAsia"/>
-          <w:sz w:val="24"/>
-          <w:szCs w:val="32"/>
-        </w:rPr>
-        <w:t xml:space="preserve"> </w:t>
-      </w:r>
-      <w:r>
-        <w:rPr>
-          <w:sz w:val="24"/>
-          <w:szCs w:val="32"/>
-        </w:rPr>
-        <w:t xml:space="preserve">ADASIS </w:t>
-      </w:r>
-      <w:r>
-        <w:rPr>
-          <w:rFonts w:hint="eastAsia"/>
-          <w:sz w:val="24"/>
-          <w:szCs w:val="32"/>
-        </w:rPr>
-        <w:t>应用对</w:t>
-      </w:r>
-      <w:proofErr w:type="spellStart"/>
-      <w:r>
-        <w:rPr>
-          <w:rFonts w:hint="eastAsia"/>
-          <w:sz w:val="24"/>
-          <w:szCs w:val="32"/>
-        </w:rPr>
-        <w:t>Horzion</w:t>
-      </w:r>
-      <w:proofErr w:type="spellEnd"/>
-      <w:r>
-        <w:rPr>
-          <w:rFonts w:hint="eastAsia"/>
-          <w:sz w:val="24"/>
-          <w:szCs w:val="32"/>
-        </w:rPr>
-        <w:t>数据的容错能力。当车辆从一个</w:t>
-      </w:r>
-      <w:r>
-        <w:rPr>
-          <w:rFonts w:hint="eastAsia"/>
-          <w:sz w:val="24"/>
-          <w:szCs w:val="32"/>
-        </w:rPr>
-        <w:t>M</w:t>
-      </w:r>
-      <w:r>
-        <w:rPr>
-          <w:sz w:val="24"/>
-          <w:szCs w:val="32"/>
-        </w:rPr>
-        <w:t>PP</w:t>
-      </w:r>
-      <w:r>
-        <w:rPr>
-          <w:rFonts w:hint="eastAsia"/>
-          <w:sz w:val="24"/>
-          <w:szCs w:val="32"/>
-        </w:rPr>
-        <w:t>到另一个新的</w:t>
-      </w:r>
-      <w:r>
-        <w:rPr>
-          <w:rFonts w:hint="eastAsia"/>
-          <w:sz w:val="24"/>
-          <w:szCs w:val="32"/>
-        </w:rPr>
-        <w:t>M</w:t>
-      </w:r>
-      <w:r>
-        <w:rPr>
-          <w:sz w:val="24"/>
-          <w:szCs w:val="32"/>
-        </w:rPr>
-        <w:t>PP</w:t>
-      </w:r>
-      <w:r>
-        <w:rPr>
-          <w:rFonts w:hint="eastAsia"/>
-          <w:sz w:val="24"/>
-          <w:szCs w:val="32"/>
-        </w:rPr>
-        <w:t>时，如果几秒钟的数据盲点是在接受范围内的话，那么这一时刻仅能传输一条</w:t>
-      </w:r>
-      <w:r>
-        <w:rPr>
-          <w:rFonts w:hint="eastAsia"/>
-          <w:sz w:val="24"/>
-          <w:szCs w:val="32"/>
-        </w:rPr>
-        <w:t>path</w:t>
-      </w:r>
-      <w:r>
-        <w:rPr>
-          <w:rFonts w:hint="eastAsia"/>
-          <w:sz w:val="24"/>
-          <w:szCs w:val="32"/>
-        </w:rPr>
-        <w:t>数据。当车辆离开这条</w:t>
-      </w:r>
-      <w:r>
-        <w:rPr>
-          <w:rFonts w:hint="eastAsia"/>
-          <w:sz w:val="24"/>
-          <w:szCs w:val="32"/>
-        </w:rPr>
-        <w:t>path</w:t>
-      </w:r>
-      <w:r>
-        <w:rPr>
-          <w:rFonts w:hint="eastAsia"/>
-          <w:sz w:val="24"/>
-          <w:szCs w:val="32"/>
-        </w:rPr>
-        <w:t>的时候，</w:t>
+        <w:t>Horizo</w:t>
+      </w:r>
+      <w:r>
+        <w:rPr>
+          <w:sz w:val="24"/>
+          <w:szCs w:val="32"/>
+        </w:rPr>
+        <w:t>n</w:t>
+      </w:r>
+      <w:r>
+        <w:rPr>
+          <w:rFonts w:hint="eastAsia"/>
+          <w:sz w:val="24"/>
+          <w:szCs w:val="32"/>
+        </w:rPr>
+        <w:t>在当前路线上给到的数据信息。</w:t>
+      </w:r>
+    </w:p>
+    <w:p>
+      <w:pPr>
+        <w:rPr>
+          <w:rFonts w:hint="eastAsia"/>
+          <w:sz w:val="24"/>
+          <w:szCs w:val="32"/>
+        </w:rPr>
+      </w:pPr>
+      <w:r>
+        <w:rPr>
+          <w:rFonts w:hint="eastAsia"/>
+          <w:sz w:val="24"/>
+          <w:szCs w:val="32"/>
+        </w:rPr>
+        <w:t>当前车辆状态会</w:t>
+      </w:r>
+      <w:r>
+        <w:rPr>
+          <w:rFonts w:hint="eastAsia"/>
+          <w:sz w:val="24"/>
+          <w:szCs w:val="32"/>
+        </w:rPr>
+        <w:t>根据其位置，并结集合</w:t>
       </w:r>
       <w:r>
         <w:rPr>
@@ -17249,482 +18365,42 @@
           <w:sz w:val="24"/>
           <w:szCs w:val="32"/>
         </w:rPr>
-        <w:t>DAS H</w:t>
-      </w:r>
-      <w:r>
-        <w:rPr>
-          <w:rFonts w:hint="eastAsia"/>
-          <w:sz w:val="24"/>
-          <w:szCs w:val="32"/>
-        </w:rPr>
-        <w:t>orizon</w:t>
-      </w:r>
-      <w:r>
-        <w:rPr>
-          <w:rFonts w:hint="eastAsia"/>
-          <w:sz w:val="24"/>
-          <w:szCs w:val="32"/>
-        </w:rPr>
-        <w:t>需要再去创建</w:t>
-      </w:r>
-      <w:r>
-        <w:rPr>
-          <w:rFonts w:hint="eastAsia"/>
-          <w:sz w:val="24"/>
-          <w:szCs w:val="32"/>
-        </w:rPr>
-        <w:t>M</w:t>
-      </w:r>
-      <w:r>
-        <w:rPr>
-          <w:sz w:val="24"/>
-          <w:szCs w:val="32"/>
-        </w:rPr>
-        <w:t>PP</w:t>
-      </w:r>
-      <w:r>
-        <w:rPr>
-          <w:rFonts w:hint="eastAsia"/>
-          <w:sz w:val="24"/>
-          <w:szCs w:val="32"/>
-        </w:rPr>
-        <w:t>并发送，这些都必须在短时间内完成。</w:t>
-      </w:r>
-    </w:p>
-    <w:p>
-      <w:pPr>
-        <w:rPr>
-          <w:sz w:val="24"/>
-          <w:szCs w:val="32"/>
-        </w:rPr>
-      </w:pPr>
-    </w:p>
-    <w:p>
-      <w:pPr>
-        <w:rPr>
-          <w:sz w:val="24"/>
-          <w:szCs w:val="32"/>
-        </w:rPr>
-      </w:pPr>
-      <w:r>
-        <w:rPr>
-          <w:rFonts w:hint="eastAsia"/>
-          <w:sz w:val="24"/>
-          <w:szCs w:val="32"/>
-        </w:rPr>
-        <w:t>如果应用一直需要全量的</w:t>
-      </w:r>
-      <w:r>
-        <w:rPr>
-          <w:rFonts w:hint="eastAsia"/>
-          <w:sz w:val="24"/>
-          <w:szCs w:val="32"/>
-        </w:rPr>
-        <w:t>Horizon</w:t>
-      </w:r>
-      <w:r>
-        <w:rPr>
-          <w:rFonts w:hint="eastAsia"/>
-          <w:sz w:val="24"/>
-          <w:szCs w:val="32"/>
-        </w:rPr>
-        <w:t>数据的话。那么全量的</w:t>
-      </w:r>
-      <w:r>
-        <w:rPr>
-          <w:rFonts w:hint="eastAsia"/>
-          <w:sz w:val="24"/>
-          <w:szCs w:val="32"/>
-        </w:rPr>
-        <w:t>A</w:t>
-      </w:r>
-      <w:r>
-        <w:rPr>
-          <w:sz w:val="24"/>
-          <w:szCs w:val="32"/>
-        </w:rPr>
-        <w:t>DAS H</w:t>
-      </w:r>
-      <w:r>
-        <w:rPr>
-          <w:rFonts w:hint="eastAsia"/>
-          <w:sz w:val="24"/>
-          <w:szCs w:val="32"/>
-        </w:rPr>
-        <w:t>orizon</w:t>
-      </w:r>
-      <w:r>
-        <w:rPr>
-          <w:rFonts w:hint="eastAsia"/>
-          <w:sz w:val="24"/>
-          <w:szCs w:val="32"/>
-        </w:rPr>
-        <w:t>数据（包含了所有潜在路线）也将会被传输。非常确定的一点是，如果车辆离开了一条</w:t>
-      </w:r>
-      <w:r>
-        <w:rPr>
-          <w:rFonts w:hint="eastAsia"/>
-          <w:sz w:val="24"/>
-          <w:szCs w:val="32"/>
-        </w:rPr>
-        <w:t>path</w:t>
-      </w:r>
-      <w:r>
-        <w:rPr>
-          <w:rFonts w:hint="eastAsia"/>
-          <w:sz w:val="24"/>
-          <w:szCs w:val="32"/>
-        </w:rPr>
-        <w:t>那么</w:t>
-      </w:r>
-      <w:r>
-        <w:rPr>
-          <w:rFonts w:hint="eastAsia"/>
-          <w:sz w:val="24"/>
-          <w:szCs w:val="32"/>
-        </w:rPr>
-        <w:t>client</w:t>
-      </w:r>
-      <w:r>
-        <w:rPr>
-          <w:rFonts w:hint="eastAsia"/>
-          <w:sz w:val="24"/>
-          <w:szCs w:val="32"/>
-        </w:rPr>
-        <w:t>端将会自动在目标位置给到另一条路。</w:t>
-      </w:r>
-    </w:p>
-    <w:p>
-      <w:pPr>
-        <w:rPr>
-          <w:sz w:val="24"/>
-          <w:szCs w:val="32"/>
-        </w:rPr>
-      </w:pPr>
-    </w:p>
-    <w:p>
-      <w:pPr>
-        <w:rPr>
-          <w:sz w:val="24"/>
-          <w:szCs w:val="32"/>
-        </w:rPr>
-      </w:pPr>
-      <w:r>
-        <w:rPr>
-          <w:rFonts w:hint="eastAsia"/>
-          <w:sz w:val="24"/>
-          <w:szCs w:val="32"/>
-        </w:rPr>
-        <w:t>自动</w:t>
-      </w:r>
-      <w:r>
-        <w:rPr>
-          <w:rFonts w:hint="eastAsia"/>
-          <w:sz w:val="24"/>
-          <w:szCs w:val="32"/>
-        </w:rPr>
-        <w:t>A</w:t>
-      </w:r>
-      <w:r>
-        <w:rPr>
-          <w:sz w:val="24"/>
-          <w:szCs w:val="32"/>
-        </w:rPr>
-        <w:t xml:space="preserve">DASIS V3 </w:t>
-      </w:r>
-      <w:r>
-        <w:rPr>
-          <w:rFonts w:hint="eastAsia"/>
-          <w:sz w:val="24"/>
-          <w:szCs w:val="32"/>
-        </w:rPr>
-        <w:t>实现了</w:t>
-      </w:r>
-      <w:r>
-        <w:rPr>
-          <w:rFonts w:hint="eastAsia"/>
-          <w:sz w:val="24"/>
-          <w:szCs w:val="32"/>
-        </w:rPr>
-        <w:t>A</w:t>
-      </w:r>
-      <w:r>
-        <w:rPr>
-          <w:sz w:val="24"/>
-          <w:szCs w:val="32"/>
-        </w:rPr>
-        <w:t>DAS H</w:t>
-      </w:r>
-      <w:r>
-        <w:rPr>
-          <w:rFonts w:hint="eastAsia"/>
-          <w:sz w:val="24"/>
-          <w:szCs w:val="32"/>
-        </w:rPr>
-        <w:t>orizon</w:t>
-      </w:r>
-      <w:r>
-        <w:rPr>
-          <w:rFonts w:hint="eastAsia"/>
-          <w:sz w:val="24"/>
-          <w:szCs w:val="32"/>
-        </w:rPr>
-        <w:t>对最优路线使用。我们称之为</w:t>
-      </w:r>
-      <w:r>
-        <w:rPr>
-          <w:rFonts w:hint="eastAsia"/>
-          <w:sz w:val="24"/>
-          <w:szCs w:val="32"/>
-        </w:rPr>
-        <w:t xml:space="preserve"> </w:t>
-      </w:r>
-      <w:r>
-        <w:rPr>
-          <w:sz w:val="24"/>
-          <w:szCs w:val="32"/>
-        </w:rPr>
-        <w:t xml:space="preserve">ADASIS V3 </w:t>
-      </w:r>
-      <w:proofErr w:type="spellStart"/>
-      <w:r>
-        <w:rPr>
-          <w:sz w:val="24"/>
-          <w:szCs w:val="32"/>
-        </w:rPr>
-        <w:t>H</w:t>
-      </w:r>
-      <w:r>
-        <w:rPr>
-          <w:rFonts w:hint="eastAsia"/>
-          <w:sz w:val="24"/>
-          <w:szCs w:val="32"/>
-        </w:rPr>
-        <w:t>orzion</w:t>
-      </w:r>
-      <w:proofErr w:type="spellEnd"/>
-      <w:r>
-        <w:rPr>
-          <w:rFonts w:hint="eastAsia"/>
-          <w:sz w:val="24"/>
-          <w:szCs w:val="32"/>
-        </w:rPr>
-        <w:t>。</w:t>
-      </w:r>
-    </w:p>
-    <w:p>
-      <w:pPr>
-        <w:rPr>
-          <w:sz w:val="24"/>
-          <w:szCs w:val="32"/>
-        </w:rPr>
-      </w:pPr>
-    </w:p>
-    <w:p>
-      <w:pPr>
-        <w:rPr>
-          <w:sz w:val="24"/>
-          <w:szCs w:val="32"/>
-        </w:rPr>
-      </w:pPr>
-      <w:r>
-        <w:rPr>
-          <w:rFonts w:hint="eastAsia"/>
-          <w:sz w:val="24"/>
-          <w:szCs w:val="32"/>
-        </w:rPr>
-        <w:t>在</w:t>
-      </w:r>
-      <w:r>
-        <w:rPr>
-          <w:rFonts w:hint="eastAsia"/>
-          <w:sz w:val="24"/>
-          <w:szCs w:val="32"/>
-        </w:rPr>
-        <w:t>A</w:t>
-      </w:r>
-      <w:r>
-        <w:rPr>
-          <w:sz w:val="24"/>
-          <w:szCs w:val="32"/>
-        </w:rPr>
-        <w:t>DAS HORZON</w:t>
-      </w:r>
-      <w:r>
-        <w:rPr>
-          <w:rFonts w:hint="eastAsia"/>
-          <w:sz w:val="24"/>
-          <w:szCs w:val="32"/>
-        </w:rPr>
-        <w:t>中，交通要道，道路属性甚至于几何地理特征都将作为路线的特征之一。因此，</w:t>
-      </w:r>
-      <w:r>
-        <w:rPr>
-          <w:rFonts w:hint="eastAsia"/>
-          <w:sz w:val="24"/>
-          <w:szCs w:val="32"/>
-        </w:rPr>
-        <w:t>在应用所检索的有效信息中，</w:t>
-      </w:r>
-      <w:r>
-        <w:rPr>
-          <w:rFonts w:hint="eastAsia"/>
-          <w:sz w:val="24"/>
-          <w:szCs w:val="32"/>
-        </w:rPr>
-        <w:t>path</w:t>
-      </w:r>
-      <w:r>
-        <w:rPr>
-          <w:rFonts w:hint="eastAsia"/>
-          <w:sz w:val="24"/>
-          <w:szCs w:val="32"/>
-        </w:rPr>
-        <w:t>的实体对象才是最重要的。</w:t>
-      </w:r>
-    </w:p>
-    <w:p>
-      <w:pPr>
-        <w:rPr>
-          <w:rFonts w:hint="eastAsia"/>
-          <w:sz w:val="24"/>
-          <w:szCs w:val="32"/>
-        </w:rPr>
-      </w:pPr>
-      <w:r>
-        <w:rPr>
-          <w:rFonts w:hint="eastAsia"/>
-          <w:sz w:val="24"/>
-          <w:szCs w:val="32"/>
-        </w:rPr>
-        <w:t>从应用的角度（如图</w:t>
-      </w:r>
-      <w:r>
-        <w:rPr>
-          <w:rFonts w:hint="eastAsia"/>
-          <w:sz w:val="24"/>
-          <w:szCs w:val="32"/>
-        </w:rPr>
-        <w:t>1</w:t>
-      </w:r>
-      <w:r>
-        <w:rPr>
-          <w:sz w:val="24"/>
-          <w:szCs w:val="32"/>
-        </w:rPr>
-        <w:t>4</w:t>
-      </w:r>
-      <w:r>
-        <w:rPr>
-          <w:rFonts w:hint="eastAsia"/>
-          <w:sz w:val="24"/>
-          <w:szCs w:val="32"/>
-        </w:rPr>
-        <w:t>）。</w:t>
-      </w:r>
-      <w:r>
-        <w:rPr>
-          <w:rFonts w:hint="eastAsia"/>
-          <w:sz w:val="24"/>
-          <w:szCs w:val="32"/>
-        </w:rPr>
-        <w:t>车辆在一条</w:t>
-      </w:r>
-      <w:r>
-        <w:rPr>
-          <w:rFonts w:hint="eastAsia"/>
-          <w:sz w:val="24"/>
-          <w:szCs w:val="32"/>
-        </w:rPr>
-        <w:t>path</w:t>
-      </w:r>
-      <w:r>
-        <w:rPr>
-          <w:rFonts w:hint="eastAsia"/>
-          <w:sz w:val="24"/>
-          <w:szCs w:val="32"/>
-        </w:rPr>
-        <w:t>上或者是在第二条</w:t>
-      </w:r>
-      <w:r>
-        <w:rPr>
-          <w:rFonts w:hint="eastAsia"/>
-          <w:sz w:val="24"/>
-          <w:szCs w:val="32"/>
-        </w:rPr>
-        <w:t>path</w:t>
-      </w:r>
-      <w:r>
-        <w:rPr>
-          <w:rFonts w:hint="eastAsia"/>
-          <w:sz w:val="24"/>
-          <w:szCs w:val="32"/>
-        </w:rPr>
-        <w:t>上（作为车辆的可变位置的</w:t>
-      </w:r>
-      <w:r>
-        <w:rPr>
-          <w:rFonts w:hint="eastAsia"/>
-          <w:sz w:val="24"/>
-          <w:szCs w:val="32"/>
-        </w:rPr>
-        <w:t>path</w:t>
-      </w:r>
-      <w:r>
-        <w:rPr>
-          <w:rFonts w:hint="eastAsia"/>
-          <w:sz w:val="24"/>
-          <w:szCs w:val="32"/>
-        </w:rPr>
-        <w:t>）兴趣点数据要么是当前这条</w:t>
-      </w:r>
-      <w:r>
-        <w:rPr>
-          <w:rFonts w:hint="eastAsia"/>
-          <w:sz w:val="24"/>
-          <w:szCs w:val="32"/>
-        </w:rPr>
-        <w:t>path</w:t>
-      </w:r>
-      <w:r>
-        <w:rPr>
-          <w:rFonts w:hint="eastAsia"/>
-          <w:sz w:val="24"/>
-          <w:szCs w:val="32"/>
-        </w:rPr>
-        <w:t>要的就是</w:t>
-      </w:r>
-      <w:r>
-        <w:rPr>
-          <w:rFonts w:hint="eastAsia"/>
-          <w:sz w:val="24"/>
-          <w:szCs w:val="32"/>
-        </w:rPr>
-        <w:t>A</w:t>
-      </w:r>
-      <w:r>
-        <w:rPr>
-          <w:sz w:val="24"/>
-          <w:szCs w:val="32"/>
-        </w:rPr>
-        <w:t xml:space="preserve">DAS </w:t>
-      </w:r>
-      <w:r>
-        <w:rPr>
-          <w:rFonts w:hint="eastAsia"/>
-          <w:sz w:val="24"/>
-          <w:szCs w:val="32"/>
-        </w:rPr>
-        <w:t>视野中的一条副</w:t>
-      </w:r>
-      <w:r>
-        <w:rPr>
-          <w:rFonts w:hint="eastAsia"/>
-          <w:sz w:val="24"/>
-          <w:szCs w:val="32"/>
-        </w:rPr>
-        <w:t>path</w:t>
-      </w:r>
+        <w:t>DASIS V3 Horizon</w:t>
+      </w:r>
+      <w:r>
+        <w:rPr>
+          <w:rFonts w:hint="eastAsia"/>
+          <w:sz w:val="24"/>
+          <w:szCs w:val="32"/>
+        </w:rPr>
+        <w:t>与其他车辆相关信息（比如车速，车头朝向等）所定义。</w:t>
+      </w:r>
+    </w:p>
+    <w:p>
+      <w:pPr>
+        <w:rPr>
+          <w:rFonts w:hint="eastAsia"/>
+          <w:sz w:val="24"/>
+          <w:szCs w:val="32"/>
+        </w:rPr>
+      </w:pPr>
+    </w:p>
+    <w:p>
+      <w:pPr>
+        <w:rPr>
+          <w:rFonts w:hint="eastAsia"/>
+          <w:sz w:val="24"/>
+          <w:szCs w:val="32"/>
+        </w:rPr>
+      </w:pPr>
+    </w:p>
+    <w:p>
+      <w:pPr>
+        <w:rPr>
+          <w:sz w:val="24"/>
+          <w:szCs w:val="32"/>
+        </w:rPr>
+      </w:pPr>
     </w:p>
     <w:sectPr>
       <w:pgSz w:w="11906" w:h="16838"/>

</xml_diff>

<commit_message>
3.1 finish next is 3.1.1
</commit_message>
<xml_diff>
--- a/doc/Map_Doc_译文.docx
+++ b/doc/Map_Doc_译文.docx
@@ -18331,7 +18331,6 @@
     <w:p>
       <w:pPr>
         <w:rPr>
-          <w:rFonts w:hint="eastAsia"/>
           <w:sz w:val="24"/>
           <w:szCs w:val="32"/>
         </w:rPr>
@@ -18379,28 +18378,834 @@
     <w:p>
       <w:pPr>
         <w:rPr>
-          <w:rFonts w:hint="eastAsia"/>
-          <w:sz w:val="24"/>
-          <w:szCs w:val="32"/>
-        </w:rPr>
-      </w:pPr>
-    </w:p>
-    <w:p>
-      <w:pPr>
-        <w:rPr>
-          <w:rFonts w:hint="eastAsia"/>
-          <w:sz w:val="24"/>
-          <w:szCs w:val="32"/>
-        </w:rPr>
-      </w:pPr>
-    </w:p>
-    <w:p>
-      <w:pPr>
-        <w:rPr>
-          <w:sz w:val="24"/>
-          <w:szCs w:val="32"/>
-        </w:rPr>
-      </w:pPr>
+          <w:sz w:val="24"/>
+          <w:szCs w:val="32"/>
+        </w:rPr>
+      </w:pPr>
+    </w:p>
+    <w:p>
+      <w:pPr>
+        <w:rPr>
+          <w:sz w:val="24"/>
+          <w:szCs w:val="32"/>
+        </w:rPr>
+      </w:pPr>
+      <w:r>
+        <w:rPr>
+          <w:rFonts w:hint="eastAsia"/>
+          <w:sz w:val="24"/>
+          <w:szCs w:val="32"/>
+        </w:rPr>
+        <w:t>3</w:t>
+      </w:r>
+      <w:r>
+        <w:rPr>
+          <w:sz w:val="24"/>
+          <w:szCs w:val="32"/>
+        </w:rPr>
+        <w:t xml:space="preserve">.1 </w:t>
+      </w:r>
+      <w:r>
+        <w:rPr>
+          <w:rFonts w:hint="eastAsia"/>
+          <w:sz w:val="24"/>
+          <w:szCs w:val="32"/>
+        </w:rPr>
+        <w:t>path</w:t>
+      </w:r>
+    </w:p>
+    <w:p>
+      <w:pPr>
+        <w:rPr>
+          <w:rFonts w:hint="eastAsia"/>
+          <w:sz w:val="24"/>
+          <w:szCs w:val="32"/>
+        </w:rPr>
+      </w:pPr>
+      <w:r>
+        <w:rPr>
+          <w:rFonts w:hint="eastAsia"/>
+          <w:sz w:val="24"/>
+          <w:szCs w:val="32"/>
+        </w:rPr>
+        <w:t>A</w:t>
+      </w:r>
+      <w:r>
+        <w:rPr>
+          <w:sz w:val="24"/>
+          <w:szCs w:val="32"/>
+        </w:rPr>
+        <w:t>DAS H</w:t>
+      </w:r>
+      <w:r>
+        <w:rPr>
+          <w:rFonts w:hint="eastAsia"/>
+          <w:sz w:val="24"/>
+          <w:szCs w:val="32"/>
+        </w:rPr>
+        <w:t>orizon</w:t>
+      </w:r>
+      <w:r>
+        <w:rPr>
+          <w:rFonts w:hint="eastAsia"/>
+          <w:sz w:val="24"/>
+          <w:szCs w:val="32"/>
+        </w:rPr>
+        <w:t>通常来说是一个展现车辆前方周边信息的预测树状图，此图描述了</w:t>
+      </w:r>
+      <w:r>
+        <w:rPr>
+          <w:rFonts w:hint="eastAsia"/>
+          <w:sz w:val="24"/>
+          <w:szCs w:val="32"/>
+        </w:rPr>
+        <w:lastRenderedPageBreak/>
+        <w:t>不同的</w:t>
+      </w:r>
+      <w:r>
+        <w:rPr>
+          <w:rFonts w:hint="eastAsia"/>
+          <w:sz w:val="24"/>
+          <w:szCs w:val="32"/>
+        </w:rPr>
+        <w:t>path</w:t>
+      </w:r>
+      <w:r>
+        <w:rPr>
+          <w:rFonts w:hint="eastAsia"/>
+          <w:sz w:val="24"/>
+          <w:szCs w:val="32"/>
+        </w:rPr>
+        <w:t>与导航地图的相关数据</w:t>
+      </w:r>
+      <w:r>
+        <w:rPr>
+          <w:rFonts w:hint="eastAsia"/>
+          <w:sz w:val="24"/>
+          <w:szCs w:val="32"/>
+        </w:rPr>
+        <w:t>。这种预测树状图由各种相连接的</w:t>
+      </w:r>
+      <w:r>
+        <w:rPr>
+          <w:rFonts w:hint="eastAsia"/>
+          <w:sz w:val="24"/>
+          <w:szCs w:val="32"/>
+        </w:rPr>
+        <w:t>pa</w:t>
+      </w:r>
+      <w:r>
+        <w:rPr>
+          <w:sz w:val="24"/>
+          <w:szCs w:val="32"/>
+        </w:rPr>
+        <w:t>t</w:t>
+      </w:r>
+      <w:r>
+        <w:rPr>
+          <w:rFonts w:hint="eastAsia"/>
+          <w:sz w:val="24"/>
+          <w:szCs w:val="32"/>
+        </w:rPr>
+        <w:t>h</w:t>
+      </w:r>
+      <w:r>
+        <w:rPr>
+          <w:rFonts w:hint="eastAsia"/>
+          <w:sz w:val="24"/>
+          <w:szCs w:val="32"/>
+        </w:rPr>
+        <w:t>组成，每条路径属于道路的一部分，并且这些路径通过交叉口相连接（这里的交叉口映射的是真是路口）只要车辆移动，位置有了变化，那么预测数也会有变化（经过的</w:t>
+      </w:r>
+      <w:r>
+        <w:rPr>
+          <w:rFonts w:hint="eastAsia"/>
+          <w:sz w:val="24"/>
+          <w:szCs w:val="32"/>
+        </w:rPr>
+        <w:t>path</w:t>
+      </w:r>
+      <w:r>
+        <w:rPr>
+          <w:rFonts w:hint="eastAsia"/>
+          <w:sz w:val="24"/>
+          <w:szCs w:val="32"/>
+        </w:rPr>
+        <w:t>会被移除，新预测的</w:t>
+      </w:r>
+      <w:r>
+        <w:rPr>
+          <w:rFonts w:hint="eastAsia"/>
+          <w:sz w:val="24"/>
+          <w:szCs w:val="32"/>
+        </w:rPr>
+        <w:t>path</w:t>
+      </w:r>
+      <w:r>
+        <w:rPr>
+          <w:rFonts w:hint="eastAsia"/>
+          <w:sz w:val="24"/>
+          <w:szCs w:val="32"/>
+        </w:rPr>
+        <w:t>会添加）</w:t>
+      </w:r>
+    </w:p>
+    <w:p>
+      <w:pPr>
+        <w:rPr>
+          <w:sz w:val="24"/>
+          <w:szCs w:val="32"/>
+        </w:rPr>
+      </w:pPr>
+    </w:p>
+    <w:p>
+      <w:pPr>
+        <w:rPr>
+          <w:sz w:val="24"/>
+          <w:szCs w:val="32"/>
+        </w:rPr>
+      </w:pPr>
+      <w:r>
+        <w:rPr>
+          <w:rFonts w:hint="eastAsia"/>
+          <w:sz w:val="24"/>
+          <w:szCs w:val="32"/>
+        </w:rPr>
+        <w:t>一条</w:t>
+      </w:r>
+      <w:r>
+        <w:rPr>
+          <w:rFonts w:hint="eastAsia"/>
+          <w:sz w:val="24"/>
+          <w:szCs w:val="32"/>
+        </w:rPr>
+        <w:t>path</w:t>
+      </w:r>
+      <w:r>
+        <w:rPr>
+          <w:rFonts w:hint="eastAsia"/>
+          <w:sz w:val="24"/>
+          <w:szCs w:val="32"/>
+        </w:rPr>
+        <w:t>的特征主要来自于一个场景数据的一个结合体，这些数据描绘了车边环境、街道环境、大量的小路、物理几何信息</w:t>
+      </w:r>
+      <w:r>
+        <w:rPr>
+          <w:rFonts w:hint="eastAsia"/>
+          <w:sz w:val="24"/>
+          <w:szCs w:val="32"/>
+        </w:rPr>
+        <w:t>、起点偏移量、路径父子关系等。</w:t>
+      </w:r>
+    </w:p>
+    <w:p>
+      <w:pPr>
+        <w:rPr>
+          <w:sz w:val="24"/>
+          <w:szCs w:val="32"/>
+        </w:rPr>
+      </w:pPr>
+    </w:p>
+    <w:p>
+      <w:pPr>
+        <w:rPr>
+          <w:sz w:val="24"/>
+          <w:szCs w:val="32"/>
+        </w:rPr>
+      </w:pPr>
+      <w:r>
+        <w:rPr>
+          <w:rFonts w:hint="eastAsia"/>
+          <w:sz w:val="24"/>
+          <w:szCs w:val="32"/>
+        </w:rPr>
+        <w:t>偏移量数据属于一种距离标识与定位说明属于</w:t>
+      </w:r>
+      <w:r>
+        <w:rPr>
+          <w:rFonts w:hint="eastAsia"/>
+          <w:sz w:val="24"/>
+          <w:szCs w:val="32"/>
+        </w:rPr>
+        <w:t>path</w:t>
+      </w:r>
+      <w:r>
+        <w:rPr>
+          <w:rFonts w:hint="eastAsia"/>
+          <w:sz w:val="24"/>
+          <w:szCs w:val="32"/>
+        </w:rPr>
+        <w:t>的真实数据。尤其是在定义绝对距离的时候。</w:t>
+      </w:r>
+      <w:r>
+        <w:rPr>
+          <w:rFonts w:hint="eastAsia"/>
+          <w:sz w:val="24"/>
+          <w:szCs w:val="32"/>
+        </w:rPr>
+        <w:t>一条</w:t>
+      </w:r>
+      <w:r>
+        <w:rPr>
+          <w:rFonts w:hint="eastAsia"/>
+          <w:sz w:val="24"/>
+          <w:szCs w:val="32"/>
+        </w:rPr>
+        <w:t>path</w:t>
+      </w:r>
+      <w:r>
+        <w:rPr>
+          <w:rFonts w:hint="eastAsia"/>
+          <w:sz w:val="24"/>
+          <w:szCs w:val="32"/>
+        </w:rPr>
+        <w:t>与偏移量数据是密不可分的，</w:t>
+      </w:r>
+      <w:r>
+        <w:rPr>
+          <w:rFonts w:hint="eastAsia"/>
+          <w:sz w:val="24"/>
+          <w:szCs w:val="32"/>
+        </w:rPr>
+        <w:t>path</w:t>
+      </w:r>
+      <w:r>
+        <w:rPr>
+          <w:rFonts w:hint="eastAsia"/>
+          <w:sz w:val="24"/>
+          <w:szCs w:val="32"/>
+        </w:rPr>
+        <w:t>的源点与偏移量数据连用从而确定偏移点与</w:t>
+      </w:r>
+      <w:r>
+        <w:rPr>
+          <w:rFonts w:hint="eastAsia"/>
+          <w:sz w:val="24"/>
+          <w:szCs w:val="32"/>
+        </w:rPr>
+        <w:t>path</w:t>
+      </w:r>
+      <w:r>
+        <w:rPr>
+          <w:rFonts w:hint="eastAsia"/>
+          <w:sz w:val="24"/>
+          <w:szCs w:val="32"/>
+        </w:rPr>
+        <w:t>源点间的距离。偏移量数据将会增加</w:t>
+      </w:r>
+      <w:r>
+        <w:rPr>
+          <w:rFonts w:hint="eastAsia"/>
+          <w:sz w:val="24"/>
+          <w:szCs w:val="32"/>
+        </w:rPr>
+        <w:t>path</w:t>
+      </w:r>
+      <w:r>
+        <w:rPr>
+          <w:rFonts w:hint="eastAsia"/>
+          <w:sz w:val="24"/>
+          <w:szCs w:val="32"/>
+        </w:rPr>
+        <w:t>的声明周期。如果一条</w:t>
+      </w:r>
+      <w:r>
+        <w:rPr>
+          <w:rFonts w:hint="eastAsia"/>
+          <w:sz w:val="24"/>
+          <w:szCs w:val="32"/>
+        </w:rPr>
+        <w:t>path</w:t>
+      </w:r>
+      <w:r>
+        <w:rPr>
+          <w:rFonts w:hint="eastAsia"/>
+          <w:sz w:val="24"/>
+          <w:szCs w:val="32"/>
+        </w:rPr>
+        <w:t>是个</w:t>
+      </w:r>
+      <w:r>
+        <w:rPr>
+          <w:rFonts w:hint="eastAsia"/>
+          <w:sz w:val="24"/>
+          <w:szCs w:val="32"/>
+        </w:rPr>
+        <w:t>root</w:t>
+      </w:r>
+      <w:r>
+        <w:rPr>
+          <w:sz w:val="24"/>
+          <w:szCs w:val="32"/>
+        </w:rPr>
+        <w:t>P</w:t>
+      </w:r>
+      <w:r>
+        <w:rPr>
+          <w:rFonts w:hint="eastAsia"/>
+          <w:sz w:val="24"/>
+          <w:szCs w:val="32"/>
+        </w:rPr>
+        <w:t>ath</w:t>
+      </w:r>
+      <w:r>
+        <w:rPr>
+          <w:rFonts w:hint="eastAsia"/>
+          <w:sz w:val="24"/>
+          <w:szCs w:val="32"/>
+        </w:rPr>
+        <w:t>，偏移量数据为</w:t>
+      </w:r>
+      <w:r>
+        <w:rPr>
+          <w:rFonts w:hint="eastAsia"/>
+          <w:sz w:val="24"/>
+          <w:szCs w:val="32"/>
+        </w:rPr>
+        <w:t>0</w:t>
+      </w:r>
+      <w:r>
+        <w:rPr>
+          <w:rFonts w:hint="eastAsia"/>
+          <w:sz w:val="24"/>
+          <w:szCs w:val="32"/>
+        </w:rPr>
+        <w:t>，此值将会与有效点相关联从而与车辆的起始位置相匹配。</w:t>
+      </w:r>
+    </w:p>
+    <w:p>
+      <w:pPr>
+        <w:rPr>
+          <w:sz w:val="24"/>
+          <w:szCs w:val="32"/>
+        </w:rPr>
+      </w:pPr>
+    </w:p>
+    <w:p>
+      <w:pPr>
+        <w:rPr>
+          <w:sz w:val="24"/>
+          <w:szCs w:val="32"/>
+        </w:rPr>
+      </w:pPr>
+      <w:r>
+        <w:rPr>
+          <w:rFonts w:hint="eastAsia"/>
+          <w:sz w:val="24"/>
+          <w:szCs w:val="32"/>
+        </w:rPr>
+        <w:t>在实现这部分功能时，系统工程师将定义</w:t>
+      </w:r>
+      <w:r>
+        <w:rPr>
+          <w:rFonts w:hint="eastAsia"/>
+          <w:sz w:val="24"/>
+          <w:szCs w:val="32"/>
+        </w:rPr>
+        <w:t>Horizon</w:t>
+      </w:r>
+      <w:r>
+        <w:rPr>
+          <w:rFonts w:hint="eastAsia"/>
+          <w:sz w:val="24"/>
+          <w:szCs w:val="32"/>
+        </w:rPr>
+        <w:t>长度上限；在特定场景下，</w:t>
+      </w:r>
+      <w:r>
+        <w:rPr>
+          <w:rFonts w:hint="eastAsia"/>
+          <w:sz w:val="24"/>
+          <w:szCs w:val="32"/>
+        </w:rPr>
+        <w:t>Horizon</w:t>
+      </w:r>
+      <w:r>
+        <w:rPr>
+          <w:rFonts w:hint="eastAsia"/>
+          <w:sz w:val="24"/>
+          <w:szCs w:val="32"/>
+        </w:rPr>
+        <w:t>数据是不会超过上限的。</w:t>
+      </w:r>
+      <w:r>
+        <w:rPr>
+          <w:rFonts w:hint="eastAsia"/>
+          <w:sz w:val="24"/>
+          <w:szCs w:val="32"/>
+        </w:rPr>
+        <w:t>Horizon</w:t>
+      </w:r>
+      <w:r>
+        <w:rPr>
+          <w:rFonts w:hint="eastAsia"/>
+          <w:sz w:val="24"/>
+          <w:szCs w:val="32"/>
+        </w:rPr>
+        <w:t>长度的上下限范围如下：</w:t>
+      </w:r>
+    </w:p>
+    <w:p>
+      <w:pPr>
+        <w:rPr>
+          <w:sz w:val="24"/>
+          <w:szCs w:val="32"/>
+        </w:rPr>
+      </w:pPr>
+      <w:r>
+        <w:rPr>
+          <w:sz w:val="24"/>
+          <w:szCs w:val="32"/>
+        </w:rPr>
+        <w:t>Horizon_len</w:t>
+      </w:r>
+      <w:r>
+        <w:rPr>
+          <w:rFonts w:hint="eastAsia"/>
+          <w:sz w:val="24"/>
+          <w:szCs w:val="32"/>
+        </w:rPr>
+        <w:t>g</w:t>
+      </w:r>
+      <w:r>
+        <w:rPr>
+          <w:sz w:val="24"/>
+          <w:szCs w:val="32"/>
+        </w:rPr>
+        <w:t xml:space="preserve">th = greatest </w:t>
+      </w:r>
+      <w:r>
+        <w:rPr>
+          <w:rFonts w:hint="eastAsia"/>
+          <w:sz w:val="24"/>
+          <w:szCs w:val="32"/>
+        </w:rPr>
+        <w:t>offset</w:t>
+      </w:r>
+      <w:r>
+        <w:rPr>
+          <w:sz w:val="24"/>
+          <w:szCs w:val="32"/>
+        </w:rPr>
+        <w:t xml:space="preserve"> – </w:t>
+      </w:r>
+      <w:r>
+        <w:rPr>
+          <w:rFonts w:hint="eastAsia"/>
+          <w:sz w:val="24"/>
+          <w:szCs w:val="32"/>
+        </w:rPr>
+        <w:t>smallest</w:t>
+      </w:r>
+      <w:r>
+        <w:rPr>
+          <w:sz w:val="24"/>
+          <w:szCs w:val="32"/>
+        </w:rPr>
+        <w:t xml:space="preserve"> offset </w:t>
+      </w:r>
+    </w:p>
+    <w:p>
+      <w:pPr>
+        <w:rPr>
+          <w:sz w:val="24"/>
+          <w:szCs w:val="32"/>
+        </w:rPr>
+      </w:pPr>
+    </w:p>
+    <w:p>
+      <w:pPr>
+        <w:rPr>
+          <w:sz w:val="24"/>
+          <w:szCs w:val="32"/>
+        </w:rPr>
+      </w:pPr>
+      <w:r>
+        <w:rPr>
+          <w:rFonts w:hint="eastAsia"/>
+          <w:sz w:val="24"/>
+          <w:szCs w:val="32"/>
+        </w:rPr>
+        <w:t>数据提供者在构建</w:t>
+      </w:r>
+      <w:r>
+        <w:rPr>
+          <w:rFonts w:hint="eastAsia"/>
+          <w:sz w:val="24"/>
+          <w:szCs w:val="32"/>
+        </w:rPr>
+        <w:t>path</w:t>
+      </w:r>
+      <w:r>
+        <w:rPr>
+          <w:rFonts w:hint="eastAsia"/>
+          <w:sz w:val="24"/>
+          <w:szCs w:val="32"/>
+        </w:rPr>
+        <w:t>时，可根据下限和上限自由构建。</w:t>
+      </w:r>
+    </w:p>
+    <w:p>
+      <w:pPr>
+        <w:rPr>
+          <w:sz w:val="24"/>
+          <w:szCs w:val="32"/>
+        </w:rPr>
+      </w:pPr>
+    </w:p>
+    <w:p>
+      <w:pPr>
+        <w:rPr>
+          <w:rFonts w:hint="eastAsia"/>
+          <w:sz w:val="24"/>
+          <w:szCs w:val="32"/>
+        </w:rPr>
+      </w:pPr>
+      <w:r>
+        <w:rPr>
+          <w:rFonts w:hint="eastAsia"/>
+          <w:sz w:val="24"/>
+          <w:szCs w:val="32"/>
+        </w:rPr>
+        <w:t>在特性的</w:t>
+      </w:r>
+      <w:r>
+        <w:rPr>
+          <w:rFonts w:hint="eastAsia"/>
+          <w:sz w:val="24"/>
+          <w:szCs w:val="32"/>
+        </w:rPr>
+        <w:t>Horizon</w:t>
+      </w:r>
+      <w:r>
+        <w:rPr>
+          <w:sz w:val="24"/>
+          <w:szCs w:val="32"/>
+        </w:rPr>
+        <w:t xml:space="preserve"> TREE </w:t>
+      </w:r>
+      <w:r>
+        <w:rPr>
+          <w:rFonts w:hint="eastAsia"/>
+          <w:sz w:val="24"/>
+          <w:szCs w:val="32"/>
+        </w:rPr>
+        <w:t>构建时，不会存在差异与缝隙。每条</w:t>
+      </w:r>
+      <w:r>
+        <w:rPr>
+          <w:rFonts w:hint="eastAsia"/>
+          <w:sz w:val="24"/>
+          <w:szCs w:val="32"/>
+        </w:rPr>
+        <w:t>path</w:t>
+      </w:r>
+      <w:r>
+        <w:rPr>
+          <w:rFonts w:hint="eastAsia"/>
+          <w:sz w:val="24"/>
+          <w:szCs w:val="32"/>
+        </w:rPr>
+        <w:t>都与其他</w:t>
+      </w:r>
+      <w:r>
+        <w:rPr>
+          <w:rFonts w:hint="eastAsia"/>
+          <w:sz w:val="24"/>
+          <w:szCs w:val="32"/>
+        </w:rPr>
+        <w:t>path</w:t>
+      </w:r>
+      <w:r>
+        <w:rPr>
+          <w:rFonts w:hint="eastAsia"/>
+          <w:sz w:val="24"/>
+          <w:szCs w:val="32"/>
+        </w:rPr>
+        <w:t>相连接（除了</w:t>
+      </w:r>
+      <w:r>
+        <w:rPr>
+          <w:rFonts w:hint="eastAsia"/>
+          <w:sz w:val="24"/>
+          <w:szCs w:val="32"/>
+        </w:rPr>
+        <w:t>root</w:t>
+      </w:r>
+      <w:r>
+        <w:rPr>
+          <w:sz w:val="24"/>
+          <w:szCs w:val="32"/>
+        </w:rPr>
+        <w:t>P</w:t>
+      </w:r>
+      <w:r>
+        <w:rPr>
+          <w:rFonts w:hint="eastAsia"/>
+          <w:sz w:val="24"/>
+          <w:szCs w:val="32"/>
+        </w:rPr>
+        <w:t>ath</w:t>
+      </w:r>
+      <w:r>
+        <w:rPr>
+          <w:rFonts w:hint="eastAsia"/>
+          <w:sz w:val="24"/>
+          <w:szCs w:val="32"/>
+        </w:rPr>
+        <w:t>），每条</w:t>
+      </w:r>
+      <w:r>
+        <w:rPr>
+          <w:rFonts w:hint="eastAsia"/>
+          <w:sz w:val="24"/>
+          <w:szCs w:val="32"/>
+        </w:rPr>
+        <w:t>path</w:t>
+      </w:r>
+      <w:r>
+        <w:rPr>
+          <w:rFonts w:hint="eastAsia"/>
+          <w:sz w:val="24"/>
+          <w:szCs w:val="32"/>
+        </w:rPr>
+        <w:t>至少有个父</w:t>
+      </w:r>
+      <w:r>
+        <w:rPr>
+          <w:rFonts w:hint="eastAsia"/>
+          <w:sz w:val="24"/>
+          <w:szCs w:val="32"/>
+        </w:rPr>
+        <w:t>Path</w:t>
+      </w:r>
+      <w:r>
+        <w:rPr>
+          <w:rFonts w:hint="eastAsia"/>
+          <w:sz w:val="24"/>
+          <w:szCs w:val="32"/>
+        </w:rPr>
+        <w:t>，一个父</w:t>
+      </w:r>
+      <w:r>
+        <w:rPr>
+          <w:rFonts w:hint="eastAsia"/>
+          <w:sz w:val="24"/>
+          <w:szCs w:val="32"/>
+        </w:rPr>
+        <w:t>path</w:t>
+      </w:r>
+      <w:r>
+        <w:rPr>
+          <w:rFonts w:hint="eastAsia"/>
+          <w:sz w:val="24"/>
+          <w:szCs w:val="32"/>
+        </w:rPr>
+        <w:t>也能有</w:t>
+      </w:r>
+      <w:r>
+        <w:rPr>
+          <w:rFonts w:hint="eastAsia"/>
+          <w:sz w:val="24"/>
+          <w:szCs w:val="32"/>
+        </w:rPr>
+        <w:t>0</w:t>
+      </w:r>
+      <w:r>
+        <w:rPr>
+          <w:rFonts w:hint="eastAsia"/>
+          <w:sz w:val="24"/>
+          <w:szCs w:val="32"/>
+        </w:rPr>
+        <w:t>个或多个子</w:t>
+      </w:r>
+      <w:r>
+        <w:rPr>
+          <w:rFonts w:hint="eastAsia"/>
+          <w:sz w:val="24"/>
+          <w:szCs w:val="32"/>
+        </w:rPr>
+        <w:t>path</w:t>
+      </w:r>
+      <w:r>
+        <w:rPr>
+          <w:rFonts w:hint="eastAsia"/>
+          <w:sz w:val="24"/>
+          <w:szCs w:val="32"/>
+        </w:rPr>
+        <w:t>（或者叫副</w:t>
+      </w:r>
+      <w:r>
+        <w:rPr>
+          <w:rFonts w:hint="eastAsia"/>
+          <w:sz w:val="24"/>
+          <w:szCs w:val="32"/>
+        </w:rPr>
+        <w:t>path</w:t>
+      </w:r>
+      <w:r>
+        <w:rPr>
+          <w:rFonts w:hint="eastAsia"/>
+          <w:sz w:val="24"/>
+          <w:szCs w:val="32"/>
+        </w:rPr>
+        <w:t>）。如果是在</w:t>
+      </w:r>
+      <w:r>
+        <w:rPr>
+          <w:sz w:val="24"/>
+          <w:szCs w:val="32"/>
+        </w:rPr>
+        <w:t xml:space="preserve">HD </w:t>
+      </w:r>
+      <w:r>
+        <w:rPr>
+          <w:rFonts w:hint="eastAsia"/>
+          <w:sz w:val="24"/>
+          <w:szCs w:val="32"/>
+        </w:rPr>
+        <w:t>map</w:t>
+      </w:r>
+      <w:r>
+        <w:rPr>
+          <w:rFonts w:hint="eastAsia"/>
+          <w:sz w:val="24"/>
+          <w:szCs w:val="32"/>
+        </w:rPr>
+        <w:t>可用或者是处于岔路口时，</w:t>
+      </w:r>
+      <w:r>
+        <w:rPr>
+          <w:rFonts w:hint="eastAsia"/>
+          <w:sz w:val="24"/>
+          <w:szCs w:val="32"/>
+        </w:rPr>
+        <w:t>此时将会从父</w:t>
+      </w:r>
+      <w:r>
+        <w:rPr>
+          <w:rFonts w:hint="eastAsia"/>
+          <w:sz w:val="24"/>
+          <w:szCs w:val="32"/>
+        </w:rPr>
+        <w:t>path</w:t>
+      </w:r>
+      <w:r>
+        <w:rPr>
+          <w:rFonts w:hint="eastAsia"/>
+          <w:sz w:val="24"/>
+          <w:szCs w:val="32"/>
+        </w:rPr>
+        <w:t>上的一些路口分叉点开启一条子</w:t>
+      </w:r>
+      <w:r>
+        <w:rPr>
+          <w:rFonts w:hint="eastAsia"/>
+          <w:sz w:val="24"/>
+          <w:szCs w:val="32"/>
+        </w:rPr>
+        <w:t>path</w:t>
+      </w:r>
     </w:p>
     <w:sectPr>
       <w:pgSz w:w="11906" w:h="16838"/>

</xml_diff>

<commit_message>
3.2.2 - 3 finish
</commit_message>
<xml_diff>
--- a/doc/Map_Doc_译文.docx
+++ b/doc/Map_Doc_译文.docx
@@ -22688,7 +22688,6 @@
     <w:p>
       <w:pPr>
         <w:rPr>
-          <w:rFonts w:hint="eastAsia"/>
           <w:sz w:val="24"/>
           <w:szCs w:val="32"/>
         </w:rPr>
@@ -22731,6 +22730,868 @@
           <w:szCs w:val="32"/>
         </w:rPr>
         <w:t>。</w:t>
+      </w:r>
+    </w:p>
+    <w:p>
+      <w:pPr>
+        <w:pStyle w:val="a3"/>
+        <w:numPr>
+          <w:ilvl w:val="0"/>
+          <w:numId w:val="7"/>
+        </w:numPr>
+        <w:ind w:firstLineChars="0"/>
+        <w:rPr>
+          <w:sz w:val="24"/>
+          <w:szCs w:val="32"/>
+        </w:rPr>
+      </w:pPr>
+      <w:r>
+        <w:rPr>
+          <w:rFonts w:hint="eastAsia"/>
+          <w:sz w:val="24"/>
+          <w:szCs w:val="32"/>
+        </w:rPr>
+        <w:t>点类型插入</w:t>
+      </w:r>
+      <w:r>
+        <w:rPr>
+          <w:rFonts w:hint="eastAsia"/>
+          <w:sz w:val="24"/>
+          <w:szCs w:val="32"/>
+        </w:rPr>
+        <w:t>：</w:t>
+      </w:r>
+    </w:p>
+    <w:p>
+      <w:pPr>
+        <w:rPr>
+          <w:sz w:val="24"/>
+          <w:szCs w:val="32"/>
+        </w:rPr>
+      </w:pPr>
+      <w:r>
+        <w:rPr>
+          <w:rFonts w:hint="eastAsia"/>
+          <w:sz w:val="24"/>
+          <w:szCs w:val="32"/>
+        </w:rPr>
+        <w:t>基准点的插入只有在确定了具体位置后的路线上属性上才会生效。</w:t>
+      </w:r>
+      <w:r>
+        <w:rPr>
+          <w:rFonts w:hint="eastAsia"/>
+          <w:sz w:val="24"/>
+          <w:szCs w:val="32"/>
+        </w:rPr>
+        <w:t>一般读取的中间属性数据都是一个估算值。连续不断基准点数据很可能都是一样的。此种情况下具体的位置才是影响属性变化的变量。</w:t>
+      </w:r>
+    </w:p>
+    <w:p>
+      <w:pPr>
+        <w:rPr>
+          <w:sz w:val="24"/>
+          <w:szCs w:val="32"/>
+        </w:rPr>
+      </w:pPr>
+      <w:r>
+        <w:rPr>
+          <w:rFonts w:hint="eastAsia"/>
+          <w:sz w:val="24"/>
+          <w:szCs w:val="32"/>
+        </w:rPr>
+        <w:t>比如：</w:t>
+      </w:r>
+      <w:r>
+        <w:rPr>
+          <w:rFonts w:hint="eastAsia"/>
+          <w:sz w:val="24"/>
+          <w:szCs w:val="32"/>
+        </w:rPr>
+        <w:t>交通信号灯可被定义为基准点，因为每一个信号灯总是在一条路上固定的位置因此中间量在这方面就不那么有用了。</w:t>
+      </w:r>
+    </w:p>
+    <w:p>
+      <w:pPr>
+        <w:rPr>
+          <w:sz w:val="24"/>
+          <w:szCs w:val="32"/>
+        </w:rPr>
+      </w:pPr>
+      <w:r>
+        <w:rPr>
+          <w:rFonts w:hint="eastAsia"/>
+          <w:sz w:val="24"/>
+          <w:szCs w:val="32"/>
+        </w:rPr>
+        <w:lastRenderedPageBreak/>
+        <w:t>对于一些特殊的路线信息属性类型可以定义为相同的位置说明，比如交通信号灯</w:t>
+      </w:r>
+    </w:p>
+    <w:p>
+      <w:pPr>
+        <w:rPr>
+          <w:sz w:val="24"/>
+          <w:szCs w:val="32"/>
+        </w:rPr>
+      </w:pPr>
+    </w:p>
+    <w:p>
+      <w:pPr>
+        <w:pStyle w:val="a3"/>
+        <w:numPr>
+          <w:ilvl w:val="0"/>
+          <w:numId w:val="7"/>
+        </w:numPr>
+        <w:ind w:firstLineChars="0"/>
+        <w:rPr>
+          <w:sz w:val="24"/>
+          <w:szCs w:val="32"/>
+        </w:rPr>
+      </w:pPr>
+      <w:r>
+        <w:rPr>
+          <w:rFonts w:hint="eastAsia"/>
+          <w:sz w:val="24"/>
+          <w:szCs w:val="32"/>
+        </w:rPr>
+        <w:t>步长插入</w:t>
+      </w:r>
+    </w:p>
+    <w:p>
+      <w:pPr>
+        <w:rPr>
+          <w:sz w:val="24"/>
+          <w:szCs w:val="32"/>
+        </w:rPr>
+      </w:pPr>
+      <w:r>
+        <w:rPr>
+          <w:rFonts w:hint="eastAsia"/>
+          <w:sz w:val="24"/>
+          <w:szCs w:val="32"/>
+        </w:rPr>
+        <w:t>插入点的步长也与道路属性信息有关，一个插入点步长的有效范围是当前与下一个位置所在道路属性之间。</w:t>
+      </w:r>
+    </w:p>
+    <w:p>
+      <w:pPr>
+        <w:rPr>
+          <w:sz w:val="24"/>
+          <w:szCs w:val="32"/>
+        </w:rPr>
+      </w:pPr>
+      <w:r>
+        <w:rPr>
+          <w:rFonts w:hint="eastAsia"/>
+          <w:sz w:val="24"/>
+          <w:szCs w:val="32"/>
+        </w:rPr>
+        <w:t>比如，一个常规的限速常量会在一个确定的距离范围内有效，直到下一个限速改变点。</w:t>
+      </w:r>
+    </w:p>
+    <w:p>
+      <w:pPr>
+        <w:rPr>
+          <w:sz w:val="24"/>
+          <w:szCs w:val="32"/>
+        </w:rPr>
+      </w:pPr>
+      <w:r>
+        <w:rPr>
+          <w:rFonts w:hint="eastAsia"/>
+          <w:sz w:val="24"/>
+          <w:szCs w:val="32"/>
+        </w:rPr>
+        <w:t>一段路线信息在同一位置可以持有多个值，但是这些值不能覆盖。在路线信息中，任何数据</w:t>
+      </w:r>
+      <w:r>
+        <w:rPr>
+          <w:rFonts w:hint="eastAsia"/>
+          <w:sz w:val="24"/>
+          <w:szCs w:val="32"/>
+        </w:rPr>
+        <w:t>改变后，说有数据都需要重新创建，在道路信息属性值中，任何一个位置变量改变时，此位置上所有数据都会及时响应到。</w:t>
+      </w:r>
+    </w:p>
+    <w:p>
+      <w:pPr>
+        <w:rPr>
+          <w:sz w:val="24"/>
+          <w:szCs w:val="32"/>
+        </w:rPr>
+      </w:pPr>
+      <w:r>
+        <w:rPr>
+          <w:rFonts w:hint="eastAsia"/>
+          <w:sz w:val="24"/>
+          <w:szCs w:val="32"/>
+        </w:rPr>
+        <w:t>图</w:t>
+      </w:r>
+      <w:r>
+        <w:rPr>
+          <w:rFonts w:hint="eastAsia"/>
+          <w:sz w:val="24"/>
+          <w:szCs w:val="32"/>
+        </w:rPr>
+        <w:t>1</w:t>
+      </w:r>
+      <w:r>
+        <w:rPr>
+          <w:sz w:val="24"/>
+          <w:szCs w:val="32"/>
+        </w:rPr>
+        <w:t>7</w:t>
+      </w:r>
+      <w:r>
+        <w:rPr>
+          <w:rFonts w:hint="eastAsia"/>
+          <w:sz w:val="24"/>
+          <w:szCs w:val="32"/>
+        </w:rPr>
+        <w:t>中展示了路线为</w:t>
+      </w:r>
+      <w:r>
+        <w:rPr>
+          <w:rFonts w:hint="eastAsia"/>
+          <w:sz w:val="24"/>
+          <w:szCs w:val="32"/>
+        </w:rPr>
+        <w:t>2</w:t>
+      </w:r>
+      <w:r>
+        <w:rPr>
+          <w:sz w:val="24"/>
+          <w:szCs w:val="32"/>
+        </w:rPr>
+        <w:t>00</w:t>
+      </w:r>
+      <w:r>
+        <w:rPr>
+          <w:rFonts w:hint="eastAsia"/>
+          <w:sz w:val="24"/>
+          <w:szCs w:val="32"/>
+        </w:rPr>
+        <w:t>m</w:t>
+      </w:r>
+      <w:r>
+        <w:rPr>
+          <w:rFonts w:hint="eastAsia"/>
+          <w:sz w:val="24"/>
+          <w:szCs w:val="32"/>
+        </w:rPr>
+        <w:t>的图示。全程线束</w:t>
+      </w:r>
+      <w:r>
+        <w:rPr>
+          <w:sz w:val="24"/>
+          <w:szCs w:val="32"/>
+        </w:rPr>
+        <w:t>80</w:t>
+      </w:r>
+      <w:r>
+        <w:rPr>
+          <w:rFonts w:hint="eastAsia"/>
+          <w:sz w:val="24"/>
+          <w:szCs w:val="32"/>
+        </w:rPr>
+        <w:t>，除此之外，还有</w:t>
+      </w:r>
+      <w:r>
+        <w:rPr>
+          <w:rFonts w:hint="eastAsia"/>
+          <w:sz w:val="24"/>
+          <w:szCs w:val="32"/>
+        </w:rPr>
+        <w:t>2</w:t>
+      </w:r>
+      <w:r>
+        <w:rPr>
+          <w:rFonts w:hint="eastAsia"/>
+          <w:sz w:val="24"/>
+          <w:szCs w:val="32"/>
+        </w:rPr>
+        <w:t>个限速区域分别</w:t>
+      </w:r>
+      <w:r>
+        <w:rPr>
+          <w:rFonts w:hint="eastAsia"/>
+          <w:sz w:val="24"/>
+          <w:szCs w:val="32"/>
+        </w:rPr>
+        <w:t>是位置为</w:t>
+      </w:r>
+      <w:r>
+        <w:rPr>
+          <w:sz w:val="24"/>
+          <w:szCs w:val="32"/>
+        </w:rPr>
+        <w:t>50</w:t>
+      </w:r>
+      <w:r>
+        <w:rPr>
+          <w:rFonts w:hint="eastAsia"/>
+          <w:sz w:val="24"/>
+          <w:szCs w:val="32"/>
+        </w:rPr>
+        <w:t>的坐标和</w:t>
+      </w:r>
+      <w:r>
+        <w:rPr>
+          <w:rFonts w:hint="eastAsia"/>
+          <w:sz w:val="24"/>
+          <w:szCs w:val="32"/>
+        </w:rPr>
+        <w:t>1</w:t>
+      </w:r>
+      <w:r>
+        <w:rPr>
+          <w:sz w:val="24"/>
+          <w:szCs w:val="32"/>
+        </w:rPr>
+        <w:t>00</w:t>
+      </w:r>
+      <w:r>
+        <w:rPr>
+          <w:rFonts w:hint="eastAsia"/>
+          <w:sz w:val="24"/>
+          <w:szCs w:val="32"/>
+        </w:rPr>
+        <w:t>的坐标处。他们分别是：</w:t>
+      </w:r>
+    </w:p>
+    <w:p>
+      <w:pPr>
+        <w:rPr>
+          <w:sz w:val="24"/>
+          <w:szCs w:val="32"/>
+        </w:rPr>
+      </w:pPr>
+      <w:r>
+        <w:rPr>
+          <w:rFonts w:hint="eastAsia"/>
+          <w:sz w:val="24"/>
+          <w:szCs w:val="32"/>
+        </w:rPr>
+        <w:t>位置</w:t>
+      </w:r>
+      <w:r>
+        <w:rPr>
+          <w:rFonts w:hint="eastAsia"/>
+          <w:sz w:val="24"/>
+          <w:szCs w:val="32"/>
+        </w:rPr>
+        <w:t>0</w:t>
+      </w:r>
+      <w:r>
+        <w:rPr>
+          <w:sz w:val="24"/>
+          <w:szCs w:val="32"/>
+        </w:rPr>
+        <w:t xml:space="preserve">: </w:t>
+      </w:r>
+      <w:r>
+        <w:rPr>
+          <w:rFonts w:hint="eastAsia"/>
+          <w:sz w:val="24"/>
+          <w:szCs w:val="32"/>
+        </w:rPr>
+        <w:t>限速</w:t>
+      </w:r>
+      <w:r>
+        <w:rPr>
+          <w:rFonts w:hint="eastAsia"/>
+          <w:sz w:val="24"/>
+          <w:szCs w:val="32"/>
+        </w:rPr>
+        <w:t>8</w:t>
+      </w:r>
+      <w:r>
+        <w:rPr>
+          <w:sz w:val="24"/>
+          <w:szCs w:val="32"/>
+        </w:rPr>
+        <w:t>0</w:t>
+      </w:r>
+    </w:p>
+    <w:p>
+      <w:pPr>
+        <w:rPr>
+          <w:sz w:val="24"/>
+          <w:szCs w:val="32"/>
+        </w:rPr>
+      </w:pPr>
+      <w:r>
+        <w:rPr>
+          <w:rFonts w:hint="eastAsia"/>
+          <w:sz w:val="24"/>
+          <w:szCs w:val="32"/>
+        </w:rPr>
+        <w:t>位置</w:t>
+      </w:r>
+      <w:r>
+        <w:rPr>
+          <w:rFonts w:hint="eastAsia"/>
+          <w:sz w:val="24"/>
+          <w:szCs w:val="32"/>
+        </w:rPr>
+        <w:t>5</w:t>
+      </w:r>
+      <w:r>
+        <w:rPr>
+          <w:sz w:val="24"/>
+          <w:szCs w:val="32"/>
+        </w:rPr>
+        <w:t>0</w:t>
+      </w:r>
+      <w:r>
+        <w:rPr>
+          <w:rFonts w:hint="eastAsia"/>
+          <w:sz w:val="24"/>
+          <w:szCs w:val="32"/>
+        </w:rPr>
+        <w:t>：</w:t>
+      </w:r>
+      <w:r>
+        <w:rPr>
+          <w:rFonts w:hint="eastAsia"/>
+          <w:sz w:val="24"/>
+          <w:szCs w:val="32"/>
+        </w:rPr>
+        <w:t>限速</w:t>
+      </w:r>
+      <w:r>
+        <w:rPr>
+          <w:rFonts w:hint="eastAsia"/>
+          <w:sz w:val="24"/>
+          <w:szCs w:val="32"/>
+        </w:rPr>
+        <w:t>8</w:t>
+      </w:r>
+      <w:r>
+        <w:rPr>
+          <w:sz w:val="24"/>
+          <w:szCs w:val="32"/>
+        </w:rPr>
+        <w:t>0</w:t>
+      </w:r>
+      <w:r>
+        <w:rPr>
+          <w:rFonts w:hint="eastAsia"/>
+          <w:sz w:val="24"/>
+          <w:szCs w:val="32"/>
+        </w:rPr>
+        <w:t xml:space="preserve"> </w:t>
+      </w:r>
+      <w:r>
+        <w:rPr>
+          <w:rFonts w:hint="eastAsia"/>
+          <w:sz w:val="24"/>
+          <w:szCs w:val="32"/>
+        </w:rPr>
+        <w:t>如果雨天此处限速</w:t>
+      </w:r>
+      <w:r>
+        <w:rPr>
+          <w:sz w:val="24"/>
+          <w:szCs w:val="32"/>
+        </w:rPr>
+        <w:t>60</w:t>
+      </w:r>
+    </w:p>
+    <w:p>
+      <w:pPr>
+        <w:rPr>
+          <w:sz w:val="24"/>
+          <w:szCs w:val="32"/>
+        </w:rPr>
+      </w:pPr>
+      <w:r>
+        <w:rPr>
+          <w:rFonts w:hint="eastAsia"/>
+          <w:sz w:val="24"/>
+          <w:szCs w:val="32"/>
+        </w:rPr>
+        <w:t>位置</w:t>
+      </w:r>
+      <w:r>
+        <w:rPr>
+          <w:rFonts w:hint="eastAsia"/>
+          <w:sz w:val="24"/>
+          <w:szCs w:val="32"/>
+        </w:rPr>
+        <w:t>1</w:t>
+      </w:r>
+      <w:r>
+        <w:rPr>
+          <w:sz w:val="24"/>
+          <w:szCs w:val="32"/>
+        </w:rPr>
+        <w:t>00</w:t>
+      </w:r>
+      <w:r>
+        <w:rPr>
+          <w:rFonts w:hint="eastAsia"/>
+          <w:sz w:val="24"/>
+          <w:szCs w:val="32"/>
+        </w:rPr>
+        <w:t>：限速</w:t>
+      </w:r>
+      <w:r>
+        <w:rPr>
+          <w:rFonts w:hint="eastAsia"/>
+          <w:sz w:val="24"/>
+          <w:szCs w:val="32"/>
+        </w:rPr>
+        <w:t>8</w:t>
+      </w:r>
+      <w:r>
+        <w:rPr>
+          <w:sz w:val="24"/>
+          <w:szCs w:val="32"/>
+        </w:rPr>
+        <w:t xml:space="preserve">0 </w:t>
+      </w:r>
+      <w:r>
+        <w:rPr>
+          <w:rFonts w:hint="eastAsia"/>
+          <w:sz w:val="24"/>
+          <w:szCs w:val="32"/>
+        </w:rPr>
+        <w:t>雾天限速</w:t>
+      </w:r>
+      <w:r>
+        <w:rPr>
+          <w:rFonts w:hint="eastAsia"/>
+          <w:sz w:val="24"/>
+          <w:szCs w:val="32"/>
+        </w:rPr>
+        <w:t>5</w:t>
+      </w:r>
+      <w:r>
+        <w:rPr>
+          <w:sz w:val="24"/>
+          <w:szCs w:val="32"/>
+        </w:rPr>
+        <w:t xml:space="preserve">0 </w:t>
+      </w:r>
+      <w:r>
+        <w:rPr>
+          <w:rFonts w:hint="eastAsia"/>
+          <w:sz w:val="24"/>
+          <w:szCs w:val="32"/>
+        </w:rPr>
+        <w:t>同时雨天限速</w:t>
+      </w:r>
+      <w:r>
+        <w:rPr>
+          <w:rFonts w:hint="eastAsia"/>
+          <w:sz w:val="24"/>
+          <w:szCs w:val="32"/>
+        </w:rPr>
+        <w:t>6</w:t>
+      </w:r>
+      <w:r>
+        <w:rPr>
+          <w:sz w:val="24"/>
+          <w:szCs w:val="32"/>
+        </w:rPr>
+        <w:t>0</w:t>
+      </w:r>
+      <w:r>
+        <w:rPr>
+          <w:rFonts w:hint="eastAsia"/>
+          <w:sz w:val="24"/>
+          <w:szCs w:val="32"/>
+        </w:rPr>
+        <w:t>结束</w:t>
+      </w:r>
+    </w:p>
+    <w:p>
+      <w:pPr>
+        <w:rPr>
+          <w:sz w:val="24"/>
+          <w:szCs w:val="32"/>
+        </w:rPr>
+      </w:pPr>
+      <w:r>
+        <w:rPr>
+          <w:rFonts w:hint="eastAsia"/>
+          <w:sz w:val="24"/>
+          <w:szCs w:val="32"/>
+        </w:rPr>
+        <w:t>位置</w:t>
+      </w:r>
+      <w:r>
+        <w:rPr>
+          <w:rFonts w:hint="eastAsia"/>
+          <w:sz w:val="24"/>
+          <w:szCs w:val="32"/>
+        </w:rPr>
+        <w:t>1</w:t>
+      </w:r>
+      <w:r>
+        <w:rPr>
+          <w:sz w:val="24"/>
+          <w:szCs w:val="32"/>
+        </w:rPr>
+        <w:t>50</w:t>
+      </w:r>
+      <w:r>
+        <w:rPr>
+          <w:rFonts w:hint="eastAsia"/>
+          <w:sz w:val="24"/>
+          <w:szCs w:val="32"/>
+        </w:rPr>
+        <w:t>：限速</w:t>
+      </w:r>
+      <w:r>
+        <w:rPr>
+          <w:rFonts w:hint="eastAsia"/>
+          <w:sz w:val="24"/>
+          <w:szCs w:val="32"/>
+        </w:rPr>
+        <w:t>8</w:t>
+      </w:r>
+      <w:r>
+        <w:rPr>
+          <w:sz w:val="24"/>
+          <w:szCs w:val="32"/>
+        </w:rPr>
+        <w:t xml:space="preserve">0 </w:t>
+      </w:r>
+      <w:r>
+        <w:rPr>
+          <w:rFonts w:hint="eastAsia"/>
+          <w:sz w:val="24"/>
+          <w:szCs w:val="32"/>
+        </w:rPr>
+        <w:t>且雾天限速</w:t>
+      </w:r>
+      <w:r>
+        <w:rPr>
+          <w:sz w:val="24"/>
+          <w:szCs w:val="32"/>
+        </w:rPr>
+        <w:t>50</w:t>
+      </w:r>
+      <w:r>
+        <w:rPr>
+          <w:rFonts w:hint="eastAsia"/>
+          <w:sz w:val="24"/>
+          <w:szCs w:val="32"/>
+        </w:rPr>
+        <w:t>结束</w:t>
+      </w:r>
+    </w:p>
+    <w:p>
+      <w:pPr>
+        <w:rPr>
+          <w:sz w:val="24"/>
+          <w:szCs w:val="32"/>
+        </w:rPr>
+      </w:pPr>
+    </w:p>
+    <w:p>
+      <w:pPr>
+        <w:pStyle w:val="a3"/>
+        <w:numPr>
+          <w:ilvl w:val="0"/>
+          <w:numId w:val="7"/>
+        </w:numPr>
+        <w:ind w:firstLineChars="0"/>
+        <w:rPr>
+          <w:sz w:val="24"/>
+          <w:szCs w:val="32"/>
+        </w:rPr>
+      </w:pPr>
+      <w:r>
+        <w:rPr>
+          <w:rFonts w:hint="eastAsia"/>
+          <w:sz w:val="24"/>
+          <w:szCs w:val="32"/>
+        </w:rPr>
+        <w:t>线性插入</w:t>
+      </w:r>
+    </w:p>
+    <w:p>
+      <w:pPr>
+        <w:rPr>
+          <w:sz w:val="24"/>
+          <w:szCs w:val="32"/>
+        </w:rPr>
+      </w:pPr>
+      <w:r>
+        <w:rPr>
+          <w:rFonts w:hint="eastAsia"/>
+          <w:sz w:val="24"/>
+          <w:szCs w:val="32"/>
+        </w:rPr>
+        <w:t>线性插入</w:t>
+      </w:r>
+      <w:r>
+        <w:rPr>
+          <w:rFonts w:hint="eastAsia"/>
+          <w:sz w:val="24"/>
+          <w:szCs w:val="32"/>
+        </w:rPr>
+        <w:t>道路路线数据适合于一些位置非常确定的点位，在两个点位之间的数据必须</w:t>
+      </w:r>
+      <w:r>
+        <w:rPr>
+          <w:rFonts w:hint="eastAsia"/>
+          <w:sz w:val="24"/>
+          <w:szCs w:val="32"/>
+        </w:rPr>
+        <w:t>是线性的。这种方案比较适合于连续的道路信息变量的场景。</w:t>
+      </w:r>
+    </w:p>
+    <w:p>
+      <w:pPr>
+        <w:rPr>
+          <w:sz w:val="24"/>
+          <w:szCs w:val="32"/>
+        </w:rPr>
+      </w:pPr>
+      <w:r>
+        <w:rPr>
+          <w:rFonts w:hint="eastAsia"/>
+          <w:sz w:val="24"/>
+          <w:szCs w:val="32"/>
+        </w:rPr>
+        <w:t>在一些位置上，线性插入的值可能会</w:t>
+      </w:r>
+      <w:r>
+        <w:rPr>
+          <w:rFonts w:hint="eastAsia"/>
+          <w:sz w:val="24"/>
+          <w:szCs w:val="32"/>
+        </w:rPr>
+        <w:t>出现断层</w:t>
+      </w:r>
+      <w:r>
+        <w:rPr>
+          <w:rFonts w:hint="eastAsia"/>
+          <w:sz w:val="24"/>
+          <w:szCs w:val="32"/>
+        </w:rPr>
+        <w:t>，比如</w:t>
+      </w:r>
+      <w:r>
+        <w:rPr>
+          <w:rFonts w:hint="eastAsia"/>
+          <w:sz w:val="24"/>
+          <w:szCs w:val="32"/>
+        </w:rPr>
+        <w:t>目标点的逻辑左值与逻辑右值不一样的情况下。为了表现这种数据上的断层，将会使用以下方案。在道路属性数据中，左值的</w:t>
+      </w:r>
+      <w:r>
+        <w:rPr>
+          <w:rFonts w:hint="eastAsia"/>
+          <w:sz w:val="24"/>
+          <w:szCs w:val="32"/>
+        </w:rPr>
+        <w:t>end</w:t>
+      </w:r>
+      <w:r>
+        <w:rPr>
+          <w:sz w:val="24"/>
+          <w:szCs w:val="32"/>
+        </w:rPr>
+        <w:t>O</w:t>
+      </w:r>
+      <w:r>
+        <w:rPr>
+          <w:rFonts w:hint="eastAsia"/>
+          <w:sz w:val="24"/>
+          <w:szCs w:val="32"/>
+        </w:rPr>
+        <w:t>ffset=</w:t>
+      </w:r>
+      <w:r>
+        <w:rPr>
+          <w:sz w:val="24"/>
+          <w:szCs w:val="32"/>
+        </w:rPr>
+        <w:t xml:space="preserve"> 0 </w:t>
+      </w:r>
+      <w:r>
+        <w:rPr>
+          <w:rFonts w:hint="eastAsia"/>
+          <w:sz w:val="24"/>
+          <w:szCs w:val="32"/>
+        </w:rPr>
+        <w:t>而同一位置右值中</w:t>
+      </w:r>
+      <w:r>
+        <w:rPr>
+          <w:rFonts w:hint="eastAsia"/>
+          <w:sz w:val="24"/>
+          <w:szCs w:val="32"/>
+        </w:rPr>
+        <w:t xml:space="preserve"> end</w:t>
+      </w:r>
+      <w:r>
+        <w:rPr>
+          <w:sz w:val="24"/>
+          <w:szCs w:val="32"/>
+        </w:rPr>
+        <w:t>O</w:t>
+      </w:r>
+      <w:r>
+        <w:rPr>
+          <w:rFonts w:hint="eastAsia"/>
+          <w:sz w:val="24"/>
+          <w:szCs w:val="32"/>
+        </w:rPr>
+        <w:t>ffset</w:t>
+      </w:r>
+      <w:r>
+        <w:rPr>
+          <w:sz w:val="24"/>
+          <w:szCs w:val="32"/>
+        </w:rPr>
+        <w:t xml:space="preserve"> </w:t>
+      </w:r>
+      <w:r>
+        <w:rPr>
+          <w:rFonts w:hint="eastAsia"/>
+          <w:sz w:val="24"/>
+          <w:szCs w:val="32"/>
+        </w:rPr>
+        <w:t>&gt;</w:t>
+      </w:r>
+      <w:r>
+        <w:rPr>
+          <w:sz w:val="24"/>
+          <w:szCs w:val="32"/>
+        </w:rPr>
+        <w:t xml:space="preserve"> offset</w:t>
+      </w:r>
+      <w:r>
+        <w:rPr>
+          <w:rFonts w:hint="eastAsia"/>
+          <w:sz w:val="24"/>
+          <w:szCs w:val="32"/>
+        </w:rPr>
+        <w:t>。</w:t>
+      </w:r>
+    </w:p>
+    <w:p>
+      <w:pPr>
+        <w:rPr>
+          <w:rFonts w:hint="eastAsia"/>
+          <w:sz w:val="24"/>
+          <w:szCs w:val="32"/>
+        </w:rPr>
+      </w:pPr>
+      <w:r>
+        <w:rPr>
+          <w:rFonts w:hint="eastAsia"/>
+          <w:sz w:val="24"/>
+          <w:szCs w:val="32"/>
+        </w:rPr>
+        <w:t>数据断层现象仅仅在同一位置出现不同数据的线性场景下</w:t>
       </w:r>
     </w:p>
     <w:sectPr>
@@ -23051,6 +23912,95 @@
     </w:lvl>
   </w:abstractNum>
   <w:abstractNum w:abstractNumId="4" w15:restartNumberingAfterBreak="0">
+    <w:nsid w:val="3B4B7DFA"/>
+    <w:multiLevelType w:val="hybridMultilevel"/>
+    <w:tmpl w:val="A338443A"/>
+    <w:lvl w:ilvl="0" w:tplc="81B0E4C2">
+      <w:start w:val="1"/>
+      <w:numFmt w:val="decimal"/>
+      <w:lvlText w:val="%1."/>
+      <w:lvlJc w:val="left"/>
+      <w:pPr>
+        <w:ind w:left="360" w:hanging="360"/>
+      </w:pPr>
+      <w:rPr>
+        <w:rFonts w:hint="default"/>
+      </w:rPr>
+    </w:lvl>
+    <w:lvl w:ilvl="1" w:tplc="04090019" w:tentative="1">
+      <w:start w:val="1"/>
+      <w:numFmt w:val="lowerLetter"/>
+      <w:lvlText w:val="%2)"/>
+      <w:lvlJc w:val="left"/>
+      <w:pPr>
+        <w:ind w:left="840" w:hanging="420"/>
+      </w:pPr>
+    </w:lvl>
+    <w:lvl w:ilvl="2" w:tplc="0409001B" w:tentative="1">
+      <w:start w:val="1"/>
+      <w:numFmt w:val="lowerRoman"/>
+      <w:lvlText w:val="%3."/>
+      <w:lvlJc w:val="right"/>
+      <w:pPr>
+        <w:ind w:left="1260" w:hanging="420"/>
+      </w:pPr>
+    </w:lvl>
+    <w:lvl w:ilvl="3" w:tplc="0409000F" w:tentative="1">
+      <w:start w:val="1"/>
+      <w:numFmt w:val="decimal"/>
+      <w:lvlText w:val="%4."/>
+      <w:lvlJc w:val="left"/>
+      <w:pPr>
+        <w:ind w:left="1680" w:hanging="420"/>
+      </w:pPr>
+    </w:lvl>
+    <w:lvl w:ilvl="4" w:tplc="04090019" w:tentative="1">
+      <w:start w:val="1"/>
+      <w:numFmt w:val="lowerLetter"/>
+      <w:lvlText w:val="%5)"/>
+      <w:lvlJc w:val="left"/>
+      <w:pPr>
+        <w:ind w:left="2100" w:hanging="420"/>
+      </w:pPr>
+    </w:lvl>
+    <w:lvl w:ilvl="5" w:tplc="0409001B" w:tentative="1">
+      <w:start w:val="1"/>
+      <w:numFmt w:val="lowerRoman"/>
+      <w:lvlText w:val="%6."/>
+      <w:lvlJc w:val="right"/>
+      <w:pPr>
+        <w:ind w:left="2520" w:hanging="420"/>
+      </w:pPr>
+    </w:lvl>
+    <w:lvl w:ilvl="6" w:tplc="0409000F" w:tentative="1">
+      <w:start w:val="1"/>
+      <w:numFmt w:val="decimal"/>
+      <w:lvlText w:val="%7."/>
+      <w:lvlJc w:val="left"/>
+      <w:pPr>
+        <w:ind w:left="2940" w:hanging="420"/>
+      </w:pPr>
+    </w:lvl>
+    <w:lvl w:ilvl="7" w:tplc="04090019" w:tentative="1">
+      <w:start w:val="1"/>
+      <w:numFmt w:val="lowerLetter"/>
+      <w:lvlText w:val="%8)"/>
+      <w:lvlJc w:val="left"/>
+      <w:pPr>
+        <w:ind w:left="3360" w:hanging="420"/>
+      </w:pPr>
+    </w:lvl>
+    <w:lvl w:ilvl="8" w:tplc="0409001B" w:tentative="1">
+      <w:start w:val="1"/>
+      <w:numFmt w:val="lowerRoman"/>
+      <w:lvlText w:val="%9."/>
+      <w:lvlJc w:val="right"/>
+      <w:pPr>
+        <w:ind w:left="3780" w:hanging="420"/>
+      </w:pPr>
+    </w:lvl>
+  </w:abstractNum>
+  <w:abstractNum w:abstractNumId="5" w15:restartNumberingAfterBreak="0">
     <w:nsid w:val="3E1A271F"/>
     <w:multiLevelType w:val="multilevel"/>
     <w:tmpl w:val="8C5662A6"/>
@@ -23171,7 +24121,7 @@
       </w:rPr>
     </w:lvl>
   </w:abstractNum>
-  <w:abstractNum w:abstractNumId="5" w15:restartNumberingAfterBreak="0">
+  <w:abstractNum w:abstractNumId="6" w15:restartNumberingAfterBreak="0">
     <w:nsid w:val="40375168"/>
     <w:multiLevelType w:val="hybridMultilevel"/>
     <w:tmpl w:val="23B09BF4"/>
@@ -23284,23 +24234,26 @@
       </w:rPr>
     </w:lvl>
   </w:abstractNum>
-  <w:num w:numId="1">
+  <w:num w:numId="1" w16cid:durableId="1714305645">
     <w:abstractNumId w:val="1"/>
   </w:num>
-  <w:num w:numId="2">
+  <w:num w:numId="2" w16cid:durableId="1063992597">
     <w:abstractNumId w:val="0"/>
   </w:num>
-  <w:num w:numId="3">
+  <w:num w:numId="3" w16cid:durableId="2128041215">
     <w:abstractNumId w:val="3"/>
   </w:num>
-  <w:num w:numId="4">
-    <w:abstractNumId w:val="4"/>
+  <w:num w:numId="4" w16cid:durableId="1970237181">
+    <w:abstractNumId w:val="5"/>
   </w:num>
-  <w:num w:numId="5">
+  <w:num w:numId="5" w16cid:durableId="1697273427">
     <w:abstractNumId w:val="2"/>
   </w:num>
-  <w:num w:numId="6">
-    <w:abstractNumId w:val="5"/>
+  <w:num w:numId="6" w16cid:durableId="1549562728">
+    <w:abstractNumId w:val="6"/>
+  </w:num>
+  <w:num w:numId="7" w16cid:durableId="616765379">
+    <w:abstractNumId w:val="4"/>
   </w:num>
 </w:numbering>
 </file>
@@ -23981,10 +24934,22 @@
 </s:customData>
 </file>
 
+<file path=customXml/item2.xml><?xml version="1.0" encoding="utf-8"?>
+<b:Sources xmlns:b="http://schemas.openxmlformats.org/officeDocument/2006/bibliography" xmlns="http://schemas.openxmlformats.org/officeDocument/2006/bibliography" SelectedStyle="\APASixthEditionOfficeOnline.xsl" StyleName="APA" Version="6"/>
+</file>
+
 <file path=customXml/itemProps1.xml><?xml version="1.0" encoding="utf-8"?>
 <ds:datastoreItem xmlns:ds="http://schemas.openxmlformats.org/officeDocument/2006/customXml" ds:itemID="{B1977F7D-205B-4081-913C-38D41E755F92}">
   <ds:schemaRefs>
     <ds:schemaRef ds:uri="http://www.wps.cn/officeDocument/2013/wpsCustomData"/>
   </ds:schemaRefs>
 </ds:datastoreItem>
+</file>
+
+<file path=customXml/itemProps2.xml><?xml version="1.0" encoding="utf-8"?>
+<ds:datastoreItem xmlns:ds="http://schemas.openxmlformats.org/officeDocument/2006/customXml" ds:itemID="{DC97F0C5-F52D-4521-A46F-69465ECBE5CA}">
+  <ds:schemaRefs>
+    <ds:schemaRef ds:uri="http://schemas.openxmlformats.org/officeDocument/2006/bibliography"/>
+  </ds:schemaRefs>
+</ds:datastoreItem>
 </file>
</xml_diff>

<commit_message>
4.1.1 - 1 finish
</commit_message>
<xml_diff>
--- a/doc/Map_Doc_译文.docx
+++ b/doc/Map_Doc_译文.docx
@@ -25336,7 +25336,6 @@
     <w:p>
       <w:pPr>
         <w:rPr>
-          <w:rFonts w:hint="eastAsia"/>
           <w:sz w:val="24"/>
           <w:szCs w:val="32"/>
         </w:rPr>
@@ -25361,7 +25360,6 @@
     <w:p>
       <w:pPr>
         <w:rPr>
-          <w:rFonts w:hint="eastAsia"/>
           <w:sz w:val="24"/>
           <w:szCs w:val="32"/>
         </w:rPr>
@@ -25442,7 +25440,6 @@
     <w:p>
       <w:pPr>
         <w:rPr>
-          <w:rFonts w:hint="eastAsia"/>
           <w:sz w:val="24"/>
           <w:szCs w:val="32"/>
         </w:rPr>
@@ -25500,7 +25497,6 @@
     <w:p>
       <w:pPr>
         <w:rPr>
-          <w:rFonts w:hint="eastAsia"/>
           <w:sz w:val="24"/>
           <w:szCs w:val="32"/>
         </w:rPr>
@@ -25525,7 +25521,6 @@
     <w:p>
       <w:pPr>
         <w:rPr>
-          <w:rFonts w:hint="eastAsia"/>
           <w:sz w:val="24"/>
           <w:szCs w:val="32"/>
         </w:rPr>
@@ -25749,7 +25744,6 @@
     <w:p>
       <w:pPr>
         <w:rPr>
-          <w:rFonts w:hint="eastAsia"/>
           <w:sz w:val="24"/>
           <w:szCs w:val="32"/>
         </w:rPr>
@@ -25774,7 +25768,6 @@
     <w:p>
       <w:pPr>
         <w:rPr>
-          <w:rFonts w:hint="eastAsia"/>
           <w:sz w:val="24"/>
           <w:szCs w:val="32"/>
         </w:rPr>
@@ -25799,7 +25792,6 @@
     <w:p>
       <w:pPr>
         <w:rPr>
-          <w:rFonts w:hint="eastAsia"/>
           <w:sz w:val="24"/>
           <w:szCs w:val="32"/>
         </w:rPr>
@@ -25824,7 +25816,6 @@
     <w:p>
       <w:pPr>
         <w:rPr>
-          <w:rFonts w:hint="eastAsia"/>
           <w:sz w:val="24"/>
           <w:szCs w:val="32"/>
         </w:rPr>
@@ -25849,7 +25840,6 @@
     <w:p>
       <w:pPr>
         <w:rPr>
-          <w:rFonts w:hint="eastAsia"/>
           <w:sz w:val="24"/>
           <w:szCs w:val="32"/>
         </w:rPr>
@@ -25921,7 +25911,6 @@
     <w:p>
       <w:pPr>
         <w:rPr>
-          <w:rFonts w:hint="eastAsia"/>
           <w:sz w:val="24"/>
           <w:szCs w:val="32"/>
         </w:rPr>
@@ -26021,6 +26010,1595 @@
           <w:szCs w:val="32"/>
         </w:rPr>
         <w:t>生命周期才可见</w:t>
+      </w:r>
+    </w:p>
+    <w:p>
+      <w:pPr>
+        <w:rPr>
+          <w:sz w:val="24"/>
+          <w:szCs w:val="32"/>
+        </w:rPr>
+      </w:pPr>
+    </w:p>
+    <w:p>
+      <w:pPr>
+        <w:rPr>
+          <w:rFonts w:hint="eastAsia"/>
+          <w:sz w:val="24"/>
+          <w:szCs w:val="32"/>
+        </w:rPr>
+      </w:pPr>
+      <w:r>
+        <w:rPr>
+          <w:rFonts w:hint="eastAsia"/>
+          <w:sz w:val="24"/>
+          <w:szCs w:val="32"/>
+        </w:rPr>
+        <w:t xml:space="preserve">4.1.1 </w:t>
+      </w:r>
+      <w:r>
+        <w:rPr>
+          <w:rFonts w:hint="eastAsia"/>
+          <w:sz w:val="24"/>
+          <w:szCs w:val="32"/>
+        </w:rPr>
+        <w:t>路线同步</w:t>
+      </w:r>
+    </w:p>
+    <w:p>
+      <w:pPr>
+        <w:rPr>
+          <w:rFonts w:hint="eastAsia"/>
+          <w:sz w:val="24"/>
+          <w:szCs w:val="32"/>
+        </w:rPr>
+      </w:pPr>
+      <w:r>
+        <w:rPr>
+          <w:rFonts w:hint="eastAsia"/>
+          <w:sz w:val="24"/>
+          <w:szCs w:val="32"/>
+        </w:rPr>
+        <w:t xml:space="preserve"> </w:t>
+      </w:r>
+      <w:r>
+        <w:rPr>
+          <w:rFonts w:hint="eastAsia"/>
+          <w:sz w:val="24"/>
+          <w:szCs w:val="32"/>
+        </w:rPr>
+        <w:t>在发送方与接受方的路线同步应使用专有的路线控制信息。此路线控制等信息定义了全量的路线信息</w:t>
+      </w:r>
+    </w:p>
+    <w:p>
+      <w:pPr>
+        <w:rPr>
+          <w:rFonts w:hint="eastAsia"/>
+          <w:sz w:val="24"/>
+          <w:szCs w:val="32"/>
+        </w:rPr>
+      </w:pPr>
+      <w:r>
+        <w:rPr>
+          <w:rFonts w:hint="eastAsia"/>
+          <w:sz w:val="24"/>
+          <w:szCs w:val="32"/>
+        </w:rPr>
+        <w:t xml:space="preserve"> </w:t>
+      </w:r>
+      <w:r>
+        <w:rPr>
+          <w:rFonts w:hint="eastAsia"/>
+          <w:sz w:val="24"/>
+          <w:szCs w:val="32"/>
+        </w:rPr>
+        <w:t>他们都存在于</w:t>
+      </w:r>
+      <w:r>
+        <w:rPr>
+          <w:rFonts w:hint="eastAsia"/>
+          <w:sz w:val="24"/>
+          <w:szCs w:val="32"/>
+        </w:rPr>
+        <w:t>ADASIS Horizon</w:t>
+      </w:r>
+      <w:r>
+        <w:rPr>
+          <w:rFonts w:hint="eastAsia"/>
+          <w:sz w:val="24"/>
+          <w:szCs w:val="32"/>
+        </w:rPr>
+        <w:t>中</w:t>
+      </w:r>
+    </w:p>
+    <w:p>
+      <w:pPr>
+        <w:rPr>
+          <w:sz w:val="24"/>
+          <w:szCs w:val="32"/>
+        </w:rPr>
+      </w:pPr>
+      <w:r>
+        <w:rPr>
+          <w:sz w:val="24"/>
+          <w:szCs w:val="32"/>
+        </w:rPr>
+        <w:t xml:space="preserve"> </w:t>
+      </w:r>
+    </w:p>
+    <w:p>
+      <w:pPr>
+        <w:rPr>
+          <w:rFonts w:hint="eastAsia"/>
+          <w:sz w:val="24"/>
+          <w:szCs w:val="32"/>
+        </w:rPr>
+      </w:pPr>
+      <w:r>
+        <w:rPr>
+          <w:rFonts w:hint="eastAsia"/>
+          <w:sz w:val="24"/>
+          <w:szCs w:val="32"/>
+        </w:rPr>
+        <w:t xml:space="preserve"> </w:t>
+      </w:r>
+      <w:r>
+        <w:rPr>
+          <w:rFonts w:hint="eastAsia"/>
+          <w:sz w:val="24"/>
+          <w:szCs w:val="32"/>
+        </w:rPr>
+        <w:t>当路线不存在时，路线控制信息会在接受方进行本地创建，目的是为了便于路线管理。如果路线出现在</w:t>
+      </w:r>
+    </w:p>
+    <w:p>
+      <w:pPr>
+        <w:rPr>
+          <w:rFonts w:hint="eastAsia"/>
+          <w:sz w:val="24"/>
+          <w:szCs w:val="32"/>
+        </w:rPr>
+      </w:pPr>
+      <w:r>
+        <w:rPr>
+          <w:rFonts w:hint="eastAsia"/>
+          <w:sz w:val="24"/>
+          <w:szCs w:val="32"/>
+        </w:rPr>
+        <w:t xml:space="preserve"> </w:t>
+      </w:r>
+      <w:r>
+        <w:rPr>
+          <w:rFonts w:hint="eastAsia"/>
+          <w:sz w:val="24"/>
+          <w:szCs w:val="32"/>
+        </w:rPr>
+        <w:t>接受方却没有出现在路线控制信息中，这种情况接受方会进行路线删除</w:t>
+      </w:r>
+    </w:p>
+    <w:p>
+      <w:pPr>
+        <w:rPr>
+          <w:sz w:val="24"/>
+          <w:szCs w:val="32"/>
+        </w:rPr>
+      </w:pPr>
+      <w:r>
+        <w:rPr>
+          <w:sz w:val="24"/>
+          <w:szCs w:val="32"/>
+        </w:rPr>
+        <w:t xml:space="preserve"> </w:t>
+      </w:r>
+    </w:p>
+    <w:p>
+      <w:pPr>
+        <w:rPr>
+          <w:rFonts w:hint="eastAsia"/>
+          <w:sz w:val="24"/>
+          <w:szCs w:val="32"/>
+        </w:rPr>
+      </w:pPr>
+      <w:r>
+        <w:rPr>
+          <w:rFonts w:hint="eastAsia"/>
+          <w:sz w:val="24"/>
+          <w:szCs w:val="32"/>
+        </w:rPr>
+        <w:t xml:space="preserve"> </w:t>
+      </w:r>
+      <w:r>
+        <w:rPr>
+          <w:rFonts w:hint="eastAsia"/>
+          <w:sz w:val="24"/>
+          <w:szCs w:val="32"/>
+        </w:rPr>
+        <w:t>可以看到发送方会规律性发送路线控制信息到接受方，以确保接受方可以同步路线信息（或容错同步偶然</w:t>
+      </w:r>
+    </w:p>
+    <w:p>
+      <w:pPr>
+        <w:rPr>
+          <w:rFonts w:hint="eastAsia"/>
+          <w:sz w:val="24"/>
+          <w:szCs w:val="32"/>
+        </w:rPr>
+      </w:pPr>
+      <w:r>
+        <w:rPr>
+          <w:rFonts w:hint="eastAsia"/>
+          <w:sz w:val="24"/>
+          <w:szCs w:val="32"/>
+        </w:rPr>
+        <w:t xml:space="preserve"> </w:t>
+      </w:r>
+      <w:r>
+        <w:rPr>
+          <w:rFonts w:hint="eastAsia"/>
+          <w:sz w:val="24"/>
+          <w:szCs w:val="32"/>
+        </w:rPr>
+        <w:t>丢失的路线信息）。发送方会发送额外的路线信息来通知接受方，或者通知接受方是否删除冗余数据，来为</w:t>
+      </w:r>
+    </w:p>
+    <w:p>
+      <w:pPr>
+        <w:rPr>
+          <w:rFonts w:hint="eastAsia"/>
+          <w:sz w:val="24"/>
+          <w:szCs w:val="32"/>
+        </w:rPr>
+      </w:pPr>
+      <w:r>
+        <w:rPr>
+          <w:rFonts w:hint="eastAsia"/>
+          <w:sz w:val="24"/>
+          <w:szCs w:val="32"/>
+        </w:rPr>
+        <w:t xml:space="preserve"> </w:t>
+      </w:r>
+      <w:r>
+        <w:rPr>
+          <w:rFonts w:hint="eastAsia"/>
+          <w:sz w:val="24"/>
+          <w:szCs w:val="32"/>
+        </w:rPr>
+        <w:t>新的业务路线数据创造更多的内存空间。（在车辆环境中会对循环发送额外路线信息时会有额外限制）</w:t>
+      </w:r>
+    </w:p>
+    <w:p>
+      <w:pPr>
+        <w:rPr>
+          <w:sz w:val="24"/>
+          <w:szCs w:val="32"/>
+        </w:rPr>
+      </w:pPr>
+      <w:r>
+        <w:rPr>
+          <w:sz w:val="24"/>
+          <w:szCs w:val="32"/>
+        </w:rPr>
+        <w:t xml:space="preserve"> </w:t>
+      </w:r>
+    </w:p>
+    <w:p>
+      <w:pPr>
+        <w:rPr>
+          <w:rFonts w:hint="eastAsia"/>
+          <w:sz w:val="24"/>
+          <w:szCs w:val="32"/>
+        </w:rPr>
+      </w:pPr>
+      <w:r>
+        <w:rPr>
+          <w:rFonts w:hint="eastAsia"/>
+          <w:sz w:val="24"/>
+          <w:szCs w:val="32"/>
+        </w:rPr>
+        <w:t xml:space="preserve"> </w:t>
+      </w:r>
+      <w:r>
+        <w:rPr>
+          <w:rFonts w:hint="eastAsia"/>
+          <w:sz w:val="24"/>
+          <w:szCs w:val="32"/>
+        </w:rPr>
+        <w:t>除此之外，在现有的</w:t>
+      </w:r>
+      <w:r>
+        <w:rPr>
+          <w:rFonts w:hint="eastAsia"/>
+          <w:sz w:val="24"/>
+          <w:szCs w:val="32"/>
+        </w:rPr>
+        <w:t>path</w:t>
+      </w:r>
+      <w:r>
+        <w:rPr>
+          <w:rFonts w:hint="eastAsia"/>
+          <w:sz w:val="24"/>
+          <w:szCs w:val="32"/>
+        </w:rPr>
+        <w:t>信息中包含了父路线与子路线的信息。其中也包括了父子路线分叉点的位置信息。</w:t>
+      </w:r>
+    </w:p>
+    <w:p>
+      <w:pPr>
+        <w:rPr>
+          <w:rFonts w:hint="eastAsia"/>
+          <w:sz w:val="24"/>
+          <w:szCs w:val="32"/>
+        </w:rPr>
+      </w:pPr>
+      <w:r>
+        <w:rPr>
+          <w:rFonts w:hint="eastAsia"/>
+          <w:sz w:val="24"/>
+          <w:szCs w:val="32"/>
+        </w:rPr>
+        <w:t xml:space="preserve"> </w:t>
+      </w:r>
+      <w:r>
+        <w:rPr>
+          <w:rFonts w:hint="eastAsia"/>
+          <w:sz w:val="24"/>
+          <w:szCs w:val="32"/>
+        </w:rPr>
+        <w:t>在这个信息中，包含了完成的几何树状结构。数据传输完成后。接受方将会有大量的去存储（特别是</w:t>
+      </w:r>
+      <w:r>
+        <w:rPr>
+          <w:rFonts w:hint="eastAsia"/>
+          <w:sz w:val="24"/>
+          <w:szCs w:val="32"/>
+        </w:rPr>
+        <w:t>Profile Data</w:t>
+      </w:r>
+      <w:r>
+        <w:rPr>
+          <w:rFonts w:hint="eastAsia"/>
+          <w:sz w:val="24"/>
+          <w:szCs w:val="32"/>
+        </w:rPr>
+        <w:t>）、</w:t>
+      </w:r>
+    </w:p>
+    <w:p>
+      <w:pPr>
+        <w:rPr>
+          <w:rFonts w:hint="eastAsia"/>
+          <w:sz w:val="24"/>
+          <w:szCs w:val="32"/>
+        </w:rPr>
+      </w:pPr>
+      <w:r>
+        <w:rPr>
+          <w:rFonts w:hint="eastAsia"/>
+          <w:sz w:val="24"/>
+          <w:szCs w:val="32"/>
+        </w:rPr>
+        <w:t xml:space="preserve"> </w:t>
+      </w:r>
+      <w:r>
+        <w:rPr>
+          <w:rFonts w:hint="eastAsia"/>
+          <w:sz w:val="24"/>
+          <w:szCs w:val="32"/>
+        </w:rPr>
+        <w:t>并且关联</w:t>
+      </w:r>
+      <w:r>
+        <w:rPr>
+          <w:rFonts w:hint="eastAsia"/>
+          <w:sz w:val="24"/>
+          <w:szCs w:val="32"/>
+        </w:rPr>
+        <w:t>horzion tree</w:t>
+      </w:r>
+      <w:r>
+        <w:rPr>
+          <w:rFonts w:hint="eastAsia"/>
+          <w:sz w:val="24"/>
+          <w:szCs w:val="32"/>
+        </w:rPr>
+        <w:t>中的必要定位信息。这样可以帮助接受者在发送方启动后快速启动。并且能够快速容错</w:t>
+      </w:r>
+    </w:p>
+    <w:p>
+      <w:pPr>
+        <w:rPr>
+          <w:sz w:val="24"/>
+          <w:szCs w:val="32"/>
+        </w:rPr>
+      </w:pPr>
+      <w:r>
+        <w:rPr>
+          <w:sz w:val="24"/>
+          <w:szCs w:val="32"/>
+        </w:rPr>
+        <w:t xml:space="preserve"> </w:t>
+      </w:r>
+    </w:p>
+    <w:p>
+      <w:pPr>
+        <w:rPr>
+          <w:rFonts w:hint="eastAsia"/>
+          <w:sz w:val="24"/>
+          <w:szCs w:val="32"/>
+        </w:rPr>
+      </w:pPr>
+      <w:r>
+        <w:rPr>
+          <w:rFonts w:hint="eastAsia"/>
+          <w:sz w:val="24"/>
+          <w:szCs w:val="32"/>
+        </w:rPr>
+        <w:t xml:space="preserve"> </w:t>
+      </w:r>
+      <w:r>
+        <w:rPr>
+          <w:rFonts w:hint="eastAsia"/>
+          <w:sz w:val="24"/>
+          <w:szCs w:val="32"/>
+        </w:rPr>
+        <w:t>请注意，一个空的路线信息需要接受的清除所有的</w:t>
+      </w:r>
+      <w:r>
+        <w:rPr>
+          <w:rFonts w:hint="eastAsia"/>
+          <w:sz w:val="24"/>
+          <w:szCs w:val="32"/>
+        </w:rPr>
+        <w:t>horzon</w:t>
+      </w:r>
+      <w:r>
+        <w:rPr>
+          <w:rFonts w:hint="eastAsia"/>
+          <w:sz w:val="24"/>
+          <w:szCs w:val="32"/>
+        </w:rPr>
+        <w:t>信息（除了全局信息）这也是在</w:t>
+      </w:r>
+      <w:r>
+        <w:rPr>
+          <w:rFonts w:hint="eastAsia"/>
+          <w:sz w:val="24"/>
+          <w:szCs w:val="32"/>
+        </w:rPr>
+        <w:t>ADASIS V3</w:t>
+      </w:r>
+      <w:r>
+        <w:rPr>
+          <w:rFonts w:hint="eastAsia"/>
+          <w:sz w:val="24"/>
+          <w:szCs w:val="32"/>
+        </w:rPr>
+        <w:t>中允许存在的</w:t>
+      </w:r>
+    </w:p>
+    <w:p>
+      <w:pPr>
+        <w:rPr>
+          <w:rFonts w:hint="eastAsia"/>
+          <w:sz w:val="24"/>
+          <w:szCs w:val="32"/>
+        </w:rPr>
+      </w:pPr>
+      <w:r>
+        <w:rPr>
+          <w:rFonts w:hint="eastAsia"/>
+          <w:sz w:val="24"/>
+          <w:szCs w:val="32"/>
+        </w:rPr>
+        <w:lastRenderedPageBreak/>
+        <w:t xml:space="preserve"> </w:t>
+      </w:r>
+      <w:r>
+        <w:rPr>
+          <w:rFonts w:hint="eastAsia"/>
+          <w:sz w:val="24"/>
+          <w:szCs w:val="32"/>
+        </w:rPr>
+        <w:t>数据重置机制</w:t>
+      </w:r>
+    </w:p>
+    <w:p>
+      <w:pPr>
+        <w:rPr>
+          <w:sz w:val="24"/>
+          <w:szCs w:val="32"/>
+        </w:rPr>
+      </w:pPr>
+      <w:r>
+        <w:rPr>
+          <w:sz w:val="24"/>
+          <w:szCs w:val="32"/>
+        </w:rPr>
+        <w:t xml:space="preserve"> </w:t>
+      </w:r>
+    </w:p>
+    <w:p>
+      <w:pPr>
+        <w:rPr>
+          <w:rFonts w:hint="eastAsia"/>
+          <w:sz w:val="24"/>
+          <w:szCs w:val="32"/>
+        </w:rPr>
+      </w:pPr>
+      <w:r>
+        <w:rPr>
+          <w:rFonts w:hint="eastAsia"/>
+          <w:sz w:val="24"/>
+          <w:szCs w:val="32"/>
+        </w:rPr>
+        <w:t xml:space="preserve"> 1.</w:t>
+      </w:r>
+      <w:r>
+        <w:rPr>
+          <w:rFonts w:hint="eastAsia"/>
+          <w:sz w:val="24"/>
+          <w:szCs w:val="32"/>
+        </w:rPr>
+        <w:t>数据提供者说明</w:t>
+      </w:r>
+    </w:p>
+    <w:p>
+      <w:pPr>
+        <w:rPr>
+          <w:rFonts w:hint="eastAsia"/>
+          <w:sz w:val="24"/>
+          <w:szCs w:val="32"/>
+        </w:rPr>
+      </w:pPr>
+      <w:r>
+        <w:rPr>
+          <w:rFonts w:hint="eastAsia"/>
+          <w:sz w:val="24"/>
+          <w:szCs w:val="32"/>
+        </w:rPr>
+        <w:t xml:space="preserve"> </w:t>
+      </w:r>
+      <w:r>
+        <w:rPr>
+          <w:rFonts w:hint="eastAsia"/>
+          <w:sz w:val="24"/>
+          <w:szCs w:val="32"/>
+        </w:rPr>
+        <w:t>任何时候，只要数据提供者给</w:t>
+      </w:r>
+      <w:r>
+        <w:rPr>
+          <w:rFonts w:hint="eastAsia"/>
+          <w:sz w:val="24"/>
+          <w:szCs w:val="32"/>
+        </w:rPr>
+        <w:t>ADASIS Horizon</w:t>
+      </w:r>
+      <w:r>
+        <w:rPr>
+          <w:rFonts w:hint="eastAsia"/>
+          <w:sz w:val="24"/>
+          <w:szCs w:val="32"/>
+        </w:rPr>
+        <w:t>中添加</w:t>
+      </w:r>
+      <w:r>
+        <w:rPr>
+          <w:rFonts w:hint="eastAsia"/>
+          <w:sz w:val="24"/>
+          <w:szCs w:val="32"/>
+        </w:rPr>
+        <w:t>path</w:t>
+      </w:r>
+      <w:r>
+        <w:rPr>
+          <w:rFonts w:hint="eastAsia"/>
+          <w:sz w:val="24"/>
+          <w:szCs w:val="32"/>
+        </w:rPr>
+        <w:t>，那么每个</w:t>
+      </w:r>
+      <w:r>
+        <w:rPr>
+          <w:rFonts w:hint="eastAsia"/>
+          <w:sz w:val="24"/>
+          <w:szCs w:val="32"/>
+        </w:rPr>
+        <w:t>path</w:t>
+      </w:r>
+      <w:r>
+        <w:rPr>
+          <w:rFonts w:hint="eastAsia"/>
+          <w:sz w:val="24"/>
+          <w:szCs w:val="32"/>
+        </w:rPr>
+        <w:t>必然会有一个</w:t>
+      </w:r>
+      <w:r>
+        <w:rPr>
+          <w:rFonts w:hint="eastAsia"/>
+          <w:sz w:val="24"/>
+          <w:szCs w:val="32"/>
+        </w:rPr>
+        <w:t>id</w:t>
+      </w:r>
+      <w:r>
+        <w:rPr>
+          <w:rFonts w:hint="eastAsia"/>
+          <w:sz w:val="24"/>
+          <w:szCs w:val="32"/>
+        </w:rPr>
+        <w:t>，这些信息都会包含在</w:t>
+      </w:r>
+    </w:p>
+    <w:p>
+      <w:pPr>
+        <w:rPr>
+          <w:rFonts w:hint="eastAsia"/>
+          <w:sz w:val="24"/>
+          <w:szCs w:val="32"/>
+        </w:rPr>
+      </w:pPr>
+      <w:r>
+        <w:rPr>
+          <w:rFonts w:hint="eastAsia"/>
+          <w:sz w:val="24"/>
+          <w:szCs w:val="32"/>
+        </w:rPr>
+        <w:t xml:space="preserve"> path</w:t>
+      </w:r>
+      <w:r>
+        <w:rPr>
+          <w:rFonts w:hint="eastAsia"/>
+          <w:sz w:val="24"/>
+          <w:szCs w:val="32"/>
+        </w:rPr>
+        <w:t>控制消息中</w:t>
+      </w:r>
+    </w:p>
+    <w:p>
+      <w:pPr>
+        <w:rPr>
+          <w:sz w:val="24"/>
+          <w:szCs w:val="32"/>
+        </w:rPr>
+      </w:pPr>
+      <w:r>
+        <w:rPr>
+          <w:sz w:val="24"/>
+          <w:szCs w:val="32"/>
+        </w:rPr>
+        <w:t xml:space="preserve"> </w:t>
+      </w:r>
+    </w:p>
+    <w:p>
+      <w:pPr>
+        <w:rPr>
+          <w:rFonts w:hint="eastAsia"/>
+          <w:sz w:val="24"/>
+          <w:szCs w:val="32"/>
+        </w:rPr>
+      </w:pPr>
+      <w:r>
+        <w:rPr>
+          <w:rFonts w:hint="eastAsia"/>
+          <w:sz w:val="24"/>
+          <w:szCs w:val="32"/>
+        </w:rPr>
+        <w:t xml:space="preserve"> </w:t>
+      </w:r>
+      <w:r>
+        <w:rPr>
+          <w:rFonts w:hint="eastAsia"/>
+          <w:sz w:val="24"/>
+          <w:szCs w:val="32"/>
+        </w:rPr>
+        <w:t>如果</w:t>
+      </w:r>
+      <w:r>
+        <w:rPr>
+          <w:rFonts w:hint="eastAsia"/>
+          <w:sz w:val="24"/>
+          <w:szCs w:val="32"/>
+        </w:rPr>
+        <w:t>path</w:t>
+      </w:r>
+      <w:r>
+        <w:rPr>
+          <w:rFonts w:hint="eastAsia"/>
+          <w:sz w:val="24"/>
+          <w:szCs w:val="32"/>
+        </w:rPr>
+        <w:t>有父级</w:t>
+      </w:r>
+      <w:r>
+        <w:rPr>
+          <w:rFonts w:hint="eastAsia"/>
+          <w:sz w:val="24"/>
+          <w:szCs w:val="32"/>
+        </w:rPr>
+        <w:t>path</w:t>
+      </w:r>
+      <w:r>
+        <w:rPr>
+          <w:rFonts w:hint="eastAsia"/>
+          <w:sz w:val="24"/>
+          <w:szCs w:val="32"/>
+        </w:rPr>
+        <w:t>，那么父</w:t>
+      </w:r>
+      <w:r>
+        <w:rPr>
+          <w:rFonts w:hint="eastAsia"/>
+          <w:sz w:val="24"/>
+          <w:szCs w:val="32"/>
+        </w:rPr>
+        <w:t>path</w:t>
+      </w:r>
+      <w:r>
+        <w:rPr>
+          <w:rFonts w:hint="eastAsia"/>
+          <w:sz w:val="24"/>
+          <w:szCs w:val="32"/>
+        </w:rPr>
+        <w:t>也会有个</w:t>
+      </w:r>
+      <w:r>
+        <w:rPr>
+          <w:rFonts w:hint="eastAsia"/>
+          <w:sz w:val="24"/>
+          <w:szCs w:val="32"/>
+        </w:rPr>
+        <w:t>id</w:t>
+      </w:r>
+      <w:r>
+        <w:rPr>
+          <w:rFonts w:hint="eastAsia"/>
+          <w:sz w:val="24"/>
+          <w:szCs w:val="32"/>
+        </w:rPr>
+        <w:t>（</w:t>
+      </w:r>
+      <w:r>
+        <w:rPr>
+          <w:rFonts w:hint="eastAsia"/>
+          <w:sz w:val="24"/>
+          <w:szCs w:val="32"/>
+        </w:rPr>
+        <w:t>0</w:t>
+      </w:r>
+      <w:r>
+        <w:rPr>
+          <w:rFonts w:hint="eastAsia"/>
+          <w:sz w:val="24"/>
+          <w:szCs w:val="32"/>
+        </w:rPr>
+        <w:t>代表根</w:t>
+      </w:r>
+      <w:r>
+        <w:rPr>
+          <w:rFonts w:hint="eastAsia"/>
+          <w:sz w:val="24"/>
+          <w:szCs w:val="32"/>
+        </w:rPr>
+        <w:t>path</w:t>
+      </w:r>
+      <w:r>
+        <w:rPr>
+          <w:rFonts w:hint="eastAsia"/>
+          <w:sz w:val="24"/>
+          <w:szCs w:val="32"/>
+        </w:rPr>
+        <w:t>的</w:t>
+      </w:r>
+      <w:r>
+        <w:rPr>
+          <w:rFonts w:hint="eastAsia"/>
+          <w:sz w:val="24"/>
+          <w:szCs w:val="32"/>
+        </w:rPr>
+        <w:t>id</w:t>
+      </w:r>
+      <w:r>
+        <w:rPr>
+          <w:rFonts w:hint="eastAsia"/>
+          <w:sz w:val="24"/>
+          <w:szCs w:val="32"/>
+        </w:rPr>
+        <w:t>）数据提供者使用</w:t>
+      </w:r>
+      <w:r>
+        <w:rPr>
+          <w:rFonts w:hint="eastAsia"/>
+          <w:sz w:val="24"/>
+          <w:szCs w:val="32"/>
+        </w:rPr>
+        <w:t>parent pathId</w:t>
+      </w:r>
+      <w:r>
+        <w:rPr>
+          <w:rFonts w:hint="eastAsia"/>
+          <w:sz w:val="24"/>
+          <w:szCs w:val="32"/>
+        </w:rPr>
+        <w:t>时，此</w:t>
+      </w:r>
+      <w:r>
+        <w:rPr>
+          <w:rFonts w:hint="eastAsia"/>
+          <w:sz w:val="24"/>
+          <w:szCs w:val="32"/>
+        </w:rPr>
+        <w:t>path</w:t>
+      </w:r>
+      <w:r>
+        <w:rPr>
+          <w:rFonts w:hint="eastAsia"/>
+          <w:sz w:val="24"/>
+          <w:szCs w:val="32"/>
+        </w:rPr>
+        <w:t>必须是存在</w:t>
+      </w:r>
+    </w:p>
+    <w:p>
+      <w:pPr>
+        <w:rPr>
+          <w:rFonts w:hint="eastAsia"/>
+          <w:sz w:val="24"/>
+          <w:szCs w:val="32"/>
+        </w:rPr>
+      </w:pPr>
+      <w:r>
+        <w:rPr>
+          <w:rFonts w:hint="eastAsia"/>
+          <w:sz w:val="24"/>
+          <w:szCs w:val="32"/>
+        </w:rPr>
+        <w:t xml:space="preserve"> </w:t>
+      </w:r>
+      <w:r>
+        <w:rPr>
+          <w:rFonts w:hint="eastAsia"/>
+          <w:sz w:val="24"/>
+          <w:szCs w:val="32"/>
+        </w:rPr>
+        <w:t>的，并且接收者已知。只有一种情况下存在父</w:t>
+      </w:r>
+      <w:r>
+        <w:rPr>
+          <w:rFonts w:hint="eastAsia"/>
+          <w:sz w:val="24"/>
+          <w:szCs w:val="32"/>
+        </w:rPr>
+        <w:t>pathId</w:t>
+      </w:r>
+      <w:r>
+        <w:rPr>
+          <w:rFonts w:hint="eastAsia"/>
+          <w:sz w:val="24"/>
+          <w:szCs w:val="32"/>
+        </w:rPr>
+        <w:t>改变，那就是父</w:t>
+      </w:r>
+      <w:r>
+        <w:rPr>
+          <w:rFonts w:hint="eastAsia"/>
+          <w:sz w:val="24"/>
+          <w:szCs w:val="32"/>
+        </w:rPr>
+        <w:t xml:space="preserve">pathId </w:t>
+      </w:r>
+      <w:r>
+        <w:rPr>
+          <w:rFonts w:hint="eastAsia"/>
+          <w:sz w:val="24"/>
+          <w:szCs w:val="32"/>
+        </w:rPr>
+        <w:t>由</w:t>
+      </w:r>
+      <w:r>
+        <w:rPr>
+          <w:rFonts w:hint="eastAsia"/>
+          <w:sz w:val="24"/>
+          <w:szCs w:val="32"/>
+        </w:rPr>
+        <w:t>null-&gt;0</w:t>
+      </w:r>
+      <w:r>
+        <w:rPr>
+          <w:rFonts w:hint="eastAsia"/>
+          <w:sz w:val="24"/>
+          <w:szCs w:val="32"/>
+        </w:rPr>
+        <w:t>的情况，此情况下</w:t>
+      </w:r>
+    </w:p>
+    <w:p>
+      <w:pPr>
+        <w:rPr>
+          <w:rFonts w:hint="eastAsia"/>
+          <w:sz w:val="24"/>
+          <w:szCs w:val="32"/>
+        </w:rPr>
+      </w:pPr>
+      <w:r>
+        <w:rPr>
+          <w:rFonts w:hint="eastAsia"/>
+          <w:sz w:val="24"/>
+          <w:szCs w:val="32"/>
+        </w:rPr>
+        <w:t xml:space="preserve"> </w:t>
+      </w:r>
+      <w:r>
+        <w:rPr>
+          <w:rFonts w:hint="eastAsia"/>
+          <w:sz w:val="24"/>
+          <w:szCs w:val="32"/>
+        </w:rPr>
+        <w:t>必然是父类</w:t>
+      </w:r>
+      <w:r>
+        <w:rPr>
+          <w:rFonts w:hint="eastAsia"/>
+          <w:sz w:val="24"/>
+          <w:szCs w:val="32"/>
+        </w:rPr>
+        <w:t>path</w:t>
+      </w:r>
+      <w:r>
+        <w:rPr>
+          <w:rFonts w:hint="eastAsia"/>
+          <w:sz w:val="24"/>
+          <w:szCs w:val="32"/>
+        </w:rPr>
+        <w:t>被移除的场景。对于数据提供者来说也可以发送指定的父级别</w:t>
+      </w:r>
+      <w:r>
+        <w:rPr>
+          <w:rFonts w:hint="eastAsia"/>
+          <w:sz w:val="24"/>
+          <w:szCs w:val="32"/>
+        </w:rPr>
+        <w:t>id</w:t>
+      </w:r>
+      <w:r>
+        <w:rPr>
+          <w:rFonts w:hint="eastAsia"/>
+          <w:sz w:val="24"/>
+          <w:szCs w:val="32"/>
+        </w:rPr>
+        <w:t>去删除</w:t>
+      </w:r>
+      <w:r>
+        <w:rPr>
+          <w:rFonts w:hint="eastAsia"/>
+          <w:sz w:val="24"/>
+          <w:szCs w:val="32"/>
+        </w:rPr>
+        <w:t>path</w:t>
+      </w:r>
+    </w:p>
+    <w:p>
+      <w:pPr>
+        <w:rPr>
+          <w:sz w:val="24"/>
+          <w:szCs w:val="32"/>
+        </w:rPr>
+      </w:pPr>
+      <w:r>
+        <w:rPr>
+          <w:sz w:val="24"/>
+          <w:szCs w:val="32"/>
+        </w:rPr>
+        <w:t xml:space="preserve"> </w:t>
+      </w:r>
+    </w:p>
+    <w:p>
+      <w:pPr>
+        <w:rPr>
+          <w:rFonts w:hint="eastAsia"/>
+          <w:sz w:val="24"/>
+          <w:szCs w:val="32"/>
+        </w:rPr>
+      </w:pPr>
+      <w:r>
+        <w:rPr>
+          <w:rFonts w:hint="eastAsia"/>
+          <w:sz w:val="24"/>
+          <w:szCs w:val="32"/>
+        </w:rPr>
+        <w:t xml:space="preserve"> </w:t>
+      </w:r>
+      <w:r>
+        <w:rPr>
+          <w:rFonts w:hint="eastAsia"/>
+          <w:sz w:val="24"/>
+          <w:szCs w:val="32"/>
+        </w:rPr>
+        <w:t>推荐做法是</w:t>
+      </w:r>
+      <w:r>
+        <w:rPr>
+          <w:rFonts w:hint="eastAsia"/>
+          <w:sz w:val="24"/>
+          <w:szCs w:val="32"/>
+        </w:rPr>
+        <w:t xml:space="preserve"> </w:t>
+      </w:r>
+      <w:r>
+        <w:rPr>
+          <w:rFonts w:hint="eastAsia"/>
+          <w:sz w:val="24"/>
+          <w:szCs w:val="32"/>
+        </w:rPr>
+        <w:t>数据提供者在发送额外数据到新的</w:t>
+      </w:r>
+      <w:r>
+        <w:rPr>
+          <w:rFonts w:hint="eastAsia"/>
+          <w:sz w:val="24"/>
+          <w:szCs w:val="32"/>
+        </w:rPr>
+        <w:t>path</w:t>
+      </w:r>
+      <w:r>
+        <w:rPr>
+          <w:rFonts w:hint="eastAsia"/>
+          <w:sz w:val="24"/>
+          <w:szCs w:val="32"/>
+        </w:rPr>
+        <w:t>之前要么等待路线控制信息传输完成，要么发送一个额外</w:t>
+      </w:r>
+    </w:p>
+    <w:p>
+      <w:pPr>
+        <w:rPr>
+          <w:rFonts w:hint="eastAsia"/>
+          <w:sz w:val="24"/>
+          <w:szCs w:val="32"/>
+        </w:rPr>
+      </w:pPr>
+      <w:r>
+        <w:rPr>
+          <w:rFonts w:hint="eastAsia"/>
+          <w:sz w:val="24"/>
+          <w:szCs w:val="32"/>
+        </w:rPr>
+        <w:t xml:space="preserve"> </w:t>
+      </w:r>
+      <w:r>
+        <w:rPr>
+          <w:rFonts w:hint="eastAsia"/>
+          <w:sz w:val="24"/>
+          <w:szCs w:val="32"/>
+        </w:rPr>
+        <w:t>路线信息并包含这个</w:t>
+      </w:r>
+      <w:r>
+        <w:rPr>
+          <w:rFonts w:hint="eastAsia"/>
+          <w:sz w:val="24"/>
+          <w:szCs w:val="32"/>
+        </w:rPr>
+        <w:t>path</w:t>
+      </w:r>
+      <w:r>
+        <w:rPr>
+          <w:rFonts w:hint="eastAsia"/>
+          <w:sz w:val="24"/>
+          <w:szCs w:val="32"/>
+        </w:rPr>
+        <w:t>。</w:t>
+      </w:r>
+    </w:p>
+    <w:p>
+      <w:pPr>
+        <w:rPr>
+          <w:sz w:val="24"/>
+          <w:szCs w:val="32"/>
+        </w:rPr>
+      </w:pPr>
+      <w:r>
+        <w:rPr>
+          <w:sz w:val="24"/>
+          <w:szCs w:val="32"/>
+        </w:rPr>
+        <w:t xml:space="preserve"> </w:t>
+      </w:r>
+    </w:p>
+    <w:p>
+      <w:pPr>
+        <w:rPr>
+          <w:rFonts w:hint="eastAsia"/>
+          <w:sz w:val="24"/>
+          <w:szCs w:val="32"/>
+        </w:rPr>
+      </w:pPr>
+      <w:r>
+        <w:rPr>
+          <w:rFonts w:hint="eastAsia"/>
+          <w:sz w:val="24"/>
+          <w:szCs w:val="32"/>
+        </w:rPr>
+        <w:t xml:space="preserve"> </w:t>
+      </w:r>
+      <w:r>
+        <w:rPr>
+          <w:rFonts w:hint="eastAsia"/>
+          <w:sz w:val="24"/>
+          <w:szCs w:val="32"/>
+        </w:rPr>
+        <w:t>在发送控制消息之前，允许发送一些</w:t>
+      </w:r>
+      <w:r>
+        <w:rPr>
+          <w:rFonts w:hint="eastAsia"/>
+          <w:sz w:val="24"/>
+          <w:szCs w:val="32"/>
+        </w:rPr>
+        <w:t>path</w:t>
+      </w:r>
+      <w:r>
+        <w:rPr>
+          <w:rFonts w:hint="eastAsia"/>
+          <w:sz w:val="24"/>
+          <w:szCs w:val="32"/>
+        </w:rPr>
+        <w:t>的属性数据与额外信息。就属性信息而言，这将会导致接收者在未</w:t>
+      </w:r>
+    </w:p>
+    <w:p>
+      <w:pPr>
+        <w:rPr>
+          <w:rFonts w:hint="eastAsia"/>
+          <w:sz w:val="24"/>
+          <w:szCs w:val="32"/>
+        </w:rPr>
+      </w:pPr>
+      <w:r>
+        <w:rPr>
+          <w:rFonts w:hint="eastAsia"/>
+          <w:sz w:val="24"/>
+          <w:szCs w:val="32"/>
+        </w:rPr>
+        <w:t xml:space="preserve"> </w:t>
+      </w:r>
+      <w:r>
+        <w:rPr>
+          <w:rFonts w:hint="eastAsia"/>
+          <w:sz w:val="24"/>
+          <w:szCs w:val="32"/>
+        </w:rPr>
+        <w:t>接收到控制消息时，就本地创建了一个</w:t>
+      </w:r>
+      <w:r>
+        <w:rPr>
+          <w:rFonts w:hint="eastAsia"/>
+          <w:sz w:val="24"/>
+          <w:szCs w:val="32"/>
+        </w:rPr>
+        <w:t>path</w:t>
+      </w:r>
+      <w:r>
+        <w:rPr>
+          <w:rFonts w:hint="eastAsia"/>
+          <w:sz w:val="24"/>
+          <w:szCs w:val="32"/>
+        </w:rPr>
+        <w:t>，这种</w:t>
+      </w:r>
+      <w:r>
+        <w:rPr>
+          <w:rFonts w:hint="eastAsia"/>
+          <w:sz w:val="24"/>
+          <w:szCs w:val="32"/>
+        </w:rPr>
+        <w:t>path</w:t>
+      </w:r>
+      <w:r>
+        <w:rPr>
+          <w:rFonts w:hint="eastAsia"/>
+          <w:sz w:val="24"/>
+          <w:szCs w:val="32"/>
+        </w:rPr>
+        <w:t>就称为隐式</w:t>
+      </w:r>
+      <w:r>
+        <w:rPr>
+          <w:rFonts w:hint="eastAsia"/>
+          <w:sz w:val="24"/>
+          <w:szCs w:val="32"/>
+        </w:rPr>
+        <w:t>path</w:t>
+      </w:r>
+      <w:r>
+        <w:rPr>
+          <w:rFonts w:hint="eastAsia"/>
+          <w:sz w:val="24"/>
+          <w:szCs w:val="32"/>
+        </w:rPr>
+        <w:t>创建（这也是路线控制信息中的标准</w:t>
+      </w:r>
+    </w:p>
+    <w:p>
+      <w:pPr>
+        <w:rPr>
+          <w:rFonts w:hint="eastAsia"/>
+          <w:sz w:val="24"/>
+          <w:szCs w:val="32"/>
+        </w:rPr>
+      </w:pPr>
+      <w:r>
+        <w:rPr>
+          <w:rFonts w:hint="eastAsia"/>
+          <w:sz w:val="24"/>
+          <w:szCs w:val="32"/>
+        </w:rPr>
+        <w:t xml:space="preserve"> </w:t>
+      </w:r>
+      <w:r>
+        <w:rPr>
+          <w:rFonts w:hint="eastAsia"/>
+          <w:sz w:val="24"/>
+          <w:szCs w:val="32"/>
+        </w:rPr>
+        <w:t>创建之一）</w:t>
+      </w:r>
+      <w:r>
+        <w:rPr>
+          <w:rFonts w:hint="eastAsia"/>
+          <w:sz w:val="24"/>
+          <w:szCs w:val="32"/>
+        </w:rPr>
+        <w:t>provider</w:t>
+      </w:r>
+      <w:r>
+        <w:rPr>
+          <w:rFonts w:hint="eastAsia"/>
+          <w:sz w:val="24"/>
+          <w:szCs w:val="32"/>
+        </w:rPr>
+        <w:t>必须要考虑</w:t>
+      </w:r>
+      <w:r>
+        <w:rPr>
+          <w:rFonts w:hint="eastAsia"/>
+          <w:sz w:val="24"/>
+          <w:szCs w:val="32"/>
+        </w:rPr>
+        <w:t>receiver</w:t>
+      </w:r>
+      <w:r>
+        <w:rPr>
+          <w:rFonts w:hint="eastAsia"/>
+          <w:sz w:val="24"/>
+          <w:szCs w:val="32"/>
+        </w:rPr>
+        <w:t>是否需要存隐式创建的</w:t>
+      </w:r>
+      <w:r>
+        <w:rPr>
+          <w:rFonts w:hint="eastAsia"/>
+          <w:sz w:val="24"/>
+          <w:szCs w:val="32"/>
+        </w:rPr>
+        <w:t>path</w:t>
+      </w:r>
+      <w:r>
+        <w:rPr>
+          <w:rFonts w:hint="eastAsia"/>
+          <w:sz w:val="24"/>
+          <w:szCs w:val="32"/>
+        </w:rPr>
+        <w:t>，如果</w:t>
+      </w:r>
+      <w:r>
+        <w:rPr>
+          <w:rFonts w:hint="eastAsia"/>
+          <w:sz w:val="24"/>
+          <w:szCs w:val="32"/>
+        </w:rPr>
+        <w:t>receiver</w:t>
+      </w:r>
+      <w:r>
+        <w:rPr>
+          <w:rFonts w:hint="eastAsia"/>
+          <w:sz w:val="24"/>
+          <w:szCs w:val="32"/>
+        </w:rPr>
+        <w:t>存储空间不足，那么</w:t>
+      </w:r>
+      <w:r>
+        <w:rPr>
+          <w:rFonts w:hint="eastAsia"/>
+          <w:sz w:val="24"/>
+          <w:szCs w:val="32"/>
+        </w:rPr>
+        <w:t>provider</w:t>
+      </w:r>
+    </w:p>
+    <w:p>
+      <w:pPr>
+        <w:rPr>
+          <w:rFonts w:hint="eastAsia"/>
+          <w:sz w:val="24"/>
+          <w:szCs w:val="32"/>
+        </w:rPr>
+      </w:pPr>
+      <w:r>
+        <w:rPr>
+          <w:rFonts w:hint="eastAsia"/>
+          <w:sz w:val="24"/>
+          <w:szCs w:val="32"/>
+        </w:rPr>
+        <w:t xml:space="preserve"> </w:t>
+      </w:r>
+      <w:r>
+        <w:rPr>
+          <w:rFonts w:hint="eastAsia"/>
+          <w:sz w:val="24"/>
+          <w:szCs w:val="32"/>
+        </w:rPr>
+        <w:t>不应该触发</w:t>
+      </w:r>
+      <w:r>
+        <w:rPr>
+          <w:rFonts w:hint="eastAsia"/>
+          <w:sz w:val="24"/>
+          <w:szCs w:val="32"/>
+        </w:rPr>
+        <w:t>receiver</w:t>
+      </w:r>
+      <w:r>
+        <w:rPr>
+          <w:rFonts w:hint="eastAsia"/>
+          <w:sz w:val="24"/>
+          <w:szCs w:val="32"/>
+        </w:rPr>
+        <w:t>的存储操作。</w:t>
+      </w:r>
+      <w:r>
+        <w:rPr>
+          <w:rFonts w:hint="eastAsia"/>
+          <w:sz w:val="24"/>
+          <w:szCs w:val="32"/>
+        </w:rPr>
+        <w:t xml:space="preserve">path </w:t>
+      </w:r>
+      <w:r>
+        <w:rPr>
+          <w:rFonts w:hint="eastAsia"/>
+          <w:sz w:val="24"/>
+          <w:szCs w:val="32"/>
+        </w:rPr>
+        <w:t>的起点来自于</w:t>
+      </w:r>
+      <w:r>
+        <w:rPr>
+          <w:rFonts w:hint="eastAsia"/>
+          <w:sz w:val="24"/>
+          <w:szCs w:val="32"/>
+        </w:rPr>
+        <w:t>path</w:t>
+      </w:r>
+      <w:r>
+        <w:rPr>
+          <w:rFonts w:hint="eastAsia"/>
+          <w:sz w:val="24"/>
+          <w:szCs w:val="32"/>
+        </w:rPr>
+        <w:t>中的</w:t>
+      </w:r>
+      <w:r>
+        <w:rPr>
+          <w:rFonts w:hint="eastAsia"/>
+          <w:sz w:val="24"/>
+          <w:szCs w:val="32"/>
+        </w:rPr>
+        <w:t xml:space="preserve"> </w:t>
+      </w:r>
+      <w:r>
+        <w:rPr>
+          <w:rFonts w:hint="eastAsia"/>
+          <w:sz w:val="24"/>
+          <w:szCs w:val="32"/>
+        </w:rPr>
+        <w:t>分割点，而这个分割点则来自于路段的分割点</w:t>
+      </w:r>
+    </w:p>
+    <w:p>
+      <w:pPr>
+        <w:rPr>
+          <w:rFonts w:hint="eastAsia"/>
+          <w:sz w:val="24"/>
+          <w:szCs w:val="32"/>
+        </w:rPr>
+      </w:pPr>
+      <w:r>
+        <w:rPr>
+          <w:rFonts w:hint="eastAsia"/>
+          <w:sz w:val="24"/>
+          <w:szCs w:val="32"/>
+        </w:rPr>
+        <w:t xml:space="preserve"> </w:t>
+      </w:r>
+      <w:r>
+        <w:rPr>
+          <w:rFonts w:hint="eastAsia"/>
+          <w:sz w:val="24"/>
+          <w:szCs w:val="32"/>
+        </w:rPr>
+        <w:t>或者是岔路口点。</w:t>
+      </w:r>
+    </w:p>
+    <w:p>
+      <w:pPr>
+        <w:rPr>
+          <w:sz w:val="24"/>
+          <w:szCs w:val="32"/>
+        </w:rPr>
+      </w:pPr>
+      <w:r>
+        <w:rPr>
+          <w:sz w:val="24"/>
+          <w:szCs w:val="32"/>
+        </w:rPr>
+        <w:t xml:space="preserve"> </w:t>
+      </w:r>
+    </w:p>
+    <w:p>
+      <w:pPr>
+        <w:rPr>
+          <w:rFonts w:hint="eastAsia"/>
+          <w:sz w:val="24"/>
+          <w:szCs w:val="32"/>
+        </w:rPr>
+      </w:pPr>
+      <w:r>
+        <w:rPr>
+          <w:rFonts w:hint="eastAsia"/>
+          <w:sz w:val="24"/>
+          <w:szCs w:val="32"/>
+        </w:rPr>
+        <w:t xml:space="preserve"> provider</w:t>
+      </w:r>
+      <w:r>
+        <w:rPr>
+          <w:rFonts w:hint="eastAsia"/>
+          <w:sz w:val="24"/>
+          <w:szCs w:val="32"/>
+        </w:rPr>
+        <w:t>将会决定是否要删除无用的</w:t>
+      </w:r>
+      <w:r>
+        <w:rPr>
+          <w:rFonts w:hint="eastAsia"/>
+          <w:sz w:val="24"/>
+          <w:szCs w:val="32"/>
+        </w:rPr>
+        <w:t>path</w:t>
+      </w:r>
+      <w:r>
+        <w:rPr>
+          <w:rFonts w:hint="eastAsia"/>
+          <w:sz w:val="24"/>
+          <w:szCs w:val="32"/>
+        </w:rPr>
+        <w:t>。当然了在</w:t>
+      </w:r>
+      <w:r>
+        <w:rPr>
+          <w:rFonts w:hint="eastAsia"/>
+          <w:sz w:val="24"/>
+          <w:szCs w:val="32"/>
+        </w:rPr>
+        <w:t>ADASIS V3</w:t>
+      </w:r>
+      <w:r>
+        <w:rPr>
+          <w:rFonts w:hint="eastAsia"/>
+          <w:sz w:val="24"/>
+          <w:szCs w:val="32"/>
+        </w:rPr>
+        <w:t>中，也并没有明确的定义要求车辆位置变化后</w:t>
+      </w:r>
+    </w:p>
+    <w:p>
+      <w:pPr>
+        <w:rPr>
+          <w:rFonts w:hint="eastAsia"/>
+          <w:sz w:val="24"/>
+          <w:szCs w:val="32"/>
+        </w:rPr>
+      </w:pPr>
+      <w:r>
+        <w:rPr>
+          <w:rFonts w:hint="eastAsia"/>
+          <w:sz w:val="24"/>
+          <w:szCs w:val="32"/>
+        </w:rPr>
+        <w:t xml:space="preserve"> </w:t>
+      </w:r>
+      <w:r>
+        <w:rPr>
+          <w:rFonts w:hint="eastAsia"/>
+          <w:sz w:val="24"/>
+          <w:szCs w:val="32"/>
+        </w:rPr>
+        <w:t>就要删除掉之前的</w:t>
+      </w:r>
+      <w:r>
+        <w:rPr>
+          <w:rFonts w:hint="eastAsia"/>
+          <w:sz w:val="24"/>
+          <w:szCs w:val="32"/>
+        </w:rPr>
+        <w:t>path</w:t>
+      </w:r>
+      <w:r>
+        <w:rPr>
+          <w:rFonts w:hint="eastAsia"/>
+          <w:sz w:val="24"/>
+          <w:szCs w:val="32"/>
+        </w:rPr>
+        <w:t>。</w:t>
+      </w:r>
+    </w:p>
+    <w:p>
+      <w:pPr>
+        <w:rPr>
+          <w:rFonts w:hint="eastAsia"/>
+          <w:sz w:val="24"/>
+          <w:szCs w:val="32"/>
+        </w:rPr>
+      </w:pPr>
+      <w:r>
+        <w:rPr>
+          <w:rFonts w:hint="eastAsia"/>
+          <w:sz w:val="24"/>
+          <w:szCs w:val="32"/>
+        </w:rPr>
+        <w:t xml:space="preserve"> </w:t>
+      </w:r>
+      <w:r>
+        <w:rPr>
+          <w:rFonts w:hint="eastAsia"/>
+          <w:sz w:val="24"/>
+          <w:szCs w:val="32"/>
+        </w:rPr>
+        <w:t>需要注意的是，如果车辆是在</w:t>
+      </w:r>
+      <w:r>
+        <w:rPr>
+          <w:rFonts w:hint="eastAsia"/>
+          <w:sz w:val="24"/>
+          <w:szCs w:val="32"/>
+        </w:rPr>
+        <w:t>MMP</w:t>
+      </w:r>
+      <w:r>
+        <w:rPr>
+          <w:rFonts w:hint="eastAsia"/>
+          <w:sz w:val="24"/>
+          <w:szCs w:val="32"/>
+        </w:rPr>
+        <w:t>上行驶时，那么这个</w:t>
+      </w:r>
+      <w:r>
+        <w:rPr>
+          <w:rFonts w:hint="eastAsia"/>
+          <w:sz w:val="24"/>
+          <w:szCs w:val="32"/>
+        </w:rPr>
+        <w:t>path</w:t>
+      </w:r>
+      <w:r>
+        <w:rPr>
+          <w:rFonts w:hint="eastAsia"/>
+          <w:sz w:val="24"/>
+          <w:szCs w:val="32"/>
+        </w:rPr>
+        <w:t>对象将会一直存在，当然了这也是推荐的做法，因为这样的故障率最低</w:t>
       </w:r>
     </w:p>
     <w:sectPr>
@@ -27356,10 +28934,6 @@
 </file>
 
 <file path=customXml/item1.xml><?xml version="1.0" encoding="utf-8"?>
-<b:Sources xmlns:b="http://schemas.openxmlformats.org/officeDocument/2006/bibliography" xmlns="http://schemas.openxmlformats.org/officeDocument/2006/bibliography" SelectedStyle="\APASixthEditionOfficeOnline.xsl" StyleName="APA" Version="6"/>
-</file>
-
-<file path=customXml/item2.xml><?xml version="1.0" encoding="utf-8"?>
 <s:customData xmlns="http://www.wps.cn/officeDocument/2013/wpsCustomData" xmlns:s="http://www.wps.cn/officeDocument/2013/wpsCustomData">
   <customSectProps>
     <customSectPr/>
@@ -27367,18 +28941,22 @@
 </s:customData>
 </file>
 
+<file path=customXml/item2.xml><?xml version="1.0" encoding="utf-8"?>
+<b:Sources xmlns:b="http://schemas.openxmlformats.org/officeDocument/2006/bibliography" xmlns="http://schemas.openxmlformats.org/officeDocument/2006/bibliography" SelectedStyle="\APASixthEditionOfficeOnline.xsl" StyleName="APA" Version="6"/>
+</file>
+
 <file path=customXml/itemProps1.xml><?xml version="1.0" encoding="utf-8"?>
+<ds:datastoreItem xmlns:ds="http://schemas.openxmlformats.org/officeDocument/2006/customXml" ds:itemID="{B1977F7D-205B-4081-913C-38D41E755F92}">
+  <ds:schemaRefs>
+    <ds:schemaRef ds:uri="http://www.wps.cn/officeDocument/2013/wpsCustomData"/>
+  </ds:schemaRefs>
+</ds:datastoreItem>
+</file>
+
+<file path=customXml/itemProps2.xml><?xml version="1.0" encoding="utf-8"?>
 <ds:datastoreItem xmlns:ds="http://schemas.openxmlformats.org/officeDocument/2006/customXml" ds:itemID="{DC97F0C5-F52D-4521-A46F-69465ECBE5CA}">
   <ds:schemaRefs>
     <ds:schemaRef ds:uri="http://schemas.openxmlformats.org/officeDocument/2006/bibliography"/>
   </ds:schemaRefs>
 </ds:datastoreItem>
-</file>
-
-<file path=customXml/itemProps2.xml><?xml version="1.0" encoding="utf-8"?>
-<ds:datastoreItem xmlns:ds="http://schemas.openxmlformats.org/officeDocument/2006/customXml" ds:itemID="{B1977F7D-205B-4081-913C-38D41E755F92}">
-  <ds:schemaRefs>
-    <ds:schemaRef ds:uri="http://www.wps.cn/officeDocument/2013/wpsCustomData"/>
-  </ds:schemaRefs>
-</ds:datastoreItem>
 </file>
</xml_diff>